<commit_message>
Capstone Report - Completed Introduction
</commit_message>
<xml_diff>
--- a/Strategic Thinking - CA3 - Capstone Report - sba24098.docx
+++ b/Strategic Thinking - CA3 - Capstone Report - sba24098.docx
@@ -24,12 +24,12 @@
             <wp:extent cx="6036200" cy="5414963"/>
             <wp:effectExtent b="0" l="0" r="0" t="0"/>
             <wp:wrapSquare wrapText="bothSides" distB="0" distT="0" distL="114300" distR="114300"/>
-            <wp:docPr id="1728545903" name="image2.png"/>
+            <wp:docPr id="1728545903" name="image4.png"/>
             <a:graphic>
               <a:graphicData uri="http://schemas.openxmlformats.org/drawingml/2006/picture">
                 <pic:pic>
                   <pic:nvPicPr>
-                    <pic:cNvPr id="0" name="image2.png"/>
+                    <pic:cNvPr id="0" name="image4.png"/>
                     <pic:cNvPicPr preferRelativeResize="0"/>
                   </pic:nvPicPr>
                   <pic:blipFill>
@@ -568,12 +568,12 @@
                 <wp:extent cx="228600" cy="9144000"/>
                 <wp:effectExtent b="0" l="0" r="0" t="0"/>
                 <wp:wrapNone/>
-                <wp:docPr id="1728545902" name="image4.png"/>
+                <wp:docPr id="1728545902" name="image3.png"/>
                 <a:graphic>
                   <a:graphicData uri="http://schemas.openxmlformats.org/drawingml/2006/picture">
                     <pic:pic>
                       <pic:nvPicPr>
-                        <pic:cNvPr id="0" name="image4.png"/>
+                        <pic:cNvPr id="0" name="image3.png"/>
                         <pic:cNvPicPr preferRelativeResize="0"/>
                       </pic:nvPicPr>
                       <pic:blipFill>
@@ -1188,12 +1188,12 @@
                 <wp:extent cx="5857875" cy="2933700"/>
                 <wp:effectExtent b="0" l="0" r="0" t="0"/>
                 <wp:wrapNone/>
-                <wp:docPr id="1728545901" name="image3.png"/>
+                <wp:docPr id="1728545901" name="image2.png"/>
                 <a:graphic>
                   <a:graphicData uri="http://schemas.openxmlformats.org/drawingml/2006/picture">
                     <pic:pic>
                       <pic:nvPicPr>
-                        <pic:cNvPr id="0" name="image3.png"/>
+                        <pic:cNvPr id="0" name="image2.png"/>
                         <pic:cNvPicPr preferRelativeResize="0"/>
                       </pic:nvPicPr>
                       <pic:blipFill>
@@ -2061,6 +2061,447 @@
     </w:p>
     <w:p>
       <w:pPr>
+        <w:rPr/>
+      </w:pPr>
+      <w:r>
+        <w:rPr>
+          <w:rtl w:val="0"/>
+        </w:rPr>
+        <w:t xml:space="preserve">One of the top priorities in CX management research in 2024, as reported by 234 surveyed CX practitioners, is improving both product and customer experience within their organizations. (Scutt and Quaadgras, 2024). For my capstone project, I will use the Customer Support Emails - Ticket System - Helpdesk dataset from Kaggle (Bueck, 2024) to implement a machine learning model aimed at enhancing the customer support experience. I will be achieving this action by implementing the following functionality below:</w:t>
+      </w:r>
+    </w:p>
+    <w:p>
+      <w:pPr>
+        <w:numPr>
+          <w:ilvl w:val="0"/>
+          <w:numId w:val="7"/>
+        </w:numPr>
+        <w:spacing w:after="0" w:afterAutospacing="0"/>
+        <w:ind w:left="720" w:hanging="360"/>
+      </w:pPr>
+      <w:r>
+        <w:rPr>
+          <w:rtl w:val="0"/>
+        </w:rPr>
+        <w:t xml:space="preserve">Classifying customer support tickets based on its queue category. </w:t>
+      </w:r>
+    </w:p>
+    <w:p>
+      <w:pPr>
+        <w:numPr>
+          <w:ilvl w:val="0"/>
+          <w:numId w:val="7"/>
+        </w:numPr>
+        <w:spacing w:after="0" w:afterAutospacing="0"/>
+        <w:ind w:left="720" w:hanging="360"/>
+      </w:pPr>
+      <w:r>
+        <w:rPr>
+          <w:rtl w:val="0"/>
+        </w:rPr>
+        <w:t xml:space="preserve">Predicting the prioritization of a ticket from low, medium or high. </w:t>
+      </w:r>
+    </w:p>
+    <w:p>
+      <w:pPr>
+        <w:numPr>
+          <w:ilvl w:val="0"/>
+          <w:numId w:val="7"/>
+        </w:numPr>
+        <w:spacing w:after="0" w:lineRule="auto"/>
+        <w:ind w:left="720" w:hanging="360"/>
+      </w:pPr>
+      <w:r>
+        <w:rPr>
+          <w:rtl w:val="0"/>
+        </w:rPr>
+        <w:t xml:space="preserve">Summarising a customer support ticket to get an overview of the issue.</w:t>
+      </w:r>
+    </w:p>
+    <w:p>
+      <w:pPr>
+        <w:spacing w:after="0" w:lineRule="auto"/>
+        <w:ind w:left="720" w:firstLine="0"/>
+        <w:rPr/>
+      </w:pPr>
+      <w:r>
+        <w:rPr>
+          <w:rtl w:val="0"/>
+        </w:rPr>
+      </w:r>
+    </w:p>
+    <w:p>
+      <w:pPr>
+        <w:rPr/>
+      </w:pPr>
+      <w:r>
+        <w:rPr>
+          <w:rtl w:val="0"/>
+        </w:rPr>
+        <w:t xml:space="preserve">A common source of customer frustration is the delay in resolving product-related issues. Such delays often stem from agents having missing knowledge or tickets being misrouted multiple times to different teams (Truss and Boehm, 2024). These inefficiencies can significantly prolong issue resolution which can negatively influence the customer experience with the product and their engagement with support services.</w:t>
+      </w:r>
+    </w:p>
+    <w:p>
+      <w:pPr>
+        <w:rPr/>
+      </w:pPr>
+      <w:r>
+        <w:rPr>
+          <w:rtl w:val="0"/>
+        </w:rPr>
+        <w:t xml:space="preserve">According to a research study, automation can play a significant role in accelerating the resolution of customer issues, thereby enhancing customer satisfaction (A Collaborative Research Study, 2021). There are opportunities to implement machine learning models to advance automation by enabling efficient ticket classification for accurate routing, prioritizing tickets based on urgency, and summarizing ticket content to identify the core issue experienced by the customer.</w:t>
+      </w:r>
+    </w:p>
+    <w:p>
+      <w:pPr>
+        <w:rPr/>
+      </w:pPr>
+      <w:r>
+        <w:rPr>
+          <w:rtl w:val="0"/>
+        </w:rPr>
+        <w:t xml:space="preserve">Implementing machine learning to enhance automation in customer support ticketing can improve the consistency of ticket handling  and reduce operational errors  that could occur from a customer support agent.</w:t>
+      </w:r>
+    </w:p>
+    <w:p>
+      <w:pPr>
+        <w:rPr/>
+      </w:pPr>
+      <w:r>
+        <w:rPr>
+          <w:rtl w:val="0"/>
+        </w:rPr>
+      </w:r>
+    </w:p>
+    <w:p>
+      <w:pPr>
+        <w:pStyle w:val="Heading1"/>
+        <w:keepNext w:val="0"/>
+        <w:keepLines w:val="0"/>
+        <w:spacing w:before="280" w:line="259" w:lineRule="auto"/>
+        <w:rPr/>
+      </w:pPr>
+      <w:bookmarkStart w:colFirst="0" w:colLast="0" w:name="_heading=h.khm6kskurxtf" w:id="1"/>
+      <w:bookmarkEnd w:id="1"/>
+      <w:r>
+        <w:rPr>
+          <w:rtl w:val="0"/>
+        </w:rPr>
+      </w:r>
+    </w:p>
+    <w:p>
+      <w:pPr>
+        <w:pStyle w:val="Heading1"/>
+        <w:keepNext w:val="0"/>
+        <w:keepLines w:val="0"/>
+        <w:spacing w:before="280" w:line="259" w:lineRule="auto"/>
+        <w:rPr/>
+      </w:pPr>
+      <w:bookmarkStart w:colFirst="0" w:colLast="0" w:name="_heading=h.el6a7m9xxcwz" w:id="2"/>
+      <w:bookmarkEnd w:id="2"/>
+      <w:r>
+        <w:rPr>
+          <w:rtl w:val="0"/>
+        </w:rPr>
+      </w:r>
+    </w:p>
+    <w:p>
+      <w:pPr>
+        <w:pStyle w:val="Heading1"/>
+        <w:keepNext w:val="0"/>
+        <w:keepLines w:val="0"/>
+        <w:spacing w:before="280" w:line="259" w:lineRule="auto"/>
+        <w:rPr/>
+      </w:pPr>
+      <w:bookmarkStart w:colFirst="0" w:colLast="0" w:name="_heading=h.s518o1qykswk" w:id="3"/>
+      <w:bookmarkEnd w:id="3"/>
+      <w:r>
+        <w:rPr>
+          <w:rtl w:val="0"/>
+        </w:rPr>
+      </w:r>
+    </w:p>
+    <w:p>
+      <w:pPr>
+        <w:pStyle w:val="Heading1"/>
+        <w:keepNext w:val="0"/>
+        <w:keepLines w:val="0"/>
+        <w:spacing w:before="280" w:line="259" w:lineRule="auto"/>
+        <w:rPr/>
+      </w:pPr>
+      <w:bookmarkStart w:colFirst="0" w:colLast="0" w:name="_heading=h.rnfpg1tuxcnh" w:id="4"/>
+      <w:bookmarkEnd w:id="4"/>
+      <w:r>
+        <w:rPr>
+          <w:rtl w:val="0"/>
+        </w:rPr>
+      </w:r>
+    </w:p>
+    <w:p>
+      <w:pPr>
+        <w:pStyle w:val="Heading1"/>
+        <w:keepNext w:val="0"/>
+        <w:keepLines w:val="0"/>
+        <w:spacing w:before="280" w:line="259" w:lineRule="auto"/>
+        <w:rPr/>
+      </w:pPr>
+      <w:bookmarkStart w:colFirst="0" w:colLast="0" w:name="_heading=h.qpzhce8fdahg" w:id="5"/>
+      <w:bookmarkEnd w:id="5"/>
+      <w:r>
+        <w:rPr>
+          <w:rtl w:val="0"/>
+        </w:rPr>
+      </w:r>
+    </w:p>
+    <w:p>
+      <w:pPr>
+        <w:pStyle w:val="Heading1"/>
+        <w:keepNext w:val="0"/>
+        <w:keepLines w:val="0"/>
+        <w:spacing w:before="280" w:line="259" w:lineRule="auto"/>
+        <w:rPr/>
+      </w:pPr>
+      <w:bookmarkStart w:colFirst="0" w:colLast="0" w:name="_heading=h.79a9hykvmi5o" w:id="6"/>
+      <w:bookmarkEnd w:id="6"/>
+      <w:r>
+        <w:rPr>
+          <w:rtl w:val="0"/>
+        </w:rPr>
+      </w:r>
+    </w:p>
+    <w:p>
+      <w:pPr>
+        <w:pStyle w:val="Heading1"/>
+        <w:keepNext w:val="0"/>
+        <w:keepLines w:val="0"/>
+        <w:spacing w:before="280" w:line="259" w:lineRule="auto"/>
+        <w:rPr/>
+      </w:pPr>
+      <w:bookmarkStart w:colFirst="0" w:colLast="0" w:name="_heading=h.a9ct9i2s5jxw" w:id="7"/>
+      <w:bookmarkEnd w:id="7"/>
+      <w:r>
+        <w:rPr>
+          <w:rtl w:val="0"/>
+        </w:rPr>
+        <w:t xml:space="preserve">Business Understanding</w:t>
+      </w:r>
+    </w:p>
+    <w:p>
+      <w:pPr>
+        <w:numPr>
+          <w:ilvl w:val="0"/>
+          <w:numId w:val="11"/>
+        </w:numPr>
+        <w:spacing w:after="0" w:afterAutospacing="0" w:before="240" w:lineRule="auto"/>
+        <w:ind w:left="720" w:hanging="360"/>
+      </w:pPr>
+      <w:r>
+        <w:rPr>
+          <w:rtl w:val="0"/>
+        </w:rPr>
+        <w:t xml:space="preserve">Objectives</w:t>
+      </w:r>
+    </w:p>
+    <w:p>
+      <w:pPr>
+        <w:numPr>
+          <w:ilvl w:val="0"/>
+          <w:numId w:val="11"/>
+        </w:numPr>
+        <w:spacing w:after="0" w:afterAutospacing="0" w:before="0" w:beforeAutospacing="0" w:lineRule="auto"/>
+        <w:ind w:left="720" w:hanging="360"/>
+      </w:pPr>
+      <w:r>
+        <w:rPr>
+          <w:rtl w:val="0"/>
+        </w:rPr>
+        <w:t xml:space="preserve">Problem Definition</w:t>
+      </w:r>
+    </w:p>
+    <w:p>
+      <w:pPr>
+        <w:numPr>
+          <w:ilvl w:val="0"/>
+          <w:numId w:val="11"/>
+        </w:numPr>
+        <w:spacing w:after="0" w:afterAutospacing="0" w:before="0" w:beforeAutospacing="0" w:lineRule="auto"/>
+        <w:ind w:left="720" w:hanging="360"/>
+      </w:pPr>
+      <w:r>
+        <w:rPr>
+          <w:rtl w:val="0"/>
+        </w:rPr>
+        <w:t xml:space="preserve">Project Scope</w:t>
+      </w:r>
+    </w:p>
+    <w:p>
+      <w:pPr>
+        <w:numPr>
+          <w:ilvl w:val="0"/>
+          <w:numId w:val="11"/>
+        </w:numPr>
+        <w:spacing w:after="0" w:afterAutospacing="0" w:before="0" w:beforeAutospacing="0" w:lineRule="auto"/>
+        <w:ind w:left="720" w:hanging="360"/>
+      </w:pPr>
+      <w:r>
+        <w:rPr>
+          <w:rtl w:val="0"/>
+        </w:rPr>
+        <w:t xml:space="preserve">Ethical Considerations</w:t>
+      </w:r>
+    </w:p>
+    <w:p>
+      <w:pPr>
+        <w:numPr>
+          <w:ilvl w:val="0"/>
+          <w:numId w:val="11"/>
+        </w:numPr>
+        <w:spacing w:after="240" w:before="0" w:beforeAutospacing="0" w:lineRule="auto"/>
+        <w:ind w:left="720" w:hanging="360"/>
+      </w:pPr>
+      <w:r>
+        <w:rPr>
+          <w:rtl w:val="0"/>
+        </w:rPr>
+        <w:t xml:space="preserve">Success Criteria / Performance Indicators</w:t>
+        <w:br w:type="textWrapping"/>
+      </w:r>
+    </w:p>
+    <w:p>
+      <w:pPr>
+        <w:pStyle w:val="Heading1"/>
+        <w:keepNext w:val="0"/>
+        <w:keepLines w:val="0"/>
+        <w:spacing w:before="280" w:line="259" w:lineRule="auto"/>
+        <w:rPr/>
+      </w:pPr>
+      <w:bookmarkStart w:colFirst="0" w:colLast="0" w:name="_heading=h.3ykmngbl3hxc" w:id="8"/>
+      <w:bookmarkEnd w:id="8"/>
+      <w:r>
+        <w:rPr>
+          <w:rtl w:val="0"/>
+        </w:rPr>
+        <w:t xml:space="preserve">Project Planning</w:t>
+      </w:r>
+    </w:p>
+    <w:p>
+      <w:pPr>
+        <w:numPr>
+          <w:ilvl w:val="0"/>
+          <w:numId w:val="3"/>
+        </w:numPr>
+        <w:spacing w:after="0" w:afterAutospacing="0" w:before="240" w:lineRule="auto"/>
+        <w:ind w:left="720" w:hanging="360"/>
+      </w:pPr>
+      <w:r>
+        <w:rPr>
+          <w:rtl w:val="0"/>
+        </w:rPr>
+        <w:t xml:space="preserve">Project management methodology</w:t>
+      </w:r>
+    </w:p>
+    <w:p>
+      <w:pPr>
+        <w:numPr>
+          <w:ilvl w:val="0"/>
+          <w:numId w:val="3"/>
+        </w:numPr>
+        <w:spacing w:after="240" w:before="0" w:beforeAutospacing="0" w:lineRule="auto"/>
+        <w:ind w:left="720" w:hanging="360"/>
+      </w:pPr>
+      <w:r>
+        <w:rPr>
+          <w:rtl w:val="0"/>
+        </w:rPr>
+        <w:t xml:space="preserve">Milestones and deliverables </w:t>
+        <w:br w:type="textWrapping"/>
+      </w:r>
+    </w:p>
+    <w:p>
+      <w:pPr>
+        <w:pStyle w:val="Heading1"/>
+        <w:keepNext w:val="0"/>
+        <w:keepLines w:val="0"/>
+        <w:spacing w:before="280" w:line="259" w:lineRule="auto"/>
+        <w:rPr/>
+      </w:pPr>
+      <w:bookmarkStart w:colFirst="0" w:colLast="0" w:name="_heading=h.1wrotxgnr9pe" w:id="9"/>
+      <w:bookmarkEnd w:id="9"/>
+      <w:r>
+        <w:rPr>
+          <w:rtl w:val="0"/>
+        </w:rPr>
+        <w:t xml:space="preserve">Data Understanding and Exploration</w:t>
+      </w:r>
+    </w:p>
+    <w:p>
+      <w:pPr>
+        <w:numPr>
+          <w:ilvl w:val="0"/>
+          <w:numId w:val="4"/>
+        </w:numPr>
+        <w:spacing w:after="0" w:afterAutospacing="0" w:before="240" w:lineRule="auto"/>
+        <w:ind w:left="720" w:hanging="360"/>
+      </w:pPr>
+      <w:r>
+        <w:rPr>
+          <w:rtl w:val="0"/>
+        </w:rPr>
+        <w:t xml:space="preserve">Dataset Overview</w:t>
+      </w:r>
+    </w:p>
+    <w:p>
+      <w:pPr>
+        <w:numPr>
+          <w:ilvl w:val="0"/>
+          <w:numId w:val="4"/>
+        </w:numPr>
+        <w:spacing w:after="0" w:afterAutospacing="0" w:before="0" w:beforeAutospacing="0" w:lineRule="auto"/>
+        <w:ind w:left="720" w:hanging="360"/>
+      </w:pPr>
+      <w:r>
+        <w:rPr>
+          <w:rtl w:val="0"/>
+        </w:rPr>
+        <w:t xml:space="preserve">EDA – Exploratory Data Analysis</w:t>
+      </w:r>
+    </w:p>
+    <w:p>
+      <w:pPr>
+        <w:numPr>
+          <w:ilvl w:val="0"/>
+          <w:numId w:val="4"/>
+        </w:numPr>
+        <w:spacing w:after="240" w:before="0" w:beforeAutospacing="0" w:lineRule="auto"/>
+        <w:ind w:left="720" w:hanging="360"/>
+      </w:pPr>
+      <w:r>
+        <w:rPr>
+          <w:rtl w:val="0"/>
+        </w:rPr>
+        <w:t xml:space="preserve">Key Insights from Visualization</w:t>
+        <w:br w:type="textWrapping"/>
+      </w:r>
+    </w:p>
+    <w:p>
+      <w:pPr>
+        <w:pStyle w:val="Heading1"/>
+        <w:keepNext w:val="0"/>
+        <w:keepLines w:val="0"/>
+        <w:spacing w:before="280" w:line="259" w:lineRule="auto"/>
+        <w:rPr/>
+      </w:pPr>
+      <w:bookmarkStart w:colFirst="0" w:colLast="0" w:name="_heading=h.ghddo9dchlqy" w:id="10"/>
+      <w:bookmarkEnd w:id="10"/>
+      <w:r>
+        <w:rPr>
+          <w:rtl w:val="0"/>
+        </w:rPr>
+        <w:t xml:space="preserve">Data Preparation and Feature Engineering</w:t>
+      </w:r>
+    </w:p>
+    <w:p>
+      <w:pPr>
         <w:numPr>
           <w:ilvl w:val="0"/>
           <w:numId w:val="2"/>
@@ -2072,7 +2513,7 @@
         <w:rPr>
           <w:rtl w:val="0"/>
         </w:rPr>
-        <w:t xml:space="preserve">Strategic overview of the business problem</w:t>
+        <w:t xml:space="preserve">Data Cleaning</w:t>
       </w:r>
     </w:p>
     <w:p>
@@ -2088,7 +2529,7 @@
         <w:rPr>
           <w:rtl w:val="0"/>
         </w:rPr>
-        <w:t xml:space="preserve">Brief overview of the project</w:t>
+        <w:t xml:space="preserve">Text Preprocessing (including translation, text cleanup)</w:t>
       </w:r>
     </w:p>
     <w:p>
@@ -2104,7 +2545,7 @@
         <w:rPr>
           <w:rtl w:val="0"/>
         </w:rPr>
-        <w:t xml:space="preserve">Purpose of the report</w:t>
+        <w:t xml:space="preserve">Feature Engineering (encoding, TF-IDF, tokenization)</w:t>
       </w:r>
     </w:p>
     <w:p>
@@ -2120,7 +2561,7 @@
         <w:rPr>
           <w:rtl w:val="0"/>
         </w:rPr>
-        <w:t xml:space="preserve">Summary of semester one and project continuation</w:t>
+        <w:t xml:space="preserve">Balancing the Dataset (SMOTE or similar)</w:t>
         <w:br w:type="textWrapping"/>
       </w:r>
     </w:p>
@@ -2132,13 +2573,145 @@
         <w:spacing w:before="280" w:line="259" w:lineRule="auto"/>
         <w:rPr/>
       </w:pPr>
-      <w:bookmarkStart w:colFirst="0" w:colLast="0" w:name="_heading=h.a9ct9i2s5jxw" w:id="1"/>
-      <w:bookmarkEnd w:id="1"/>
-      <w:r>
-        <w:rPr>
-          <w:rtl w:val="0"/>
-        </w:rPr>
-        <w:t xml:space="preserve">Business Understanding</w:t>
+      <w:bookmarkStart w:colFirst="0" w:colLast="0" w:name="_heading=h.7jat6d4tgeq7" w:id="11"/>
+      <w:bookmarkEnd w:id="11"/>
+      <w:r>
+        <w:rPr>
+          <w:rtl w:val="0"/>
+        </w:rPr>
+      </w:r>
+    </w:p>
+    <w:p>
+      <w:pPr>
+        <w:pStyle w:val="Heading1"/>
+        <w:keepNext w:val="0"/>
+        <w:keepLines w:val="0"/>
+        <w:spacing w:before="280" w:line="259" w:lineRule="auto"/>
+        <w:rPr/>
+      </w:pPr>
+      <w:bookmarkStart w:colFirst="0" w:colLast="0" w:name="_heading=h.xhf3jv2mxa47" w:id="12"/>
+      <w:bookmarkEnd w:id="12"/>
+      <w:r>
+        <w:rPr>
+          <w:rtl w:val="0"/>
+        </w:rPr>
+      </w:r>
+    </w:p>
+    <w:p>
+      <w:pPr>
+        <w:pStyle w:val="Heading1"/>
+        <w:keepNext w:val="0"/>
+        <w:keepLines w:val="0"/>
+        <w:spacing w:before="280" w:line="259" w:lineRule="auto"/>
+        <w:rPr/>
+      </w:pPr>
+      <w:bookmarkStart w:colFirst="0" w:colLast="0" w:name="_heading=h.thyga22tfytf" w:id="13"/>
+      <w:bookmarkEnd w:id="13"/>
+      <w:r>
+        <w:rPr>
+          <w:rtl w:val="0"/>
+        </w:rPr>
+        <w:t xml:space="preserve">Machine Learning Implementation</w:t>
+      </w:r>
+    </w:p>
+    <w:p>
+      <w:pPr>
+        <w:pStyle w:val="Heading2"/>
+        <w:keepNext w:val="0"/>
+        <w:keepLines w:val="0"/>
+        <w:spacing w:before="240" w:lineRule="auto"/>
+        <w:rPr/>
+      </w:pPr>
+      <w:bookmarkStart w:colFirst="0" w:colLast="0" w:name="_heading=h.nxckz65unbeu" w:id="14"/>
+      <w:bookmarkEnd w:id="14"/>
+      <w:r>
+        <w:rPr>
+          <w:rtl w:val="0"/>
+        </w:rPr>
+        <w:t xml:space="preserve">Technologies and Tools Used</w:t>
+      </w:r>
+    </w:p>
+    <w:p>
+      <w:pPr>
+        <w:pStyle w:val="Heading2"/>
+        <w:keepNext w:val="0"/>
+        <w:keepLines w:val="0"/>
+        <w:spacing w:before="240" w:lineRule="auto"/>
+        <w:rPr/>
+      </w:pPr>
+      <w:bookmarkStart w:colFirst="0" w:colLast="0" w:name="_heading=h.j5njo2ger7ia" w:id="15"/>
+      <w:bookmarkEnd w:id="15"/>
+      <w:r>
+        <w:rPr>
+          <w:rtl w:val="0"/>
+        </w:rPr>
+        <w:t xml:space="preserve">Queue Classification</w:t>
+      </w:r>
+    </w:p>
+    <w:p>
+      <w:pPr>
+        <w:numPr>
+          <w:ilvl w:val="0"/>
+          <w:numId w:val="6"/>
+        </w:numPr>
+        <w:spacing w:after="0" w:afterAutospacing="0" w:before="240" w:lineRule="auto"/>
+        <w:ind w:left="720" w:hanging="360"/>
+      </w:pPr>
+      <w:r>
+        <w:rPr>
+          <w:rtl w:val="0"/>
+        </w:rPr>
+        <w:t xml:space="preserve">Model Implementations</w:t>
+      </w:r>
+    </w:p>
+    <w:p>
+      <w:pPr>
+        <w:numPr>
+          <w:ilvl w:val="0"/>
+          <w:numId w:val="6"/>
+        </w:numPr>
+        <w:spacing w:after="0" w:afterAutospacing="0" w:before="0" w:beforeAutospacing="0" w:lineRule="auto"/>
+        <w:ind w:left="720" w:hanging="360"/>
+      </w:pPr>
+      <w:r>
+        <w:rPr>
+          <w:rtl w:val="0"/>
+        </w:rPr>
+        <w:t xml:space="preserve">Hyperparameter Tuning and Cross-Validation</w:t>
+      </w:r>
+    </w:p>
+    <w:p>
+      <w:pPr>
+        <w:numPr>
+          <w:ilvl w:val="0"/>
+          <w:numId w:val="6"/>
+        </w:numPr>
+        <w:spacing w:after="240" w:before="0" w:beforeAutospacing="0" w:lineRule="auto"/>
+        <w:ind w:left="720" w:hanging="360"/>
+      </w:pPr>
+      <w:r>
+        <w:rPr>
+          <w:rtl w:val="0"/>
+        </w:rPr>
+        <w:t xml:space="preserve">Model Performance Comparison</w:t>
+        <w:br w:type="textWrapping"/>
+      </w:r>
+    </w:p>
+    <w:p>
+      <w:pPr>
+        <w:pStyle w:val="Heading2"/>
+        <w:keepNext w:val="0"/>
+        <w:keepLines w:val="0"/>
+        <w:spacing w:before="240" w:lineRule="auto"/>
+        <w:rPr/>
+      </w:pPr>
+      <w:bookmarkStart w:colFirst="0" w:colLast="0" w:name="_heading=h.e416ulyextk8" w:id="16"/>
+      <w:bookmarkEnd w:id="16"/>
+      <w:r>
+        <w:rPr>
+          <w:rtl w:val="0"/>
+        </w:rPr>
+        <w:t xml:space="preserve">Priority Classification</w:t>
       </w:r>
     </w:p>
     <w:p>
@@ -2154,7 +2727,7 @@
         <w:rPr>
           <w:rtl w:val="0"/>
         </w:rPr>
-        <w:t xml:space="preserve">Objectives</w:t>
+        <w:t xml:space="preserve">Model Implementations</w:t>
       </w:r>
     </w:p>
     <w:p>
@@ -2170,39 +2743,7 @@
         <w:rPr>
           <w:rtl w:val="0"/>
         </w:rPr>
-        <w:t xml:space="preserve">Problem Definition</w:t>
-      </w:r>
-    </w:p>
-    <w:p>
-      <w:pPr>
-        <w:numPr>
-          <w:ilvl w:val="0"/>
-          <w:numId w:val="10"/>
-        </w:numPr>
-        <w:spacing w:after="0" w:afterAutospacing="0" w:before="0" w:beforeAutospacing="0" w:lineRule="auto"/>
-        <w:ind w:left="720" w:hanging="360"/>
-      </w:pPr>
-      <w:r>
-        <w:rPr>
-          <w:rtl w:val="0"/>
-        </w:rPr>
-        <w:t xml:space="preserve">Project Scope</w:t>
-      </w:r>
-    </w:p>
-    <w:p>
-      <w:pPr>
-        <w:numPr>
-          <w:ilvl w:val="0"/>
-          <w:numId w:val="10"/>
-        </w:numPr>
-        <w:spacing w:after="0" w:afterAutospacing="0" w:before="0" w:beforeAutospacing="0" w:lineRule="auto"/>
-        <w:ind w:left="720" w:hanging="360"/>
-      </w:pPr>
-      <w:r>
-        <w:rPr>
-          <w:rtl w:val="0"/>
-        </w:rPr>
-        <w:t xml:space="preserve">Ethical Considerations</w:t>
+        <w:t xml:space="preserve">Hyperparameter Tuning and Cross-Validation</w:t>
       </w:r>
     </w:p>
     <w:p>
@@ -2218,75 +2759,25 @@
         <w:rPr>
           <w:rtl w:val="0"/>
         </w:rPr>
-        <w:t xml:space="preserve">Success Criteria / Performance Indicators</w:t>
+        <w:t xml:space="preserve">Model Performance Comparison</w:t>
         <w:br w:type="textWrapping"/>
       </w:r>
     </w:p>
     <w:p>
       <w:pPr>
-        <w:pStyle w:val="Heading1"/>
+        <w:pStyle w:val="Heading2"/>
         <w:keepNext w:val="0"/>
         <w:keepLines w:val="0"/>
         <w:spacing w:before="280" w:line="259" w:lineRule="auto"/>
         <w:rPr/>
       </w:pPr>
-      <w:bookmarkStart w:colFirst="0" w:colLast="0" w:name="_heading=h.3ykmngbl3hxc" w:id="2"/>
-      <w:bookmarkEnd w:id="2"/>
-      <w:r>
-        <w:rPr>
-          <w:rtl w:val="0"/>
-        </w:rPr>
-        <w:t xml:space="preserve">Project Planning</w:t>
-      </w:r>
-    </w:p>
-    <w:p>
-      <w:pPr>
-        <w:numPr>
-          <w:ilvl w:val="0"/>
-          <w:numId w:val="4"/>
-        </w:numPr>
-        <w:spacing w:after="0" w:afterAutospacing="0" w:before="240" w:lineRule="auto"/>
-        <w:ind w:left="720" w:hanging="360"/>
-      </w:pPr>
-      <w:r>
-        <w:rPr>
-          <w:rtl w:val="0"/>
-        </w:rPr>
-        <w:t xml:space="preserve">Project management methodology</w:t>
-      </w:r>
-    </w:p>
-    <w:p>
-      <w:pPr>
-        <w:numPr>
-          <w:ilvl w:val="0"/>
-          <w:numId w:val="4"/>
-        </w:numPr>
-        <w:spacing w:after="240" w:before="0" w:beforeAutospacing="0" w:lineRule="auto"/>
-        <w:ind w:left="720" w:hanging="360"/>
-      </w:pPr>
-      <w:r>
-        <w:rPr>
-          <w:rtl w:val="0"/>
-        </w:rPr>
-        <w:t xml:space="preserve">Milestones and deliverables </w:t>
-        <w:br w:type="textWrapping"/>
-      </w:r>
-    </w:p>
-    <w:p>
-      <w:pPr>
-        <w:pStyle w:val="Heading1"/>
-        <w:keepNext w:val="0"/>
-        <w:keepLines w:val="0"/>
-        <w:spacing w:before="280" w:line="259" w:lineRule="auto"/>
-        <w:rPr/>
-      </w:pPr>
-      <w:bookmarkStart w:colFirst="0" w:colLast="0" w:name="_heading=h.1wrotxgnr9pe" w:id="3"/>
-      <w:bookmarkEnd w:id="3"/>
-      <w:r>
-        <w:rPr>
-          <w:rtl w:val="0"/>
-        </w:rPr>
-        <w:t xml:space="preserve">Data Understanding and Exploration</w:t>
+      <w:bookmarkStart w:colFirst="0" w:colLast="0" w:name="_heading=h.2urusx1wxsl0" w:id="17"/>
+      <w:bookmarkEnd w:id="17"/>
+      <w:r>
+        <w:rPr>
+          <w:rtl w:val="0"/>
+        </w:rPr>
+        <w:t xml:space="preserve">Text Summarization </w:t>
       </w:r>
     </w:p>
     <w:p>
@@ -2302,7 +2793,7 @@
         <w:rPr>
           <w:rtl w:val="0"/>
         </w:rPr>
-        <w:t xml:space="preserve">Dataset Overview</w:t>
+        <w:t xml:space="preserve">Preprocessing for Summarization</w:t>
       </w:r>
     </w:p>
     <w:p>
@@ -2318,7 +2809,7 @@
         <w:rPr>
           <w:rtl w:val="0"/>
         </w:rPr>
-        <w:t xml:space="preserve">EDA – Exploratory Data Analysis</w:t>
+        <w:t xml:space="preserve">Summarization Models (BERT, BART)</w:t>
       </w:r>
     </w:p>
     <w:p>
@@ -2334,7 +2825,7 @@
         <w:rPr>
           <w:rtl w:val="0"/>
         </w:rPr>
-        <w:t xml:space="preserve">Key Insights from Visualization</w:t>
+        <w:t xml:space="preserve">Application and Results</w:t>
         <w:br w:type="textWrapping"/>
       </w:r>
     </w:p>
@@ -2346,354 +2837,8 @@
         <w:spacing w:before="280" w:line="259" w:lineRule="auto"/>
         <w:rPr/>
       </w:pPr>
-      <w:bookmarkStart w:colFirst="0" w:colLast="0" w:name="_heading=h.ghddo9dchlqy" w:id="4"/>
-      <w:bookmarkEnd w:id="4"/>
-      <w:r>
-        <w:rPr>
-          <w:rtl w:val="0"/>
-        </w:rPr>
-        <w:t xml:space="preserve">Data Preparation and Feature Engineering</w:t>
-      </w:r>
-    </w:p>
-    <w:p>
-      <w:pPr>
-        <w:numPr>
-          <w:ilvl w:val="0"/>
-          <w:numId w:val="3"/>
-        </w:numPr>
-        <w:spacing w:after="0" w:afterAutospacing="0" w:before="240" w:lineRule="auto"/>
-        <w:ind w:left="720" w:hanging="360"/>
-      </w:pPr>
-      <w:r>
-        <w:rPr>
-          <w:rtl w:val="0"/>
-        </w:rPr>
-        <w:t xml:space="preserve">Data Cleaning</w:t>
-      </w:r>
-    </w:p>
-    <w:p>
-      <w:pPr>
-        <w:numPr>
-          <w:ilvl w:val="0"/>
-          <w:numId w:val="3"/>
-        </w:numPr>
-        <w:spacing w:after="0" w:afterAutospacing="0" w:before="0" w:beforeAutospacing="0" w:lineRule="auto"/>
-        <w:ind w:left="720" w:hanging="360"/>
-      </w:pPr>
-      <w:r>
-        <w:rPr>
-          <w:rtl w:val="0"/>
-        </w:rPr>
-        <w:t xml:space="preserve">Text Preprocessing (including translation, text cleanup)</w:t>
-      </w:r>
-    </w:p>
-    <w:p>
-      <w:pPr>
-        <w:numPr>
-          <w:ilvl w:val="0"/>
-          <w:numId w:val="3"/>
-        </w:numPr>
-        <w:spacing w:after="0" w:afterAutospacing="0" w:before="0" w:beforeAutospacing="0" w:lineRule="auto"/>
-        <w:ind w:left="720" w:hanging="360"/>
-      </w:pPr>
-      <w:r>
-        <w:rPr>
-          <w:rtl w:val="0"/>
-        </w:rPr>
-        <w:t xml:space="preserve">Feature Engineering (encoding, TF-IDF, tokenization)</w:t>
-      </w:r>
-    </w:p>
-    <w:p>
-      <w:pPr>
-        <w:numPr>
-          <w:ilvl w:val="0"/>
-          <w:numId w:val="3"/>
-        </w:numPr>
-        <w:spacing w:after="240" w:before="0" w:beforeAutospacing="0" w:lineRule="auto"/>
-        <w:ind w:left="720" w:hanging="360"/>
-      </w:pPr>
-      <w:r>
-        <w:rPr>
-          <w:rtl w:val="0"/>
-        </w:rPr>
-        <w:t xml:space="preserve">Balancing the Dataset (SMOTE or similar)</w:t>
-        <w:br w:type="textWrapping"/>
-      </w:r>
-    </w:p>
-    <w:p>
-      <w:pPr>
-        <w:pStyle w:val="Heading1"/>
-        <w:keepNext w:val="0"/>
-        <w:keepLines w:val="0"/>
-        <w:spacing w:before="280" w:line="259" w:lineRule="auto"/>
-        <w:rPr/>
-      </w:pPr>
-      <w:bookmarkStart w:colFirst="0" w:colLast="0" w:name="_heading=h.7jat6d4tgeq7" w:id="5"/>
-      <w:bookmarkEnd w:id="5"/>
-      <w:r>
-        <w:rPr>
-          <w:rtl w:val="0"/>
-        </w:rPr>
-      </w:r>
-    </w:p>
-    <w:p>
-      <w:pPr>
-        <w:pStyle w:val="Heading1"/>
-        <w:keepNext w:val="0"/>
-        <w:keepLines w:val="0"/>
-        <w:spacing w:before="280" w:line="259" w:lineRule="auto"/>
-        <w:rPr/>
-      </w:pPr>
-      <w:bookmarkStart w:colFirst="0" w:colLast="0" w:name="_heading=h.xhf3jv2mxa47" w:id="6"/>
-      <w:bookmarkEnd w:id="6"/>
-      <w:r>
-        <w:rPr>
-          <w:rtl w:val="0"/>
-        </w:rPr>
-      </w:r>
-    </w:p>
-    <w:p>
-      <w:pPr>
-        <w:pStyle w:val="Heading1"/>
-        <w:keepNext w:val="0"/>
-        <w:keepLines w:val="0"/>
-        <w:spacing w:before="280" w:line="259" w:lineRule="auto"/>
-        <w:rPr/>
-      </w:pPr>
-      <w:bookmarkStart w:colFirst="0" w:colLast="0" w:name="_heading=h.thyga22tfytf" w:id="7"/>
-      <w:bookmarkEnd w:id="7"/>
-      <w:r>
-        <w:rPr>
-          <w:rtl w:val="0"/>
-        </w:rPr>
-        <w:t xml:space="preserve">Machine Learning Implementation</w:t>
-      </w:r>
-    </w:p>
-    <w:p>
-      <w:pPr>
-        <w:pStyle w:val="Heading2"/>
-        <w:keepNext w:val="0"/>
-        <w:keepLines w:val="0"/>
-        <w:spacing w:before="240" w:lineRule="auto"/>
-        <w:rPr/>
-      </w:pPr>
-      <w:bookmarkStart w:colFirst="0" w:colLast="0" w:name="_heading=h.nxckz65unbeu" w:id="8"/>
-      <w:bookmarkEnd w:id="8"/>
-      <w:r>
-        <w:rPr>
-          <w:rtl w:val="0"/>
-        </w:rPr>
-        <w:t xml:space="preserve">Technologies and Tools Used</w:t>
-      </w:r>
-    </w:p>
-    <w:p>
-      <w:pPr>
-        <w:pStyle w:val="Heading2"/>
-        <w:keepNext w:val="0"/>
-        <w:keepLines w:val="0"/>
-        <w:spacing w:before="240" w:lineRule="auto"/>
-        <w:rPr/>
-      </w:pPr>
-      <w:bookmarkStart w:colFirst="0" w:colLast="0" w:name="_heading=h.j5njo2ger7ia" w:id="9"/>
-      <w:bookmarkEnd w:id="9"/>
-      <w:r>
-        <w:rPr>
-          <w:rtl w:val="0"/>
-        </w:rPr>
-        <w:t xml:space="preserve">Queue Classification</w:t>
-      </w:r>
-    </w:p>
-    <w:p>
-      <w:pPr>
-        <w:numPr>
-          <w:ilvl w:val="0"/>
-          <w:numId w:val="7"/>
-        </w:numPr>
-        <w:spacing w:after="0" w:afterAutospacing="0" w:before="240" w:lineRule="auto"/>
-        <w:ind w:left="720" w:hanging="360"/>
-      </w:pPr>
-      <w:r>
-        <w:rPr>
-          <w:rtl w:val="0"/>
-        </w:rPr>
-        <w:t xml:space="preserve">Model Implementations</w:t>
-      </w:r>
-    </w:p>
-    <w:p>
-      <w:pPr>
-        <w:numPr>
-          <w:ilvl w:val="0"/>
-          <w:numId w:val="7"/>
-        </w:numPr>
-        <w:spacing w:after="0" w:afterAutospacing="0" w:before="0" w:beforeAutospacing="0" w:lineRule="auto"/>
-        <w:ind w:left="720" w:hanging="360"/>
-      </w:pPr>
-      <w:r>
-        <w:rPr>
-          <w:rtl w:val="0"/>
-        </w:rPr>
-        <w:t xml:space="preserve">Hyperparameter Tuning and Cross-Validation</w:t>
-      </w:r>
-    </w:p>
-    <w:p>
-      <w:pPr>
-        <w:numPr>
-          <w:ilvl w:val="0"/>
-          <w:numId w:val="7"/>
-        </w:numPr>
-        <w:spacing w:after="240" w:before="0" w:beforeAutospacing="0" w:lineRule="auto"/>
-        <w:ind w:left="720" w:hanging="360"/>
-      </w:pPr>
-      <w:r>
-        <w:rPr>
-          <w:rtl w:val="0"/>
-        </w:rPr>
-        <w:t xml:space="preserve">Model Performance Comparison</w:t>
-        <w:br w:type="textWrapping"/>
-      </w:r>
-    </w:p>
-    <w:p>
-      <w:pPr>
-        <w:pStyle w:val="Heading2"/>
-        <w:keepNext w:val="0"/>
-        <w:keepLines w:val="0"/>
-        <w:spacing w:before="240" w:lineRule="auto"/>
-        <w:rPr/>
-      </w:pPr>
-      <w:bookmarkStart w:colFirst="0" w:colLast="0" w:name="_heading=h.e416ulyextk8" w:id="10"/>
-      <w:bookmarkEnd w:id="10"/>
-      <w:r>
-        <w:rPr>
-          <w:rtl w:val="0"/>
-        </w:rPr>
-        <w:t xml:space="preserve">Priority Classification</w:t>
-      </w:r>
-    </w:p>
-    <w:p>
-      <w:pPr>
-        <w:numPr>
-          <w:ilvl w:val="0"/>
-          <w:numId w:val="9"/>
-        </w:numPr>
-        <w:spacing w:after="0" w:afterAutospacing="0" w:before="240" w:lineRule="auto"/>
-        <w:ind w:left="720" w:hanging="360"/>
-      </w:pPr>
-      <w:r>
-        <w:rPr>
-          <w:rtl w:val="0"/>
-        </w:rPr>
-        <w:t xml:space="preserve">Model Implementations</w:t>
-      </w:r>
-    </w:p>
-    <w:p>
-      <w:pPr>
-        <w:numPr>
-          <w:ilvl w:val="0"/>
-          <w:numId w:val="9"/>
-        </w:numPr>
-        <w:spacing w:after="0" w:afterAutospacing="0" w:before="0" w:beforeAutospacing="0" w:lineRule="auto"/>
-        <w:ind w:left="720" w:hanging="360"/>
-      </w:pPr>
-      <w:r>
-        <w:rPr>
-          <w:rtl w:val="0"/>
-        </w:rPr>
-        <w:t xml:space="preserve">Hyperparameter Tuning and Cross-Validation</w:t>
-      </w:r>
-    </w:p>
-    <w:p>
-      <w:pPr>
-        <w:numPr>
-          <w:ilvl w:val="0"/>
-          <w:numId w:val="9"/>
-        </w:numPr>
-        <w:spacing w:after="240" w:before="0" w:beforeAutospacing="0" w:lineRule="auto"/>
-        <w:ind w:left="720" w:hanging="360"/>
-      </w:pPr>
-      <w:r>
-        <w:rPr>
-          <w:rtl w:val="0"/>
-        </w:rPr>
-        <w:t xml:space="preserve">Model Performance Comparison</w:t>
-        <w:br w:type="textWrapping"/>
-      </w:r>
-    </w:p>
-    <w:p>
-      <w:pPr>
-        <w:pStyle w:val="Heading2"/>
-        <w:keepNext w:val="0"/>
-        <w:keepLines w:val="0"/>
-        <w:spacing w:before="280" w:line="259" w:lineRule="auto"/>
-        <w:rPr/>
-      </w:pPr>
-      <w:bookmarkStart w:colFirst="0" w:colLast="0" w:name="_heading=h.2urusx1wxsl0" w:id="11"/>
-      <w:bookmarkEnd w:id="11"/>
-      <w:r>
-        <w:rPr>
-          <w:rtl w:val="0"/>
-        </w:rPr>
-        <w:t xml:space="preserve">Text Summarization </w:t>
-      </w:r>
-    </w:p>
-    <w:p>
-      <w:pPr>
-        <w:numPr>
-          <w:ilvl w:val="0"/>
-          <w:numId w:val="6"/>
-        </w:numPr>
-        <w:spacing w:after="0" w:afterAutospacing="0" w:before="240" w:lineRule="auto"/>
-        <w:ind w:left="720" w:hanging="360"/>
-      </w:pPr>
-      <w:r>
-        <w:rPr>
-          <w:rtl w:val="0"/>
-        </w:rPr>
-        <w:t xml:space="preserve">Preprocessing for Summarization</w:t>
-      </w:r>
-    </w:p>
-    <w:p>
-      <w:pPr>
-        <w:numPr>
-          <w:ilvl w:val="0"/>
-          <w:numId w:val="6"/>
-        </w:numPr>
-        <w:spacing w:after="0" w:afterAutospacing="0" w:before="0" w:beforeAutospacing="0" w:lineRule="auto"/>
-        <w:ind w:left="720" w:hanging="360"/>
-      </w:pPr>
-      <w:r>
-        <w:rPr>
-          <w:rtl w:val="0"/>
-        </w:rPr>
-        <w:t xml:space="preserve">Summarization Models (BERT, BART)</w:t>
-      </w:r>
-    </w:p>
-    <w:p>
-      <w:pPr>
-        <w:numPr>
-          <w:ilvl w:val="0"/>
-          <w:numId w:val="6"/>
-        </w:numPr>
-        <w:spacing w:after="240" w:before="0" w:beforeAutospacing="0" w:lineRule="auto"/>
-        <w:ind w:left="720" w:hanging="360"/>
-      </w:pPr>
-      <w:r>
-        <w:rPr>
-          <w:rtl w:val="0"/>
-        </w:rPr>
-        <w:t xml:space="preserve">Application and Results</w:t>
-        <w:br w:type="textWrapping"/>
-      </w:r>
-    </w:p>
-    <w:p>
-      <w:pPr>
-        <w:pStyle w:val="Heading1"/>
-        <w:keepNext w:val="0"/>
-        <w:keepLines w:val="0"/>
-        <w:spacing w:before="280" w:line="259" w:lineRule="auto"/>
-        <w:rPr/>
-      </w:pPr>
-      <w:bookmarkStart w:colFirst="0" w:colLast="0" w:name="_heading=h.4meov5gce2ea" w:id="12"/>
-      <w:bookmarkEnd w:id="12"/>
+      <w:bookmarkStart w:colFirst="0" w:colLast="0" w:name="_heading=h.4meov5gce2ea" w:id="18"/>
+      <w:bookmarkEnd w:id="18"/>
       <w:r>
         <w:rPr>
           <w:rtl w:val="0"/>
@@ -2742,8 +2887,8 @@
         <w:spacing w:before="280" w:line="259" w:lineRule="auto"/>
         <w:rPr/>
       </w:pPr>
-      <w:bookmarkStart w:colFirst="0" w:colLast="0" w:name="_heading=h.t753oifbm5ds" w:id="13"/>
-      <w:bookmarkEnd w:id="13"/>
+      <w:bookmarkStart w:colFirst="0" w:colLast="0" w:name="_heading=h.t753oifbm5ds" w:id="19"/>
+      <w:bookmarkEnd w:id="19"/>
       <w:r>
         <w:rPr>
           <w:rtl w:val="0"/>
@@ -2832,8 +2977,64 @@
         <w:pStyle w:val="Heading1"/>
         <w:rPr/>
       </w:pPr>
-      <w:bookmarkStart w:colFirst="0" w:colLast="0" w:name="_heading=h.v4ym4uc1nj9b" w:id="14"/>
-      <w:bookmarkEnd w:id="14"/>
+      <w:bookmarkStart w:colFirst="0" w:colLast="0" w:name="_heading=h.2oqjg8w49bbw" w:id="20"/>
+      <w:bookmarkEnd w:id="20"/>
+      <w:r>
+        <w:rPr>
+          <w:rtl w:val="0"/>
+        </w:rPr>
+      </w:r>
+    </w:p>
+    <w:p>
+      <w:pPr>
+        <w:rPr/>
+      </w:pPr>
+      <w:r>
+        <w:rPr>
+          <w:rtl w:val="0"/>
+        </w:rPr>
+      </w:r>
+    </w:p>
+    <w:p>
+      <w:pPr>
+        <w:rPr/>
+      </w:pPr>
+      <w:r>
+        <w:rPr>
+          <w:rtl w:val="0"/>
+        </w:rPr>
+      </w:r>
+    </w:p>
+    <w:p>
+      <w:pPr>
+        <w:rPr/>
+      </w:pPr>
+      <w:r>
+        <w:rPr>
+          <w:rtl w:val="0"/>
+        </w:rPr>
+      </w:r>
+    </w:p>
+    <w:p>
+      <w:pPr>
+        <w:pStyle w:val="Heading1"/>
+        <w:rPr/>
+      </w:pPr>
+      <w:bookmarkStart w:colFirst="0" w:colLast="0" w:name="_heading=h.hy9yeg7pgzvp" w:id="21"/>
+      <w:bookmarkEnd w:id="21"/>
+      <w:r>
+        <w:rPr>
+          <w:rtl w:val="0"/>
+        </w:rPr>
+      </w:r>
+    </w:p>
+    <w:p>
+      <w:pPr>
+        <w:pStyle w:val="Heading1"/>
+        <w:rPr/>
+      </w:pPr>
+      <w:bookmarkStart w:colFirst="0" w:colLast="0" w:name="_heading=h.v4ym4uc1nj9b" w:id="22"/>
+      <w:bookmarkEnd w:id="22"/>
       <w:r>
         <w:rPr>
           <w:rtl w:val="0"/>
@@ -2843,11 +3044,202 @@
     </w:p>
     <w:p>
       <w:pPr>
+        <w:numPr>
+          <w:ilvl w:val="0"/>
+          <w:numId w:val="9"/>
+        </w:numPr>
+        <w:spacing w:after="0" w:afterAutospacing="0"/>
+        <w:ind w:left="720" w:hanging="360"/>
+        <w:rPr>
+          <w:color w:val="3d3f42"/>
+        </w:rPr>
+      </w:pPr>
+      <w:r>
+        <w:rPr>
+          <w:rtl w:val="0"/>
+        </w:rPr>
+        <w:t xml:space="preserve">A Collaborative Research Study (2021) Support Transformation 2021: ServiceXRG. Available at:</w:t>
+      </w:r>
+      <w:hyperlink r:id="rId12">
+        <w:r>
+          <w:rPr>
+            <w:rtl w:val="0"/>
+          </w:rPr>
+          <w:t xml:space="preserve"> </w:t>
+        </w:r>
+      </w:hyperlink>
+      <w:hyperlink r:id="rId13">
+        <w:r>
+          <w:rPr>
+            <w:color w:val="1155cc"/>
+            <w:u w:val="single"/>
+            <w:rtl w:val="0"/>
+          </w:rPr>
+          <w:t xml:space="preserve">https://f.hubspotusercontent10.net/hubfs/7830314/SupportTransformation%202021_ServiceXRG.pdf</w:t>
+        </w:r>
+      </w:hyperlink>
+      <w:r>
+        <w:rPr>
+          <w:rtl w:val="0"/>
+        </w:rPr>
+        <w:t xml:space="preserve"> (Accessed: </w:t>
+      </w:r>
+      <w:r>
+        <w:rPr>
+          <w:color w:val="3d3f42"/>
+          <w:rtl w:val="0"/>
+        </w:rPr>
+        <w:t xml:space="preserve">13 May 2025)</w:t>
+      </w:r>
+      <w:r>
+        <w:rPr>
+          <w:rtl w:val="0"/>
+        </w:rPr>
+        <w:t xml:space="preserve">.</w:t>
+      </w:r>
+      <w:r>
+        <w:rPr>
+          <w:rtl w:val="0"/>
+        </w:rPr>
+      </w:r>
+    </w:p>
+    <w:p>
+      <w:pPr>
+        <w:numPr>
+          <w:ilvl w:val="0"/>
+          <w:numId w:val="9"/>
+        </w:numPr>
+        <w:spacing w:after="0" w:lineRule="auto"/>
+        <w:ind w:left="720" w:hanging="360"/>
+        <w:rPr>
+          <w:color w:val="3d3f42"/>
+        </w:rPr>
+      </w:pPr>
+      <w:r>
+        <w:rPr>
+          <w:color w:val="3d3f42"/>
+          <w:rtl w:val="0"/>
+        </w:rPr>
+        <w:t xml:space="preserve">Bueck, T. (2024). Customer Support Emails - Ticket System - Helpdesk [Dataset]. </w:t>
+      </w:r>
+      <w:r>
+        <w:rPr>
+          <w:rtl w:val="0"/>
+        </w:rPr>
+        <w:t xml:space="preserve">Available at: </w:t>
+      </w:r>
+      <w:hyperlink r:id="rId14">
+        <w:r>
+          <w:rPr>
+            <w:color w:val="1155cc"/>
+            <w:u w:val="single"/>
+            <w:rtl w:val="0"/>
+          </w:rPr>
+          <w:t xml:space="preserve">https://www.kaggle.com/datasets/tobiasbueck/multilingual-customer-support-tickets</w:t>
+        </w:r>
+      </w:hyperlink>
+      <w:r>
+        <w:rPr>
+          <w:rtl w:val="0"/>
+        </w:rPr>
+        <w:t xml:space="preserve"> </w:t>
+      </w:r>
+      <w:r>
+        <w:rPr>
+          <w:color w:val="3d3f42"/>
+          <w:rtl w:val="0"/>
+        </w:rPr>
+        <w:t xml:space="preserve">(Accessed: 13 May 2025). </w:t>
+      </w:r>
+      <w:r>
+        <w:rPr>
+          <w:rtl w:val="0"/>
+        </w:rPr>
+        <w:t xml:space="preserve">Licensed under: Creative Commons Attribution 4.0 </w:t>
+      </w:r>
+    </w:p>
+    <w:p>
+      <w:pPr>
+        <w:numPr>
+          <w:ilvl w:val="0"/>
+          <w:numId w:val="9"/>
+        </w:numPr>
+        <w:spacing w:after="0" w:afterAutospacing="0"/>
+        <w:ind w:left="720" w:hanging="360"/>
+      </w:pPr>
+      <w:r>
+        <w:rPr>
+          <w:rtl w:val="0"/>
+        </w:rPr>
+        <w:t xml:space="preserve">Scutt, J. and Quaadgras, T. (2024) The state of customer experience management, 2024. Qualtrics. Available at: </w:t>
+      </w:r>
+      <w:hyperlink r:id="rId15">
+        <w:r>
+          <w:rPr>
+            <w:color w:val="1155cc"/>
+            <w:u w:val="single"/>
+            <w:rtl w:val="0"/>
+          </w:rPr>
+          <w:t xml:space="preserve">https://www.qualtrics.com/m/www.xminstitute.com/wp-content/uploads/2024/05/XMI_RR_DS_StateCXManagement-2024.pdf?ty=mktocd-thank-you</w:t>
+        </w:r>
+      </w:hyperlink>
+      <w:r>
+        <w:rPr>
+          <w:rtl w:val="0"/>
+        </w:rPr>
+        <w:t xml:space="preserve"> </w:t>
+      </w:r>
+      <w:r>
+        <w:rPr>
+          <w:color w:val="3d3f42"/>
+          <w:rtl w:val="0"/>
+        </w:rPr>
+        <w:t xml:space="preserve">(Accessed: 13 May 2025).</w:t>
+      </w:r>
+    </w:p>
+    <w:p>
+      <w:pPr>
+        <w:numPr>
+          <w:ilvl w:val="0"/>
+          <w:numId w:val="9"/>
+        </w:numPr>
+        <w:ind w:left="720" w:hanging="360"/>
+        <w:rPr>
+          <w:color w:val="3d3f42"/>
+        </w:rPr>
+      </w:pPr>
+      <w:r>
+        <w:rPr>
+          <w:rtl w:val="0"/>
+        </w:rPr>
+        <w:t xml:space="preserve">Truss, M. and Boehm, S. (2024) ‘AI-based Classification of Customer Support Tickets: State of the Art and Implementation with AutoML’, Proceedings of the IWEMB 2021/2022: Fifth and Sixth International Workshop on Entrepreneurship, Electronic and Mobile Business [Preprint]. Available at: https://research.ebsco.com/linkprocessor/plink?id=54e9ee0f-a797-3f1f-b754-ba84ad754cbe (Accessed: </w:t>
+      </w:r>
+      <w:r>
+        <w:rPr>
+          <w:color w:val="3d3f42"/>
+          <w:rtl w:val="0"/>
+        </w:rPr>
+        <w:t xml:space="preserve">13 May 2025</w:t>
+      </w:r>
+      <w:r>
+        <w:rPr>
+          <w:rtl w:val="0"/>
+        </w:rPr>
+        <w:t xml:space="preserve">).</w:t>
+      </w:r>
+      <w:r>
+        <w:rPr>
+          <w:rtl w:val="0"/>
+        </w:rPr>
+      </w:r>
+    </w:p>
+    <w:p>
+      <w:pPr>
         <w:pStyle w:val="Heading1"/>
         <w:rPr/>
       </w:pPr>
-      <w:bookmarkStart w:colFirst="0" w:colLast="0" w:name="_heading=h.maswjxvzvz69" w:id="15"/>
-      <w:bookmarkEnd w:id="15"/>
+      <w:bookmarkStart w:colFirst="0" w:colLast="0" w:name="_heading=h.maswjxvzvz69" w:id="23"/>
+      <w:bookmarkEnd w:id="23"/>
       <w:r>
         <w:rPr>
           <w:rtl w:val="0"/>
@@ -2948,8 +3340,8 @@
           <w:b w:val="1"/>
         </w:rPr>
       </w:pPr>
-      <w:bookmarkStart w:colFirst="0" w:colLast="0" w:name="_heading=h.vdvb87sijeqy" w:id="16"/>
-      <w:bookmarkEnd w:id="16"/>
+      <w:bookmarkStart w:colFirst="0" w:colLast="0" w:name="_heading=h.vdvb87sijeqy" w:id="24"/>
+      <w:bookmarkEnd w:id="24"/>
       <w:r>
         <w:rPr>
           <w:rtl w:val="0"/>
@@ -3187,7 +3579,7 @@
       </w:r>
     </w:p>
     <w:sectPr>
-      <w:footerReference r:id="rId12" w:type="default"/>
+      <w:footerReference r:id="rId16" w:type="default"/>
       <w:type w:val="nextPage"/>
       <w:pgSz w:h="16838" w:w="11906" w:orient="portrait"/>
       <w:pgMar w:bottom="1440" w:top="1440" w:left="1440" w:right="1440" w:header="708" w:footer="708"/>
@@ -4347,6 +4739,116 @@
     </w:lvl>
   </w:abstractNum>
   <w:abstractNum w:abstractNumId="10">
+    <w:lvl w:ilvl="0">
+      <w:start w:val="1"/>
+      <w:numFmt w:val="bullet"/>
+      <w:lvlText w:val="●"/>
+      <w:lvlJc w:val="left"/>
+      <w:pPr>
+        <w:ind w:left="720" w:hanging="360"/>
+      </w:pPr>
+      <w:rPr>
+        <w:u w:val="none"/>
+      </w:rPr>
+    </w:lvl>
+    <w:lvl w:ilvl="1">
+      <w:start w:val="1"/>
+      <w:numFmt w:val="bullet"/>
+      <w:lvlText w:val="○"/>
+      <w:lvlJc w:val="left"/>
+      <w:pPr>
+        <w:ind w:left="1440" w:hanging="360"/>
+      </w:pPr>
+      <w:rPr>
+        <w:u w:val="none"/>
+      </w:rPr>
+    </w:lvl>
+    <w:lvl w:ilvl="2">
+      <w:start w:val="1"/>
+      <w:numFmt w:val="bullet"/>
+      <w:lvlText w:val="■"/>
+      <w:lvlJc w:val="left"/>
+      <w:pPr>
+        <w:ind w:left="2160" w:hanging="360"/>
+      </w:pPr>
+      <w:rPr>
+        <w:u w:val="none"/>
+      </w:rPr>
+    </w:lvl>
+    <w:lvl w:ilvl="3">
+      <w:start w:val="1"/>
+      <w:numFmt w:val="bullet"/>
+      <w:lvlText w:val="●"/>
+      <w:lvlJc w:val="left"/>
+      <w:pPr>
+        <w:ind w:left="2880" w:hanging="360"/>
+      </w:pPr>
+      <w:rPr>
+        <w:u w:val="none"/>
+      </w:rPr>
+    </w:lvl>
+    <w:lvl w:ilvl="4">
+      <w:start w:val="1"/>
+      <w:numFmt w:val="bullet"/>
+      <w:lvlText w:val="○"/>
+      <w:lvlJc w:val="left"/>
+      <w:pPr>
+        <w:ind w:left="3600" w:hanging="360"/>
+      </w:pPr>
+      <w:rPr>
+        <w:u w:val="none"/>
+      </w:rPr>
+    </w:lvl>
+    <w:lvl w:ilvl="5">
+      <w:start w:val="1"/>
+      <w:numFmt w:val="bullet"/>
+      <w:lvlText w:val="■"/>
+      <w:lvlJc w:val="left"/>
+      <w:pPr>
+        <w:ind w:left="4320" w:hanging="360"/>
+      </w:pPr>
+      <w:rPr>
+        <w:u w:val="none"/>
+      </w:rPr>
+    </w:lvl>
+    <w:lvl w:ilvl="6">
+      <w:start w:val="1"/>
+      <w:numFmt w:val="bullet"/>
+      <w:lvlText w:val="●"/>
+      <w:lvlJc w:val="left"/>
+      <w:pPr>
+        <w:ind w:left="5040" w:hanging="360"/>
+      </w:pPr>
+      <w:rPr>
+        <w:u w:val="none"/>
+      </w:rPr>
+    </w:lvl>
+    <w:lvl w:ilvl="7">
+      <w:start w:val="1"/>
+      <w:numFmt w:val="bullet"/>
+      <w:lvlText w:val="○"/>
+      <w:lvlJc w:val="left"/>
+      <w:pPr>
+        <w:ind w:left="5760" w:hanging="360"/>
+      </w:pPr>
+      <w:rPr>
+        <w:u w:val="none"/>
+      </w:rPr>
+    </w:lvl>
+    <w:lvl w:ilvl="8">
+      <w:start w:val="1"/>
+      <w:numFmt w:val="bullet"/>
+      <w:lvlText w:val="■"/>
+      <w:lvlJc w:val="left"/>
+      <w:pPr>
+        <w:ind w:left="6480" w:hanging="360"/>
+      </w:pPr>
+      <w:rPr>
+        <w:u w:val="none"/>
+      </w:rPr>
+    </w:lvl>
+  </w:abstractNum>
+  <w:abstractNum w:abstractNumId="11">
     <w:lvl w:ilvl="0">
       <w:start w:val="1"/>
       <w:numFmt w:val="bullet"/>
@@ -4485,6 +4987,9 @@
   </w:num>
   <w:num w:numId="10">
     <w:abstractNumId w:val="10"/>
+  </w:num>
+  <w:num w:numId="11">
+    <w:abstractNumId w:val="11"/>
   </w:num>
 </w:numbering>
 </file>
@@ -6025,7 +6530,7 @@
 
 <file path=customXML/item1.xml><?xml version="1.0" encoding="utf-8"?>
 <go:gDocsCustomXmlDataStorage xmlns:go="http://customooxmlschemas.google.com/" xmlns:r="http://schemas.openxmlformats.org/officeDocument/2006/relationships" uri="GoogleDocsCustomDataVersion2">
-  <go:docsCustomData xmlns:go="http://customooxmlschemas.google.com/" roundtripDataSignature="AMtx7mjv6/V+kDJaulTfVlSBbW25RntSBA==">CgMxLjAaHwoBMBIaChgICVIUChJ0YWJsZS5obTBtcWF0c2hvODcyDmguaXdobmxpYTJ1ZHg5Mg5oLmE5Y3Q5aTJzNWp4dzIOaC4zeWttbmdibDNoeGMyDmguMXdyb3R4Z25yOXBlMg5oLmdoZGRvOWRjaGxxeTIOaC43amF0NmQ0dGdlcTcyDmgueGhmM2p2Mm14YTQ3Mg5oLnRoeWdhMjJ0Znl0ZjIOaC5ueGNrejY1dW5iZXUyDmguajVuam8yZ2VyN2lhMg5oLmU0MTZ1bHlleHRrODIOaC4ydXJ1c3gxd3hzbDAyDmguNG1lb3Y1Z2NlMmVhMg5oLnQ3NTNvaWZibTVkczIOaC52NHltNHVjMW5qOWIyDmgubWFzd2p4dnp2ejY5Mg5oLnZkdmI4N3NpamVxeTgAciExSm9IY1FCWHlKOUFsT1hOVklPRHVTVGlYTV9rdGpLUFY=</go:docsCustomData>
+  <go:docsCustomData xmlns:go="http://customooxmlschemas.google.com/" roundtripDataSignature="AMtx7miqR/OQS49JdI0NVSZ0fXw9mU0a+A==">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</go:docsCustomData>
 </go:gDocsCustomXmlDataStorage>
 </file>
 

</xml_diff>

<commit_message>
Completed project planning section with image.
</commit_message>
<xml_diff>
--- a/Strategic Thinking - CA3 - Capstone Report - sba24098.docx
+++ b/Strategic Thinking - CA3 - Capstone Report - sba24098.docx
@@ -24,12 +24,12 @@
             <wp:extent cx="6036200" cy="5414963"/>
             <wp:effectExtent b="0" l="0" r="0" t="0"/>
             <wp:wrapSquare wrapText="bothSides" distB="0" distT="0" distL="114300" distR="114300"/>
-            <wp:docPr id="1728545903" name="image4.png"/>
+            <wp:docPr id="1728545904" name="image2.png"/>
             <a:graphic>
               <a:graphicData uri="http://schemas.openxmlformats.org/drawingml/2006/picture">
                 <pic:pic>
                   <pic:nvPicPr>
-                    <pic:cNvPr id="0" name="image4.png"/>
+                    <pic:cNvPr id="0" name="image2.png"/>
                     <pic:cNvPicPr preferRelativeResize="0"/>
                   </pic:nvPicPr>
                   <pic:blipFill>
@@ -289,7 +289,7 @@
             <wp:extent cx="2206625" cy="762000"/>
             <wp:effectExtent b="0" l="0" r="0" t="0"/>
             <wp:wrapSquare wrapText="bothSides" distB="0" distT="0" distL="114300" distR="114300"/>
-            <wp:docPr descr="A logo for college computing&#10;&#10;Description automatically generated" id="1728545904" name="image1.png"/>
+            <wp:docPr descr="A logo for college computing&#10;&#10;Description automatically generated" id="1728545905" name="image1.png"/>
             <a:graphic>
               <a:graphicData uri="http://schemas.openxmlformats.org/drawingml/2006/picture">
                 <pic:pic>
@@ -568,12 +568,12 @@
                 <wp:extent cx="228600" cy="9144000"/>
                 <wp:effectExtent b="0" l="0" r="0" t="0"/>
                 <wp:wrapNone/>
-                <wp:docPr id="1728545902" name="image3.png"/>
+                <wp:docPr id="1728545902" name="image4.png"/>
                 <a:graphic>
                   <a:graphicData uri="http://schemas.openxmlformats.org/drawingml/2006/picture">
                     <pic:pic>
                       <pic:nvPicPr>
-                        <pic:cNvPr id="0" name="image3.png"/>
+                        <pic:cNvPr id="0" name="image4.png"/>
                         <pic:cNvPicPr preferRelativeResize="0"/>
                       </pic:nvPicPr>
                       <pic:blipFill>
@@ -1188,12 +1188,12 @@
                 <wp:extent cx="5857875" cy="2933700"/>
                 <wp:effectExtent b="0" l="0" r="0" t="0"/>
                 <wp:wrapNone/>
-                <wp:docPr id="1728545901" name="image2.png"/>
+                <wp:docPr id="1728545901" name="image3.png"/>
                 <a:graphic>
                   <a:graphicData uri="http://schemas.openxmlformats.org/drawingml/2006/picture">
                     <pic:pic>
                       <pic:nvPicPr>
-                        <pic:cNvPr id="0" name="image2.png"/>
+                        <pic:cNvPr id="0" name="image3.png"/>
                         <pic:cNvPicPr preferRelativeResize="0"/>
                       </pic:nvPicPr>
                       <pic:blipFill>
@@ -1356,6 +1356,7 @@
             <w:spacing w:after="0" w:before="60" w:line="240" w:lineRule="auto"/>
             <w:rPr>
               <w:rFonts w:ascii="Arial" w:cs="Arial" w:eastAsia="Arial" w:hAnsi="Arial"/>
+              <w:b w:val="1"/>
               <w:i w:val="0"/>
               <w:smallCaps w:val="0"/>
               <w:strike w:val="0"/>
@@ -1376,6 +1377,7 @@
             <w:r>
               <w:rPr>
                 <w:rFonts w:ascii="Arial" w:cs="Arial" w:eastAsia="Arial" w:hAnsi="Arial"/>
+                <w:b w:val="0"/>
                 <w:i w:val="0"/>
                 <w:smallCaps w:val="0"/>
                 <w:strike w:val="0"/>
@@ -1407,6 +1409,7 @@
             <w:spacing w:after="0" w:before="60" w:line="240" w:lineRule="auto"/>
             <w:rPr>
               <w:rFonts w:ascii="Arial" w:cs="Arial" w:eastAsia="Arial" w:hAnsi="Arial"/>
+              <w:b w:val="1"/>
               <w:i w:val="0"/>
               <w:smallCaps w:val="0"/>
               <w:strike w:val="0"/>
@@ -1418,56 +1421,11 @@
               <w:vertAlign w:val="baseline"/>
             </w:rPr>
           </w:pPr>
-          <w:hyperlink w:anchor="_heading=h.a9ct9i2s5jxw">
+          <w:hyperlink w:anchor="_heading=h.g1w32vx7f3ci">
             <w:r>
               <w:rPr>
                 <w:rFonts w:ascii="Arial" w:cs="Arial" w:eastAsia="Arial" w:hAnsi="Arial"/>
-                <w:i w:val="0"/>
-                <w:smallCaps w:val="0"/>
-                <w:strike w:val="0"/>
-                <w:color w:val="000000"/>
-                <w:sz w:val="22"/>
-                <w:szCs w:val="22"/>
-                <w:u w:val="none"/>
-                <w:shd w:fill="auto" w:val="clear"/>
-                <w:vertAlign w:val="baseline"/>
-                <w:rtl w:val="0"/>
-              </w:rPr>
-              <w:t xml:space="preserve">Business Understanding</w:t>
-              <w:tab/>
-              <w:t xml:space="preserve">1</w:t>
-            </w:r>
-          </w:hyperlink>
-          <w:r>
-            <w:rPr>
-              <w:rtl w:val="0"/>
-            </w:rPr>
-          </w:r>
-        </w:p>
-        <w:p>
-          <w:pPr>
-            <w:widowControl w:val="0"/>
-            <w:tabs>
-              <w:tab w:val="right" w:leader="dot" w:pos="12000"/>
-            </w:tabs>
-            <w:spacing w:after="0" w:before="60" w:line="240" w:lineRule="auto"/>
-            <w:rPr>
-              <w:rFonts w:ascii="Arial" w:cs="Arial" w:eastAsia="Arial" w:hAnsi="Arial"/>
-              <w:i w:val="0"/>
-              <w:smallCaps w:val="0"/>
-              <w:strike w:val="0"/>
-              <w:color w:val="000000"/>
-              <w:sz w:val="22"/>
-              <w:szCs w:val="22"/>
-              <w:u w:val="none"/>
-              <w:shd w:fill="auto" w:val="clear"/>
-              <w:vertAlign w:val="baseline"/>
-            </w:rPr>
-          </w:pPr>
-          <w:hyperlink w:anchor="_heading=h.3ykmngbl3hxc">
-            <w:r>
-              <w:rPr>
-                <w:rFonts w:ascii="Arial" w:cs="Arial" w:eastAsia="Arial" w:hAnsi="Arial"/>
+                <w:b w:val="1"/>
                 <w:i w:val="0"/>
                 <w:smallCaps w:val="0"/>
                 <w:strike w:val="0"/>
@@ -1480,332 +1438,6 @@
                 <w:rtl w:val="0"/>
               </w:rPr>
               <w:t xml:space="preserve">Project Planning</w:t>
-              <w:tab/>
-              <w:t xml:space="preserve">1</w:t>
-            </w:r>
-          </w:hyperlink>
-          <w:r>
-            <w:rPr>
-              <w:rtl w:val="0"/>
-            </w:rPr>
-          </w:r>
-        </w:p>
-        <w:p>
-          <w:pPr>
-            <w:widowControl w:val="0"/>
-            <w:tabs>
-              <w:tab w:val="right" w:leader="dot" w:pos="12000"/>
-            </w:tabs>
-            <w:spacing w:after="0" w:before="60" w:line="240" w:lineRule="auto"/>
-            <w:rPr>
-              <w:rFonts w:ascii="Arial" w:cs="Arial" w:eastAsia="Arial" w:hAnsi="Arial"/>
-              <w:i w:val="0"/>
-              <w:smallCaps w:val="0"/>
-              <w:strike w:val="0"/>
-              <w:color w:val="000000"/>
-              <w:sz w:val="22"/>
-              <w:szCs w:val="22"/>
-              <w:u w:val="none"/>
-              <w:shd w:fill="auto" w:val="clear"/>
-              <w:vertAlign w:val="baseline"/>
-            </w:rPr>
-          </w:pPr>
-          <w:hyperlink w:anchor="_heading=h.1wrotxgnr9pe">
-            <w:r>
-              <w:rPr>
-                <w:rFonts w:ascii="Arial" w:cs="Arial" w:eastAsia="Arial" w:hAnsi="Arial"/>
-                <w:i w:val="0"/>
-                <w:smallCaps w:val="0"/>
-                <w:strike w:val="0"/>
-                <w:color w:val="000000"/>
-                <w:sz w:val="22"/>
-                <w:szCs w:val="22"/>
-                <w:u w:val="none"/>
-                <w:shd w:fill="auto" w:val="clear"/>
-                <w:vertAlign w:val="baseline"/>
-                <w:rtl w:val="0"/>
-              </w:rPr>
-              <w:t xml:space="preserve">Data Understanding and Exploration</w:t>
-              <w:tab/>
-              <w:t xml:space="preserve">1</w:t>
-            </w:r>
-          </w:hyperlink>
-          <w:r>
-            <w:rPr>
-              <w:rtl w:val="0"/>
-            </w:rPr>
-          </w:r>
-        </w:p>
-        <w:p>
-          <w:pPr>
-            <w:widowControl w:val="0"/>
-            <w:tabs>
-              <w:tab w:val="right" w:leader="dot" w:pos="12000"/>
-            </w:tabs>
-            <w:spacing w:after="0" w:before="60" w:line="240" w:lineRule="auto"/>
-            <w:rPr>
-              <w:rFonts w:ascii="Arial" w:cs="Arial" w:eastAsia="Arial" w:hAnsi="Arial"/>
-              <w:i w:val="0"/>
-              <w:smallCaps w:val="0"/>
-              <w:strike w:val="0"/>
-              <w:color w:val="000000"/>
-              <w:sz w:val="22"/>
-              <w:szCs w:val="22"/>
-              <w:u w:val="none"/>
-              <w:shd w:fill="auto" w:val="clear"/>
-              <w:vertAlign w:val="baseline"/>
-            </w:rPr>
-          </w:pPr>
-          <w:hyperlink w:anchor="_heading=h.ghddo9dchlqy">
-            <w:r>
-              <w:rPr>
-                <w:rFonts w:ascii="Arial" w:cs="Arial" w:eastAsia="Arial" w:hAnsi="Arial"/>
-                <w:i w:val="0"/>
-                <w:smallCaps w:val="0"/>
-                <w:strike w:val="0"/>
-                <w:color w:val="000000"/>
-                <w:sz w:val="22"/>
-                <w:szCs w:val="22"/>
-                <w:u w:val="none"/>
-                <w:shd w:fill="auto" w:val="clear"/>
-                <w:vertAlign w:val="baseline"/>
-                <w:rtl w:val="0"/>
-              </w:rPr>
-              <w:t xml:space="preserve">Data Preparation and Feature Engineering</w:t>
-              <w:tab/>
-              <w:t xml:space="preserve">1</w:t>
-            </w:r>
-          </w:hyperlink>
-          <w:r>
-            <w:rPr>
-              <w:rtl w:val="0"/>
-            </w:rPr>
-          </w:r>
-        </w:p>
-        <w:p>
-          <w:pPr>
-            <w:widowControl w:val="0"/>
-            <w:tabs>
-              <w:tab w:val="right" w:leader="dot" w:pos="12000"/>
-            </w:tabs>
-            <w:spacing w:after="0" w:before="60" w:line="240" w:lineRule="auto"/>
-            <w:rPr>
-              <w:rFonts w:ascii="Arial" w:cs="Arial" w:eastAsia="Arial" w:hAnsi="Arial"/>
-              <w:i w:val="0"/>
-              <w:smallCaps w:val="0"/>
-              <w:strike w:val="0"/>
-              <w:color w:val="000000"/>
-              <w:sz w:val="22"/>
-              <w:szCs w:val="22"/>
-              <w:u w:val="none"/>
-              <w:shd w:fill="auto" w:val="clear"/>
-              <w:vertAlign w:val="baseline"/>
-            </w:rPr>
-          </w:pPr>
-          <w:hyperlink w:anchor="_heading=h.thyga22tfytf">
-            <w:r>
-              <w:rPr>
-                <w:rFonts w:ascii="Arial" w:cs="Arial" w:eastAsia="Arial" w:hAnsi="Arial"/>
-                <w:i w:val="0"/>
-                <w:smallCaps w:val="0"/>
-                <w:strike w:val="0"/>
-                <w:color w:val="000000"/>
-                <w:sz w:val="22"/>
-                <w:szCs w:val="22"/>
-                <w:u w:val="none"/>
-                <w:shd w:fill="auto" w:val="clear"/>
-                <w:vertAlign w:val="baseline"/>
-                <w:rtl w:val="0"/>
-              </w:rPr>
-              <w:t xml:space="preserve">Machine Learning Implementation</w:t>
-              <w:tab/>
-              <w:t xml:space="preserve">2</w:t>
-            </w:r>
-          </w:hyperlink>
-          <w:r>
-            <w:rPr>
-              <w:rtl w:val="0"/>
-            </w:rPr>
-          </w:r>
-        </w:p>
-        <w:p>
-          <w:pPr>
-            <w:widowControl w:val="0"/>
-            <w:tabs>
-              <w:tab w:val="right" w:leader="dot" w:pos="12000"/>
-            </w:tabs>
-            <w:spacing w:after="0" w:before="60" w:line="240" w:lineRule="auto"/>
-            <w:ind w:left="360" w:firstLine="0"/>
-            <w:rPr>
-              <w:rFonts w:ascii="Arial" w:cs="Arial" w:eastAsia="Arial" w:hAnsi="Arial"/>
-              <w:i w:val="0"/>
-              <w:smallCaps w:val="0"/>
-              <w:strike w:val="0"/>
-              <w:color w:val="000000"/>
-              <w:sz w:val="22"/>
-              <w:szCs w:val="22"/>
-              <w:u w:val="none"/>
-              <w:shd w:fill="auto" w:val="clear"/>
-              <w:vertAlign w:val="baseline"/>
-            </w:rPr>
-          </w:pPr>
-          <w:hyperlink w:anchor="_heading=h.nxckz65unbeu">
-            <w:r>
-              <w:rPr>
-                <w:rFonts w:ascii="Arial" w:cs="Arial" w:eastAsia="Arial" w:hAnsi="Arial"/>
-                <w:i w:val="0"/>
-                <w:smallCaps w:val="0"/>
-                <w:strike w:val="0"/>
-                <w:color w:val="000000"/>
-                <w:sz w:val="22"/>
-                <w:szCs w:val="22"/>
-                <w:u w:val="none"/>
-                <w:shd w:fill="auto" w:val="clear"/>
-                <w:vertAlign w:val="baseline"/>
-                <w:rtl w:val="0"/>
-              </w:rPr>
-              <w:t xml:space="preserve">Technologies and Tools Used</w:t>
-              <w:tab/>
-              <w:t xml:space="preserve">2</w:t>
-            </w:r>
-          </w:hyperlink>
-          <w:r>
-            <w:rPr>
-              <w:rtl w:val="0"/>
-            </w:rPr>
-          </w:r>
-        </w:p>
-        <w:p>
-          <w:pPr>
-            <w:widowControl w:val="0"/>
-            <w:tabs>
-              <w:tab w:val="right" w:leader="dot" w:pos="12000"/>
-            </w:tabs>
-            <w:spacing w:after="0" w:before="60" w:line="240" w:lineRule="auto"/>
-            <w:ind w:left="360" w:firstLine="0"/>
-            <w:rPr>
-              <w:rFonts w:ascii="Arial" w:cs="Arial" w:eastAsia="Arial" w:hAnsi="Arial"/>
-              <w:i w:val="0"/>
-              <w:smallCaps w:val="0"/>
-              <w:strike w:val="0"/>
-              <w:color w:val="000000"/>
-              <w:sz w:val="22"/>
-              <w:szCs w:val="22"/>
-              <w:u w:val="none"/>
-              <w:shd w:fill="auto" w:val="clear"/>
-              <w:vertAlign w:val="baseline"/>
-            </w:rPr>
-          </w:pPr>
-          <w:hyperlink w:anchor="_heading=h.j5njo2ger7ia">
-            <w:r>
-              <w:rPr>
-                <w:rFonts w:ascii="Arial" w:cs="Arial" w:eastAsia="Arial" w:hAnsi="Arial"/>
-                <w:i w:val="0"/>
-                <w:smallCaps w:val="0"/>
-                <w:strike w:val="0"/>
-                <w:color w:val="000000"/>
-                <w:sz w:val="22"/>
-                <w:szCs w:val="22"/>
-                <w:u w:val="none"/>
-                <w:shd w:fill="auto" w:val="clear"/>
-                <w:vertAlign w:val="baseline"/>
-                <w:rtl w:val="0"/>
-              </w:rPr>
-              <w:t xml:space="preserve">Queue Classification</w:t>
-              <w:tab/>
-              <w:t xml:space="preserve">2</w:t>
-            </w:r>
-          </w:hyperlink>
-          <w:r>
-            <w:rPr>
-              <w:rtl w:val="0"/>
-            </w:rPr>
-          </w:r>
-        </w:p>
-        <w:p>
-          <w:pPr>
-            <w:widowControl w:val="0"/>
-            <w:tabs>
-              <w:tab w:val="right" w:leader="dot" w:pos="12000"/>
-            </w:tabs>
-            <w:spacing w:after="0" w:before="60" w:line="240" w:lineRule="auto"/>
-            <w:ind w:left="360" w:firstLine="0"/>
-            <w:rPr>
-              <w:rFonts w:ascii="Arial" w:cs="Arial" w:eastAsia="Arial" w:hAnsi="Arial"/>
-              <w:i w:val="0"/>
-              <w:smallCaps w:val="0"/>
-              <w:strike w:val="0"/>
-              <w:color w:val="000000"/>
-              <w:sz w:val="22"/>
-              <w:szCs w:val="22"/>
-              <w:u w:val="none"/>
-              <w:shd w:fill="auto" w:val="clear"/>
-              <w:vertAlign w:val="baseline"/>
-            </w:rPr>
-          </w:pPr>
-          <w:hyperlink w:anchor="_heading=h.e416ulyextk8">
-            <w:r>
-              <w:rPr>
-                <w:rFonts w:ascii="Arial" w:cs="Arial" w:eastAsia="Arial" w:hAnsi="Arial"/>
-                <w:i w:val="0"/>
-                <w:smallCaps w:val="0"/>
-                <w:strike w:val="0"/>
-                <w:color w:val="000000"/>
-                <w:sz w:val="22"/>
-                <w:szCs w:val="22"/>
-                <w:u w:val="none"/>
-                <w:shd w:fill="auto" w:val="clear"/>
-                <w:vertAlign w:val="baseline"/>
-                <w:rtl w:val="0"/>
-              </w:rPr>
-              <w:t xml:space="preserve">Priority Classification</w:t>
-              <w:tab/>
-              <w:t xml:space="preserve">2</w:t>
-            </w:r>
-          </w:hyperlink>
-          <w:r>
-            <w:rPr>
-              <w:rtl w:val="0"/>
-            </w:rPr>
-          </w:r>
-        </w:p>
-        <w:p>
-          <w:pPr>
-            <w:widowControl w:val="0"/>
-            <w:tabs>
-              <w:tab w:val="right" w:leader="dot" w:pos="12000"/>
-            </w:tabs>
-            <w:spacing w:after="0" w:before="60" w:line="240" w:lineRule="auto"/>
-            <w:ind w:left="360" w:firstLine="0"/>
-            <w:rPr>
-              <w:rFonts w:ascii="Arial" w:cs="Arial" w:eastAsia="Arial" w:hAnsi="Arial"/>
-              <w:i w:val="0"/>
-              <w:smallCaps w:val="0"/>
-              <w:strike w:val="0"/>
-              <w:color w:val="000000"/>
-              <w:sz w:val="22"/>
-              <w:szCs w:val="22"/>
-              <w:u w:val="none"/>
-              <w:shd w:fill="auto" w:val="clear"/>
-              <w:vertAlign w:val="baseline"/>
-            </w:rPr>
-          </w:pPr>
-          <w:hyperlink w:anchor="_heading=h.2urusx1wxsl0">
-            <w:r>
-              <w:rPr>
-                <w:rFonts w:ascii="Arial" w:cs="Arial" w:eastAsia="Arial" w:hAnsi="Arial"/>
-                <w:i w:val="0"/>
-                <w:smallCaps w:val="0"/>
-                <w:strike w:val="0"/>
-                <w:color w:val="000000"/>
-                <w:sz w:val="22"/>
-                <w:szCs w:val="22"/>
-                <w:u w:val="none"/>
-                <w:shd w:fill="auto" w:val="clear"/>
-                <w:vertAlign w:val="baseline"/>
-                <w:rtl w:val="0"/>
-              </w:rPr>
-              <w:t xml:space="preserve">Text Summarization</w:t>
               <w:tab/>
               <w:t xml:space="preserve">2</w:t>
             </w:r>
@@ -1825,6 +1457,7 @@
             <w:spacing w:after="0" w:before="60" w:line="240" w:lineRule="auto"/>
             <w:rPr>
               <w:rFonts w:ascii="Arial" w:cs="Arial" w:eastAsia="Arial" w:hAnsi="Arial"/>
+              <w:b w:val="1"/>
               <w:i w:val="0"/>
               <w:smallCaps w:val="0"/>
               <w:strike w:val="0"/>
@@ -1836,10 +1469,11 @@
               <w:vertAlign w:val="baseline"/>
             </w:rPr>
           </w:pPr>
-          <w:hyperlink w:anchor="_heading=h.4meov5gce2ea">
+          <w:hyperlink w:anchor="_heading=h.72xvb93pcbrn">
             <w:r>
               <w:rPr>
                 <w:rFonts w:ascii="Arial" w:cs="Arial" w:eastAsia="Arial" w:hAnsi="Arial"/>
+                <w:b w:val="1"/>
                 <w:i w:val="0"/>
                 <w:smallCaps w:val="0"/>
                 <w:strike w:val="0"/>
@@ -1851,7 +1485,7 @@
                 <w:vertAlign w:val="baseline"/>
                 <w:rtl w:val="0"/>
               </w:rPr>
-              <w:t xml:space="preserve">Challenges and Solutions</w:t>
+              <w:t xml:space="preserve">Figure 1: Project timeline</w:t>
               <w:tab/>
               <w:t xml:space="preserve">2</w:t>
             </w:r>
@@ -1871,6 +1505,7 @@
             <w:spacing w:after="0" w:before="60" w:line="240" w:lineRule="auto"/>
             <w:rPr>
               <w:rFonts w:ascii="Arial" w:cs="Arial" w:eastAsia="Arial" w:hAnsi="Arial"/>
+              <w:b w:val="1"/>
               <w:i w:val="0"/>
               <w:smallCaps w:val="0"/>
               <w:strike w:val="0"/>
@@ -1882,10 +1517,11 @@
               <w:vertAlign w:val="baseline"/>
             </w:rPr>
           </w:pPr>
-          <w:hyperlink w:anchor="_heading=h.t753oifbm5ds">
+          <w:hyperlink w:anchor="_heading=h.a9ct9i2s5jxw">
             <w:r>
               <w:rPr>
                 <w:rFonts w:ascii="Arial" w:cs="Arial" w:eastAsia="Arial" w:hAnsi="Arial"/>
+                <w:b w:val="0"/>
                 <w:i w:val="0"/>
                 <w:smallCaps w:val="0"/>
                 <w:strike w:val="0"/>
@@ -1897,53 +1533,7 @@
                 <w:vertAlign w:val="baseline"/>
                 <w:rtl w:val="0"/>
               </w:rPr>
-              <w:t xml:space="preserve">Conclusion</w:t>
-              <w:tab/>
-              <w:t xml:space="preserve">2</w:t>
-            </w:r>
-          </w:hyperlink>
-          <w:r>
-            <w:rPr>
-              <w:rtl w:val="0"/>
-            </w:rPr>
-          </w:r>
-        </w:p>
-        <w:p>
-          <w:pPr>
-            <w:widowControl w:val="0"/>
-            <w:tabs>
-              <w:tab w:val="right" w:leader="dot" w:pos="12000"/>
-            </w:tabs>
-            <w:spacing w:after="0" w:before="60" w:line="240" w:lineRule="auto"/>
-            <w:rPr>
-              <w:rFonts w:ascii="Arial" w:cs="Arial" w:eastAsia="Arial" w:hAnsi="Arial"/>
-              <w:i w:val="0"/>
-              <w:smallCaps w:val="0"/>
-              <w:strike w:val="0"/>
-              <w:color w:val="000000"/>
-              <w:sz w:val="22"/>
-              <w:szCs w:val="22"/>
-              <w:u w:val="none"/>
-              <w:shd w:fill="auto" w:val="clear"/>
-              <w:vertAlign w:val="baseline"/>
-            </w:rPr>
-          </w:pPr>
-          <w:hyperlink w:anchor="_heading=h.v4ym4uc1nj9b">
-            <w:r>
-              <w:rPr>
-                <w:rFonts w:ascii="Arial" w:cs="Arial" w:eastAsia="Arial" w:hAnsi="Arial"/>
-                <w:i w:val="0"/>
-                <w:smallCaps w:val="0"/>
-                <w:strike w:val="0"/>
-                <w:color w:val="000000"/>
-                <w:sz w:val="22"/>
-                <w:szCs w:val="22"/>
-                <w:u w:val="none"/>
-                <w:shd w:fill="auto" w:val="clear"/>
-                <w:vertAlign w:val="baseline"/>
-                <w:rtl w:val="0"/>
-              </w:rPr>
-              <w:t xml:space="preserve">References</w:t>
+              <w:t xml:space="preserve">Business Understanding</w:t>
               <w:tab/>
               <w:t xml:space="preserve">3</w:t>
             </w:r>
@@ -1963,6 +1553,491 @@
             <w:spacing w:after="0" w:before="60" w:line="240" w:lineRule="auto"/>
             <w:rPr>
               <w:rFonts w:ascii="Arial" w:cs="Arial" w:eastAsia="Arial" w:hAnsi="Arial"/>
+              <w:b w:val="1"/>
+              <w:i w:val="0"/>
+              <w:smallCaps w:val="0"/>
+              <w:strike w:val="0"/>
+              <w:color w:val="000000"/>
+              <w:sz w:val="22"/>
+              <w:szCs w:val="22"/>
+              <w:u w:val="none"/>
+              <w:shd w:fill="auto" w:val="clear"/>
+              <w:vertAlign w:val="baseline"/>
+            </w:rPr>
+          </w:pPr>
+          <w:hyperlink w:anchor="_heading=h.1wrotxgnr9pe">
+            <w:r>
+              <w:rPr>
+                <w:rFonts w:ascii="Arial" w:cs="Arial" w:eastAsia="Arial" w:hAnsi="Arial"/>
+                <w:b w:val="0"/>
+                <w:i w:val="0"/>
+                <w:smallCaps w:val="0"/>
+                <w:strike w:val="0"/>
+                <w:color w:val="000000"/>
+                <w:sz w:val="22"/>
+                <w:szCs w:val="22"/>
+                <w:u w:val="none"/>
+                <w:shd w:fill="auto" w:val="clear"/>
+                <w:vertAlign w:val="baseline"/>
+                <w:rtl w:val="0"/>
+              </w:rPr>
+              <w:t xml:space="preserve">Data Understanding and Exploration</w:t>
+              <w:tab/>
+              <w:t xml:space="preserve">3</w:t>
+            </w:r>
+          </w:hyperlink>
+          <w:r>
+            <w:rPr>
+              <w:rtl w:val="0"/>
+            </w:rPr>
+          </w:r>
+        </w:p>
+        <w:p>
+          <w:pPr>
+            <w:widowControl w:val="0"/>
+            <w:tabs>
+              <w:tab w:val="right" w:leader="dot" w:pos="12000"/>
+            </w:tabs>
+            <w:spacing w:after="0" w:before="60" w:line="240" w:lineRule="auto"/>
+            <w:rPr>
+              <w:rFonts w:ascii="Arial" w:cs="Arial" w:eastAsia="Arial" w:hAnsi="Arial"/>
+              <w:b w:val="1"/>
+              <w:i w:val="0"/>
+              <w:smallCaps w:val="0"/>
+              <w:strike w:val="0"/>
+              <w:color w:val="000000"/>
+              <w:sz w:val="22"/>
+              <w:szCs w:val="22"/>
+              <w:u w:val="none"/>
+              <w:shd w:fill="auto" w:val="clear"/>
+              <w:vertAlign w:val="baseline"/>
+            </w:rPr>
+          </w:pPr>
+          <w:hyperlink w:anchor="_heading=h.ghddo9dchlqy">
+            <w:r>
+              <w:rPr>
+                <w:rFonts w:ascii="Arial" w:cs="Arial" w:eastAsia="Arial" w:hAnsi="Arial"/>
+                <w:b w:val="0"/>
+                <w:i w:val="0"/>
+                <w:smallCaps w:val="0"/>
+                <w:strike w:val="0"/>
+                <w:color w:val="000000"/>
+                <w:sz w:val="22"/>
+                <w:szCs w:val="22"/>
+                <w:u w:val="none"/>
+                <w:shd w:fill="auto" w:val="clear"/>
+                <w:vertAlign w:val="baseline"/>
+                <w:rtl w:val="0"/>
+              </w:rPr>
+              <w:t xml:space="preserve">Data Preparation and Feature Engineering</w:t>
+              <w:tab/>
+              <w:t xml:space="preserve">3</w:t>
+            </w:r>
+          </w:hyperlink>
+          <w:r>
+            <w:rPr>
+              <w:rtl w:val="0"/>
+            </w:rPr>
+          </w:r>
+        </w:p>
+        <w:p>
+          <w:pPr>
+            <w:widowControl w:val="0"/>
+            <w:tabs>
+              <w:tab w:val="right" w:leader="dot" w:pos="12000"/>
+            </w:tabs>
+            <w:spacing w:after="0" w:before="60" w:line="240" w:lineRule="auto"/>
+            <w:rPr>
+              <w:rFonts w:ascii="Arial" w:cs="Arial" w:eastAsia="Arial" w:hAnsi="Arial"/>
+              <w:b w:val="1"/>
+              <w:i w:val="0"/>
+              <w:smallCaps w:val="0"/>
+              <w:strike w:val="0"/>
+              <w:color w:val="000000"/>
+              <w:sz w:val="22"/>
+              <w:szCs w:val="22"/>
+              <w:u w:val="none"/>
+              <w:shd w:fill="auto" w:val="clear"/>
+              <w:vertAlign w:val="baseline"/>
+            </w:rPr>
+          </w:pPr>
+          <w:hyperlink w:anchor="_heading=h.thyga22tfytf">
+            <w:r>
+              <w:rPr>
+                <w:rFonts w:ascii="Arial" w:cs="Arial" w:eastAsia="Arial" w:hAnsi="Arial"/>
+                <w:b w:val="0"/>
+                <w:i w:val="0"/>
+                <w:smallCaps w:val="0"/>
+                <w:strike w:val="0"/>
+                <w:color w:val="000000"/>
+                <w:sz w:val="22"/>
+                <w:szCs w:val="22"/>
+                <w:u w:val="none"/>
+                <w:shd w:fill="auto" w:val="clear"/>
+                <w:vertAlign w:val="baseline"/>
+                <w:rtl w:val="0"/>
+              </w:rPr>
+              <w:t xml:space="preserve">Machine Learning Implementation</w:t>
+              <w:tab/>
+              <w:t xml:space="preserve">3</w:t>
+            </w:r>
+          </w:hyperlink>
+          <w:r>
+            <w:rPr>
+              <w:rtl w:val="0"/>
+            </w:rPr>
+          </w:r>
+        </w:p>
+        <w:p>
+          <w:pPr>
+            <w:widowControl w:val="0"/>
+            <w:tabs>
+              <w:tab w:val="right" w:leader="dot" w:pos="12000"/>
+            </w:tabs>
+            <w:spacing w:after="0" w:before="60" w:line="240" w:lineRule="auto"/>
+            <w:ind w:left="360" w:firstLine="0"/>
+            <w:rPr>
+              <w:rFonts w:ascii="Arial" w:cs="Arial" w:eastAsia="Arial" w:hAnsi="Arial"/>
+              <w:b w:val="0"/>
+              <w:i w:val="0"/>
+              <w:smallCaps w:val="0"/>
+              <w:strike w:val="0"/>
+              <w:color w:val="000000"/>
+              <w:sz w:val="22"/>
+              <w:szCs w:val="22"/>
+              <w:u w:val="none"/>
+              <w:shd w:fill="auto" w:val="clear"/>
+              <w:vertAlign w:val="baseline"/>
+            </w:rPr>
+          </w:pPr>
+          <w:hyperlink w:anchor="_heading=h.nxckz65unbeu">
+            <w:r>
+              <w:rPr>
+                <w:rFonts w:ascii="Arial" w:cs="Arial" w:eastAsia="Arial" w:hAnsi="Arial"/>
+                <w:b w:val="0"/>
+                <w:i w:val="0"/>
+                <w:smallCaps w:val="0"/>
+                <w:strike w:val="0"/>
+                <w:color w:val="000000"/>
+                <w:sz w:val="22"/>
+                <w:szCs w:val="22"/>
+                <w:u w:val="none"/>
+                <w:shd w:fill="auto" w:val="clear"/>
+                <w:vertAlign w:val="baseline"/>
+                <w:rtl w:val="0"/>
+              </w:rPr>
+              <w:t xml:space="preserve">Technologies and Tools Used</w:t>
+              <w:tab/>
+              <w:t xml:space="preserve">3</w:t>
+            </w:r>
+          </w:hyperlink>
+          <w:r>
+            <w:rPr>
+              <w:rtl w:val="0"/>
+            </w:rPr>
+          </w:r>
+        </w:p>
+        <w:p>
+          <w:pPr>
+            <w:widowControl w:val="0"/>
+            <w:tabs>
+              <w:tab w:val="right" w:leader="dot" w:pos="12000"/>
+            </w:tabs>
+            <w:spacing w:after="0" w:before="60" w:line="240" w:lineRule="auto"/>
+            <w:ind w:left="360" w:firstLine="0"/>
+            <w:rPr>
+              <w:rFonts w:ascii="Arial" w:cs="Arial" w:eastAsia="Arial" w:hAnsi="Arial"/>
+              <w:b w:val="0"/>
+              <w:i w:val="0"/>
+              <w:smallCaps w:val="0"/>
+              <w:strike w:val="0"/>
+              <w:color w:val="000000"/>
+              <w:sz w:val="22"/>
+              <w:szCs w:val="22"/>
+              <w:u w:val="none"/>
+              <w:shd w:fill="auto" w:val="clear"/>
+              <w:vertAlign w:val="baseline"/>
+            </w:rPr>
+          </w:pPr>
+          <w:hyperlink w:anchor="_heading=h.j5njo2ger7ia">
+            <w:r>
+              <w:rPr>
+                <w:rFonts w:ascii="Arial" w:cs="Arial" w:eastAsia="Arial" w:hAnsi="Arial"/>
+                <w:b w:val="0"/>
+                <w:i w:val="0"/>
+                <w:smallCaps w:val="0"/>
+                <w:strike w:val="0"/>
+                <w:color w:val="000000"/>
+                <w:sz w:val="22"/>
+                <w:szCs w:val="22"/>
+                <w:u w:val="none"/>
+                <w:shd w:fill="auto" w:val="clear"/>
+                <w:vertAlign w:val="baseline"/>
+                <w:rtl w:val="0"/>
+              </w:rPr>
+              <w:t xml:space="preserve">Queue Classification</w:t>
+              <w:tab/>
+              <w:t xml:space="preserve">4</w:t>
+            </w:r>
+          </w:hyperlink>
+          <w:r>
+            <w:rPr>
+              <w:rtl w:val="0"/>
+            </w:rPr>
+          </w:r>
+        </w:p>
+        <w:p>
+          <w:pPr>
+            <w:widowControl w:val="0"/>
+            <w:tabs>
+              <w:tab w:val="right" w:leader="dot" w:pos="12000"/>
+            </w:tabs>
+            <w:spacing w:after="0" w:before="60" w:line="240" w:lineRule="auto"/>
+            <w:ind w:left="360" w:firstLine="0"/>
+            <w:rPr>
+              <w:rFonts w:ascii="Arial" w:cs="Arial" w:eastAsia="Arial" w:hAnsi="Arial"/>
+              <w:b w:val="0"/>
+              <w:i w:val="0"/>
+              <w:smallCaps w:val="0"/>
+              <w:strike w:val="0"/>
+              <w:color w:val="000000"/>
+              <w:sz w:val="22"/>
+              <w:szCs w:val="22"/>
+              <w:u w:val="none"/>
+              <w:shd w:fill="auto" w:val="clear"/>
+              <w:vertAlign w:val="baseline"/>
+            </w:rPr>
+          </w:pPr>
+          <w:hyperlink w:anchor="_heading=h.e416ulyextk8">
+            <w:r>
+              <w:rPr>
+                <w:rFonts w:ascii="Arial" w:cs="Arial" w:eastAsia="Arial" w:hAnsi="Arial"/>
+                <w:b w:val="0"/>
+                <w:i w:val="0"/>
+                <w:smallCaps w:val="0"/>
+                <w:strike w:val="0"/>
+                <w:color w:val="000000"/>
+                <w:sz w:val="22"/>
+                <w:szCs w:val="22"/>
+                <w:u w:val="none"/>
+                <w:shd w:fill="auto" w:val="clear"/>
+                <w:vertAlign w:val="baseline"/>
+                <w:rtl w:val="0"/>
+              </w:rPr>
+              <w:t xml:space="preserve">Priority Classification</w:t>
+              <w:tab/>
+              <w:t xml:space="preserve">4</w:t>
+            </w:r>
+          </w:hyperlink>
+          <w:r>
+            <w:rPr>
+              <w:rtl w:val="0"/>
+            </w:rPr>
+          </w:r>
+        </w:p>
+        <w:p>
+          <w:pPr>
+            <w:widowControl w:val="0"/>
+            <w:tabs>
+              <w:tab w:val="right" w:leader="dot" w:pos="12000"/>
+            </w:tabs>
+            <w:spacing w:after="0" w:before="60" w:line="240" w:lineRule="auto"/>
+            <w:ind w:left="360" w:firstLine="0"/>
+            <w:rPr>
+              <w:rFonts w:ascii="Arial" w:cs="Arial" w:eastAsia="Arial" w:hAnsi="Arial"/>
+              <w:b w:val="0"/>
+              <w:i w:val="0"/>
+              <w:smallCaps w:val="0"/>
+              <w:strike w:val="0"/>
+              <w:color w:val="000000"/>
+              <w:sz w:val="22"/>
+              <w:szCs w:val="22"/>
+              <w:u w:val="none"/>
+              <w:shd w:fill="auto" w:val="clear"/>
+              <w:vertAlign w:val="baseline"/>
+            </w:rPr>
+          </w:pPr>
+          <w:hyperlink w:anchor="_heading=h.2urusx1wxsl0">
+            <w:r>
+              <w:rPr>
+                <w:rFonts w:ascii="Arial" w:cs="Arial" w:eastAsia="Arial" w:hAnsi="Arial"/>
+                <w:b w:val="0"/>
+                <w:i w:val="0"/>
+                <w:smallCaps w:val="0"/>
+                <w:strike w:val="0"/>
+                <w:color w:val="000000"/>
+                <w:sz w:val="22"/>
+                <w:szCs w:val="22"/>
+                <w:u w:val="none"/>
+                <w:shd w:fill="auto" w:val="clear"/>
+                <w:vertAlign w:val="baseline"/>
+                <w:rtl w:val="0"/>
+              </w:rPr>
+              <w:t xml:space="preserve">Text Summarization</w:t>
+              <w:tab/>
+              <w:t xml:space="preserve">4</w:t>
+            </w:r>
+          </w:hyperlink>
+          <w:r>
+            <w:rPr>
+              <w:rtl w:val="0"/>
+            </w:rPr>
+          </w:r>
+        </w:p>
+        <w:p>
+          <w:pPr>
+            <w:widowControl w:val="0"/>
+            <w:tabs>
+              <w:tab w:val="right" w:leader="dot" w:pos="12000"/>
+            </w:tabs>
+            <w:spacing w:after="0" w:before="60" w:line="240" w:lineRule="auto"/>
+            <w:rPr>
+              <w:rFonts w:ascii="Arial" w:cs="Arial" w:eastAsia="Arial" w:hAnsi="Arial"/>
+              <w:b w:val="1"/>
+              <w:i w:val="0"/>
+              <w:smallCaps w:val="0"/>
+              <w:strike w:val="0"/>
+              <w:color w:val="000000"/>
+              <w:sz w:val="22"/>
+              <w:szCs w:val="22"/>
+              <w:u w:val="none"/>
+              <w:shd w:fill="auto" w:val="clear"/>
+              <w:vertAlign w:val="baseline"/>
+            </w:rPr>
+          </w:pPr>
+          <w:hyperlink w:anchor="_heading=h.4meov5gce2ea">
+            <w:r>
+              <w:rPr>
+                <w:rFonts w:ascii="Arial" w:cs="Arial" w:eastAsia="Arial" w:hAnsi="Arial"/>
+                <w:b w:val="0"/>
+                <w:i w:val="0"/>
+                <w:smallCaps w:val="0"/>
+                <w:strike w:val="0"/>
+                <w:color w:val="000000"/>
+                <w:sz w:val="22"/>
+                <w:szCs w:val="22"/>
+                <w:u w:val="none"/>
+                <w:shd w:fill="auto" w:val="clear"/>
+                <w:vertAlign w:val="baseline"/>
+                <w:rtl w:val="0"/>
+              </w:rPr>
+              <w:t xml:space="preserve">Challenges and Solutions</w:t>
+              <w:tab/>
+              <w:t xml:space="preserve">4</w:t>
+            </w:r>
+          </w:hyperlink>
+          <w:r>
+            <w:rPr>
+              <w:rtl w:val="0"/>
+            </w:rPr>
+          </w:r>
+        </w:p>
+        <w:p>
+          <w:pPr>
+            <w:widowControl w:val="0"/>
+            <w:tabs>
+              <w:tab w:val="right" w:leader="dot" w:pos="12000"/>
+            </w:tabs>
+            <w:spacing w:after="0" w:before="60" w:line="240" w:lineRule="auto"/>
+            <w:rPr>
+              <w:rFonts w:ascii="Arial" w:cs="Arial" w:eastAsia="Arial" w:hAnsi="Arial"/>
+              <w:b w:val="1"/>
+              <w:i w:val="0"/>
+              <w:smallCaps w:val="0"/>
+              <w:strike w:val="0"/>
+              <w:color w:val="000000"/>
+              <w:sz w:val="22"/>
+              <w:szCs w:val="22"/>
+              <w:u w:val="none"/>
+              <w:shd w:fill="auto" w:val="clear"/>
+              <w:vertAlign w:val="baseline"/>
+            </w:rPr>
+          </w:pPr>
+          <w:hyperlink w:anchor="_heading=h.t753oifbm5ds">
+            <w:r>
+              <w:rPr>
+                <w:rFonts w:ascii="Arial" w:cs="Arial" w:eastAsia="Arial" w:hAnsi="Arial"/>
+                <w:b w:val="0"/>
+                <w:i w:val="0"/>
+                <w:smallCaps w:val="0"/>
+                <w:strike w:val="0"/>
+                <w:color w:val="000000"/>
+                <w:sz w:val="22"/>
+                <w:szCs w:val="22"/>
+                <w:u w:val="none"/>
+                <w:shd w:fill="auto" w:val="clear"/>
+                <w:vertAlign w:val="baseline"/>
+                <w:rtl w:val="0"/>
+              </w:rPr>
+              <w:t xml:space="preserve">Conclusion</w:t>
+              <w:tab/>
+              <w:t xml:space="preserve">4</w:t>
+            </w:r>
+          </w:hyperlink>
+          <w:r>
+            <w:rPr>
+              <w:rtl w:val="0"/>
+            </w:rPr>
+          </w:r>
+        </w:p>
+        <w:p>
+          <w:pPr>
+            <w:widowControl w:val="0"/>
+            <w:tabs>
+              <w:tab w:val="right" w:leader="dot" w:pos="12000"/>
+            </w:tabs>
+            <w:spacing w:after="0" w:before="60" w:line="240" w:lineRule="auto"/>
+            <w:rPr>
+              <w:rFonts w:ascii="Arial" w:cs="Arial" w:eastAsia="Arial" w:hAnsi="Arial"/>
+              <w:b w:val="1"/>
+              <w:i w:val="0"/>
+              <w:smallCaps w:val="0"/>
+              <w:strike w:val="0"/>
+              <w:color w:val="000000"/>
+              <w:sz w:val="22"/>
+              <w:szCs w:val="22"/>
+              <w:u w:val="none"/>
+              <w:shd w:fill="auto" w:val="clear"/>
+              <w:vertAlign w:val="baseline"/>
+            </w:rPr>
+          </w:pPr>
+          <w:hyperlink w:anchor="_heading=h.v4ym4uc1nj9b">
+            <w:r>
+              <w:rPr>
+                <w:rFonts w:ascii="Arial" w:cs="Arial" w:eastAsia="Arial" w:hAnsi="Arial"/>
+                <w:b w:val="0"/>
+                <w:i w:val="0"/>
+                <w:smallCaps w:val="0"/>
+                <w:strike w:val="0"/>
+                <w:color w:val="000000"/>
+                <w:sz w:val="22"/>
+                <w:szCs w:val="22"/>
+                <w:u w:val="none"/>
+                <w:shd w:fill="auto" w:val="clear"/>
+                <w:vertAlign w:val="baseline"/>
+                <w:rtl w:val="0"/>
+              </w:rPr>
+              <w:t xml:space="preserve">References</w:t>
+              <w:tab/>
+              <w:t xml:space="preserve">5</w:t>
+            </w:r>
+          </w:hyperlink>
+          <w:r>
+            <w:rPr>
+              <w:rtl w:val="0"/>
+            </w:rPr>
+          </w:r>
+        </w:p>
+        <w:p>
+          <w:pPr>
+            <w:widowControl w:val="0"/>
+            <w:tabs>
+              <w:tab w:val="right" w:leader="dot" w:pos="12000"/>
+            </w:tabs>
+            <w:spacing w:after="0" w:before="60" w:line="240" w:lineRule="auto"/>
+            <w:rPr>
+              <w:rFonts w:ascii="Arial" w:cs="Arial" w:eastAsia="Arial" w:hAnsi="Arial"/>
+              <w:b w:val="1"/>
               <w:i w:val="0"/>
               <w:smallCaps w:val="0"/>
               <w:strike w:val="0"/>
@@ -1978,6 +2053,7 @@
             <w:r>
               <w:rPr>
                 <w:rFonts w:ascii="Arial" w:cs="Arial" w:eastAsia="Arial" w:hAnsi="Arial"/>
+                <w:b w:val="0"/>
                 <w:i w:val="0"/>
                 <w:smallCaps w:val="0"/>
                 <w:strike w:val="0"/>
@@ -1991,7 +2067,7 @@
               </w:rPr>
               <w:t xml:space="preserve">Bibliography</w:t>
               <w:tab/>
-              <w:t xml:space="preserve">3</w:t>
+              <w:t xml:space="preserve">5</w:t>
             </w:r>
           </w:hyperlink>
           <w:r>
@@ -2067,6 +2143,7 @@
         <w:rPr>
           <w:rtl w:val="0"/>
         </w:rPr>
+        <w:br w:type="textWrapping"/>
         <w:t xml:space="preserve">One of the top priorities in CX management research in 2024, as reported by 234 surveyed CX practitioners, is improving both product and customer experience within their organizations. (Scutt and Quaadgras, 2024). For my capstone project, I will use the Customer Support Emails - Ticket System - Helpdesk dataset from Kaggle (Bueck, 2024) to implement a machine learning model aimed at enhancing the customer support experience. I will be achieving this action by implementing the following functionality below:</w:t>
       </w:r>
     </w:p>
@@ -2074,7 +2151,7 @@
       <w:pPr>
         <w:numPr>
           <w:ilvl w:val="0"/>
-          <w:numId w:val="7"/>
+          <w:numId w:val="6"/>
         </w:numPr>
         <w:spacing w:after="0" w:afterAutospacing="0"/>
         <w:ind w:left="720" w:hanging="360"/>
@@ -2090,7 +2167,7 @@
       <w:pPr>
         <w:numPr>
           <w:ilvl w:val="0"/>
-          <w:numId w:val="7"/>
+          <w:numId w:val="6"/>
         </w:numPr>
         <w:spacing w:after="0" w:afterAutospacing="0"/>
         <w:ind w:left="720" w:hanging="360"/>
@@ -2106,7 +2183,7 @@
       <w:pPr>
         <w:numPr>
           <w:ilvl w:val="0"/>
-          <w:numId w:val="7"/>
+          <w:numId w:val="6"/>
         </w:numPr>
         <w:spacing w:after="0" w:lineRule="auto"/>
         <w:ind w:left="720" w:hanging="360"/>
@@ -2161,16 +2238,6 @@
           <w:rtl w:val="0"/>
         </w:rPr>
         <w:t xml:space="preserve">Implementing machine learning to enhance automation in customer support ticketing can improve the consistency of ticket handling  and reduce operational errors  that could occur from a customer support agent.</w:t>
-      </w:r>
-    </w:p>
-    <w:p>
-      <w:pPr>
-        <w:rPr/>
-      </w:pPr>
-      <w:r>
-        <w:rPr>
-          <w:rtl w:val="0"/>
-        </w:rPr>
       </w:r>
     </w:p>
     <w:p>
@@ -2181,7 +2248,7 @@
         <w:spacing w:before="280" w:line="259" w:lineRule="auto"/>
         <w:rPr/>
       </w:pPr>
-      <w:bookmarkStart w:colFirst="0" w:colLast="0" w:name="_heading=h.khm6kskurxtf" w:id="1"/>
+      <w:bookmarkStart w:colFirst="0" w:colLast="0" w:name="_heading=h.2aspnmpss5ep" w:id="1"/>
       <w:bookmarkEnd w:id="1"/>
       <w:r>
         <w:rPr>
@@ -2197,7 +2264,7 @@
         <w:spacing w:before="280" w:line="259" w:lineRule="auto"/>
         <w:rPr/>
       </w:pPr>
-      <w:bookmarkStart w:colFirst="0" w:colLast="0" w:name="_heading=h.el6a7m9xxcwz" w:id="2"/>
+      <w:bookmarkStart w:colFirst="0" w:colLast="0" w:name="_heading=h.sx5b5jm1k3n0" w:id="2"/>
       <w:bookmarkEnd w:id="2"/>
       <w:r>
         <w:rPr>
@@ -2213,7 +2280,7 @@
         <w:spacing w:before="280" w:line="259" w:lineRule="auto"/>
         <w:rPr/>
       </w:pPr>
-      <w:bookmarkStart w:colFirst="0" w:colLast="0" w:name="_heading=h.s518o1qykswk" w:id="3"/>
+      <w:bookmarkStart w:colFirst="0" w:colLast="0" w:name="_heading=h.uy7s98j0ubbu" w:id="3"/>
       <w:bookmarkEnd w:id="3"/>
       <w:r>
         <w:rPr>
@@ -2229,7 +2296,7 @@
         <w:spacing w:before="280" w:line="259" w:lineRule="auto"/>
         <w:rPr/>
       </w:pPr>
-      <w:bookmarkStart w:colFirst="0" w:colLast="0" w:name="_heading=h.rnfpg1tuxcnh" w:id="4"/>
+      <w:bookmarkStart w:colFirst="0" w:colLast="0" w:name="_heading=h.hd1ng4o3gjga" w:id="4"/>
       <w:bookmarkEnd w:id="4"/>
       <w:r>
         <w:rPr>
@@ -2245,7 +2312,7 @@
         <w:spacing w:before="280" w:line="259" w:lineRule="auto"/>
         <w:rPr/>
       </w:pPr>
-      <w:bookmarkStart w:colFirst="0" w:colLast="0" w:name="_heading=h.qpzhce8fdahg" w:id="5"/>
+      <w:bookmarkStart w:colFirst="0" w:colLast="0" w:name="_heading=h.9k9809e06h9b" w:id="5"/>
       <w:bookmarkEnd w:id="5"/>
       <w:r>
         <w:rPr>
@@ -2261,7 +2328,7 @@
         <w:spacing w:before="280" w:line="259" w:lineRule="auto"/>
         <w:rPr/>
       </w:pPr>
-      <w:bookmarkStart w:colFirst="0" w:colLast="0" w:name="_heading=h.79a9hykvmi5o" w:id="6"/>
+      <w:bookmarkStart w:colFirst="0" w:colLast="0" w:name="_heading=h.oontn0j35tiw" w:id="6"/>
       <w:bookmarkEnd w:id="6"/>
       <w:r>
         <w:rPr>
@@ -2277,94 +2344,12 @@
         <w:spacing w:before="280" w:line="259" w:lineRule="auto"/>
         <w:rPr/>
       </w:pPr>
-      <w:bookmarkStart w:colFirst="0" w:colLast="0" w:name="_heading=h.a9ct9i2s5jxw" w:id="7"/>
+      <w:bookmarkStart w:colFirst="0" w:colLast="0" w:name="_heading=h.qh2jmjreom87" w:id="7"/>
       <w:bookmarkEnd w:id="7"/>
       <w:r>
         <w:rPr>
           <w:rtl w:val="0"/>
         </w:rPr>
-        <w:t xml:space="preserve">Business Understanding</w:t>
-      </w:r>
-    </w:p>
-    <w:p>
-      <w:pPr>
-        <w:numPr>
-          <w:ilvl w:val="0"/>
-          <w:numId w:val="11"/>
-        </w:numPr>
-        <w:spacing w:after="0" w:afterAutospacing="0" w:before="240" w:lineRule="auto"/>
-        <w:ind w:left="720" w:hanging="360"/>
-      </w:pPr>
-      <w:r>
-        <w:rPr>
-          <w:rtl w:val="0"/>
-        </w:rPr>
-        <w:t xml:space="preserve">Objectives</w:t>
-      </w:r>
-    </w:p>
-    <w:p>
-      <w:pPr>
-        <w:numPr>
-          <w:ilvl w:val="0"/>
-          <w:numId w:val="11"/>
-        </w:numPr>
-        <w:spacing w:after="0" w:afterAutospacing="0" w:before="0" w:beforeAutospacing="0" w:lineRule="auto"/>
-        <w:ind w:left="720" w:hanging="360"/>
-      </w:pPr>
-      <w:r>
-        <w:rPr>
-          <w:rtl w:val="0"/>
-        </w:rPr>
-        <w:t xml:space="preserve">Problem Definition</w:t>
-      </w:r>
-    </w:p>
-    <w:p>
-      <w:pPr>
-        <w:numPr>
-          <w:ilvl w:val="0"/>
-          <w:numId w:val="11"/>
-        </w:numPr>
-        <w:spacing w:after="0" w:afterAutospacing="0" w:before="0" w:beforeAutospacing="0" w:lineRule="auto"/>
-        <w:ind w:left="720" w:hanging="360"/>
-      </w:pPr>
-      <w:r>
-        <w:rPr>
-          <w:rtl w:val="0"/>
-        </w:rPr>
-        <w:t xml:space="preserve">Project Scope</w:t>
-      </w:r>
-    </w:p>
-    <w:p>
-      <w:pPr>
-        <w:numPr>
-          <w:ilvl w:val="0"/>
-          <w:numId w:val="11"/>
-        </w:numPr>
-        <w:spacing w:after="0" w:afterAutospacing="0" w:before="0" w:beforeAutospacing="0" w:lineRule="auto"/>
-        <w:ind w:left="720" w:hanging="360"/>
-      </w:pPr>
-      <w:r>
-        <w:rPr>
-          <w:rtl w:val="0"/>
-        </w:rPr>
-        <w:t xml:space="preserve">Ethical Considerations</w:t>
-      </w:r>
-    </w:p>
-    <w:p>
-      <w:pPr>
-        <w:numPr>
-          <w:ilvl w:val="0"/>
-          <w:numId w:val="11"/>
-        </w:numPr>
-        <w:spacing w:after="240" w:before="0" w:beforeAutospacing="0" w:lineRule="auto"/>
-        <w:ind w:left="720" w:hanging="360"/>
-      </w:pPr>
-      <w:r>
-        <w:rPr>
-          <w:rtl w:val="0"/>
-        </w:rPr>
-        <w:t xml:space="preserve">Success Criteria / Performance Indicators</w:t>
-        <w:br w:type="textWrapping"/>
       </w:r>
     </w:p>
     <w:p>
@@ -2375,13 +2360,515 @@
         <w:spacing w:before="280" w:line="259" w:lineRule="auto"/>
         <w:rPr/>
       </w:pPr>
-      <w:bookmarkStart w:colFirst="0" w:colLast="0" w:name="_heading=h.3ykmngbl3hxc" w:id="8"/>
+      <w:bookmarkStart w:colFirst="0" w:colLast="0" w:name="_heading=h.g1w32vx7f3ci" w:id="8"/>
       <w:bookmarkEnd w:id="8"/>
       <w:r>
         <w:rPr>
           <w:rtl w:val="0"/>
         </w:rPr>
         <w:t xml:space="preserve">Project Planning</w:t>
+      </w:r>
+    </w:p>
+    <w:p>
+      <w:pPr>
+        <w:rPr/>
+      </w:pPr>
+      <w:r>
+        <w:rPr>
+          <w:rtl w:val="0"/>
+        </w:rPr>
+        <w:br w:type="textWrapping"/>
+        <w:t xml:space="preserve">Below I have provided a high-level timeline for the capstone project, which spans two semesters. The project is divided into six main objectives: business understanding, data understanding, data preparation, model training, model evaluation, and documentation.</w:t>
+      </w:r>
+      <w:r>
+        <w:drawing>
+          <wp:anchor allowOverlap="1" behindDoc="0" distB="114300" distT="114300" distL="114300" distR="114300" hidden="0" layoutInCell="1" locked="0" relativeHeight="0" simplePos="0">
+            <wp:simplePos x="0" y="0"/>
+            <wp:positionH relativeFrom="column">
+              <wp:posOffset>-10949</wp:posOffset>
+            </wp:positionH>
+            <wp:positionV relativeFrom="paragraph">
+              <wp:posOffset>885825</wp:posOffset>
+            </wp:positionV>
+            <wp:extent cx="5731200" cy="3225800"/>
+            <wp:effectExtent b="12700" l="12700" r="12700" t="12700"/>
+            <wp:wrapNone/>
+            <wp:docPr id="1728545903" name="image5.png"/>
+            <a:graphic>
+              <a:graphicData uri="http://schemas.openxmlformats.org/drawingml/2006/picture">
+                <pic:pic>
+                  <pic:nvPicPr>
+                    <pic:cNvPr id="0" name="image5.png"/>
+                    <pic:cNvPicPr preferRelativeResize="0"/>
+                  </pic:nvPicPr>
+                  <pic:blipFill>
+                    <a:blip r:embed="rId12"/>
+                    <a:srcRect b="0" l="0" r="0" t="0"/>
+                    <a:stretch>
+                      <a:fillRect/>
+                    </a:stretch>
+                  </pic:blipFill>
+                  <pic:spPr>
+                    <a:xfrm>
+                      <a:off x="0" y="0"/>
+                      <a:ext cx="5731200" cy="3225800"/>
+                    </a:xfrm>
+                    <a:prstGeom prst="rect"/>
+                    <a:ln w="12700">
+                      <a:solidFill>
+                        <a:srgbClr val="999999"/>
+                      </a:solidFill>
+                      <a:prstDash val="solid"/>
+                    </a:ln>
+                  </pic:spPr>
+                </pic:pic>
+              </a:graphicData>
+            </a:graphic>
+          </wp:anchor>
+        </w:drawing>
+      </w:r>
+    </w:p>
+    <w:p>
+      <w:pPr>
+        <w:rPr/>
+      </w:pPr>
+      <w:r>
+        <w:rPr>
+          <w:rtl w:val="0"/>
+        </w:rPr>
+      </w:r>
+    </w:p>
+    <w:p>
+      <w:pPr>
+        <w:pStyle w:val="Heading1"/>
+        <w:keepNext w:val="0"/>
+        <w:keepLines w:val="0"/>
+        <w:spacing w:before="280" w:line="259" w:lineRule="auto"/>
+        <w:rPr/>
+      </w:pPr>
+      <w:bookmarkStart w:colFirst="0" w:colLast="0" w:name="_heading=h.m6yk4jxpxer4" w:id="9"/>
+      <w:bookmarkEnd w:id="9"/>
+      <w:r>
+        <w:rPr>
+          <w:rtl w:val="0"/>
+        </w:rPr>
+      </w:r>
+    </w:p>
+    <w:p>
+      <w:pPr>
+        <w:rPr/>
+      </w:pPr>
+      <w:r>
+        <w:rPr>
+          <w:rtl w:val="0"/>
+        </w:rPr>
+      </w:r>
+    </w:p>
+    <w:p>
+      <w:pPr>
+        <w:rPr/>
+      </w:pPr>
+      <w:r>
+        <w:rPr>
+          <w:rtl w:val="0"/>
+        </w:rPr>
+      </w:r>
+    </w:p>
+    <w:p>
+      <w:pPr>
+        <w:pStyle w:val="Heading1"/>
+        <w:keepNext w:val="0"/>
+        <w:keepLines w:val="0"/>
+        <w:spacing w:before="280" w:line="259" w:lineRule="auto"/>
+        <w:rPr/>
+      </w:pPr>
+      <w:bookmarkStart w:colFirst="0" w:colLast="0" w:name="_heading=h.rv4y7usnkfxs" w:id="10"/>
+      <w:bookmarkEnd w:id="10"/>
+      <w:r>
+        <w:rPr>
+          <w:rtl w:val="0"/>
+        </w:rPr>
+      </w:r>
+    </w:p>
+    <w:p>
+      <w:pPr>
+        <w:pStyle w:val="Heading1"/>
+        <w:keepNext w:val="0"/>
+        <w:keepLines w:val="0"/>
+        <w:spacing w:before="280" w:line="259" w:lineRule="auto"/>
+        <w:rPr/>
+      </w:pPr>
+      <w:bookmarkStart w:colFirst="0" w:colLast="0" w:name="_heading=h.s518o1qykswk" w:id="11"/>
+      <w:bookmarkEnd w:id="11"/>
+      <w:r>
+        <w:rPr>
+          <w:rtl w:val="0"/>
+        </w:rPr>
+      </w:r>
+    </w:p>
+    <w:p>
+      <w:pPr>
+        <w:pStyle w:val="Heading1"/>
+        <w:keepNext w:val="0"/>
+        <w:keepLines w:val="0"/>
+        <w:spacing w:before="280" w:line="259" w:lineRule="auto"/>
+        <w:rPr/>
+      </w:pPr>
+      <w:bookmarkStart w:colFirst="0" w:colLast="0" w:name="_heading=h.rnfpg1tuxcnh" w:id="12"/>
+      <w:bookmarkEnd w:id="12"/>
+      <w:r>
+        <w:rPr>
+          <w:rtl w:val="0"/>
+        </w:rPr>
+      </w:r>
+    </w:p>
+    <w:p>
+      <w:pPr>
+        <w:rPr/>
+      </w:pPr>
+      <w:r>
+        <w:rPr>
+          <w:rtl w:val="0"/>
+        </w:rPr>
+      </w:r>
+    </w:p>
+    <w:p>
+      <w:pPr>
+        <w:rPr/>
+      </w:pPr>
+      <w:r>
+        <w:rPr>
+          <w:rtl w:val="0"/>
+        </w:rPr>
+      </w:r>
+    </w:p>
+    <w:p>
+      <w:pPr>
+        <w:keepNext w:val="0"/>
+        <w:keepLines w:val="0"/>
+        <w:spacing w:after="160" w:before="0" w:line="276" w:lineRule="auto"/>
+        <w:rPr>
+          <w:i w:val="1"/>
+          <w:sz w:val="20"/>
+          <w:szCs w:val="20"/>
+        </w:rPr>
+      </w:pPr>
+      <w:r>
+        <w:rPr>
+          <w:i w:val="1"/>
+          <w:sz w:val="20"/>
+          <w:szCs w:val="20"/>
+          <w:rtl w:val="0"/>
+        </w:rPr>
+        <w:t xml:space="preserve">Figure 1: Project timeline</w:t>
+      </w:r>
+    </w:p>
+    <w:p>
+      <w:pPr>
+        <w:pStyle w:val="Heading1"/>
+        <w:keepNext w:val="0"/>
+        <w:keepLines w:val="0"/>
+        <w:spacing w:before="280" w:line="259" w:lineRule="auto"/>
+        <w:rPr/>
+      </w:pPr>
+      <w:bookmarkStart w:colFirst="0" w:colLast="0" w:name="_heading=h.exnex4e4u0en" w:id="13"/>
+      <w:bookmarkEnd w:id="13"/>
+      <w:r>
+        <w:rPr>
+          <w:rtl w:val="0"/>
+        </w:rPr>
+      </w:r>
+    </w:p>
+    <w:p>
+      <w:pPr>
+        <w:pStyle w:val="Heading1"/>
+        <w:keepNext w:val="0"/>
+        <w:keepLines w:val="0"/>
+        <w:spacing w:before="280" w:line="259" w:lineRule="auto"/>
+        <w:rPr/>
+      </w:pPr>
+      <w:bookmarkStart w:colFirst="0" w:colLast="0" w:name="_heading=h.vx7fqdqnb9dr" w:id="14"/>
+      <w:bookmarkEnd w:id="14"/>
+      <w:r>
+        <w:rPr>
+          <w:rtl w:val="0"/>
+        </w:rPr>
+      </w:r>
+    </w:p>
+    <w:p>
+      <w:pPr>
+        <w:pStyle w:val="Heading1"/>
+        <w:keepNext w:val="0"/>
+        <w:keepLines w:val="0"/>
+        <w:spacing w:before="280" w:line="259" w:lineRule="auto"/>
+        <w:rPr/>
+      </w:pPr>
+      <w:bookmarkStart w:colFirst="0" w:colLast="0" w:name="_heading=h.34991nnsgk8" w:id="15"/>
+      <w:bookmarkEnd w:id="15"/>
+      <w:r>
+        <w:rPr>
+          <w:rtl w:val="0"/>
+        </w:rPr>
+      </w:r>
+    </w:p>
+    <w:p>
+      <w:pPr>
+        <w:pStyle w:val="Heading1"/>
+        <w:keepNext w:val="0"/>
+        <w:keepLines w:val="0"/>
+        <w:spacing w:before="280" w:line="259" w:lineRule="auto"/>
+        <w:rPr/>
+      </w:pPr>
+      <w:bookmarkStart w:colFirst="0" w:colLast="0" w:name="_heading=h.19zp4un6v65q" w:id="16"/>
+      <w:bookmarkEnd w:id="16"/>
+      <w:r>
+        <w:rPr>
+          <w:rtl w:val="0"/>
+        </w:rPr>
+      </w:r>
+    </w:p>
+    <w:p>
+      <w:pPr>
+        <w:pStyle w:val="Heading1"/>
+        <w:keepNext w:val="0"/>
+        <w:keepLines w:val="0"/>
+        <w:spacing w:before="280" w:line="259" w:lineRule="auto"/>
+        <w:rPr/>
+      </w:pPr>
+      <w:bookmarkStart w:colFirst="0" w:colLast="0" w:name="_heading=h.gm5kec3ekl4r" w:id="17"/>
+      <w:bookmarkEnd w:id="17"/>
+      <w:r>
+        <w:rPr>
+          <w:rtl w:val="0"/>
+        </w:rPr>
+      </w:r>
+    </w:p>
+    <w:p>
+      <w:pPr>
+        <w:pStyle w:val="Heading1"/>
+        <w:keepNext w:val="0"/>
+        <w:keepLines w:val="0"/>
+        <w:spacing w:before="280" w:line="259" w:lineRule="auto"/>
+        <w:rPr/>
+      </w:pPr>
+      <w:bookmarkStart w:colFirst="0" w:colLast="0" w:name="_heading=h.yrulsej1gjf6" w:id="18"/>
+      <w:bookmarkEnd w:id="18"/>
+      <w:r>
+        <w:rPr>
+          <w:rtl w:val="0"/>
+        </w:rPr>
+      </w:r>
+    </w:p>
+    <w:p>
+      <w:pPr>
+        <w:pStyle w:val="Heading1"/>
+        <w:keepNext w:val="0"/>
+        <w:keepLines w:val="0"/>
+        <w:spacing w:before="280" w:line="259" w:lineRule="auto"/>
+        <w:rPr/>
+      </w:pPr>
+      <w:bookmarkStart w:colFirst="0" w:colLast="0" w:name="_heading=h.xov10cjv2rnz" w:id="19"/>
+      <w:bookmarkEnd w:id="19"/>
+      <w:r>
+        <w:rPr>
+          <w:rtl w:val="0"/>
+        </w:rPr>
+      </w:r>
+    </w:p>
+    <w:p>
+      <w:pPr>
+        <w:pStyle w:val="Heading1"/>
+        <w:keepNext w:val="0"/>
+        <w:keepLines w:val="0"/>
+        <w:spacing w:before="280" w:line="259" w:lineRule="auto"/>
+        <w:rPr/>
+      </w:pPr>
+      <w:bookmarkStart w:colFirst="0" w:colLast="0" w:name="_heading=h.e6kct93b3t1d" w:id="20"/>
+      <w:bookmarkEnd w:id="20"/>
+      <w:r>
+        <w:rPr>
+          <w:rtl w:val="0"/>
+        </w:rPr>
+      </w:r>
+    </w:p>
+    <w:p>
+      <w:pPr>
+        <w:pStyle w:val="Heading1"/>
+        <w:keepNext w:val="0"/>
+        <w:keepLines w:val="0"/>
+        <w:spacing w:before="280" w:line="259" w:lineRule="auto"/>
+        <w:rPr/>
+      </w:pPr>
+      <w:bookmarkStart w:colFirst="0" w:colLast="0" w:name="_heading=h.a9ct9i2s5jxw" w:id="21"/>
+      <w:bookmarkEnd w:id="21"/>
+      <w:r>
+        <w:rPr>
+          <w:rtl w:val="0"/>
+        </w:rPr>
+        <w:t xml:space="preserve">Business Understanding</w:t>
+      </w:r>
+    </w:p>
+    <w:p>
+      <w:pPr>
+        <w:numPr>
+          <w:ilvl w:val="0"/>
+          <w:numId w:val="10"/>
+        </w:numPr>
+        <w:spacing w:after="0" w:afterAutospacing="0" w:before="240" w:lineRule="auto"/>
+        <w:ind w:left="720" w:hanging="360"/>
+      </w:pPr>
+      <w:r>
+        <w:rPr>
+          <w:rtl w:val="0"/>
+        </w:rPr>
+        <w:t xml:space="preserve">Objectives</w:t>
+      </w:r>
+    </w:p>
+    <w:p>
+      <w:pPr>
+        <w:numPr>
+          <w:ilvl w:val="0"/>
+          <w:numId w:val="10"/>
+        </w:numPr>
+        <w:spacing w:after="0" w:afterAutospacing="0" w:before="0" w:beforeAutospacing="0" w:lineRule="auto"/>
+        <w:ind w:left="720" w:hanging="360"/>
+      </w:pPr>
+      <w:r>
+        <w:rPr>
+          <w:rtl w:val="0"/>
+        </w:rPr>
+        <w:t xml:space="preserve">Problem Definition</w:t>
+      </w:r>
+    </w:p>
+    <w:p>
+      <w:pPr>
+        <w:numPr>
+          <w:ilvl w:val="0"/>
+          <w:numId w:val="10"/>
+        </w:numPr>
+        <w:spacing w:after="0" w:afterAutospacing="0" w:before="0" w:beforeAutospacing="0" w:lineRule="auto"/>
+        <w:ind w:left="720" w:hanging="360"/>
+      </w:pPr>
+      <w:r>
+        <w:rPr>
+          <w:rtl w:val="0"/>
+        </w:rPr>
+        <w:t xml:space="preserve">Project Scope</w:t>
+      </w:r>
+    </w:p>
+    <w:p>
+      <w:pPr>
+        <w:numPr>
+          <w:ilvl w:val="0"/>
+          <w:numId w:val="10"/>
+        </w:numPr>
+        <w:spacing w:after="0" w:afterAutospacing="0" w:before="0" w:beforeAutospacing="0" w:lineRule="auto"/>
+        <w:ind w:left="720" w:hanging="360"/>
+      </w:pPr>
+      <w:r>
+        <w:rPr>
+          <w:rtl w:val="0"/>
+        </w:rPr>
+        <w:t xml:space="preserve">Ethical Considerations</w:t>
+      </w:r>
+    </w:p>
+    <w:p>
+      <w:pPr>
+        <w:numPr>
+          <w:ilvl w:val="0"/>
+          <w:numId w:val="10"/>
+        </w:numPr>
+        <w:spacing w:after="240" w:before="0" w:beforeAutospacing="0" w:lineRule="auto"/>
+        <w:ind w:left="720" w:hanging="360"/>
+      </w:pPr>
+      <w:r>
+        <w:rPr>
+          <w:rtl w:val="0"/>
+        </w:rPr>
+        <w:t xml:space="preserve">Success Criteria / Performance Indicators</w:t>
+        <w:br w:type="textWrapping"/>
+        <w:br w:type="textWrapping"/>
+      </w:r>
+    </w:p>
+    <w:p>
+      <w:pPr>
+        <w:pStyle w:val="Heading1"/>
+        <w:keepNext w:val="0"/>
+        <w:keepLines w:val="0"/>
+        <w:spacing w:before="280" w:line="259" w:lineRule="auto"/>
+        <w:rPr/>
+      </w:pPr>
+      <w:bookmarkStart w:colFirst="0" w:colLast="0" w:name="_heading=h.d3q50wtm4b48" w:id="22"/>
+      <w:bookmarkEnd w:id="22"/>
+      <w:r>
+        <w:rPr>
+          <w:rtl w:val="0"/>
+        </w:rPr>
+      </w:r>
+    </w:p>
+    <w:p>
+      <w:pPr>
+        <w:pStyle w:val="Heading1"/>
+        <w:keepNext w:val="0"/>
+        <w:keepLines w:val="0"/>
+        <w:spacing w:before="280" w:line="259" w:lineRule="auto"/>
+        <w:rPr/>
+      </w:pPr>
+      <w:bookmarkStart w:colFirst="0" w:colLast="0" w:name="_heading=h.hg2ppnw1k6ul" w:id="23"/>
+      <w:bookmarkEnd w:id="23"/>
+      <w:r>
+        <w:rPr>
+          <w:rtl w:val="0"/>
+        </w:rPr>
+      </w:r>
+    </w:p>
+    <w:p>
+      <w:pPr>
+        <w:pStyle w:val="Heading1"/>
+        <w:keepNext w:val="0"/>
+        <w:keepLines w:val="0"/>
+        <w:spacing w:before="280" w:line="259" w:lineRule="auto"/>
+        <w:rPr/>
+      </w:pPr>
+      <w:bookmarkStart w:colFirst="0" w:colLast="0" w:name="_heading=h.yaf9rlehmh12" w:id="24"/>
+      <w:bookmarkEnd w:id="24"/>
+      <w:r>
+        <w:rPr>
+          <w:rtl w:val="0"/>
+        </w:rPr>
+      </w:r>
+    </w:p>
+    <w:p>
+      <w:pPr>
+        <w:pStyle w:val="Heading1"/>
+        <w:keepNext w:val="0"/>
+        <w:keepLines w:val="0"/>
+        <w:spacing w:before="280" w:line="259" w:lineRule="auto"/>
+        <w:rPr/>
+      </w:pPr>
+      <w:bookmarkStart w:colFirst="0" w:colLast="0" w:name="_heading=h.dl6qozg46hm8" w:id="25"/>
+      <w:bookmarkEnd w:id="25"/>
+      <w:r>
+        <w:rPr>
+          <w:rtl w:val="0"/>
+        </w:rPr>
+      </w:r>
+    </w:p>
+    <w:p>
+      <w:pPr>
+        <w:pStyle w:val="Heading1"/>
+        <w:keepNext w:val="0"/>
+        <w:keepLines w:val="0"/>
+        <w:spacing w:before="280" w:line="259" w:lineRule="auto"/>
+        <w:rPr/>
+      </w:pPr>
+      <w:bookmarkStart w:colFirst="0" w:colLast="0" w:name="_heading=h.1wrotxgnr9pe" w:id="26"/>
+      <w:bookmarkEnd w:id="26"/>
+      <w:r>
+        <w:rPr>
+          <w:rtl w:val="0"/>
+        </w:rPr>
+        <w:t xml:space="preserve">Data Understanding and Exploration</w:t>
       </w:r>
     </w:p>
     <w:p>
@@ -2397,7 +2884,23 @@
         <w:rPr>
           <w:rtl w:val="0"/>
         </w:rPr>
-        <w:t xml:space="preserve">Project management methodology</w:t>
+        <w:t xml:space="preserve">Dataset Overview</w:t>
+      </w:r>
+    </w:p>
+    <w:p>
+      <w:pPr>
+        <w:numPr>
+          <w:ilvl w:val="0"/>
+          <w:numId w:val="3"/>
+        </w:numPr>
+        <w:spacing w:after="0" w:afterAutospacing="0" w:before="0" w:beforeAutospacing="0" w:lineRule="auto"/>
+        <w:ind w:left="720" w:hanging="360"/>
+      </w:pPr>
+      <w:r>
+        <w:rPr>
+          <w:rtl w:val="0"/>
+        </w:rPr>
+        <w:t xml:space="preserve">EDA – Exploratory Data Analysis</w:t>
       </w:r>
     </w:p>
     <w:p>
@@ -2413,7 +2916,7 @@
         <w:rPr>
           <w:rtl w:val="0"/>
         </w:rPr>
-        <w:t xml:space="preserve">Milestones and deliverables </w:t>
+        <w:t xml:space="preserve">Key Insights from Visualization</w:t>
         <w:br w:type="textWrapping"/>
       </w:r>
     </w:p>
@@ -2425,13 +2928,293 @@
         <w:spacing w:before="280" w:line="259" w:lineRule="auto"/>
         <w:rPr/>
       </w:pPr>
-      <w:bookmarkStart w:colFirst="0" w:colLast="0" w:name="_heading=h.1wrotxgnr9pe" w:id="9"/>
-      <w:bookmarkEnd w:id="9"/>
-      <w:r>
-        <w:rPr>
-          <w:rtl w:val="0"/>
-        </w:rPr>
-        <w:t xml:space="preserve">Data Understanding and Exploration</w:t>
+      <w:bookmarkStart w:colFirst="0" w:colLast="0" w:name="_heading=h.ghddo9dchlqy" w:id="27"/>
+      <w:bookmarkEnd w:id="27"/>
+      <w:r>
+        <w:rPr>
+          <w:rtl w:val="0"/>
+        </w:rPr>
+        <w:t xml:space="preserve">Data Preparation and Feature Engineering</w:t>
+      </w:r>
+    </w:p>
+    <w:p>
+      <w:pPr>
+        <w:numPr>
+          <w:ilvl w:val="0"/>
+          <w:numId w:val="2"/>
+        </w:numPr>
+        <w:spacing w:after="0" w:afterAutospacing="0" w:before="240" w:lineRule="auto"/>
+        <w:ind w:left="720" w:hanging="360"/>
+      </w:pPr>
+      <w:r>
+        <w:rPr>
+          <w:rtl w:val="0"/>
+        </w:rPr>
+        <w:t xml:space="preserve">Data Cleaning</w:t>
+      </w:r>
+    </w:p>
+    <w:p>
+      <w:pPr>
+        <w:numPr>
+          <w:ilvl w:val="0"/>
+          <w:numId w:val="2"/>
+        </w:numPr>
+        <w:spacing w:after="0" w:afterAutospacing="0" w:before="0" w:beforeAutospacing="0" w:lineRule="auto"/>
+        <w:ind w:left="720" w:hanging="360"/>
+      </w:pPr>
+      <w:r>
+        <w:rPr>
+          <w:rtl w:val="0"/>
+        </w:rPr>
+        <w:t xml:space="preserve">Text Preprocessing (including translation, text cleanup)</w:t>
+      </w:r>
+    </w:p>
+    <w:p>
+      <w:pPr>
+        <w:numPr>
+          <w:ilvl w:val="0"/>
+          <w:numId w:val="2"/>
+        </w:numPr>
+        <w:spacing w:after="0" w:afterAutospacing="0" w:before="0" w:beforeAutospacing="0" w:lineRule="auto"/>
+        <w:ind w:left="720" w:hanging="360"/>
+      </w:pPr>
+      <w:r>
+        <w:rPr>
+          <w:rtl w:val="0"/>
+        </w:rPr>
+        <w:t xml:space="preserve">Feature Engineering (encoding, TF-IDF, tokenization)</w:t>
+      </w:r>
+    </w:p>
+    <w:p>
+      <w:pPr>
+        <w:numPr>
+          <w:ilvl w:val="0"/>
+          <w:numId w:val="2"/>
+        </w:numPr>
+        <w:spacing w:after="240" w:before="0" w:beforeAutospacing="0" w:lineRule="auto"/>
+        <w:ind w:left="720" w:hanging="360"/>
+      </w:pPr>
+      <w:r>
+        <w:rPr>
+          <w:rtl w:val="0"/>
+        </w:rPr>
+        <w:t xml:space="preserve">Balancing the Dataset (SMOTE or similar)</w:t>
+        <w:br w:type="textWrapping"/>
+      </w:r>
+    </w:p>
+    <w:p>
+      <w:pPr>
+        <w:pStyle w:val="Heading1"/>
+        <w:keepNext w:val="0"/>
+        <w:keepLines w:val="0"/>
+        <w:spacing w:before="280" w:line="259" w:lineRule="auto"/>
+        <w:rPr/>
+      </w:pPr>
+      <w:bookmarkStart w:colFirst="0" w:colLast="0" w:name="_heading=h.7jat6d4tgeq7" w:id="28"/>
+      <w:bookmarkEnd w:id="28"/>
+      <w:r>
+        <w:rPr>
+          <w:rtl w:val="0"/>
+        </w:rPr>
+      </w:r>
+    </w:p>
+    <w:p>
+      <w:pPr>
+        <w:pStyle w:val="Heading1"/>
+        <w:keepNext w:val="0"/>
+        <w:keepLines w:val="0"/>
+        <w:spacing w:before="280" w:line="259" w:lineRule="auto"/>
+        <w:rPr/>
+      </w:pPr>
+      <w:bookmarkStart w:colFirst="0" w:colLast="0" w:name="_heading=h.xhf3jv2mxa47" w:id="29"/>
+      <w:bookmarkEnd w:id="29"/>
+      <w:r>
+        <w:rPr>
+          <w:rtl w:val="0"/>
+        </w:rPr>
+      </w:r>
+    </w:p>
+    <w:p>
+      <w:pPr>
+        <w:pStyle w:val="Heading1"/>
+        <w:keepNext w:val="0"/>
+        <w:keepLines w:val="0"/>
+        <w:spacing w:before="280" w:line="259" w:lineRule="auto"/>
+        <w:rPr/>
+      </w:pPr>
+      <w:bookmarkStart w:colFirst="0" w:colLast="0" w:name="_heading=h.thyga22tfytf" w:id="30"/>
+      <w:bookmarkEnd w:id="30"/>
+      <w:r>
+        <w:rPr>
+          <w:rtl w:val="0"/>
+        </w:rPr>
+        <w:t xml:space="preserve">Machine Learning Implementation</w:t>
+      </w:r>
+    </w:p>
+    <w:p>
+      <w:pPr>
+        <w:pStyle w:val="Heading2"/>
+        <w:keepNext w:val="0"/>
+        <w:keepLines w:val="0"/>
+        <w:spacing w:before="240" w:lineRule="auto"/>
+        <w:rPr/>
+      </w:pPr>
+      <w:bookmarkStart w:colFirst="0" w:colLast="0" w:name="_heading=h.nxckz65unbeu" w:id="31"/>
+      <w:bookmarkEnd w:id="31"/>
+      <w:r>
+        <w:rPr>
+          <w:rtl w:val="0"/>
+        </w:rPr>
+        <w:t xml:space="preserve">Technologies and Tools Used</w:t>
+      </w:r>
+    </w:p>
+    <w:p>
+      <w:pPr>
+        <w:pStyle w:val="Heading2"/>
+        <w:keepNext w:val="0"/>
+        <w:keepLines w:val="0"/>
+        <w:spacing w:before="240" w:lineRule="auto"/>
+        <w:rPr/>
+      </w:pPr>
+      <w:bookmarkStart w:colFirst="0" w:colLast="0" w:name="_heading=h.j5njo2ger7ia" w:id="32"/>
+      <w:bookmarkEnd w:id="32"/>
+      <w:r>
+        <w:rPr>
+          <w:rtl w:val="0"/>
+        </w:rPr>
+        <w:t xml:space="preserve">Queue Classification</w:t>
+      </w:r>
+    </w:p>
+    <w:p>
+      <w:pPr>
+        <w:numPr>
+          <w:ilvl w:val="0"/>
+          <w:numId w:val="5"/>
+        </w:numPr>
+        <w:spacing w:after="0" w:afterAutospacing="0" w:before="240" w:lineRule="auto"/>
+        <w:ind w:left="720" w:hanging="360"/>
+      </w:pPr>
+      <w:r>
+        <w:rPr>
+          <w:rtl w:val="0"/>
+        </w:rPr>
+        <w:t xml:space="preserve">Model Implementations</w:t>
+      </w:r>
+    </w:p>
+    <w:p>
+      <w:pPr>
+        <w:numPr>
+          <w:ilvl w:val="0"/>
+          <w:numId w:val="5"/>
+        </w:numPr>
+        <w:spacing w:after="0" w:afterAutospacing="0" w:before="0" w:beforeAutospacing="0" w:lineRule="auto"/>
+        <w:ind w:left="720" w:hanging="360"/>
+      </w:pPr>
+      <w:r>
+        <w:rPr>
+          <w:rtl w:val="0"/>
+        </w:rPr>
+        <w:t xml:space="preserve">Hyperparameter Tuning and Cross-Validation</w:t>
+      </w:r>
+    </w:p>
+    <w:p>
+      <w:pPr>
+        <w:numPr>
+          <w:ilvl w:val="0"/>
+          <w:numId w:val="5"/>
+        </w:numPr>
+        <w:spacing w:after="240" w:before="0" w:beforeAutospacing="0" w:lineRule="auto"/>
+        <w:ind w:left="720" w:hanging="360"/>
+      </w:pPr>
+      <w:r>
+        <w:rPr>
+          <w:rtl w:val="0"/>
+        </w:rPr>
+        <w:t xml:space="preserve">Model Performance Comparison</w:t>
+        <w:br w:type="textWrapping"/>
+      </w:r>
+    </w:p>
+    <w:p>
+      <w:pPr>
+        <w:pStyle w:val="Heading2"/>
+        <w:keepNext w:val="0"/>
+        <w:keepLines w:val="0"/>
+        <w:spacing w:before="240" w:lineRule="auto"/>
+        <w:rPr/>
+      </w:pPr>
+      <w:bookmarkStart w:colFirst="0" w:colLast="0" w:name="_heading=h.e416ulyextk8" w:id="33"/>
+      <w:bookmarkEnd w:id="33"/>
+      <w:r>
+        <w:rPr>
+          <w:rtl w:val="0"/>
+        </w:rPr>
+        <w:t xml:space="preserve">Priority Classification</w:t>
+      </w:r>
+    </w:p>
+    <w:p>
+      <w:pPr>
+        <w:numPr>
+          <w:ilvl w:val="0"/>
+          <w:numId w:val="9"/>
+        </w:numPr>
+        <w:spacing w:after="0" w:afterAutospacing="0" w:before="240" w:lineRule="auto"/>
+        <w:ind w:left="720" w:hanging="360"/>
+      </w:pPr>
+      <w:r>
+        <w:rPr>
+          <w:rtl w:val="0"/>
+        </w:rPr>
+        <w:t xml:space="preserve">Model Implementations</w:t>
+      </w:r>
+    </w:p>
+    <w:p>
+      <w:pPr>
+        <w:numPr>
+          <w:ilvl w:val="0"/>
+          <w:numId w:val="9"/>
+        </w:numPr>
+        <w:spacing w:after="0" w:afterAutospacing="0" w:before="0" w:beforeAutospacing="0" w:lineRule="auto"/>
+        <w:ind w:left="720" w:hanging="360"/>
+      </w:pPr>
+      <w:r>
+        <w:rPr>
+          <w:rtl w:val="0"/>
+        </w:rPr>
+        <w:t xml:space="preserve">Hyperparameter Tuning and Cross-Validation</w:t>
+      </w:r>
+    </w:p>
+    <w:p>
+      <w:pPr>
+        <w:numPr>
+          <w:ilvl w:val="0"/>
+          <w:numId w:val="9"/>
+        </w:numPr>
+        <w:spacing w:after="240" w:before="0" w:beforeAutospacing="0" w:lineRule="auto"/>
+        <w:ind w:left="720" w:hanging="360"/>
+      </w:pPr>
+      <w:r>
+        <w:rPr>
+          <w:rtl w:val="0"/>
+        </w:rPr>
+        <w:t xml:space="preserve">Model Performance Comparison</w:t>
+        <w:br w:type="textWrapping"/>
+      </w:r>
+    </w:p>
+    <w:p>
+      <w:pPr>
+        <w:pStyle w:val="Heading2"/>
+        <w:keepNext w:val="0"/>
+        <w:keepLines w:val="0"/>
+        <w:spacing w:before="280" w:line="259" w:lineRule="auto"/>
+        <w:rPr/>
+      </w:pPr>
+      <w:bookmarkStart w:colFirst="0" w:colLast="0" w:name="_heading=h.2urusx1wxsl0" w:id="34"/>
+      <w:bookmarkEnd w:id="34"/>
+      <w:r>
+        <w:rPr>
+          <w:rtl w:val="0"/>
+        </w:rPr>
+        <w:t xml:space="preserve">Text Summarization </w:t>
       </w:r>
     </w:p>
     <w:p>
@@ -2447,7 +3230,7 @@
         <w:rPr>
           <w:rtl w:val="0"/>
         </w:rPr>
-        <w:t xml:space="preserve">Dataset Overview</w:t>
+        <w:t xml:space="preserve">Preprocessing for Summarization</w:t>
       </w:r>
     </w:p>
     <w:p>
@@ -2463,7 +3246,7 @@
         <w:rPr>
           <w:rtl w:val="0"/>
         </w:rPr>
-        <w:t xml:space="preserve">EDA – Exploratory Data Analysis</w:t>
+        <w:t xml:space="preserve">Summarization Models (BERT, BART)</w:t>
       </w:r>
     </w:p>
     <w:p>
@@ -2479,7 +3262,7 @@
         <w:rPr>
           <w:rtl w:val="0"/>
         </w:rPr>
-        <w:t xml:space="preserve">Key Insights from Visualization</w:t>
+        <w:t xml:space="preserve">Application and Results</w:t>
         <w:br w:type="textWrapping"/>
       </w:r>
     </w:p>
@@ -2491,354 +3274,8 @@
         <w:spacing w:before="280" w:line="259" w:lineRule="auto"/>
         <w:rPr/>
       </w:pPr>
-      <w:bookmarkStart w:colFirst="0" w:colLast="0" w:name="_heading=h.ghddo9dchlqy" w:id="10"/>
-      <w:bookmarkEnd w:id="10"/>
-      <w:r>
-        <w:rPr>
-          <w:rtl w:val="0"/>
-        </w:rPr>
-        <w:t xml:space="preserve">Data Preparation and Feature Engineering</w:t>
-      </w:r>
-    </w:p>
-    <w:p>
-      <w:pPr>
-        <w:numPr>
-          <w:ilvl w:val="0"/>
-          <w:numId w:val="2"/>
-        </w:numPr>
-        <w:spacing w:after="0" w:afterAutospacing="0" w:before="240" w:lineRule="auto"/>
-        <w:ind w:left="720" w:hanging="360"/>
-      </w:pPr>
-      <w:r>
-        <w:rPr>
-          <w:rtl w:val="0"/>
-        </w:rPr>
-        <w:t xml:space="preserve">Data Cleaning</w:t>
-      </w:r>
-    </w:p>
-    <w:p>
-      <w:pPr>
-        <w:numPr>
-          <w:ilvl w:val="0"/>
-          <w:numId w:val="2"/>
-        </w:numPr>
-        <w:spacing w:after="0" w:afterAutospacing="0" w:before="0" w:beforeAutospacing="0" w:lineRule="auto"/>
-        <w:ind w:left="720" w:hanging="360"/>
-      </w:pPr>
-      <w:r>
-        <w:rPr>
-          <w:rtl w:val="0"/>
-        </w:rPr>
-        <w:t xml:space="preserve">Text Preprocessing (including translation, text cleanup)</w:t>
-      </w:r>
-    </w:p>
-    <w:p>
-      <w:pPr>
-        <w:numPr>
-          <w:ilvl w:val="0"/>
-          <w:numId w:val="2"/>
-        </w:numPr>
-        <w:spacing w:after="0" w:afterAutospacing="0" w:before="0" w:beforeAutospacing="0" w:lineRule="auto"/>
-        <w:ind w:left="720" w:hanging="360"/>
-      </w:pPr>
-      <w:r>
-        <w:rPr>
-          <w:rtl w:val="0"/>
-        </w:rPr>
-        <w:t xml:space="preserve">Feature Engineering (encoding, TF-IDF, tokenization)</w:t>
-      </w:r>
-    </w:p>
-    <w:p>
-      <w:pPr>
-        <w:numPr>
-          <w:ilvl w:val="0"/>
-          <w:numId w:val="2"/>
-        </w:numPr>
-        <w:spacing w:after="240" w:before="0" w:beforeAutospacing="0" w:lineRule="auto"/>
-        <w:ind w:left="720" w:hanging="360"/>
-      </w:pPr>
-      <w:r>
-        <w:rPr>
-          <w:rtl w:val="0"/>
-        </w:rPr>
-        <w:t xml:space="preserve">Balancing the Dataset (SMOTE or similar)</w:t>
-        <w:br w:type="textWrapping"/>
-      </w:r>
-    </w:p>
-    <w:p>
-      <w:pPr>
-        <w:pStyle w:val="Heading1"/>
-        <w:keepNext w:val="0"/>
-        <w:keepLines w:val="0"/>
-        <w:spacing w:before="280" w:line="259" w:lineRule="auto"/>
-        <w:rPr/>
-      </w:pPr>
-      <w:bookmarkStart w:colFirst="0" w:colLast="0" w:name="_heading=h.7jat6d4tgeq7" w:id="11"/>
-      <w:bookmarkEnd w:id="11"/>
-      <w:r>
-        <w:rPr>
-          <w:rtl w:val="0"/>
-        </w:rPr>
-      </w:r>
-    </w:p>
-    <w:p>
-      <w:pPr>
-        <w:pStyle w:val="Heading1"/>
-        <w:keepNext w:val="0"/>
-        <w:keepLines w:val="0"/>
-        <w:spacing w:before="280" w:line="259" w:lineRule="auto"/>
-        <w:rPr/>
-      </w:pPr>
-      <w:bookmarkStart w:colFirst="0" w:colLast="0" w:name="_heading=h.xhf3jv2mxa47" w:id="12"/>
-      <w:bookmarkEnd w:id="12"/>
-      <w:r>
-        <w:rPr>
-          <w:rtl w:val="0"/>
-        </w:rPr>
-      </w:r>
-    </w:p>
-    <w:p>
-      <w:pPr>
-        <w:pStyle w:val="Heading1"/>
-        <w:keepNext w:val="0"/>
-        <w:keepLines w:val="0"/>
-        <w:spacing w:before="280" w:line="259" w:lineRule="auto"/>
-        <w:rPr/>
-      </w:pPr>
-      <w:bookmarkStart w:colFirst="0" w:colLast="0" w:name="_heading=h.thyga22tfytf" w:id="13"/>
-      <w:bookmarkEnd w:id="13"/>
-      <w:r>
-        <w:rPr>
-          <w:rtl w:val="0"/>
-        </w:rPr>
-        <w:t xml:space="preserve">Machine Learning Implementation</w:t>
-      </w:r>
-    </w:p>
-    <w:p>
-      <w:pPr>
-        <w:pStyle w:val="Heading2"/>
-        <w:keepNext w:val="0"/>
-        <w:keepLines w:val="0"/>
-        <w:spacing w:before="240" w:lineRule="auto"/>
-        <w:rPr/>
-      </w:pPr>
-      <w:bookmarkStart w:colFirst="0" w:colLast="0" w:name="_heading=h.nxckz65unbeu" w:id="14"/>
-      <w:bookmarkEnd w:id="14"/>
-      <w:r>
-        <w:rPr>
-          <w:rtl w:val="0"/>
-        </w:rPr>
-        <w:t xml:space="preserve">Technologies and Tools Used</w:t>
-      </w:r>
-    </w:p>
-    <w:p>
-      <w:pPr>
-        <w:pStyle w:val="Heading2"/>
-        <w:keepNext w:val="0"/>
-        <w:keepLines w:val="0"/>
-        <w:spacing w:before="240" w:lineRule="auto"/>
-        <w:rPr/>
-      </w:pPr>
-      <w:bookmarkStart w:colFirst="0" w:colLast="0" w:name="_heading=h.j5njo2ger7ia" w:id="15"/>
-      <w:bookmarkEnd w:id="15"/>
-      <w:r>
-        <w:rPr>
-          <w:rtl w:val="0"/>
-        </w:rPr>
-        <w:t xml:space="preserve">Queue Classification</w:t>
-      </w:r>
-    </w:p>
-    <w:p>
-      <w:pPr>
-        <w:numPr>
-          <w:ilvl w:val="0"/>
-          <w:numId w:val="6"/>
-        </w:numPr>
-        <w:spacing w:after="0" w:afterAutospacing="0" w:before="240" w:lineRule="auto"/>
-        <w:ind w:left="720" w:hanging="360"/>
-      </w:pPr>
-      <w:r>
-        <w:rPr>
-          <w:rtl w:val="0"/>
-        </w:rPr>
-        <w:t xml:space="preserve">Model Implementations</w:t>
-      </w:r>
-    </w:p>
-    <w:p>
-      <w:pPr>
-        <w:numPr>
-          <w:ilvl w:val="0"/>
-          <w:numId w:val="6"/>
-        </w:numPr>
-        <w:spacing w:after="0" w:afterAutospacing="0" w:before="0" w:beforeAutospacing="0" w:lineRule="auto"/>
-        <w:ind w:left="720" w:hanging="360"/>
-      </w:pPr>
-      <w:r>
-        <w:rPr>
-          <w:rtl w:val="0"/>
-        </w:rPr>
-        <w:t xml:space="preserve">Hyperparameter Tuning and Cross-Validation</w:t>
-      </w:r>
-    </w:p>
-    <w:p>
-      <w:pPr>
-        <w:numPr>
-          <w:ilvl w:val="0"/>
-          <w:numId w:val="6"/>
-        </w:numPr>
-        <w:spacing w:after="240" w:before="0" w:beforeAutospacing="0" w:lineRule="auto"/>
-        <w:ind w:left="720" w:hanging="360"/>
-      </w:pPr>
-      <w:r>
-        <w:rPr>
-          <w:rtl w:val="0"/>
-        </w:rPr>
-        <w:t xml:space="preserve">Model Performance Comparison</w:t>
-        <w:br w:type="textWrapping"/>
-      </w:r>
-    </w:p>
-    <w:p>
-      <w:pPr>
-        <w:pStyle w:val="Heading2"/>
-        <w:keepNext w:val="0"/>
-        <w:keepLines w:val="0"/>
-        <w:spacing w:before="240" w:lineRule="auto"/>
-        <w:rPr/>
-      </w:pPr>
-      <w:bookmarkStart w:colFirst="0" w:colLast="0" w:name="_heading=h.e416ulyextk8" w:id="16"/>
-      <w:bookmarkEnd w:id="16"/>
-      <w:r>
-        <w:rPr>
-          <w:rtl w:val="0"/>
-        </w:rPr>
-        <w:t xml:space="preserve">Priority Classification</w:t>
-      </w:r>
-    </w:p>
-    <w:p>
-      <w:pPr>
-        <w:numPr>
-          <w:ilvl w:val="0"/>
-          <w:numId w:val="10"/>
-        </w:numPr>
-        <w:spacing w:after="0" w:afterAutospacing="0" w:before="240" w:lineRule="auto"/>
-        <w:ind w:left="720" w:hanging="360"/>
-      </w:pPr>
-      <w:r>
-        <w:rPr>
-          <w:rtl w:val="0"/>
-        </w:rPr>
-        <w:t xml:space="preserve">Model Implementations</w:t>
-      </w:r>
-    </w:p>
-    <w:p>
-      <w:pPr>
-        <w:numPr>
-          <w:ilvl w:val="0"/>
-          <w:numId w:val="10"/>
-        </w:numPr>
-        <w:spacing w:after="0" w:afterAutospacing="0" w:before="0" w:beforeAutospacing="0" w:lineRule="auto"/>
-        <w:ind w:left="720" w:hanging="360"/>
-      </w:pPr>
-      <w:r>
-        <w:rPr>
-          <w:rtl w:val="0"/>
-        </w:rPr>
-        <w:t xml:space="preserve">Hyperparameter Tuning and Cross-Validation</w:t>
-      </w:r>
-    </w:p>
-    <w:p>
-      <w:pPr>
-        <w:numPr>
-          <w:ilvl w:val="0"/>
-          <w:numId w:val="10"/>
-        </w:numPr>
-        <w:spacing w:after="240" w:before="0" w:beforeAutospacing="0" w:lineRule="auto"/>
-        <w:ind w:left="720" w:hanging="360"/>
-      </w:pPr>
-      <w:r>
-        <w:rPr>
-          <w:rtl w:val="0"/>
-        </w:rPr>
-        <w:t xml:space="preserve">Model Performance Comparison</w:t>
-        <w:br w:type="textWrapping"/>
-      </w:r>
-    </w:p>
-    <w:p>
-      <w:pPr>
-        <w:pStyle w:val="Heading2"/>
-        <w:keepNext w:val="0"/>
-        <w:keepLines w:val="0"/>
-        <w:spacing w:before="280" w:line="259" w:lineRule="auto"/>
-        <w:rPr/>
-      </w:pPr>
-      <w:bookmarkStart w:colFirst="0" w:colLast="0" w:name="_heading=h.2urusx1wxsl0" w:id="17"/>
-      <w:bookmarkEnd w:id="17"/>
-      <w:r>
-        <w:rPr>
-          <w:rtl w:val="0"/>
-        </w:rPr>
-        <w:t xml:space="preserve">Text Summarization </w:t>
-      </w:r>
-    </w:p>
-    <w:p>
-      <w:pPr>
-        <w:numPr>
-          <w:ilvl w:val="0"/>
-          <w:numId w:val="5"/>
-        </w:numPr>
-        <w:spacing w:after="0" w:afterAutospacing="0" w:before="240" w:lineRule="auto"/>
-        <w:ind w:left="720" w:hanging="360"/>
-      </w:pPr>
-      <w:r>
-        <w:rPr>
-          <w:rtl w:val="0"/>
-        </w:rPr>
-        <w:t xml:space="preserve">Preprocessing for Summarization</w:t>
-      </w:r>
-    </w:p>
-    <w:p>
-      <w:pPr>
-        <w:numPr>
-          <w:ilvl w:val="0"/>
-          <w:numId w:val="5"/>
-        </w:numPr>
-        <w:spacing w:after="0" w:afterAutospacing="0" w:before="0" w:beforeAutospacing="0" w:lineRule="auto"/>
-        <w:ind w:left="720" w:hanging="360"/>
-      </w:pPr>
-      <w:r>
-        <w:rPr>
-          <w:rtl w:val="0"/>
-        </w:rPr>
-        <w:t xml:space="preserve">Summarization Models (BERT, BART)</w:t>
-      </w:r>
-    </w:p>
-    <w:p>
-      <w:pPr>
-        <w:numPr>
-          <w:ilvl w:val="0"/>
-          <w:numId w:val="5"/>
-        </w:numPr>
-        <w:spacing w:after="240" w:before="0" w:beforeAutospacing="0" w:lineRule="auto"/>
-        <w:ind w:left="720" w:hanging="360"/>
-      </w:pPr>
-      <w:r>
-        <w:rPr>
-          <w:rtl w:val="0"/>
-        </w:rPr>
-        <w:t xml:space="preserve">Application and Results</w:t>
-        <w:br w:type="textWrapping"/>
-      </w:r>
-    </w:p>
-    <w:p>
-      <w:pPr>
-        <w:pStyle w:val="Heading1"/>
-        <w:keepNext w:val="0"/>
-        <w:keepLines w:val="0"/>
-        <w:spacing w:before="280" w:line="259" w:lineRule="auto"/>
-        <w:rPr/>
-      </w:pPr>
-      <w:bookmarkStart w:colFirst="0" w:colLast="0" w:name="_heading=h.4meov5gce2ea" w:id="18"/>
-      <w:bookmarkEnd w:id="18"/>
+      <w:bookmarkStart w:colFirst="0" w:colLast="0" w:name="_heading=h.4meov5gce2ea" w:id="35"/>
+      <w:bookmarkEnd w:id="35"/>
       <w:r>
         <w:rPr>
           <w:rtl w:val="0"/>
@@ -2887,13 +3324,159 @@
         <w:spacing w:before="280" w:line="259" w:lineRule="auto"/>
         <w:rPr/>
       </w:pPr>
-      <w:bookmarkStart w:colFirst="0" w:colLast="0" w:name="_heading=h.t753oifbm5ds" w:id="19"/>
-      <w:bookmarkEnd w:id="19"/>
+      <w:bookmarkStart w:colFirst="0" w:colLast="0" w:name="_heading=h.t753oifbm5ds" w:id="36"/>
+      <w:bookmarkEnd w:id="36"/>
       <w:r>
         <w:rPr>
           <w:rtl w:val="0"/>
         </w:rPr>
         <w:t xml:space="preserve">Conclusion</w:t>
+      </w:r>
+    </w:p>
+    <w:p>
+      <w:pPr>
+        <w:numPr>
+          <w:ilvl w:val="0"/>
+          <w:numId w:val="7"/>
+        </w:numPr>
+        <w:spacing w:after="0" w:afterAutospacing="0" w:before="240" w:lineRule="auto"/>
+        <w:ind w:left="720" w:hanging="360"/>
+      </w:pPr>
+      <w:r>
+        <w:rPr>
+          <w:rtl w:val="0"/>
+        </w:rPr>
+        <w:t xml:space="preserve">Improvements based on findings</w:t>
+      </w:r>
+    </w:p>
+    <w:p>
+      <w:pPr>
+        <w:numPr>
+          <w:ilvl w:val="0"/>
+          <w:numId w:val="7"/>
+        </w:numPr>
+        <w:spacing w:after="0" w:afterAutospacing="0" w:before="0" w:beforeAutospacing="0" w:lineRule="auto"/>
+        <w:ind w:left="720" w:hanging="360"/>
+      </w:pPr>
+      <w:r>
+        <w:rPr>
+          <w:rtl w:val="0"/>
+        </w:rPr>
+        <w:t xml:space="preserve">Summary of key results</w:t>
+      </w:r>
+    </w:p>
+    <w:p>
+      <w:pPr>
+        <w:numPr>
+          <w:ilvl w:val="0"/>
+          <w:numId w:val="7"/>
+        </w:numPr>
+        <w:spacing w:after="0" w:afterAutospacing="0" w:before="0" w:beforeAutospacing="0" w:lineRule="auto"/>
+        <w:ind w:left="720" w:hanging="360"/>
+      </w:pPr>
+      <w:r>
+        <w:rPr>
+          <w:rtl w:val="0"/>
+        </w:rPr>
+        <w:t xml:space="preserve">Reflection on project success and limitations</w:t>
+      </w:r>
+    </w:p>
+    <w:p>
+      <w:pPr>
+        <w:numPr>
+          <w:ilvl w:val="0"/>
+          <w:numId w:val="7"/>
+        </w:numPr>
+        <w:spacing w:after="240" w:before="0" w:beforeAutospacing="0" w:lineRule="auto"/>
+        <w:ind w:left="720" w:hanging="360"/>
+      </w:pPr>
+      <w:r>
+        <w:rPr>
+          <w:rtl w:val="0"/>
+        </w:rPr>
+        <w:t xml:space="preserve">Final thoughts</w:t>
+        <w:br w:type="textWrapping"/>
+      </w:r>
+    </w:p>
+    <w:p>
+      <w:pPr>
+        <w:ind w:left="720" w:firstLine="0"/>
+        <w:rPr/>
+      </w:pPr>
+      <w:r>
+        <w:rPr>
+          <w:rtl w:val="0"/>
+        </w:rPr>
+      </w:r>
+    </w:p>
+    <w:p>
+      <w:pPr>
+        <w:pStyle w:val="Heading1"/>
+        <w:rPr/>
+      </w:pPr>
+      <w:bookmarkStart w:colFirst="0" w:colLast="0" w:name="_heading=h.2oqjg8w49bbw" w:id="37"/>
+      <w:bookmarkEnd w:id="37"/>
+      <w:r>
+        <w:rPr>
+          <w:rtl w:val="0"/>
+        </w:rPr>
+      </w:r>
+    </w:p>
+    <w:p>
+      <w:pPr>
+        <w:rPr/>
+      </w:pPr>
+      <w:r>
+        <w:rPr>
+          <w:rtl w:val="0"/>
+        </w:rPr>
+      </w:r>
+    </w:p>
+    <w:p>
+      <w:pPr>
+        <w:rPr/>
+      </w:pPr>
+      <w:r>
+        <w:rPr>
+          <w:rtl w:val="0"/>
+        </w:rPr>
+      </w:r>
+    </w:p>
+    <w:p>
+      <w:pPr>
+        <w:rPr/>
+      </w:pPr>
+      <w:r>
+        <w:rPr>
+          <w:rtl w:val="0"/>
+        </w:rPr>
+      </w:r>
+    </w:p>
+    <w:p>
+      <w:pPr>
+        <w:pStyle w:val="Heading1"/>
+        <w:rPr/>
+      </w:pPr>
+      <w:bookmarkStart w:colFirst="0" w:colLast="0" w:name="_heading=h.hy9yeg7pgzvp" w:id="38"/>
+      <w:bookmarkEnd w:id="38"/>
+      <w:r>
+        <w:rPr>
+          <w:rtl w:val="0"/>
+        </w:rPr>
+      </w:r>
+    </w:p>
+    <w:p>
+      <w:pPr>
+        <w:pStyle w:val="Heading1"/>
+        <w:rPr/>
+      </w:pPr>
+      <w:bookmarkStart w:colFirst="0" w:colLast="0" w:name="_heading=h.v4ym4uc1nj9b" w:id="39"/>
+      <w:bookmarkEnd w:id="39"/>
+      <w:r>
+        <w:rPr>
+          <w:rtl w:val="0"/>
+        </w:rPr>
+        <w:t xml:space="preserve">References</w:t>
       </w:r>
     </w:p>
     <w:p>
@@ -2902,152 +3485,6 @@
           <w:ilvl w:val="0"/>
           <w:numId w:val="8"/>
         </w:numPr>
-        <w:spacing w:after="0" w:afterAutospacing="0" w:before="240" w:lineRule="auto"/>
-        <w:ind w:left="720" w:hanging="360"/>
-      </w:pPr>
-      <w:r>
-        <w:rPr>
-          <w:rtl w:val="0"/>
-        </w:rPr>
-        <w:t xml:space="preserve">Improvements based on findings</w:t>
-      </w:r>
-    </w:p>
-    <w:p>
-      <w:pPr>
-        <w:numPr>
-          <w:ilvl w:val="0"/>
-          <w:numId w:val="8"/>
-        </w:numPr>
-        <w:spacing w:after="0" w:afterAutospacing="0" w:before="0" w:beforeAutospacing="0" w:lineRule="auto"/>
-        <w:ind w:left="720" w:hanging="360"/>
-      </w:pPr>
-      <w:r>
-        <w:rPr>
-          <w:rtl w:val="0"/>
-        </w:rPr>
-        <w:t xml:space="preserve">Summary of key results</w:t>
-      </w:r>
-    </w:p>
-    <w:p>
-      <w:pPr>
-        <w:numPr>
-          <w:ilvl w:val="0"/>
-          <w:numId w:val="8"/>
-        </w:numPr>
-        <w:spacing w:after="0" w:afterAutospacing="0" w:before="0" w:beforeAutospacing="0" w:lineRule="auto"/>
-        <w:ind w:left="720" w:hanging="360"/>
-      </w:pPr>
-      <w:r>
-        <w:rPr>
-          <w:rtl w:val="0"/>
-        </w:rPr>
-        <w:t xml:space="preserve">Reflection on project success and limitations</w:t>
-      </w:r>
-    </w:p>
-    <w:p>
-      <w:pPr>
-        <w:numPr>
-          <w:ilvl w:val="0"/>
-          <w:numId w:val="8"/>
-        </w:numPr>
-        <w:spacing w:after="240" w:before="0" w:beforeAutospacing="0" w:lineRule="auto"/>
-        <w:ind w:left="720" w:hanging="360"/>
-      </w:pPr>
-      <w:r>
-        <w:rPr>
-          <w:rtl w:val="0"/>
-        </w:rPr>
-        <w:t xml:space="preserve">Final thoughts</w:t>
-        <w:br w:type="textWrapping"/>
-      </w:r>
-    </w:p>
-    <w:p>
-      <w:pPr>
-        <w:ind w:left="720" w:firstLine="0"/>
-        <w:rPr/>
-      </w:pPr>
-      <w:r>
-        <w:rPr>
-          <w:rtl w:val="0"/>
-        </w:rPr>
-      </w:r>
-    </w:p>
-    <w:p>
-      <w:pPr>
-        <w:pStyle w:val="Heading1"/>
-        <w:rPr/>
-      </w:pPr>
-      <w:bookmarkStart w:colFirst="0" w:colLast="0" w:name="_heading=h.2oqjg8w49bbw" w:id="20"/>
-      <w:bookmarkEnd w:id="20"/>
-      <w:r>
-        <w:rPr>
-          <w:rtl w:val="0"/>
-        </w:rPr>
-      </w:r>
-    </w:p>
-    <w:p>
-      <w:pPr>
-        <w:rPr/>
-      </w:pPr>
-      <w:r>
-        <w:rPr>
-          <w:rtl w:val="0"/>
-        </w:rPr>
-      </w:r>
-    </w:p>
-    <w:p>
-      <w:pPr>
-        <w:rPr/>
-      </w:pPr>
-      <w:r>
-        <w:rPr>
-          <w:rtl w:val="0"/>
-        </w:rPr>
-      </w:r>
-    </w:p>
-    <w:p>
-      <w:pPr>
-        <w:rPr/>
-      </w:pPr>
-      <w:r>
-        <w:rPr>
-          <w:rtl w:val="0"/>
-        </w:rPr>
-      </w:r>
-    </w:p>
-    <w:p>
-      <w:pPr>
-        <w:pStyle w:val="Heading1"/>
-        <w:rPr/>
-      </w:pPr>
-      <w:bookmarkStart w:colFirst="0" w:colLast="0" w:name="_heading=h.hy9yeg7pgzvp" w:id="21"/>
-      <w:bookmarkEnd w:id="21"/>
-      <w:r>
-        <w:rPr>
-          <w:rtl w:val="0"/>
-        </w:rPr>
-      </w:r>
-    </w:p>
-    <w:p>
-      <w:pPr>
-        <w:pStyle w:val="Heading1"/>
-        <w:rPr/>
-      </w:pPr>
-      <w:bookmarkStart w:colFirst="0" w:colLast="0" w:name="_heading=h.v4ym4uc1nj9b" w:id="22"/>
-      <w:bookmarkEnd w:id="22"/>
-      <w:r>
-        <w:rPr>
-          <w:rtl w:val="0"/>
-        </w:rPr>
-        <w:t xml:space="preserve">References</w:t>
-      </w:r>
-    </w:p>
-    <w:p>
-      <w:pPr>
-        <w:numPr>
-          <w:ilvl w:val="0"/>
-          <w:numId w:val="9"/>
-        </w:numPr>
         <w:spacing w:after="0" w:afterAutospacing="0"/>
         <w:ind w:left="720" w:hanging="360"/>
         <w:rPr>
@@ -3060,7 +3497,7 @@
         </w:rPr>
         <w:t xml:space="preserve">A Collaborative Research Study (2021) Support Transformation 2021: ServiceXRG. Available at:</w:t>
       </w:r>
-      <w:hyperlink r:id="rId12">
+      <w:hyperlink r:id="rId13">
         <w:r>
           <w:rPr>
             <w:rtl w:val="0"/>
@@ -3068,7 +3505,7 @@
           <w:t xml:space="preserve"> </w:t>
         </w:r>
       </w:hyperlink>
-      <w:hyperlink r:id="rId13">
+      <w:hyperlink r:id="rId14">
         <w:r>
           <w:rPr>
             <w:color w:val="1155cc"/>
@@ -3107,7 +3544,7 @@
       <w:pPr>
         <w:numPr>
           <w:ilvl w:val="0"/>
-          <w:numId w:val="9"/>
+          <w:numId w:val="8"/>
         </w:numPr>
         <w:spacing w:after="0" w:lineRule="auto"/>
         <w:ind w:left="720" w:hanging="360"/>
@@ -3128,7 +3565,7 @@
         </w:rPr>
         <w:t xml:space="preserve">Available at: </w:t>
       </w:r>
-      <w:hyperlink r:id="rId14">
+      <w:hyperlink r:id="rId15">
         <w:r>
           <w:rPr>
             <w:color w:val="1155cc"/>
@@ -3162,7 +3599,7 @@
       <w:pPr>
         <w:numPr>
           <w:ilvl w:val="0"/>
-          <w:numId w:val="9"/>
+          <w:numId w:val="8"/>
         </w:numPr>
         <w:spacing w:after="0" w:afterAutospacing="0"/>
         <w:ind w:left="720" w:hanging="360"/>
@@ -3173,7 +3610,7 @@
         </w:rPr>
         <w:t xml:space="preserve">Scutt, J. and Quaadgras, T. (2024) The state of customer experience management, 2024. Qualtrics. Available at: </w:t>
       </w:r>
-      <w:hyperlink r:id="rId15">
+      <w:hyperlink r:id="rId16">
         <w:r>
           <w:rPr>
             <w:color w:val="1155cc"/>
@@ -3201,7 +3638,7 @@
       <w:pPr>
         <w:numPr>
           <w:ilvl w:val="0"/>
-          <w:numId w:val="9"/>
+          <w:numId w:val="8"/>
         </w:numPr>
         <w:ind w:left="720" w:hanging="360"/>
         <w:rPr>
@@ -3238,8 +3675,8 @@
         <w:pStyle w:val="Heading1"/>
         <w:rPr/>
       </w:pPr>
-      <w:bookmarkStart w:colFirst="0" w:colLast="0" w:name="_heading=h.maswjxvzvz69" w:id="23"/>
-      <w:bookmarkEnd w:id="23"/>
+      <w:bookmarkStart w:colFirst="0" w:colLast="0" w:name="_heading=h.maswjxvzvz69" w:id="40"/>
+      <w:bookmarkEnd w:id="40"/>
       <w:r>
         <w:rPr>
           <w:rtl w:val="0"/>
@@ -3340,8 +3777,8 @@
           <w:b w:val="1"/>
         </w:rPr>
       </w:pPr>
-      <w:bookmarkStart w:colFirst="0" w:colLast="0" w:name="_heading=h.vdvb87sijeqy" w:id="24"/>
-      <w:bookmarkEnd w:id="24"/>
+      <w:bookmarkStart w:colFirst="0" w:colLast="0" w:name="_heading=h.vdvb87sijeqy" w:id="41"/>
+      <w:bookmarkEnd w:id="41"/>
       <w:r>
         <w:rPr>
           <w:rtl w:val="0"/>
@@ -3579,7 +4016,7 @@
       </w:r>
     </w:p>
     <w:sectPr>
-      <w:footerReference r:id="rId16" w:type="default"/>
+      <w:footerReference r:id="rId17" w:type="default"/>
       <w:type w:val="nextPage"/>
       <w:pgSz w:h="16838" w:w="11906" w:orient="portrait"/>
       <w:pgMar w:bottom="1440" w:top="1440" w:left="1440" w:right="1440" w:header="708" w:footer="708"/>
@@ -4739,116 +5176,6 @@
     </w:lvl>
   </w:abstractNum>
   <w:abstractNum w:abstractNumId="10">
-    <w:lvl w:ilvl="0">
-      <w:start w:val="1"/>
-      <w:numFmt w:val="bullet"/>
-      <w:lvlText w:val="●"/>
-      <w:lvlJc w:val="left"/>
-      <w:pPr>
-        <w:ind w:left="720" w:hanging="360"/>
-      </w:pPr>
-      <w:rPr>
-        <w:u w:val="none"/>
-      </w:rPr>
-    </w:lvl>
-    <w:lvl w:ilvl="1">
-      <w:start w:val="1"/>
-      <w:numFmt w:val="bullet"/>
-      <w:lvlText w:val="○"/>
-      <w:lvlJc w:val="left"/>
-      <w:pPr>
-        <w:ind w:left="1440" w:hanging="360"/>
-      </w:pPr>
-      <w:rPr>
-        <w:u w:val="none"/>
-      </w:rPr>
-    </w:lvl>
-    <w:lvl w:ilvl="2">
-      <w:start w:val="1"/>
-      <w:numFmt w:val="bullet"/>
-      <w:lvlText w:val="■"/>
-      <w:lvlJc w:val="left"/>
-      <w:pPr>
-        <w:ind w:left="2160" w:hanging="360"/>
-      </w:pPr>
-      <w:rPr>
-        <w:u w:val="none"/>
-      </w:rPr>
-    </w:lvl>
-    <w:lvl w:ilvl="3">
-      <w:start w:val="1"/>
-      <w:numFmt w:val="bullet"/>
-      <w:lvlText w:val="●"/>
-      <w:lvlJc w:val="left"/>
-      <w:pPr>
-        <w:ind w:left="2880" w:hanging="360"/>
-      </w:pPr>
-      <w:rPr>
-        <w:u w:val="none"/>
-      </w:rPr>
-    </w:lvl>
-    <w:lvl w:ilvl="4">
-      <w:start w:val="1"/>
-      <w:numFmt w:val="bullet"/>
-      <w:lvlText w:val="○"/>
-      <w:lvlJc w:val="left"/>
-      <w:pPr>
-        <w:ind w:left="3600" w:hanging="360"/>
-      </w:pPr>
-      <w:rPr>
-        <w:u w:val="none"/>
-      </w:rPr>
-    </w:lvl>
-    <w:lvl w:ilvl="5">
-      <w:start w:val="1"/>
-      <w:numFmt w:val="bullet"/>
-      <w:lvlText w:val="■"/>
-      <w:lvlJc w:val="left"/>
-      <w:pPr>
-        <w:ind w:left="4320" w:hanging="360"/>
-      </w:pPr>
-      <w:rPr>
-        <w:u w:val="none"/>
-      </w:rPr>
-    </w:lvl>
-    <w:lvl w:ilvl="6">
-      <w:start w:val="1"/>
-      <w:numFmt w:val="bullet"/>
-      <w:lvlText w:val="●"/>
-      <w:lvlJc w:val="left"/>
-      <w:pPr>
-        <w:ind w:left="5040" w:hanging="360"/>
-      </w:pPr>
-      <w:rPr>
-        <w:u w:val="none"/>
-      </w:rPr>
-    </w:lvl>
-    <w:lvl w:ilvl="7">
-      <w:start w:val="1"/>
-      <w:numFmt w:val="bullet"/>
-      <w:lvlText w:val="○"/>
-      <w:lvlJc w:val="left"/>
-      <w:pPr>
-        <w:ind w:left="5760" w:hanging="360"/>
-      </w:pPr>
-      <w:rPr>
-        <w:u w:val="none"/>
-      </w:rPr>
-    </w:lvl>
-    <w:lvl w:ilvl="8">
-      <w:start w:val="1"/>
-      <w:numFmt w:val="bullet"/>
-      <w:lvlText w:val="■"/>
-      <w:lvlJc w:val="left"/>
-      <w:pPr>
-        <w:ind w:left="6480" w:hanging="360"/>
-      </w:pPr>
-      <w:rPr>
-        <w:u w:val="none"/>
-      </w:rPr>
-    </w:lvl>
-  </w:abstractNum>
-  <w:abstractNum w:abstractNumId="11">
     <w:lvl w:ilvl="0">
       <w:start w:val="1"/>
       <w:numFmt w:val="bullet"/>
@@ -4987,9 +5314,6 @@
   </w:num>
   <w:num w:numId="10">
     <w:abstractNumId w:val="10"/>
-  </w:num>
-  <w:num w:numId="11">
-    <w:abstractNumId w:val="11"/>
   </w:num>
 </w:numbering>
 </file>
@@ -6530,7 +6854,7 @@
 
 <file path=customXML/item1.xml><?xml version="1.0" encoding="utf-8"?>
 <go:gDocsCustomXmlDataStorage xmlns:go="http://customooxmlschemas.google.com/" xmlns:r="http://schemas.openxmlformats.org/officeDocument/2006/relationships" uri="GoogleDocsCustomDataVersion2">
-  <go:docsCustomData xmlns:go="http://customooxmlschemas.google.com/" roundtripDataSignature="AMtx7miqR/OQS49JdI0NVSZ0fXw9mU0a+A==">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</go:docsCustomData>
+  <go:docsCustomData xmlns:go="http://customooxmlschemas.google.com/" roundtripDataSignature="AMtx7mgWrCec3nK30IE4OITqtw4uvyRkUg==">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</go:docsCustomData>
 </go:gDocsCustomXmlDataStorage>
 </file>
 

</xml_diff>

<commit_message>
Report Paper - Project Scope Section
</commit_message>
<xml_diff>
--- a/Strategic Thinking - CA3 - Capstone Report - sba24098.docx
+++ b/Strategic Thinking - CA3 - Capstone Report - sba24098.docx
@@ -24,12 +24,12 @@
             <wp:extent cx="6036200" cy="5414963"/>
             <wp:effectExtent b="0" l="0" r="0" t="0"/>
             <wp:wrapSquare wrapText="bothSides" distB="0" distT="0" distL="114300" distR="114300"/>
-            <wp:docPr id="1728545904" name="image1.png"/>
+            <wp:docPr id="1728545905" name="image3.png"/>
             <a:graphic>
               <a:graphicData uri="http://schemas.openxmlformats.org/drawingml/2006/picture">
                 <pic:pic>
                   <pic:nvPicPr>
-                    <pic:cNvPr id="0" name="image1.png"/>
+                    <pic:cNvPr id="0" name="image3.png"/>
                     <pic:cNvPicPr preferRelativeResize="0"/>
                   </pic:nvPicPr>
                   <pic:blipFill>
@@ -289,12 +289,12 @@
             <wp:extent cx="2206625" cy="762000"/>
             <wp:effectExtent b="0" l="0" r="0" t="0"/>
             <wp:wrapSquare wrapText="bothSides" distB="0" distT="0" distL="114300" distR="114300"/>
-            <wp:docPr descr="A logo for college computing&#10;&#10;Description automatically generated" id="1728545905" name="image3.png"/>
+            <wp:docPr descr="A logo for college computing&#10;&#10;Description automatically generated" id="1728545906" name="image2.png"/>
             <a:graphic>
               <a:graphicData uri="http://schemas.openxmlformats.org/drawingml/2006/picture">
                 <pic:pic>
                   <pic:nvPicPr>
-                    <pic:cNvPr descr="A logo for college computing&#10;&#10;Description automatically generated" id="0" name="image3.png"/>
+                    <pic:cNvPr descr="A logo for college computing&#10;&#10;Description automatically generated" id="0" name="image2.png"/>
                     <pic:cNvPicPr preferRelativeResize="0"/>
                   </pic:nvPicPr>
                   <pic:blipFill>
@@ -1602,6 +1602,55 @@
               <w:tab w:val="right" w:leader="dot" w:pos="12000"/>
             </w:tabs>
             <w:spacing w:after="0" w:before="60" w:line="240" w:lineRule="auto"/>
+            <w:ind w:left="360" w:firstLine="0"/>
+            <w:rPr>
+              <w:rFonts w:ascii="Arial" w:cs="Arial" w:eastAsia="Arial" w:hAnsi="Arial"/>
+              <w:b w:val="0"/>
+              <w:i w:val="0"/>
+              <w:smallCaps w:val="0"/>
+              <w:strike w:val="0"/>
+              <w:color w:val="000000"/>
+              <w:sz w:val="22"/>
+              <w:szCs w:val="22"/>
+              <w:u w:val="none"/>
+              <w:shd w:fill="auto" w:val="clear"/>
+              <w:vertAlign w:val="baseline"/>
+            </w:rPr>
+          </w:pPr>
+          <w:hyperlink w:anchor="_heading=h.ilmrq061ej1i">
+            <w:r>
+              <w:rPr>
+                <w:rFonts w:ascii="Arial" w:cs="Arial" w:eastAsia="Arial" w:hAnsi="Arial"/>
+                <w:b w:val="0"/>
+                <w:i w:val="0"/>
+                <w:smallCaps w:val="0"/>
+                <w:strike w:val="0"/>
+                <w:color w:val="000000"/>
+                <w:sz w:val="22"/>
+                <w:szCs w:val="22"/>
+                <w:u w:val="none"/>
+                <w:shd w:fill="auto" w:val="clear"/>
+                <w:vertAlign w:val="baseline"/>
+                <w:rtl w:val="0"/>
+              </w:rPr>
+              <w:t xml:space="preserve">Project Scope</w:t>
+              <w:tab/>
+              <w:t xml:space="preserve">4</w:t>
+            </w:r>
+          </w:hyperlink>
+          <w:r>
+            <w:rPr>
+              <w:rtl w:val="0"/>
+            </w:rPr>
+          </w:r>
+        </w:p>
+        <w:p>
+          <w:pPr>
+            <w:widowControl w:val="0"/>
+            <w:tabs>
+              <w:tab w:val="right" w:leader="dot" w:pos="12000"/>
+            </w:tabs>
+            <w:spacing w:after="0" w:before="60" w:line="240" w:lineRule="auto"/>
             <w:rPr>
               <w:rFonts w:ascii="Arial" w:cs="Arial" w:eastAsia="Arial" w:hAnsi="Arial"/>
               <w:b w:val="1"/>
@@ -1634,7 +1683,7 @@
               </w:rPr>
               <w:t xml:space="preserve">Data Understanding and Exploration</w:t>
               <w:tab/>
-              <w:t xml:space="preserve">4</w:t>
+              <w:t xml:space="preserve">6</w:t>
             </w:r>
           </w:hyperlink>
           <w:r>
@@ -1682,7 +1731,7 @@
               </w:rPr>
               <w:t xml:space="preserve">Data Preparation and Feature Engineering</w:t>
               <w:tab/>
-              <w:t xml:space="preserve">4</w:t>
+              <w:t xml:space="preserve">6</w:t>
             </w:r>
           </w:hyperlink>
           <w:r>
@@ -1730,7 +1779,7 @@
               </w:rPr>
               <w:t xml:space="preserve">Machine Learning Implementation</w:t>
               <w:tab/>
-              <w:t xml:space="preserve">5</w:t>
+              <w:t xml:space="preserve">6</w:t>
             </w:r>
           </w:hyperlink>
           <w:r>
@@ -1779,7 +1828,7 @@
               </w:rPr>
               <w:t xml:space="preserve">Technologies and Tools Used</w:t>
               <w:tab/>
-              <w:t xml:space="preserve">5</w:t>
+              <w:t xml:space="preserve">6</w:t>
             </w:r>
           </w:hyperlink>
           <w:r>
@@ -1828,7 +1877,7 @@
               </w:rPr>
               <w:t xml:space="preserve">Queue Classification</w:t>
               <w:tab/>
-              <w:t xml:space="preserve">5</w:t>
+              <w:t xml:space="preserve">6</w:t>
             </w:r>
           </w:hyperlink>
           <w:r>
@@ -1877,7 +1926,7 @@
               </w:rPr>
               <w:t xml:space="preserve">Priority Classification</w:t>
               <w:tab/>
-              <w:t xml:space="preserve">5</w:t>
+              <w:t xml:space="preserve">7</w:t>
             </w:r>
           </w:hyperlink>
           <w:r>
@@ -1926,7 +1975,7 @@
               </w:rPr>
               <w:t xml:space="preserve">Text Summarization</w:t>
               <w:tab/>
-              <w:t xml:space="preserve">5</w:t>
+              <w:t xml:space="preserve">7</w:t>
             </w:r>
           </w:hyperlink>
           <w:r>
@@ -1974,7 +2023,7 @@
               </w:rPr>
               <w:t xml:space="preserve">Challenges and Solutions</w:t>
               <w:tab/>
-              <w:t xml:space="preserve">5</w:t>
+              <w:t xml:space="preserve">7</w:t>
             </w:r>
           </w:hyperlink>
           <w:r>
@@ -2022,7 +2071,7 @@
               </w:rPr>
               <w:t xml:space="preserve">Conclusion</w:t>
               <w:tab/>
-              <w:t xml:space="preserve">5</w:t>
+              <w:t xml:space="preserve">7</w:t>
             </w:r>
           </w:hyperlink>
           <w:r>
@@ -2070,7 +2119,7 @@
               </w:rPr>
               <w:t xml:space="preserve">References</w:t>
               <w:tab/>
-              <w:t xml:space="preserve">6</w:t>
+              <w:t xml:space="preserve">7</w:t>
             </w:r>
           </w:hyperlink>
           <w:r>
@@ -2118,7 +2167,7 @@
               </w:rPr>
               <w:t xml:space="preserve">Bibliography</w:t>
               <w:tab/>
-              <w:t xml:space="preserve">6</w:t>
+              <w:t xml:space="preserve">8</w:t>
             </w:r>
           </w:hyperlink>
           <w:r>
@@ -2175,12 +2224,15 @@
         <w:keepNext w:val="0"/>
         <w:keepLines w:val="0"/>
         <w:spacing w:before="280" w:line="259" w:lineRule="auto"/>
-        <w:rPr/>
+        <w:rPr>
+          <w:b w:val="1"/>
+        </w:rPr>
       </w:pPr>
       <w:bookmarkStart w:colFirst="0" w:colLast="0" w:name="_heading=h.iwhnlia2udx9" w:id="0"/>
       <w:bookmarkEnd w:id="0"/>
       <w:r>
         <w:rPr>
+          <w:b w:val="1"/>
           <w:rtl w:val="0"/>
         </w:rPr>
         <w:t xml:space="preserve">Introduction</w:t>
@@ -2202,7 +2254,7 @@
       <w:pPr>
         <w:numPr>
           <w:ilvl w:val="0"/>
-          <w:numId w:val="7"/>
+          <w:numId w:val="8"/>
         </w:numPr>
         <w:spacing w:after="0" w:afterAutospacing="0"/>
         <w:ind w:left="720" w:hanging="360"/>
@@ -2218,7 +2270,7 @@
       <w:pPr>
         <w:numPr>
           <w:ilvl w:val="0"/>
-          <w:numId w:val="7"/>
+          <w:numId w:val="8"/>
         </w:numPr>
         <w:spacing w:after="0" w:afterAutospacing="0"/>
         <w:ind w:left="720" w:hanging="360"/>
@@ -2234,7 +2286,7 @@
       <w:pPr>
         <w:numPr>
           <w:ilvl w:val="0"/>
-          <w:numId w:val="7"/>
+          <w:numId w:val="8"/>
         </w:numPr>
         <w:spacing w:after="0" w:lineRule="auto"/>
         <w:ind w:left="720" w:hanging="360"/>
@@ -2288,7 +2340,7 @@
         <w:rPr>
           <w:rtl w:val="0"/>
         </w:rPr>
-        <w:t xml:space="preserve">Implementing machine learning to enhance automation in customer support ticketing can improve the consistency of ticket handling  and reduce operational errors  that could occur from a customer support agent.</w:t>
+        <w:t xml:space="preserve">Implementing machine learning to enhance automation in customer support ticketing can improve the consistency of ticket handling and reduce operational errors that could occur from a customer support agent.</w:t>
       </w:r>
     </w:p>
     <w:p>
@@ -2409,12 +2461,15 @@
         <w:keepNext w:val="0"/>
         <w:keepLines w:val="0"/>
         <w:spacing w:before="280" w:line="259" w:lineRule="auto"/>
-        <w:rPr/>
+        <w:rPr>
+          <w:b w:val="1"/>
+        </w:rPr>
       </w:pPr>
       <w:bookmarkStart w:colFirst="0" w:colLast="0" w:name="_heading=h.a9ct9i2s5jxw" w:id="8"/>
       <w:bookmarkEnd w:id="8"/>
       <w:r>
         <w:rPr>
+          <w:b w:val="1"/>
           <w:rtl w:val="0"/>
         </w:rPr>
         <w:t xml:space="preserve">Business Understanding</w:t>
@@ -2444,12 +2499,15 @@
     <w:p>
       <w:pPr>
         <w:pStyle w:val="Heading2"/>
-        <w:rPr/>
+        <w:rPr>
+          <w:b w:val="1"/>
+        </w:rPr>
       </w:pPr>
       <w:bookmarkStart w:colFirst="0" w:colLast="0" w:name="_heading=h.qo4nyijbs60q" w:id="9"/>
       <w:bookmarkEnd w:id="9"/>
       <w:r>
         <w:rPr>
+          <w:b w:val="1"/>
           <w:rtl w:val="0"/>
         </w:rPr>
         <w:t xml:space="preserve">Business Overview and Objective</w:t>
@@ -2479,12 +2537,12 @@
             <wp:extent cx="5743575" cy="3086100"/>
             <wp:effectExtent b="12700" l="12700" r="12700" t="12700"/>
             <wp:wrapNone/>
-            <wp:docPr id="1728545903" name="image2.png"/>
+            <wp:docPr id="1728545904" name="image1.png"/>
             <a:graphic>
               <a:graphicData uri="http://schemas.openxmlformats.org/drawingml/2006/picture">
                 <pic:pic>
                   <pic:nvPicPr>
-                    <pic:cNvPr id="0" name="image2.png"/>
+                    <pic:cNvPr id="0" name="image1.png"/>
                     <pic:cNvPicPr preferRelativeResize="0"/>
                   </pic:nvPicPr>
                   <pic:blipFill>
@@ -2662,7 +2720,7 @@
       <w:pPr>
         <w:numPr>
           <w:ilvl w:val="0"/>
-          <w:numId w:val="1"/>
+          <w:numId w:val="2"/>
         </w:numPr>
         <w:spacing w:after="0" w:afterAutospacing="0"/>
         <w:ind w:left="720" w:hanging="360"/>
@@ -2686,7 +2744,7 @@
       <w:pPr>
         <w:numPr>
           <w:ilvl w:val="0"/>
-          <w:numId w:val="1"/>
+          <w:numId w:val="2"/>
         </w:numPr>
         <w:spacing w:after="0" w:afterAutospacing="0"/>
         <w:ind w:left="720" w:hanging="360"/>
@@ -2710,7 +2768,7 @@
       <w:pPr>
         <w:numPr>
           <w:ilvl w:val="0"/>
-          <w:numId w:val="1"/>
+          <w:numId w:val="2"/>
         </w:numPr>
         <w:ind w:left="720" w:hanging="360"/>
         <w:rPr/>
@@ -2749,12 +2807,15 @@
       <w:pPr>
         <w:pStyle w:val="Heading2"/>
         <w:spacing w:after="240" w:before="240" w:lineRule="auto"/>
-        <w:rPr/>
+        <w:rPr>
+          <w:b w:val="1"/>
+        </w:rPr>
       </w:pPr>
       <w:bookmarkStart w:colFirst="0" w:colLast="0" w:name="_heading=h.rz3t1342gtz6" w:id="10"/>
       <w:bookmarkEnd w:id="10"/>
       <w:r>
         <w:rPr>
+          <w:b w:val="1"/>
           <w:rtl w:val="0"/>
         </w:rPr>
         <w:t xml:space="preserve">Ethical Considerations</w:t>
@@ -2789,12 +2850,15 @@
         <w:keepNext w:val="0"/>
         <w:keepLines w:val="0"/>
         <w:spacing w:before="280" w:line="259" w:lineRule="auto"/>
-        <w:rPr/>
+        <w:rPr>
+          <w:b w:val="1"/>
+        </w:rPr>
       </w:pPr>
       <w:bookmarkStart w:colFirst="0" w:colLast="0" w:name="_heading=h.g1w32vx7f3ci" w:id="11"/>
       <w:bookmarkEnd w:id="11"/>
       <w:r>
         <w:rPr>
+          <w:b w:val="1"/>
           <w:rtl w:val="0"/>
         </w:rPr>
         <w:t xml:space="preserve">Project Planning</w:t>
@@ -2825,7 +2889,7 @@
             <wp:extent cx="5731200" cy="3225800"/>
             <wp:effectExtent b="12700" l="12700" r="12700" t="12700"/>
             <wp:wrapNone/>
-            <wp:docPr id="1728545906" name="image6.png"/>
+            <wp:docPr id="1728545903" name="image6.png"/>
             <a:graphic>
               <a:graphicData uri="http://schemas.openxmlformats.org/drawingml/2006/picture">
                 <pic:pic>
@@ -2992,19 +3056,1649 @@
     </w:p>
     <w:p>
       <w:pPr>
+        <w:pStyle w:val="Heading2"/>
+        <w:spacing w:after="0" w:lineRule="auto"/>
+        <w:rPr>
+          <w:b w:val="1"/>
+        </w:rPr>
+      </w:pPr>
+      <w:bookmarkStart w:colFirst="0" w:colLast="0" w:name="_heading=h.ilmrq061ej1i" w:id="16"/>
+      <w:bookmarkEnd w:id="16"/>
+      <w:r>
+        <w:rPr>
+          <w:b w:val="1"/>
+          <w:rtl w:val="0"/>
+        </w:rPr>
+        <w:t xml:space="preserve">Project Scope</w:t>
+      </w:r>
+    </w:p>
+    <w:p>
+      <w:pPr>
+        <w:spacing w:after="240" w:before="240" w:lineRule="auto"/>
+        <w:rPr>
+          <w:b w:val="1"/>
+        </w:rPr>
+      </w:pPr>
+      <w:r>
+        <w:rPr>
+          <w:rtl w:val="0"/>
+        </w:rPr>
+        <w:t xml:space="preserve">In this capstone project, I will provide a Jupyter notebook demonstrating my machine learning implementation, a report paper detailing all aspects of the project, and a poster presentation summarizing the key results. Below, I have included further information on the project's functionality and scope.</w:t>
+      </w:r>
+      <w:r>
+        <w:rPr>
+          <w:rtl w:val="0"/>
+        </w:rPr>
+      </w:r>
+    </w:p>
+    <w:p>
+      <w:pPr>
+        <w:spacing w:after="240" w:before="240" w:lineRule="auto"/>
+        <w:rPr>
+          <w:b w:val="1"/>
+        </w:rPr>
+      </w:pPr>
+      <w:r>
+        <w:rPr>
+          <w:b w:val="1"/>
+          <w:rtl w:val="0"/>
+        </w:rPr>
+        <w:t xml:space="preserve">Project Functionality </w:t>
+      </w:r>
+      <w:r>
+        <w:rPr>
+          <w:rtl w:val="0"/>
+        </w:rPr>
+      </w:r>
+    </w:p>
+    <w:sdt>
+      <w:sdtPr>
+        <w:lock w:val="contentLocked"/>
+        <w:tag w:val="goog_rdk_1"/>
+      </w:sdtPr>
+      <w:sdtContent>
+        <w:tbl>
+          <w:tblPr>
+            <w:tblStyle w:val="Table3"/>
+            <w:tblW w:w="9000.0" w:type="dxa"/>
+            <w:jc w:val="left"/>
+            <w:tblBorders>
+              <w:top w:color="000000" w:space="0" w:sz="8" w:val="single"/>
+              <w:left w:color="000000" w:space="0" w:sz="8" w:val="single"/>
+              <w:bottom w:color="000000" w:space="0" w:sz="8" w:val="single"/>
+              <w:right w:color="000000" w:space="0" w:sz="8" w:val="single"/>
+              <w:insideH w:color="000000" w:space="0" w:sz="8" w:val="single"/>
+              <w:insideV w:color="000000" w:space="0" w:sz="8" w:val="single"/>
+            </w:tblBorders>
+            <w:tblLayout w:type="fixed"/>
+            <w:tblLook w:val="0600"/>
+          </w:tblPr>
+          <w:tblGrid>
+            <w:gridCol w:w="2220"/>
+            <w:gridCol w:w="6780"/>
+            <w:tblGridChange w:id="0">
+              <w:tblGrid>
+                <w:gridCol w:w="2220"/>
+                <w:gridCol w:w="6780"/>
+              </w:tblGrid>
+            </w:tblGridChange>
+          </w:tblGrid>
+          <w:tr>
+            <w:trPr>
+              <w:cantSplit w:val="0"/>
+              <w:trHeight w:val="612.109375" w:hRule="atLeast"/>
+              <w:tblHeader w:val="0"/>
+            </w:trPr>
+            <w:tc>
+              <w:tcPr>
+                <w:shd w:fill="cfe2f3" w:val="clear"/>
+                <w:tcMar>
+                  <w:top w:w="100.0" w:type="dxa"/>
+                  <w:left w:w="100.0" w:type="dxa"/>
+                  <w:bottom w:w="100.0" w:type="dxa"/>
+                  <w:right w:w="100.0" w:type="dxa"/>
+                </w:tcMar>
+                <w:vAlign w:val="top"/>
+              </w:tcPr>
+              <w:p>
+                <w:pPr>
+                  <w:widowControl w:val="0"/>
+                  <w:spacing w:after="0" w:line="240" w:lineRule="auto"/>
+                  <w:rPr>
+                    <w:b w:val="1"/>
+                  </w:rPr>
+                </w:pPr>
+                <w:r>
+                  <w:rPr>
+                    <w:b w:val="1"/>
+                    <w:rtl w:val="0"/>
+                  </w:rPr>
+                  <w:t xml:space="preserve">Data input</w:t>
+                </w:r>
+              </w:p>
+            </w:tc>
+            <w:tc>
+              <w:tcPr>
+                <w:shd w:fill="auto" w:val="clear"/>
+                <w:tcMar>
+                  <w:top w:w="100.0" w:type="dxa"/>
+                  <w:left w:w="100.0" w:type="dxa"/>
+                  <w:bottom w:w="100.0" w:type="dxa"/>
+                  <w:right w:w="100.0" w:type="dxa"/>
+                </w:tcMar>
+                <w:vAlign w:val="top"/>
+              </w:tcPr>
+              <w:p>
+                <w:pPr>
+                  <w:widowControl w:val="0"/>
+                  <w:spacing w:after="0" w:line="240" w:lineRule="auto"/>
+                  <w:rPr/>
+                </w:pPr>
+                <w:r>
+                  <w:rPr>
+                    <w:rtl w:val="0"/>
+                  </w:rPr>
+                  <w:t xml:space="preserve">Retrieving customer support ticket information for analysis.</w:t>
+                </w:r>
+              </w:p>
+            </w:tc>
+          </w:tr>
+          <w:tr>
+            <w:trPr>
+              <w:cantSplit w:val="0"/>
+              <w:tblHeader w:val="0"/>
+            </w:trPr>
+            <w:tc>
+              <w:tcPr>
+                <w:shd w:fill="cfe2f3" w:val="clear"/>
+                <w:tcMar>
+                  <w:top w:w="100.0" w:type="dxa"/>
+                  <w:left w:w="100.0" w:type="dxa"/>
+                  <w:bottom w:w="100.0" w:type="dxa"/>
+                  <w:right w:w="100.0" w:type="dxa"/>
+                </w:tcMar>
+                <w:vAlign w:val="top"/>
+              </w:tcPr>
+              <w:p>
+                <w:pPr>
+                  <w:widowControl w:val="0"/>
+                  <w:spacing w:after="0" w:line="240" w:lineRule="auto"/>
+                  <w:rPr>
+                    <w:b w:val="1"/>
+                  </w:rPr>
+                </w:pPr>
+                <w:r>
+                  <w:rPr>
+                    <w:b w:val="1"/>
+                    <w:rtl w:val="0"/>
+                  </w:rPr>
+                  <w:t xml:space="preserve">Machine learning model</w:t>
+                </w:r>
+              </w:p>
+            </w:tc>
+            <w:tc>
+              <w:tcPr>
+                <w:shd w:fill="auto" w:val="clear"/>
+                <w:tcMar>
+                  <w:top w:w="100.0" w:type="dxa"/>
+                  <w:left w:w="100.0" w:type="dxa"/>
+                  <w:bottom w:w="100.0" w:type="dxa"/>
+                  <w:right w:w="100.0" w:type="dxa"/>
+                </w:tcMar>
+                <w:vAlign w:val="top"/>
+              </w:tcPr>
+              <w:p>
+                <w:pPr>
+                  <w:widowControl w:val="0"/>
+                  <w:spacing w:after="0" w:line="240" w:lineRule="auto"/>
+                  <w:rPr/>
+                </w:pPr>
+                <w:r>
+                  <w:rPr>
+                    <w:rtl w:val="0"/>
+                  </w:rPr>
+                  <w:t xml:space="preserve">Applying natural language processing (NLP) techniques and machine learning models to classify tickets by queue and priority, and to generate summaries of customer issues.</w:t>
+                </w:r>
+              </w:p>
+            </w:tc>
+          </w:tr>
+          <w:tr>
+            <w:trPr>
+              <w:cantSplit w:val="0"/>
+              <w:tblHeader w:val="0"/>
+            </w:trPr>
+            <w:tc>
+              <w:tcPr>
+                <w:shd w:fill="cfe2f3" w:val="clear"/>
+                <w:tcMar>
+                  <w:top w:w="100.0" w:type="dxa"/>
+                  <w:left w:w="100.0" w:type="dxa"/>
+                  <w:bottom w:w="100.0" w:type="dxa"/>
+                  <w:right w:w="100.0" w:type="dxa"/>
+                </w:tcMar>
+                <w:vAlign w:val="top"/>
+              </w:tcPr>
+              <w:p>
+                <w:pPr>
+                  <w:widowControl w:val="0"/>
+                  <w:spacing w:after="0" w:line="240" w:lineRule="auto"/>
+                  <w:rPr>
+                    <w:b w:val="1"/>
+                  </w:rPr>
+                </w:pPr>
+                <w:r>
+                  <w:rPr>
+                    <w:b w:val="1"/>
+                    <w:rtl w:val="0"/>
+                  </w:rPr>
+                  <w:t xml:space="preserve">Data output</w:t>
+                </w:r>
+              </w:p>
+            </w:tc>
+            <w:tc>
+              <w:tcPr>
+                <w:shd w:fill="auto" w:val="clear"/>
+                <w:tcMar>
+                  <w:top w:w="100.0" w:type="dxa"/>
+                  <w:left w:w="100.0" w:type="dxa"/>
+                  <w:bottom w:w="100.0" w:type="dxa"/>
+                  <w:right w:w="100.0" w:type="dxa"/>
+                </w:tcMar>
+                <w:vAlign w:val="top"/>
+              </w:tcPr>
+              <w:p>
+                <w:pPr>
+                  <w:widowControl w:val="0"/>
+                  <w:spacing w:after="0" w:line="240" w:lineRule="auto"/>
+                  <w:rPr/>
+                </w:pPr>
+                <w:r>
+                  <w:rPr>
+                    <w:rtl w:val="0"/>
+                  </w:rPr>
+                  <w:t xml:space="preserve">The implementation will produce  the following outputs:</w:t>
+                </w:r>
+              </w:p>
+              <w:p>
+                <w:pPr>
+                  <w:widowControl w:val="0"/>
+                  <w:numPr>
+                    <w:ilvl w:val="0"/>
+                    <w:numId w:val="11"/>
+                  </w:numPr>
+                  <w:spacing w:after="0" w:afterAutospacing="0" w:before="240" w:line="240" w:lineRule="auto"/>
+                  <w:ind w:left="720" w:hanging="360"/>
+                </w:pPr>
+                <w:r>
+                  <w:rPr>
+                    <w:rtl w:val="0"/>
+                  </w:rPr>
+                  <w:t xml:space="preserve">A classified ticket queue</w:t>
+                </w:r>
+              </w:p>
+              <w:p>
+                <w:pPr>
+                  <w:widowControl w:val="0"/>
+                  <w:numPr>
+                    <w:ilvl w:val="0"/>
+                    <w:numId w:val="11"/>
+                  </w:numPr>
+                  <w:spacing w:after="0" w:afterAutospacing="0" w:before="0" w:beforeAutospacing="0" w:line="240" w:lineRule="auto"/>
+                  <w:ind w:left="720" w:hanging="360"/>
+                </w:pPr>
+                <w:r>
+                  <w:rPr>
+                    <w:rtl w:val="0"/>
+                  </w:rPr>
+                  <w:t xml:space="preserve">A predicted priority level for each ticket</w:t>
+                </w:r>
+              </w:p>
+              <w:p>
+                <w:pPr>
+                  <w:widowControl w:val="0"/>
+                  <w:numPr>
+                    <w:ilvl w:val="0"/>
+                    <w:numId w:val="11"/>
+                  </w:numPr>
+                  <w:spacing w:after="240" w:before="0" w:beforeAutospacing="0" w:line="240" w:lineRule="auto"/>
+                  <w:ind w:left="720" w:hanging="360"/>
+                </w:pPr>
+                <w:r>
+                  <w:rPr>
+                    <w:rtl w:val="0"/>
+                  </w:rPr>
+                  <w:t xml:space="preserve">A summarized description of the customer issue</w:t>
+                </w:r>
+              </w:p>
+            </w:tc>
+          </w:tr>
+        </w:tbl>
+      </w:sdtContent>
+    </w:sdt>
+    <w:p>
+      <w:pPr>
+        <w:spacing w:after="240" w:before="240" w:lineRule="auto"/>
+        <w:rPr>
+          <w:b w:val="1"/>
+        </w:rPr>
+      </w:pPr>
+      <w:r>
+        <w:rPr>
+          <w:b w:val="1"/>
+          <w:rtl w:val="0"/>
+        </w:rPr>
+        <w:t xml:space="preserve">Project Boundary  - In Scope </w:t>
+      </w:r>
+    </w:p>
+    <w:sdt>
+      <w:sdtPr>
+        <w:lock w:val="contentLocked"/>
+        <w:tag w:val="goog_rdk_2"/>
+      </w:sdtPr>
+      <w:sdtContent>
+        <w:tbl>
+          <w:tblPr>
+            <w:tblStyle w:val="Table4"/>
+            <w:tblW w:w="9000.0" w:type="dxa"/>
+            <w:jc w:val="left"/>
+            <w:tblBorders>
+              <w:top w:color="000000" w:space="0" w:sz="8" w:val="single"/>
+              <w:left w:color="000000" w:space="0" w:sz="8" w:val="single"/>
+              <w:bottom w:color="000000" w:space="0" w:sz="8" w:val="single"/>
+              <w:right w:color="000000" w:space="0" w:sz="8" w:val="single"/>
+              <w:insideH w:color="000000" w:space="0" w:sz="8" w:val="single"/>
+              <w:insideV w:color="000000" w:space="0" w:sz="8" w:val="single"/>
+            </w:tblBorders>
+            <w:tblLayout w:type="fixed"/>
+            <w:tblLook w:val="0600"/>
+          </w:tblPr>
+          <w:tblGrid>
+            <w:gridCol w:w="510"/>
+            <w:gridCol w:w="8490"/>
+            <w:tblGridChange w:id="0">
+              <w:tblGrid>
+                <w:gridCol w:w="510"/>
+                <w:gridCol w:w="8490"/>
+              </w:tblGrid>
+            </w:tblGridChange>
+          </w:tblGrid>
+          <w:tr>
+            <w:trPr>
+              <w:cantSplit w:val="0"/>
+              <w:tblHeader w:val="0"/>
+            </w:trPr>
+            <w:tc>
+              <w:tcPr>
+                <w:shd w:fill="cfe2f3" w:val="clear"/>
+                <w:tcMar>
+                  <w:top w:w="100.0" w:type="dxa"/>
+                  <w:left w:w="100.0" w:type="dxa"/>
+                  <w:bottom w:w="100.0" w:type="dxa"/>
+                  <w:right w:w="100.0" w:type="dxa"/>
+                </w:tcMar>
+                <w:vAlign w:val="top"/>
+              </w:tcPr>
+              <w:p>
+                <w:pPr>
+                  <w:widowControl w:val="0"/>
+                  <w:spacing w:after="0" w:line="240" w:lineRule="auto"/>
+                  <w:rPr>
+                    <w:b w:val="1"/>
+                  </w:rPr>
+                </w:pPr>
+                <w:r>
+                  <w:rPr>
+                    <w:b w:val="1"/>
+                    <w:rtl w:val="0"/>
+                  </w:rPr>
+                  <w:t xml:space="preserve">1. </w:t>
+                </w:r>
+              </w:p>
+            </w:tc>
+            <w:tc>
+              <w:tcPr>
+                <w:shd w:fill="auto" w:val="clear"/>
+                <w:tcMar>
+                  <w:top w:w="100.0" w:type="dxa"/>
+                  <w:left w:w="100.0" w:type="dxa"/>
+                  <w:bottom w:w="100.0" w:type="dxa"/>
+                  <w:right w:w="100.0" w:type="dxa"/>
+                </w:tcMar>
+                <w:vAlign w:val="top"/>
+              </w:tcPr>
+              <w:p>
+                <w:pPr>
+                  <w:widowControl w:val="0"/>
+                  <w:spacing w:after="0" w:line="240" w:lineRule="auto"/>
+                  <w:rPr/>
+                </w:pPr>
+                <w:r>
+                  <w:rPr>
+                    <w:b w:val="1"/>
+                    <w:rtl w:val="0"/>
+                  </w:rPr>
+                  <w:t xml:space="preserve">Data Understanding and Exploration - </w:t>
+                </w:r>
+                <w:r>
+                  <w:rPr>
+                    <w:rtl w:val="0"/>
+                  </w:rPr>
+                  <w:t xml:space="preserve">Conducting an overview and exploratory data analysis (EDA) of the customer support ticket dataset.</w:t>
+                </w:r>
+              </w:p>
+            </w:tc>
+          </w:tr>
+          <w:tr>
+            <w:trPr>
+              <w:cantSplit w:val="0"/>
+              <w:tblHeader w:val="0"/>
+            </w:trPr>
+            <w:tc>
+              <w:tcPr>
+                <w:shd w:fill="cfe2f3" w:val="clear"/>
+                <w:tcMar>
+                  <w:top w:w="100.0" w:type="dxa"/>
+                  <w:left w:w="100.0" w:type="dxa"/>
+                  <w:bottom w:w="100.0" w:type="dxa"/>
+                  <w:right w:w="100.0" w:type="dxa"/>
+                </w:tcMar>
+                <w:vAlign w:val="top"/>
+              </w:tcPr>
+              <w:p>
+                <w:pPr>
+                  <w:widowControl w:val="0"/>
+                  <w:spacing w:after="0" w:line="240" w:lineRule="auto"/>
+                  <w:rPr>
+                    <w:b w:val="1"/>
+                  </w:rPr>
+                </w:pPr>
+                <w:r>
+                  <w:rPr>
+                    <w:b w:val="1"/>
+                    <w:rtl w:val="0"/>
+                  </w:rPr>
+                  <w:t xml:space="preserve">2.</w:t>
+                </w:r>
+              </w:p>
+            </w:tc>
+            <w:tc>
+              <w:tcPr>
+                <w:shd w:fill="auto" w:val="clear"/>
+                <w:tcMar>
+                  <w:top w:w="100.0" w:type="dxa"/>
+                  <w:left w:w="100.0" w:type="dxa"/>
+                  <w:bottom w:w="100.0" w:type="dxa"/>
+                  <w:right w:w="100.0" w:type="dxa"/>
+                </w:tcMar>
+                <w:vAlign w:val="top"/>
+              </w:tcPr>
+              <w:p>
+                <w:pPr>
+                  <w:widowControl w:val="0"/>
+                  <w:spacing w:after="0" w:line="240" w:lineRule="auto"/>
+                  <w:rPr/>
+                </w:pPr>
+                <w:r>
+                  <w:rPr>
+                    <w:b w:val="1"/>
+                    <w:rtl w:val="0"/>
+                  </w:rPr>
+                  <w:t xml:space="preserve">Data Preparation and Feature Engineering - </w:t>
+                </w:r>
+                <w:r>
+                  <w:rPr>
+                    <w:rtl w:val="0"/>
+                  </w:rPr>
+                  <w:t xml:space="preserve">Preprocessing text data and applying feature engineering (tokenization, encoding, TF-IDF). Addressing class imbalance using techniques like SMOTE.</w:t>
+                </w:r>
+              </w:p>
+            </w:tc>
+          </w:tr>
+          <w:tr>
+            <w:trPr>
+              <w:cantSplit w:val="0"/>
+              <w:trHeight w:val="418.55468749999994" w:hRule="atLeast"/>
+              <w:tblHeader w:val="0"/>
+            </w:trPr>
+            <w:tc>
+              <w:tcPr>
+                <w:shd w:fill="cfe2f3" w:val="clear"/>
+                <w:tcMar>
+                  <w:top w:w="100.0" w:type="dxa"/>
+                  <w:left w:w="100.0" w:type="dxa"/>
+                  <w:bottom w:w="100.0" w:type="dxa"/>
+                  <w:right w:w="100.0" w:type="dxa"/>
+                </w:tcMar>
+                <w:vAlign w:val="top"/>
+              </w:tcPr>
+              <w:p>
+                <w:pPr>
+                  <w:widowControl w:val="0"/>
+                  <w:spacing w:after="0" w:line="240" w:lineRule="auto"/>
+                  <w:rPr>
+                    <w:b w:val="1"/>
+                  </w:rPr>
+                </w:pPr>
+                <w:r>
+                  <w:rPr>
+                    <w:b w:val="1"/>
+                    <w:rtl w:val="0"/>
+                  </w:rPr>
+                  <w:t xml:space="preserve">3.</w:t>
+                </w:r>
+              </w:p>
+            </w:tc>
+            <w:tc>
+              <w:tcPr>
+                <w:shd w:fill="auto" w:val="clear"/>
+                <w:tcMar>
+                  <w:top w:w="100.0" w:type="dxa"/>
+                  <w:left w:w="100.0" w:type="dxa"/>
+                  <w:bottom w:w="100.0" w:type="dxa"/>
+                  <w:right w:w="100.0" w:type="dxa"/>
+                </w:tcMar>
+                <w:vAlign w:val="top"/>
+              </w:tcPr>
+              <w:p>
+                <w:pPr>
+                  <w:widowControl w:val="0"/>
+                  <w:spacing w:after="0" w:line="240" w:lineRule="auto"/>
+                  <w:rPr/>
+                </w:pPr>
+                <w:r>
+                  <w:rPr>
+                    <w:b w:val="1"/>
+                    <w:rtl w:val="0"/>
+                  </w:rPr>
+                  <w:t xml:space="preserve">Queue Classification -</w:t>
+                </w:r>
+                <w:r>
+                  <w:rPr>
+                    <w:rtl w:val="0"/>
+                  </w:rPr>
+                  <w:t xml:space="preserve"> Implementing machine learning models to classify support tickets into predefined queue categories. </w:t>
+                </w:r>
+              </w:p>
+            </w:tc>
+          </w:tr>
+          <w:tr>
+            <w:trPr>
+              <w:cantSplit w:val="0"/>
+              <w:tblHeader w:val="0"/>
+            </w:trPr>
+            <w:tc>
+              <w:tcPr>
+                <w:shd w:fill="cfe2f3" w:val="clear"/>
+                <w:tcMar>
+                  <w:top w:w="100.0" w:type="dxa"/>
+                  <w:left w:w="100.0" w:type="dxa"/>
+                  <w:bottom w:w="100.0" w:type="dxa"/>
+                  <w:right w:w="100.0" w:type="dxa"/>
+                </w:tcMar>
+                <w:vAlign w:val="top"/>
+              </w:tcPr>
+              <w:p>
+                <w:pPr>
+                  <w:widowControl w:val="0"/>
+                  <w:spacing w:after="0" w:line="240" w:lineRule="auto"/>
+                  <w:rPr>
+                    <w:b w:val="1"/>
+                  </w:rPr>
+                </w:pPr>
+                <w:r>
+                  <w:rPr>
+                    <w:b w:val="1"/>
+                    <w:rtl w:val="0"/>
+                  </w:rPr>
+                  <w:t xml:space="preserve">4.</w:t>
+                </w:r>
+              </w:p>
+            </w:tc>
+            <w:tc>
+              <w:tcPr>
+                <w:shd w:fill="auto" w:val="clear"/>
+                <w:tcMar>
+                  <w:top w:w="100.0" w:type="dxa"/>
+                  <w:left w:w="100.0" w:type="dxa"/>
+                  <w:bottom w:w="100.0" w:type="dxa"/>
+                  <w:right w:w="100.0" w:type="dxa"/>
+                </w:tcMar>
+                <w:vAlign w:val="top"/>
+              </w:tcPr>
+              <w:p>
+                <w:pPr>
+                  <w:widowControl w:val="0"/>
+                  <w:spacing w:after="0" w:line="240" w:lineRule="auto"/>
+                  <w:rPr/>
+                </w:pPr>
+                <w:r>
+                  <w:rPr>
+                    <w:b w:val="1"/>
+                    <w:rtl w:val="0"/>
+                  </w:rPr>
+                  <w:t xml:space="preserve">Priority Classification -</w:t>
+                </w:r>
+                <w:r>
+                  <w:rPr>
+                    <w:rtl w:val="0"/>
+                  </w:rPr>
+                  <w:t xml:space="preserve">  Implementing machine learning models to predict ticket priority (Low, Medium, High). </w:t>
+                </w:r>
+              </w:p>
+            </w:tc>
+          </w:tr>
+          <w:tr>
+            <w:trPr>
+              <w:cantSplit w:val="0"/>
+              <w:tblHeader w:val="0"/>
+            </w:trPr>
+            <w:tc>
+              <w:tcPr>
+                <w:shd w:fill="cfe2f3" w:val="clear"/>
+                <w:tcMar>
+                  <w:top w:w="100.0" w:type="dxa"/>
+                  <w:left w:w="100.0" w:type="dxa"/>
+                  <w:bottom w:w="100.0" w:type="dxa"/>
+                  <w:right w:w="100.0" w:type="dxa"/>
+                </w:tcMar>
+                <w:vAlign w:val="top"/>
+              </w:tcPr>
+              <w:p>
+                <w:pPr>
+                  <w:widowControl w:val="0"/>
+                  <w:spacing w:after="0" w:line="240" w:lineRule="auto"/>
+                  <w:rPr>
+                    <w:b w:val="1"/>
+                  </w:rPr>
+                </w:pPr>
+                <w:r>
+                  <w:rPr>
+                    <w:b w:val="1"/>
+                    <w:rtl w:val="0"/>
+                  </w:rPr>
+                  <w:t xml:space="preserve">5.</w:t>
+                </w:r>
+              </w:p>
+            </w:tc>
+            <w:tc>
+              <w:tcPr>
+                <w:shd w:fill="auto" w:val="clear"/>
+                <w:tcMar>
+                  <w:top w:w="100.0" w:type="dxa"/>
+                  <w:left w:w="100.0" w:type="dxa"/>
+                  <w:bottom w:w="100.0" w:type="dxa"/>
+                  <w:right w:w="100.0" w:type="dxa"/>
+                </w:tcMar>
+                <w:vAlign w:val="top"/>
+              </w:tcPr>
+              <w:p>
+                <w:pPr>
+                  <w:widowControl w:val="0"/>
+                  <w:spacing w:after="0" w:line="240" w:lineRule="auto"/>
+                  <w:rPr/>
+                </w:pPr>
+                <w:r>
+                  <w:rPr>
+                    <w:b w:val="1"/>
+                    <w:rtl w:val="0"/>
+                  </w:rPr>
+                  <w:t xml:space="preserve">Hyperparameter Optimization - </w:t>
+                </w:r>
+                <w:r>
+                  <w:rPr>
+                    <w:rtl w:val="0"/>
+                  </w:rPr>
+                  <w:t xml:space="preserve">Performing hyperparameter tuning and cross-validation to improve model performance.</w:t>
+                </w:r>
+              </w:p>
+            </w:tc>
+          </w:tr>
+          <w:tr>
+            <w:trPr>
+              <w:cantSplit w:val="0"/>
+              <w:tblHeader w:val="0"/>
+            </w:trPr>
+            <w:tc>
+              <w:tcPr>
+                <w:shd w:fill="cfe2f3" w:val="clear"/>
+                <w:tcMar>
+                  <w:top w:w="100.0" w:type="dxa"/>
+                  <w:left w:w="100.0" w:type="dxa"/>
+                  <w:bottom w:w="100.0" w:type="dxa"/>
+                  <w:right w:w="100.0" w:type="dxa"/>
+                </w:tcMar>
+                <w:vAlign w:val="top"/>
+              </w:tcPr>
+              <w:p>
+                <w:pPr>
+                  <w:widowControl w:val="0"/>
+                  <w:spacing w:after="0" w:line="240" w:lineRule="auto"/>
+                  <w:rPr>
+                    <w:b w:val="1"/>
+                  </w:rPr>
+                </w:pPr>
+                <w:r>
+                  <w:rPr>
+                    <w:b w:val="1"/>
+                    <w:rtl w:val="0"/>
+                  </w:rPr>
+                  <w:t xml:space="preserve">6.</w:t>
+                </w:r>
+              </w:p>
+            </w:tc>
+            <w:tc>
+              <w:tcPr>
+                <w:shd w:fill="auto" w:val="clear"/>
+                <w:tcMar>
+                  <w:top w:w="100.0" w:type="dxa"/>
+                  <w:left w:w="100.0" w:type="dxa"/>
+                  <w:bottom w:w="100.0" w:type="dxa"/>
+                  <w:right w:w="100.0" w:type="dxa"/>
+                </w:tcMar>
+                <w:vAlign w:val="top"/>
+              </w:tcPr>
+              <w:p>
+                <w:pPr>
+                  <w:widowControl w:val="0"/>
+                  <w:spacing w:after="0" w:line="240" w:lineRule="auto"/>
+                  <w:rPr/>
+                </w:pPr>
+                <w:r>
+                  <w:rPr>
+                    <w:b w:val="1"/>
+                    <w:rtl w:val="0"/>
+                  </w:rPr>
+                  <w:t xml:space="preserve">Text Summarization -</w:t>
+                </w:r>
+                <w:r>
+                  <w:rPr>
+                    <w:rtl w:val="0"/>
+                  </w:rPr>
+                  <w:t xml:space="preserve"> Implement transformer-based models for ticket summarization:</w:t>
+                </w:r>
+              </w:p>
+              <w:p>
+                <w:pPr>
+                  <w:widowControl w:val="0"/>
+                  <w:numPr>
+                    <w:ilvl w:val="0"/>
+                    <w:numId w:val="1"/>
+                  </w:numPr>
+                  <w:spacing w:after="0" w:line="240" w:lineRule="auto"/>
+                  <w:ind w:left="720" w:hanging="360"/>
+                  <w:rPr/>
+                </w:pPr>
+                <w:r>
+                  <w:rPr>
+                    <w:rtl w:val="0"/>
+                  </w:rPr>
+                  <w:t xml:space="preserve">Extractive Summarization using BERT</w:t>
+                </w:r>
+              </w:p>
+              <w:p>
+                <w:pPr>
+                  <w:widowControl w:val="0"/>
+                  <w:numPr>
+                    <w:ilvl w:val="0"/>
+                    <w:numId w:val="1"/>
+                  </w:numPr>
+                  <w:spacing w:after="0" w:line="240" w:lineRule="auto"/>
+                  <w:ind w:left="720" w:hanging="360"/>
+                  <w:rPr/>
+                </w:pPr>
+                <w:r>
+                  <w:rPr>
+                    <w:rtl w:val="0"/>
+                  </w:rPr>
+                  <w:t xml:space="preserve">Abstractive Summarization using BART</w:t>
+                </w:r>
+              </w:p>
+            </w:tc>
+          </w:tr>
+          <w:tr>
+            <w:trPr>
+              <w:cantSplit w:val="0"/>
+              <w:tblHeader w:val="0"/>
+            </w:trPr>
+            <w:tc>
+              <w:tcPr>
+                <w:shd w:fill="cfe2f3" w:val="clear"/>
+                <w:tcMar>
+                  <w:top w:w="100.0" w:type="dxa"/>
+                  <w:left w:w="100.0" w:type="dxa"/>
+                  <w:bottom w:w="100.0" w:type="dxa"/>
+                  <w:right w:w="100.0" w:type="dxa"/>
+                </w:tcMar>
+                <w:vAlign w:val="top"/>
+              </w:tcPr>
+              <w:p>
+                <w:pPr>
+                  <w:widowControl w:val="0"/>
+                  <w:spacing w:after="0" w:line="240" w:lineRule="auto"/>
+                  <w:rPr>
+                    <w:b w:val="1"/>
+                  </w:rPr>
+                </w:pPr>
+                <w:r>
+                  <w:rPr>
+                    <w:b w:val="1"/>
+                    <w:rtl w:val="0"/>
+                  </w:rPr>
+                  <w:t xml:space="preserve">7. </w:t>
+                </w:r>
+              </w:p>
+            </w:tc>
+            <w:tc>
+              <w:tcPr>
+                <w:shd w:fill="auto" w:val="clear"/>
+                <w:tcMar>
+                  <w:top w:w="100.0" w:type="dxa"/>
+                  <w:left w:w="100.0" w:type="dxa"/>
+                  <w:bottom w:w="100.0" w:type="dxa"/>
+                  <w:right w:w="100.0" w:type="dxa"/>
+                </w:tcMar>
+                <w:vAlign w:val="top"/>
+              </w:tcPr>
+              <w:p>
+                <w:pPr>
+                  <w:widowControl w:val="0"/>
+                  <w:spacing w:after="0" w:line="240" w:lineRule="auto"/>
+                  <w:rPr/>
+                </w:pPr>
+                <w:r>
+                  <w:rPr>
+                    <w:b w:val="1"/>
+                    <w:rtl w:val="0"/>
+                  </w:rPr>
+                  <w:t xml:space="preserve">Evaluation -</w:t>
+                </w:r>
+                <w:r>
+                  <w:rPr>
+                    <w:rtl w:val="0"/>
+                  </w:rPr>
+                  <w:t xml:space="preserve"> Assess and compare model performance for both classification and summarization tasks to identify the most effective approaches.</w:t>
+                </w:r>
+              </w:p>
+            </w:tc>
+          </w:tr>
+        </w:tbl>
+      </w:sdtContent>
+    </w:sdt>
+    <w:p>
+      <w:pPr>
+        <w:pStyle w:val="Heading3"/>
+        <w:rPr>
+          <w:b w:val="1"/>
+        </w:rPr>
+      </w:pPr>
+      <w:bookmarkStart w:colFirst="0" w:colLast="0" w:name="_heading=h.9tdacjpua8vn" w:id="17"/>
+      <w:bookmarkEnd w:id="17"/>
+      <w:r>
+        <w:rPr>
+          <w:rtl w:val="0"/>
+        </w:rPr>
+      </w:r>
+    </w:p>
+    <w:p>
+      <w:pPr>
+        <w:spacing w:after="240" w:before="240" w:lineRule="auto"/>
+        <w:rPr/>
+      </w:pPr>
+      <w:r>
+        <w:rPr>
+          <w:rtl w:val="0"/>
+        </w:rPr>
+      </w:r>
+    </w:p>
+    <w:p>
+      <w:pPr>
+        <w:spacing w:after="240" w:before="240" w:lineRule="auto"/>
+        <w:rPr>
+          <w:b w:val="1"/>
+        </w:rPr>
+      </w:pPr>
+      <w:r>
+        <w:rPr>
+          <w:rtl w:val="0"/>
+        </w:rPr>
+      </w:r>
+    </w:p>
+    <w:p>
+      <w:pPr>
+        <w:spacing w:after="240" w:before="240" w:lineRule="auto"/>
+        <w:rPr/>
+      </w:pPr>
+      <w:r>
+        <w:rPr>
+          <w:b w:val="1"/>
+          <w:rtl w:val="0"/>
+        </w:rPr>
+        <w:t xml:space="preserve">Project Boundary  - Out of  Scope </w:t>
+      </w:r>
+      <w:r>
+        <w:rPr>
+          <w:rtl w:val="0"/>
+        </w:rPr>
+      </w:r>
+    </w:p>
+    <w:sdt>
+      <w:sdtPr>
+        <w:lock w:val="contentLocked"/>
+        <w:tag w:val="goog_rdk_3"/>
+      </w:sdtPr>
+      <w:sdtContent>
+        <w:tbl>
+          <w:tblPr>
+            <w:tblStyle w:val="Table5"/>
+            <w:tblW w:w="9000.0" w:type="dxa"/>
+            <w:jc w:val="left"/>
+            <w:tblBorders>
+              <w:top w:color="000000" w:space="0" w:sz="8" w:val="single"/>
+              <w:left w:color="000000" w:space="0" w:sz="8" w:val="single"/>
+              <w:bottom w:color="000000" w:space="0" w:sz="8" w:val="single"/>
+              <w:right w:color="000000" w:space="0" w:sz="8" w:val="single"/>
+              <w:insideH w:color="000000" w:space="0" w:sz="8" w:val="single"/>
+              <w:insideV w:color="000000" w:space="0" w:sz="8" w:val="single"/>
+            </w:tblBorders>
+            <w:tblLayout w:type="fixed"/>
+            <w:tblLook w:val="0600"/>
+          </w:tblPr>
+          <w:tblGrid>
+            <w:gridCol w:w="510"/>
+            <w:gridCol w:w="8490"/>
+            <w:tblGridChange w:id="0">
+              <w:tblGrid>
+                <w:gridCol w:w="510"/>
+                <w:gridCol w:w="8490"/>
+              </w:tblGrid>
+            </w:tblGridChange>
+          </w:tblGrid>
+          <w:tr>
+            <w:trPr>
+              <w:cantSplit w:val="0"/>
+              <w:tblHeader w:val="0"/>
+            </w:trPr>
+            <w:tc>
+              <w:tcPr>
+                <w:shd w:fill="cfe2f3" w:val="clear"/>
+                <w:tcMar>
+                  <w:top w:w="100.0" w:type="dxa"/>
+                  <w:left w:w="100.0" w:type="dxa"/>
+                  <w:bottom w:w="100.0" w:type="dxa"/>
+                  <w:right w:w="100.0" w:type="dxa"/>
+                </w:tcMar>
+                <w:vAlign w:val="top"/>
+              </w:tcPr>
+              <w:p>
+                <w:pPr>
+                  <w:widowControl w:val="0"/>
+                  <w:spacing w:after="0" w:line="240" w:lineRule="auto"/>
+                  <w:rPr>
+                    <w:b w:val="1"/>
+                  </w:rPr>
+                </w:pPr>
+                <w:r>
+                  <w:rPr>
+                    <w:b w:val="1"/>
+                    <w:rtl w:val="0"/>
+                  </w:rPr>
+                  <w:t xml:space="preserve">1. </w:t>
+                </w:r>
+              </w:p>
+            </w:tc>
+            <w:tc>
+              <w:tcPr>
+                <w:shd w:fill="auto" w:val="clear"/>
+                <w:tcMar>
+                  <w:top w:w="100.0" w:type="dxa"/>
+                  <w:left w:w="100.0" w:type="dxa"/>
+                  <w:bottom w:w="100.0" w:type="dxa"/>
+                  <w:right w:w="100.0" w:type="dxa"/>
+                </w:tcMar>
+                <w:vAlign w:val="top"/>
+              </w:tcPr>
+              <w:p>
+                <w:pPr>
+                  <w:widowControl w:val="0"/>
+                  <w:spacing w:after="0" w:line="240" w:lineRule="auto"/>
+                  <w:rPr/>
+                </w:pPr>
+                <w:r>
+                  <w:rPr>
+                    <w:b w:val="1"/>
+                    <w:rtl w:val="0"/>
+                  </w:rPr>
+                  <w:t xml:space="preserve">System Integration</w:t>
+                </w:r>
+                <w:r>
+                  <w:rPr>
+                    <w:rtl w:val="0"/>
+                  </w:rPr>
+                  <w:t xml:space="preserve"> - Integrating the machine learning models into an existing customer support system.</w:t>
+                </w:r>
+              </w:p>
+            </w:tc>
+          </w:tr>
+          <w:tr>
+            <w:trPr>
+              <w:cantSplit w:val="0"/>
+              <w:tblHeader w:val="0"/>
+            </w:trPr>
+            <w:tc>
+              <w:tcPr>
+                <w:shd w:fill="cfe2f3" w:val="clear"/>
+                <w:tcMar>
+                  <w:top w:w="100.0" w:type="dxa"/>
+                  <w:left w:w="100.0" w:type="dxa"/>
+                  <w:bottom w:w="100.0" w:type="dxa"/>
+                  <w:right w:w="100.0" w:type="dxa"/>
+                </w:tcMar>
+                <w:vAlign w:val="top"/>
+              </w:tcPr>
+              <w:p>
+                <w:pPr>
+                  <w:widowControl w:val="0"/>
+                  <w:spacing w:after="0" w:line="240" w:lineRule="auto"/>
+                  <w:rPr>
+                    <w:b w:val="1"/>
+                  </w:rPr>
+                </w:pPr>
+                <w:r>
+                  <w:rPr>
+                    <w:b w:val="1"/>
+                    <w:rtl w:val="0"/>
+                  </w:rPr>
+                  <w:t xml:space="preserve">2.</w:t>
+                </w:r>
+              </w:p>
+            </w:tc>
+            <w:tc>
+              <w:tcPr>
+                <w:shd w:fill="auto" w:val="clear"/>
+                <w:tcMar>
+                  <w:top w:w="100.0" w:type="dxa"/>
+                  <w:left w:w="100.0" w:type="dxa"/>
+                  <w:bottom w:w="100.0" w:type="dxa"/>
+                  <w:right w:w="100.0" w:type="dxa"/>
+                </w:tcMar>
+                <w:vAlign w:val="top"/>
+              </w:tcPr>
+              <w:p>
+                <w:pPr>
+                  <w:widowControl w:val="0"/>
+                  <w:spacing w:after="0" w:line="240" w:lineRule="auto"/>
+                  <w:rPr/>
+                </w:pPr>
+                <w:r>
+                  <w:rPr>
+                    <w:b w:val="1"/>
+                    <w:rtl w:val="0"/>
+                  </w:rPr>
+                  <w:t xml:space="preserve">Real-Time Processing - </w:t>
+                </w:r>
+                <w:r>
+                  <w:rPr>
+                    <w:rtl w:val="0"/>
+                  </w:rPr>
+                  <w:t xml:space="preserve">Processing support tickets in real-time such as handling live incoming tickets continuously</w:t>
+                </w:r>
+              </w:p>
+            </w:tc>
+          </w:tr>
+          <w:tr>
+            <w:trPr>
+              <w:cantSplit w:val="0"/>
+              <w:tblHeader w:val="0"/>
+            </w:trPr>
+            <w:tc>
+              <w:tcPr>
+                <w:shd w:fill="cfe2f3" w:val="clear"/>
+                <w:tcMar>
+                  <w:top w:w="100.0" w:type="dxa"/>
+                  <w:left w:w="100.0" w:type="dxa"/>
+                  <w:bottom w:w="100.0" w:type="dxa"/>
+                  <w:right w:w="100.0" w:type="dxa"/>
+                </w:tcMar>
+                <w:vAlign w:val="top"/>
+              </w:tcPr>
+              <w:p>
+                <w:pPr>
+                  <w:widowControl w:val="0"/>
+                  <w:spacing w:after="0" w:line="240" w:lineRule="auto"/>
+                  <w:rPr>
+                    <w:b w:val="1"/>
+                  </w:rPr>
+                </w:pPr>
+                <w:r>
+                  <w:rPr>
+                    <w:b w:val="1"/>
+                    <w:rtl w:val="0"/>
+                  </w:rPr>
+                  <w:t xml:space="preserve">3.</w:t>
+                </w:r>
+              </w:p>
+            </w:tc>
+            <w:tc>
+              <w:tcPr>
+                <w:shd w:fill="auto" w:val="clear"/>
+                <w:tcMar>
+                  <w:top w:w="100.0" w:type="dxa"/>
+                  <w:left w:w="100.0" w:type="dxa"/>
+                  <w:bottom w:w="100.0" w:type="dxa"/>
+                  <w:right w:w="100.0" w:type="dxa"/>
+                </w:tcMar>
+                <w:vAlign w:val="top"/>
+              </w:tcPr>
+              <w:p>
+                <w:pPr>
+                  <w:widowControl w:val="0"/>
+                  <w:spacing w:after="0" w:line="240" w:lineRule="auto"/>
+                  <w:rPr/>
+                </w:pPr>
+                <w:r>
+                  <w:rPr>
+                    <w:b w:val="1"/>
+                    <w:rtl w:val="0"/>
+                  </w:rPr>
+                  <w:t xml:space="preserve">Database Management - </w:t>
+                </w:r>
+                <w:r>
+                  <w:rPr>
+                    <w:rtl w:val="0"/>
+                  </w:rPr>
+                  <w:t xml:space="preserve">Leveraging a database to store and retrieve customer support ticket data for use in a machine learning model.</w:t>
+                </w:r>
+              </w:p>
+            </w:tc>
+          </w:tr>
+          <w:tr>
+            <w:trPr>
+              <w:cantSplit w:val="0"/>
+              <w:trHeight w:val="418.55468749999994" w:hRule="atLeast"/>
+              <w:tblHeader w:val="0"/>
+            </w:trPr>
+            <w:tc>
+              <w:tcPr>
+                <w:shd w:fill="cfe2f3" w:val="clear"/>
+                <w:tcMar>
+                  <w:top w:w="100.0" w:type="dxa"/>
+                  <w:left w:w="100.0" w:type="dxa"/>
+                  <w:bottom w:w="100.0" w:type="dxa"/>
+                  <w:right w:w="100.0" w:type="dxa"/>
+                </w:tcMar>
+                <w:vAlign w:val="top"/>
+              </w:tcPr>
+              <w:p>
+                <w:pPr>
+                  <w:widowControl w:val="0"/>
+                  <w:spacing w:after="0" w:line="240" w:lineRule="auto"/>
+                  <w:rPr>
+                    <w:b w:val="1"/>
+                  </w:rPr>
+                </w:pPr>
+                <w:r>
+                  <w:rPr>
+                    <w:b w:val="1"/>
+                    <w:rtl w:val="0"/>
+                  </w:rPr>
+                  <w:t xml:space="preserve">4.</w:t>
+                </w:r>
+              </w:p>
+            </w:tc>
+            <w:tc>
+              <w:tcPr>
+                <w:shd w:fill="auto" w:val="clear"/>
+                <w:tcMar>
+                  <w:top w:w="100.0" w:type="dxa"/>
+                  <w:left w:w="100.0" w:type="dxa"/>
+                  <w:bottom w:w="100.0" w:type="dxa"/>
+                  <w:right w:w="100.0" w:type="dxa"/>
+                </w:tcMar>
+                <w:vAlign w:val="top"/>
+              </w:tcPr>
+              <w:p>
+                <w:pPr>
+                  <w:spacing w:after="0" w:lineRule="auto"/>
+                  <w:rPr/>
+                </w:pPr>
+                <w:r>
+                  <w:rPr>
+                    <w:b w:val="1"/>
+                    <w:rtl w:val="0"/>
+                  </w:rPr>
+                  <w:t xml:space="preserve">Automated Ticket Assignment - </w:t>
+                </w:r>
+                <w:r>
+                  <w:rPr>
+                    <w:rtl w:val="0"/>
+                  </w:rPr>
+                  <w:t xml:space="preserve">Developing an end-to-end workflow to automatically assign tickets to specific teams and defining the ticket priority </w:t>
+                </w:r>
+              </w:p>
+            </w:tc>
+          </w:tr>
+          <w:tr>
+            <w:trPr>
+              <w:cantSplit w:val="0"/>
+              <w:tblHeader w:val="0"/>
+            </w:trPr>
+            <w:tc>
+              <w:tcPr>
+                <w:shd w:fill="cfe2f3" w:val="clear"/>
+                <w:tcMar>
+                  <w:top w:w="100.0" w:type="dxa"/>
+                  <w:left w:w="100.0" w:type="dxa"/>
+                  <w:bottom w:w="100.0" w:type="dxa"/>
+                  <w:right w:w="100.0" w:type="dxa"/>
+                </w:tcMar>
+                <w:vAlign w:val="top"/>
+              </w:tcPr>
+              <w:p>
+                <w:pPr>
+                  <w:widowControl w:val="0"/>
+                  <w:spacing w:after="0" w:line="240" w:lineRule="auto"/>
+                  <w:rPr>
+                    <w:b w:val="1"/>
+                  </w:rPr>
+                </w:pPr>
+                <w:r>
+                  <w:rPr>
+                    <w:b w:val="1"/>
+                    <w:rtl w:val="0"/>
+                  </w:rPr>
+                  <w:t xml:space="preserve">5.</w:t>
+                </w:r>
+              </w:p>
+            </w:tc>
+            <w:tc>
+              <w:tcPr>
+                <w:shd w:fill="auto" w:val="clear"/>
+                <w:tcMar>
+                  <w:top w:w="100.0" w:type="dxa"/>
+                  <w:left w:w="100.0" w:type="dxa"/>
+                  <w:bottom w:w="100.0" w:type="dxa"/>
+                  <w:right w:w="100.0" w:type="dxa"/>
+                </w:tcMar>
+                <w:vAlign w:val="top"/>
+              </w:tcPr>
+              <w:p>
+                <w:pPr>
+                  <w:spacing w:after="0" w:lineRule="auto"/>
+                  <w:rPr/>
+                </w:pPr>
+                <w:r>
+                  <w:rPr>
+                    <w:b w:val="1"/>
+                    <w:rtl w:val="0"/>
+                  </w:rPr>
+                  <w:t xml:space="preserve">Automated Customer Responses </w:t>
+                </w:r>
+                <w:r>
+                  <w:rPr>
+                    <w:rtl w:val="0"/>
+                  </w:rPr>
+                  <w:t xml:space="preserve">- Generating and sending automated replies to customers based on ticket content.</w:t>
+                </w:r>
+              </w:p>
+            </w:tc>
+          </w:tr>
+          <w:tr>
+            <w:trPr>
+              <w:cantSplit w:val="0"/>
+              <w:tblHeader w:val="0"/>
+            </w:trPr>
+            <w:tc>
+              <w:tcPr>
+                <w:shd w:fill="cfe2f3" w:val="clear"/>
+                <w:tcMar>
+                  <w:top w:w="100.0" w:type="dxa"/>
+                  <w:left w:w="100.0" w:type="dxa"/>
+                  <w:bottom w:w="100.0" w:type="dxa"/>
+                  <w:right w:w="100.0" w:type="dxa"/>
+                </w:tcMar>
+                <w:vAlign w:val="top"/>
+              </w:tcPr>
+              <w:p>
+                <w:pPr>
+                  <w:widowControl w:val="0"/>
+                  <w:spacing w:after="0" w:line="240" w:lineRule="auto"/>
+                  <w:rPr>
+                    <w:b w:val="1"/>
+                  </w:rPr>
+                </w:pPr>
+                <w:r>
+                  <w:rPr>
+                    <w:b w:val="1"/>
+                    <w:rtl w:val="0"/>
+                  </w:rPr>
+                  <w:t xml:space="preserve">6.</w:t>
+                </w:r>
+              </w:p>
+            </w:tc>
+            <w:tc>
+              <w:tcPr>
+                <w:shd w:fill="auto" w:val="clear"/>
+                <w:tcMar>
+                  <w:top w:w="100.0" w:type="dxa"/>
+                  <w:left w:w="100.0" w:type="dxa"/>
+                  <w:bottom w:w="100.0" w:type="dxa"/>
+                  <w:right w:w="100.0" w:type="dxa"/>
+                </w:tcMar>
+                <w:vAlign w:val="top"/>
+              </w:tcPr>
+              <w:p>
+                <w:pPr>
+                  <w:widowControl w:val="0"/>
+                  <w:spacing w:after="0" w:line="240" w:lineRule="auto"/>
+                  <w:rPr/>
+                </w:pPr>
+                <w:r>
+                  <w:rPr>
+                    <w:b w:val="1"/>
+                    <w:rtl w:val="0"/>
+                  </w:rPr>
+                  <w:t xml:space="preserve">User Feedback Incorporation - </w:t>
+                </w:r>
+                <w:r>
+                  <w:rPr>
+                    <w:rtl w:val="0"/>
+                  </w:rPr>
+                  <w:t xml:space="preserve">Collecting and incorporating user feedback (from support agents or customers) into model retraining or evaluation loops.</w:t>
+                </w:r>
+              </w:p>
+            </w:tc>
+          </w:tr>
+          <w:tr>
+            <w:trPr>
+              <w:cantSplit w:val="0"/>
+              <w:tblHeader w:val="0"/>
+            </w:trPr>
+            <w:tc>
+              <w:tcPr>
+                <w:shd w:fill="cfe2f3" w:val="clear"/>
+                <w:tcMar>
+                  <w:top w:w="100.0" w:type="dxa"/>
+                  <w:left w:w="100.0" w:type="dxa"/>
+                  <w:bottom w:w="100.0" w:type="dxa"/>
+                  <w:right w:w="100.0" w:type="dxa"/>
+                </w:tcMar>
+                <w:vAlign w:val="top"/>
+              </w:tcPr>
+              <w:p>
+                <w:pPr>
+                  <w:widowControl w:val="0"/>
+                  <w:spacing w:after="0" w:line="240" w:lineRule="auto"/>
+                  <w:rPr>
+                    <w:b w:val="1"/>
+                  </w:rPr>
+                </w:pPr>
+                <w:r>
+                  <w:rPr>
+                    <w:b w:val="1"/>
+                    <w:rtl w:val="0"/>
+                  </w:rPr>
+                  <w:t xml:space="preserve">7. </w:t>
+                </w:r>
+              </w:p>
+            </w:tc>
+            <w:tc>
+              <w:tcPr>
+                <w:shd w:fill="auto" w:val="clear"/>
+                <w:tcMar>
+                  <w:top w:w="100.0" w:type="dxa"/>
+                  <w:left w:w="100.0" w:type="dxa"/>
+                  <w:bottom w:w="100.0" w:type="dxa"/>
+                  <w:right w:w="100.0" w:type="dxa"/>
+                </w:tcMar>
+                <w:vAlign w:val="top"/>
+              </w:tcPr>
+              <w:p>
+                <w:pPr>
+                  <w:widowControl w:val="0"/>
+                  <w:spacing w:after="0" w:line="240" w:lineRule="auto"/>
+                  <w:rPr/>
+                </w:pPr>
+                <w:r>
+                  <w:rPr>
+                    <w:b w:val="1"/>
+                    <w:rtl w:val="0"/>
+                  </w:rPr>
+                  <w:t xml:space="preserve">Dashboard Development</w:t>
+                </w:r>
+                <w:r>
+                  <w:rPr>
+                    <w:rtl w:val="0"/>
+                  </w:rPr>
+                  <w:t xml:space="preserve"> - Building a user interface or dashboard for visualizing model outputs or conducting analysis.</w:t>
+                </w:r>
+              </w:p>
+            </w:tc>
+          </w:tr>
+        </w:tbl>
+      </w:sdtContent>
+    </w:sdt>
+    <w:p>
+      <w:pPr>
+        <w:keepNext w:val="0"/>
+        <w:keepLines w:val="0"/>
+        <w:spacing w:before="280" w:line="259" w:lineRule="auto"/>
+        <w:rPr/>
+      </w:pPr>
+      <w:r>
+        <w:rPr>
+          <w:rtl w:val="0"/>
+        </w:rPr>
+      </w:r>
+    </w:p>
+    <w:p>
+      <w:pPr>
         <w:pStyle w:val="Heading1"/>
         <w:keepNext w:val="0"/>
         <w:keepLines w:val="0"/>
         <w:spacing w:before="280" w:line="259" w:lineRule="auto"/>
         <w:rPr/>
       </w:pPr>
-      <w:bookmarkStart w:colFirst="0" w:colLast="0" w:name="_heading=h.1wrotxgnr9pe" w:id="16"/>
-      <w:bookmarkEnd w:id="16"/>
+      <w:bookmarkStart w:colFirst="0" w:colLast="0" w:name="_heading=h.x9cao2p5mzmm" w:id="18"/>
+      <w:bookmarkEnd w:id="18"/>
+      <w:r>
+        <w:rPr>
+          <w:rtl w:val="0"/>
+        </w:rPr>
+      </w:r>
+    </w:p>
+    <w:p>
+      <w:pPr>
+        <w:pStyle w:val="Heading1"/>
+        <w:keepNext w:val="0"/>
+        <w:keepLines w:val="0"/>
+        <w:spacing w:before="280" w:line="259" w:lineRule="auto"/>
+        <w:rPr/>
+      </w:pPr>
+      <w:bookmarkStart w:colFirst="0" w:colLast="0" w:name="_heading=h.y7t81lgn3u31" w:id="19"/>
+      <w:bookmarkEnd w:id="19"/>
+      <w:r>
+        <w:rPr>
+          <w:rtl w:val="0"/>
+        </w:rPr>
+      </w:r>
+    </w:p>
+    <w:p>
+      <w:pPr>
+        <w:pStyle w:val="Heading1"/>
+        <w:keepNext w:val="0"/>
+        <w:keepLines w:val="0"/>
+        <w:spacing w:before="280" w:line="259" w:lineRule="auto"/>
+        <w:rPr/>
+      </w:pPr>
+      <w:bookmarkStart w:colFirst="0" w:colLast="0" w:name="_heading=h.ysdea2965qd" w:id="20"/>
+      <w:bookmarkEnd w:id="20"/>
+      <w:r>
+        <w:rPr>
+          <w:rtl w:val="0"/>
+        </w:rPr>
+      </w:r>
+    </w:p>
+    <w:p>
+      <w:pPr>
+        <w:pStyle w:val="Heading1"/>
+        <w:keepNext w:val="0"/>
+        <w:keepLines w:val="0"/>
+        <w:spacing w:before="280" w:line="259" w:lineRule="auto"/>
+        <w:rPr/>
+      </w:pPr>
+      <w:bookmarkStart w:colFirst="0" w:colLast="0" w:name="_heading=h.oosfzmaa1d9d" w:id="21"/>
+      <w:bookmarkEnd w:id="21"/>
+      <w:r>
+        <w:rPr>
+          <w:rtl w:val="0"/>
+        </w:rPr>
+      </w:r>
+    </w:p>
+    <w:p>
+      <w:pPr>
+        <w:pStyle w:val="Heading1"/>
+        <w:keepNext w:val="0"/>
+        <w:keepLines w:val="0"/>
+        <w:spacing w:before="280" w:line="259" w:lineRule="auto"/>
+        <w:rPr/>
+      </w:pPr>
+      <w:bookmarkStart w:colFirst="0" w:colLast="0" w:name="_heading=h.u46t13ytazxb" w:id="22"/>
+      <w:bookmarkEnd w:id="22"/>
+      <w:r>
+        <w:rPr>
+          <w:rtl w:val="0"/>
+        </w:rPr>
+      </w:r>
+    </w:p>
+    <w:p>
+      <w:pPr>
+        <w:pStyle w:val="Heading1"/>
+        <w:keepNext w:val="0"/>
+        <w:keepLines w:val="0"/>
+        <w:spacing w:before="280" w:line="259" w:lineRule="auto"/>
+        <w:rPr/>
+      </w:pPr>
+      <w:bookmarkStart w:colFirst="0" w:colLast="0" w:name="_heading=h.25mkqhsysfdc" w:id="23"/>
+      <w:bookmarkEnd w:id="23"/>
+      <w:r>
+        <w:rPr>
+          <w:rtl w:val="0"/>
+        </w:rPr>
+      </w:r>
+    </w:p>
+    <w:p>
+      <w:pPr>
+        <w:pStyle w:val="Heading1"/>
+        <w:keepNext w:val="0"/>
+        <w:keepLines w:val="0"/>
+        <w:spacing w:before="280" w:line="259" w:lineRule="auto"/>
+        <w:rPr/>
+      </w:pPr>
+      <w:bookmarkStart w:colFirst="0" w:colLast="0" w:name="_heading=h.pqjg37bv6zsc" w:id="24"/>
+      <w:bookmarkEnd w:id="24"/>
+      <w:r>
+        <w:rPr>
+          <w:rtl w:val="0"/>
+        </w:rPr>
+      </w:r>
+    </w:p>
+    <w:p>
+      <w:pPr>
+        <w:pStyle w:val="Heading1"/>
+        <w:keepNext w:val="0"/>
+        <w:keepLines w:val="0"/>
+        <w:spacing w:before="280" w:line="259" w:lineRule="auto"/>
+        <w:rPr/>
+      </w:pPr>
+      <w:bookmarkStart w:colFirst="0" w:colLast="0" w:name="_heading=h.arnjj8a4uk4g" w:id="25"/>
+      <w:bookmarkEnd w:id="25"/>
+      <w:r>
+        <w:rPr>
+          <w:rtl w:val="0"/>
+        </w:rPr>
+      </w:r>
+    </w:p>
+    <w:p>
+      <w:pPr>
+        <w:pStyle w:val="Heading1"/>
+        <w:keepNext w:val="0"/>
+        <w:keepLines w:val="0"/>
+        <w:spacing w:before="280" w:line="259" w:lineRule="auto"/>
+        <w:rPr/>
+      </w:pPr>
+      <w:bookmarkStart w:colFirst="0" w:colLast="0" w:name="_heading=h.1wrotxgnr9pe" w:id="26"/>
+      <w:bookmarkEnd w:id="26"/>
       <w:r>
         <w:rPr>
           <w:rtl w:val="0"/>
         </w:rPr>
         <w:t xml:space="preserve">Data Understanding and Exploration</w:t>
+      </w:r>
+    </w:p>
+    <w:p>
+      <w:pPr>
+        <w:numPr>
+          <w:ilvl w:val="0"/>
+          <w:numId w:val="5"/>
+        </w:numPr>
+        <w:spacing w:after="0" w:afterAutospacing="0" w:before="240" w:lineRule="auto"/>
+        <w:ind w:left="720" w:hanging="360"/>
+      </w:pPr>
+      <w:r>
+        <w:rPr>
+          <w:rtl w:val="0"/>
+        </w:rPr>
+        <w:t xml:space="preserve">Dataset Overview</w:t>
+      </w:r>
+    </w:p>
+    <w:p>
+      <w:pPr>
+        <w:numPr>
+          <w:ilvl w:val="0"/>
+          <w:numId w:val="5"/>
+        </w:numPr>
+        <w:spacing w:after="0" w:afterAutospacing="0" w:before="0" w:beforeAutospacing="0" w:lineRule="auto"/>
+        <w:ind w:left="720" w:hanging="360"/>
+      </w:pPr>
+      <w:r>
+        <w:rPr>
+          <w:rtl w:val="0"/>
+        </w:rPr>
+        <w:t xml:space="preserve">EDA – Exploratory Data Analysis</w:t>
+      </w:r>
+    </w:p>
+    <w:p>
+      <w:pPr>
+        <w:numPr>
+          <w:ilvl w:val="0"/>
+          <w:numId w:val="5"/>
+        </w:numPr>
+        <w:spacing w:after="240" w:before="0" w:beforeAutospacing="0" w:lineRule="auto"/>
+        <w:ind w:left="720" w:hanging="360"/>
+      </w:pPr>
+      <w:r>
+        <w:rPr>
+          <w:rtl w:val="0"/>
+        </w:rPr>
+        <w:t xml:space="preserve">Key Insights from Visualization</w:t>
+        <w:br w:type="textWrapping"/>
+      </w:r>
+    </w:p>
+    <w:p>
+      <w:pPr>
+        <w:pStyle w:val="Heading1"/>
+        <w:keepNext w:val="0"/>
+        <w:keepLines w:val="0"/>
+        <w:spacing w:before="280" w:line="259" w:lineRule="auto"/>
+        <w:rPr/>
+      </w:pPr>
+      <w:bookmarkStart w:colFirst="0" w:colLast="0" w:name="_heading=h.ghddo9dchlqy" w:id="27"/>
+      <w:bookmarkEnd w:id="27"/>
+      <w:r>
+        <w:rPr>
+          <w:rtl w:val="0"/>
+        </w:rPr>
+        <w:t xml:space="preserve">Data Preparation and Feature Engineering</w:t>
       </w:r>
     </w:p>
     <w:p>
@@ -3020,7 +4714,7 @@
         <w:rPr>
           <w:rtl w:val="0"/>
         </w:rPr>
-        <w:t xml:space="preserve">Dataset Overview</w:t>
+        <w:t xml:space="preserve">Data Cleaning</w:t>
       </w:r>
     </w:p>
     <w:p>
@@ -3036,7 +4730,23 @@
         <w:rPr>
           <w:rtl w:val="0"/>
         </w:rPr>
-        <w:t xml:space="preserve">EDA – Exploratory Data Analysis</w:t>
+        <w:t xml:space="preserve">Text Preprocessing (including translation, text cleanup)</w:t>
+      </w:r>
+    </w:p>
+    <w:p>
+      <w:pPr>
+        <w:numPr>
+          <w:ilvl w:val="0"/>
+          <w:numId w:val="4"/>
+        </w:numPr>
+        <w:spacing w:after="0" w:afterAutospacing="0" w:before="0" w:beforeAutospacing="0" w:lineRule="auto"/>
+        <w:ind w:left="720" w:hanging="360"/>
+      </w:pPr>
+      <w:r>
+        <w:rPr>
+          <w:rtl w:val="0"/>
+        </w:rPr>
+        <w:t xml:space="preserve">Feature Engineering (encoding, TF-IDF, tokenization)</w:t>
       </w:r>
     </w:p>
     <w:p>
@@ -3052,7 +4762,7 @@
         <w:rPr>
           <w:rtl w:val="0"/>
         </w:rPr>
-        <w:t xml:space="preserve">Key Insights from Visualization</w:t>
+        <w:t xml:space="preserve">Balancing the Dataset (SMOTE or similar)</w:t>
         <w:br w:type="textWrapping"/>
       </w:r>
     </w:p>
@@ -3064,13 +4774,277 @@
         <w:spacing w:before="280" w:line="259" w:lineRule="auto"/>
         <w:rPr/>
       </w:pPr>
-      <w:bookmarkStart w:colFirst="0" w:colLast="0" w:name="_heading=h.ghddo9dchlqy" w:id="17"/>
-      <w:bookmarkEnd w:id="17"/>
-      <w:r>
-        <w:rPr>
-          <w:rtl w:val="0"/>
-        </w:rPr>
-        <w:t xml:space="preserve">Data Preparation and Feature Engineering</w:t>
+      <w:bookmarkStart w:colFirst="0" w:colLast="0" w:name="_heading=h.7jat6d4tgeq7" w:id="28"/>
+      <w:bookmarkEnd w:id="28"/>
+      <w:r>
+        <w:rPr>
+          <w:rtl w:val="0"/>
+        </w:rPr>
+      </w:r>
+    </w:p>
+    <w:p>
+      <w:pPr>
+        <w:pStyle w:val="Heading1"/>
+        <w:keepNext w:val="0"/>
+        <w:keepLines w:val="0"/>
+        <w:spacing w:before="280" w:line="259" w:lineRule="auto"/>
+        <w:rPr/>
+      </w:pPr>
+      <w:bookmarkStart w:colFirst="0" w:colLast="0" w:name="_heading=h.xhf3jv2mxa47" w:id="29"/>
+      <w:bookmarkEnd w:id="29"/>
+      <w:r>
+        <w:rPr>
+          <w:rtl w:val="0"/>
+        </w:rPr>
+      </w:r>
+    </w:p>
+    <w:p>
+      <w:pPr>
+        <w:pStyle w:val="Heading1"/>
+        <w:keepNext w:val="0"/>
+        <w:keepLines w:val="0"/>
+        <w:spacing w:before="280" w:line="259" w:lineRule="auto"/>
+        <w:rPr/>
+      </w:pPr>
+      <w:bookmarkStart w:colFirst="0" w:colLast="0" w:name="_heading=h.thyga22tfytf" w:id="30"/>
+      <w:bookmarkEnd w:id="30"/>
+      <w:r>
+        <w:rPr>
+          <w:rtl w:val="0"/>
+        </w:rPr>
+        <w:t xml:space="preserve">Machine Learning Implementation</w:t>
+      </w:r>
+    </w:p>
+    <w:p>
+      <w:pPr>
+        <w:pStyle w:val="Heading2"/>
+        <w:keepNext w:val="0"/>
+        <w:keepLines w:val="0"/>
+        <w:spacing w:before="240" w:lineRule="auto"/>
+        <w:rPr/>
+      </w:pPr>
+      <w:bookmarkStart w:colFirst="0" w:colLast="0" w:name="_heading=h.nxckz65unbeu" w:id="31"/>
+      <w:bookmarkEnd w:id="31"/>
+      <w:r>
+        <w:rPr>
+          <w:rtl w:val="0"/>
+        </w:rPr>
+        <w:t xml:space="preserve">Technologies and Tools Used</w:t>
+      </w:r>
+    </w:p>
+    <w:p>
+      <w:pPr>
+        <w:pStyle w:val="Heading2"/>
+        <w:keepNext w:val="0"/>
+        <w:keepLines w:val="0"/>
+        <w:spacing w:before="240" w:lineRule="auto"/>
+        <w:rPr/>
+      </w:pPr>
+      <w:bookmarkStart w:colFirst="0" w:colLast="0" w:name="_heading=h.j5njo2ger7ia" w:id="32"/>
+      <w:bookmarkEnd w:id="32"/>
+      <w:r>
+        <w:rPr>
+          <w:rtl w:val="0"/>
+        </w:rPr>
+        <w:t xml:space="preserve">Queue Classification</w:t>
+      </w:r>
+    </w:p>
+    <w:p>
+      <w:pPr>
+        <w:numPr>
+          <w:ilvl w:val="0"/>
+          <w:numId w:val="7"/>
+        </w:numPr>
+        <w:spacing w:after="0" w:afterAutospacing="0" w:before="240" w:lineRule="auto"/>
+        <w:ind w:left="720" w:hanging="360"/>
+      </w:pPr>
+      <w:r>
+        <w:rPr>
+          <w:rtl w:val="0"/>
+        </w:rPr>
+        <w:t xml:space="preserve">Model Implementations</w:t>
+      </w:r>
+    </w:p>
+    <w:p>
+      <w:pPr>
+        <w:numPr>
+          <w:ilvl w:val="0"/>
+          <w:numId w:val="7"/>
+        </w:numPr>
+        <w:spacing w:after="0" w:afterAutospacing="0" w:before="0" w:beforeAutospacing="0" w:lineRule="auto"/>
+        <w:ind w:left="720" w:hanging="360"/>
+      </w:pPr>
+      <w:r>
+        <w:rPr>
+          <w:rtl w:val="0"/>
+        </w:rPr>
+        <w:t xml:space="preserve">Hyperparameter Tuning and Cross-Validation</w:t>
+      </w:r>
+    </w:p>
+    <w:p>
+      <w:pPr>
+        <w:numPr>
+          <w:ilvl w:val="0"/>
+          <w:numId w:val="7"/>
+        </w:numPr>
+        <w:spacing w:after="240" w:before="0" w:beforeAutospacing="0" w:lineRule="auto"/>
+        <w:ind w:left="720" w:hanging="360"/>
+      </w:pPr>
+      <w:r>
+        <w:rPr>
+          <w:rtl w:val="0"/>
+        </w:rPr>
+        <w:t xml:space="preserve">Model Performance Comparison</w:t>
+        <w:br w:type="textWrapping"/>
+      </w:r>
+    </w:p>
+    <w:p>
+      <w:pPr>
+        <w:pStyle w:val="Heading2"/>
+        <w:keepNext w:val="0"/>
+        <w:keepLines w:val="0"/>
+        <w:spacing w:before="240" w:lineRule="auto"/>
+        <w:rPr/>
+      </w:pPr>
+      <w:bookmarkStart w:colFirst="0" w:colLast="0" w:name="_heading=h.e416ulyextk8" w:id="33"/>
+      <w:bookmarkEnd w:id="33"/>
+      <w:r>
+        <w:rPr>
+          <w:rtl w:val="0"/>
+        </w:rPr>
+        <w:t xml:space="preserve">Priority Classification</w:t>
+      </w:r>
+    </w:p>
+    <w:p>
+      <w:pPr>
+        <w:numPr>
+          <w:ilvl w:val="0"/>
+          <w:numId w:val="12"/>
+        </w:numPr>
+        <w:spacing w:after="0" w:afterAutospacing="0" w:before="240" w:lineRule="auto"/>
+        <w:ind w:left="720" w:hanging="360"/>
+      </w:pPr>
+      <w:r>
+        <w:rPr>
+          <w:rtl w:val="0"/>
+        </w:rPr>
+        <w:t xml:space="preserve">Model Implementations</w:t>
+      </w:r>
+    </w:p>
+    <w:p>
+      <w:pPr>
+        <w:numPr>
+          <w:ilvl w:val="0"/>
+          <w:numId w:val="12"/>
+        </w:numPr>
+        <w:spacing w:after="0" w:afterAutospacing="0" w:before="0" w:beforeAutospacing="0" w:lineRule="auto"/>
+        <w:ind w:left="720" w:hanging="360"/>
+      </w:pPr>
+      <w:r>
+        <w:rPr>
+          <w:rtl w:val="0"/>
+        </w:rPr>
+        <w:t xml:space="preserve">Hyperparameter Tuning and Cross-Validation</w:t>
+      </w:r>
+    </w:p>
+    <w:p>
+      <w:pPr>
+        <w:numPr>
+          <w:ilvl w:val="0"/>
+          <w:numId w:val="12"/>
+        </w:numPr>
+        <w:spacing w:after="240" w:before="0" w:beforeAutospacing="0" w:lineRule="auto"/>
+        <w:ind w:left="720" w:hanging="360"/>
+      </w:pPr>
+      <w:r>
+        <w:rPr>
+          <w:rtl w:val="0"/>
+        </w:rPr>
+        <w:t xml:space="preserve">Model Performance Comparison</w:t>
+        <w:br w:type="textWrapping"/>
+      </w:r>
+    </w:p>
+    <w:p>
+      <w:pPr>
+        <w:pStyle w:val="Heading2"/>
+        <w:keepNext w:val="0"/>
+        <w:keepLines w:val="0"/>
+        <w:spacing w:before="280" w:line="259" w:lineRule="auto"/>
+        <w:rPr/>
+      </w:pPr>
+      <w:bookmarkStart w:colFirst="0" w:colLast="0" w:name="_heading=h.2urusx1wxsl0" w:id="34"/>
+      <w:bookmarkEnd w:id="34"/>
+      <w:r>
+        <w:rPr>
+          <w:rtl w:val="0"/>
+        </w:rPr>
+        <w:t xml:space="preserve">Text Summarization </w:t>
+      </w:r>
+    </w:p>
+    <w:p>
+      <w:pPr>
+        <w:numPr>
+          <w:ilvl w:val="0"/>
+          <w:numId w:val="6"/>
+        </w:numPr>
+        <w:spacing w:after="0" w:afterAutospacing="0" w:before="240" w:lineRule="auto"/>
+        <w:ind w:left="720" w:hanging="360"/>
+      </w:pPr>
+      <w:r>
+        <w:rPr>
+          <w:rtl w:val="0"/>
+        </w:rPr>
+        <w:t xml:space="preserve">Preprocessing for Summarization</w:t>
+      </w:r>
+    </w:p>
+    <w:p>
+      <w:pPr>
+        <w:numPr>
+          <w:ilvl w:val="0"/>
+          <w:numId w:val="6"/>
+        </w:numPr>
+        <w:spacing w:after="0" w:afterAutospacing="0" w:before="0" w:beforeAutospacing="0" w:lineRule="auto"/>
+        <w:ind w:left="720" w:hanging="360"/>
+      </w:pPr>
+      <w:r>
+        <w:rPr>
+          <w:rtl w:val="0"/>
+        </w:rPr>
+        <w:t xml:space="preserve">Summarization Models (BERT, BART)</w:t>
+      </w:r>
+    </w:p>
+    <w:p>
+      <w:pPr>
+        <w:numPr>
+          <w:ilvl w:val="0"/>
+          <w:numId w:val="6"/>
+        </w:numPr>
+        <w:spacing w:after="240" w:before="0" w:beforeAutospacing="0" w:lineRule="auto"/>
+        <w:ind w:left="720" w:hanging="360"/>
+      </w:pPr>
+      <w:r>
+        <w:rPr>
+          <w:rtl w:val="0"/>
+        </w:rPr>
+        <w:t xml:space="preserve">Application and Results</w:t>
+        <w:br w:type="textWrapping"/>
+      </w:r>
+    </w:p>
+    <w:p>
+      <w:pPr>
+        <w:pStyle w:val="Heading1"/>
+        <w:keepNext w:val="0"/>
+        <w:keepLines w:val="0"/>
+        <w:spacing w:before="280" w:line="259" w:lineRule="auto"/>
+        <w:rPr/>
+      </w:pPr>
+      <w:bookmarkStart w:colFirst="0" w:colLast="0" w:name="_heading=h.4meov5gce2ea" w:id="35"/>
+      <w:bookmarkEnd w:id="35"/>
+      <w:r>
+        <w:rPr>
+          <w:rtl w:val="0"/>
+        </w:rPr>
+        <w:t xml:space="preserve">Challenges and Solutions</w:t>
       </w:r>
     </w:p>
     <w:p>
@@ -3086,39 +5060,7 @@
         <w:rPr>
           <w:rtl w:val="0"/>
         </w:rPr>
-        <w:t xml:space="preserve">Data Cleaning</w:t>
-      </w:r>
-    </w:p>
-    <w:p>
-      <w:pPr>
-        <w:numPr>
-          <w:ilvl w:val="0"/>
-          <w:numId w:val="3"/>
-        </w:numPr>
-        <w:spacing w:after="0" w:afterAutospacing="0" w:before="0" w:beforeAutospacing="0" w:lineRule="auto"/>
-        <w:ind w:left="720" w:hanging="360"/>
-      </w:pPr>
-      <w:r>
-        <w:rPr>
-          <w:rtl w:val="0"/>
-        </w:rPr>
-        <w:t xml:space="preserve">Text Preprocessing (including translation, text cleanup)</w:t>
-      </w:r>
-    </w:p>
-    <w:p>
-      <w:pPr>
-        <w:numPr>
-          <w:ilvl w:val="0"/>
-          <w:numId w:val="3"/>
-        </w:numPr>
-        <w:spacing w:after="0" w:afterAutospacing="0" w:before="0" w:beforeAutospacing="0" w:lineRule="auto"/>
-        <w:ind w:left="720" w:hanging="360"/>
-      </w:pPr>
-      <w:r>
-        <w:rPr>
-          <w:rtl w:val="0"/>
-        </w:rPr>
-        <w:t xml:space="preserve">Feature Engineering (encoding, TF-IDF, tokenization)</w:t>
+        <w:t xml:space="preserve">Technical, data-related, and methodological challenges</w:t>
       </w:r>
     </w:p>
     <w:p>
@@ -3134,7 +5076,7 @@
         <w:rPr>
           <w:rtl w:val="0"/>
         </w:rPr>
-        <w:t xml:space="preserve">Balancing the Dataset (SMOTE or similar)</w:t>
+        <w:t xml:space="preserve">How each was addressed</w:t>
         <w:br w:type="textWrapping"/>
       </w:r>
     </w:p>
@@ -3146,86 +5088,20 @@
         <w:spacing w:before="280" w:line="259" w:lineRule="auto"/>
         <w:rPr/>
       </w:pPr>
-      <w:bookmarkStart w:colFirst="0" w:colLast="0" w:name="_heading=h.7jat6d4tgeq7" w:id="18"/>
-      <w:bookmarkEnd w:id="18"/>
-      <w:r>
-        <w:rPr>
-          <w:rtl w:val="0"/>
-        </w:rPr>
-      </w:r>
-    </w:p>
-    <w:p>
-      <w:pPr>
-        <w:pStyle w:val="Heading1"/>
-        <w:keepNext w:val="0"/>
-        <w:keepLines w:val="0"/>
-        <w:spacing w:before="280" w:line="259" w:lineRule="auto"/>
-        <w:rPr/>
-      </w:pPr>
-      <w:bookmarkStart w:colFirst="0" w:colLast="0" w:name="_heading=h.xhf3jv2mxa47" w:id="19"/>
-      <w:bookmarkEnd w:id="19"/>
-      <w:r>
-        <w:rPr>
-          <w:rtl w:val="0"/>
-        </w:rPr>
-      </w:r>
-    </w:p>
-    <w:p>
-      <w:pPr>
-        <w:pStyle w:val="Heading1"/>
-        <w:keepNext w:val="0"/>
-        <w:keepLines w:val="0"/>
-        <w:spacing w:before="280" w:line="259" w:lineRule="auto"/>
-        <w:rPr/>
-      </w:pPr>
-      <w:bookmarkStart w:colFirst="0" w:colLast="0" w:name="_heading=h.thyga22tfytf" w:id="20"/>
-      <w:bookmarkEnd w:id="20"/>
-      <w:r>
-        <w:rPr>
-          <w:rtl w:val="0"/>
-        </w:rPr>
-        <w:t xml:space="preserve">Machine Learning Implementation</w:t>
-      </w:r>
-    </w:p>
-    <w:p>
-      <w:pPr>
-        <w:pStyle w:val="Heading2"/>
-        <w:keepNext w:val="0"/>
-        <w:keepLines w:val="0"/>
-        <w:spacing w:before="240" w:lineRule="auto"/>
-        <w:rPr/>
-      </w:pPr>
-      <w:bookmarkStart w:colFirst="0" w:colLast="0" w:name="_heading=h.nxckz65unbeu" w:id="21"/>
-      <w:bookmarkEnd w:id="21"/>
-      <w:r>
-        <w:rPr>
-          <w:rtl w:val="0"/>
-        </w:rPr>
-        <w:t xml:space="preserve">Technologies and Tools Used</w:t>
-      </w:r>
-    </w:p>
-    <w:p>
-      <w:pPr>
-        <w:pStyle w:val="Heading2"/>
-        <w:keepNext w:val="0"/>
-        <w:keepLines w:val="0"/>
-        <w:spacing w:before="240" w:lineRule="auto"/>
-        <w:rPr/>
-      </w:pPr>
-      <w:bookmarkStart w:colFirst="0" w:colLast="0" w:name="_heading=h.j5njo2ger7ia" w:id="22"/>
-      <w:bookmarkEnd w:id="22"/>
-      <w:r>
-        <w:rPr>
-          <w:rtl w:val="0"/>
-        </w:rPr>
-        <w:t xml:space="preserve">Queue Classification</w:t>
+      <w:bookmarkStart w:colFirst="0" w:colLast="0" w:name="_heading=h.t753oifbm5ds" w:id="36"/>
+      <w:bookmarkEnd w:id="36"/>
+      <w:r>
+        <w:rPr>
+          <w:rtl w:val="0"/>
+        </w:rPr>
+        <w:t xml:space="preserve">Conclusion</w:t>
       </w:r>
     </w:p>
     <w:p>
       <w:pPr>
         <w:numPr>
           <w:ilvl w:val="0"/>
-          <w:numId w:val="6"/>
+          <w:numId w:val="9"/>
         </w:numPr>
         <w:spacing w:after="0" w:afterAutospacing="0" w:before="240" w:lineRule="auto"/>
         <w:ind w:left="720" w:hanging="360"/>
@@ -3234,14 +5110,14 @@
         <w:rPr>
           <w:rtl w:val="0"/>
         </w:rPr>
-        <w:t xml:space="preserve">Model Implementations</w:t>
+        <w:t xml:space="preserve">Improvements based on findings</w:t>
       </w:r>
     </w:p>
     <w:p>
       <w:pPr>
         <w:numPr>
           <w:ilvl w:val="0"/>
-          <w:numId w:val="6"/>
+          <w:numId w:val="9"/>
         </w:numPr>
         <w:spacing w:after="0" w:afterAutospacing="0" w:before="0" w:beforeAutospacing="0" w:lineRule="auto"/>
         <w:ind w:left="720" w:hanging="360"/>
@@ -3250,14 +5126,30 @@
         <w:rPr>
           <w:rtl w:val="0"/>
         </w:rPr>
-        <w:t xml:space="preserve">Hyperparameter Tuning and Cross-Validation</w:t>
+        <w:t xml:space="preserve">Summary of key results</w:t>
       </w:r>
     </w:p>
     <w:p>
       <w:pPr>
         <w:numPr>
           <w:ilvl w:val="0"/>
-          <w:numId w:val="6"/>
+          <w:numId w:val="9"/>
+        </w:numPr>
+        <w:spacing w:after="0" w:afterAutospacing="0" w:before="0" w:beforeAutospacing="0" w:lineRule="auto"/>
+        <w:ind w:left="720" w:hanging="360"/>
+      </w:pPr>
+      <w:r>
+        <w:rPr>
+          <w:rtl w:val="0"/>
+        </w:rPr>
+        <w:t xml:space="preserve">Reflection on project success and limitations</w:t>
+      </w:r>
+    </w:p>
+    <w:p>
+      <w:pPr>
+        <w:numPr>
+          <w:ilvl w:val="0"/>
+          <w:numId w:val="9"/>
         </w:numPr>
         <w:spacing w:after="240" w:before="0" w:beforeAutospacing="0" w:lineRule="auto"/>
         <w:ind w:left="720" w:hanging="360"/>
@@ -3266,25 +5158,89 @@
         <w:rPr>
           <w:rtl w:val="0"/>
         </w:rPr>
-        <w:t xml:space="preserve">Model Performance Comparison</w:t>
+        <w:t xml:space="preserve">Final thoughts</w:t>
         <w:br w:type="textWrapping"/>
       </w:r>
     </w:p>
     <w:p>
       <w:pPr>
-        <w:pStyle w:val="Heading2"/>
-        <w:keepNext w:val="0"/>
-        <w:keepLines w:val="0"/>
-        <w:spacing w:before="240" w:lineRule="auto"/>
-        <w:rPr/>
-      </w:pPr>
-      <w:bookmarkStart w:colFirst="0" w:colLast="0" w:name="_heading=h.e416ulyextk8" w:id="23"/>
-      <w:bookmarkEnd w:id="23"/>
-      <w:r>
-        <w:rPr>
-          <w:rtl w:val="0"/>
-        </w:rPr>
-        <w:t xml:space="preserve">Priority Classification</w:t>
+        <w:ind w:left="720" w:firstLine="0"/>
+        <w:rPr/>
+      </w:pPr>
+      <w:r>
+        <w:rPr>
+          <w:rtl w:val="0"/>
+        </w:rPr>
+      </w:r>
+    </w:p>
+    <w:p>
+      <w:pPr>
+        <w:pStyle w:val="Heading1"/>
+        <w:rPr/>
+      </w:pPr>
+      <w:bookmarkStart w:colFirst="0" w:colLast="0" w:name="_heading=h.2oqjg8w49bbw" w:id="37"/>
+      <w:bookmarkEnd w:id="37"/>
+      <w:r>
+        <w:rPr>
+          <w:rtl w:val="0"/>
+        </w:rPr>
+      </w:r>
+    </w:p>
+    <w:p>
+      <w:pPr>
+        <w:rPr/>
+      </w:pPr>
+      <w:r>
+        <w:rPr>
+          <w:rtl w:val="0"/>
+        </w:rPr>
+      </w:r>
+    </w:p>
+    <w:p>
+      <w:pPr>
+        <w:rPr/>
+      </w:pPr>
+      <w:r>
+        <w:rPr>
+          <w:rtl w:val="0"/>
+        </w:rPr>
+      </w:r>
+    </w:p>
+    <w:p>
+      <w:pPr>
+        <w:rPr/>
+      </w:pPr>
+      <w:r>
+        <w:rPr>
+          <w:rtl w:val="0"/>
+        </w:rPr>
+      </w:r>
+    </w:p>
+    <w:p>
+      <w:pPr>
+        <w:pStyle w:val="Heading1"/>
+        <w:rPr/>
+      </w:pPr>
+      <w:bookmarkStart w:colFirst="0" w:colLast="0" w:name="_heading=h.hy9yeg7pgzvp" w:id="38"/>
+      <w:bookmarkEnd w:id="38"/>
+      <w:r>
+        <w:rPr>
+          <w:rtl w:val="0"/>
+        </w:rPr>
+      </w:r>
+    </w:p>
+    <w:p>
+      <w:pPr>
+        <w:pStyle w:val="Heading1"/>
+        <w:rPr/>
+      </w:pPr>
+      <w:bookmarkStart w:colFirst="0" w:colLast="0" w:name="_heading=h.v4ym4uc1nj9b" w:id="39"/>
+      <w:bookmarkEnd w:id="39"/>
+      <w:r>
+        <w:rPr>
+          <w:rtl w:val="0"/>
+        </w:rPr>
+        <w:t xml:space="preserve">References</w:t>
       </w:r>
     </w:p>
     <w:p>
@@ -3292,334 +5248,6 @@
         <w:numPr>
           <w:ilvl w:val="0"/>
           <w:numId w:val="10"/>
-        </w:numPr>
-        <w:spacing w:after="0" w:afterAutospacing="0" w:before="240" w:lineRule="auto"/>
-        <w:ind w:left="720" w:hanging="360"/>
-      </w:pPr>
-      <w:r>
-        <w:rPr>
-          <w:rtl w:val="0"/>
-        </w:rPr>
-        <w:t xml:space="preserve">Model Implementations</w:t>
-      </w:r>
-    </w:p>
-    <w:p>
-      <w:pPr>
-        <w:numPr>
-          <w:ilvl w:val="0"/>
-          <w:numId w:val="10"/>
-        </w:numPr>
-        <w:spacing w:after="0" w:afterAutospacing="0" w:before="0" w:beforeAutospacing="0" w:lineRule="auto"/>
-        <w:ind w:left="720" w:hanging="360"/>
-      </w:pPr>
-      <w:r>
-        <w:rPr>
-          <w:rtl w:val="0"/>
-        </w:rPr>
-        <w:t xml:space="preserve">Hyperparameter Tuning and Cross-Validation</w:t>
-      </w:r>
-    </w:p>
-    <w:p>
-      <w:pPr>
-        <w:numPr>
-          <w:ilvl w:val="0"/>
-          <w:numId w:val="10"/>
-        </w:numPr>
-        <w:spacing w:after="240" w:before="0" w:beforeAutospacing="0" w:lineRule="auto"/>
-        <w:ind w:left="720" w:hanging="360"/>
-      </w:pPr>
-      <w:r>
-        <w:rPr>
-          <w:rtl w:val="0"/>
-        </w:rPr>
-        <w:t xml:space="preserve">Model Performance Comparison</w:t>
-        <w:br w:type="textWrapping"/>
-      </w:r>
-    </w:p>
-    <w:p>
-      <w:pPr>
-        <w:pStyle w:val="Heading2"/>
-        <w:keepNext w:val="0"/>
-        <w:keepLines w:val="0"/>
-        <w:spacing w:before="280" w:line="259" w:lineRule="auto"/>
-        <w:rPr/>
-      </w:pPr>
-      <w:bookmarkStart w:colFirst="0" w:colLast="0" w:name="_heading=h.2urusx1wxsl0" w:id="24"/>
-      <w:bookmarkEnd w:id="24"/>
-      <w:r>
-        <w:rPr>
-          <w:rtl w:val="0"/>
-        </w:rPr>
-        <w:t xml:space="preserve">Text Summarization </w:t>
-      </w:r>
-    </w:p>
-    <w:p>
-      <w:pPr>
-        <w:numPr>
-          <w:ilvl w:val="0"/>
-          <w:numId w:val="5"/>
-        </w:numPr>
-        <w:spacing w:after="0" w:afterAutospacing="0" w:before="240" w:lineRule="auto"/>
-        <w:ind w:left="720" w:hanging="360"/>
-      </w:pPr>
-      <w:r>
-        <w:rPr>
-          <w:rtl w:val="0"/>
-        </w:rPr>
-        <w:t xml:space="preserve">Preprocessing for Summarization</w:t>
-      </w:r>
-    </w:p>
-    <w:p>
-      <w:pPr>
-        <w:numPr>
-          <w:ilvl w:val="0"/>
-          <w:numId w:val="5"/>
-        </w:numPr>
-        <w:spacing w:after="0" w:afterAutospacing="0" w:before="0" w:beforeAutospacing="0" w:lineRule="auto"/>
-        <w:ind w:left="720" w:hanging="360"/>
-      </w:pPr>
-      <w:r>
-        <w:rPr>
-          <w:rtl w:val="0"/>
-        </w:rPr>
-        <w:t xml:space="preserve">Summarization Models (BERT, BART)</w:t>
-      </w:r>
-    </w:p>
-    <w:p>
-      <w:pPr>
-        <w:numPr>
-          <w:ilvl w:val="0"/>
-          <w:numId w:val="5"/>
-        </w:numPr>
-        <w:spacing w:after="240" w:before="0" w:beforeAutospacing="0" w:lineRule="auto"/>
-        <w:ind w:left="720" w:hanging="360"/>
-      </w:pPr>
-      <w:r>
-        <w:rPr>
-          <w:rtl w:val="0"/>
-        </w:rPr>
-        <w:t xml:space="preserve">Application and Results</w:t>
-        <w:br w:type="textWrapping"/>
-      </w:r>
-    </w:p>
-    <w:p>
-      <w:pPr>
-        <w:pStyle w:val="Heading1"/>
-        <w:keepNext w:val="0"/>
-        <w:keepLines w:val="0"/>
-        <w:spacing w:before="280" w:line="259" w:lineRule="auto"/>
-        <w:rPr/>
-      </w:pPr>
-      <w:bookmarkStart w:colFirst="0" w:colLast="0" w:name="_heading=h.4meov5gce2ea" w:id="25"/>
-      <w:bookmarkEnd w:id="25"/>
-      <w:r>
-        <w:rPr>
-          <w:rtl w:val="0"/>
-        </w:rPr>
-        <w:t xml:space="preserve">Challenges and Solutions</w:t>
-      </w:r>
-    </w:p>
-    <w:p>
-      <w:pPr>
-        <w:numPr>
-          <w:ilvl w:val="0"/>
-          <w:numId w:val="2"/>
-        </w:numPr>
-        <w:spacing w:after="0" w:afterAutospacing="0" w:before="240" w:lineRule="auto"/>
-        <w:ind w:left="720" w:hanging="360"/>
-      </w:pPr>
-      <w:r>
-        <w:rPr>
-          <w:rtl w:val="0"/>
-        </w:rPr>
-        <w:t xml:space="preserve">Technical, data-related, and methodological challenges</w:t>
-      </w:r>
-    </w:p>
-    <w:p>
-      <w:pPr>
-        <w:numPr>
-          <w:ilvl w:val="0"/>
-          <w:numId w:val="2"/>
-        </w:numPr>
-        <w:spacing w:after="240" w:before="0" w:beforeAutospacing="0" w:lineRule="auto"/>
-        <w:ind w:left="720" w:hanging="360"/>
-      </w:pPr>
-      <w:r>
-        <w:rPr>
-          <w:rtl w:val="0"/>
-        </w:rPr>
-        <w:t xml:space="preserve">How each was addressed</w:t>
-        <w:br w:type="textWrapping"/>
-      </w:r>
-    </w:p>
-    <w:p>
-      <w:pPr>
-        <w:pStyle w:val="Heading1"/>
-        <w:keepNext w:val="0"/>
-        <w:keepLines w:val="0"/>
-        <w:spacing w:before="280" w:line="259" w:lineRule="auto"/>
-        <w:rPr/>
-      </w:pPr>
-      <w:bookmarkStart w:colFirst="0" w:colLast="0" w:name="_heading=h.t753oifbm5ds" w:id="26"/>
-      <w:bookmarkEnd w:id="26"/>
-      <w:r>
-        <w:rPr>
-          <w:rtl w:val="0"/>
-        </w:rPr>
-        <w:t xml:space="preserve">Conclusion</w:t>
-      </w:r>
-    </w:p>
-    <w:p>
-      <w:pPr>
-        <w:numPr>
-          <w:ilvl w:val="0"/>
-          <w:numId w:val="8"/>
-        </w:numPr>
-        <w:spacing w:after="0" w:afterAutospacing="0" w:before="240" w:lineRule="auto"/>
-        <w:ind w:left="720" w:hanging="360"/>
-      </w:pPr>
-      <w:r>
-        <w:rPr>
-          <w:rtl w:val="0"/>
-        </w:rPr>
-        <w:t xml:space="preserve">Improvements based on findings</w:t>
-      </w:r>
-    </w:p>
-    <w:p>
-      <w:pPr>
-        <w:numPr>
-          <w:ilvl w:val="0"/>
-          <w:numId w:val="8"/>
-        </w:numPr>
-        <w:spacing w:after="0" w:afterAutospacing="0" w:before="0" w:beforeAutospacing="0" w:lineRule="auto"/>
-        <w:ind w:left="720" w:hanging="360"/>
-      </w:pPr>
-      <w:r>
-        <w:rPr>
-          <w:rtl w:val="0"/>
-        </w:rPr>
-        <w:t xml:space="preserve">Summary of key results</w:t>
-      </w:r>
-    </w:p>
-    <w:p>
-      <w:pPr>
-        <w:numPr>
-          <w:ilvl w:val="0"/>
-          <w:numId w:val="8"/>
-        </w:numPr>
-        <w:spacing w:after="0" w:afterAutospacing="0" w:before="0" w:beforeAutospacing="0" w:lineRule="auto"/>
-        <w:ind w:left="720" w:hanging="360"/>
-      </w:pPr>
-      <w:r>
-        <w:rPr>
-          <w:rtl w:val="0"/>
-        </w:rPr>
-        <w:t xml:space="preserve">Reflection on project success and limitations</w:t>
-      </w:r>
-    </w:p>
-    <w:p>
-      <w:pPr>
-        <w:numPr>
-          <w:ilvl w:val="0"/>
-          <w:numId w:val="8"/>
-        </w:numPr>
-        <w:spacing w:after="240" w:before="0" w:beforeAutospacing="0" w:lineRule="auto"/>
-        <w:ind w:left="720" w:hanging="360"/>
-      </w:pPr>
-      <w:r>
-        <w:rPr>
-          <w:rtl w:val="0"/>
-        </w:rPr>
-        <w:t xml:space="preserve">Final thoughts</w:t>
-        <w:br w:type="textWrapping"/>
-      </w:r>
-    </w:p>
-    <w:p>
-      <w:pPr>
-        <w:ind w:left="720" w:firstLine="0"/>
-        <w:rPr/>
-      </w:pPr>
-      <w:r>
-        <w:rPr>
-          <w:rtl w:val="0"/>
-        </w:rPr>
-      </w:r>
-    </w:p>
-    <w:p>
-      <w:pPr>
-        <w:pStyle w:val="Heading1"/>
-        <w:rPr/>
-      </w:pPr>
-      <w:bookmarkStart w:colFirst="0" w:colLast="0" w:name="_heading=h.2oqjg8w49bbw" w:id="27"/>
-      <w:bookmarkEnd w:id="27"/>
-      <w:r>
-        <w:rPr>
-          <w:rtl w:val="0"/>
-        </w:rPr>
-      </w:r>
-    </w:p>
-    <w:p>
-      <w:pPr>
-        <w:rPr/>
-      </w:pPr>
-      <w:r>
-        <w:rPr>
-          <w:rtl w:val="0"/>
-        </w:rPr>
-      </w:r>
-    </w:p>
-    <w:p>
-      <w:pPr>
-        <w:rPr/>
-      </w:pPr>
-      <w:r>
-        <w:rPr>
-          <w:rtl w:val="0"/>
-        </w:rPr>
-      </w:r>
-    </w:p>
-    <w:p>
-      <w:pPr>
-        <w:rPr/>
-      </w:pPr>
-      <w:r>
-        <w:rPr>
-          <w:rtl w:val="0"/>
-        </w:rPr>
-      </w:r>
-    </w:p>
-    <w:p>
-      <w:pPr>
-        <w:pStyle w:val="Heading1"/>
-        <w:rPr/>
-      </w:pPr>
-      <w:bookmarkStart w:colFirst="0" w:colLast="0" w:name="_heading=h.hy9yeg7pgzvp" w:id="28"/>
-      <w:bookmarkEnd w:id="28"/>
-      <w:r>
-        <w:rPr>
-          <w:rtl w:val="0"/>
-        </w:rPr>
-      </w:r>
-    </w:p>
-    <w:p>
-      <w:pPr>
-        <w:pStyle w:val="Heading1"/>
-        <w:rPr/>
-      </w:pPr>
-      <w:bookmarkStart w:colFirst="0" w:colLast="0" w:name="_heading=h.v4ym4uc1nj9b" w:id="29"/>
-      <w:bookmarkEnd w:id="29"/>
-      <w:r>
-        <w:rPr>
-          <w:rtl w:val="0"/>
-        </w:rPr>
-        <w:t xml:space="preserve">References</w:t>
-      </w:r>
-    </w:p>
-    <w:p>
-      <w:pPr>
-        <w:numPr>
-          <w:ilvl w:val="0"/>
-          <w:numId w:val="9"/>
         </w:numPr>
         <w:spacing w:after="0" w:afterAutospacing="0"/>
         <w:ind w:left="720" w:hanging="360"/>
@@ -3680,7 +5308,7 @@
       <w:pPr>
         <w:numPr>
           <w:ilvl w:val="0"/>
-          <w:numId w:val="9"/>
+          <w:numId w:val="10"/>
         </w:numPr>
         <w:spacing w:after="0" w:lineRule="auto"/>
         <w:ind w:left="720" w:hanging="360"/>
@@ -3735,7 +5363,7 @@
       <w:pPr>
         <w:numPr>
           <w:ilvl w:val="0"/>
-          <w:numId w:val="9"/>
+          <w:numId w:val="10"/>
         </w:numPr>
         <w:spacing w:after="0" w:afterAutospacing="0"/>
         <w:ind w:left="720" w:hanging="360"/>
@@ -3788,7 +5416,7 @@
       <w:pPr>
         <w:numPr>
           <w:ilvl w:val="0"/>
-          <w:numId w:val="9"/>
+          <w:numId w:val="10"/>
         </w:numPr>
         <w:spacing w:after="0" w:afterAutospacing="0"/>
         <w:ind w:left="720" w:hanging="360"/>
@@ -3841,7 +5469,7 @@
       <w:pPr>
         <w:numPr>
           <w:ilvl w:val="0"/>
-          <w:numId w:val="9"/>
+          <w:numId w:val="10"/>
         </w:numPr>
         <w:spacing w:after="0" w:afterAutospacing="0"/>
         <w:ind w:left="720" w:hanging="360"/>
@@ -3880,7 +5508,7 @@
       <w:pPr>
         <w:numPr>
           <w:ilvl w:val="0"/>
-          <w:numId w:val="9"/>
+          <w:numId w:val="10"/>
         </w:numPr>
         <w:ind w:left="720" w:hanging="360"/>
         <w:rPr>
@@ -3917,8 +5545,8 @@
         <w:pStyle w:val="Heading1"/>
         <w:rPr/>
       </w:pPr>
-      <w:bookmarkStart w:colFirst="0" w:colLast="0" w:name="_heading=h.maswjxvzvz69" w:id="30"/>
-      <w:bookmarkEnd w:id="30"/>
+      <w:bookmarkStart w:colFirst="0" w:colLast="0" w:name="_heading=h.maswjxvzvz69" w:id="40"/>
+      <w:bookmarkEnd w:id="40"/>
       <w:r>
         <w:rPr>
           <w:rtl w:val="0"/>
@@ -4019,8 +5647,8 @@
           <w:b w:val="1"/>
         </w:rPr>
       </w:pPr>
-      <w:bookmarkStart w:colFirst="0" w:colLast="0" w:name="_heading=h.vdvb87sijeqy" w:id="31"/>
-      <w:bookmarkEnd w:id="31"/>
+      <w:bookmarkStart w:colFirst="0" w:colLast="0" w:name="_heading=h.vdvb87sijeqy" w:id="41"/>
+      <w:bookmarkEnd w:id="41"/>
       <w:r>
         <w:rPr>
           <w:rtl w:val="0"/>
@@ -4431,7 +6059,7 @@
     <w:lvl w:ilvl="0">
       <w:start w:val="1"/>
       <w:numFmt w:val="bullet"/>
-      <w:lvlText w:val="-"/>
+      <w:lvlText w:val="●"/>
       <w:lvlJc w:val="left"/>
       <w:pPr>
         <w:ind w:left="720" w:hanging="360"/>
@@ -4443,7 +6071,7 @@
     <w:lvl w:ilvl="1">
       <w:start w:val="1"/>
       <w:numFmt w:val="bullet"/>
-      <w:lvlText w:val="-"/>
+      <w:lvlText w:val="○"/>
       <w:lvlJc w:val="left"/>
       <w:pPr>
         <w:ind w:left="1440" w:hanging="360"/>
@@ -4455,7 +6083,7 @@
     <w:lvl w:ilvl="2">
       <w:start w:val="1"/>
       <w:numFmt w:val="bullet"/>
-      <w:lvlText w:val="-"/>
+      <w:lvlText w:val="■"/>
       <w:lvlJc w:val="left"/>
       <w:pPr>
         <w:ind w:left="2160" w:hanging="360"/>
@@ -4467,7 +6095,7 @@
     <w:lvl w:ilvl="3">
       <w:start w:val="1"/>
       <w:numFmt w:val="bullet"/>
-      <w:lvlText w:val="-"/>
+      <w:lvlText w:val="●"/>
       <w:lvlJc w:val="left"/>
       <w:pPr>
         <w:ind w:left="2880" w:hanging="360"/>
@@ -4479,7 +6107,7 @@
     <w:lvl w:ilvl="4">
       <w:start w:val="1"/>
       <w:numFmt w:val="bullet"/>
-      <w:lvlText w:val="-"/>
+      <w:lvlText w:val="○"/>
       <w:lvlJc w:val="left"/>
       <w:pPr>
         <w:ind w:left="3600" w:hanging="360"/>
@@ -4491,7 +6119,7 @@
     <w:lvl w:ilvl="5">
       <w:start w:val="1"/>
       <w:numFmt w:val="bullet"/>
-      <w:lvlText w:val="-"/>
+      <w:lvlText w:val="■"/>
       <w:lvlJc w:val="left"/>
       <w:pPr>
         <w:ind w:left="4320" w:hanging="360"/>
@@ -4503,7 +6131,7 @@
     <w:lvl w:ilvl="6">
       <w:start w:val="1"/>
       <w:numFmt w:val="bullet"/>
-      <w:lvlText w:val="-"/>
+      <w:lvlText w:val="●"/>
       <w:lvlJc w:val="left"/>
       <w:pPr>
         <w:ind w:left="5040" w:hanging="360"/>
@@ -4515,7 +6143,7 @@
     <w:lvl w:ilvl="7">
       <w:start w:val="1"/>
       <w:numFmt w:val="bullet"/>
-      <w:lvlText w:val="-"/>
+      <w:lvlText w:val="○"/>
       <w:lvlJc w:val="left"/>
       <w:pPr>
         <w:ind w:left="5760" w:hanging="360"/>
@@ -4527,7 +6155,7 @@
     <w:lvl w:ilvl="8">
       <w:start w:val="1"/>
       <w:numFmt w:val="bullet"/>
-      <w:lvlText w:val="-"/>
+      <w:lvlText w:val="■"/>
       <w:lvlJc w:val="left"/>
       <w:pPr>
         <w:ind w:left="6480" w:hanging="360"/>
@@ -4541,7 +6169,7 @@
     <w:lvl w:ilvl="0">
       <w:start w:val="1"/>
       <w:numFmt w:val="bullet"/>
-      <w:lvlText w:val="●"/>
+      <w:lvlText w:val="-"/>
       <w:lvlJc w:val="left"/>
       <w:pPr>
         <w:ind w:left="720" w:hanging="360"/>
@@ -4553,7 +6181,7 @@
     <w:lvl w:ilvl="1">
       <w:start w:val="1"/>
       <w:numFmt w:val="bullet"/>
-      <w:lvlText w:val="○"/>
+      <w:lvlText w:val="-"/>
       <w:lvlJc w:val="left"/>
       <w:pPr>
         <w:ind w:left="1440" w:hanging="360"/>
@@ -4565,7 +6193,7 @@
     <w:lvl w:ilvl="2">
       <w:start w:val="1"/>
       <w:numFmt w:val="bullet"/>
-      <w:lvlText w:val="■"/>
+      <w:lvlText w:val="-"/>
       <w:lvlJc w:val="left"/>
       <w:pPr>
         <w:ind w:left="2160" w:hanging="360"/>
@@ -4577,7 +6205,7 @@
     <w:lvl w:ilvl="3">
       <w:start w:val="1"/>
       <w:numFmt w:val="bullet"/>
-      <w:lvlText w:val="●"/>
+      <w:lvlText w:val="-"/>
       <w:lvlJc w:val="left"/>
       <w:pPr>
         <w:ind w:left="2880" w:hanging="360"/>
@@ -4589,7 +6217,7 @@
     <w:lvl w:ilvl="4">
       <w:start w:val="1"/>
       <w:numFmt w:val="bullet"/>
-      <w:lvlText w:val="○"/>
+      <w:lvlText w:val="-"/>
       <w:lvlJc w:val="left"/>
       <w:pPr>
         <w:ind w:left="3600" w:hanging="360"/>
@@ -4601,7 +6229,7 @@
     <w:lvl w:ilvl="5">
       <w:start w:val="1"/>
       <w:numFmt w:val="bullet"/>
-      <w:lvlText w:val="■"/>
+      <w:lvlText w:val="-"/>
       <w:lvlJc w:val="left"/>
       <w:pPr>
         <w:ind w:left="4320" w:hanging="360"/>
@@ -4613,7 +6241,7 @@
     <w:lvl w:ilvl="6">
       <w:start w:val="1"/>
       <w:numFmt w:val="bullet"/>
-      <w:lvlText w:val="●"/>
+      <w:lvlText w:val="-"/>
       <w:lvlJc w:val="left"/>
       <w:pPr>
         <w:ind w:left="5040" w:hanging="360"/>
@@ -4625,7 +6253,7 @@
     <w:lvl w:ilvl="7">
       <w:start w:val="1"/>
       <w:numFmt w:val="bullet"/>
-      <w:lvlText w:val="○"/>
+      <w:lvlText w:val="-"/>
       <w:lvlJc w:val="left"/>
       <w:pPr>
         <w:ind w:left="5760" w:hanging="360"/>
@@ -4637,7 +6265,7 @@
     <w:lvl w:ilvl="8">
       <w:start w:val="1"/>
       <w:numFmt w:val="bullet"/>
-      <w:lvlText w:val="■"/>
+      <w:lvlText w:val="-"/>
       <w:lvlJc w:val="left"/>
       <w:pPr>
         <w:ind w:left="6480" w:hanging="360"/>
@@ -5418,6 +7046,226 @@
     </w:lvl>
   </w:abstractNum>
   <w:abstractNum w:abstractNumId="10">
+    <w:lvl w:ilvl="0">
+      <w:start w:val="1"/>
+      <w:numFmt w:val="bullet"/>
+      <w:lvlText w:val="●"/>
+      <w:lvlJc w:val="left"/>
+      <w:pPr>
+        <w:ind w:left="720" w:hanging="360"/>
+      </w:pPr>
+      <w:rPr>
+        <w:u w:val="none"/>
+      </w:rPr>
+    </w:lvl>
+    <w:lvl w:ilvl="1">
+      <w:start w:val="1"/>
+      <w:numFmt w:val="bullet"/>
+      <w:lvlText w:val="○"/>
+      <w:lvlJc w:val="left"/>
+      <w:pPr>
+        <w:ind w:left="1440" w:hanging="360"/>
+      </w:pPr>
+      <w:rPr>
+        <w:u w:val="none"/>
+      </w:rPr>
+    </w:lvl>
+    <w:lvl w:ilvl="2">
+      <w:start w:val="1"/>
+      <w:numFmt w:val="bullet"/>
+      <w:lvlText w:val="■"/>
+      <w:lvlJc w:val="left"/>
+      <w:pPr>
+        <w:ind w:left="2160" w:hanging="360"/>
+      </w:pPr>
+      <w:rPr>
+        <w:u w:val="none"/>
+      </w:rPr>
+    </w:lvl>
+    <w:lvl w:ilvl="3">
+      <w:start w:val="1"/>
+      <w:numFmt w:val="bullet"/>
+      <w:lvlText w:val="●"/>
+      <w:lvlJc w:val="left"/>
+      <w:pPr>
+        <w:ind w:left="2880" w:hanging="360"/>
+      </w:pPr>
+      <w:rPr>
+        <w:u w:val="none"/>
+      </w:rPr>
+    </w:lvl>
+    <w:lvl w:ilvl="4">
+      <w:start w:val="1"/>
+      <w:numFmt w:val="bullet"/>
+      <w:lvlText w:val="○"/>
+      <w:lvlJc w:val="left"/>
+      <w:pPr>
+        <w:ind w:left="3600" w:hanging="360"/>
+      </w:pPr>
+      <w:rPr>
+        <w:u w:val="none"/>
+      </w:rPr>
+    </w:lvl>
+    <w:lvl w:ilvl="5">
+      <w:start w:val="1"/>
+      <w:numFmt w:val="bullet"/>
+      <w:lvlText w:val="■"/>
+      <w:lvlJc w:val="left"/>
+      <w:pPr>
+        <w:ind w:left="4320" w:hanging="360"/>
+      </w:pPr>
+      <w:rPr>
+        <w:u w:val="none"/>
+      </w:rPr>
+    </w:lvl>
+    <w:lvl w:ilvl="6">
+      <w:start w:val="1"/>
+      <w:numFmt w:val="bullet"/>
+      <w:lvlText w:val="●"/>
+      <w:lvlJc w:val="left"/>
+      <w:pPr>
+        <w:ind w:left="5040" w:hanging="360"/>
+      </w:pPr>
+      <w:rPr>
+        <w:u w:val="none"/>
+      </w:rPr>
+    </w:lvl>
+    <w:lvl w:ilvl="7">
+      <w:start w:val="1"/>
+      <w:numFmt w:val="bullet"/>
+      <w:lvlText w:val="○"/>
+      <w:lvlJc w:val="left"/>
+      <w:pPr>
+        <w:ind w:left="5760" w:hanging="360"/>
+      </w:pPr>
+      <w:rPr>
+        <w:u w:val="none"/>
+      </w:rPr>
+    </w:lvl>
+    <w:lvl w:ilvl="8">
+      <w:start w:val="1"/>
+      <w:numFmt w:val="bullet"/>
+      <w:lvlText w:val="■"/>
+      <w:lvlJc w:val="left"/>
+      <w:pPr>
+        <w:ind w:left="6480" w:hanging="360"/>
+      </w:pPr>
+      <w:rPr>
+        <w:u w:val="none"/>
+      </w:rPr>
+    </w:lvl>
+  </w:abstractNum>
+  <w:abstractNum w:abstractNumId="11">
+    <w:lvl w:ilvl="0">
+      <w:start w:val="1"/>
+      <w:numFmt w:val="bullet"/>
+      <w:lvlText w:val="●"/>
+      <w:lvlJc w:val="left"/>
+      <w:pPr>
+        <w:ind w:left="720" w:hanging="360"/>
+      </w:pPr>
+      <w:rPr>
+        <w:u w:val="none"/>
+      </w:rPr>
+    </w:lvl>
+    <w:lvl w:ilvl="1">
+      <w:start w:val="1"/>
+      <w:numFmt w:val="bullet"/>
+      <w:lvlText w:val="○"/>
+      <w:lvlJc w:val="left"/>
+      <w:pPr>
+        <w:ind w:left="1440" w:hanging="360"/>
+      </w:pPr>
+      <w:rPr>
+        <w:u w:val="none"/>
+      </w:rPr>
+    </w:lvl>
+    <w:lvl w:ilvl="2">
+      <w:start w:val="1"/>
+      <w:numFmt w:val="bullet"/>
+      <w:lvlText w:val="■"/>
+      <w:lvlJc w:val="left"/>
+      <w:pPr>
+        <w:ind w:left="2160" w:hanging="360"/>
+      </w:pPr>
+      <w:rPr>
+        <w:u w:val="none"/>
+      </w:rPr>
+    </w:lvl>
+    <w:lvl w:ilvl="3">
+      <w:start w:val="1"/>
+      <w:numFmt w:val="bullet"/>
+      <w:lvlText w:val="●"/>
+      <w:lvlJc w:val="left"/>
+      <w:pPr>
+        <w:ind w:left="2880" w:hanging="360"/>
+      </w:pPr>
+      <w:rPr>
+        <w:u w:val="none"/>
+      </w:rPr>
+    </w:lvl>
+    <w:lvl w:ilvl="4">
+      <w:start w:val="1"/>
+      <w:numFmt w:val="bullet"/>
+      <w:lvlText w:val="○"/>
+      <w:lvlJc w:val="left"/>
+      <w:pPr>
+        <w:ind w:left="3600" w:hanging="360"/>
+      </w:pPr>
+      <w:rPr>
+        <w:u w:val="none"/>
+      </w:rPr>
+    </w:lvl>
+    <w:lvl w:ilvl="5">
+      <w:start w:val="1"/>
+      <w:numFmt w:val="bullet"/>
+      <w:lvlText w:val="■"/>
+      <w:lvlJc w:val="left"/>
+      <w:pPr>
+        <w:ind w:left="4320" w:hanging="360"/>
+      </w:pPr>
+      <w:rPr>
+        <w:u w:val="none"/>
+      </w:rPr>
+    </w:lvl>
+    <w:lvl w:ilvl="6">
+      <w:start w:val="1"/>
+      <w:numFmt w:val="bullet"/>
+      <w:lvlText w:val="●"/>
+      <w:lvlJc w:val="left"/>
+      <w:pPr>
+        <w:ind w:left="5040" w:hanging="360"/>
+      </w:pPr>
+      <w:rPr>
+        <w:u w:val="none"/>
+      </w:rPr>
+    </w:lvl>
+    <w:lvl w:ilvl="7">
+      <w:start w:val="1"/>
+      <w:numFmt w:val="bullet"/>
+      <w:lvlText w:val="○"/>
+      <w:lvlJc w:val="left"/>
+      <w:pPr>
+        <w:ind w:left="5760" w:hanging="360"/>
+      </w:pPr>
+      <w:rPr>
+        <w:u w:val="none"/>
+      </w:rPr>
+    </w:lvl>
+    <w:lvl w:ilvl="8">
+      <w:start w:val="1"/>
+      <w:numFmt w:val="bullet"/>
+      <w:lvlText w:val="■"/>
+      <w:lvlJc w:val="left"/>
+      <w:pPr>
+        <w:ind w:left="6480" w:hanging="360"/>
+      </w:pPr>
+      <w:rPr>
+        <w:u w:val="none"/>
+      </w:rPr>
+    </w:lvl>
+  </w:abstractNum>
+  <w:abstractNum w:abstractNumId="12">
     <w:lvl w:ilvl="0">
       <w:start w:val="1"/>
       <w:numFmt w:val="bullet"/>
@@ -5557,6 +7405,12 @@
   <w:num w:numId="10">
     <w:abstractNumId w:val="10"/>
   </w:num>
+  <w:num w:numId="11">
+    <w:abstractNumId w:val="11"/>
+  </w:num>
+  <w:num w:numId="12">
+    <w:abstractNumId w:val="12"/>
+  </w:num>
 </w:numbering>
 </file>
 
@@ -6785,6 +8639,45 @@
     <w:pPr>
       <w:spacing w:after="0" w:line="240" w:lineRule="auto"/>
     </w:pPr>
+    <w:tblPr>
+      <w:tblStyleRowBandSize w:val="1"/>
+      <w:tblStyleColBandSize w:val="1"/>
+      <w:tblCellMar>
+        <w:top w:w="100.0" w:type="dxa"/>
+        <w:left w:w="100.0" w:type="dxa"/>
+        <w:bottom w:w="100.0" w:type="dxa"/>
+        <w:right w:w="100.0" w:type="dxa"/>
+      </w:tblCellMar>
+    </w:tblPr>
+  </w:style>
+  <w:style w:type="table" w:styleId="Table3">
+    <w:basedOn w:val="TableNormal"/>
+    <w:tblPr>
+      <w:tblStyleRowBandSize w:val="1"/>
+      <w:tblStyleColBandSize w:val="1"/>
+      <w:tblCellMar>
+        <w:top w:w="100.0" w:type="dxa"/>
+        <w:left w:w="100.0" w:type="dxa"/>
+        <w:bottom w:w="100.0" w:type="dxa"/>
+        <w:right w:w="100.0" w:type="dxa"/>
+      </w:tblCellMar>
+    </w:tblPr>
+  </w:style>
+  <w:style w:type="table" w:styleId="Table4">
+    <w:basedOn w:val="TableNormal"/>
+    <w:tblPr>
+      <w:tblStyleRowBandSize w:val="1"/>
+      <w:tblStyleColBandSize w:val="1"/>
+      <w:tblCellMar>
+        <w:top w:w="100.0" w:type="dxa"/>
+        <w:left w:w="100.0" w:type="dxa"/>
+        <w:bottom w:w="100.0" w:type="dxa"/>
+        <w:right w:w="100.0" w:type="dxa"/>
+      </w:tblCellMar>
+    </w:tblPr>
+  </w:style>
+  <w:style w:type="table" w:styleId="Table5">
+    <w:basedOn w:val="TableNormal"/>
     <w:tblPr>
       <w:tblStyleRowBandSize w:val="1"/>
       <w:tblStyleColBandSize w:val="1"/>
@@ -7096,7 +8989,7 @@
 
 <file path=customXML/item1.xml><?xml version="1.0" encoding="utf-8"?>
 <go:gDocsCustomXmlDataStorage xmlns:go="http://customooxmlschemas.google.com/" xmlns:r="http://schemas.openxmlformats.org/officeDocument/2006/relationships" uri="GoogleDocsCustomDataVersion2">
-  <go:docsCustomData xmlns:go="http://customooxmlschemas.google.com/" roundtripDataSignature="AMtx7miWfxn+HMp1rNkWKk3dG0ERa8P8IA==">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</go:docsCustomData>
+  <go:docsCustomData xmlns:go="http://customooxmlschemas.google.com/" roundtripDataSignature="AMtx7mimCqjlcnMAcds/Uum1ohLk+gn2Hw==">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</go:docsCustomData>
 </go:gDocsCustomXmlDataStorage>
 </file>
 

</xml_diff>

<commit_message>
Completed Data Understanding Section for the Report.
</commit_message>
<xml_diff>
--- a/Strategic Thinking - CA3 - Capstone Report - sba24098.docx
+++ b/Strategic Thinking - CA3 - Capstone Report - sba24098.docx
@@ -24,12 +24,12 @@
             <wp:extent cx="6036200" cy="5414963"/>
             <wp:effectExtent b="0" l="0" r="0" t="0"/>
             <wp:wrapSquare wrapText="bothSides" distB="0" distT="0" distL="114300" distR="114300"/>
-            <wp:docPr id="1728545905" name="image3.png"/>
+            <wp:docPr id="1728545911" name="image4.png"/>
             <a:graphic>
               <a:graphicData uri="http://schemas.openxmlformats.org/drawingml/2006/picture">
                 <pic:pic>
                   <pic:nvPicPr>
-                    <pic:cNvPr id="0" name="image3.png"/>
+                    <pic:cNvPr id="0" name="image4.png"/>
                     <pic:cNvPicPr preferRelativeResize="0"/>
                   </pic:nvPicPr>
                   <pic:blipFill>
@@ -289,12 +289,12 @@
             <wp:extent cx="2206625" cy="762000"/>
             <wp:effectExtent b="0" l="0" r="0" t="0"/>
             <wp:wrapSquare wrapText="bothSides" distB="0" distT="0" distL="114300" distR="114300"/>
-            <wp:docPr descr="A logo for college computing&#10;&#10;Description automatically generated" id="1728545906" name="image2.png"/>
+            <wp:docPr descr="A logo for college computing&#10;&#10;Description automatically generated" id="1728545912" name="image1.png"/>
             <a:graphic>
               <a:graphicData uri="http://schemas.openxmlformats.org/drawingml/2006/picture">
                 <pic:pic>
                   <pic:nvPicPr>
-                    <pic:cNvPr descr="A logo for college computing&#10;&#10;Description automatically generated" id="0" name="image2.png"/>
+                    <pic:cNvPr descr="A logo for college computing&#10;&#10;Description automatically generated" id="0" name="image1.png"/>
                     <pic:cNvPicPr preferRelativeResize="0"/>
                   </pic:nvPicPr>
                   <pic:blipFill>
@@ -568,12 +568,12 @@
                 <wp:extent cx="228600" cy="9144000"/>
                 <wp:effectExtent b="0" l="0" r="0" t="0"/>
                 <wp:wrapNone/>
-                <wp:docPr id="1728545902" name="image5.png"/>
+                <wp:docPr id="1728545902" name="image10.png"/>
                 <a:graphic>
                   <a:graphicData uri="http://schemas.openxmlformats.org/drawingml/2006/picture">
                     <pic:pic>
                       <pic:nvPicPr>
-                        <pic:cNvPr id="0" name="image5.png"/>
+                        <pic:cNvPr id="0" name="image10.png"/>
                         <pic:cNvPicPr preferRelativeResize="0"/>
                       </pic:nvPicPr>
                       <pic:blipFill>
@@ -1188,12 +1188,12 @@
                 <wp:extent cx="5857875" cy="2933700"/>
                 <wp:effectExtent b="0" l="0" r="0" t="0"/>
                 <wp:wrapNone/>
-                <wp:docPr id="1728545901" name="image4.png"/>
+                <wp:docPr id="1728545901" name="image9.png"/>
                 <a:graphic>
                   <a:graphicData uri="http://schemas.openxmlformats.org/drawingml/2006/picture">
                     <pic:pic>
                       <pic:nvPicPr>
-                        <pic:cNvPr id="0" name="image4.png"/>
+                        <pic:cNvPr id="0" name="image9.png"/>
                         <pic:cNvPicPr preferRelativeResize="0"/>
                       </pic:nvPicPr>
                       <pic:blipFill>
@@ -2254,7 +2254,7 @@
       <w:pPr>
         <w:numPr>
           <w:ilvl w:val="0"/>
-          <w:numId w:val="8"/>
+          <w:numId w:val="7"/>
         </w:numPr>
         <w:spacing w:after="0" w:afterAutospacing="0"/>
         <w:ind w:left="720" w:hanging="360"/>
@@ -2270,7 +2270,7 @@
       <w:pPr>
         <w:numPr>
           <w:ilvl w:val="0"/>
-          <w:numId w:val="8"/>
+          <w:numId w:val="7"/>
         </w:numPr>
         <w:spacing w:after="0" w:afterAutospacing="0"/>
         <w:ind w:left="720" w:hanging="360"/>
@@ -2286,7 +2286,7 @@
       <w:pPr>
         <w:numPr>
           <w:ilvl w:val="0"/>
-          <w:numId w:val="8"/>
+          <w:numId w:val="7"/>
         </w:numPr>
         <w:spacing w:after="0" w:lineRule="auto"/>
         <w:ind w:left="720" w:hanging="360"/>
@@ -2537,12 +2537,12 @@
             <wp:extent cx="5743575" cy="3086100"/>
             <wp:effectExtent b="12700" l="12700" r="12700" t="12700"/>
             <wp:wrapNone/>
-            <wp:docPr id="1728545904" name="image1.png"/>
+            <wp:docPr id="1728545910" name="image6.png"/>
             <a:graphic>
               <a:graphicData uri="http://schemas.openxmlformats.org/drawingml/2006/picture">
                 <pic:pic>
                   <pic:nvPicPr>
-                    <pic:cNvPr id="0" name="image1.png"/>
+                    <pic:cNvPr id="0" name="image6.png"/>
                     <pic:cNvPicPr preferRelativeResize="0"/>
                   </pic:nvPicPr>
                   <pic:blipFill>
@@ -2889,12 +2889,12 @@
             <wp:extent cx="5731200" cy="3225800"/>
             <wp:effectExtent b="12700" l="12700" r="12700" t="12700"/>
             <wp:wrapNone/>
-            <wp:docPr id="1728545903" name="image6.png"/>
+            <wp:docPr id="1728545904" name="image11.png"/>
             <a:graphic>
               <a:graphicData uri="http://schemas.openxmlformats.org/drawingml/2006/picture">
                 <pic:pic>
                   <pic:nvPicPr>
-                    <pic:cNvPr id="0" name="image6.png"/>
+                    <pic:cNvPr id="0" name="image11.png"/>
                     <pic:cNvPicPr preferRelativeResize="0"/>
                   </pic:nvPicPr>
                   <pic:blipFill>
@@ -3324,7 +3324,7 @@
                   <w:widowControl w:val="0"/>
                   <w:numPr>
                     <w:ilvl w:val="0"/>
-                    <w:numId w:val="11"/>
+                    <w:numId w:val="10"/>
                   </w:numPr>
                   <w:spacing w:after="0" w:afterAutospacing="0" w:before="240" w:line="240" w:lineRule="auto"/>
                   <w:ind w:left="720" w:hanging="360"/>
@@ -3341,7 +3341,7 @@
                   <w:widowControl w:val="0"/>
                   <w:numPr>
                     <w:ilvl w:val="0"/>
-                    <w:numId w:val="11"/>
+                    <w:numId w:val="10"/>
                   </w:numPr>
                   <w:spacing w:after="0" w:afterAutospacing="0" w:before="0" w:beforeAutospacing="0" w:line="240" w:lineRule="auto"/>
                   <w:ind w:left="720" w:hanging="360"/>
@@ -3358,7 +3358,7 @@
                   <w:widowControl w:val="0"/>
                   <w:numPr>
                     <w:ilvl w:val="0"/>
-                    <w:numId w:val="11"/>
+                    <w:numId w:val="10"/>
                   </w:numPr>
                   <w:spacing w:after="240" w:before="0" w:beforeAutospacing="0" w:line="240" w:lineRule="auto"/>
                   <w:ind w:left="720" w:hanging="360"/>
@@ -4637,6 +4637,1826 @@
     </w:p>
     <w:p>
       <w:pPr>
+        <w:rPr/>
+      </w:pPr>
+      <w:r>
+        <w:rPr>
+          <w:rtl w:val="0"/>
+        </w:rPr>
+        <w:br w:type="textWrapping"/>
+      </w:r>
+      <w:r>
+        <w:rPr>
+          <w:rtl w:val="0"/>
+        </w:rPr>
+        <w:t xml:space="preserve">I conducted an exploratory data analysis (EDA) on the Customer Support Emails - Ticket System - Helpdesk dataset from kaggle (Bueck, 2024). The dataset contains 4,000 rows and 17 columns. The columns of the dataset is the following below:</w:t>
+      </w:r>
+    </w:p>
+    <w:sdt>
+      <w:sdtPr>
+        <w:lock w:val="contentLocked"/>
+        <w:tag w:val="goog_rdk_4"/>
+      </w:sdtPr>
+      <w:sdtContent>
+        <w:tbl>
+          <w:tblPr>
+            <w:tblStyle w:val="Table6"/>
+            <w:tblW w:w="9000.0" w:type="dxa"/>
+            <w:jc w:val="left"/>
+            <w:tblBorders>
+              <w:top w:color="000000" w:space="0" w:sz="8" w:val="single"/>
+              <w:left w:color="000000" w:space="0" w:sz="8" w:val="single"/>
+              <w:bottom w:color="000000" w:space="0" w:sz="8" w:val="single"/>
+              <w:right w:color="000000" w:space="0" w:sz="8" w:val="single"/>
+              <w:insideH w:color="000000" w:space="0" w:sz="8" w:val="single"/>
+              <w:insideV w:color="000000" w:space="0" w:sz="8" w:val="single"/>
+            </w:tblBorders>
+            <w:tblLayout w:type="fixed"/>
+            <w:tblLook w:val="0600"/>
+          </w:tblPr>
+          <w:tblGrid>
+            <w:gridCol w:w="2115"/>
+            <w:gridCol w:w="6885"/>
+            <w:tblGridChange w:id="0">
+              <w:tblGrid>
+                <w:gridCol w:w="2115"/>
+                <w:gridCol w:w="6885"/>
+              </w:tblGrid>
+            </w:tblGridChange>
+          </w:tblGrid>
+          <w:tr>
+            <w:trPr>
+              <w:cantSplit w:val="0"/>
+              <w:tblHeader w:val="0"/>
+            </w:trPr>
+            <w:tc>
+              <w:tcPr>
+                <w:shd w:fill="cfe2f3" w:val="clear"/>
+                <w:tcMar>
+                  <w:top w:w="100.0" w:type="dxa"/>
+                  <w:left w:w="100.0" w:type="dxa"/>
+                  <w:bottom w:w="100.0" w:type="dxa"/>
+                  <w:right w:w="100.0" w:type="dxa"/>
+                </w:tcMar>
+                <w:vAlign w:val="top"/>
+              </w:tcPr>
+              <w:p>
+                <w:pPr>
+                  <w:rPr>
+                    <w:b w:val="1"/>
+                    <w:sz w:val="20"/>
+                    <w:szCs w:val="20"/>
+                  </w:rPr>
+                </w:pPr>
+                <w:r>
+                  <w:rPr>
+                    <w:b w:val="1"/>
+                    <w:sz w:val="20"/>
+                    <w:szCs w:val="20"/>
+                    <w:rtl w:val="0"/>
+                  </w:rPr>
+                  <w:t xml:space="preserve">Columns</w:t>
+                </w:r>
+              </w:p>
+            </w:tc>
+            <w:tc>
+              <w:tcPr>
+                <w:shd w:fill="auto" w:val="clear"/>
+                <w:tcMar>
+                  <w:top w:w="100.0" w:type="dxa"/>
+                  <w:left w:w="100.0" w:type="dxa"/>
+                  <w:bottom w:w="100.0" w:type="dxa"/>
+                  <w:right w:w="100.0" w:type="dxa"/>
+                </w:tcMar>
+                <w:vAlign w:val="top"/>
+              </w:tcPr>
+              <w:p>
+                <w:pPr>
+                  <w:rPr>
+                    <w:color w:val="1f1f1f"/>
+                    <w:sz w:val="20"/>
+                    <w:szCs w:val="20"/>
+                    <w:highlight w:val="white"/>
+                  </w:rPr>
+                </w:pPr>
+                <w:r>
+                  <w:rPr>
+                    <w:color w:val="1f1f1f"/>
+                    <w:sz w:val="20"/>
+                    <w:szCs w:val="20"/>
+                    <w:highlight w:val="white"/>
+                    <w:rtl w:val="0"/>
+                  </w:rPr>
+                  <w:t xml:space="preserve">'subject', 'body', 'answer', 'type', 'queue', 'priority', 'language', 'business_type', 'tag_1', 'tag_2', 'tag_3', 'tag_4', 'tag_5', 'tag_6','tag_7', 'tag_8', 'tag_9'</w:t>
+                </w:r>
+              </w:p>
+            </w:tc>
+          </w:tr>
+        </w:tbl>
+      </w:sdtContent>
+    </w:sdt>
+    <w:p>
+      <w:pPr>
+        <w:rPr/>
+      </w:pPr>
+      <w:r>
+        <w:rPr>
+          <w:rtl w:val="0"/>
+        </w:rPr>
+        <w:br w:type="textWrapping"/>
+        <w:t xml:space="preserve">Upon inspection, several missing values were found in the subject, body, tag_4, tag_5, tag_6, tag_7, tag_8, and tag_9 columns. To ensure consistency, I removed rows containing the missing values. Due to a high volume of missing data, I dropped the columns tag_5, tag_6, tag_7, tag_8 and tag_9 columns. To simplify the tag representation, tag_1, tag_2, tag_3, and tag_4 columns were merged into a single tags column. There were no duplicate rows or outliers found during the analysis.</w:t>
+      </w:r>
+    </w:p>
+    <w:p>
+      <w:pPr>
+        <w:rPr/>
+      </w:pPr>
+      <w:r>
+        <w:rPr>
+          <w:rtl w:val="0"/>
+        </w:rPr>
+        <w:t xml:space="preserve">For the scope of this capstone project, which focuses on classifying ticket queues, predicting ticket priority, and summarizing ticket issues, I selected the following relevant columns below:</w:t>
+      </w:r>
+    </w:p>
+    <w:sdt>
+      <w:sdtPr>
+        <w:lock w:val="contentLocked"/>
+        <w:tag w:val="goog_rdk_5"/>
+      </w:sdtPr>
+      <w:sdtContent>
+        <w:tbl>
+          <w:tblPr>
+            <w:tblStyle w:val="Table7"/>
+            <w:tblW w:w="9000.0" w:type="dxa"/>
+            <w:jc w:val="left"/>
+            <w:tblBorders>
+              <w:top w:color="000000" w:space="0" w:sz="8" w:val="single"/>
+              <w:left w:color="000000" w:space="0" w:sz="8" w:val="single"/>
+              <w:bottom w:color="000000" w:space="0" w:sz="8" w:val="single"/>
+              <w:right w:color="000000" w:space="0" w:sz="8" w:val="single"/>
+              <w:insideH w:color="000000" w:space="0" w:sz="8" w:val="single"/>
+              <w:insideV w:color="000000" w:space="0" w:sz="8" w:val="single"/>
+            </w:tblBorders>
+            <w:tblLayout w:type="fixed"/>
+            <w:tblLook w:val="0600"/>
+          </w:tblPr>
+          <w:tblGrid>
+            <w:gridCol w:w="2115"/>
+            <w:gridCol w:w="6885"/>
+            <w:tblGridChange w:id="0">
+              <w:tblGrid>
+                <w:gridCol w:w="2115"/>
+                <w:gridCol w:w="6885"/>
+              </w:tblGrid>
+            </w:tblGridChange>
+          </w:tblGrid>
+          <w:tr>
+            <w:trPr>
+              <w:cantSplit w:val="0"/>
+              <w:tblHeader w:val="0"/>
+            </w:trPr>
+            <w:tc>
+              <w:tcPr>
+                <w:shd w:fill="cfe2f3" w:val="clear"/>
+                <w:tcMar>
+                  <w:top w:w="100.0" w:type="dxa"/>
+                  <w:left w:w="100.0" w:type="dxa"/>
+                  <w:bottom w:w="100.0" w:type="dxa"/>
+                  <w:right w:w="100.0" w:type="dxa"/>
+                </w:tcMar>
+                <w:vAlign w:val="top"/>
+              </w:tcPr>
+              <w:p>
+                <w:pPr>
+                  <w:rPr>
+                    <w:b w:val="1"/>
+                    <w:sz w:val="20"/>
+                    <w:szCs w:val="20"/>
+                  </w:rPr>
+                </w:pPr>
+                <w:r>
+                  <w:rPr>
+                    <w:b w:val="1"/>
+                    <w:sz w:val="20"/>
+                    <w:szCs w:val="20"/>
+                    <w:rtl w:val="0"/>
+                  </w:rPr>
+                  <w:t xml:space="preserve">Columns</w:t>
+                </w:r>
+              </w:p>
+            </w:tc>
+            <w:tc>
+              <w:tcPr>
+                <w:shd w:fill="auto" w:val="clear"/>
+                <w:tcMar>
+                  <w:top w:w="100.0" w:type="dxa"/>
+                  <w:left w:w="100.0" w:type="dxa"/>
+                  <w:bottom w:w="100.0" w:type="dxa"/>
+                  <w:right w:w="100.0" w:type="dxa"/>
+                </w:tcMar>
+                <w:vAlign w:val="top"/>
+              </w:tcPr>
+              <w:p>
+                <w:pPr>
+                  <w:rPr>
+                    <w:color w:val="1f1f1f"/>
+                    <w:sz w:val="20"/>
+                    <w:szCs w:val="20"/>
+                    <w:highlight w:val="white"/>
+                  </w:rPr>
+                </w:pPr>
+                <w:r>
+                  <w:rPr>
+                    <w:color w:val="1f1f1f"/>
+                    <w:sz w:val="20"/>
+                    <w:szCs w:val="20"/>
+                    <w:highlight w:val="white"/>
+                    <w:rtl w:val="0"/>
+                  </w:rPr>
+                  <w:t xml:space="preserve">'subject', 'body',  'queue', 'priority' ,'tags’</w:t>
+                </w:r>
+              </w:p>
+            </w:tc>
+          </w:tr>
+        </w:tbl>
+      </w:sdtContent>
+    </w:sdt>
+    <w:p>
+      <w:pPr>
+        <w:rPr>
+          <w:color w:val="1f1f1f"/>
+          <w:sz w:val="21"/>
+          <w:szCs w:val="21"/>
+          <w:highlight w:val="white"/>
+        </w:rPr>
+      </w:pPr>
+      <w:r>
+        <w:rPr>
+          <w:rtl w:val="0"/>
+        </w:rPr>
+      </w:r>
+    </w:p>
+    <w:p>
+      <w:pPr>
+        <w:rPr/>
+      </w:pPr>
+      <w:r>
+        <w:rPr>
+          <w:color w:val="1f1f1f"/>
+          <w:highlight w:val="white"/>
+          <w:rtl w:val="0"/>
+        </w:rPr>
+        <w:t xml:space="preserve">I analyzed the distribution of subject and body lengths in the customer support tickets to gain insights into how customers communicate their issues. The subject lines were relatively consistent, with most falling between 40 and 70 characters and peaking around 50 characters, indicating that customers tend to keep subjects concise. In contrast, body lengths showed greater variability, ranging from just a few characters to over 2,500. There is a high concentration between 300 and 800 characters and peaking around 300 characters. This suggests that while many customers provide brief descriptions of their issues, some provide more detailed information on their cases.</w:t>
+      </w:r>
+      <w:r>
+        <w:rPr>
+          <w:rtl w:val="0"/>
+        </w:rPr>
+      </w:r>
+      <w:r>
+        <w:drawing>
+          <wp:anchor allowOverlap="1" behindDoc="0" distB="114300" distT="114300" distL="114300" distR="114300" hidden="0" layoutInCell="1" locked="0" relativeHeight="0" simplePos="0">
+            <wp:simplePos x="0" y="0"/>
+            <wp:positionH relativeFrom="column">
+              <wp:posOffset>146213</wp:posOffset>
+            </wp:positionH>
+            <wp:positionV relativeFrom="paragraph">
+              <wp:posOffset>1485900</wp:posOffset>
+            </wp:positionV>
+            <wp:extent cx="5434013" cy="2809875"/>
+            <wp:effectExtent b="0" l="0" r="0" t="0"/>
+            <wp:wrapNone/>
+            <wp:docPr id="1728545905" name="image5.png"/>
+            <a:graphic>
+              <a:graphicData uri="http://schemas.openxmlformats.org/drawingml/2006/picture">
+                <pic:pic>
+                  <pic:nvPicPr>
+                    <pic:cNvPr id="0" name="image5.png"/>
+                    <pic:cNvPicPr preferRelativeResize="0"/>
+                  </pic:nvPicPr>
+                  <pic:blipFill>
+                    <a:blip r:embed="rId14"/>
+                    <a:srcRect b="0" l="0" r="0" t="0"/>
+                    <a:stretch>
+                      <a:fillRect/>
+                    </a:stretch>
+                  </pic:blipFill>
+                  <pic:spPr>
+                    <a:xfrm>
+                      <a:off x="0" y="0"/>
+                      <a:ext cx="5434013" cy="2809875"/>
+                    </a:xfrm>
+                    <a:prstGeom prst="rect"/>
+                    <a:ln/>
+                  </pic:spPr>
+                </pic:pic>
+              </a:graphicData>
+            </a:graphic>
+          </wp:anchor>
+        </w:drawing>
+      </w:r>
+    </w:p>
+    <w:p>
+      <w:pPr>
+        <w:rPr/>
+      </w:pPr>
+      <w:r>
+        <w:rPr>
+          <w:rtl w:val="0"/>
+        </w:rPr>
+      </w:r>
+    </w:p>
+    <w:p>
+      <w:pPr>
+        <w:rPr/>
+      </w:pPr>
+      <w:r>
+        <w:rPr>
+          <w:rtl w:val="0"/>
+        </w:rPr>
+      </w:r>
+    </w:p>
+    <w:p>
+      <w:pPr>
+        <w:pStyle w:val="Heading1"/>
+        <w:keepNext w:val="0"/>
+        <w:keepLines w:val="0"/>
+        <w:spacing w:before="280" w:line="259" w:lineRule="auto"/>
+        <w:rPr/>
+      </w:pPr>
+      <w:bookmarkStart w:colFirst="0" w:colLast="0" w:name="_heading=h.wesobsqd9suk" w:id="27"/>
+      <w:bookmarkEnd w:id="27"/>
+      <w:r>
+        <w:rPr>
+          <w:rtl w:val="0"/>
+        </w:rPr>
+      </w:r>
+    </w:p>
+    <w:p>
+      <w:pPr>
+        <w:pStyle w:val="Heading1"/>
+        <w:keepNext w:val="0"/>
+        <w:keepLines w:val="0"/>
+        <w:spacing w:before="280" w:line="259" w:lineRule="auto"/>
+        <w:rPr/>
+      </w:pPr>
+      <w:bookmarkStart w:colFirst="0" w:colLast="0" w:name="_heading=h.draohlhwtjd5" w:id="28"/>
+      <w:bookmarkEnd w:id="28"/>
+      <w:r>
+        <w:rPr>
+          <w:rtl w:val="0"/>
+        </w:rPr>
+      </w:r>
+    </w:p>
+    <w:p>
+      <w:pPr>
+        <w:pStyle w:val="Heading1"/>
+        <w:keepNext w:val="0"/>
+        <w:keepLines w:val="0"/>
+        <w:spacing w:before="280" w:line="259" w:lineRule="auto"/>
+        <w:rPr/>
+      </w:pPr>
+      <w:bookmarkStart w:colFirst="0" w:colLast="0" w:name="_heading=h.t9zy4c31yarf" w:id="29"/>
+      <w:bookmarkEnd w:id="29"/>
+      <w:r>
+        <w:rPr>
+          <w:rtl w:val="0"/>
+        </w:rPr>
+      </w:r>
+    </w:p>
+    <w:p>
+      <w:pPr>
+        <w:spacing w:line="276" w:lineRule="auto"/>
+        <w:rPr/>
+      </w:pPr>
+      <w:r>
+        <w:rPr>
+          <w:rtl w:val="0"/>
+        </w:rPr>
+      </w:r>
+    </w:p>
+    <w:p>
+      <w:pPr>
+        <w:spacing w:line="276" w:lineRule="auto"/>
+        <w:rPr/>
+      </w:pPr>
+      <w:r>
+        <w:rPr>
+          <w:rtl w:val="0"/>
+        </w:rPr>
+        <w:br w:type="textWrapping"/>
+      </w:r>
+    </w:p>
+    <w:p>
+      <w:pPr>
+        <w:spacing w:line="276" w:lineRule="auto"/>
+        <w:rPr>
+          <w:i w:val="1"/>
+          <w:sz w:val="18"/>
+          <w:szCs w:val="18"/>
+        </w:rPr>
+      </w:pPr>
+      <w:r>
+        <w:rPr>
+          <w:rtl w:val="0"/>
+        </w:rPr>
+      </w:r>
+    </w:p>
+    <w:p>
+      <w:pPr>
+        <w:spacing w:line="276" w:lineRule="auto"/>
+        <w:rPr/>
+      </w:pPr>
+      <w:r>
+        <w:rPr>
+          <w:i w:val="1"/>
+          <w:sz w:val="18"/>
+          <w:szCs w:val="18"/>
+          <w:rtl w:val="0"/>
+        </w:rPr>
+        <w:t xml:space="preserve">Figure 3 : Distribution of Subject and Body Lengths</w:t>
+      </w:r>
+      <w:r>
+        <w:rPr>
+          <w:rtl w:val="0"/>
+        </w:rPr>
+      </w:r>
+    </w:p>
+    <w:p>
+      <w:pPr>
+        <w:rPr/>
+      </w:pPr>
+      <w:r>
+        <w:rPr>
+          <w:rtl w:val="0"/>
+        </w:rPr>
+        <w:t xml:space="preserve">By analyzing the languages used in customer support tickets, five main languages were identified: English (en), German (de), Spanish (es), French (fr), and Portuguese (pt). Most tickets are in English, with over 1,200—nearly double the count of the next most common language. German and Spanish follow with around 730 tickets each, while French and Portuguese have just over 400. This suggests a strong English-speaking user base, while also highlighting support for other European languages.</w:t>
+      </w:r>
+      <w:r>
+        <w:drawing>
+          <wp:anchor allowOverlap="1" behindDoc="0" distB="114300" distT="114300" distL="114300" distR="114300" hidden="0" layoutInCell="1" locked="0" relativeHeight="0" simplePos="0">
+            <wp:simplePos x="0" y="0"/>
+            <wp:positionH relativeFrom="column">
+              <wp:posOffset>133350</wp:posOffset>
+            </wp:positionH>
+            <wp:positionV relativeFrom="paragraph">
+              <wp:posOffset>1019175</wp:posOffset>
+            </wp:positionV>
+            <wp:extent cx="5267325" cy="3228975"/>
+            <wp:effectExtent b="0" l="0" r="0" t="0"/>
+            <wp:wrapNone/>
+            <wp:docPr id="1728545907" name="image2.png"/>
+            <a:graphic>
+              <a:graphicData uri="http://schemas.openxmlformats.org/drawingml/2006/picture">
+                <pic:pic>
+                  <pic:nvPicPr>
+                    <pic:cNvPr id="0" name="image2.png"/>
+                    <pic:cNvPicPr preferRelativeResize="0"/>
+                  </pic:nvPicPr>
+                  <pic:blipFill>
+                    <a:blip r:embed="rId15"/>
+                    <a:srcRect b="2173" l="0" r="4651" t="2255"/>
+                    <a:stretch>
+                      <a:fillRect/>
+                    </a:stretch>
+                  </pic:blipFill>
+                  <pic:spPr>
+                    <a:xfrm>
+                      <a:off x="0" y="0"/>
+                      <a:ext cx="5267325" cy="3228975"/>
+                    </a:xfrm>
+                    <a:prstGeom prst="rect"/>
+                    <a:ln/>
+                  </pic:spPr>
+                </pic:pic>
+              </a:graphicData>
+            </a:graphic>
+          </wp:anchor>
+        </w:drawing>
+      </w:r>
+    </w:p>
+    <w:p>
+      <w:pPr>
+        <w:rPr/>
+      </w:pPr>
+      <w:r>
+        <w:rPr>
+          <w:rtl w:val="0"/>
+        </w:rPr>
+      </w:r>
+    </w:p>
+    <w:p>
+      <w:pPr>
+        <w:rPr/>
+      </w:pPr>
+      <w:r>
+        <w:rPr>
+          <w:rtl w:val="0"/>
+        </w:rPr>
+      </w:r>
+    </w:p>
+    <w:p>
+      <w:pPr>
+        <w:pStyle w:val="Heading1"/>
+        <w:keepNext w:val="0"/>
+        <w:keepLines w:val="0"/>
+        <w:spacing w:before="280" w:line="259" w:lineRule="auto"/>
+        <w:rPr/>
+      </w:pPr>
+      <w:bookmarkStart w:colFirst="0" w:colLast="0" w:name="_heading=h.qjq95m79frii" w:id="30"/>
+      <w:bookmarkEnd w:id="30"/>
+      <w:r>
+        <w:rPr>
+          <w:rtl w:val="0"/>
+        </w:rPr>
+      </w:r>
+    </w:p>
+    <w:p>
+      <w:pPr>
+        <w:pStyle w:val="Heading1"/>
+        <w:keepNext w:val="0"/>
+        <w:keepLines w:val="0"/>
+        <w:spacing w:before="280" w:line="259" w:lineRule="auto"/>
+        <w:rPr/>
+      </w:pPr>
+      <w:bookmarkStart w:colFirst="0" w:colLast="0" w:name="_heading=h.re51c3oo0e2a" w:id="31"/>
+      <w:bookmarkEnd w:id="31"/>
+      <w:r>
+        <w:rPr>
+          <w:rtl w:val="0"/>
+        </w:rPr>
+      </w:r>
+    </w:p>
+    <w:p>
+      <w:pPr>
+        <w:pStyle w:val="Heading1"/>
+        <w:keepNext w:val="0"/>
+        <w:keepLines w:val="0"/>
+        <w:spacing w:before="280" w:line="259" w:lineRule="auto"/>
+        <w:rPr/>
+      </w:pPr>
+      <w:bookmarkStart w:colFirst="0" w:colLast="0" w:name="_heading=h.kiquui7rqgp4" w:id="32"/>
+      <w:bookmarkEnd w:id="32"/>
+      <w:r>
+        <w:rPr>
+          <w:rtl w:val="0"/>
+        </w:rPr>
+      </w:r>
+    </w:p>
+    <w:p>
+      <w:pPr>
+        <w:pStyle w:val="Heading1"/>
+        <w:keepNext w:val="0"/>
+        <w:keepLines w:val="0"/>
+        <w:spacing w:before="280" w:line="259" w:lineRule="auto"/>
+        <w:rPr/>
+      </w:pPr>
+      <w:bookmarkStart w:colFirst="0" w:colLast="0" w:name="_heading=h.7ar7iqwlp5vh" w:id="33"/>
+      <w:bookmarkEnd w:id="33"/>
+      <w:r>
+        <w:rPr>
+          <w:rtl w:val="0"/>
+        </w:rPr>
+      </w:r>
+    </w:p>
+    <w:p>
+      <w:pPr>
+        <w:pStyle w:val="Heading1"/>
+        <w:keepNext w:val="0"/>
+        <w:keepLines w:val="0"/>
+        <w:spacing w:before="280" w:line="259" w:lineRule="auto"/>
+        <w:rPr/>
+      </w:pPr>
+      <w:bookmarkStart w:colFirst="0" w:colLast="0" w:name="_heading=h.cgeb0s8521t1" w:id="34"/>
+      <w:bookmarkEnd w:id="34"/>
+      <w:r>
+        <w:rPr>
+          <w:rtl w:val="0"/>
+        </w:rPr>
+      </w:r>
+    </w:p>
+    <w:p>
+      <w:pPr>
+        <w:spacing w:line="276" w:lineRule="auto"/>
+        <w:rPr/>
+      </w:pPr>
+      <w:r>
+        <w:rPr>
+          <w:rtl w:val="0"/>
+        </w:rPr>
+        <w:br w:type="textWrapping"/>
+      </w:r>
+      <w:r>
+        <w:rPr>
+          <w:i w:val="1"/>
+          <w:sz w:val="18"/>
+          <w:szCs w:val="18"/>
+          <w:rtl w:val="0"/>
+        </w:rPr>
+        <w:t xml:space="preserve">Figure 4 : Frequency Distribution of Ticket Languages</w:t>
+      </w:r>
+      <w:r>
+        <w:rPr>
+          <w:rtl w:val="0"/>
+        </w:rPr>
+      </w:r>
+    </w:p>
+    <w:p>
+      <w:pPr>
+        <w:rPr/>
+      </w:pPr>
+      <w:r>
+        <w:rPr>
+          <w:rtl w:val="0"/>
+        </w:rPr>
+        <w:t xml:space="preserve">Upon reviewing the ticket priority distribution, high and medium priority tickets occur significantly more often than low priority ones. This indicates a class imbalance, which could negatively impact the performance of classification models. Resampling or reweighting methods will need to take place to ensure fair training across the ticket priority. </w:t>
+      </w:r>
+      <w:r>
+        <w:drawing>
+          <wp:anchor allowOverlap="1" behindDoc="0" distB="114300" distT="114300" distL="114300" distR="114300" hidden="0" layoutInCell="1" locked="0" relativeHeight="0" simplePos="0">
+            <wp:simplePos x="0" y="0"/>
+            <wp:positionH relativeFrom="column">
+              <wp:posOffset>1</wp:posOffset>
+            </wp:positionH>
+            <wp:positionV relativeFrom="paragraph">
+              <wp:posOffset>923925</wp:posOffset>
+            </wp:positionV>
+            <wp:extent cx="5203990" cy="3097384"/>
+            <wp:effectExtent b="0" l="0" r="0" t="0"/>
+            <wp:wrapNone/>
+            <wp:docPr id="1728545903" name="image3.png"/>
+            <a:graphic>
+              <a:graphicData uri="http://schemas.openxmlformats.org/drawingml/2006/picture">
+                <pic:pic>
+                  <pic:nvPicPr>
+                    <pic:cNvPr id="0" name="image3.png"/>
+                    <pic:cNvPicPr preferRelativeResize="0"/>
+                  </pic:nvPicPr>
+                  <pic:blipFill>
+                    <a:blip r:embed="rId16"/>
+                    <a:srcRect b="7195" l="0" r="15853" t="0"/>
+                    <a:stretch>
+                      <a:fillRect/>
+                    </a:stretch>
+                  </pic:blipFill>
+                  <pic:spPr>
+                    <a:xfrm>
+                      <a:off x="0" y="0"/>
+                      <a:ext cx="5203990" cy="3097384"/>
+                    </a:xfrm>
+                    <a:prstGeom prst="rect"/>
+                    <a:ln/>
+                  </pic:spPr>
+                </pic:pic>
+              </a:graphicData>
+            </a:graphic>
+          </wp:anchor>
+        </w:drawing>
+      </w:r>
+    </w:p>
+    <w:p>
+      <w:pPr>
+        <w:pStyle w:val="Heading1"/>
+        <w:keepNext w:val="0"/>
+        <w:keepLines w:val="0"/>
+        <w:spacing w:before="280" w:line="259" w:lineRule="auto"/>
+        <w:rPr/>
+      </w:pPr>
+      <w:bookmarkStart w:colFirst="0" w:colLast="0" w:name="_heading=h.692dj4a6nzv4" w:id="35"/>
+      <w:bookmarkEnd w:id="35"/>
+      <w:r>
+        <w:rPr>
+          <w:rtl w:val="0"/>
+        </w:rPr>
+      </w:r>
+    </w:p>
+    <w:p>
+      <w:pPr>
+        <w:rPr/>
+      </w:pPr>
+      <w:r>
+        <w:rPr>
+          <w:rtl w:val="0"/>
+        </w:rPr>
+      </w:r>
+    </w:p>
+    <w:p>
+      <w:pPr>
+        <w:rPr/>
+      </w:pPr>
+      <w:r>
+        <w:rPr>
+          <w:rtl w:val="0"/>
+        </w:rPr>
+      </w:r>
+    </w:p>
+    <w:p>
+      <w:pPr>
+        <w:rPr/>
+      </w:pPr>
+      <w:r>
+        <w:rPr>
+          <w:rtl w:val="0"/>
+        </w:rPr>
+      </w:r>
+    </w:p>
+    <w:p>
+      <w:pPr>
+        <w:rPr/>
+      </w:pPr>
+      <w:r>
+        <w:rPr>
+          <w:rtl w:val="0"/>
+        </w:rPr>
+      </w:r>
+    </w:p>
+    <w:p>
+      <w:pPr>
+        <w:rPr/>
+      </w:pPr>
+      <w:r>
+        <w:rPr>
+          <w:rtl w:val="0"/>
+        </w:rPr>
+      </w:r>
+    </w:p>
+    <w:p>
+      <w:pPr>
+        <w:rPr/>
+      </w:pPr>
+      <w:r>
+        <w:rPr>
+          <w:rtl w:val="0"/>
+        </w:rPr>
+      </w:r>
+    </w:p>
+    <w:p>
+      <w:pPr>
+        <w:rPr/>
+      </w:pPr>
+      <w:r>
+        <w:rPr>
+          <w:rtl w:val="0"/>
+        </w:rPr>
+      </w:r>
+    </w:p>
+    <w:p>
+      <w:pPr>
+        <w:rPr/>
+      </w:pPr>
+      <w:r>
+        <w:rPr>
+          <w:rtl w:val="0"/>
+        </w:rPr>
+      </w:r>
+    </w:p>
+    <w:p>
+      <w:pPr>
+        <w:rPr/>
+      </w:pPr>
+      <w:r>
+        <w:rPr>
+          <w:rtl w:val="0"/>
+        </w:rPr>
+      </w:r>
+    </w:p>
+    <w:p>
+      <w:pPr>
+        <w:spacing w:line="276" w:lineRule="auto"/>
+        <w:rPr>
+          <w:i w:val="1"/>
+          <w:sz w:val="18"/>
+          <w:szCs w:val="18"/>
+        </w:rPr>
+      </w:pPr>
+      <w:r>
+        <w:rPr>
+          <w:rtl w:val="0"/>
+        </w:rPr>
+      </w:r>
+    </w:p>
+    <w:p>
+      <w:pPr>
+        <w:spacing w:line="276" w:lineRule="auto"/>
+        <w:rPr/>
+      </w:pPr>
+      <w:r>
+        <w:rPr>
+          <w:i w:val="1"/>
+          <w:sz w:val="18"/>
+          <w:szCs w:val="18"/>
+          <w:rtl w:val="0"/>
+        </w:rPr>
+        <w:t xml:space="preserve">Figure 5 :  Frequency Distribution of Ticket Priority</w:t>
+      </w:r>
+      <w:r>
+        <w:rPr>
+          <w:rtl w:val="0"/>
+        </w:rPr>
+      </w:r>
+    </w:p>
+    <w:p>
+      <w:pPr>
+        <w:spacing w:line="276" w:lineRule="auto"/>
+        <w:rPr/>
+      </w:pPr>
+      <w:r>
+        <w:rPr>
+          <w:rtl w:val="0"/>
+        </w:rPr>
+        <w:t xml:space="preserve">The dataset covers ticket queues like Technical Support, Product Support, Customer Service, IT Support, Billing, Returns, Outages, Sales, General Inquiry, and HR. The majority of tickets fall within the top five queues, with Technical Support queue receiving the highest number of cases. There is also a class imbalance which will require resampling or reweighting to improve the performance for the ticket queue classification model. When comparing the ticket priority across queues, the Technical Support queue receives the highest number of high priority tickets, whereas most other queues, such as Customer Service and Product Support, are dominated by medium and low-priority tickets, indicating  less critical inquiries.</w:t>
+      </w:r>
+      <w:r>
+        <w:drawing>
+          <wp:anchor allowOverlap="1" behindDoc="0" distB="114300" distT="114300" distL="114300" distR="114300" hidden="0" layoutInCell="1" locked="0" relativeHeight="0" simplePos="0">
+            <wp:simplePos x="0" y="0"/>
+            <wp:positionH relativeFrom="column">
+              <wp:posOffset>22389</wp:posOffset>
+            </wp:positionH>
+            <wp:positionV relativeFrom="paragraph">
+              <wp:posOffset>1571625</wp:posOffset>
+            </wp:positionV>
+            <wp:extent cx="5681663" cy="2915101"/>
+            <wp:effectExtent b="0" l="0" r="0" t="0"/>
+            <wp:wrapNone/>
+            <wp:docPr id="1728545908" name="image7.png"/>
+            <a:graphic>
+              <a:graphicData uri="http://schemas.openxmlformats.org/drawingml/2006/picture">
+                <pic:pic>
+                  <pic:nvPicPr>
+                    <pic:cNvPr id="0" name="image7.png"/>
+                    <pic:cNvPicPr preferRelativeResize="0"/>
+                  </pic:nvPicPr>
+                  <pic:blipFill>
+                    <a:blip r:embed="rId17"/>
+                    <a:srcRect b="0" l="0" r="0" t="0"/>
+                    <a:stretch>
+                      <a:fillRect/>
+                    </a:stretch>
+                  </pic:blipFill>
+                  <pic:spPr>
+                    <a:xfrm>
+                      <a:off x="0" y="0"/>
+                      <a:ext cx="5681663" cy="2915101"/>
+                    </a:xfrm>
+                    <a:prstGeom prst="rect"/>
+                    <a:ln/>
+                  </pic:spPr>
+                </pic:pic>
+              </a:graphicData>
+            </a:graphic>
+          </wp:anchor>
+        </w:drawing>
+      </w:r>
+    </w:p>
+    <w:p>
+      <w:pPr>
+        <w:spacing w:line="276" w:lineRule="auto"/>
+        <w:rPr/>
+      </w:pPr>
+      <w:r>
+        <w:rPr>
+          <w:rtl w:val="0"/>
+        </w:rPr>
+      </w:r>
+    </w:p>
+    <w:p>
+      <w:pPr>
+        <w:spacing w:line="276" w:lineRule="auto"/>
+        <w:rPr/>
+      </w:pPr>
+      <w:r>
+        <w:rPr>
+          <w:rtl w:val="0"/>
+        </w:rPr>
+      </w:r>
+    </w:p>
+    <w:p>
+      <w:pPr>
+        <w:spacing w:line="276" w:lineRule="auto"/>
+        <w:rPr/>
+      </w:pPr>
+      <w:r>
+        <w:rPr>
+          <w:rtl w:val="0"/>
+        </w:rPr>
+      </w:r>
+    </w:p>
+    <w:p>
+      <w:pPr>
+        <w:spacing w:line="276" w:lineRule="auto"/>
+        <w:rPr/>
+      </w:pPr>
+      <w:r>
+        <w:rPr>
+          <w:rtl w:val="0"/>
+        </w:rPr>
+      </w:r>
+    </w:p>
+    <w:p>
+      <w:pPr>
+        <w:spacing w:line="276" w:lineRule="auto"/>
+        <w:rPr/>
+      </w:pPr>
+      <w:r>
+        <w:rPr>
+          <w:rtl w:val="0"/>
+        </w:rPr>
+      </w:r>
+    </w:p>
+    <w:p>
+      <w:pPr>
+        <w:pStyle w:val="Heading1"/>
+        <w:keepNext w:val="0"/>
+        <w:keepLines w:val="0"/>
+        <w:spacing w:before="280" w:line="259" w:lineRule="auto"/>
+        <w:rPr/>
+      </w:pPr>
+      <w:bookmarkStart w:colFirst="0" w:colLast="0" w:name="_heading=h.hutu8auw49gq" w:id="36"/>
+      <w:bookmarkEnd w:id="36"/>
+      <w:r>
+        <w:rPr>
+          <w:rtl w:val="0"/>
+        </w:rPr>
+      </w:r>
+    </w:p>
+    <w:p>
+      <w:pPr>
+        <w:pStyle w:val="Heading1"/>
+        <w:keepNext w:val="0"/>
+        <w:keepLines w:val="0"/>
+        <w:spacing w:before="280" w:line="259" w:lineRule="auto"/>
+        <w:rPr/>
+      </w:pPr>
+      <w:bookmarkStart w:colFirst="0" w:colLast="0" w:name="_heading=h.uhplmxcd1e0v" w:id="37"/>
+      <w:bookmarkEnd w:id="37"/>
+      <w:r>
+        <w:rPr>
+          <w:rtl w:val="0"/>
+        </w:rPr>
+      </w:r>
+    </w:p>
+    <w:p>
+      <w:pPr>
+        <w:spacing w:line="276" w:lineRule="auto"/>
+        <w:rPr>
+          <w:i w:val="1"/>
+          <w:sz w:val="18"/>
+          <w:szCs w:val="18"/>
+        </w:rPr>
+      </w:pPr>
+      <w:r>
+        <w:rPr>
+          <w:rtl w:val="0"/>
+        </w:rPr>
+      </w:r>
+    </w:p>
+    <w:p>
+      <w:pPr>
+        <w:spacing w:line="276" w:lineRule="auto"/>
+        <w:rPr>
+          <w:i w:val="1"/>
+          <w:sz w:val="18"/>
+          <w:szCs w:val="18"/>
+        </w:rPr>
+      </w:pPr>
+      <w:r>
+        <w:rPr>
+          <w:i w:val="1"/>
+          <w:sz w:val="18"/>
+          <w:szCs w:val="18"/>
+          <w:rtl w:val="0"/>
+        </w:rPr>
+        <w:br w:type="textWrapping"/>
+        <w:t xml:space="preserve">Figure 6 :  Frequency Distribution of Ticket Queue</w:t>
+      </w:r>
+      <w:r>
+        <w:drawing>
+          <wp:anchor allowOverlap="1" behindDoc="1" distB="114300" distT="114300" distL="114300" distR="114300" hidden="0" layoutInCell="1" locked="0" relativeHeight="0" simplePos="0">
+            <wp:simplePos x="0" y="0"/>
+            <wp:positionH relativeFrom="column">
+              <wp:posOffset>514350</wp:posOffset>
+            </wp:positionH>
+            <wp:positionV relativeFrom="paragraph">
+              <wp:posOffset>419100</wp:posOffset>
+            </wp:positionV>
+            <wp:extent cx="5186363" cy="3764770"/>
+            <wp:effectExtent b="0" l="0" r="0" t="0"/>
+            <wp:wrapNone/>
+            <wp:docPr id="1728545906" name="image8.png"/>
+            <a:graphic>
+              <a:graphicData uri="http://schemas.openxmlformats.org/drawingml/2006/picture">
+                <pic:pic>
+                  <pic:nvPicPr>
+                    <pic:cNvPr id="0" name="image8.png"/>
+                    <pic:cNvPicPr preferRelativeResize="0"/>
+                  </pic:nvPicPr>
+                  <pic:blipFill>
+                    <a:blip r:embed="rId18"/>
+                    <a:srcRect b="2615" l="0" r="0" t="0"/>
+                    <a:stretch>
+                      <a:fillRect/>
+                    </a:stretch>
+                  </pic:blipFill>
+                  <pic:spPr>
+                    <a:xfrm>
+                      <a:off x="0" y="0"/>
+                      <a:ext cx="5186363" cy="3764770"/>
+                    </a:xfrm>
+                    <a:prstGeom prst="rect"/>
+                    <a:ln/>
+                  </pic:spPr>
+                </pic:pic>
+              </a:graphicData>
+            </a:graphic>
+          </wp:anchor>
+        </w:drawing>
+      </w:r>
+    </w:p>
+    <w:p>
+      <w:pPr>
+        <w:spacing w:line="276" w:lineRule="auto"/>
+        <w:rPr>
+          <w:i w:val="1"/>
+          <w:sz w:val="18"/>
+          <w:szCs w:val="18"/>
+        </w:rPr>
+      </w:pPr>
+      <w:r>
+        <w:rPr>
+          <w:rtl w:val="0"/>
+        </w:rPr>
+      </w:r>
+    </w:p>
+    <w:p>
+      <w:pPr>
+        <w:pStyle w:val="Heading1"/>
+        <w:keepNext w:val="0"/>
+        <w:keepLines w:val="0"/>
+        <w:spacing w:before="280" w:line="259" w:lineRule="auto"/>
+        <w:rPr/>
+      </w:pPr>
+      <w:bookmarkStart w:colFirst="0" w:colLast="0" w:name="_heading=h.ug53ob2u274y" w:id="38"/>
+      <w:bookmarkEnd w:id="38"/>
+      <w:r>
+        <w:rPr>
+          <w:rtl w:val="0"/>
+        </w:rPr>
+      </w:r>
+    </w:p>
+    <w:p>
+      <w:pPr>
+        <w:pStyle w:val="Heading1"/>
+        <w:keepNext w:val="0"/>
+        <w:keepLines w:val="0"/>
+        <w:spacing w:before="280" w:line="259" w:lineRule="auto"/>
+        <w:rPr/>
+      </w:pPr>
+      <w:bookmarkStart w:colFirst="0" w:colLast="0" w:name="_heading=h.plczzvpg8hqz" w:id="39"/>
+      <w:bookmarkEnd w:id="39"/>
+      <w:r>
+        <w:rPr>
+          <w:rtl w:val="0"/>
+        </w:rPr>
+      </w:r>
+    </w:p>
+    <w:p>
+      <w:pPr>
+        <w:pStyle w:val="Heading1"/>
+        <w:keepNext w:val="0"/>
+        <w:keepLines w:val="0"/>
+        <w:spacing w:before="280" w:line="259" w:lineRule="auto"/>
+        <w:rPr/>
+      </w:pPr>
+      <w:bookmarkStart w:colFirst="0" w:colLast="0" w:name="_heading=h.34if5hh50gnr" w:id="40"/>
+      <w:bookmarkEnd w:id="40"/>
+      <w:r>
+        <w:rPr>
+          <w:rtl w:val="0"/>
+        </w:rPr>
+      </w:r>
+    </w:p>
+    <w:p>
+      <w:pPr>
+        <w:pStyle w:val="Heading1"/>
+        <w:keepNext w:val="0"/>
+        <w:keepLines w:val="0"/>
+        <w:spacing w:before="280" w:line="259" w:lineRule="auto"/>
+        <w:rPr/>
+      </w:pPr>
+      <w:bookmarkStart w:colFirst="0" w:colLast="0" w:name="_heading=h.jxnbbuqhp8jq" w:id="41"/>
+      <w:bookmarkEnd w:id="41"/>
+      <w:r>
+        <w:rPr>
+          <w:rtl w:val="0"/>
+        </w:rPr>
+      </w:r>
+    </w:p>
+    <w:p>
+      <w:pPr>
+        <w:rPr/>
+      </w:pPr>
+      <w:r>
+        <w:rPr>
+          <w:rtl w:val="0"/>
+        </w:rPr>
+      </w:r>
+    </w:p>
+    <w:p>
+      <w:pPr>
+        <w:rPr/>
+      </w:pPr>
+      <w:r>
+        <w:rPr>
+          <w:rtl w:val="0"/>
+        </w:rPr>
+      </w:r>
+    </w:p>
+    <w:p>
+      <w:pPr>
+        <w:rPr/>
+      </w:pPr>
+      <w:r>
+        <w:rPr>
+          <w:rtl w:val="0"/>
+        </w:rPr>
+      </w:r>
+    </w:p>
+    <w:p>
+      <w:pPr>
+        <w:rPr/>
+      </w:pPr>
+      <w:r>
+        <w:rPr>
+          <w:rtl w:val="0"/>
+        </w:rPr>
+      </w:r>
+    </w:p>
+    <w:p>
+      <w:pPr>
+        <w:spacing w:line="276" w:lineRule="auto"/>
+        <w:rPr>
+          <w:i w:val="1"/>
+          <w:sz w:val="18"/>
+          <w:szCs w:val="18"/>
+        </w:rPr>
+      </w:pPr>
+      <w:r>
+        <w:rPr>
+          <w:rtl w:val="0"/>
+        </w:rPr>
+      </w:r>
+    </w:p>
+    <w:p>
+      <w:pPr>
+        <w:spacing w:line="276" w:lineRule="auto"/>
+        <w:rPr>
+          <w:i w:val="1"/>
+          <w:sz w:val="18"/>
+          <w:szCs w:val="18"/>
+        </w:rPr>
+      </w:pPr>
+      <w:r>
+        <w:rPr>
+          <w:i w:val="1"/>
+          <w:sz w:val="18"/>
+          <w:szCs w:val="18"/>
+          <w:rtl w:val="0"/>
+        </w:rPr>
+        <w:t xml:space="preserve">Figure 7 :  Ticket Priority Distribution Across Queues</w:t>
+      </w:r>
+    </w:p>
+    <w:p>
+      <w:pPr>
+        <w:rPr/>
+      </w:pPr>
+      <w:r>
+        <w:rPr>
+          <w:rtl w:val="0"/>
+        </w:rPr>
+        <w:t xml:space="preserve">From reviewing the distribution for the tags in the customer support tickets, it contains 122 unique tags, with the top five being Technical Support, Product Support, Problem Resolution, Urgent Issue, and IT Support. The chart below shows the overall distribution of tags within the dataset.</w:t>
+      </w:r>
+      <w:r>
+        <w:drawing>
+          <wp:anchor allowOverlap="1" behindDoc="0" distB="114300" distT="114300" distL="114300" distR="114300" hidden="0" layoutInCell="1" locked="0" relativeHeight="0" simplePos="0">
+            <wp:simplePos x="0" y="0"/>
+            <wp:positionH relativeFrom="column">
+              <wp:posOffset>1</wp:posOffset>
+            </wp:positionH>
+            <wp:positionV relativeFrom="paragraph">
+              <wp:posOffset>611981</wp:posOffset>
+            </wp:positionV>
+            <wp:extent cx="5856872" cy="7948613"/>
+            <wp:effectExtent b="0" l="0" r="0" t="0"/>
+            <wp:wrapNone/>
+            <wp:docPr id="1728545909" name="image12.png"/>
+            <a:graphic>
+              <a:graphicData uri="http://schemas.openxmlformats.org/drawingml/2006/picture">
+                <pic:pic>
+                  <pic:nvPicPr>
+                    <pic:cNvPr id="0" name="image12.png"/>
+                    <pic:cNvPicPr preferRelativeResize="0"/>
+                  </pic:nvPicPr>
+                  <pic:blipFill>
+                    <a:blip r:embed="rId19"/>
+                    <a:srcRect b="0" l="0" r="0" t="0"/>
+                    <a:stretch>
+                      <a:fillRect/>
+                    </a:stretch>
+                  </pic:blipFill>
+                  <pic:spPr>
+                    <a:xfrm>
+                      <a:off x="0" y="0"/>
+                      <a:ext cx="5856872" cy="7948613"/>
+                    </a:xfrm>
+                    <a:prstGeom prst="rect"/>
+                    <a:ln/>
+                  </pic:spPr>
+                </pic:pic>
+              </a:graphicData>
+            </a:graphic>
+          </wp:anchor>
+        </w:drawing>
+      </w:r>
+    </w:p>
+    <w:p>
+      <w:pPr>
+        <w:rPr/>
+      </w:pPr>
+      <w:r>
+        <w:rPr>
+          <w:rtl w:val="0"/>
+        </w:rPr>
+      </w:r>
+    </w:p>
+    <w:p>
+      <w:pPr>
+        <w:rPr/>
+      </w:pPr>
+      <w:r>
+        <w:rPr>
+          <w:rtl w:val="0"/>
+        </w:rPr>
+      </w:r>
+    </w:p>
+    <w:p>
+      <w:pPr>
+        <w:pStyle w:val="Heading1"/>
+        <w:keepNext w:val="0"/>
+        <w:keepLines w:val="0"/>
+        <w:spacing w:before="280" w:line="259" w:lineRule="auto"/>
+        <w:rPr/>
+      </w:pPr>
+      <w:bookmarkStart w:colFirst="0" w:colLast="0" w:name="_heading=h.gr40bx9uj2a5" w:id="42"/>
+      <w:bookmarkEnd w:id="42"/>
+      <w:r>
+        <w:rPr>
+          <w:rtl w:val="0"/>
+        </w:rPr>
+      </w:r>
+    </w:p>
+    <w:p>
+      <w:pPr>
+        <w:pStyle w:val="Heading1"/>
+        <w:keepNext w:val="0"/>
+        <w:keepLines w:val="0"/>
+        <w:spacing w:before="280" w:line="259" w:lineRule="auto"/>
+        <w:rPr/>
+      </w:pPr>
+      <w:bookmarkStart w:colFirst="0" w:colLast="0" w:name="_heading=h.q56rpq3kazii" w:id="43"/>
+      <w:bookmarkEnd w:id="43"/>
+      <w:r>
+        <w:rPr>
+          <w:rtl w:val="0"/>
+        </w:rPr>
+      </w:r>
+    </w:p>
+    <w:p>
+      <w:pPr>
+        <w:pStyle w:val="Heading1"/>
+        <w:keepNext w:val="0"/>
+        <w:keepLines w:val="0"/>
+        <w:spacing w:before="280" w:line="259" w:lineRule="auto"/>
+        <w:rPr/>
+      </w:pPr>
+      <w:bookmarkStart w:colFirst="0" w:colLast="0" w:name="_heading=h.tcu4aie5uk1z" w:id="44"/>
+      <w:bookmarkEnd w:id="44"/>
+      <w:r>
+        <w:rPr>
+          <w:rtl w:val="0"/>
+        </w:rPr>
+      </w:r>
+    </w:p>
+    <w:p>
+      <w:pPr>
+        <w:pStyle w:val="Heading1"/>
+        <w:keepNext w:val="0"/>
+        <w:keepLines w:val="0"/>
+        <w:spacing w:before="280" w:line="259" w:lineRule="auto"/>
+        <w:rPr/>
+      </w:pPr>
+      <w:bookmarkStart w:colFirst="0" w:colLast="0" w:name="_heading=h.ymlssg65b7ru" w:id="45"/>
+      <w:bookmarkEnd w:id="45"/>
+      <w:r>
+        <w:rPr>
+          <w:rtl w:val="0"/>
+        </w:rPr>
+      </w:r>
+    </w:p>
+    <w:p>
+      <w:pPr>
+        <w:pStyle w:val="Heading1"/>
+        <w:keepNext w:val="0"/>
+        <w:keepLines w:val="0"/>
+        <w:spacing w:before="280" w:line="259" w:lineRule="auto"/>
+        <w:rPr/>
+      </w:pPr>
+      <w:bookmarkStart w:colFirst="0" w:colLast="0" w:name="_heading=h.brxhhp65dibj" w:id="46"/>
+      <w:bookmarkEnd w:id="46"/>
+      <w:r>
+        <w:rPr>
+          <w:rtl w:val="0"/>
+        </w:rPr>
+      </w:r>
+    </w:p>
+    <w:p>
+      <w:pPr>
+        <w:pStyle w:val="Heading1"/>
+        <w:keepNext w:val="0"/>
+        <w:keepLines w:val="0"/>
+        <w:spacing w:before="280" w:line="259" w:lineRule="auto"/>
+        <w:rPr/>
+      </w:pPr>
+      <w:bookmarkStart w:colFirst="0" w:colLast="0" w:name="_heading=h.3g2jhokryia4" w:id="47"/>
+      <w:bookmarkEnd w:id="47"/>
+      <w:r>
+        <w:rPr>
+          <w:rtl w:val="0"/>
+        </w:rPr>
+      </w:r>
+    </w:p>
+    <w:p>
+      <w:pPr>
+        <w:pStyle w:val="Heading1"/>
+        <w:keepNext w:val="0"/>
+        <w:keepLines w:val="0"/>
+        <w:spacing w:before="280" w:line="259" w:lineRule="auto"/>
+        <w:rPr/>
+      </w:pPr>
+      <w:bookmarkStart w:colFirst="0" w:colLast="0" w:name="_heading=h.og80hdp2yurg" w:id="48"/>
+      <w:bookmarkEnd w:id="48"/>
+      <w:r>
+        <w:rPr>
+          <w:rtl w:val="0"/>
+        </w:rPr>
+      </w:r>
+    </w:p>
+    <w:p>
+      <w:pPr>
+        <w:pStyle w:val="Heading1"/>
+        <w:keepNext w:val="0"/>
+        <w:keepLines w:val="0"/>
+        <w:spacing w:before="280" w:line="259" w:lineRule="auto"/>
+        <w:rPr/>
+      </w:pPr>
+      <w:bookmarkStart w:colFirst="0" w:colLast="0" w:name="_heading=h.q97p4lr3qs81" w:id="49"/>
+      <w:bookmarkEnd w:id="49"/>
+      <w:r>
+        <w:rPr>
+          <w:rtl w:val="0"/>
+        </w:rPr>
+      </w:r>
+    </w:p>
+    <w:p>
+      <w:pPr>
+        <w:pStyle w:val="Heading1"/>
+        <w:keepNext w:val="0"/>
+        <w:keepLines w:val="0"/>
+        <w:spacing w:before="280" w:line="259" w:lineRule="auto"/>
+        <w:rPr/>
+      </w:pPr>
+      <w:bookmarkStart w:colFirst="0" w:colLast="0" w:name="_heading=h.p98fb8jdyfrp" w:id="50"/>
+      <w:bookmarkEnd w:id="50"/>
+      <w:r>
+        <w:rPr>
+          <w:rtl w:val="0"/>
+        </w:rPr>
+      </w:r>
+    </w:p>
+    <w:p>
+      <w:pPr>
+        <w:pStyle w:val="Heading1"/>
+        <w:keepNext w:val="0"/>
+        <w:keepLines w:val="0"/>
+        <w:spacing w:before="280" w:line="259" w:lineRule="auto"/>
+        <w:rPr/>
+      </w:pPr>
+      <w:bookmarkStart w:colFirst="0" w:colLast="0" w:name="_heading=h.85nxor6m1e7p" w:id="51"/>
+      <w:bookmarkEnd w:id="51"/>
+      <w:r>
+        <w:rPr>
+          <w:rtl w:val="0"/>
+        </w:rPr>
+      </w:r>
+    </w:p>
+    <w:p>
+      <w:pPr>
+        <w:pStyle w:val="Heading1"/>
+        <w:keepNext w:val="0"/>
+        <w:keepLines w:val="0"/>
+        <w:spacing w:before="280" w:line="259" w:lineRule="auto"/>
+        <w:rPr/>
+      </w:pPr>
+      <w:bookmarkStart w:colFirst="0" w:colLast="0" w:name="_heading=h.v01i12odkp9y" w:id="52"/>
+      <w:bookmarkEnd w:id="52"/>
+      <w:r>
+        <w:rPr>
+          <w:rtl w:val="0"/>
+        </w:rPr>
+      </w:r>
+    </w:p>
+    <w:p>
+      <w:pPr>
+        <w:pStyle w:val="Heading1"/>
+        <w:keepNext w:val="0"/>
+        <w:keepLines w:val="0"/>
+        <w:spacing w:before="280" w:line="259" w:lineRule="auto"/>
+        <w:rPr/>
+      </w:pPr>
+      <w:bookmarkStart w:colFirst="0" w:colLast="0" w:name="_heading=h.g2zcy7bmmlgm" w:id="53"/>
+      <w:bookmarkEnd w:id="53"/>
+      <w:r>
+        <w:rPr>
+          <w:rtl w:val="0"/>
+        </w:rPr>
+      </w:r>
+    </w:p>
+    <w:p>
+      <w:pPr>
+        <w:pStyle w:val="Heading1"/>
+        <w:keepNext w:val="0"/>
+        <w:keepLines w:val="0"/>
+        <w:spacing w:before="280" w:line="259" w:lineRule="auto"/>
+        <w:rPr/>
+      </w:pPr>
+      <w:bookmarkStart w:colFirst="0" w:colLast="0" w:name="_heading=h.3fe644ilcciw" w:id="54"/>
+      <w:bookmarkEnd w:id="54"/>
+      <w:r>
+        <w:rPr>
+          <w:rtl w:val="0"/>
+        </w:rPr>
+      </w:r>
+    </w:p>
+    <w:p>
+      <w:pPr>
+        <w:pStyle w:val="Heading1"/>
+        <w:keepNext w:val="0"/>
+        <w:keepLines w:val="0"/>
+        <w:spacing w:before="280" w:line="259" w:lineRule="auto"/>
+        <w:rPr/>
+      </w:pPr>
+      <w:bookmarkStart w:colFirst="0" w:colLast="0" w:name="_heading=h.saeujdofm4pk" w:id="55"/>
+      <w:bookmarkEnd w:id="55"/>
+      <w:r>
+        <w:rPr>
+          <w:rtl w:val="0"/>
+        </w:rPr>
+      </w:r>
+    </w:p>
+    <w:p>
+      <w:pPr>
+        <w:spacing w:line="276" w:lineRule="auto"/>
+        <w:rPr>
+          <w:i w:val="1"/>
+          <w:sz w:val="18"/>
+          <w:szCs w:val="18"/>
+        </w:rPr>
+      </w:pPr>
+      <w:r>
+        <w:rPr>
+          <w:rtl w:val="0"/>
+        </w:rPr>
+      </w:r>
+    </w:p>
+    <w:p>
+      <w:pPr>
+        <w:spacing w:line="276" w:lineRule="auto"/>
+        <w:rPr/>
+      </w:pPr>
+      <w:r>
+        <w:rPr>
+          <w:i w:val="1"/>
+          <w:sz w:val="18"/>
+          <w:szCs w:val="18"/>
+          <w:rtl w:val="0"/>
+        </w:rPr>
+        <w:t xml:space="preserve">Figure 8 : Tag Frequency Distribution in Tickets</w:t>
+      </w:r>
+      <w:r>
+        <w:rPr>
+          <w:rtl w:val="0"/>
+        </w:rPr>
+      </w:r>
+    </w:p>
+    <w:p>
+      <w:pPr>
+        <w:pStyle w:val="Heading1"/>
+        <w:keepNext w:val="0"/>
+        <w:keepLines w:val="0"/>
+        <w:spacing w:before="280" w:line="259" w:lineRule="auto"/>
+        <w:rPr/>
+      </w:pPr>
+      <w:bookmarkStart w:colFirst="0" w:colLast="0" w:name="_heading=h.ghddo9dchlqy" w:id="56"/>
+      <w:bookmarkEnd w:id="56"/>
+      <w:r>
+        <w:rPr>
+          <w:rtl w:val="0"/>
+        </w:rPr>
+        <w:t xml:space="preserve">Data Preparation and Feature Engineering</w:t>
+      </w:r>
+    </w:p>
+    <w:p>
+      <w:pPr>
+        <w:numPr>
+          <w:ilvl w:val="0"/>
+          <w:numId w:val="4"/>
+        </w:numPr>
+        <w:spacing w:after="0" w:afterAutospacing="0" w:before="240" w:lineRule="auto"/>
+        <w:ind w:left="720" w:hanging="360"/>
+      </w:pPr>
+      <w:r>
+        <w:rPr>
+          <w:rtl w:val="0"/>
+        </w:rPr>
+        <w:t xml:space="preserve">Data Cleaning</w:t>
+      </w:r>
+    </w:p>
+    <w:p>
+      <w:pPr>
+        <w:numPr>
+          <w:ilvl w:val="0"/>
+          <w:numId w:val="4"/>
+        </w:numPr>
+        <w:spacing w:after="0" w:afterAutospacing="0" w:before="0" w:beforeAutospacing="0" w:lineRule="auto"/>
+        <w:ind w:left="720" w:hanging="360"/>
+      </w:pPr>
+      <w:r>
+        <w:rPr>
+          <w:rtl w:val="0"/>
+        </w:rPr>
+        <w:t xml:space="preserve">Text Preprocessing (including translation, text cleanup)</w:t>
+      </w:r>
+    </w:p>
+    <w:p>
+      <w:pPr>
+        <w:numPr>
+          <w:ilvl w:val="0"/>
+          <w:numId w:val="4"/>
+        </w:numPr>
+        <w:spacing w:after="0" w:afterAutospacing="0" w:before="0" w:beforeAutospacing="0" w:lineRule="auto"/>
+        <w:ind w:left="720" w:hanging="360"/>
+      </w:pPr>
+      <w:r>
+        <w:rPr>
+          <w:rtl w:val="0"/>
+        </w:rPr>
+        <w:t xml:space="preserve">Feature Engineering (encoding, TF-IDF, tokenization)</w:t>
+      </w:r>
+    </w:p>
+    <w:p>
+      <w:pPr>
+        <w:numPr>
+          <w:ilvl w:val="0"/>
+          <w:numId w:val="4"/>
+        </w:numPr>
+        <w:spacing w:after="240" w:before="0" w:beforeAutospacing="0" w:lineRule="auto"/>
+        <w:ind w:left="720" w:hanging="360"/>
+      </w:pPr>
+      <w:r>
+        <w:rPr>
+          <w:rtl w:val="0"/>
+        </w:rPr>
+        <w:t xml:space="preserve">Balancing the Dataset (SMOTE or similar)</w:t>
+        <w:br w:type="textWrapping"/>
+      </w:r>
+    </w:p>
+    <w:p>
+      <w:pPr>
+        <w:pStyle w:val="Heading1"/>
+        <w:keepNext w:val="0"/>
+        <w:keepLines w:val="0"/>
+        <w:spacing w:before="280" w:line="259" w:lineRule="auto"/>
+        <w:rPr/>
+      </w:pPr>
+      <w:bookmarkStart w:colFirst="0" w:colLast="0" w:name="_heading=h.7jat6d4tgeq7" w:id="57"/>
+      <w:bookmarkEnd w:id="57"/>
+      <w:r>
+        <w:rPr>
+          <w:rtl w:val="0"/>
+        </w:rPr>
+      </w:r>
+    </w:p>
+    <w:p>
+      <w:pPr>
+        <w:pStyle w:val="Heading1"/>
+        <w:keepNext w:val="0"/>
+        <w:keepLines w:val="0"/>
+        <w:spacing w:before="280" w:line="259" w:lineRule="auto"/>
+        <w:rPr/>
+      </w:pPr>
+      <w:bookmarkStart w:colFirst="0" w:colLast="0" w:name="_heading=h.xhf3jv2mxa47" w:id="58"/>
+      <w:bookmarkEnd w:id="58"/>
+      <w:r>
+        <w:rPr>
+          <w:rtl w:val="0"/>
+        </w:rPr>
+      </w:r>
+    </w:p>
+    <w:p>
+      <w:pPr>
+        <w:pStyle w:val="Heading1"/>
+        <w:keepNext w:val="0"/>
+        <w:keepLines w:val="0"/>
+        <w:spacing w:before="280" w:line="259" w:lineRule="auto"/>
+        <w:rPr/>
+      </w:pPr>
+      <w:bookmarkStart w:colFirst="0" w:colLast="0" w:name="_heading=h.thyga22tfytf" w:id="59"/>
+      <w:bookmarkEnd w:id="59"/>
+      <w:r>
+        <w:rPr>
+          <w:rtl w:val="0"/>
+        </w:rPr>
+        <w:t xml:space="preserve">Machine Learning Implementation</w:t>
+      </w:r>
+    </w:p>
+    <w:p>
+      <w:pPr>
+        <w:pStyle w:val="Heading2"/>
+        <w:keepNext w:val="0"/>
+        <w:keepLines w:val="0"/>
+        <w:spacing w:before="240" w:lineRule="auto"/>
+        <w:rPr/>
+      </w:pPr>
+      <w:bookmarkStart w:colFirst="0" w:colLast="0" w:name="_heading=h.nxckz65unbeu" w:id="60"/>
+      <w:bookmarkEnd w:id="60"/>
+      <w:r>
+        <w:rPr>
+          <w:rtl w:val="0"/>
+        </w:rPr>
+        <w:t xml:space="preserve">Technologies and Tools Used</w:t>
+      </w:r>
+    </w:p>
+    <w:p>
+      <w:pPr>
+        <w:pStyle w:val="Heading2"/>
+        <w:keepNext w:val="0"/>
+        <w:keepLines w:val="0"/>
+        <w:spacing w:before="240" w:lineRule="auto"/>
+        <w:rPr/>
+      </w:pPr>
+      <w:bookmarkStart w:colFirst="0" w:colLast="0" w:name="_heading=h.j5njo2ger7ia" w:id="61"/>
+      <w:bookmarkEnd w:id="61"/>
+      <w:r>
+        <w:rPr>
+          <w:rtl w:val="0"/>
+        </w:rPr>
+        <w:t xml:space="preserve">Queue Classification</w:t>
+      </w:r>
+    </w:p>
+    <w:p>
+      <w:pPr>
+        <w:numPr>
+          <w:ilvl w:val="0"/>
+          <w:numId w:val="6"/>
+        </w:numPr>
+        <w:spacing w:after="0" w:afterAutospacing="0" w:before="240" w:lineRule="auto"/>
+        <w:ind w:left="720" w:hanging="360"/>
+      </w:pPr>
+      <w:r>
+        <w:rPr>
+          <w:rtl w:val="0"/>
+        </w:rPr>
+        <w:t xml:space="preserve">Model Implementations</w:t>
+      </w:r>
+    </w:p>
+    <w:p>
+      <w:pPr>
+        <w:numPr>
+          <w:ilvl w:val="0"/>
+          <w:numId w:val="6"/>
+        </w:numPr>
+        <w:spacing w:after="0" w:afterAutospacing="0" w:before="0" w:beforeAutospacing="0" w:lineRule="auto"/>
+        <w:ind w:left="720" w:hanging="360"/>
+      </w:pPr>
+      <w:r>
+        <w:rPr>
+          <w:rtl w:val="0"/>
+        </w:rPr>
+        <w:t xml:space="preserve">Hyperparameter Tuning and Cross-Validation</w:t>
+      </w:r>
+    </w:p>
+    <w:p>
+      <w:pPr>
+        <w:numPr>
+          <w:ilvl w:val="0"/>
+          <w:numId w:val="6"/>
+        </w:numPr>
+        <w:spacing w:after="240" w:before="0" w:beforeAutospacing="0" w:lineRule="auto"/>
+        <w:ind w:left="720" w:hanging="360"/>
+      </w:pPr>
+      <w:r>
+        <w:rPr>
+          <w:rtl w:val="0"/>
+        </w:rPr>
+        <w:t xml:space="preserve">Model Performance Comparison</w:t>
+        <w:br w:type="textWrapping"/>
+      </w:r>
+    </w:p>
+    <w:p>
+      <w:pPr>
+        <w:pStyle w:val="Heading2"/>
+        <w:keepNext w:val="0"/>
+        <w:keepLines w:val="0"/>
+        <w:spacing w:before="240" w:lineRule="auto"/>
+        <w:rPr/>
+      </w:pPr>
+      <w:bookmarkStart w:colFirst="0" w:colLast="0" w:name="_heading=h.e416ulyextk8" w:id="62"/>
+      <w:bookmarkEnd w:id="62"/>
+      <w:r>
+        <w:rPr>
+          <w:rtl w:val="0"/>
+        </w:rPr>
+        <w:t xml:space="preserve">Priority Classification</w:t>
+      </w:r>
+    </w:p>
+    <w:p>
+      <w:pPr>
+        <w:numPr>
+          <w:ilvl w:val="0"/>
+          <w:numId w:val="11"/>
+        </w:numPr>
+        <w:spacing w:after="0" w:afterAutospacing="0" w:before="240" w:lineRule="auto"/>
+        <w:ind w:left="720" w:hanging="360"/>
+      </w:pPr>
+      <w:r>
+        <w:rPr>
+          <w:rtl w:val="0"/>
+        </w:rPr>
+        <w:t xml:space="preserve">Model Implementations</w:t>
+      </w:r>
+    </w:p>
+    <w:p>
+      <w:pPr>
+        <w:numPr>
+          <w:ilvl w:val="0"/>
+          <w:numId w:val="11"/>
+        </w:numPr>
+        <w:spacing w:after="0" w:afterAutospacing="0" w:before="0" w:beforeAutospacing="0" w:lineRule="auto"/>
+        <w:ind w:left="720" w:hanging="360"/>
+      </w:pPr>
+      <w:r>
+        <w:rPr>
+          <w:rtl w:val="0"/>
+        </w:rPr>
+        <w:t xml:space="preserve">Hyperparameter Tuning and Cross-Validation</w:t>
+      </w:r>
+    </w:p>
+    <w:p>
+      <w:pPr>
+        <w:numPr>
+          <w:ilvl w:val="0"/>
+          <w:numId w:val="11"/>
+        </w:numPr>
+        <w:spacing w:after="240" w:before="0" w:beforeAutospacing="0" w:lineRule="auto"/>
+        <w:ind w:left="720" w:hanging="360"/>
+      </w:pPr>
+      <w:r>
+        <w:rPr>
+          <w:rtl w:val="0"/>
+        </w:rPr>
+        <w:t xml:space="preserve">Model Performance Comparison</w:t>
+        <w:br w:type="textWrapping"/>
+      </w:r>
+    </w:p>
+    <w:p>
+      <w:pPr>
+        <w:pStyle w:val="Heading2"/>
+        <w:keepNext w:val="0"/>
+        <w:keepLines w:val="0"/>
+        <w:spacing w:before="280" w:line="259" w:lineRule="auto"/>
+        <w:rPr/>
+      </w:pPr>
+      <w:bookmarkStart w:colFirst="0" w:colLast="0" w:name="_heading=h.2urusx1wxsl0" w:id="63"/>
+      <w:bookmarkEnd w:id="63"/>
+      <w:r>
+        <w:rPr>
+          <w:rtl w:val="0"/>
+        </w:rPr>
+        <w:t xml:space="preserve">Text Summarization </w:t>
+      </w:r>
+    </w:p>
+    <w:p>
+      <w:pPr>
         <w:numPr>
           <w:ilvl w:val="0"/>
           <w:numId w:val="5"/>
@@ -4648,7 +6468,7 @@
         <w:rPr>
           <w:rtl w:val="0"/>
         </w:rPr>
-        <w:t xml:space="preserve">Dataset Overview</w:t>
+        <w:t xml:space="preserve">Preprocessing for Summarization</w:t>
       </w:r>
     </w:p>
     <w:p>
@@ -4664,7 +6484,7 @@
         <w:rPr>
           <w:rtl w:val="0"/>
         </w:rPr>
-        <w:t xml:space="preserve">EDA – Exploratory Data Analysis</w:t>
+        <w:t xml:space="preserve">Summarization Models (BERT, BART)</w:t>
       </w:r>
     </w:p>
     <w:p>
@@ -4680,7 +6500,7 @@
         <w:rPr>
           <w:rtl w:val="0"/>
         </w:rPr>
-        <w:t xml:space="preserve">Key Insights from Visualization</w:t>
+        <w:t xml:space="preserve">Application and Results</w:t>
         <w:br w:type="textWrapping"/>
       </w:r>
     </w:p>
@@ -4692,354 +6512,8 @@
         <w:spacing w:before="280" w:line="259" w:lineRule="auto"/>
         <w:rPr/>
       </w:pPr>
-      <w:bookmarkStart w:colFirst="0" w:colLast="0" w:name="_heading=h.ghddo9dchlqy" w:id="27"/>
-      <w:bookmarkEnd w:id="27"/>
-      <w:r>
-        <w:rPr>
-          <w:rtl w:val="0"/>
-        </w:rPr>
-        <w:t xml:space="preserve">Data Preparation and Feature Engineering</w:t>
-      </w:r>
-    </w:p>
-    <w:p>
-      <w:pPr>
-        <w:numPr>
-          <w:ilvl w:val="0"/>
-          <w:numId w:val="4"/>
-        </w:numPr>
-        <w:spacing w:after="0" w:afterAutospacing="0" w:before="240" w:lineRule="auto"/>
-        <w:ind w:left="720" w:hanging="360"/>
-      </w:pPr>
-      <w:r>
-        <w:rPr>
-          <w:rtl w:val="0"/>
-        </w:rPr>
-        <w:t xml:space="preserve">Data Cleaning</w:t>
-      </w:r>
-    </w:p>
-    <w:p>
-      <w:pPr>
-        <w:numPr>
-          <w:ilvl w:val="0"/>
-          <w:numId w:val="4"/>
-        </w:numPr>
-        <w:spacing w:after="0" w:afterAutospacing="0" w:before="0" w:beforeAutospacing="0" w:lineRule="auto"/>
-        <w:ind w:left="720" w:hanging="360"/>
-      </w:pPr>
-      <w:r>
-        <w:rPr>
-          <w:rtl w:val="0"/>
-        </w:rPr>
-        <w:t xml:space="preserve">Text Preprocessing (including translation, text cleanup)</w:t>
-      </w:r>
-    </w:p>
-    <w:p>
-      <w:pPr>
-        <w:numPr>
-          <w:ilvl w:val="0"/>
-          <w:numId w:val="4"/>
-        </w:numPr>
-        <w:spacing w:after="0" w:afterAutospacing="0" w:before="0" w:beforeAutospacing="0" w:lineRule="auto"/>
-        <w:ind w:left="720" w:hanging="360"/>
-      </w:pPr>
-      <w:r>
-        <w:rPr>
-          <w:rtl w:val="0"/>
-        </w:rPr>
-        <w:t xml:space="preserve">Feature Engineering (encoding, TF-IDF, tokenization)</w:t>
-      </w:r>
-    </w:p>
-    <w:p>
-      <w:pPr>
-        <w:numPr>
-          <w:ilvl w:val="0"/>
-          <w:numId w:val="4"/>
-        </w:numPr>
-        <w:spacing w:after="240" w:before="0" w:beforeAutospacing="0" w:lineRule="auto"/>
-        <w:ind w:left="720" w:hanging="360"/>
-      </w:pPr>
-      <w:r>
-        <w:rPr>
-          <w:rtl w:val="0"/>
-        </w:rPr>
-        <w:t xml:space="preserve">Balancing the Dataset (SMOTE or similar)</w:t>
-        <w:br w:type="textWrapping"/>
-      </w:r>
-    </w:p>
-    <w:p>
-      <w:pPr>
-        <w:pStyle w:val="Heading1"/>
-        <w:keepNext w:val="0"/>
-        <w:keepLines w:val="0"/>
-        <w:spacing w:before="280" w:line="259" w:lineRule="auto"/>
-        <w:rPr/>
-      </w:pPr>
-      <w:bookmarkStart w:colFirst="0" w:colLast="0" w:name="_heading=h.7jat6d4tgeq7" w:id="28"/>
-      <w:bookmarkEnd w:id="28"/>
-      <w:r>
-        <w:rPr>
-          <w:rtl w:val="0"/>
-        </w:rPr>
-      </w:r>
-    </w:p>
-    <w:p>
-      <w:pPr>
-        <w:pStyle w:val="Heading1"/>
-        <w:keepNext w:val="0"/>
-        <w:keepLines w:val="0"/>
-        <w:spacing w:before="280" w:line="259" w:lineRule="auto"/>
-        <w:rPr/>
-      </w:pPr>
-      <w:bookmarkStart w:colFirst="0" w:colLast="0" w:name="_heading=h.xhf3jv2mxa47" w:id="29"/>
-      <w:bookmarkEnd w:id="29"/>
-      <w:r>
-        <w:rPr>
-          <w:rtl w:val="0"/>
-        </w:rPr>
-      </w:r>
-    </w:p>
-    <w:p>
-      <w:pPr>
-        <w:pStyle w:val="Heading1"/>
-        <w:keepNext w:val="0"/>
-        <w:keepLines w:val="0"/>
-        <w:spacing w:before="280" w:line="259" w:lineRule="auto"/>
-        <w:rPr/>
-      </w:pPr>
-      <w:bookmarkStart w:colFirst="0" w:colLast="0" w:name="_heading=h.thyga22tfytf" w:id="30"/>
-      <w:bookmarkEnd w:id="30"/>
-      <w:r>
-        <w:rPr>
-          <w:rtl w:val="0"/>
-        </w:rPr>
-        <w:t xml:space="preserve">Machine Learning Implementation</w:t>
-      </w:r>
-    </w:p>
-    <w:p>
-      <w:pPr>
-        <w:pStyle w:val="Heading2"/>
-        <w:keepNext w:val="0"/>
-        <w:keepLines w:val="0"/>
-        <w:spacing w:before="240" w:lineRule="auto"/>
-        <w:rPr/>
-      </w:pPr>
-      <w:bookmarkStart w:colFirst="0" w:colLast="0" w:name="_heading=h.nxckz65unbeu" w:id="31"/>
-      <w:bookmarkEnd w:id="31"/>
-      <w:r>
-        <w:rPr>
-          <w:rtl w:val="0"/>
-        </w:rPr>
-        <w:t xml:space="preserve">Technologies and Tools Used</w:t>
-      </w:r>
-    </w:p>
-    <w:p>
-      <w:pPr>
-        <w:pStyle w:val="Heading2"/>
-        <w:keepNext w:val="0"/>
-        <w:keepLines w:val="0"/>
-        <w:spacing w:before="240" w:lineRule="auto"/>
-        <w:rPr/>
-      </w:pPr>
-      <w:bookmarkStart w:colFirst="0" w:colLast="0" w:name="_heading=h.j5njo2ger7ia" w:id="32"/>
-      <w:bookmarkEnd w:id="32"/>
-      <w:r>
-        <w:rPr>
-          <w:rtl w:val="0"/>
-        </w:rPr>
-        <w:t xml:space="preserve">Queue Classification</w:t>
-      </w:r>
-    </w:p>
-    <w:p>
-      <w:pPr>
-        <w:numPr>
-          <w:ilvl w:val="0"/>
-          <w:numId w:val="7"/>
-        </w:numPr>
-        <w:spacing w:after="0" w:afterAutospacing="0" w:before="240" w:lineRule="auto"/>
-        <w:ind w:left="720" w:hanging="360"/>
-      </w:pPr>
-      <w:r>
-        <w:rPr>
-          <w:rtl w:val="0"/>
-        </w:rPr>
-        <w:t xml:space="preserve">Model Implementations</w:t>
-      </w:r>
-    </w:p>
-    <w:p>
-      <w:pPr>
-        <w:numPr>
-          <w:ilvl w:val="0"/>
-          <w:numId w:val="7"/>
-        </w:numPr>
-        <w:spacing w:after="0" w:afterAutospacing="0" w:before="0" w:beforeAutospacing="0" w:lineRule="auto"/>
-        <w:ind w:left="720" w:hanging="360"/>
-      </w:pPr>
-      <w:r>
-        <w:rPr>
-          <w:rtl w:val="0"/>
-        </w:rPr>
-        <w:t xml:space="preserve">Hyperparameter Tuning and Cross-Validation</w:t>
-      </w:r>
-    </w:p>
-    <w:p>
-      <w:pPr>
-        <w:numPr>
-          <w:ilvl w:val="0"/>
-          <w:numId w:val="7"/>
-        </w:numPr>
-        <w:spacing w:after="240" w:before="0" w:beforeAutospacing="0" w:lineRule="auto"/>
-        <w:ind w:left="720" w:hanging="360"/>
-      </w:pPr>
-      <w:r>
-        <w:rPr>
-          <w:rtl w:val="0"/>
-        </w:rPr>
-        <w:t xml:space="preserve">Model Performance Comparison</w:t>
-        <w:br w:type="textWrapping"/>
-      </w:r>
-    </w:p>
-    <w:p>
-      <w:pPr>
-        <w:pStyle w:val="Heading2"/>
-        <w:keepNext w:val="0"/>
-        <w:keepLines w:val="0"/>
-        <w:spacing w:before="240" w:lineRule="auto"/>
-        <w:rPr/>
-      </w:pPr>
-      <w:bookmarkStart w:colFirst="0" w:colLast="0" w:name="_heading=h.e416ulyextk8" w:id="33"/>
-      <w:bookmarkEnd w:id="33"/>
-      <w:r>
-        <w:rPr>
-          <w:rtl w:val="0"/>
-        </w:rPr>
-        <w:t xml:space="preserve">Priority Classification</w:t>
-      </w:r>
-    </w:p>
-    <w:p>
-      <w:pPr>
-        <w:numPr>
-          <w:ilvl w:val="0"/>
-          <w:numId w:val="12"/>
-        </w:numPr>
-        <w:spacing w:after="0" w:afterAutospacing="0" w:before="240" w:lineRule="auto"/>
-        <w:ind w:left="720" w:hanging="360"/>
-      </w:pPr>
-      <w:r>
-        <w:rPr>
-          <w:rtl w:val="0"/>
-        </w:rPr>
-        <w:t xml:space="preserve">Model Implementations</w:t>
-      </w:r>
-    </w:p>
-    <w:p>
-      <w:pPr>
-        <w:numPr>
-          <w:ilvl w:val="0"/>
-          <w:numId w:val="12"/>
-        </w:numPr>
-        <w:spacing w:after="0" w:afterAutospacing="0" w:before="0" w:beforeAutospacing="0" w:lineRule="auto"/>
-        <w:ind w:left="720" w:hanging="360"/>
-      </w:pPr>
-      <w:r>
-        <w:rPr>
-          <w:rtl w:val="0"/>
-        </w:rPr>
-        <w:t xml:space="preserve">Hyperparameter Tuning and Cross-Validation</w:t>
-      </w:r>
-    </w:p>
-    <w:p>
-      <w:pPr>
-        <w:numPr>
-          <w:ilvl w:val="0"/>
-          <w:numId w:val="12"/>
-        </w:numPr>
-        <w:spacing w:after="240" w:before="0" w:beforeAutospacing="0" w:lineRule="auto"/>
-        <w:ind w:left="720" w:hanging="360"/>
-      </w:pPr>
-      <w:r>
-        <w:rPr>
-          <w:rtl w:val="0"/>
-        </w:rPr>
-        <w:t xml:space="preserve">Model Performance Comparison</w:t>
-        <w:br w:type="textWrapping"/>
-      </w:r>
-    </w:p>
-    <w:p>
-      <w:pPr>
-        <w:pStyle w:val="Heading2"/>
-        <w:keepNext w:val="0"/>
-        <w:keepLines w:val="0"/>
-        <w:spacing w:before="280" w:line="259" w:lineRule="auto"/>
-        <w:rPr/>
-      </w:pPr>
-      <w:bookmarkStart w:colFirst="0" w:colLast="0" w:name="_heading=h.2urusx1wxsl0" w:id="34"/>
-      <w:bookmarkEnd w:id="34"/>
-      <w:r>
-        <w:rPr>
-          <w:rtl w:val="0"/>
-        </w:rPr>
-        <w:t xml:space="preserve">Text Summarization </w:t>
-      </w:r>
-    </w:p>
-    <w:p>
-      <w:pPr>
-        <w:numPr>
-          <w:ilvl w:val="0"/>
-          <w:numId w:val="6"/>
-        </w:numPr>
-        <w:spacing w:after="0" w:afterAutospacing="0" w:before="240" w:lineRule="auto"/>
-        <w:ind w:left="720" w:hanging="360"/>
-      </w:pPr>
-      <w:r>
-        <w:rPr>
-          <w:rtl w:val="0"/>
-        </w:rPr>
-        <w:t xml:space="preserve">Preprocessing for Summarization</w:t>
-      </w:r>
-    </w:p>
-    <w:p>
-      <w:pPr>
-        <w:numPr>
-          <w:ilvl w:val="0"/>
-          <w:numId w:val="6"/>
-        </w:numPr>
-        <w:spacing w:after="0" w:afterAutospacing="0" w:before="0" w:beforeAutospacing="0" w:lineRule="auto"/>
-        <w:ind w:left="720" w:hanging="360"/>
-      </w:pPr>
-      <w:r>
-        <w:rPr>
-          <w:rtl w:val="0"/>
-        </w:rPr>
-        <w:t xml:space="preserve">Summarization Models (BERT, BART)</w:t>
-      </w:r>
-    </w:p>
-    <w:p>
-      <w:pPr>
-        <w:numPr>
-          <w:ilvl w:val="0"/>
-          <w:numId w:val="6"/>
-        </w:numPr>
-        <w:spacing w:after="240" w:before="0" w:beforeAutospacing="0" w:lineRule="auto"/>
-        <w:ind w:left="720" w:hanging="360"/>
-      </w:pPr>
-      <w:r>
-        <w:rPr>
-          <w:rtl w:val="0"/>
-        </w:rPr>
-        <w:t xml:space="preserve">Application and Results</w:t>
-        <w:br w:type="textWrapping"/>
-      </w:r>
-    </w:p>
-    <w:p>
-      <w:pPr>
-        <w:pStyle w:val="Heading1"/>
-        <w:keepNext w:val="0"/>
-        <w:keepLines w:val="0"/>
-        <w:spacing w:before="280" w:line="259" w:lineRule="auto"/>
-        <w:rPr/>
-      </w:pPr>
-      <w:bookmarkStart w:colFirst="0" w:colLast="0" w:name="_heading=h.4meov5gce2ea" w:id="35"/>
-      <w:bookmarkEnd w:id="35"/>
+      <w:bookmarkStart w:colFirst="0" w:colLast="0" w:name="_heading=h.4meov5gce2ea" w:id="64"/>
+      <w:bookmarkEnd w:id="64"/>
       <w:r>
         <w:rPr>
           <w:rtl w:val="0"/>
@@ -5088,13 +6562,159 @@
         <w:spacing w:before="280" w:line="259" w:lineRule="auto"/>
         <w:rPr/>
       </w:pPr>
-      <w:bookmarkStart w:colFirst="0" w:colLast="0" w:name="_heading=h.t753oifbm5ds" w:id="36"/>
-      <w:bookmarkEnd w:id="36"/>
+      <w:bookmarkStart w:colFirst="0" w:colLast="0" w:name="_heading=h.t753oifbm5ds" w:id="65"/>
+      <w:bookmarkEnd w:id="65"/>
       <w:r>
         <w:rPr>
           <w:rtl w:val="0"/>
         </w:rPr>
         <w:t xml:space="preserve">Conclusion</w:t>
+      </w:r>
+    </w:p>
+    <w:p>
+      <w:pPr>
+        <w:numPr>
+          <w:ilvl w:val="0"/>
+          <w:numId w:val="8"/>
+        </w:numPr>
+        <w:spacing w:after="0" w:afterAutospacing="0" w:before="240" w:lineRule="auto"/>
+        <w:ind w:left="720" w:hanging="360"/>
+      </w:pPr>
+      <w:r>
+        <w:rPr>
+          <w:rtl w:val="0"/>
+        </w:rPr>
+        <w:t xml:space="preserve">Improvements based on findings</w:t>
+      </w:r>
+    </w:p>
+    <w:p>
+      <w:pPr>
+        <w:numPr>
+          <w:ilvl w:val="0"/>
+          <w:numId w:val="8"/>
+        </w:numPr>
+        <w:spacing w:after="0" w:afterAutospacing="0" w:before="0" w:beforeAutospacing="0" w:lineRule="auto"/>
+        <w:ind w:left="720" w:hanging="360"/>
+      </w:pPr>
+      <w:r>
+        <w:rPr>
+          <w:rtl w:val="0"/>
+        </w:rPr>
+        <w:t xml:space="preserve">Summary of key results</w:t>
+      </w:r>
+    </w:p>
+    <w:p>
+      <w:pPr>
+        <w:numPr>
+          <w:ilvl w:val="0"/>
+          <w:numId w:val="8"/>
+        </w:numPr>
+        <w:spacing w:after="0" w:afterAutospacing="0" w:before="0" w:beforeAutospacing="0" w:lineRule="auto"/>
+        <w:ind w:left="720" w:hanging="360"/>
+      </w:pPr>
+      <w:r>
+        <w:rPr>
+          <w:rtl w:val="0"/>
+        </w:rPr>
+        <w:t xml:space="preserve">Reflection on project success and limitations</w:t>
+      </w:r>
+    </w:p>
+    <w:p>
+      <w:pPr>
+        <w:numPr>
+          <w:ilvl w:val="0"/>
+          <w:numId w:val="8"/>
+        </w:numPr>
+        <w:spacing w:after="240" w:before="0" w:beforeAutospacing="0" w:lineRule="auto"/>
+        <w:ind w:left="720" w:hanging="360"/>
+      </w:pPr>
+      <w:r>
+        <w:rPr>
+          <w:rtl w:val="0"/>
+        </w:rPr>
+        <w:t xml:space="preserve">Final thoughts</w:t>
+        <w:br w:type="textWrapping"/>
+      </w:r>
+    </w:p>
+    <w:p>
+      <w:pPr>
+        <w:ind w:left="720" w:firstLine="0"/>
+        <w:rPr/>
+      </w:pPr>
+      <w:r>
+        <w:rPr>
+          <w:rtl w:val="0"/>
+        </w:rPr>
+      </w:r>
+    </w:p>
+    <w:p>
+      <w:pPr>
+        <w:pStyle w:val="Heading1"/>
+        <w:rPr/>
+      </w:pPr>
+      <w:bookmarkStart w:colFirst="0" w:colLast="0" w:name="_heading=h.2oqjg8w49bbw" w:id="66"/>
+      <w:bookmarkEnd w:id="66"/>
+      <w:r>
+        <w:rPr>
+          <w:rtl w:val="0"/>
+        </w:rPr>
+      </w:r>
+    </w:p>
+    <w:p>
+      <w:pPr>
+        <w:rPr/>
+      </w:pPr>
+      <w:r>
+        <w:rPr>
+          <w:rtl w:val="0"/>
+        </w:rPr>
+      </w:r>
+    </w:p>
+    <w:p>
+      <w:pPr>
+        <w:rPr/>
+      </w:pPr>
+      <w:r>
+        <w:rPr>
+          <w:rtl w:val="0"/>
+        </w:rPr>
+      </w:r>
+    </w:p>
+    <w:p>
+      <w:pPr>
+        <w:rPr/>
+      </w:pPr>
+      <w:r>
+        <w:rPr>
+          <w:rtl w:val="0"/>
+        </w:rPr>
+      </w:r>
+    </w:p>
+    <w:p>
+      <w:pPr>
+        <w:pStyle w:val="Heading1"/>
+        <w:rPr/>
+      </w:pPr>
+      <w:bookmarkStart w:colFirst="0" w:colLast="0" w:name="_heading=h.hy9yeg7pgzvp" w:id="67"/>
+      <w:bookmarkEnd w:id="67"/>
+      <w:r>
+        <w:rPr>
+          <w:rtl w:val="0"/>
+        </w:rPr>
+      </w:r>
+    </w:p>
+    <w:p>
+      <w:pPr>
+        <w:pStyle w:val="Heading1"/>
+        <w:rPr/>
+      </w:pPr>
+      <w:bookmarkStart w:colFirst="0" w:colLast="0" w:name="_heading=h.v4ym4uc1nj9b" w:id="68"/>
+      <w:bookmarkEnd w:id="68"/>
+      <w:r>
+        <w:rPr>
+          <w:rtl w:val="0"/>
+        </w:rPr>
+        <w:t xml:space="preserve">References</w:t>
       </w:r>
     </w:p>
     <w:p>
@@ -5103,152 +6723,6 @@
           <w:ilvl w:val="0"/>
           <w:numId w:val="9"/>
         </w:numPr>
-        <w:spacing w:after="0" w:afterAutospacing="0" w:before="240" w:lineRule="auto"/>
-        <w:ind w:left="720" w:hanging="360"/>
-      </w:pPr>
-      <w:r>
-        <w:rPr>
-          <w:rtl w:val="0"/>
-        </w:rPr>
-        <w:t xml:space="preserve">Improvements based on findings</w:t>
-      </w:r>
-    </w:p>
-    <w:p>
-      <w:pPr>
-        <w:numPr>
-          <w:ilvl w:val="0"/>
-          <w:numId w:val="9"/>
-        </w:numPr>
-        <w:spacing w:after="0" w:afterAutospacing="0" w:before="0" w:beforeAutospacing="0" w:lineRule="auto"/>
-        <w:ind w:left="720" w:hanging="360"/>
-      </w:pPr>
-      <w:r>
-        <w:rPr>
-          <w:rtl w:val="0"/>
-        </w:rPr>
-        <w:t xml:space="preserve">Summary of key results</w:t>
-      </w:r>
-    </w:p>
-    <w:p>
-      <w:pPr>
-        <w:numPr>
-          <w:ilvl w:val="0"/>
-          <w:numId w:val="9"/>
-        </w:numPr>
-        <w:spacing w:after="0" w:afterAutospacing="0" w:before="0" w:beforeAutospacing="0" w:lineRule="auto"/>
-        <w:ind w:left="720" w:hanging="360"/>
-      </w:pPr>
-      <w:r>
-        <w:rPr>
-          <w:rtl w:val="0"/>
-        </w:rPr>
-        <w:t xml:space="preserve">Reflection on project success and limitations</w:t>
-      </w:r>
-    </w:p>
-    <w:p>
-      <w:pPr>
-        <w:numPr>
-          <w:ilvl w:val="0"/>
-          <w:numId w:val="9"/>
-        </w:numPr>
-        <w:spacing w:after="240" w:before="0" w:beforeAutospacing="0" w:lineRule="auto"/>
-        <w:ind w:left="720" w:hanging="360"/>
-      </w:pPr>
-      <w:r>
-        <w:rPr>
-          <w:rtl w:val="0"/>
-        </w:rPr>
-        <w:t xml:space="preserve">Final thoughts</w:t>
-        <w:br w:type="textWrapping"/>
-      </w:r>
-    </w:p>
-    <w:p>
-      <w:pPr>
-        <w:ind w:left="720" w:firstLine="0"/>
-        <w:rPr/>
-      </w:pPr>
-      <w:r>
-        <w:rPr>
-          <w:rtl w:val="0"/>
-        </w:rPr>
-      </w:r>
-    </w:p>
-    <w:p>
-      <w:pPr>
-        <w:pStyle w:val="Heading1"/>
-        <w:rPr/>
-      </w:pPr>
-      <w:bookmarkStart w:colFirst="0" w:colLast="0" w:name="_heading=h.2oqjg8w49bbw" w:id="37"/>
-      <w:bookmarkEnd w:id="37"/>
-      <w:r>
-        <w:rPr>
-          <w:rtl w:val="0"/>
-        </w:rPr>
-      </w:r>
-    </w:p>
-    <w:p>
-      <w:pPr>
-        <w:rPr/>
-      </w:pPr>
-      <w:r>
-        <w:rPr>
-          <w:rtl w:val="0"/>
-        </w:rPr>
-      </w:r>
-    </w:p>
-    <w:p>
-      <w:pPr>
-        <w:rPr/>
-      </w:pPr>
-      <w:r>
-        <w:rPr>
-          <w:rtl w:val="0"/>
-        </w:rPr>
-      </w:r>
-    </w:p>
-    <w:p>
-      <w:pPr>
-        <w:rPr/>
-      </w:pPr>
-      <w:r>
-        <w:rPr>
-          <w:rtl w:val="0"/>
-        </w:rPr>
-      </w:r>
-    </w:p>
-    <w:p>
-      <w:pPr>
-        <w:pStyle w:val="Heading1"/>
-        <w:rPr/>
-      </w:pPr>
-      <w:bookmarkStart w:colFirst="0" w:colLast="0" w:name="_heading=h.hy9yeg7pgzvp" w:id="38"/>
-      <w:bookmarkEnd w:id="38"/>
-      <w:r>
-        <w:rPr>
-          <w:rtl w:val="0"/>
-        </w:rPr>
-      </w:r>
-    </w:p>
-    <w:p>
-      <w:pPr>
-        <w:pStyle w:val="Heading1"/>
-        <w:rPr/>
-      </w:pPr>
-      <w:bookmarkStart w:colFirst="0" w:colLast="0" w:name="_heading=h.v4ym4uc1nj9b" w:id="39"/>
-      <w:bookmarkEnd w:id="39"/>
-      <w:r>
-        <w:rPr>
-          <w:rtl w:val="0"/>
-        </w:rPr>
-        <w:t xml:space="preserve">References</w:t>
-      </w:r>
-    </w:p>
-    <w:p>
-      <w:pPr>
-        <w:numPr>
-          <w:ilvl w:val="0"/>
-          <w:numId w:val="10"/>
-        </w:numPr>
         <w:spacing w:after="0" w:afterAutospacing="0"/>
         <w:ind w:left="720" w:hanging="360"/>
         <w:rPr>
@@ -5261,7 +6735,7 @@
         </w:rPr>
         <w:t xml:space="preserve">A Collaborative Research Study (2021) Support Transformation 2021: ServiceXRG. Available at:</w:t>
       </w:r>
-      <w:hyperlink r:id="rId14">
+      <w:hyperlink r:id="rId20">
         <w:r>
           <w:rPr>
             <w:rtl w:val="0"/>
@@ -5269,7 +6743,7 @@
           <w:t xml:space="preserve"> </w:t>
         </w:r>
       </w:hyperlink>
-      <w:hyperlink r:id="rId15">
+      <w:hyperlink r:id="rId21">
         <w:r>
           <w:rPr>
             <w:color w:val="1155cc"/>
@@ -5308,7 +6782,7 @@
       <w:pPr>
         <w:numPr>
           <w:ilvl w:val="0"/>
-          <w:numId w:val="10"/>
+          <w:numId w:val="9"/>
         </w:numPr>
         <w:spacing w:after="0" w:lineRule="auto"/>
         <w:ind w:left="720" w:hanging="360"/>
@@ -5329,7 +6803,7 @@
         </w:rPr>
         <w:t xml:space="preserve">Available at: </w:t>
       </w:r>
-      <w:hyperlink r:id="rId16">
+      <w:hyperlink r:id="rId22">
         <w:r>
           <w:rPr>
             <w:color w:val="1155cc"/>
@@ -5363,7 +6837,7 @@
       <w:pPr>
         <w:numPr>
           <w:ilvl w:val="0"/>
-          <w:numId w:val="10"/>
+          <w:numId w:val="9"/>
         </w:numPr>
         <w:spacing w:after="0" w:afterAutospacing="0"/>
         <w:ind w:left="720" w:hanging="360"/>
@@ -5387,7 +6861,7 @@
         </w:rPr>
         <w:t xml:space="preserve">. High-Level Expert Group on Artificial Intelligence. Available at:</w:t>
       </w:r>
-      <w:hyperlink r:id="rId17">
+      <w:hyperlink r:id="rId23">
         <w:r>
           <w:rPr>
             <w:rtl w:val="0"/>
@@ -5395,7 +6869,7 @@
           <w:t xml:space="preserve"> </w:t>
         </w:r>
       </w:hyperlink>
-      <w:hyperlink r:id="rId18">
+      <w:hyperlink r:id="rId24">
         <w:r>
           <w:rPr>
             <w:color w:val="1155cc"/>
@@ -5416,7 +6890,7 @@
       <w:pPr>
         <w:numPr>
           <w:ilvl w:val="0"/>
-          <w:numId w:val="10"/>
+          <w:numId w:val="9"/>
         </w:numPr>
         <w:spacing w:after="0" w:afterAutospacing="0"/>
         <w:ind w:left="720" w:hanging="360"/>
@@ -5440,7 +6914,7 @@
         </w:rPr>
         <w:t xml:space="preserve">. Available at:</w:t>
       </w:r>
-      <w:hyperlink r:id="rId19">
+      <w:hyperlink r:id="rId25">
         <w:r>
           <w:rPr>
             <w:rtl w:val="0"/>
@@ -5448,7 +6922,7 @@
           <w:t xml:space="preserve"> </w:t>
         </w:r>
       </w:hyperlink>
-      <w:hyperlink r:id="rId20">
+      <w:hyperlink r:id="rId26">
         <w:r>
           <w:rPr>
             <w:color w:val="1155cc"/>
@@ -5469,7 +6943,7 @@
       <w:pPr>
         <w:numPr>
           <w:ilvl w:val="0"/>
-          <w:numId w:val="10"/>
+          <w:numId w:val="9"/>
         </w:numPr>
         <w:spacing w:after="0" w:afterAutospacing="0"/>
         <w:ind w:left="720" w:hanging="360"/>
@@ -5480,7 +6954,7 @@
         </w:rPr>
         <w:t xml:space="preserve">Scutt, J. and Quaadgras, T. (2024) The state of customer experience management, 2024. Qualtrics. Available at: </w:t>
       </w:r>
-      <w:hyperlink r:id="rId21">
+      <w:hyperlink r:id="rId27">
         <w:r>
           <w:rPr>
             <w:color w:val="1155cc"/>
@@ -5508,7 +6982,7 @@
       <w:pPr>
         <w:numPr>
           <w:ilvl w:val="0"/>
-          <w:numId w:val="10"/>
+          <w:numId w:val="9"/>
         </w:numPr>
         <w:ind w:left="720" w:hanging="360"/>
         <w:rPr>
@@ -5545,8 +7019,8 @@
         <w:pStyle w:val="Heading1"/>
         <w:rPr/>
       </w:pPr>
-      <w:bookmarkStart w:colFirst="0" w:colLast="0" w:name="_heading=h.maswjxvzvz69" w:id="40"/>
-      <w:bookmarkEnd w:id="40"/>
+      <w:bookmarkStart w:colFirst="0" w:colLast="0" w:name="_heading=h.maswjxvzvz69" w:id="69"/>
+      <w:bookmarkEnd w:id="69"/>
       <w:r>
         <w:rPr>
           <w:rtl w:val="0"/>
@@ -5647,8 +7121,8 @@
           <w:b w:val="1"/>
         </w:rPr>
       </w:pPr>
-      <w:bookmarkStart w:colFirst="0" w:colLast="0" w:name="_heading=h.vdvb87sijeqy" w:id="41"/>
-      <w:bookmarkEnd w:id="41"/>
+      <w:bookmarkStart w:colFirst="0" w:colLast="0" w:name="_heading=h.vdvb87sijeqy" w:id="70"/>
+      <w:bookmarkEnd w:id="70"/>
       <w:r>
         <w:rPr>
           <w:rtl w:val="0"/>
@@ -5886,7 +7360,7 @@
       </w:r>
     </w:p>
     <w:sectPr>
-      <w:footerReference r:id="rId22" w:type="default"/>
+      <w:footerReference r:id="rId28" w:type="default"/>
       <w:type w:val="nextPage"/>
       <w:pgSz w:h="16838" w:w="11906" w:orient="portrait"/>
       <w:pgMar w:bottom="1440" w:top="1440" w:left="1440" w:right="1440" w:header="708" w:footer="708"/>
@@ -7156,116 +8630,6 @@
     </w:lvl>
   </w:abstractNum>
   <w:abstractNum w:abstractNumId="11">
-    <w:lvl w:ilvl="0">
-      <w:start w:val="1"/>
-      <w:numFmt w:val="bullet"/>
-      <w:lvlText w:val="●"/>
-      <w:lvlJc w:val="left"/>
-      <w:pPr>
-        <w:ind w:left="720" w:hanging="360"/>
-      </w:pPr>
-      <w:rPr>
-        <w:u w:val="none"/>
-      </w:rPr>
-    </w:lvl>
-    <w:lvl w:ilvl="1">
-      <w:start w:val="1"/>
-      <w:numFmt w:val="bullet"/>
-      <w:lvlText w:val="○"/>
-      <w:lvlJc w:val="left"/>
-      <w:pPr>
-        <w:ind w:left="1440" w:hanging="360"/>
-      </w:pPr>
-      <w:rPr>
-        <w:u w:val="none"/>
-      </w:rPr>
-    </w:lvl>
-    <w:lvl w:ilvl="2">
-      <w:start w:val="1"/>
-      <w:numFmt w:val="bullet"/>
-      <w:lvlText w:val="■"/>
-      <w:lvlJc w:val="left"/>
-      <w:pPr>
-        <w:ind w:left="2160" w:hanging="360"/>
-      </w:pPr>
-      <w:rPr>
-        <w:u w:val="none"/>
-      </w:rPr>
-    </w:lvl>
-    <w:lvl w:ilvl="3">
-      <w:start w:val="1"/>
-      <w:numFmt w:val="bullet"/>
-      <w:lvlText w:val="●"/>
-      <w:lvlJc w:val="left"/>
-      <w:pPr>
-        <w:ind w:left="2880" w:hanging="360"/>
-      </w:pPr>
-      <w:rPr>
-        <w:u w:val="none"/>
-      </w:rPr>
-    </w:lvl>
-    <w:lvl w:ilvl="4">
-      <w:start w:val="1"/>
-      <w:numFmt w:val="bullet"/>
-      <w:lvlText w:val="○"/>
-      <w:lvlJc w:val="left"/>
-      <w:pPr>
-        <w:ind w:left="3600" w:hanging="360"/>
-      </w:pPr>
-      <w:rPr>
-        <w:u w:val="none"/>
-      </w:rPr>
-    </w:lvl>
-    <w:lvl w:ilvl="5">
-      <w:start w:val="1"/>
-      <w:numFmt w:val="bullet"/>
-      <w:lvlText w:val="■"/>
-      <w:lvlJc w:val="left"/>
-      <w:pPr>
-        <w:ind w:left="4320" w:hanging="360"/>
-      </w:pPr>
-      <w:rPr>
-        <w:u w:val="none"/>
-      </w:rPr>
-    </w:lvl>
-    <w:lvl w:ilvl="6">
-      <w:start w:val="1"/>
-      <w:numFmt w:val="bullet"/>
-      <w:lvlText w:val="●"/>
-      <w:lvlJc w:val="left"/>
-      <w:pPr>
-        <w:ind w:left="5040" w:hanging="360"/>
-      </w:pPr>
-      <w:rPr>
-        <w:u w:val="none"/>
-      </w:rPr>
-    </w:lvl>
-    <w:lvl w:ilvl="7">
-      <w:start w:val="1"/>
-      <w:numFmt w:val="bullet"/>
-      <w:lvlText w:val="○"/>
-      <w:lvlJc w:val="left"/>
-      <w:pPr>
-        <w:ind w:left="5760" w:hanging="360"/>
-      </w:pPr>
-      <w:rPr>
-        <w:u w:val="none"/>
-      </w:rPr>
-    </w:lvl>
-    <w:lvl w:ilvl="8">
-      <w:start w:val="1"/>
-      <w:numFmt w:val="bullet"/>
-      <w:lvlText w:val="■"/>
-      <w:lvlJc w:val="left"/>
-      <w:pPr>
-        <w:ind w:left="6480" w:hanging="360"/>
-      </w:pPr>
-      <w:rPr>
-        <w:u w:val="none"/>
-      </w:rPr>
-    </w:lvl>
-  </w:abstractNum>
-  <w:abstractNum w:abstractNumId="12">
     <w:lvl w:ilvl="0">
       <w:start w:val="1"/>
       <w:numFmt w:val="bullet"/>
@@ -7407,9 +8771,6 @@
   </w:num>
   <w:num w:numId="11">
     <w:abstractNumId w:val="11"/>
-  </w:num>
-  <w:num w:numId="12">
-    <w:abstractNumId w:val="12"/>
   </w:num>
 </w:numbering>
 </file>
@@ -8689,6 +10050,32 @@
       </w:tblCellMar>
     </w:tblPr>
   </w:style>
+  <w:style w:type="table" w:styleId="Table6">
+    <w:basedOn w:val="TableNormal"/>
+    <w:tblPr>
+      <w:tblStyleRowBandSize w:val="1"/>
+      <w:tblStyleColBandSize w:val="1"/>
+      <w:tblCellMar>
+        <w:top w:w="100.0" w:type="dxa"/>
+        <w:left w:w="100.0" w:type="dxa"/>
+        <w:bottom w:w="100.0" w:type="dxa"/>
+        <w:right w:w="100.0" w:type="dxa"/>
+      </w:tblCellMar>
+    </w:tblPr>
+  </w:style>
+  <w:style w:type="table" w:styleId="Table7">
+    <w:basedOn w:val="TableNormal"/>
+    <w:tblPr>
+      <w:tblStyleRowBandSize w:val="1"/>
+      <w:tblStyleColBandSize w:val="1"/>
+      <w:tblCellMar>
+        <w:top w:w="100.0" w:type="dxa"/>
+        <w:left w:w="100.0" w:type="dxa"/>
+        <w:bottom w:w="100.0" w:type="dxa"/>
+        <w:right w:w="100.0" w:type="dxa"/>
+      </w:tblCellMar>
+    </w:tblPr>
+  </w:style>
 </w:styles>
 </file>
 
@@ -8989,7 +10376,7 @@
 
 <file path=customXML/item1.xml><?xml version="1.0" encoding="utf-8"?>
 <go:gDocsCustomXmlDataStorage xmlns:go="http://customooxmlschemas.google.com/" xmlns:r="http://schemas.openxmlformats.org/officeDocument/2006/relationships" uri="GoogleDocsCustomDataVersion2">
-  <go:docsCustomData xmlns:go="http://customooxmlschemas.google.com/" roundtripDataSignature="AMtx7mimCqjlcnMAcds/Uum1ohLk+gn2Hw==">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</go:docsCustomData>
+  <go:docsCustomData xmlns:go="http://customooxmlschemas.google.com/" roundtripDataSignature="AMtx7mhvFp4DeJ5Pn2tYNDUl7S6HhCovAQ==">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</go:docsCustomData>
 </go:gDocsCustomXmlDataStorage>
 </file>
 

</xml_diff>

<commit_message>
Data Preparation Section Part 1 - Capstone Report
Completed the following sections

- Data Cleaning and Feature Selection
- Text Preprocessing
</commit_message>
<xml_diff>
--- a/Strategic Thinking - CA3 - Capstone Report - sba24098.docx
+++ b/Strategic Thinking - CA3 - Capstone Report - sba24098.docx
@@ -24,12 +24,12 @@
             <wp:extent cx="6036200" cy="5414963"/>
             <wp:effectExtent b="0" l="0" r="0" t="0"/>
             <wp:wrapSquare wrapText="bothSides" distB="0" distT="0" distL="114300" distR="114300"/>
-            <wp:docPr id="1728545911" name="image4.png"/>
+            <wp:docPr id="1728545911" name="image2.png"/>
             <a:graphic>
               <a:graphicData uri="http://schemas.openxmlformats.org/drawingml/2006/picture">
                 <pic:pic>
                   <pic:nvPicPr>
-                    <pic:cNvPr id="0" name="image4.png"/>
+                    <pic:cNvPr id="0" name="image2.png"/>
                     <pic:cNvPicPr preferRelativeResize="0"/>
                   </pic:nvPicPr>
                   <pic:blipFill>
@@ -231,7 +231,7 @@
                     <w:color w:val="ffffff"/>
                     <w:rtl w:val="0"/>
                   </w:rPr>
-                  <w:t xml:space="preserve">       Hoai Nhan Nguyen                                        29th December 2024                                        Strategic Thinking</w:t>
+                  <w:t xml:space="preserve">       Hoai Nhan Nguyen                                        18th May 2025                                        Strategic Thinking</w:t>
                 </w:r>
               </w:p>
               <w:p>
@@ -568,12 +568,12 @@
                 <wp:extent cx="228600" cy="9144000"/>
                 <wp:effectExtent b="0" l="0" r="0" t="0"/>
                 <wp:wrapNone/>
-                <wp:docPr id="1728545902" name="image10.png"/>
+                <wp:docPr id="1728545902" name="image11.png"/>
                 <a:graphic>
                   <a:graphicData uri="http://schemas.openxmlformats.org/drawingml/2006/picture">
                     <pic:pic>
                       <pic:nvPicPr>
-                        <pic:cNvPr id="0" name="image10.png"/>
+                        <pic:cNvPr id="0" name="image11.png"/>
                         <pic:cNvPicPr preferRelativeResize="0"/>
                       </pic:nvPicPr>
                       <pic:blipFill>
@@ -1188,12 +1188,12 @@
                 <wp:extent cx="5857875" cy="2933700"/>
                 <wp:effectExtent b="0" l="0" r="0" t="0"/>
                 <wp:wrapNone/>
-                <wp:docPr id="1728545901" name="image9.png"/>
+                <wp:docPr id="1728545901" name="image10.png"/>
                 <a:graphic>
                   <a:graphicData uri="http://schemas.openxmlformats.org/drawingml/2006/picture">
                     <pic:pic>
                       <pic:nvPicPr>
-                        <pic:cNvPr id="0" name="image9.png"/>
+                        <pic:cNvPr id="0" name="image10.png"/>
                         <pic:cNvPicPr preferRelativeResize="0"/>
                       </pic:nvPicPr>
                       <pic:blipFill>
@@ -1729,9 +1729,205 @@
                 <w:vertAlign w:val="baseline"/>
                 <w:rtl w:val="0"/>
               </w:rPr>
-              <w:t xml:space="preserve">Data Preparation and Feature Engineering</w:t>
+              <w:t xml:space="preserve">Data Preparation</w:t>
               <w:tab/>
-              <w:t xml:space="preserve">6</w:t>
+              <w:t xml:space="preserve">10</w:t>
+            </w:r>
+          </w:hyperlink>
+          <w:r>
+            <w:rPr>
+              <w:rtl w:val="0"/>
+            </w:rPr>
+          </w:r>
+        </w:p>
+        <w:p>
+          <w:pPr>
+            <w:widowControl w:val="0"/>
+            <w:tabs>
+              <w:tab w:val="right" w:leader="dot" w:pos="12000"/>
+            </w:tabs>
+            <w:spacing w:after="0" w:before="60" w:line="240" w:lineRule="auto"/>
+            <w:ind w:left="360" w:firstLine="0"/>
+            <w:rPr>
+              <w:rFonts w:ascii="Arial" w:cs="Arial" w:eastAsia="Arial" w:hAnsi="Arial"/>
+              <w:b w:val="0"/>
+              <w:i w:val="0"/>
+              <w:smallCaps w:val="0"/>
+              <w:strike w:val="0"/>
+              <w:color w:val="000000"/>
+              <w:sz w:val="22"/>
+              <w:szCs w:val="22"/>
+              <w:u w:val="none"/>
+              <w:shd w:fill="auto" w:val="clear"/>
+              <w:vertAlign w:val="baseline"/>
+            </w:rPr>
+          </w:pPr>
+          <w:hyperlink w:anchor="_heading=h.mju7tvg1fl8a">
+            <w:r>
+              <w:rPr>
+                <w:rFonts w:ascii="Arial" w:cs="Arial" w:eastAsia="Arial" w:hAnsi="Arial"/>
+                <w:b w:val="0"/>
+                <w:i w:val="0"/>
+                <w:smallCaps w:val="0"/>
+                <w:strike w:val="0"/>
+                <w:color w:val="000000"/>
+                <w:sz w:val="22"/>
+                <w:szCs w:val="22"/>
+                <w:u w:val="none"/>
+                <w:shd w:fill="auto" w:val="clear"/>
+                <w:vertAlign w:val="baseline"/>
+                <w:rtl w:val="0"/>
+              </w:rPr>
+              <w:t xml:space="preserve">Data Cleaning and Feature Selection</w:t>
+              <w:tab/>
+              <w:t xml:space="preserve">10</w:t>
+            </w:r>
+          </w:hyperlink>
+          <w:r>
+            <w:rPr>
+              <w:rtl w:val="0"/>
+            </w:rPr>
+          </w:r>
+        </w:p>
+        <w:p>
+          <w:pPr>
+            <w:widowControl w:val="0"/>
+            <w:tabs>
+              <w:tab w:val="right" w:leader="dot" w:pos="12000"/>
+            </w:tabs>
+            <w:spacing w:after="0" w:before="60" w:line="240" w:lineRule="auto"/>
+            <w:ind w:left="360" w:firstLine="0"/>
+            <w:rPr>
+              <w:rFonts w:ascii="Arial" w:cs="Arial" w:eastAsia="Arial" w:hAnsi="Arial"/>
+              <w:b w:val="0"/>
+              <w:i w:val="0"/>
+              <w:smallCaps w:val="0"/>
+              <w:strike w:val="0"/>
+              <w:color w:val="000000"/>
+              <w:sz w:val="22"/>
+              <w:szCs w:val="22"/>
+              <w:u w:val="none"/>
+              <w:shd w:fill="auto" w:val="clear"/>
+              <w:vertAlign w:val="baseline"/>
+            </w:rPr>
+          </w:pPr>
+          <w:hyperlink w:anchor="_heading=h.gob9f75jk9tg">
+            <w:r>
+              <w:rPr>
+                <w:rFonts w:ascii="Arial" w:cs="Arial" w:eastAsia="Arial" w:hAnsi="Arial"/>
+                <w:b w:val="0"/>
+                <w:i w:val="0"/>
+                <w:smallCaps w:val="0"/>
+                <w:strike w:val="0"/>
+                <w:color w:val="000000"/>
+                <w:sz w:val="22"/>
+                <w:szCs w:val="22"/>
+                <w:u w:val="none"/>
+                <w:shd w:fill="auto" w:val="clear"/>
+                <w:vertAlign w:val="baseline"/>
+                <w:rtl w:val="0"/>
+              </w:rPr>
+              <w:t xml:space="preserve">Text Preprocessing</w:t>
+              <w:tab/>
+              <w:t xml:space="preserve">11</w:t>
+            </w:r>
+          </w:hyperlink>
+          <w:r>
+            <w:rPr>
+              <w:rtl w:val="0"/>
+            </w:rPr>
+          </w:r>
+        </w:p>
+        <w:p>
+          <w:pPr>
+            <w:widowControl w:val="0"/>
+            <w:tabs>
+              <w:tab w:val="right" w:leader="dot" w:pos="12000"/>
+            </w:tabs>
+            <w:spacing w:after="0" w:before="60" w:line="240" w:lineRule="auto"/>
+            <w:ind w:left="360" w:firstLine="0"/>
+            <w:rPr>
+              <w:rFonts w:ascii="Arial" w:cs="Arial" w:eastAsia="Arial" w:hAnsi="Arial"/>
+              <w:b w:val="0"/>
+              <w:i w:val="0"/>
+              <w:smallCaps w:val="0"/>
+              <w:strike w:val="0"/>
+              <w:color w:val="000000"/>
+              <w:sz w:val="22"/>
+              <w:szCs w:val="22"/>
+              <w:u w:val="none"/>
+              <w:shd w:fill="auto" w:val="clear"/>
+              <w:vertAlign w:val="baseline"/>
+            </w:rPr>
+          </w:pPr>
+          <w:hyperlink w:anchor="_heading=h.3mvdcr9g6bxa">
+            <w:r>
+              <w:rPr>
+                <w:rFonts w:ascii="Arial" w:cs="Arial" w:eastAsia="Arial" w:hAnsi="Arial"/>
+                <w:b w:val="0"/>
+                <w:i w:val="0"/>
+                <w:smallCaps w:val="0"/>
+                <w:strike w:val="0"/>
+                <w:color w:val="000000"/>
+                <w:sz w:val="22"/>
+                <w:szCs w:val="22"/>
+                <w:u w:val="none"/>
+                <w:shd w:fill="auto" w:val="clear"/>
+                <w:vertAlign w:val="baseline"/>
+                <w:rtl w:val="0"/>
+              </w:rPr>
+              <w:t xml:space="preserve">Feature Engineering</w:t>
+              <w:tab/>
+              <w:t xml:space="preserve">11</w:t>
+            </w:r>
+          </w:hyperlink>
+          <w:r>
+            <w:rPr>
+              <w:rtl w:val="0"/>
+            </w:rPr>
+          </w:r>
+        </w:p>
+        <w:p>
+          <w:pPr>
+            <w:widowControl w:val="0"/>
+            <w:tabs>
+              <w:tab w:val="right" w:leader="dot" w:pos="12000"/>
+            </w:tabs>
+            <w:spacing w:after="0" w:before="60" w:line="240" w:lineRule="auto"/>
+            <w:ind w:left="360" w:firstLine="0"/>
+            <w:rPr>
+              <w:rFonts w:ascii="Arial" w:cs="Arial" w:eastAsia="Arial" w:hAnsi="Arial"/>
+              <w:b w:val="0"/>
+              <w:i w:val="0"/>
+              <w:smallCaps w:val="0"/>
+              <w:strike w:val="0"/>
+              <w:color w:val="000000"/>
+              <w:sz w:val="22"/>
+              <w:szCs w:val="22"/>
+              <w:u w:val="none"/>
+              <w:shd w:fill="auto" w:val="clear"/>
+              <w:vertAlign w:val="baseline"/>
+            </w:rPr>
+          </w:pPr>
+          <w:hyperlink w:anchor="_heading=h.a4uz4t8r96cz">
+            <w:r>
+              <w:rPr>
+                <w:rFonts w:ascii="Arial" w:cs="Arial" w:eastAsia="Arial" w:hAnsi="Arial"/>
+                <w:b w:val="0"/>
+                <w:i w:val="0"/>
+                <w:smallCaps w:val="0"/>
+                <w:strike w:val="0"/>
+                <w:color w:val="000000"/>
+                <w:sz w:val="22"/>
+                <w:szCs w:val="22"/>
+                <w:u w:val="none"/>
+                <w:shd w:fill="auto" w:val="clear"/>
+                <w:vertAlign w:val="baseline"/>
+                <w:rtl w:val="0"/>
+              </w:rPr>
+              <w:t xml:space="preserve">Dataset Balancing</w:t>
+              <w:tab/>
+              <w:t xml:space="preserve">11</w:t>
             </w:r>
           </w:hyperlink>
           <w:r>
@@ -1779,7 +1975,7 @@
               </w:rPr>
               <w:t xml:space="preserve">Machine Learning Implementation</w:t>
               <w:tab/>
-              <w:t xml:space="preserve">6</w:t>
+              <w:t xml:space="preserve">12</w:t>
             </w:r>
           </w:hyperlink>
           <w:r>
@@ -1828,7 +2024,7 @@
               </w:rPr>
               <w:t xml:space="preserve">Technologies and Tools Used</w:t>
               <w:tab/>
-              <w:t xml:space="preserve">6</w:t>
+              <w:t xml:space="preserve">12</w:t>
             </w:r>
           </w:hyperlink>
           <w:r>
@@ -1877,7 +2073,7 @@
               </w:rPr>
               <w:t xml:space="preserve">Queue Classification</w:t>
               <w:tab/>
-              <w:t xml:space="preserve">6</w:t>
+              <w:t xml:space="preserve">12</w:t>
             </w:r>
           </w:hyperlink>
           <w:r>
@@ -1926,7 +2122,7 @@
               </w:rPr>
               <w:t xml:space="preserve">Priority Classification</w:t>
               <w:tab/>
-              <w:t xml:space="preserve">7</w:t>
+              <w:t xml:space="preserve">12</w:t>
             </w:r>
           </w:hyperlink>
           <w:r>
@@ -1975,7 +2171,7 @@
               </w:rPr>
               <w:t xml:space="preserve">Text Summarization</w:t>
               <w:tab/>
-              <w:t xml:space="preserve">7</w:t>
+              <w:t xml:space="preserve">12</w:t>
             </w:r>
           </w:hyperlink>
           <w:r>
@@ -2023,7 +2219,7 @@
               </w:rPr>
               <w:t xml:space="preserve">Challenges and Solutions</w:t>
               <w:tab/>
-              <w:t xml:space="preserve">7</w:t>
+              <w:t xml:space="preserve">12</w:t>
             </w:r>
           </w:hyperlink>
           <w:r>
@@ -2071,7 +2267,7 @@
               </w:rPr>
               <w:t xml:space="preserve">Conclusion</w:t>
               <w:tab/>
-              <w:t xml:space="preserve">7</w:t>
+              <w:t xml:space="preserve">12</w:t>
             </w:r>
           </w:hyperlink>
           <w:r>
@@ -2119,7 +2315,7 @@
               </w:rPr>
               <w:t xml:space="preserve">References</w:t>
               <w:tab/>
-              <w:t xml:space="preserve">7</w:t>
+              <w:t xml:space="preserve">13</w:t>
             </w:r>
           </w:hyperlink>
           <w:r>
@@ -2167,7 +2363,7 @@
               </w:rPr>
               <w:t xml:space="preserve">Bibliography</w:t>
               <w:tab/>
-              <w:t xml:space="preserve">8</w:t>
+              <w:t xml:space="preserve">13</w:t>
             </w:r>
           </w:hyperlink>
           <w:r>
@@ -2254,7 +2450,7 @@
       <w:pPr>
         <w:numPr>
           <w:ilvl w:val="0"/>
-          <w:numId w:val="7"/>
+          <w:numId w:val="6"/>
         </w:numPr>
         <w:spacing w:after="0" w:afterAutospacing="0"/>
         <w:ind w:left="720" w:hanging="360"/>
@@ -2270,7 +2466,7 @@
       <w:pPr>
         <w:numPr>
           <w:ilvl w:val="0"/>
-          <w:numId w:val="7"/>
+          <w:numId w:val="6"/>
         </w:numPr>
         <w:spacing w:after="0" w:afterAutospacing="0"/>
         <w:ind w:left="720" w:hanging="360"/>
@@ -2286,7 +2482,7 @@
       <w:pPr>
         <w:numPr>
           <w:ilvl w:val="0"/>
-          <w:numId w:val="7"/>
+          <w:numId w:val="6"/>
         </w:numPr>
         <w:spacing w:after="0" w:lineRule="auto"/>
         <w:ind w:left="720" w:hanging="360"/>
@@ -2537,12 +2733,12 @@
             <wp:extent cx="5743575" cy="3086100"/>
             <wp:effectExtent b="12700" l="12700" r="12700" t="12700"/>
             <wp:wrapNone/>
-            <wp:docPr id="1728545910" name="image6.png"/>
+            <wp:docPr id="1728545910" name="image3.png"/>
             <a:graphic>
               <a:graphicData uri="http://schemas.openxmlformats.org/drawingml/2006/picture">
                 <pic:pic>
                   <pic:nvPicPr>
-                    <pic:cNvPr id="0" name="image6.png"/>
+                    <pic:cNvPr id="0" name="image3.png"/>
                     <pic:cNvPicPr preferRelativeResize="0"/>
                   </pic:nvPicPr>
                   <pic:blipFill>
@@ -2889,12 +3085,12 @@
             <wp:extent cx="5731200" cy="3225800"/>
             <wp:effectExtent b="12700" l="12700" r="12700" t="12700"/>
             <wp:wrapNone/>
-            <wp:docPr id="1728545904" name="image11.png"/>
+            <wp:docPr id="1728545904" name="image9.png"/>
             <a:graphic>
               <a:graphicData uri="http://schemas.openxmlformats.org/drawingml/2006/picture">
                 <pic:pic>
                   <pic:nvPicPr>
-                    <pic:cNvPr id="0" name="image11.png"/>
+                    <pic:cNvPr id="0" name="image9.png"/>
                     <pic:cNvPicPr preferRelativeResize="0"/>
                   </pic:nvPicPr>
                   <pic:blipFill>
@@ -3324,7 +3520,7 @@
                   <w:widowControl w:val="0"/>
                   <w:numPr>
                     <w:ilvl w:val="0"/>
-                    <w:numId w:val="10"/>
+                    <w:numId w:val="9"/>
                   </w:numPr>
                   <w:spacing w:after="0" w:afterAutospacing="0" w:before="240" w:line="240" w:lineRule="auto"/>
                   <w:ind w:left="720" w:hanging="360"/>
@@ -3341,7 +3537,7 @@
                   <w:widowControl w:val="0"/>
                   <w:numPr>
                     <w:ilvl w:val="0"/>
-                    <w:numId w:val="10"/>
+                    <w:numId w:val="9"/>
                   </w:numPr>
                   <w:spacing w:after="0" w:afterAutospacing="0" w:before="0" w:beforeAutospacing="0" w:line="240" w:lineRule="auto"/>
                   <w:ind w:left="720" w:hanging="360"/>
@@ -3358,7 +3554,7 @@
                   <w:widowControl w:val="0"/>
                   <w:numPr>
                     <w:ilvl w:val="0"/>
-                    <w:numId w:val="10"/>
+                    <w:numId w:val="9"/>
                   </w:numPr>
                   <w:spacing w:after="240" w:before="0" w:beforeAutospacing="0" w:line="240" w:lineRule="auto"/>
                   <w:ind w:left="720" w:hanging="360"/>
@@ -4926,12 +5122,12 @@
             <wp:extent cx="5434013" cy="2809875"/>
             <wp:effectExtent b="0" l="0" r="0" t="0"/>
             <wp:wrapNone/>
-            <wp:docPr id="1728545905" name="image5.png"/>
+            <wp:docPr id="1728545905" name="image4.png"/>
             <a:graphic>
               <a:graphicData uri="http://schemas.openxmlformats.org/drawingml/2006/picture">
                 <pic:pic>
                   <pic:nvPicPr>
-                    <pic:cNvPr id="0" name="image5.png"/>
+                    <pic:cNvPr id="0" name="image4.png"/>
                     <pic:cNvPicPr preferRelativeResize="0"/>
                   </pic:nvPicPr>
                   <pic:blipFill>
@@ -5105,12 +5301,12 @@
             <wp:extent cx="5267325" cy="3228975"/>
             <wp:effectExtent b="0" l="0" r="0" t="0"/>
             <wp:wrapNone/>
-            <wp:docPr id="1728545907" name="image2.png"/>
+            <wp:docPr id="1728545907" name="image5.png"/>
             <a:graphic>
               <a:graphicData uri="http://schemas.openxmlformats.org/drawingml/2006/picture">
                 <pic:pic>
                   <pic:nvPicPr>
-                    <pic:cNvPr id="0" name="image2.png"/>
+                    <pic:cNvPr id="0" name="image5.png"/>
                     <pic:cNvPicPr preferRelativeResize="0"/>
                   </pic:nvPicPr>
                   <pic:blipFill>
@@ -5284,12 +5480,12 @@
             <wp:extent cx="5203990" cy="3097384"/>
             <wp:effectExtent b="0" l="0" r="0" t="0"/>
             <wp:wrapNone/>
-            <wp:docPr id="1728545903" name="image3.png"/>
+            <wp:docPr id="1728545903" name="image7.png"/>
             <a:graphic>
               <a:graphicData uri="http://schemas.openxmlformats.org/drawingml/2006/picture">
                 <pic:pic>
                   <pic:nvPicPr>
-                    <pic:cNvPr id="0" name="image3.png"/>
+                    <pic:cNvPr id="0" name="image7.png"/>
                     <pic:cNvPicPr preferRelativeResize="0"/>
                   </pic:nvPicPr>
                   <pic:blipFill>
@@ -5479,12 +5675,12 @@
             <wp:extent cx="5681663" cy="2915101"/>
             <wp:effectExtent b="0" l="0" r="0" t="0"/>
             <wp:wrapNone/>
-            <wp:docPr id="1728545908" name="image7.png"/>
+            <wp:docPr id="1728545908" name="image6.png"/>
             <a:graphic>
               <a:graphicData uri="http://schemas.openxmlformats.org/drawingml/2006/picture">
                 <pic:pic>
                   <pic:nvPicPr>
-                    <pic:cNvPr id="0" name="image7.png"/>
+                    <pic:cNvPr id="0" name="image6.png"/>
                     <pic:cNvPicPr preferRelativeResize="0"/>
                   </pic:nvPicPr>
                   <pic:blipFill>
@@ -6164,15 +6360,1485 @@
         <w:keepNext w:val="0"/>
         <w:keepLines w:val="0"/>
         <w:spacing w:before="280" w:line="259" w:lineRule="auto"/>
-        <w:rPr/>
+        <w:rPr>
+          <w:b w:val="1"/>
+        </w:rPr>
       </w:pPr>
       <w:bookmarkStart w:colFirst="0" w:colLast="0" w:name="_heading=h.ghddo9dchlqy" w:id="56"/>
       <w:bookmarkEnd w:id="56"/>
       <w:r>
         <w:rPr>
-          <w:rtl w:val="0"/>
-        </w:rPr>
-        <w:t xml:space="preserve">Data Preparation and Feature Engineering</w:t>
+          <w:b w:val="1"/>
+          <w:rtl w:val="0"/>
+        </w:rPr>
+        <w:t xml:space="preserve">Data Preparation </w:t>
+      </w:r>
+    </w:p>
+    <w:p>
+      <w:pPr>
+        <w:rPr/>
+      </w:pPr>
+      <w:r>
+        <w:rPr>
+          <w:rtl w:val="0"/>
+        </w:rPr>
+        <w:br w:type="textWrapping"/>
+        <w:t xml:space="preserve">Effective data preparation is crucial for ensuring the reliability and performance of machine learning models. It involves transforming raw data into a structured format suitable for machine learning algorithms. (Brownlee, 2020). This section outlines the data preparation steps undertaken to implement both classification and summarization tasks. The process includes data cleaning, feature selection, text preprocessing, feature engineering, and dataset balancing.</w:t>
+        <w:br w:type="textWrapping"/>
+      </w:r>
+    </w:p>
+    <w:p>
+      <w:pPr>
+        <w:pStyle w:val="Heading2"/>
+        <w:rPr>
+          <w:b w:val="1"/>
+        </w:rPr>
+      </w:pPr>
+      <w:bookmarkStart w:colFirst="0" w:colLast="0" w:name="_heading=h.mju7tvg1fl8a" w:id="57"/>
+      <w:bookmarkEnd w:id="57"/>
+      <w:r>
+        <w:rPr>
+          <w:b w:val="1"/>
+          <w:rtl w:val="0"/>
+        </w:rPr>
+        <w:t xml:space="preserve">Data Cleaning and Feature Selection</w:t>
+      </w:r>
+    </w:p>
+    <w:p>
+      <w:pPr>
+        <w:rPr/>
+      </w:pPr>
+      <w:r>
+        <w:rPr>
+          <w:rtl w:val="0"/>
+        </w:rPr>
+        <w:br w:type="textWrapping"/>
+        <w:t xml:space="preserve">To ensure data quality and consistency for both classification and summarization tasks, the following steps were taken during the data cleaning and feature selection process:</w:t>
+      </w:r>
+    </w:p>
+    <w:p>
+      <w:pPr>
+        <w:rPr>
+          <w:b w:val="1"/>
+        </w:rPr>
+      </w:pPr>
+      <w:r>
+        <w:rPr>
+          <w:b w:val="1"/>
+          <w:rtl w:val="0"/>
+        </w:rPr>
+        <w:t xml:space="preserve">Handling Missing and Incomplete Data:</w:t>
+      </w:r>
+    </w:p>
+    <w:p>
+      <w:pPr>
+        <w:rPr/>
+      </w:pPr>
+      <w:r>
+        <w:rPr>
+          <w:rtl w:val="0"/>
+        </w:rPr>
+        <w:t xml:space="preserve">All rows with missing values were removed from the dataset. Additionally, entries with empty strings in the subject or body fields were excluded. These steps ensured that only complete rows were retained for modeling, particularly for text-based natural language processing tasks.</w:t>
+      </w:r>
+      <w:r>
+        <w:rPr>
+          <w:rtl w:val="0"/>
+        </w:rPr>
+      </w:r>
+    </w:p>
+    <w:p>
+      <w:pPr>
+        <w:rPr>
+          <w:b w:val="1"/>
+        </w:rPr>
+      </w:pPr>
+      <w:r>
+        <w:rPr>
+          <w:b w:val="1"/>
+          <w:rtl w:val="0"/>
+        </w:rPr>
+        <w:t xml:space="preserve">Feature Selection for the Capstone Project</w:t>
+      </w:r>
+    </w:p>
+    <w:p>
+      <w:pPr>
+        <w:rPr/>
+      </w:pPr>
+      <w:r>
+        <w:rPr>
+          <w:rtl w:val="0"/>
+        </w:rPr>
+        <w:t xml:space="preserve">For the scope of this capstone project, I have selected only the most relevant columns to support ticket queue classification, ticket priority classification and text summarization. The selected features are the following below:</w:t>
+      </w:r>
+    </w:p>
+    <w:sdt>
+      <w:sdtPr>
+        <w:lock w:val="contentLocked"/>
+        <w:tag w:val="goog_rdk_6"/>
+      </w:sdtPr>
+      <w:sdtContent>
+        <w:tbl>
+          <w:tblPr>
+            <w:tblStyle w:val="Table8"/>
+            <w:tblW w:w="9000.0" w:type="dxa"/>
+            <w:jc w:val="left"/>
+            <w:tblBorders>
+              <w:top w:color="000000" w:space="0" w:sz="8" w:val="single"/>
+              <w:left w:color="000000" w:space="0" w:sz="8" w:val="single"/>
+              <w:bottom w:color="000000" w:space="0" w:sz="8" w:val="single"/>
+              <w:right w:color="000000" w:space="0" w:sz="8" w:val="single"/>
+              <w:insideH w:color="000000" w:space="0" w:sz="8" w:val="single"/>
+              <w:insideV w:color="000000" w:space="0" w:sz="8" w:val="single"/>
+            </w:tblBorders>
+            <w:tblLayout w:type="fixed"/>
+            <w:tblLook w:val="0600"/>
+          </w:tblPr>
+          <w:tblGrid>
+            <w:gridCol w:w="1770"/>
+            <w:gridCol w:w="7230"/>
+            <w:tblGridChange w:id="0">
+              <w:tblGrid>
+                <w:gridCol w:w="1770"/>
+                <w:gridCol w:w="7230"/>
+              </w:tblGrid>
+            </w:tblGridChange>
+          </w:tblGrid>
+          <w:tr>
+            <w:trPr>
+              <w:cantSplit w:val="0"/>
+              <w:tblHeader w:val="0"/>
+            </w:trPr>
+            <w:tc>
+              <w:tcPr>
+                <w:shd w:fill="cfe2f3" w:val="clear"/>
+                <w:tcMar>
+                  <w:top w:w="100.0" w:type="dxa"/>
+                  <w:left w:w="100.0" w:type="dxa"/>
+                  <w:bottom w:w="100.0" w:type="dxa"/>
+                  <w:right w:w="100.0" w:type="dxa"/>
+                </w:tcMar>
+                <w:vAlign w:val="top"/>
+              </w:tcPr>
+              <w:p>
+                <w:pPr>
+                  <w:widowControl w:val="0"/>
+                  <w:spacing w:after="0" w:line="240" w:lineRule="auto"/>
+                  <w:rPr>
+                    <w:b w:val="1"/>
+                  </w:rPr>
+                </w:pPr>
+                <w:r>
+                  <w:rPr>
+                    <w:b w:val="1"/>
+                    <w:rtl w:val="0"/>
+                  </w:rPr>
+                  <w:t xml:space="preserve">subject</w:t>
+                </w:r>
+              </w:p>
+            </w:tc>
+            <w:tc>
+              <w:tcPr>
+                <w:shd w:fill="auto" w:val="clear"/>
+                <w:tcMar>
+                  <w:top w:w="100.0" w:type="dxa"/>
+                  <w:left w:w="100.0" w:type="dxa"/>
+                  <w:bottom w:w="100.0" w:type="dxa"/>
+                  <w:right w:w="100.0" w:type="dxa"/>
+                </w:tcMar>
+                <w:vAlign w:val="top"/>
+              </w:tcPr>
+              <w:p>
+                <w:pPr>
+                  <w:widowControl w:val="0"/>
+                  <w:spacing w:after="0" w:line="240" w:lineRule="auto"/>
+                  <w:rPr/>
+                </w:pPr>
+                <w:r>
+                  <w:rPr>
+                    <w:rtl w:val="0"/>
+                  </w:rPr>
+                  <w:t xml:space="preserve">The subject line of the support ticket.</w:t>
+                </w:r>
+              </w:p>
+            </w:tc>
+          </w:tr>
+          <w:tr>
+            <w:trPr>
+              <w:cantSplit w:val="0"/>
+              <w:tblHeader w:val="0"/>
+            </w:trPr>
+            <w:tc>
+              <w:tcPr>
+                <w:shd w:fill="cfe2f3" w:val="clear"/>
+                <w:tcMar>
+                  <w:top w:w="100.0" w:type="dxa"/>
+                  <w:left w:w="100.0" w:type="dxa"/>
+                  <w:bottom w:w="100.0" w:type="dxa"/>
+                  <w:right w:w="100.0" w:type="dxa"/>
+                </w:tcMar>
+                <w:vAlign w:val="top"/>
+              </w:tcPr>
+              <w:p>
+                <w:pPr>
+                  <w:widowControl w:val="0"/>
+                  <w:spacing w:after="0" w:line="240" w:lineRule="auto"/>
+                  <w:rPr>
+                    <w:b w:val="1"/>
+                  </w:rPr>
+                </w:pPr>
+                <w:r>
+                  <w:rPr>
+                    <w:b w:val="1"/>
+                    <w:rtl w:val="0"/>
+                  </w:rPr>
+                  <w:t xml:space="preserve">body</w:t>
+                </w:r>
+              </w:p>
+            </w:tc>
+            <w:tc>
+              <w:tcPr>
+                <w:shd w:fill="auto" w:val="clear"/>
+                <w:tcMar>
+                  <w:top w:w="100.0" w:type="dxa"/>
+                  <w:left w:w="100.0" w:type="dxa"/>
+                  <w:bottom w:w="100.0" w:type="dxa"/>
+                  <w:right w:w="100.0" w:type="dxa"/>
+                </w:tcMar>
+                <w:vAlign w:val="top"/>
+              </w:tcPr>
+              <w:p>
+                <w:pPr>
+                  <w:widowControl w:val="0"/>
+                  <w:spacing w:after="0" w:line="240" w:lineRule="auto"/>
+                  <w:rPr/>
+                </w:pPr>
+                <w:r>
+                  <w:rPr>
+                    <w:rtl w:val="0"/>
+                  </w:rPr>
+                  <w:t xml:space="preserve">The main content of the support ticket. </w:t>
+                </w:r>
+              </w:p>
+            </w:tc>
+          </w:tr>
+          <w:tr>
+            <w:trPr>
+              <w:cantSplit w:val="0"/>
+              <w:tblHeader w:val="0"/>
+            </w:trPr>
+            <w:tc>
+              <w:tcPr>
+                <w:shd w:fill="cfe2f3" w:val="clear"/>
+                <w:tcMar>
+                  <w:top w:w="100.0" w:type="dxa"/>
+                  <w:left w:w="100.0" w:type="dxa"/>
+                  <w:bottom w:w="100.0" w:type="dxa"/>
+                  <w:right w:w="100.0" w:type="dxa"/>
+                </w:tcMar>
+                <w:vAlign w:val="top"/>
+              </w:tcPr>
+              <w:p>
+                <w:pPr>
+                  <w:widowControl w:val="0"/>
+                  <w:spacing w:after="0" w:line="240" w:lineRule="auto"/>
+                  <w:rPr>
+                    <w:b w:val="1"/>
+                  </w:rPr>
+                </w:pPr>
+                <w:r>
+                  <w:rPr>
+                    <w:b w:val="1"/>
+                    <w:rtl w:val="0"/>
+                  </w:rPr>
+                  <w:t xml:space="preserve">queue</w:t>
+                </w:r>
+              </w:p>
+            </w:tc>
+            <w:tc>
+              <w:tcPr>
+                <w:shd w:fill="auto" w:val="clear"/>
+                <w:tcMar>
+                  <w:top w:w="100.0" w:type="dxa"/>
+                  <w:left w:w="100.0" w:type="dxa"/>
+                  <w:bottom w:w="100.0" w:type="dxa"/>
+                  <w:right w:w="100.0" w:type="dxa"/>
+                </w:tcMar>
+                <w:vAlign w:val="top"/>
+              </w:tcPr>
+              <w:p>
+                <w:pPr>
+                  <w:widowControl w:val="0"/>
+                  <w:spacing w:after="0" w:line="240" w:lineRule="auto"/>
+                  <w:rPr/>
+                </w:pPr>
+                <w:r>
+                  <w:rPr>
+                    <w:rtl w:val="0"/>
+                  </w:rPr>
+                  <w:t xml:space="preserve">The ticket category assigned to a specific team.</w:t>
+                </w:r>
+              </w:p>
+            </w:tc>
+          </w:tr>
+          <w:tr>
+            <w:trPr>
+              <w:cantSplit w:val="0"/>
+              <w:trHeight w:val="418.55468749999994" w:hRule="atLeast"/>
+              <w:tblHeader w:val="0"/>
+            </w:trPr>
+            <w:tc>
+              <w:tcPr>
+                <w:shd w:fill="cfe2f3" w:val="clear"/>
+                <w:tcMar>
+                  <w:top w:w="100.0" w:type="dxa"/>
+                  <w:left w:w="100.0" w:type="dxa"/>
+                  <w:bottom w:w="100.0" w:type="dxa"/>
+                  <w:right w:w="100.0" w:type="dxa"/>
+                </w:tcMar>
+                <w:vAlign w:val="top"/>
+              </w:tcPr>
+              <w:p>
+                <w:pPr>
+                  <w:widowControl w:val="0"/>
+                  <w:spacing w:after="0" w:line="240" w:lineRule="auto"/>
+                  <w:rPr>
+                    <w:b w:val="1"/>
+                  </w:rPr>
+                </w:pPr>
+                <w:r>
+                  <w:rPr>
+                    <w:b w:val="1"/>
+                    <w:rtl w:val="0"/>
+                  </w:rPr>
+                  <w:t xml:space="preserve">priority</w:t>
+                </w:r>
+              </w:p>
+            </w:tc>
+            <w:tc>
+              <w:tcPr>
+                <w:shd w:fill="auto" w:val="clear"/>
+                <w:tcMar>
+                  <w:top w:w="100.0" w:type="dxa"/>
+                  <w:left w:w="100.0" w:type="dxa"/>
+                  <w:bottom w:w="100.0" w:type="dxa"/>
+                  <w:right w:w="100.0" w:type="dxa"/>
+                </w:tcMar>
+                <w:vAlign w:val="top"/>
+              </w:tcPr>
+              <w:p>
+                <w:pPr>
+                  <w:spacing w:after="0" w:lineRule="auto"/>
+                  <w:rPr/>
+                </w:pPr>
+                <w:r>
+                  <w:rPr>
+                    <w:rtl w:val="0"/>
+                  </w:rPr>
+                  <w:t xml:space="preserve">The urgency level of the ticket </w:t>
+                </w:r>
+              </w:p>
+            </w:tc>
+          </w:tr>
+          <w:tr>
+            <w:trPr>
+              <w:cantSplit w:val="0"/>
+              <w:tblHeader w:val="0"/>
+            </w:trPr>
+            <w:tc>
+              <w:tcPr>
+                <w:shd w:fill="cfe2f3" w:val="clear"/>
+                <w:tcMar>
+                  <w:top w:w="100.0" w:type="dxa"/>
+                  <w:left w:w="100.0" w:type="dxa"/>
+                  <w:bottom w:w="100.0" w:type="dxa"/>
+                  <w:right w:w="100.0" w:type="dxa"/>
+                </w:tcMar>
+                <w:vAlign w:val="top"/>
+              </w:tcPr>
+              <w:p>
+                <w:pPr>
+                  <w:widowControl w:val="0"/>
+                  <w:spacing w:after="0" w:line="240" w:lineRule="auto"/>
+                  <w:rPr>
+                    <w:b w:val="1"/>
+                  </w:rPr>
+                </w:pPr>
+                <w:r>
+                  <w:rPr>
+                    <w:b w:val="1"/>
+                    <w:rtl w:val="0"/>
+                  </w:rPr>
+                  <w:t xml:space="preserve">tags</w:t>
+                </w:r>
+              </w:p>
+            </w:tc>
+            <w:tc>
+              <w:tcPr>
+                <w:shd w:fill="auto" w:val="clear"/>
+                <w:tcMar>
+                  <w:top w:w="100.0" w:type="dxa"/>
+                  <w:left w:w="100.0" w:type="dxa"/>
+                  <w:bottom w:w="100.0" w:type="dxa"/>
+                  <w:right w:w="100.0" w:type="dxa"/>
+                </w:tcMar>
+                <w:vAlign w:val="top"/>
+              </w:tcPr>
+              <w:p>
+                <w:pPr>
+                  <w:spacing w:after="0" w:lineRule="auto"/>
+                  <w:rPr/>
+                </w:pPr>
+                <w:r>
+                  <w:rPr>
+                    <w:rtl w:val="0"/>
+                  </w:rPr>
+                  <w:t xml:space="preserve">Additional metadata associated with the ticket</w:t>
+                </w:r>
+              </w:p>
+            </w:tc>
+          </w:tr>
+        </w:tbl>
+      </w:sdtContent>
+    </w:sdt>
+    <w:p>
+      <w:pPr>
+        <w:rPr>
+          <w:b w:val="1"/>
+        </w:rPr>
+      </w:pPr>
+      <w:r>
+        <w:rPr>
+          <w:b w:val="1"/>
+          <w:rtl w:val="0"/>
+        </w:rPr>
+        <w:br w:type="textWrapping"/>
+        <w:t xml:space="preserve">Queue Selection and Filtering:</w:t>
+      </w:r>
+    </w:p>
+    <w:p>
+      <w:pPr>
+        <w:rPr/>
+      </w:pPr>
+      <w:r>
+        <w:rPr>
+          <w:rtl w:val="0"/>
+        </w:rPr>
+        <w:t xml:space="preserve">The queue column was filtered to include only the top five categories: </w:t>
+      </w:r>
+      <w:r>
+        <w:rPr>
+          <w:b w:val="1"/>
+          <w:rtl w:val="0"/>
+        </w:rPr>
+        <w:t xml:space="preserve">Technical Support, Product Support, Customer Service, IT Support</w:t>
+      </w:r>
+      <w:r>
+        <w:rPr>
+          <w:rtl w:val="0"/>
+        </w:rPr>
+        <w:t xml:space="preserve">, and </w:t>
+      </w:r>
+      <w:r>
+        <w:rPr>
+          <w:b w:val="1"/>
+          <w:rtl w:val="0"/>
+        </w:rPr>
+        <w:t xml:space="preserve">Billing and Payments</w:t>
+      </w:r>
+      <w:r>
+        <w:rPr>
+          <w:rtl w:val="0"/>
+        </w:rPr>
+        <w:t xml:space="preserve">. These queues were selected because they represent the majority of support tickets in the dataset. Less frequent queue types were excluded to reduce noise, address class imbalance, and maintain a clear project focus.</w:t>
+      </w:r>
+    </w:p>
+    <w:p>
+      <w:pPr>
+        <w:rPr>
+          <w:b w:val="1"/>
+        </w:rPr>
+      </w:pPr>
+      <w:r>
+        <w:rPr>
+          <w:b w:val="1"/>
+          <w:rtl w:val="0"/>
+        </w:rPr>
+        <w:t xml:space="preserve">Language Standardization:</w:t>
+      </w:r>
+    </w:p>
+    <w:p>
+      <w:pPr>
+        <w:rPr/>
+      </w:pPr>
+      <w:r>
+        <w:rPr>
+          <w:rtl w:val="0"/>
+        </w:rPr>
+        <w:t xml:space="preserve">The text in the subject and body columns was translated into English to standardize the language used throughout the dataset. This step was essential for ensuring consistency across all text entries and for applying natural language processing techniques effectively. The presence of multiple languages could also introduce inconsistencies during the text preprocessing phase.</w:t>
+      </w:r>
+    </w:p>
+    <w:p>
+      <w:pPr>
+        <w:pStyle w:val="Heading2"/>
+        <w:rPr>
+          <w:b w:val="1"/>
+        </w:rPr>
+      </w:pPr>
+      <w:bookmarkStart w:colFirst="0" w:colLast="0" w:name="_heading=h.gob9f75jk9tg" w:id="58"/>
+      <w:bookmarkEnd w:id="58"/>
+      <w:r>
+        <w:rPr>
+          <w:b w:val="1"/>
+          <w:rtl w:val="0"/>
+        </w:rPr>
+        <w:t xml:space="preserve">Text Preprocessing</w:t>
+      </w:r>
+    </w:p>
+    <w:p>
+      <w:pPr>
+        <w:rPr/>
+      </w:pPr>
+      <w:r>
+        <w:rPr>
+          <w:rtl w:val="0"/>
+        </w:rPr>
+        <w:br w:type="textWrapping"/>
+        <w:t xml:space="preserve">Applying text preprocessing techniques to textual data plays a crucial role in the performance of text classification models. As noted by Uysal and Günal (2014), the quality and type of preprocessing applied can significantly influence the accuracy and efficiency of machine learning algorithms. I applied the following text preprocessing techniques to the subject, body, and tags columns.</w:t>
+      </w:r>
+    </w:p>
+    <w:p>
+      <w:pPr>
+        <w:rPr>
+          <w:b w:val="1"/>
+        </w:rPr>
+      </w:pPr>
+      <w:r>
+        <w:rPr>
+          <w:b w:val="1"/>
+          <w:rtl w:val="0"/>
+        </w:rPr>
+        <w:t xml:space="preserve">Text Normalization</w:t>
+      </w:r>
+    </w:p>
+    <w:p>
+      <w:pPr>
+        <w:rPr/>
+      </w:pPr>
+      <w:r>
+        <w:rPr>
+          <w:rtl w:val="0"/>
+        </w:rPr>
+        <w:t xml:space="preserve">I have applied text normalization to make the text data consistent. Text normalization is a process in which different variations of text are converted into a standard form (Ghosh and Gunning, 2019). I have applied the following text normalization techniques below:</w:t>
+      </w:r>
+    </w:p>
+    <w:sdt>
+      <w:sdtPr>
+        <w:lock w:val="contentLocked"/>
+        <w:tag w:val="goog_rdk_7"/>
+      </w:sdtPr>
+      <w:sdtContent>
+        <w:tbl>
+          <w:tblPr>
+            <w:tblStyle w:val="Table9"/>
+            <w:tblW w:w="9000.0" w:type="dxa"/>
+            <w:jc w:val="left"/>
+            <w:tblBorders>
+              <w:top w:color="000000" w:space="0" w:sz="8" w:val="single"/>
+              <w:left w:color="000000" w:space="0" w:sz="8" w:val="single"/>
+              <w:bottom w:color="000000" w:space="0" w:sz="8" w:val="single"/>
+              <w:right w:color="000000" w:space="0" w:sz="8" w:val="single"/>
+              <w:insideH w:color="000000" w:space="0" w:sz="8" w:val="single"/>
+              <w:insideV w:color="000000" w:space="0" w:sz="8" w:val="single"/>
+            </w:tblBorders>
+            <w:tblLayout w:type="fixed"/>
+            <w:tblLook w:val="0600"/>
+          </w:tblPr>
+          <w:tblGrid>
+            <w:gridCol w:w="2400"/>
+            <w:gridCol w:w="6600"/>
+            <w:tblGridChange w:id="0">
+              <w:tblGrid>
+                <w:gridCol w:w="2400"/>
+                <w:gridCol w:w="6600"/>
+              </w:tblGrid>
+            </w:tblGridChange>
+          </w:tblGrid>
+          <w:tr>
+            <w:trPr>
+              <w:cantSplit w:val="0"/>
+              <w:tblHeader w:val="0"/>
+            </w:trPr>
+            <w:tc>
+              <w:tcPr>
+                <w:shd w:fill="cfe2f3" w:val="clear"/>
+                <w:tcMar>
+                  <w:top w:w="100.0" w:type="dxa"/>
+                  <w:left w:w="100.0" w:type="dxa"/>
+                  <w:bottom w:w="100.0" w:type="dxa"/>
+                  <w:right w:w="100.0" w:type="dxa"/>
+                </w:tcMar>
+                <w:vAlign w:val="top"/>
+              </w:tcPr>
+              <w:p>
+                <w:pPr>
+                  <w:widowControl w:val="0"/>
+                  <w:spacing w:after="0" w:line="240" w:lineRule="auto"/>
+                  <w:rPr>
+                    <w:b w:val="1"/>
+                  </w:rPr>
+                </w:pPr>
+                <w:r>
+                  <w:rPr>
+                    <w:b w:val="1"/>
+                    <w:rtl w:val="0"/>
+                  </w:rPr>
+                  <w:t xml:space="preserve">Lowercasing</w:t>
+                </w:r>
+              </w:p>
+            </w:tc>
+            <w:tc>
+              <w:tcPr>
+                <w:shd w:fill="auto" w:val="clear"/>
+                <w:tcMar>
+                  <w:top w:w="100.0" w:type="dxa"/>
+                  <w:left w:w="100.0" w:type="dxa"/>
+                  <w:bottom w:w="100.0" w:type="dxa"/>
+                  <w:right w:w="100.0" w:type="dxa"/>
+                </w:tcMar>
+                <w:vAlign w:val="top"/>
+              </w:tcPr>
+              <w:p>
+                <w:pPr>
+                  <w:widowControl w:val="0"/>
+                  <w:spacing w:after="0" w:line="240" w:lineRule="auto"/>
+                  <w:rPr/>
+                </w:pPr>
+                <w:r>
+                  <w:rPr>
+                    <w:rtl w:val="0"/>
+                  </w:rPr>
+                  <w:t xml:space="preserve">All text was converted to lowercase to standardize word representation and ensure consistency.</w:t>
+                </w:r>
+              </w:p>
+            </w:tc>
+          </w:tr>
+          <w:tr>
+            <w:trPr>
+              <w:cantSplit w:val="0"/>
+              <w:tblHeader w:val="0"/>
+            </w:trPr>
+            <w:tc>
+              <w:tcPr>
+                <w:shd w:fill="cfe2f3" w:val="clear"/>
+                <w:tcMar>
+                  <w:top w:w="100.0" w:type="dxa"/>
+                  <w:left w:w="100.0" w:type="dxa"/>
+                  <w:bottom w:w="100.0" w:type="dxa"/>
+                  <w:right w:w="100.0" w:type="dxa"/>
+                </w:tcMar>
+                <w:vAlign w:val="top"/>
+              </w:tcPr>
+              <w:p>
+                <w:pPr>
+                  <w:widowControl w:val="0"/>
+                  <w:spacing w:after="0" w:line="240" w:lineRule="auto"/>
+                  <w:rPr>
+                    <w:b w:val="1"/>
+                  </w:rPr>
+                </w:pPr>
+                <w:r>
+                  <w:rPr>
+                    <w:b w:val="1"/>
+                    <w:rtl w:val="0"/>
+                  </w:rPr>
+                  <w:t xml:space="preserve">Whitespace Trimming</w:t>
+                </w:r>
+              </w:p>
+            </w:tc>
+            <w:tc>
+              <w:tcPr>
+                <w:shd w:fill="auto" w:val="clear"/>
+                <w:tcMar>
+                  <w:top w:w="100.0" w:type="dxa"/>
+                  <w:left w:w="100.0" w:type="dxa"/>
+                  <w:bottom w:w="100.0" w:type="dxa"/>
+                  <w:right w:w="100.0" w:type="dxa"/>
+                </w:tcMar>
+                <w:vAlign w:val="top"/>
+              </w:tcPr>
+              <w:p>
+                <w:pPr>
+                  <w:widowControl w:val="0"/>
+                  <w:spacing w:after="0" w:line="240" w:lineRule="auto"/>
+                  <w:rPr/>
+                </w:pPr>
+                <w:r>
+                  <w:rPr>
+                    <w:rtl w:val="0"/>
+                  </w:rPr>
+                  <w:t xml:space="preserve">Leading and trailing whitespace characters were removed to eliminate formatting inconsistencies.</w:t>
+                </w:r>
+              </w:p>
+            </w:tc>
+          </w:tr>
+          <w:tr>
+            <w:trPr>
+              <w:cantSplit w:val="0"/>
+              <w:tblHeader w:val="0"/>
+            </w:trPr>
+            <w:tc>
+              <w:tcPr>
+                <w:shd w:fill="cfe2f3" w:val="clear"/>
+                <w:tcMar>
+                  <w:top w:w="100.0" w:type="dxa"/>
+                  <w:left w:w="100.0" w:type="dxa"/>
+                  <w:bottom w:w="100.0" w:type="dxa"/>
+                  <w:right w:w="100.0" w:type="dxa"/>
+                </w:tcMar>
+                <w:vAlign w:val="top"/>
+              </w:tcPr>
+              <w:p>
+                <w:pPr>
+                  <w:widowControl w:val="0"/>
+                  <w:spacing w:after="0" w:line="240" w:lineRule="auto"/>
+                  <w:rPr>
+                    <w:b w:val="1"/>
+                  </w:rPr>
+                </w:pPr>
+                <w:r>
+                  <w:rPr>
+                    <w:b w:val="1"/>
+                    <w:rtl w:val="0"/>
+                  </w:rPr>
+                  <w:t xml:space="preserve">Contraction Expansion</w:t>
+                </w:r>
+              </w:p>
+            </w:tc>
+            <w:tc>
+              <w:tcPr>
+                <w:shd w:fill="auto" w:val="clear"/>
+                <w:tcMar>
+                  <w:top w:w="100.0" w:type="dxa"/>
+                  <w:left w:w="100.0" w:type="dxa"/>
+                  <w:bottom w:w="100.0" w:type="dxa"/>
+                  <w:right w:w="100.0" w:type="dxa"/>
+                </w:tcMar>
+                <w:vAlign w:val="top"/>
+              </w:tcPr>
+              <w:p>
+                <w:pPr>
+                  <w:widowControl w:val="0"/>
+                  <w:spacing w:after="0" w:line="240" w:lineRule="auto"/>
+                  <w:rPr/>
+                </w:pPr>
+                <w:r>
+                  <w:rPr>
+                    <w:rtl w:val="0"/>
+                  </w:rPr>
+                  <w:t xml:space="preserve">Common contractions were expanded to their full forms to enhance clarity and improve tokenization matching.</w:t>
+                </w:r>
+              </w:p>
+            </w:tc>
+          </w:tr>
+          <w:tr>
+            <w:trPr>
+              <w:cantSplit w:val="0"/>
+              <w:trHeight w:val="418.55468749999994" w:hRule="atLeast"/>
+              <w:tblHeader w:val="0"/>
+            </w:trPr>
+            <w:tc>
+              <w:tcPr>
+                <w:shd w:fill="cfe2f3" w:val="clear"/>
+                <w:tcMar>
+                  <w:top w:w="100.0" w:type="dxa"/>
+                  <w:left w:w="100.0" w:type="dxa"/>
+                  <w:bottom w:w="100.0" w:type="dxa"/>
+                  <w:right w:w="100.0" w:type="dxa"/>
+                </w:tcMar>
+                <w:vAlign w:val="top"/>
+              </w:tcPr>
+              <w:p>
+                <w:pPr>
+                  <w:widowControl w:val="0"/>
+                  <w:spacing w:after="0" w:line="240" w:lineRule="auto"/>
+                  <w:rPr>
+                    <w:b w:val="1"/>
+                  </w:rPr>
+                </w:pPr>
+                <w:r>
+                  <w:rPr>
+                    <w:b w:val="1"/>
+                    <w:rtl w:val="0"/>
+                  </w:rPr>
+                  <w:t xml:space="preserve">URL and Email Removal</w:t>
+                </w:r>
+              </w:p>
+            </w:tc>
+            <w:tc>
+              <w:tcPr>
+                <w:shd w:fill="auto" w:val="clear"/>
+                <w:tcMar>
+                  <w:top w:w="100.0" w:type="dxa"/>
+                  <w:left w:w="100.0" w:type="dxa"/>
+                  <w:bottom w:w="100.0" w:type="dxa"/>
+                  <w:right w:w="100.0" w:type="dxa"/>
+                </w:tcMar>
+                <w:vAlign w:val="top"/>
+              </w:tcPr>
+              <w:p>
+                <w:pPr>
+                  <w:spacing w:after="0" w:lineRule="auto"/>
+                  <w:rPr/>
+                </w:pPr>
+                <w:r>
+                  <w:rPr>
+                    <w:rtl w:val="0"/>
+                  </w:rPr>
+                  <w:t xml:space="preserve">URLs and email addresses were removed from the text, as they do not provide meaningful semantic information.</w:t>
+                </w:r>
+              </w:p>
+            </w:tc>
+          </w:tr>
+        </w:tbl>
+      </w:sdtContent>
+    </w:sdt>
+    <w:p>
+      <w:pPr>
+        <w:rPr>
+          <w:b w:val="1"/>
+        </w:rPr>
+      </w:pPr>
+      <w:r>
+        <w:rPr>
+          <w:rtl w:val="0"/>
+        </w:rPr>
+        <w:br w:type="textWrapping"/>
+      </w:r>
+      <w:r>
+        <w:rPr>
+          <w:b w:val="1"/>
+          <w:rtl w:val="0"/>
+        </w:rPr>
+        <w:t xml:space="preserve">Tokenization</w:t>
+      </w:r>
+    </w:p>
+    <w:p>
+      <w:pPr>
+        <w:rPr/>
+      </w:pPr>
+      <w:r>
+        <w:rPr>
+          <w:rtl w:val="0"/>
+        </w:rPr>
+        <w:t xml:space="preserve">While working with natural language processing, tokenization is considered a crucial step that involves splitting the text into smaller parts called tokens. (Chopra, Joshi and Mathur, 2016) It breaks down raw text into smaller, manageable units for easier analysis and processing. I have applied tokenization to the subject, body, and tags columns.</w:t>
+      </w:r>
+    </w:p>
+    <w:p>
+      <w:pPr>
+        <w:rPr>
+          <w:b w:val="1"/>
+        </w:rPr>
+      </w:pPr>
+      <w:r>
+        <w:rPr>
+          <w:b w:val="1"/>
+          <w:rtl w:val="0"/>
+        </w:rPr>
+        <w:t xml:space="preserve">Stopword and Punctuation Removal</w:t>
+      </w:r>
+    </w:p>
+    <w:p>
+      <w:pPr>
+        <w:rPr/>
+      </w:pPr>
+      <w:r>
+        <w:rPr>
+          <w:rtl w:val="0"/>
+        </w:rPr>
+        <w:t xml:space="preserve">Another action I have taken is removing stop words and punctuation from the text data, as they don’t contribute much to the overall meaning of the sentence (Ghosh and Gunning, 2019). These words have limited semantic value for text classification. This preprocessing step was applied to the tokenization of the subject, body, and tags.</w:t>
+      </w:r>
+      <w:r>
+        <w:rPr>
+          <w:rtl w:val="0"/>
+        </w:rPr>
+      </w:r>
+    </w:p>
+    <w:p>
+      <w:pPr>
+        <w:rPr>
+          <w:b w:val="1"/>
+        </w:rPr>
+      </w:pPr>
+      <w:r>
+        <w:rPr>
+          <w:b w:val="1"/>
+          <w:rtl w:val="0"/>
+        </w:rPr>
+        <w:t xml:space="preserve">Stemming and Lemmatization</w:t>
+      </w:r>
+    </w:p>
+    <w:p>
+      <w:pPr>
+        <w:rPr/>
+      </w:pPr>
+      <w:r>
+        <w:rPr>
+          <w:rtl w:val="0"/>
+        </w:rPr>
+        <w:t xml:space="preserve">To reduce the vocabulary size of the textual data, stemming and lemmatization can be applied, which are popular natural language processing techniques (Kasliwal, 2018). Stemming was applied to the subject and tags fields to reduce words to their root forms, while lemmatization was used for the body field to convert words to their dictionary base forms.I applied lemmatization to the body field to preserve semantic accuracy, as opposed to stemming.</w:t>
+      </w:r>
+    </w:p>
+    <w:p>
+      <w:pPr>
+        <w:rPr/>
+      </w:pPr>
+      <w:r>
+        <w:rPr>
+          <w:rtl w:val="0"/>
+        </w:rPr>
+      </w:r>
+    </w:p>
+    <w:p>
+      <w:pPr>
+        <w:rPr/>
+      </w:pPr>
+      <w:r>
+        <w:rPr>
+          <w:rtl w:val="0"/>
+        </w:rPr>
+      </w:r>
+    </w:p>
+    <w:p>
+      <w:pPr>
+        <w:rPr/>
+      </w:pPr>
+      <w:r>
+        <w:rPr>
+          <w:rtl w:val="0"/>
+        </w:rPr>
+      </w:r>
+    </w:p>
+    <w:p>
+      <w:pPr>
+        <w:pStyle w:val="Heading2"/>
+        <w:rPr/>
+      </w:pPr>
+      <w:bookmarkStart w:colFirst="0" w:colLast="0" w:name="_heading=h.3mvdcr9g6bxa" w:id="59"/>
+      <w:bookmarkEnd w:id="59"/>
+      <w:r>
+        <w:rPr>
+          <w:rtl w:val="0"/>
+        </w:rPr>
+        <w:t xml:space="preserve">Feature Engineering</w:t>
+      </w:r>
+    </w:p>
+    <w:p>
+      <w:pPr>
+        <w:pStyle w:val="Heading2"/>
+        <w:rPr/>
+      </w:pPr>
+      <w:bookmarkStart w:colFirst="0" w:colLast="0" w:name="_heading=h.a4uz4t8r96cz" w:id="60"/>
+      <w:bookmarkEnd w:id="60"/>
+      <w:r>
+        <w:rPr>
+          <w:rtl w:val="0"/>
+        </w:rPr>
+        <w:t xml:space="preserve">Dataset Balancing</w:t>
+      </w:r>
+    </w:p>
+    <w:p>
+      <w:pPr>
+        <w:rPr/>
+      </w:pPr>
+      <w:r>
+        <w:rPr>
+          <w:rtl w:val="0"/>
+        </w:rPr>
+      </w:r>
+    </w:p>
+    <w:p>
+      <w:pPr>
+        <w:pStyle w:val="Heading1"/>
+        <w:keepNext w:val="0"/>
+        <w:keepLines w:val="0"/>
+        <w:spacing w:before="280" w:line="259" w:lineRule="auto"/>
+        <w:rPr/>
+      </w:pPr>
+      <w:bookmarkStart w:colFirst="0" w:colLast="0" w:name="_heading=h.7jat6d4tgeq7" w:id="61"/>
+      <w:bookmarkEnd w:id="61"/>
+      <w:r>
+        <w:rPr>
+          <w:rtl w:val="0"/>
+        </w:rPr>
+      </w:r>
+    </w:p>
+    <w:p>
+      <w:pPr>
+        <w:pStyle w:val="Heading1"/>
+        <w:keepNext w:val="0"/>
+        <w:keepLines w:val="0"/>
+        <w:spacing w:before="280" w:line="259" w:lineRule="auto"/>
+        <w:rPr/>
+      </w:pPr>
+      <w:bookmarkStart w:colFirst="0" w:colLast="0" w:name="_heading=h.tg0djhlffkr1" w:id="62"/>
+      <w:bookmarkEnd w:id="62"/>
+      <w:r>
+        <w:rPr>
+          <w:rtl w:val="0"/>
+        </w:rPr>
+      </w:r>
+    </w:p>
+    <w:p>
+      <w:pPr>
+        <w:rPr/>
+      </w:pPr>
+      <w:r>
+        <w:rPr>
+          <w:rtl w:val="0"/>
+        </w:rPr>
+      </w:r>
+    </w:p>
+    <w:p>
+      <w:pPr>
+        <w:rPr/>
+      </w:pPr>
+      <w:r>
+        <w:rPr>
+          <w:rtl w:val="0"/>
+        </w:rPr>
+      </w:r>
+    </w:p>
+    <w:p>
+      <w:pPr>
+        <w:rPr/>
+      </w:pPr>
+      <w:r>
+        <w:rPr>
+          <w:rtl w:val="0"/>
+        </w:rPr>
+      </w:r>
+    </w:p>
+    <w:p>
+      <w:pPr>
+        <w:rPr/>
+      </w:pPr>
+      <w:r>
+        <w:rPr>
+          <w:rtl w:val="0"/>
+        </w:rPr>
+      </w:r>
+    </w:p>
+    <w:p>
+      <w:pPr>
+        <w:rPr/>
+      </w:pPr>
+      <w:r>
+        <w:rPr>
+          <w:rtl w:val="0"/>
+        </w:rPr>
+      </w:r>
+    </w:p>
+    <w:p>
+      <w:pPr>
+        <w:rPr/>
+      </w:pPr>
+      <w:r>
+        <w:rPr>
+          <w:rtl w:val="0"/>
+        </w:rPr>
+      </w:r>
+    </w:p>
+    <w:p>
+      <w:pPr>
+        <w:rPr/>
+      </w:pPr>
+      <w:r>
+        <w:rPr>
+          <w:rtl w:val="0"/>
+        </w:rPr>
+      </w:r>
+    </w:p>
+    <w:p>
+      <w:pPr>
+        <w:rPr/>
+      </w:pPr>
+      <w:r>
+        <w:rPr>
+          <w:rtl w:val="0"/>
+        </w:rPr>
+      </w:r>
+    </w:p>
+    <w:p>
+      <w:pPr>
+        <w:rPr/>
+      </w:pPr>
+      <w:r>
+        <w:rPr>
+          <w:rtl w:val="0"/>
+        </w:rPr>
+      </w:r>
+    </w:p>
+    <w:p>
+      <w:pPr>
+        <w:rPr/>
+      </w:pPr>
+      <w:r>
+        <w:rPr>
+          <w:rtl w:val="0"/>
+        </w:rPr>
+      </w:r>
+    </w:p>
+    <w:p>
+      <w:pPr>
+        <w:rPr/>
+      </w:pPr>
+      <w:r>
+        <w:rPr>
+          <w:rtl w:val="0"/>
+        </w:rPr>
+      </w:r>
+    </w:p>
+    <w:p>
+      <w:pPr>
+        <w:rPr/>
+      </w:pPr>
+      <w:r>
+        <w:rPr>
+          <w:rtl w:val="0"/>
+        </w:rPr>
+      </w:r>
+    </w:p>
+    <w:p>
+      <w:pPr>
+        <w:rPr/>
+      </w:pPr>
+      <w:r>
+        <w:rPr>
+          <w:rtl w:val="0"/>
+        </w:rPr>
+      </w:r>
+    </w:p>
+    <w:p>
+      <w:pPr>
+        <w:rPr/>
+      </w:pPr>
+      <w:r>
+        <w:rPr>
+          <w:rtl w:val="0"/>
+        </w:rPr>
+      </w:r>
+    </w:p>
+    <w:p>
+      <w:pPr>
+        <w:rPr/>
+      </w:pPr>
+      <w:r>
+        <w:rPr>
+          <w:rtl w:val="0"/>
+        </w:rPr>
+      </w:r>
+    </w:p>
+    <w:p>
+      <w:pPr>
+        <w:rPr/>
+      </w:pPr>
+      <w:r>
+        <w:rPr>
+          <w:rtl w:val="0"/>
+        </w:rPr>
+      </w:r>
+    </w:p>
+    <w:p>
+      <w:pPr>
+        <w:rPr/>
+      </w:pPr>
+      <w:r>
+        <w:rPr>
+          <w:rtl w:val="0"/>
+        </w:rPr>
+      </w:r>
+    </w:p>
+    <w:p>
+      <w:pPr>
+        <w:rPr/>
+      </w:pPr>
+      <w:r>
+        <w:rPr>
+          <w:rtl w:val="0"/>
+        </w:rPr>
+      </w:r>
+    </w:p>
+    <w:p>
+      <w:pPr>
+        <w:rPr/>
+      </w:pPr>
+      <w:r>
+        <w:rPr>
+          <w:rtl w:val="0"/>
+        </w:rPr>
+      </w:r>
+    </w:p>
+    <w:p>
+      <w:pPr>
+        <w:rPr/>
+      </w:pPr>
+      <w:r>
+        <w:rPr>
+          <w:rtl w:val="0"/>
+        </w:rPr>
+      </w:r>
+    </w:p>
+    <w:p>
+      <w:pPr>
+        <w:rPr/>
+      </w:pPr>
+      <w:r>
+        <w:rPr>
+          <w:rtl w:val="0"/>
+        </w:rPr>
+      </w:r>
+    </w:p>
+    <w:p>
+      <w:pPr>
+        <w:rPr/>
+      </w:pPr>
+      <w:r>
+        <w:rPr>
+          <w:rtl w:val="0"/>
+        </w:rPr>
+      </w:r>
+    </w:p>
+    <w:p>
+      <w:pPr>
+        <w:rPr/>
+      </w:pPr>
+      <w:r>
+        <w:rPr>
+          <w:rtl w:val="0"/>
+        </w:rPr>
+      </w:r>
+    </w:p>
+    <w:p>
+      <w:pPr>
+        <w:rPr/>
+      </w:pPr>
+      <w:r>
+        <w:rPr>
+          <w:rtl w:val="0"/>
+        </w:rPr>
+      </w:r>
+    </w:p>
+    <w:p>
+      <w:pPr>
+        <w:rPr/>
+      </w:pPr>
+      <w:r>
+        <w:rPr>
+          <w:rtl w:val="0"/>
+        </w:rPr>
+      </w:r>
+    </w:p>
+    <w:p>
+      <w:pPr>
+        <w:rPr/>
+      </w:pPr>
+      <w:r>
+        <w:rPr>
+          <w:rtl w:val="0"/>
+        </w:rPr>
+      </w:r>
+    </w:p>
+    <w:p>
+      <w:pPr>
+        <w:rPr/>
+      </w:pPr>
+      <w:r>
+        <w:rPr>
+          <w:rtl w:val="0"/>
+        </w:rPr>
+      </w:r>
+    </w:p>
+    <w:p>
+      <w:pPr>
+        <w:pStyle w:val="Heading1"/>
+        <w:keepNext w:val="0"/>
+        <w:keepLines w:val="0"/>
+        <w:spacing w:before="280" w:line="259" w:lineRule="auto"/>
+        <w:rPr/>
+      </w:pPr>
+      <w:bookmarkStart w:colFirst="0" w:colLast="0" w:name="_heading=h.thyga22tfytf" w:id="63"/>
+      <w:bookmarkEnd w:id="63"/>
+      <w:r>
+        <w:rPr>
+          <w:rtl w:val="0"/>
+        </w:rPr>
+        <w:t xml:space="preserve">Machine Learning Implementation</w:t>
+      </w:r>
+    </w:p>
+    <w:p>
+      <w:pPr>
+        <w:pStyle w:val="Heading2"/>
+        <w:keepNext w:val="0"/>
+        <w:keepLines w:val="0"/>
+        <w:spacing w:before="240" w:lineRule="auto"/>
+        <w:rPr/>
+      </w:pPr>
+      <w:bookmarkStart w:colFirst="0" w:colLast="0" w:name="_heading=h.nxckz65unbeu" w:id="64"/>
+      <w:bookmarkEnd w:id="64"/>
+      <w:r>
+        <w:rPr>
+          <w:rtl w:val="0"/>
+        </w:rPr>
+        <w:t xml:space="preserve">Technologies and Tools Used</w:t>
+      </w:r>
+    </w:p>
+    <w:p>
+      <w:pPr>
+        <w:pStyle w:val="Heading2"/>
+        <w:keepNext w:val="0"/>
+        <w:keepLines w:val="0"/>
+        <w:spacing w:before="240" w:lineRule="auto"/>
+        <w:rPr/>
+      </w:pPr>
+      <w:bookmarkStart w:colFirst="0" w:colLast="0" w:name="_heading=h.j5njo2ger7ia" w:id="65"/>
+      <w:bookmarkEnd w:id="65"/>
+      <w:r>
+        <w:rPr>
+          <w:rtl w:val="0"/>
+        </w:rPr>
+        <w:t xml:space="preserve">Queue Classification</w:t>
+      </w:r>
+    </w:p>
+    <w:p>
+      <w:pPr>
+        <w:numPr>
+          <w:ilvl w:val="0"/>
+          <w:numId w:val="5"/>
+        </w:numPr>
+        <w:spacing w:after="0" w:afterAutospacing="0" w:before="240" w:lineRule="auto"/>
+        <w:ind w:left="720" w:hanging="360"/>
+      </w:pPr>
+      <w:r>
+        <w:rPr>
+          <w:rtl w:val="0"/>
+        </w:rPr>
+        <w:t xml:space="preserve">Model Implementations</w:t>
+      </w:r>
+    </w:p>
+    <w:p>
+      <w:pPr>
+        <w:numPr>
+          <w:ilvl w:val="0"/>
+          <w:numId w:val="5"/>
+        </w:numPr>
+        <w:spacing w:after="0" w:afterAutospacing="0" w:before="0" w:beforeAutospacing="0" w:lineRule="auto"/>
+        <w:ind w:left="720" w:hanging="360"/>
+      </w:pPr>
+      <w:r>
+        <w:rPr>
+          <w:rtl w:val="0"/>
+        </w:rPr>
+        <w:t xml:space="preserve">Hyperparameter Tuning and Cross-Validation</w:t>
+      </w:r>
+    </w:p>
+    <w:p>
+      <w:pPr>
+        <w:numPr>
+          <w:ilvl w:val="0"/>
+          <w:numId w:val="5"/>
+        </w:numPr>
+        <w:spacing w:after="240" w:before="0" w:beforeAutospacing="0" w:lineRule="auto"/>
+        <w:ind w:left="720" w:hanging="360"/>
+      </w:pPr>
+      <w:r>
+        <w:rPr>
+          <w:rtl w:val="0"/>
+        </w:rPr>
+        <w:t xml:space="preserve">Model Performance Comparison</w:t>
+        <w:br w:type="textWrapping"/>
+      </w:r>
+    </w:p>
+    <w:p>
+      <w:pPr>
+        <w:pStyle w:val="Heading2"/>
+        <w:keepNext w:val="0"/>
+        <w:keepLines w:val="0"/>
+        <w:spacing w:before="240" w:lineRule="auto"/>
+        <w:rPr/>
+      </w:pPr>
+      <w:bookmarkStart w:colFirst="0" w:colLast="0" w:name="_heading=h.e416ulyextk8" w:id="66"/>
+      <w:bookmarkEnd w:id="66"/>
+      <w:r>
+        <w:rPr>
+          <w:rtl w:val="0"/>
+        </w:rPr>
+        <w:t xml:space="preserve">Priority Classification</w:t>
+      </w:r>
+    </w:p>
+    <w:p>
+      <w:pPr>
+        <w:numPr>
+          <w:ilvl w:val="0"/>
+          <w:numId w:val="10"/>
+        </w:numPr>
+        <w:spacing w:after="0" w:afterAutospacing="0" w:before="240" w:lineRule="auto"/>
+        <w:ind w:left="720" w:hanging="360"/>
+      </w:pPr>
+      <w:r>
+        <w:rPr>
+          <w:rtl w:val="0"/>
+        </w:rPr>
+        <w:t xml:space="preserve">Model Implementations</w:t>
+      </w:r>
+    </w:p>
+    <w:p>
+      <w:pPr>
+        <w:numPr>
+          <w:ilvl w:val="0"/>
+          <w:numId w:val="10"/>
+        </w:numPr>
+        <w:spacing w:after="0" w:afterAutospacing="0" w:before="0" w:beforeAutospacing="0" w:lineRule="auto"/>
+        <w:ind w:left="720" w:hanging="360"/>
+      </w:pPr>
+      <w:r>
+        <w:rPr>
+          <w:rtl w:val="0"/>
+        </w:rPr>
+        <w:t xml:space="preserve">Hyperparameter Tuning and Cross-Validation</w:t>
+      </w:r>
+    </w:p>
+    <w:p>
+      <w:pPr>
+        <w:numPr>
+          <w:ilvl w:val="0"/>
+          <w:numId w:val="10"/>
+        </w:numPr>
+        <w:spacing w:after="240" w:before="0" w:beforeAutospacing="0" w:lineRule="auto"/>
+        <w:ind w:left="720" w:hanging="360"/>
+      </w:pPr>
+      <w:r>
+        <w:rPr>
+          <w:rtl w:val="0"/>
+        </w:rPr>
+        <w:t xml:space="preserve">Model Performance Comparison</w:t>
+        <w:br w:type="textWrapping"/>
+      </w:r>
+    </w:p>
+    <w:p>
+      <w:pPr>
+        <w:pStyle w:val="Heading2"/>
+        <w:keepNext w:val="0"/>
+        <w:keepLines w:val="0"/>
+        <w:spacing w:before="280" w:line="259" w:lineRule="auto"/>
+        <w:rPr/>
+      </w:pPr>
+      <w:bookmarkStart w:colFirst="0" w:colLast="0" w:name="_heading=h.2urusx1wxsl0" w:id="67"/>
+      <w:bookmarkEnd w:id="67"/>
+      <w:r>
+        <w:rPr>
+          <w:rtl w:val="0"/>
+        </w:rPr>
+        <w:t xml:space="preserve">Text Summarization </w:t>
       </w:r>
     </w:p>
     <w:p>
@@ -6188,7 +7854,7 @@
         <w:rPr>
           <w:rtl w:val="0"/>
         </w:rPr>
-        <w:t xml:space="preserve">Data Cleaning</w:t>
+        <w:t xml:space="preserve">Preprocessing for Summarization</w:t>
       </w:r>
     </w:p>
     <w:p>
@@ -6204,23 +7870,7 @@
         <w:rPr>
           <w:rtl w:val="0"/>
         </w:rPr>
-        <w:t xml:space="preserve">Text Preprocessing (including translation, text cleanup)</w:t>
-      </w:r>
-    </w:p>
-    <w:p>
-      <w:pPr>
-        <w:numPr>
-          <w:ilvl w:val="0"/>
-          <w:numId w:val="4"/>
-        </w:numPr>
-        <w:spacing w:after="0" w:afterAutospacing="0" w:before="0" w:beforeAutospacing="0" w:lineRule="auto"/>
-        <w:ind w:left="720" w:hanging="360"/>
-      </w:pPr>
-      <w:r>
-        <w:rPr>
-          <w:rtl w:val="0"/>
-        </w:rPr>
-        <w:t xml:space="preserve">Feature Engineering (encoding, TF-IDF, tokenization)</w:t>
+        <w:t xml:space="preserve">Summarization Models (BERT, BART)</w:t>
       </w:r>
     </w:p>
     <w:p>
@@ -6236,7 +7886,7 @@
         <w:rPr>
           <w:rtl w:val="0"/>
         </w:rPr>
-        <w:t xml:space="preserve">Balancing the Dataset (SMOTE or similar)</w:t>
+        <w:t xml:space="preserve">Application and Results</w:t>
         <w:br w:type="textWrapping"/>
       </w:r>
     </w:p>
@@ -6248,272 +7898,8 @@
         <w:spacing w:before="280" w:line="259" w:lineRule="auto"/>
         <w:rPr/>
       </w:pPr>
-      <w:bookmarkStart w:colFirst="0" w:colLast="0" w:name="_heading=h.7jat6d4tgeq7" w:id="57"/>
-      <w:bookmarkEnd w:id="57"/>
-      <w:r>
-        <w:rPr>
-          <w:rtl w:val="0"/>
-        </w:rPr>
-      </w:r>
-    </w:p>
-    <w:p>
-      <w:pPr>
-        <w:pStyle w:val="Heading1"/>
-        <w:keepNext w:val="0"/>
-        <w:keepLines w:val="0"/>
-        <w:spacing w:before="280" w:line="259" w:lineRule="auto"/>
-        <w:rPr/>
-      </w:pPr>
-      <w:bookmarkStart w:colFirst="0" w:colLast="0" w:name="_heading=h.xhf3jv2mxa47" w:id="58"/>
-      <w:bookmarkEnd w:id="58"/>
-      <w:r>
-        <w:rPr>
-          <w:rtl w:val="0"/>
-        </w:rPr>
-      </w:r>
-    </w:p>
-    <w:p>
-      <w:pPr>
-        <w:pStyle w:val="Heading1"/>
-        <w:keepNext w:val="0"/>
-        <w:keepLines w:val="0"/>
-        <w:spacing w:before="280" w:line="259" w:lineRule="auto"/>
-        <w:rPr/>
-      </w:pPr>
-      <w:bookmarkStart w:colFirst="0" w:colLast="0" w:name="_heading=h.thyga22tfytf" w:id="59"/>
-      <w:bookmarkEnd w:id="59"/>
-      <w:r>
-        <w:rPr>
-          <w:rtl w:val="0"/>
-        </w:rPr>
-        <w:t xml:space="preserve">Machine Learning Implementation</w:t>
-      </w:r>
-    </w:p>
-    <w:p>
-      <w:pPr>
-        <w:pStyle w:val="Heading2"/>
-        <w:keepNext w:val="0"/>
-        <w:keepLines w:val="0"/>
-        <w:spacing w:before="240" w:lineRule="auto"/>
-        <w:rPr/>
-      </w:pPr>
-      <w:bookmarkStart w:colFirst="0" w:colLast="0" w:name="_heading=h.nxckz65unbeu" w:id="60"/>
-      <w:bookmarkEnd w:id="60"/>
-      <w:r>
-        <w:rPr>
-          <w:rtl w:val="0"/>
-        </w:rPr>
-        <w:t xml:space="preserve">Technologies and Tools Used</w:t>
-      </w:r>
-    </w:p>
-    <w:p>
-      <w:pPr>
-        <w:pStyle w:val="Heading2"/>
-        <w:keepNext w:val="0"/>
-        <w:keepLines w:val="0"/>
-        <w:spacing w:before="240" w:lineRule="auto"/>
-        <w:rPr/>
-      </w:pPr>
-      <w:bookmarkStart w:colFirst="0" w:colLast="0" w:name="_heading=h.j5njo2ger7ia" w:id="61"/>
-      <w:bookmarkEnd w:id="61"/>
-      <w:r>
-        <w:rPr>
-          <w:rtl w:val="0"/>
-        </w:rPr>
-        <w:t xml:space="preserve">Queue Classification</w:t>
-      </w:r>
-    </w:p>
-    <w:p>
-      <w:pPr>
-        <w:numPr>
-          <w:ilvl w:val="0"/>
-          <w:numId w:val="6"/>
-        </w:numPr>
-        <w:spacing w:after="0" w:afterAutospacing="0" w:before="240" w:lineRule="auto"/>
-        <w:ind w:left="720" w:hanging="360"/>
-      </w:pPr>
-      <w:r>
-        <w:rPr>
-          <w:rtl w:val="0"/>
-        </w:rPr>
-        <w:t xml:space="preserve">Model Implementations</w:t>
-      </w:r>
-    </w:p>
-    <w:p>
-      <w:pPr>
-        <w:numPr>
-          <w:ilvl w:val="0"/>
-          <w:numId w:val="6"/>
-        </w:numPr>
-        <w:spacing w:after="0" w:afterAutospacing="0" w:before="0" w:beforeAutospacing="0" w:lineRule="auto"/>
-        <w:ind w:left="720" w:hanging="360"/>
-      </w:pPr>
-      <w:r>
-        <w:rPr>
-          <w:rtl w:val="0"/>
-        </w:rPr>
-        <w:t xml:space="preserve">Hyperparameter Tuning and Cross-Validation</w:t>
-      </w:r>
-    </w:p>
-    <w:p>
-      <w:pPr>
-        <w:numPr>
-          <w:ilvl w:val="0"/>
-          <w:numId w:val="6"/>
-        </w:numPr>
-        <w:spacing w:after="240" w:before="0" w:beforeAutospacing="0" w:lineRule="auto"/>
-        <w:ind w:left="720" w:hanging="360"/>
-      </w:pPr>
-      <w:r>
-        <w:rPr>
-          <w:rtl w:val="0"/>
-        </w:rPr>
-        <w:t xml:space="preserve">Model Performance Comparison</w:t>
-        <w:br w:type="textWrapping"/>
-      </w:r>
-    </w:p>
-    <w:p>
-      <w:pPr>
-        <w:pStyle w:val="Heading2"/>
-        <w:keepNext w:val="0"/>
-        <w:keepLines w:val="0"/>
-        <w:spacing w:before="240" w:lineRule="auto"/>
-        <w:rPr/>
-      </w:pPr>
-      <w:bookmarkStart w:colFirst="0" w:colLast="0" w:name="_heading=h.e416ulyextk8" w:id="62"/>
-      <w:bookmarkEnd w:id="62"/>
-      <w:r>
-        <w:rPr>
-          <w:rtl w:val="0"/>
-        </w:rPr>
-        <w:t xml:space="preserve">Priority Classification</w:t>
-      </w:r>
-    </w:p>
-    <w:p>
-      <w:pPr>
-        <w:numPr>
-          <w:ilvl w:val="0"/>
-          <w:numId w:val="11"/>
-        </w:numPr>
-        <w:spacing w:after="0" w:afterAutospacing="0" w:before="240" w:lineRule="auto"/>
-        <w:ind w:left="720" w:hanging="360"/>
-      </w:pPr>
-      <w:r>
-        <w:rPr>
-          <w:rtl w:val="0"/>
-        </w:rPr>
-        <w:t xml:space="preserve">Model Implementations</w:t>
-      </w:r>
-    </w:p>
-    <w:p>
-      <w:pPr>
-        <w:numPr>
-          <w:ilvl w:val="0"/>
-          <w:numId w:val="11"/>
-        </w:numPr>
-        <w:spacing w:after="0" w:afterAutospacing="0" w:before="0" w:beforeAutospacing="0" w:lineRule="auto"/>
-        <w:ind w:left="720" w:hanging="360"/>
-      </w:pPr>
-      <w:r>
-        <w:rPr>
-          <w:rtl w:val="0"/>
-        </w:rPr>
-        <w:t xml:space="preserve">Hyperparameter Tuning and Cross-Validation</w:t>
-      </w:r>
-    </w:p>
-    <w:p>
-      <w:pPr>
-        <w:numPr>
-          <w:ilvl w:val="0"/>
-          <w:numId w:val="11"/>
-        </w:numPr>
-        <w:spacing w:after="240" w:before="0" w:beforeAutospacing="0" w:lineRule="auto"/>
-        <w:ind w:left="720" w:hanging="360"/>
-      </w:pPr>
-      <w:r>
-        <w:rPr>
-          <w:rtl w:val="0"/>
-        </w:rPr>
-        <w:t xml:space="preserve">Model Performance Comparison</w:t>
-        <w:br w:type="textWrapping"/>
-      </w:r>
-    </w:p>
-    <w:p>
-      <w:pPr>
-        <w:pStyle w:val="Heading2"/>
-        <w:keepNext w:val="0"/>
-        <w:keepLines w:val="0"/>
-        <w:spacing w:before="280" w:line="259" w:lineRule="auto"/>
-        <w:rPr/>
-      </w:pPr>
-      <w:bookmarkStart w:colFirst="0" w:colLast="0" w:name="_heading=h.2urusx1wxsl0" w:id="63"/>
-      <w:bookmarkEnd w:id="63"/>
-      <w:r>
-        <w:rPr>
-          <w:rtl w:val="0"/>
-        </w:rPr>
-        <w:t xml:space="preserve">Text Summarization </w:t>
-      </w:r>
-    </w:p>
-    <w:p>
-      <w:pPr>
-        <w:numPr>
-          <w:ilvl w:val="0"/>
-          <w:numId w:val="5"/>
-        </w:numPr>
-        <w:spacing w:after="0" w:afterAutospacing="0" w:before="240" w:lineRule="auto"/>
-        <w:ind w:left="720" w:hanging="360"/>
-      </w:pPr>
-      <w:r>
-        <w:rPr>
-          <w:rtl w:val="0"/>
-        </w:rPr>
-        <w:t xml:space="preserve">Preprocessing for Summarization</w:t>
-      </w:r>
-    </w:p>
-    <w:p>
-      <w:pPr>
-        <w:numPr>
-          <w:ilvl w:val="0"/>
-          <w:numId w:val="5"/>
-        </w:numPr>
-        <w:spacing w:after="0" w:afterAutospacing="0" w:before="0" w:beforeAutospacing="0" w:lineRule="auto"/>
-        <w:ind w:left="720" w:hanging="360"/>
-      </w:pPr>
-      <w:r>
-        <w:rPr>
-          <w:rtl w:val="0"/>
-        </w:rPr>
-        <w:t xml:space="preserve">Summarization Models (BERT, BART)</w:t>
-      </w:r>
-    </w:p>
-    <w:p>
-      <w:pPr>
-        <w:numPr>
-          <w:ilvl w:val="0"/>
-          <w:numId w:val="5"/>
-        </w:numPr>
-        <w:spacing w:after="240" w:before="0" w:beforeAutospacing="0" w:lineRule="auto"/>
-        <w:ind w:left="720" w:hanging="360"/>
-      </w:pPr>
-      <w:r>
-        <w:rPr>
-          <w:rtl w:val="0"/>
-        </w:rPr>
-        <w:t xml:space="preserve">Application and Results</w:t>
-        <w:br w:type="textWrapping"/>
-      </w:r>
-    </w:p>
-    <w:p>
-      <w:pPr>
-        <w:pStyle w:val="Heading1"/>
-        <w:keepNext w:val="0"/>
-        <w:keepLines w:val="0"/>
-        <w:spacing w:before="280" w:line="259" w:lineRule="auto"/>
-        <w:rPr/>
-      </w:pPr>
-      <w:bookmarkStart w:colFirst="0" w:colLast="0" w:name="_heading=h.4meov5gce2ea" w:id="64"/>
-      <w:bookmarkEnd w:id="64"/>
+      <w:bookmarkStart w:colFirst="0" w:colLast="0" w:name="_heading=h.4meov5gce2ea" w:id="68"/>
+      <w:bookmarkEnd w:id="68"/>
       <w:r>
         <w:rPr>
           <w:rtl w:val="0"/>
@@ -6562,13 +7948,159 @@
         <w:spacing w:before="280" w:line="259" w:lineRule="auto"/>
         <w:rPr/>
       </w:pPr>
-      <w:bookmarkStart w:colFirst="0" w:colLast="0" w:name="_heading=h.t753oifbm5ds" w:id="65"/>
-      <w:bookmarkEnd w:id="65"/>
+      <w:bookmarkStart w:colFirst="0" w:colLast="0" w:name="_heading=h.t753oifbm5ds" w:id="69"/>
+      <w:bookmarkEnd w:id="69"/>
       <w:r>
         <w:rPr>
           <w:rtl w:val="0"/>
         </w:rPr>
         <w:t xml:space="preserve">Conclusion</w:t>
+      </w:r>
+    </w:p>
+    <w:p>
+      <w:pPr>
+        <w:numPr>
+          <w:ilvl w:val="0"/>
+          <w:numId w:val="7"/>
+        </w:numPr>
+        <w:spacing w:after="0" w:afterAutospacing="0" w:before="240" w:lineRule="auto"/>
+        <w:ind w:left="720" w:hanging="360"/>
+      </w:pPr>
+      <w:r>
+        <w:rPr>
+          <w:rtl w:val="0"/>
+        </w:rPr>
+        <w:t xml:space="preserve">Improvements based on findings</w:t>
+      </w:r>
+    </w:p>
+    <w:p>
+      <w:pPr>
+        <w:numPr>
+          <w:ilvl w:val="0"/>
+          <w:numId w:val="7"/>
+        </w:numPr>
+        <w:spacing w:after="0" w:afterAutospacing="0" w:before="0" w:beforeAutospacing="0" w:lineRule="auto"/>
+        <w:ind w:left="720" w:hanging="360"/>
+      </w:pPr>
+      <w:r>
+        <w:rPr>
+          <w:rtl w:val="0"/>
+        </w:rPr>
+        <w:t xml:space="preserve">Summary of key results</w:t>
+      </w:r>
+    </w:p>
+    <w:p>
+      <w:pPr>
+        <w:numPr>
+          <w:ilvl w:val="0"/>
+          <w:numId w:val="7"/>
+        </w:numPr>
+        <w:spacing w:after="0" w:afterAutospacing="0" w:before="0" w:beforeAutospacing="0" w:lineRule="auto"/>
+        <w:ind w:left="720" w:hanging="360"/>
+      </w:pPr>
+      <w:r>
+        <w:rPr>
+          <w:rtl w:val="0"/>
+        </w:rPr>
+        <w:t xml:space="preserve">Reflection on project success and limitations</w:t>
+      </w:r>
+    </w:p>
+    <w:p>
+      <w:pPr>
+        <w:numPr>
+          <w:ilvl w:val="0"/>
+          <w:numId w:val="7"/>
+        </w:numPr>
+        <w:spacing w:after="240" w:before="0" w:beforeAutospacing="0" w:lineRule="auto"/>
+        <w:ind w:left="720" w:hanging="360"/>
+      </w:pPr>
+      <w:r>
+        <w:rPr>
+          <w:rtl w:val="0"/>
+        </w:rPr>
+        <w:t xml:space="preserve">Final thoughts</w:t>
+        <w:br w:type="textWrapping"/>
+      </w:r>
+    </w:p>
+    <w:p>
+      <w:pPr>
+        <w:ind w:left="720" w:firstLine="0"/>
+        <w:rPr/>
+      </w:pPr>
+      <w:r>
+        <w:rPr>
+          <w:rtl w:val="0"/>
+        </w:rPr>
+      </w:r>
+    </w:p>
+    <w:p>
+      <w:pPr>
+        <w:pStyle w:val="Heading1"/>
+        <w:rPr/>
+      </w:pPr>
+      <w:bookmarkStart w:colFirst="0" w:colLast="0" w:name="_heading=h.2oqjg8w49bbw" w:id="70"/>
+      <w:bookmarkEnd w:id="70"/>
+      <w:r>
+        <w:rPr>
+          <w:rtl w:val="0"/>
+        </w:rPr>
+      </w:r>
+    </w:p>
+    <w:p>
+      <w:pPr>
+        <w:rPr/>
+      </w:pPr>
+      <w:r>
+        <w:rPr>
+          <w:rtl w:val="0"/>
+        </w:rPr>
+      </w:r>
+    </w:p>
+    <w:p>
+      <w:pPr>
+        <w:rPr/>
+      </w:pPr>
+      <w:r>
+        <w:rPr>
+          <w:rtl w:val="0"/>
+        </w:rPr>
+      </w:r>
+    </w:p>
+    <w:p>
+      <w:pPr>
+        <w:rPr/>
+      </w:pPr>
+      <w:r>
+        <w:rPr>
+          <w:rtl w:val="0"/>
+        </w:rPr>
+      </w:r>
+    </w:p>
+    <w:p>
+      <w:pPr>
+        <w:pStyle w:val="Heading1"/>
+        <w:rPr/>
+      </w:pPr>
+      <w:bookmarkStart w:colFirst="0" w:colLast="0" w:name="_heading=h.hy9yeg7pgzvp" w:id="71"/>
+      <w:bookmarkEnd w:id="71"/>
+      <w:r>
+        <w:rPr>
+          <w:rtl w:val="0"/>
+        </w:rPr>
+      </w:r>
+    </w:p>
+    <w:p>
+      <w:pPr>
+        <w:pStyle w:val="Heading1"/>
+        <w:rPr/>
+      </w:pPr>
+      <w:bookmarkStart w:colFirst="0" w:colLast="0" w:name="_heading=h.v4ym4uc1nj9b" w:id="72"/>
+      <w:bookmarkEnd w:id="72"/>
+      <w:r>
+        <w:rPr>
+          <w:rtl w:val="0"/>
+        </w:rPr>
+        <w:t xml:space="preserve">References</w:t>
       </w:r>
     </w:p>
     <w:p>
@@ -6576,152 +8108,6 @@
         <w:numPr>
           <w:ilvl w:val="0"/>
           <w:numId w:val="8"/>
-        </w:numPr>
-        <w:spacing w:after="0" w:afterAutospacing="0" w:before="240" w:lineRule="auto"/>
-        <w:ind w:left="720" w:hanging="360"/>
-      </w:pPr>
-      <w:r>
-        <w:rPr>
-          <w:rtl w:val="0"/>
-        </w:rPr>
-        <w:t xml:space="preserve">Improvements based on findings</w:t>
-      </w:r>
-    </w:p>
-    <w:p>
-      <w:pPr>
-        <w:numPr>
-          <w:ilvl w:val="0"/>
-          <w:numId w:val="8"/>
-        </w:numPr>
-        <w:spacing w:after="0" w:afterAutospacing="0" w:before="0" w:beforeAutospacing="0" w:lineRule="auto"/>
-        <w:ind w:left="720" w:hanging="360"/>
-      </w:pPr>
-      <w:r>
-        <w:rPr>
-          <w:rtl w:val="0"/>
-        </w:rPr>
-        <w:t xml:space="preserve">Summary of key results</w:t>
-      </w:r>
-    </w:p>
-    <w:p>
-      <w:pPr>
-        <w:numPr>
-          <w:ilvl w:val="0"/>
-          <w:numId w:val="8"/>
-        </w:numPr>
-        <w:spacing w:after="0" w:afterAutospacing="0" w:before="0" w:beforeAutospacing="0" w:lineRule="auto"/>
-        <w:ind w:left="720" w:hanging="360"/>
-      </w:pPr>
-      <w:r>
-        <w:rPr>
-          <w:rtl w:val="0"/>
-        </w:rPr>
-        <w:t xml:space="preserve">Reflection on project success and limitations</w:t>
-      </w:r>
-    </w:p>
-    <w:p>
-      <w:pPr>
-        <w:numPr>
-          <w:ilvl w:val="0"/>
-          <w:numId w:val="8"/>
-        </w:numPr>
-        <w:spacing w:after="240" w:before="0" w:beforeAutospacing="0" w:lineRule="auto"/>
-        <w:ind w:left="720" w:hanging="360"/>
-      </w:pPr>
-      <w:r>
-        <w:rPr>
-          <w:rtl w:val="0"/>
-        </w:rPr>
-        <w:t xml:space="preserve">Final thoughts</w:t>
-        <w:br w:type="textWrapping"/>
-      </w:r>
-    </w:p>
-    <w:p>
-      <w:pPr>
-        <w:ind w:left="720" w:firstLine="0"/>
-        <w:rPr/>
-      </w:pPr>
-      <w:r>
-        <w:rPr>
-          <w:rtl w:val="0"/>
-        </w:rPr>
-      </w:r>
-    </w:p>
-    <w:p>
-      <w:pPr>
-        <w:pStyle w:val="Heading1"/>
-        <w:rPr/>
-      </w:pPr>
-      <w:bookmarkStart w:colFirst="0" w:colLast="0" w:name="_heading=h.2oqjg8w49bbw" w:id="66"/>
-      <w:bookmarkEnd w:id="66"/>
-      <w:r>
-        <w:rPr>
-          <w:rtl w:val="0"/>
-        </w:rPr>
-      </w:r>
-    </w:p>
-    <w:p>
-      <w:pPr>
-        <w:rPr/>
-      </w:pPr>
-      <w:r>
-        <w:rPr>
-          <w:rtl w:val="0"/>
-        </w:rPr>
-      </w:r>
-    </w:p>
-    <w:p>
-      <w:pPr>
-        <w:rPr/>
-      </w:pPr>
-      <w:r>
-        <w:rPr>
-          <w:rtl w:val="0"/>
-        </w:rPr>
-      </w:r>
-    </w:p>
-    <w:p>
-      <w:pPr>
-        <w:rPr/>
-      </w:pPr>
-      <w:r>
-        <w:rPr>
-          <w:rtl w:val="0"/>
-        </w:rPr>
-      </w:r>
-    </w:p>
-    <w:p>
-      <w:pPr>
-        <w:pStyle w:val="Heading1"/>
-        <w:rPr/>
-      </w:pPr>
-      <w:bookmarkStart w:colFirst="0" w:colLast="0" w:name="_heading=h.hy9yeg7pgzvp" w:id="67"/>
-      <w:bookmarkEnd w:id="67"/>
-      <w:r>
-        <w:rPr>
-          <w:rtl w:val="0"/>
-        </w:rPr>
-      </w:r>
-    </w:p>
-    <w:p>
-      <w:pPr>
-        <w:pStyle w:val="Heading1"/>
-        <w:rPr/>
-      </w:pPr>
-      <w:bookmarkStart w:colFirst="0" w:colLast="0" w:name="_heading=h.v4ym4uc1nj9b" w:id="68"/>
-      <w:bookmarkEnd w:id="68"/>
-      <w:r>
-        <w:rPr>
-          <w:rtl w:val="0"/>
-        </w:rPr>
-        <w:t xml:space="preserve">References</w:t>
-      </w:r>
-    </w:p>
-    <w:p>
-      <w:pPr>
-        <w:numPr>
-          <w:ilvl w:val="0"/>
-          <w:numId w:val="9"/>
         </w:numPr>
         <w:spacing w:after="0" w:afterAutospacing="0"/>
         <w:ind w:left="720" w:hanging="360"/>
@@ -6772,19 +8158,43 @@
         </w:rPr>
         <w:t xml:space="preserve">.</w:t>
       </w:r>
-      <w:r>
-        <w:rPr>
-          <w:rtl w:val="0"/>
-        </w:rPr>
-      </w:r>
     </w:p>
     <w:p>
       <w:pPr>
         <w:numPr>
           <w:ilvl w:val="0"/>
-          <w:numId w:val="9"/>
+          <w:numId w:val="8"/>
         </w:numPr>
-        <w:spacing w:after="0" w:lineRule="auto"/>
+        <w:spacing w:after="0" w:afterAutospacing="0" w:before="0" w:beforeAutospacing="0" w:lineRule="auto"/>
+        <w:ind w:left="720" w:right="600" w:hanging="360"/>
+      </w:pPr>
+      <w:r>
+        <w:rPr>
+          <w:rtl w:val="0"/>
+        </w:rPr>
+        <w:t xml:space="preserve">Brownlee, J. (2020) </w:t>
+      </w:r>
+      <w:r>
+        <w:rPr>
+          <w:i w:val="1"/>
+          <w:rtl w:val="0"/>
+        </w:rPr>
+        <w:t xml:space="preserve">Data Preparation for Machine Learning: Data Cleaning, Feature Selection, and Data Transforms in Python</w:t>
+      </w:r>
+      <w:r>
+        <w:rPr>
+          <w:rtl w:val="0"/>
+        </w:rPr>
+        <w:t xml:space="preserve">. Machine Learning Mastery.</w:t>
+      </w:r>
+    </w:p>
+    <w:p>
+      <w:pPr>
+        <w:numPr>
+          <w:ilvl w:val="0"/>
+          <w:numId w:val="8"/>
+        </w:numPr>
+        <w:spacing w:after="0" w:afterAutospacing="0" w:lineRule="auto"/>
         <w:ind w:left="720" w:hanging="360"/>
         <w:rPr>
           <w:color w:val="3d3f42"/>
@@ -6837,7 +8247,36 @@
       <w:pPr>
         <w:numPr>
           <w:ilvl w:val="0"/>
-          <w:numId w:val="9"/>
+          <w:numId w:val="8"/>
+        </w:numPr>
+        <w:spacing w:after="0" w:afterAutospacing="0" w:before="0" w:beforeAutospacing="0" w:lineRule="auto"/>
+        <w:ind w:left="720" w:right="600" w:hanging="360"/>
+      </w:pPr>
+      <w:r>
+        <w:rPr>
+          <w:rtl w:val="0"/>
+        </w:rPr>
+        <w:t xml:space="preserve">Chopra, D., Joshi, N. and Mathur, I., 2016. </w:t>
+      </w:r>
+      <w:r>
+        <w:rPr>
+          <w:i w:val="1"/>
+          <w:rtl w:val="0"/>
+        </w:rPr>
+        <w:t xml:space="preserve">Mastering Natural Language Processing with Python</w:t>
+      </w:r>
+      <w:r>
+        <w:rPr>
+          <w:rtl w:val="0"/>
+        </w:rPr>
+        <w:t xml:space="preserve">. Birmingham: Packt Publishing.</w:t>
+      </w:r>
+    </w:p>
+    <w:p>
+      <w:pPr>
+        <w:numPr>
+          <w:ilvl w:val="0"/>
+          <w:numId w:val="8"/>
         </w:numPr>
         <w:spacing w:after="0" w:afterAutospacing="0"/>
         <w:ind w:left="720" w:hanging="360"/>
@@ -6890,7 +8329,26 @@
       <w:pPr>
         <w:numPr>
           <w:ilvl w:val="0"/>
-          <w:numId w:val="9"/>
+          <w:numId w:val="8"/>
+        </w:numPr>
+        <w:spacing w:after="0" w:afterAutospacing="0"/>
+        <w:ind w:left="720" w:hanging="360"/>
+        <w:rPr>
+          <w:u w:val="none"/>
+        </w:rPr>
+      </w:pPr>
+      <w:r>
+        <w:rPr>
+          <w:rtl w:val="0"/>
+        </w:rPr>
+        <w:t xml:space="preserve">Nirant Kasliwal (2018) Natural Language Processing with Python Quick Start Guide : Going From a Python Developer to an Effective Natural Language Processing Engineer. Birmingham: Packt Publishing. Available at: https://research.ebsco.com/linkprocessor/plink?id=c26cdc97-b963-3350-bfd2-f23a7aea9169 (Accessed: 16 May 2025).</w:t>
+      </w:r>
+    </w:p>
+    <w:p>
+      <w:pPr>
+        <w:numPr>
+          <w:ilvl w:val="0"/>
+          <w:numId w:val="8"/>
         </w:numPr>
         <w:spacing w:after="0" w:afterAutospacing="0"/>
         <w:ind w:left="720" w:hanging="360"/>
@@ -6943,7 +8401,7 @@
       <w:pPr>
         <w:numPr>
           <w:ilvl w:val="0"/>
-          <w:numId w:val="9"/>
+          <w:numId w:val="8"/>
         </w:numPr>
         <w:spacing w:after="0" w:afterAutospacing="0"/>
         <w:ind w:left="720" w:hanging="360"/>
@@ -6982,8 +8440,9 @@
       <w:pPr>
         <w:numPr>
           <w:ilvl w:val="0"/>
-          <w:numId w:val="9"/>
+          <w:numId w:val="8"/>
         </w:numPr>
+        <w:spacing w:after="0" w:lineRule="auto"/>
         <w:ind w:left="720" w:hanging="360"/>
         <w:rPr>
           <w:color w:val="3d3f42"/>
@@ -6991,6 +8450,46 @@
       </w:pPr>
       <w:r>
         <w:rPr>
+          <w:color w:val="3d3f42"/>
+          <w:rtl w:val="0"/>
+        </w:rPr>
+        <w:t xml:space="preserve">Sohom Ghosh and Dwight Gunning (2019) </w:t>
+      </w:r>
+      <w:r>
+        <w:rPr>
+          <w:i w:val="1"/>
+          <w:color w:val="3d3f42"/>
+          <w:rtl w:val="0"/>
+        </w:rPr>
+        <w:t xml:space="preserve">Natural Language Processing Fundamentals : Build Intelligent Applications That Can Interpret the Human Language to Deliver Impactful Results</w:t>
+      </w:r>
+      <w:r>
+        <w:rPr>
+          <w:color w:val="3d3f42"/>
+          <w:rtl w:val="0"/>
+        </w:rPr>
+        <w:t xml:space="preserve">. Birmingham: Packt Publishing. Available at: https://research.ebsco.com/linkprocessor/plink?id=b57f566d-8d1f-3caa-8a30-2fd48d76f960 (Accessed: 16 May 2025).</w:t>
+      </w:r>
+      <w:r>
+        <w:rPr>
+          <w:rtl w:val="0"/>
+        </w:rPr>
+      </w:r>
+    </w:p>
+    <w:p>
+      <w:pPr>
+        <w:numPr>
+          <w:ilvl w:val="0"/>
+          <w:numId w:val="8"/>
+        </w:numPr>
+        <w:spacing w:after="0" w:afterAutospacing="0"/>
+        <w:ind w:left="720" w:hanging="360"/>
+        <w:rPr>
+          <w:color w:val="3d3f42"/>
+        </w:rPr>
+      </w:pPr>
+      <w:r>
+        <w:rPr>
           <w:rtl w:val="0"/>
         </w:rPr>
         <w:t xml:space="preserve">Truss, M. and Boehm, S. (2024) ‘AI-based Classification of Customer Support Tickets: State of the Art and Implementation with AutoML’, Proceedings of the IWEMB 2021/2022: Fifth and Sixth International Workshop on Entrepreneurship, Electronic and Mobile Business [Preprint]. Available at: https://research.ebsco.com/linkprocessor/plink?id=54e9ee0f-a797-3f1f-b754-ba84ad754cbe (Accessed: </w:t>
@@ -7008,6 +8507,38 @@
         </w:rPr>
         <w:t xml:space="preserve">).</w:t>
       </w:r>
+    </w:p>
+    <w:p>
+      <w:pPr>
+        <w:numPr>
+          <w:ilvl w:val="0"/>
+          <w:numId w:val="8"/>
+        </w:numPr>
+        <w:spacing w:after="0" w:lineRule="auto"/>
+        <w:ind w:left="720" w:hanging="360"/>
+      </w:pPr>
+      <w:r>
+        <w:rPr>
+          <w:color w:val="3d3f42"/>
+          <w:rtl w:val="0"/>
+        </w:rPr>
+        <w:t xml:space="preserve">Uysal, A.K. and Günal, S. (2014) ‘The impact of preprocessing on text classification’, </w:t>
+      </w:r>
+      <w:r>
+        <w:rPr>
+          <w:i w:val="1"/>
+          <w:color w:val="3d3f42"/>
+          <w:rtl w:val="0"/>
+        </w:rPr>
+        <w:t xml:space="preserve">Information Processing &amp; Management</w:t>
+      </w:r>
+      <w:r>
+        <w:rPr>
+          <w:color w:val="3d3f42"/>
+          <w:rtl w:val="0"/>
+        </w:rPr>
+        <w:t xml:space="preserve">, 50, pp. 104–112. doi:10.1016/j.ipm.2013.08.006.</w:t>
+      </w:r>
       <w:r>
         <w:rPr>
           <w:rtl w:val="0"/>
@@ -7019,27 +8550,37 @@
         <w:pStyle w:val="Heading1"/>
         <w:rPr/>
       </w:pPr>
-      <w:bookmarkStart w:colFirst="0" w:colLast="0" w:name="_heading=h.maswjxvzvz69" w:id="69"/>
-      <w:bookmarkEnd w:id="69"/>
+      <w:bookmarkStart w:colFirst="0" w:colLast="0" w:name="_heading=h.maswjxvzvz69" w:id="73"/>
+      <w:bookmarkEnd w:id="73"/>
       <w:r>
         <w:rPr>
           <w:rtl w:val="0"/>
         </w:rPr>
         <w:t xml:space="preserve">Bibliography </w:t>
       </w:r>
-    </w:p>
-    <w:p>
-      <w:pPr>
-        <w:rPr/>
-      </w:pPr>
-      <w:r>
-        <w:rPr>
-          <w:rtl w:val="0"/>
-        </w:rPr>
-      </w:r>
-    </w:p>
-    <w:p>
-      <w:pPr>
+      <w:r>
+        <w:rPr>
+          <w:rtl w:val="0"/>
+        </w:rPr>
+      </w:r>
+    </w:p>
+    <w:p>
+      <w:pPr>
+        <w:spacing w:after="0" w:lineRule="auto"/>
+        <w:ind w:left="720" w:firstLine="0"/>
+        <w:rPr>
+          <w:color w:val="3d3f42"/>
+        </w:rPr>
+      </w:pPr>
+      <w:r>
+        <w:rPr>
+          <w:rtl w:val="0"/>
+        </w:rPr>
+      </w:r>
+    </w:p>
+    <w:p>
+      <w:pPr>
+        <w:ind w:left="720" w:firstLine="0"/>
         <w:rPr/>
       </w:pPr>
       <w:r>
@@ -7121,8 +8662,8 @@
           <w:b w:val="1"/>
         </w:rPr>
       </w:pPr>
-      <w:bookmarkStart w:colFirst="0" w:colLast="0" w:name="_heading=h.vdvb87sijeqy" w:id="70"/>
-      <w:bookmarkEnd w:id="70"/>
+      <w:bookmarkStart w:colFirst="0" w:colLast="0" w:name="_heading=h.vdvb87sijeqy" w:id="74"/>
+      <w:bookmarkEnd w:id="74"/>
       <w:r>
         <w:rPr>
           <w:rtl w:val="0"/>
@@ -8629,116 +10170,6 @@
       </w:rPr>
     </w:lvl>
   </w:abstractNum>
-  <w:abstractNum w:abstractNumId="11">
-    <w:lvl w:ilvl="0">
-      <w:start w:val="1"/>
-      <w:numFmt w:val="bullet"/>
-      <w:lvlText w:val="●"/>
-      <w:lvlJc w:val="left"/>
-      <w:pPr>
-        <w:ind w:left="720" w:hanging="360"/>
-      </w:pPr>
-      <w:rPr>
-        <w:u w:val="none"/>
-      </w:rPr>
-    </w:lvl>
-    <w:lvl w:ilvl="1">
-      <w:start w:val="1"/>
-      <w:numFmt w:val="bullet"/>
-      <w:lvlText w:val="○"/>
-      <w:lvlJc w:val="left"/>
-      <w:pPr>
-        <w:ind w:left="1440" w:hanging="360"/>
-      </w:pPr>
-      <w:rPr>
-        <w:u w:val="none"/>
-      </w:rPr>
-    </w:lvl>
-    <w:lvl w:ilvl="2">
-      <w:start w:val="1"/>
-      <w:numFmt w:val="bullet"/>
-      <w:lvlText w:val="■"/>
-      <w:lvlJc w:val="left"/>
-      <w:pPr>
-        <w:ind w:left="2160" w:hanging="360"/>
-      </w:pPr>
-      <w:rPr>
-        <w:u w:val="none"/>
-      </w:rPr>
-    </w:lvl>
-    <w:lvl w:ilvl="3">
-      <w:start w:val="1"/>
-      <w:numFmt w:val="bullet"/>
-      <w:lvlText w:val="●"/>
-      <w:lvlJc w:val="left"/>
-      <w:pPr>
-        <w:ind w:left="2880" w:hanging="360"/>
-      </w:pPr>
-      <w:rPr>
-        <w:u w:val="none"/>
-      </w:rPr>
-    </w:lvl>
-    <w:lvl w:ilvl="4">
-      <w:start w:val="1"/>
-      <w:numFmt w:val="bullet"/>
-      <w:lvlText w:val="○"/>
-      <w:lvlJc w:val="left"/>
-      <w:pPr>
-        <w:ind w:left="3600" w:hanging="360"/>
-      </w:pPr>
-      <w:rPr>
-        <w:u w:val="none"/>
-      </w:rPr>
-    </w:lvl>
-    <w:lvl w:ilvl="5">
-      <w:start w:val="1"/>
-      <w:numFmt w:val="bullet"/>
-      <w:lvlText w:val="■"/>
-      <w:lvlJc w:val="left"/>
-      <w:pPr>
-        <w:ind w:left="4320" w:hanging="360"/>
-      </w:pPr>
-      <w:rPr>
-        <w:u w:val="none"/>
-      </w:rPr>
-    </w:lvl>
-    <w:lvl w:ilvl="6">
-      <w:start w:val="1"/>
-      <w:numFmt w:val="bullet"/>
-      <w:lvlText w:val="●"/>
-      <w:lvlJc w:val="left"/>
-      <w:pPr>
-        <w:ind w:left="5040" w:hanging="360"/>
-      </w:pPr>
-      <w:rPr>
-        <w:u w:val="none"/>
-      </w:rPr>
-    </w:lvl>
-    <w:lvl w:ilvl="7">
-      <w:start w:val="1"/>
-      <w:numFmt w:val="bullet"/>
-      <w:lvlText w:val="○"/>
-      <w:lvlJc w:val="left"/>
-      <w:pPr>
-        <w:ind w:left="5760" w:hanging="360"/>
-      </w:pPr>
-      <w:rPr>
-        <w:u w:val="none"/>
-      </w:rPr>
-    </w:lvl>
-    <w:lvl w:ilvl="8">
-      <w:start w:val="1"/>
-      <w:numFmt w:val="bullet"/>
-      <w:lvlText w:val="■"/>
-      <w:lvlJc w:val="left"/>
-      <w:pPr>
-        <w:ind w:left="6480" w:hanging="360"/>
-      </w:pPr>
-      <w:rPr>
-        <w:u w:val="none"/>
-      </w:rPr>
-    </w:lvl>
-  </w:abstractNum>
   <w:num w:numId="1">
     <w:abstractNumId w:val="1"/>
   </w:num>
@@ -8768,9 +10199,6 @@
   </w:num>
   <w:num w:numId="10">
     <w:abstractNumId w:val="10"/>
-  </w:num>
-  <w:num w:numId="11">
-    <w:abstractNumId w:val="11"/>
   </w:num>
 </w:numbering>
 </file>
@@ -10076,6 +11504,32 @@
       </w:tblCellMar>
     </w:tblPr>
   </w:style>
+  <w:style w:type="table" w:styleId="Table8">
+    <w:basedOn w:val="TableNormal"/>
+    <w:tblPr>
+      <w:tblStyleRowBandSize w:val="1"/>
+      <w:tblStyleColBandSize w:val="1"/>
+      <w:tblCellMar>
+        <w:top w:w="100.0" w:type="dxa"/>
+        <w:left w:w="100.0" w:type="dxa"/>
+        <w:bottom w:w="100.0" w:type="dxa"/>
+        <w:right w:w="100.0" w:type="dxa"/>
+      </w:tblCellMar>
+    </w:tblPr>
+  </w:style>
+  <w:style w:type="table" w:styleId="Table9">
+    <w:basedOn w:val="TableNormal"/>
+    <w:tblPr>
+      <w:tblStyleRowBandSize w:val="1"/>
+      <w:tblStyleColBandSize w:val="1"/>
+      <w:tblCellMar>
+        <w:top w:w="100.0" w:type="dxa"/>
+        <w:left w:w="100.0" w:type="dxa"/>
+        <w:bottom w:w="100.0" w:type="dxa"/>
+        <w:right w:w="100.0" w:type="dxa"/>
+      </w:tblCellMar>
+    </w:tblPr>
+  </w:style>
 </w:styles>
 </file>
 
@@ -10376,7 +11830,7 @@
 
 <file path=customXML/item1.xml><?xml version="1.0" encoding="utf-8"?>
 <go:gDocsCustomXmlDataStorage xmlns:go="http://customooxmlschemas.google.com/" xmlns:r="http://schemas.openxmlformats.org/officeDocument/2006/relationships" uri="GoogleDocsCustomDataVersion2">
-  <go:docsCustomData xmlns:go="http://customooxmlschemas.google.com/" roundtripDataSignature="AMtx7mhvFp4DeJ5Pn2tYNDUl7S6HhCovAQ==">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</go:docsCustomData>
+  <go:docsCustomData xmlns:go="http://customooxmlschemas.google.com/" roundtripDataSignature="AMtx7mgwqEIYvZR3CC/IDCRGhiHyGvwCeA==">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</go:docsCustomData>
 </go:gDocsCustomXmlDataStorage>
 </file>
 

</xml_diff>

<commit_message>
Data Preparation Section Part 2- Capstone Report
Completed the following sections

- Feature Engineering
- Dataset Balancing
</commit_message>
<xml_diff>
--- a/Strategic Thinking - CA3 - Capstone Report - sba24098.docx
+++ b/Strategic Thinking - CA3 - Capstone Report - sba24098.docx
@@ -24,7 +24,7 @@
             <wp:extent cx="6036200" cy="5414963"/>
             <wp:effectExtent b="0" l="0" r="0" t="0"/>
             <wp:wrapSquare wrapText="bothSides" distB="0" distT="0" distL="114300" distR="114300"/>
-            <wp:docPr id="1728545911" name="image2.png"/>
+            <wp:docPr id="1728545915" name="image2.png"/>
             <a:graphic>
               <a:graphicData uri="http://schemas.openxmlformats.org/drawingml/2006/picture">
                 <pic:pic>
@@ -289,7 +289,7 @@
             <wp:extent cx="2206625" cy="762000"/>
             <wp:effectExtent b="0" l="0" r="0" t="0"/>
             <wp:wrapSquare wrapText="bothSides" distB="0" distT="0" distL="114300" distR="114300"/>
-            <wp:docPr descr="A logo for college computing&#10;&#10;Description automatically generated" id="1728545912" name="image1.png"/>
+            <wp:docPr descr="A logo for college computing&#10;&#10;Description automatically generated" id="1728545916" name="image1.png"/>
             <a:graphic>
               <a:graphicData uri="http://schemas.openxmlformats.org/drawingml/2006/picture">
                 <pic:pic>
@@ -568,12 +568,12 @@
                 <wp:extent cx="228600" cy="9144000"/>
                 <wp:effectExtent b="0" l="0" r="0" t="0"/>
                 <wp:wrapNone/>
-                <wp:docPr id="1728545902" name="image11.png"/>
+                <wp:docPr id="1728545902" name="image16.png"/>
                 <a:graphic>
                   <a:graphicData uri="http://schemas.openxmlformats.org/drawingml/2006/picture">
                     <pic:pic>
                       <pic:nvPicPr>
-                        <pic:cNvPr id="0" name="image11.png"/>
+                        <pic:cNvPr id="0" name="image16.png"/>
                         <pic:cNvPicPr preferRelativeResize="0"/>
                       </pic:nvPicPr>
                       <pic:blipFill>
@@ -1188,12 +1188,12 @@
                 <wp:extent cx="5857875" cy="2933700"/>
                 <wp:effectExtent b="0" l="0" r="0" t="0"/>
                 <wp:wrapNone/>
-                <wp:docPr id="1728545901" name="image10.png"/>
+                <wp:docPr id="1728545901" name="image15.png"/>
                 <a:graphic>
                   <a:graphicData uri="http://schemas.openxmlformats.org/drawingml/2006/picture">
                     <pic:pic>
                       <pic:nvPicPr>
-                        <pic:cNvPr id="0" name="image10.png"/>
+                        <pic:cNvPr id="0" name="image15.png"/>
                         <pic:cNvPicPr preferRelativeResize="0"/>
                       </pic:nvPicPr>
                       <pic:blipFill>
@@ -1878,7 +1878,7 @@
               </w:rPr>
               <w:t xml:space="preserve">Feature Engineering</w:t>
               <w:tab/>
-              <w:t xml:space="preserve">11</w:t>
+              <w:t xml:space="preserve">12</w:t>
             </w:r>
           </w:hyperlink>
           <w:r>
@@ -1927,7 +1927,7 @@
               </w:rPr>
               <w:t xml:space="preserve">Dataset Balancing</w:t>
               <w:tab/>
-              <w:t xml:space="preserve">11</w:t>
+              <w:t xml:space="preserve">12</w:t>
             </w:r>
           </w:hyperlink>
           <w:r>
@@ -1975,7 +1975,7 @@
               </w:rPr>
               <w:t xml:space="preserve">Machine Learning Implementation</w:t>
               <w:tab/>
-              <w:t xml:space="preserve">12</w:t>
+              <w:t xml:space="preserve">15</w:t>
             </w:r>
           </w:hyperlink>
           <w:r>
@@ -2024,7 +2024,7 @@
               </w:rPr>
               <w:t xml:space="preserve">Technologies and Tools Used</w:t>
               <w:tab/>
-              <w:t xml:space="preserve">12</w:t>
+              <w:t xml:space="preserve">15</w:t>
             </w:r>
           </w:hyperlink>
           <w:r>
@@ -2073,7 +2073,7 @@
               </w:rPr>
               <w:t xml:space="preserve">Queue Classification</w:t>
               <w:tab/>
-              <w:t xml:space="preserve">12</w:t>
+              <w:t xml:space="preserve">15</w:t>
             </w:r>
           </w:hyperlink>
           <w:r>
@@ -2122,7 +2122,7 @@
               </w:rPr>
               <w:t xml:space="preserve">Priority Classification</w:t>
               <w:tab/>
-              <w:t xml:space="preserve">12</w:t>
+              <w:t xml:space="preserve">15</w:t>
             </w:r>
           </w:hyperlink>
           <w:r>
@@ -2171,7 +2171,7 @@
               </w:rPr>
               <w:t xml:space="preserve">Text Summarization</w:t>
               <w:tab/>
-              <w:t xml:space="preserve">12</w:t>
+              <w:t xml:space="preserve">15</w:t>
             </w:r>
           </w:hyperlink>
           <w:r>
@@ -2219,7 +2219,7 @@
               </w:rPr>
               <w:t xml:space="preserve">Challenges and Solutions</w:t>
               <w:tab/>
-              <w:t xml:space="preserve">12</w:t>
+              <w:t xml:space="preserve">15</w:t>
             </w:r>
           </w:hyperlink>
           <w:r>
@@ -2267,7 +2267,7 @@
               </w:rPr>
               <w:t xml:space="preserve">Conclusion</w:t>
               <w:tab/>
-              <w:t xml:space="preserve">12</w:t>
+              <w:t xml:space="preserve">15</w:t>
             </w:r>
           </w:hyperlink>
           <w:r>
@@ -2315,7 +2315,7 @@
               </w:rPr>
               <w:t xml:space="preserve">References</w:t>
               <w:tab/>
-              <w:t xml:space="preserve">13</w:t>
+              <w:t xml:space="preserve">16</w:t>
             </w:r>
           </w:hyperlink>
           <w:r>
@@ -2363,7 +2363,7 @@
               </w:rPr>
               <w:t xml:space="preserve">Bibliography</w:t>
               <w:tab/>
-              <w:t xml:space="preserve">13</w:t>
+              <w:t xml:space="preserve">17</w:t>
             </w:r>
           </w:hyperlink>
           <w:r>
@@ -2733,12 +2733,12 @@
             <wp:extent cx="5743575" cy="3086100"/>
             <wp:effectExtent b="12700" l="12700" r="12700" t="12700"/>
             <wp:wrapNone/>
-            <wp:docPr id="1728545910" name="image3.png"/>
+            <wp:docPr id="1728545914" name="image4.png"/>
             <a:graphic>
               <a:graphicData uri="http://schemas.openxmlformats.org/drawingml/2006/picture">
                 <pic:pic>
                   <pic:nvPicPr>
-                    <pic:cNvPr id="0" name="image3.png"/>
+                    <pic:cNvPr id="0" name="image4.png"/>
                     <pic:cNvPicPr preferRelativeResize="0"/>
                   </pic:nvPicPr>
                   <pic:blipFill>
@@ -3085,12 +3085,12 @@
             <wp:extent cx="5731200" cy="3225800"/>
             <wp:effectExtent b="12700" l="12700" r="12700" t="12700"/>
             <wp:wrapNone/>
-            <wp:docPr id="1728545904" name="image9.png"/>
+            <wp:docPr id="1728545906" name="image13.png"/>
             <a:graphic>
               <a:graphicData uri="http://schemas.openxmlformats.org/drawingml/2006/picture">
                 <pic:pic>
                   <pic:nvPicPr>
-                    <pic:cNvPr id="0" name="image9.png"/>
+                    <pic:cNvPr id="0" name="image13.png"/>
                     <pic:cNvPicPr preferRelativeResize="0"/>
                   </pic:nvPicPr>
                   <pic:blipFill>
@@ -5122,12 +5122,12 @@
             <wp:extent cx="5434013" cy="2809875"/>
             <wp:effectExtent b="0" l="0" r="0" t="0"/>
             <wp:wrapNone/>
-            <wp:docPr id="1728545905" name="image4.png"/>
+            <wp:docPr id="1728545907" name="image6.png"/>
             <a:graphic>
               <a:graphicData uri="http://schemas.openxmlformats.org/drawingml/2006/picture">
                 <pic:pic>
                   <pic:nvPicPr>
-                    <pic:cNvPr id="0" name="image4.png"/>
+                    <pic:cNvPr id="0" name="image6.png"/>
                     <pic:cNvPicPr preferRelativeResize="0"/>
                   </pic:nvPicPr>
                   <pic:blipFill>
@@ -5301,12 +5301,12 @@
             <wp:extent cx="5267325" cy="3228975"/>
             <wp:effectExtent b="0" l="0" r="0" t="0"/>
             <wp:wrapNone/>
-            <wp:docPr id="1728545907" name="image5.png"/>
+            <wp:docPr id="1728545910" name="image3.png"/>
             <a:graphic>
               <a:graphicData uri="http://schemas.openxmlformats.org/drawingml/2006/picture">
                 <pic:pic>
                   <pic:nvPicPr>
-                    <pic:cNvPr id="0" name="image5.png"/>
+                    <pic:cNvPr id="0" name="image3.png"/>
                     <pic:cNvPicPr preferRelativeResize="0"/>
                   </pic:nvPicPr>
                   <pic:blipFill>
@@ -5480,12 +5480,12 @@
             <wp:extent cx="5203990" cy="3097384"/>
             <wp:effectExtent b="0" l="0" r="0" t="0"/>
             <wp:wrapNone/>
-            <wp:docPr id="1728545903" name="image7.png"/>
+            <wp:docPr id="1728545904" name="image5.png"/>
             <a:graphic>
               <a:graphicData uri="http://schemas.openxmlformats.org/drawingml/2006/picture">
                 <pic:pic>
                   <pic:nvPicPr>
-                    <pic:cNvPr id="0" name="image7.png"/>
+                    <pic:cNvPr id="0" name="image5.png"/>
                     <pic:cNvPicPr preferRelativeResize="0"/>
                   </pic:nvPicPr>
                   <pic:blipFill>
@@ -5675,12 +5675,12 @@
             <wp:extent cx="5681663" cy="2915101"/>
             <wp:effectExtent b="0" l="0" r="0" t="0"/>
             <wp:wrapNone/>
-            <wp:docPr id="1728545908" name="image6.png"/>
+            <wp:docPr id="1728545911" name="image7.png"/>
             <a:graphic>
               <a:graphicData uri="http://schemas.openxmlformats.org/drawingml/2006/picture">
                 <pic:pic>
                   <pic:nvPicPr>
-                    <pic:cNvPr id="0" name="image6.png"/>
+                    <pic:cNvPr id="0" name="image7.png"/>
                     <pic:cNvPicPr preferRelativeResize="0"/>
                   </pic:nvPicPr>
                   <pic:blipFill>
@@ -5839,12 +5839,12 @@
             <wp:extent cx="5186363" cy="3764770"/>
             <wp:effectExtent b="0" l="0" r="0" t="0"/>
             <wp:wrapNone/>
-            <wp:docPr id="1728545906" name="image8.png"/>
+            <wp:docPr id="1728545909" name="image12.png"/>
             <a:graphic>
               <a:graphicData uri="http://schemas.openxmlformats.org/drawingml/2006/picture">
                 <pic:pic>
                   <pic:nvPicPr>
-                    <pic:cNvPr id="0" name="image8.png"/>
+                    <pic:cNvPr id="0" name="image12.png"/>
                     <pic:cNvPicPr preferRelativeResize="0"/>
                   </pic:nvPicPr>
                   <pic:blipFill>
@@ -6045,12 +6045,12 @@
             <wp:extent cx="5856872" cy="7948613"/>
             <wp:effectExtent b="0" l="0" r="0" t="0"/>
             <wp:wrapNone/>
-            <wp:docPr id="1728545909" name="image12.png"/>
+            <wp:docPr id="1728545913" name="image14.png"/>
             <a:graphic>
               <a:graphicData uri="http://schemas.openxmlformats.org/drawingml/2006/picture">
                 <pic:pic>
                   <pic:nvPicPr>
-                    <pic:cNvPr id="0" name="image12.png"/>
+                    <pic:cNvPr id="0" name="image14.png"/>
                     <pic:cNvPicPr preferRelativeResize="0"/>
                   </pic:nvPicPr>
                   <pic:blipFill>
@@ -7334,13 +7334,331 @@
     </w:p>
     <w:p>
       <w:pPr>
+        <w:rPr/>
+      </w:pPr>
+      <w:r>
+        <w:rPr>
+          <w:rtl w:val="0"/>
+        </w:rPr>
+        <w:br w:type="textWrapping"/>
+        <w:t xml:space="preserve">When working with text data the format is mostly unstructured. Therefore, it is essential to convert it into numeric features because most machine learning algorithms are capable of dealing only with numbers (Ghosh and Gunning, 2019). </w:t>
+      </w:r>
+      <w:r>
+        <w:rPr>
+          <w:rtl w:val="0"/>
+        </w:rPr>
+        <w:t xml:space="preserve">Since the capstone project primarily involves text data, I have converted the text data to numeric values by taken the following steps:</w:t>
+        <w:br w:type="textWrapping"/>
+      </w:r>
+      <w:r>
+        <w:rPr>
+          <w:rtl w:val="0"/>
+        </w:rPr>
+      </w:r>
+    </w:p>
+    <w:sdt>
+      <w:sdtPr>
+        <w:lock w:val="contentLocked"/>
+        <w:tag w:val="goog_rdk_8"/>
+      </w:sdtPr>
+      <w:sdtContent>
+        <w:tbl>
+          <w:tblPr>
+            <w:tblStyle w:val="Table10"/>
+            <w:tblW w:w="9000.0" w:type="dxa"/>
+            <w:jc w:val="left"/>
+            <w:tblBorders>
+              <w:top w:color="000000" w:space="0" w:sz="8" w:val="single"/>
+              <w:left w:color="000000" w:space="0" w:sz="8" w:val="single"/>
+              <w:bottom w:color="000000" w:space="0" w:sz="8" w:val="single"/>
+              <w:right w:color="000000" w:space="0" w:sz="8" w:val="single"/>
+              <w:insideH w:color="000000" w:space="0" w:sz="8" w:val="single"/>
+              <w:insideV w:color="000000" w:space="0" w:sz="8" w:val="single"/>
+            </w:tblBorders>
+            <w:tblLayout w:type="fixed"/>
+            <w:tblLook w:val="0600"/>
+          </w:tblPr>
+          <w:tblGrid>
+            <w:gridCol w:w="2400"/>
+            <w:gridCol w:w="6600"/>
+            <w:tblGridChange w:id="0">
+              <w:tblGrid>
+                <w:gridCol w:w="2400"/>
+                <w:gridCol w:w="6600"/>
+              </w:tblGrid>
+            </w:tblGridChange>
+          </w:tblGrid>
+          <w:tr>
+            <w:trPr>
+              <w:cantSplit w:val="0"/>
+              <w:tblHeader w:val="0"/>
+            </w:trPr>
+            <w:tc>
+              <w:tcPr>
+                <w:shd w:fill="cfe2f3" w:val="clear"/>
+                <w:tcMar>
+                  <w:top w:w="100.0" w:type="dxa"/>
+                  <w:left w:w="100.0" w:type="dxa"/>
+                  <w:bottom w:w="100.0" w:type="dxa"/>
+                  <w:right w:w="100.0" w:type="dxa"/>
+                </w:tcMar>
+                <w:vAlign w:val="top"/>
+              </w:tcPr>
+              <w:p>
+                <w:pPr>
+                  <w:widowControl w:val="0"/>
+                  <w:spacing w:after="0" w:line="240" w:lineRule="auto"/>
+                  <w:rPr>
+                    <w:b w:val="1"/>
+                  </w:rPr>
+                </w:pPr>
+                <w:r>
+                  <w:rPr>
+                    <w:b w:val="1"/>
+                    <w:rtl w:val="0"/>
+                  </w:rPr>
+                  <w:t xml:space="preserve">Label Encoding</w:t>
+                </w:r>
+              </w:p>
+            </w:tc>
+            <w:tc>
+              <w:tcPr>
+                <w:shd w:fill="auto" w:val="clear"/>
+                <w:tcMar>
+                  <w:top w:w="100.0" w:type="dxa"/>
+                  <w:left w:w="100.0" w:type="dxa"/>
+                  <w:bottom w:w="100.0" w:type="dxa"/>
+                  <w:right w:w="100.0" w:type="dxa"/>
+                </w:tcMar>
+                <w:vAlign w:val="top"/>
+              </w:tcPr>
+              <w:p>
+                <w:pPr>
+                  <w:widowControl w:val="0"/>
+                  <w:spacing w:after="0" w:line="240" w:lineRule="auto"/>
+                  <w:rPr/>
+                </w:pPr>
+                <w:r>
+                  <w:rPr>
+                    <w:rtl w:val="0"/>
+                  </w:rPr>
+                  <w:t xml:space="preserve">The queue column was label-encoded, assigning a unique integer to each queue type based on alphabetical order, as the categories have no inherent ranking.</w:t>
+                </w:r>
+              </w:p>
+            </w:tc>
+          </w:tr>
+          <w:tr>
+            <w:trPr>
+              <w:cantSplit w:val="0"/>
+              <w:tblHeader w:val="0"/>
+            </w:trPr>
+            <w:tc>
+              <w:tcPr>
+                <w:shd w:fill="cfe2f3" w:val="clear"/>
+                <w:tcMar>
+                  <w:top w:w="100.0" w:type="dxa"/>
+                  <w:left w:w="100.0" w:type="dxa"/>
+                  <w:bottom w:w="100.0" w:type="dxa"/>
+                  <w:right w:w="100.0" w:type="dxa"/>
+                </w:tcMar>
+                <w:vAlign w:val="top"/>
+              </w:tcPr>
+              <w:p>
+                <w:pPr>
+                  <w:widowControl w:val="0"/>
+                  <w:spacing w:after="0" w:line="240" w:lineRule="auto"/>
+                  <w:rPr>
+                    <w:b w:val="1"/>
+                  </w:rPr>
+                </w:pPr>
+                <w:r>
+                  <w:rPr>
+                    <w:b w:val="1"/>
+                    <w:rtl w:val="0"/>
+                  </w:rPr>
+                  <w:t xml:space="preserve">Ordinal Encoding</w:t>
+                </w:r>
+              </w:p>
+            </w:tc>
+            <w:tc>
+              <w:tcPr>
+                <w:shd w:fill="auto" w:val="clear"/>
+                <w:tcMar>
+                  <w:top w:w="100.0" w:type="dxa"/>
+                  <w:left w:w="100.0" w:type="dxa"/>
+                  <w:bottom w:w="100.0" w:type="dxa"/>
+                  <w:right w:w="100.0" w:type="dxa"/>
+                </w:tcMar>
+                <w:vAlign w:val="top"/>
+              </w:tcPr>
+              <w:p>
+                <w:pPr>
+                  <w:widowControl w:val="0"/>
+                  <w:spacing w:after="0" w:line="240" w:lineRule="auto"/>
+                  <w:rPr/>
+                </w:pPr>
+                <w:r>
+                  <w:rPr>
+                    <w:rtl w:val="0"/>
+                  </w:rPr>
+                  <w:t xml:space="preserve">The priority column was encoded using a custom ordinal mapping: {'low': 0, 'medium': 1, 'high': 2}. This approach preserves the natural order of the priority levels.</w:t>
+                </w:r>
+              </w:p>
+            </w:tc>
+          </w:tr>
+          <w:tr>
+            <w:trPr>
+              <w:cantSplit w:val="0"/>
+              <w:tblHeader w:val="0"/>
+            </w:trPr>
+            <w:tc>
+              <w:tcPr>
+                <w:shd w:fill="cfe2f3" w:val="clear"/>
+                <w:tcMar>
+                  <w:top w:w="100.0" w:type="dxa"/>
+                  <w:left w:w="100.0" w:type="dxa"/>
+                  <w:bottom w:w="100.0" w:type="dxa"/>
+                  <w:right w:w="100.0" w:type="dxa"/>
+                </w:tcMar>
+                <w:vAlign w:val="top"/>
+              </w:tcPr>
+              <w:p>
+                <w:pPr>
+                  <w:widowControl w:val="0"/>
+                  <w:spacing w:after="0" w:line="240" w:lineRule="auto"/>
+                  <w:rPr>
+                    <w:b w:val="1"/>
+                  </w:rPr>
+                </w:pPr>
+                <w:r>
+                  <w:rPr>
+                    <w:b w:val="1"/>
+                    <w:rtl w:val="0"/>
+                  </w:rPr>
+                  <w:t xml:space="preserve">Bag-of-Words (BoW)</w:t>
+                </w:r>
+              </w:p>
+            </w:tc>
+            <w:tc>
+              <w:tcPr>
+                <w:shd w:fill="auto" w:val="clear"/>
+                <w:tcMar>
+                  <w:top w:w="100.0" w:type="dxa"/>
+                  <w:left w:w="100.0" w:type="dxa"/>
+                  <w:bottom w:w="100.0" w:type="dxa"/>
+                  <w:right w:w="100.0" w:type="dxa"/>
+                </w:tcMar>
+                <w:vAlign w:val="top"/>
+              </w:tcPr>
+              <w:p>
+                <w:pPr>
+                  <w:widowControl w:val="0"/>
+                  <w:spacing w:after="0" w:line="240" w:lineRule="auto"/>
+                  <w:rPr/>
+                </w:pPr>
+                <w:r>
+                  <w:rPr>
+                    <w:rtl w:val="0"/>
+                  </w:rPr>
+                  <w:t xml:space="preserve">The tags column was vectorized using the Bag-of-Words model. This model uses word frequencies to construct a vector, providing the count of each word in the text (Srinivasa-Desikan, 2018). I chose this approach because the tags do not carry any semantic meaning.</w:t>
+                </w:r>
+                <w:r>
+                  <w:rPr>
+                    <w:rtl w:val="0"/>
+                  </w:rPr>
+                </w:r>
+              </w:p>
+            </w:tc>
+          </w:tr>
+          <w:tr>
+            <w:trPr>
+              <w:cantSplit w:val="0"/>
+              <w:trHeight w:val="418.55468749999994" w:hRule="atLeast"/>
+              <w:tblHeader w:val="0"/>
+            </w:trPr>
+            <w:tc>
+              <w:tcPr>
+                <w:shd w:fill="cfe2f3" w:val="clear"/>
+                <w:tcMar>
+                  <w:top w:w="100.0" w:type="dxa"/>
+                  <w:left w:w="100.0" w:type="dxa"/>
+                  <w:bottom w:w="100.0" w:type="dxa"/>
+                  <w:right w:w="100.0" w:type="dxa"/>
+                </w:tcMar>
+                <w:vAlign w:val="top"/>
+              </w:tcPr>
+              <w:p>
+                <w:pPr>
+                  <w:widowControl w:val="0"/>
+                  <w:spacing w:after="0" w:line="240" w:lineRule="auto"/>
+                  <w:rPr>
+                    <w:b w:val="1"/>
+                  </w:rPr>
+                </w:pPr>
+                <w:r>
+                  <w:rPr>
+                    <w:b w:val="1"/>
+                    <w:rtl w:val="0"/>
+                  </w:rPr>
+                  <w:t xml:space="preserve">Term Frequency-Inverse Document Frequency (TF-IDF)</w:t>
+                </w:r>
+              </w:p>
+            </w:tc>
+            <w:tc>
+              <w:tcPr>
+                <w:shd w:fill="auto" w:val="clear"/>
+                <w:tcMar>
+                  <w:top w:w="100.0" w:type="dxa"/>
+                  <w:left w:w="100.0" w:type="dxa"/>
+                  <w:bottom w:w="100.0" w:type="dxa"/>
+                  <w:right w:w="100.0" w:type="dxa"/>
+                </w:tcMar>
+                <w:vAlign w:val="top"/>
+              </w:tcPr>
+              <w:p>
+                <w:pPr>
+                  <w:spacing w:after="0" w:lineRule="auto"/>
+                  <w:rPr/>
+                </w:pPr>
+                <w:r>
+                  <w:rPr>
+                    <w:rtl w:val="0"/>
+                  </w:rPr>
+                  <w:t xml:space="preserve">The subject and body columns were vectorized using TF-IDF. It calculates how frequently a word appears and adjusts for how common the word is across all text, which helps determine its importance (Srinivasa-Desikan, 2018). I chose this approach because TF-IDF can highlight distinctive words in the subject and body columns.</w:t>
+                </w:r>
+                <w:r>
+                  <w:rPr>
+                    <w:rtl w:val="0"/>
+                  </w:rPr>
+                </w:r>
+              </w:p>
+            </w:tc>
+          </w:tr>
+        </w:tbl>
+      </w:sdtContent>
+    </w:sdt>
+    <w:p>
+      <w:pPr>
+        <w:rPr/>
+      </w:pPr>
+      <w:r>
+        <w:rPr>
+          <w:rtl w:val="0"/>
+        </w:rPr>
+      </w:r>
+    </w:p>
+    <w:p>
+      <w:pPr>
         <w:pStyle w:val="Heading2"/>
-        <w:rPr/>
+        <w:rPr>
+          <w:b w:val="1"/>
+        </w:rPr>
       </w:pPr>
       <w:bookmarkStart w:colFirst="0" w:colLast="0" w:name="_heading=h.a4uz4t8r96cz" w:id="60"/>
       <w:bookmarkEnd w:id="60"/>
       <w:r>
         <w:rPr>
+          <w:b w:val="1"/>
           <w:rtl w:val="0"/>
         </w:rPr>
         <w:t xml:space="preserve">Dataset Balancing</w:t>
@@ -7354,6 +7672,19 @@
         <w:rPr>
           <w:rtl w:val="0"/>
         </w:rPr>
+        <w:br w:type="textWrapping"/>
+        <w:t xml:space="preserve">From conducting exploratory data analysis, I found that there is a class imbalance in the queue and priority columns, which can affect the performance of the multi-class classification task. An issue that can arise from multi-class classification with an imbalanced dataset is that there may be too few examples in the minority classes, leading to poor model performance (Brownlee, 2021). To address this issue, I have applied the synthetic minority oversampling technique to balance the dataset for the queue and priority target variables. </w:t>
+      </w:r>
+    </w:p>
+    <w:p>
+      <w:pPr>
+        <w:rPr/>
+      </w:pPr>
+      <w:r>
+        <w:rPr>
+          <w:rtl w:val="0"/>
+        </w:rPr>
+        <w:t xml:space="preserve">On the following page, I provided visualizations of the distribution of the queue and priority target variables, both before and after applying SMOTE.</w:t>
       </w:r>
     </w:p>
     <w:p>
@@ -7364,8 +7695,352 @@
         <w:spacing w:before="280" w:line="259" w:lineRule="auto"/>
         <w:rPr/>
       </w:pPr>
-      <w:bookmarkStart w:colFirst="0" w:colLast="0" w:name="_heading=h.7jat6d4tgeq7" w:id="61"/>
+      <w:bookmarkStart w:colFirst="0" w:colLast="0" w:name="_heading=h.tg0djhlffkr1" w:id="61"/>
       <w:bookmarkEnd w:id="61"/>
+      <w:r>
+        <w:rPr>
+          <w:rtl w:val="0"/>
+        </w:rPr>
+      </w:r>
+    </w:p>
+    <w:p>
+      <w:pPr>
+        <w:rPr/>
+      </w:pPr>
+      <w:r>
+        <w:rPr>
+          <w:rtl w:val="0"/>
+        </w:rPr>
+      </w:r>
+    </w:p>
+    <w:p>
+      <w:pPr>
+        <w:rPr/>
+      </w:pPr>
+      <w:r>
+        <w:rPr>
+          <w:rtl w:val="0"/>
+        </w:rPr>
+      </w:r>
+    </w:p>
+    <w:p>
+      <w:pPr>
+        <w:rPr/>
+      </w:pPr>
+      <w:r>
+        <w:rPr>
+          <w:rtl w:val="0"/>
+        </w:rPr>
+      </w:r>
+    </w:p>
+    <w:p>
+      <w:pPr>
+        <w:rPr/>
+      </w:pPr>
+      <w:r>
+        <w:rPr>
+          <w:rtl w:val="0"/>
+        </w:rPr>
+      </w:r>
+    </w:p>
+    <w:p>
+      <w:pPr>
+        <w:rPr/>
+      </w:pPr>
+      <w:r>
+        <w:rPr/>
+        <w:drawing>
+          <wp:inline distB="114300" distT="114300" distL="114300" distR="114300">
+            <wp:extent cx="5731200" cy="3517900"/>
+            <wp:effectExtent b="0" l="0" r="0" t="0"/>
+            <wp:docPr id="1728545903" name="image9.png"/>
+            <a:graphic>
+              <a:graphicData uri="http://schemas.openxmlformats.org/drawingml/2006/picture">
+                <pic:pic>
+                  <pic:nvPicPr>
+                    <pic:cNvPr id="0" name="image9.png"/>
+                    <pic:cNvPicPr preferRelativeResize="0"/>
+                  </pic:nvPicPr>
+                  <pic:blipFill>
+                    <a:blip r:embed="rId20"/>
+                    <a:srcRect b="0" l="0" r="0" t="0"/>
+                    <a:stretch>
+                      <a:fillRect/>
+                    </a:stretch>
+                  </pic:blipFill>
+                  <pic:spPr>
+                    <a:xfrm>
+                      <a:off x="0" y="0"/>
+                      <a:ext cx="5731200" cy="3517900"/>
+                    </a:xfrm>
+                    <a:prstGeom prst="rect"/>
+                    <a:ln/>
+                  </pic:spPr>
+                </pic:pic>
+              </a:graphicData>
+            </a:graphic>
+          </wp:inline>
+        </w:drawing>
+      </w:r>
+      <w:r>
+        <w:rPr>
+          <w:rtl w:val="0"/>
+        </w:rPr>
+      </w:r>
+    </w:p>
+    <w:p>
+      <w:pPr>
+        <w:spacing w:line="276" w:lineRule="auto"/>
+        <w:rPr/>
+      </w:pPr>
+      <w:r>
+        <w:rPr>
+          <w:i w:val="1"/>
+          <w:sz w:val="18"/>
+          <w:szCs w:val="18"/>
+          <w:rtl w:val="0"/>
+        </w:rPr>
+        <w:t xml:space="preserve">Figure 9 : Distribution of Queue (Target Variable)</w:t>
+      </w:r>
+      <w:r>
+        <w:rPr>
+          <w:rtl w:val="0"/>
+        </w:rPr>
+      </w:r>
+    </w:p>
+    <w:p>
+      <w:pPr>
+        <w:rPr/>
+      </w:pPr>
+      <w:r>
+        <w:rPr>
+          <w:rtl w:val="0"/>
+        </w:rPr>
+      </w:r>
+    </w:p>
+    <w:p>
+      <w:pPr>
+        <w:rPr/>
+      </w:pPr>
+      <w:r>
+        <w:rPr/>
+        <w:drawing>
+          <wp:inline distB="114300" distT="114300" distL="114300" distR="114300">
+            <wp:extent cx="5731200" cy="3556000"/>
+            <wp:effectExtent b="0" l="0" r="0" t="0"/>
+            <wp:docPr id="1728545905" name="image10.png"/>
+            <a:graphic>
+              <a:graphicData uri="http://schemas.openxmlformats.org/drawingml/2006/picture">
+                <pic:pic>
+                  <pic:nvPicPr>
+                    <pic:cNvPr id="0" name="image10.png"/>
+                    <pic:cNvPicPr preferRelativeResize="0"/>
+                  </pic:nvPicPr>
+                  <pic:blipFill>
+                    <a:blip r:embed="rId21"/>
+                    <a:srcRect b="0" l="0" r="0" t="0"/>
+                    <a:stretch>
+                      <a:fillRect/>
+                    </a:stretch>
+                  </pic:blipFill>
+                  <pic:spPr>
+                    <a:xfrm>
+                      <a:off x="0" y="0"/>
+                      <a:ext cx="5731200" cy="3556000"/>
+                    </a:xfrm>
+                    <a:prstGeom prst="rect"/>
+                    <a:ln/>
+                  </pic:spPr>
+                </pic:pic>
+              </a:graphicData>
+            </a:graphic>
+          </wp:inline>
+        </w:drawing>
+      </w:r>
+      <w:r>
+        <w:rPr>
+          <w:rtl w:val="0"/>
+        </w:rPr>
+      </w:r>
+    </w:p>
+    <w:p>
+      <w:pPr>
+        <w:spacing w:line="276" w:lineRule="auto"/>
+        <w:rPr/>
+      </w:pPr>
+      <w:r>
+        <w:rPr>
+          <w:i w:val="1"/>
+          <w:sz w:val="18"/>
+          <w:szCs w:val="18"/>
+          <w:rtl w:val="0"/>
+        </w:rPr>
+        <w:t xml:space="preserve">Figure 10 : Distribution of Queue after SMOTE</w:t>
+      </w:r>
+      <w:r>
+        <w:rPr>
+          <w:rtl w:val="0"/>
+        </w:rPr>
+      </w:r>
+    </w:p>
+    <w:p>
+      <w:pPr>
+        <w:rPr/>
+      </w:pPr>
+      <w:r>
+        <w:rPr>
+          <w:rtl w:val="0"/>
+        </w:rPr>
+      </w:r>
+    </w:p>
+    <w:p>
+      <w:pPr>
+        <w:rPr/>
+      </w:pPr>
+      <w:r>
+        <w:rPr/>
+        <w:drawing>
+          <wp:inline distB="114300" distT="114300" distL="114300" distR="114300">
+            <wp:extent cx="5731200" cy="3517900"/>
+            <wp:effectExtent b="0" l="0" r="0" t="0"/>
+            <wp:docPr id="1728545908" name="image8.png"/>
+            <a:graphic>
+              <a:graphicData uri="http://schemas.openxmlformats.org/drawingml/2006/picture">
+                <pic:pic>
+                  <pic:nvPicPr>
+                    <pic:cNvPr id="0" name="image8.png"/>
+                    <pic:cNvPicPr preferRelativeResize="0"/>
+                  </pic:nvPicPr>
+                  <pic:blipFill>
+                    <a:blip r:embed="rId22"/>
+                    <a:srcRect b="0" l="0" r="0" t="0"/>
+                    <a:stretch>
+                      <a:fillRect/>
+                    </a:stretch>
+                  </pic:blipFill>
+                  <pic:spPr>
+                    <a:xfrm>
+                      <a:off x="0" y="0"/>
+                      <a:ext cx="5731200" cy="3517900"/>
+                    </a:xfrm>
+                    <a:prstGeom prst="rect"/>
+                    <a:ln/>
+                  </pic:spPr>
+                </pic:pic>
+              </a:graphicData>
+            </a:graphic>
+          </wp:inline>
+        </w:drawing>
+      </w:r>
+      <w:r>
+        <w:rPr>
+          <w:rtl w:val="0"/>
+        </w:rPr>
+      </w:r>
+    </w:p>
+    <w:p>
+      <w:pPr>
+        <w:spacing w:line="276" w:lineRule="auto"/>
+        <w:rPr>
+          <w:i w:val="1"/>
+          <w:sz w:val="18"/>
+          <w:szCs w:val="18"/>
+        </w:rPr>
+      </w:pPr>
+      <w:r>
+        <w:rPr>
+          <w:i w:val="1"/>
+          <w:sz w:val="18"/>
+          <w:szCs w:val="18"/>
+          <w:rtl w:val="0"/>
+        </w:rPr>
+        <w:t xml:space="preserve">Figure 11 : Distribution of Priority (Target Variable)</w:t>
+      </w:r>
+    </w:p>
+    <w:p>
+      <w:pPr>
+        <w:spacing w:line="276" w:lineRule="auto"/>
+        <w:rPr>
+          <w:i w:val="1"/>
+          <w:sz w:val="18"/>
+          <w:szCs w:val="18"/>
+        </w:rPr>
+      </w:pPr>
+      <w:r>
+        <w:rPr>
+          <w:rtl w:val="0"/>
+        </w:rPr>
+      </w:r>
+    </w:p>
+    <w:p>
+      <w:pPr>
+        <w:rPr/>
+      </w:pPr>
+      <w:r>
+        <w:rPr/>
+        <w:drawing>
+          <wp:inline distB="114300" distT="114300" distL="114300" distR="114300">
+            <wp:extent cx="5731200" cy="3517900"/>
+            <wp:effectExtent b="0" l="0" r="0" t="0"/>
+            <wp:docPr id="1728545912" name="image11.png"/>
+            <a:graphic>
+              <a:graphicData uri="http://schemas.openxmlformats.org/drawingml/2006/picture">
+                <pic:pic>
+                  <pic:nvPicPr>
+                    <pic:cNvPr id="0" name="image11.png"/>
+                    <pic:cNvPicPr preferRelativeResize="0"/>
+                  </pic:nvPicPr>
+                  <pic:blipFill>
+                    <a:blip r:embed="rId23"/>
+                    <a:srcRect b="0" l="0" r="0" t="0"/>
+                    <a:stretch>
+                      <a:fillRect/>
+                    </a:stretch>
+                  </pic:blipFill>
+                  <pic:spPr>
+                    <a:xfrm>
+                      <a:off x="0" y="0"/>
+                      <a:ext cx="5731200" cy="3517900"/>
+                    </a:xfrm>
+                    <a:prstGeom prst="rect"/>
+                    <a:ln/>
+                  </pic:spPr>
+                </pic:pic>
+              </a:graphicData>
+            </a:graphic>
+          </wp:inline>
+        </w:drawing>
+      </w:r>
+      <w:r>
+        <w:rPr>
+          <w:rtl w:val="0"/>
+        </w:rPr>
+      </w:r>
+    </w:p>
+    <w:p>
+      <w:pPr>
+        <w:spacing w:line="276" w:lineRule="auto"/>
+        <w:rPr/>
+      </w:pPr>
+      <w:r>
+        <w:rPr>
+          <w:i w:val="1"/>
+          <w:sz w:val="18"/>
+          <w:szCs w:val="18"/>
+          <w:rtl w:val="0"/>
+        </w:rPr>
+        <w:t xml:space="preserve">Figure 12 : Distribution of Priority after SMOTE</w:t>
+      </w:r>
+      <w:r>
+        <w:rPr>
+          <w:rtl w:val="0"/>
+        </w:rPr>
+      </w:r>
+    </w:p>
+    <w:p>
+      <w:pPr>
+        <w:rPr/>
+      </w:pPr>
       <w:r>
         <w:rPr>
           <w:rtl w:val="0"/>
@@ -7380,278 +8055,8 @@
         <w:spacing w:before="280" w:line="259" w:lineRule="auto"/>
         <w:rPr/>
       </w:pPr>
-      <w:bookmarkStart w:colFirst="0" w:colLast="0" w:name="_heading=h.tg0djhlffkr1" w:id="62"/>
+      <w:bookmarkStart w:colFirst="0" w:colLast="0" w:name="_heading=h.uwiiuypo7rl7" w:id="62"/>
       <w:bookmarkEnd w:id="62"/>
-      <w:r>
-        <w:rPr>
-          <w:rtl w:val="0"/>
-        </w:rPr>
-      </w:r>
-    </w:p>
-    <w:p>
-      <w:pPr>
-        <w:rPr/>
-      </w:pPr>
-      <w:r>
-        <w:rPr>
-          <w:rtl w:val="0"/>
-        </w:rPr>
-      </w:r>
-    </w:p>
-    <w:p>
-      <w:pPr>
-        <w:rPr/>
-      </w:pPr>
-      <w:r>
-        <w:rPr>
-          <w:rtl w:val="0"/>
-        </w:rPr>
-      </w:r>
-    </w:p>
-    <w:p>
-      <w:pPr>
-        <w:rPr/>
-      </w:pPr>
-      <w:r>
-        <w:rPr>
-          <w:rtl w:val="0"/>
-        </w:rPr>
-      </w:r>
-    </w:p>
-    <w:p>
-      <w:pPr>
-        <w:rPr/>
-      </w:pPr>
-      <w:r>
-        <w:rPr>
-          <w:rtl w:val="0"/>
-        </w:rPr>
-      </w:r>
-    </w:p>
-    <w:p>
-      <w:pPr>
-        <w:rPr/>
-      </w:pPr>
-      <w:r>
-        <w:rPr>
-          <w:rtl w:val="0"/>
-        </w:rPr>
-      </w:r>
-    </w:p>
-    <w:p>
-      <w:pPr>
-        <w:rPr/>
-      </w:pPr>
-      <w:r>
-        <w:rPr>
-          <w:rtl w:val="0"/>
-        </w:rPr>
-      </w:r>
-    </w:p>
-    <w:p>
-      <w:pPr>
-        <w:rPr/>
-      </w:pPr>
-      <w:r>
-        <w:rPr>
-          <w:rtl w:val="0"/>
-        </w:rPr>
-      </w:r>
-    </w:p>
-    <w:p>
-      <w:pPr>
-        <w:rPr/>
-      </w:pPr>
-      <w:r>
-        <w:rPr>
-          <w:rtl w:val="0"/>
-        </w:rPr>
-      </w:r>
-    </w:p>
-    <w:p>
-      <w:pPr>
-        <w:rPr/>
-      </w:pPr>
-      <w:r>
-        <w:rPr>
-          <w:rtl w:val="0"/>
-        </w:rPr>
-      </w:r>
-    </w:p>
-    <w:p>
-      <w:pPr>
-        <w:rPr/>
-      </w:pPr>
-      <w:r>
-        <w:rPr>
-          <w:rtl w:val="0"/>
-        </w:rPr>
-      </w:r>
-    </w:p>
-    <w:p>
-      <w:pPr>
-        <w:rPr/>
-      </w:pPr>
-      <w:r>
-        <w:rPr>
-          <w:rtl w:val="0"/>
-        </w:rPr>
-      </w:r>
-    </w:p>
-    <w:p>
-      <w:pPr>
-        <w:rPr/>
-      </w:pPr>
-      <w:r>
-        <w:rPr>
-          <w:rtl w:val="0"/>
-        </w:rPr>
-      </w:r>
-    </w:p>
-    <w:p>
-      <w:pPr>
-        <w:rPr/>
-      </w:pPr>
-      <w:r>
-        <w:rPr>
-          <w:rtl w:val="0"/>
-        </w:rPr>
-      </w:r>
-    </w:p>
-    <w:p>
-      <w:pPr>
-        <w:rPr/>
-      </w:pPr>
-      <w:r>
-        <w:rPr>
-          <w:rtl w:val="0"/>
-        </w:rPr>
-      </w:r>
-    </w:p>
-    <w:p>
-      <w:pPr>
-        <w:rPr/>
-      </w:pPr>
-      <w:r>
-        <w:rPr>
-          <w:rtl w:val="0"/>
-        </w:rPr>
-      </w:r>
-    </w:p>
-    <w:p>
-      <w:pPr>
-        <w:rPr/>
-      </w:pPr>
-      <w:r>
-        <w:rPr>
-          <w:rtl w:val="0"/>
-        </w:rPr>
-      </w:r>
-    </w:p>
-    <w:p>
-      <w:pPr>
-        <w:rPr/>
-      </w:pPr>
-      <w:r>
-        <w:rPr>
-          <w:rtl w:val="0"/>
-        </w:rPr>
-      </w:r>
-    </w:p>
-    <w:p>
-      <w:pPr>
-        <w:rPr/>
-      </w:pPr>
-      <w:r>
-        <w:rPr>
-          <w:rtl w:val="0"/>
-        </w:rPr>
-      </w:r>
-    </w:p>
-    <w:p>
-      <w:pPr>
-        <w:rPr/>
-      </w:pPr>
-      <w:r>
-        <w:rPr>
-          <w:rtl w:val="0"/>
-        </w:rPr>
-      </w:r>
-    </w:p>
-    <w:p>
-      <w:pPr>
-        <w:rPr/>
-      </w:pPr>
-      <w:r>
-        <w:rPr>
-          <w:rtl w:val="0"/>
-        </w:rPr>
-      </w:r>
-    </w:p>
-    <w:p>
-      <w:pPr>
-        <w:rPr/>
-      </w:pPr>
-      <w:r>
-        <w:rPr>
-          <w:rtl w:val="0"/>
-        </w:rPr>
-      </w:r>
-    </w:p>
-    <w:p>
-      <w:pPr>
-        <w:rPr/>
-      </w:pPr>
-      <w:r>
-        <w:rPr>
-          <w:rtl w:val="0"/>
-        </w:rPr>
-      </w:r>
-    </w:p>
-    <w:p>
-      <w:pPr>
-        <w:rPr/>
-      </w:pPr>
-      <w:r>
-        <w:rPr>
-          <w:rtl w:val="0"/>
-        </w:rPr>
-      </w:r>
-    </w:p>
-    <w:p>
-      <w:pPr>
-        <w:rPr/>
-      </w:pPr>
-      <w:r>
-        <w:rPr>
-          <w:rtl w:val="0"/>
-        </w:rPr>
-      </w:r>
-    </w:p>
-    <w:p>
-      <w:pPr>
-        <w:rPr/>
-      </w:pPr>
-      <w:r>
-        <w:rPr>
-          <w:rtl w:val="0"/>
-        </w:rPr>
-      </w:r>
-    </w:p>
-    <w:p>
-      <w:pPr>
-        <w:rPr/>
-      </w:pPr>
-      <w:r>
-        <w:rPr>
-          <w:rtl w:val="0"/>
-        </w:rPr>
-      </w:r>
-    </w:p>
-    <w:p>
-      <w:pPr>
-        <w:rPr/>
-      </w:pPr>
       <w:r>
         <w:rPr>
           <w:rtl w:val="0"/>
@@ -8121,7 +8526,7 @@
         </w:rPr>
         <w:t xml:space="preserve">A Collaborative Research Study (2021) Support Transformation 2021: ServiceXRG. Available at:</w:t>
       </w:r>
-      <w:hyperlink r:id="rId20">
+      <w:hyperlink r:id="rId24">
         <w:r>
           <w:rPr>
             <w:rtl w:val="0"/>
@@ -8129,7 +8534,7 @@
           <w:t xml:space="preserve"> </w:t>
         </w:r>
       </w:hyperlink>
-      <w:hyperlink r:id="rId21">
+      <w:hyperlink r:id="rId25">
         <w:r>
           <w:rPr>
             <w:color w:val="1155cc"/>
@@ -8165,6 +8570,25 @@
           <w:ilvl w:val="0"/>
           <w:numId w:val="8"/>
         </w:numPr>
+        <w:spacing w:after="0" w:afterAutospacing="0"/>
+        <w:ind w:left="720" w:hanging="360"/>
+        <w:rPr>
+          <w:u w:val="none"/>
+        </w:rPr>
+      </w:pPr>
+      <w:r>
+        <w:rPr>
+          <w:rtl w:val="0"/>
+        </w:rPr>
+        <w:t xml:space="preserve">Bhargav Srinivasa-Desikan (2018) Natural Language Processing and Computational Linguistics : A Practical Guide to Text Analysis with Python, Gensim, SpaCy, and Keras. Birmingham, UK: Packt Publishing. Available at: https://research.ebsco.com/linkprocessor/plink?id=a6c95e9a-7760-30c7-98f2-096e5a66549c (Accessed: 17 May 2025).</w:t>
+      </w:r>
+    </w:p>
+    <w:p>
+      <w:pPr>
+        <w:numPr>
+          <w:ilvl w:val="0"/>
+          <w:numId w:val="8"/>
+        </w:numPr>
         <w:spacing w:after="0" w:afterAutospacing="0" w:before="0" w:beforeAutospacing="0" w:lineRule="auto"/>
         <w:ind w:left="720" w:right="600" w:hanging="360"/>
       </w:pPr>
@@ -8186,6 +8610,41 @@
           <w:rtl w:val="0"/>
         </w:rPr>
         <w:t xml:space="preserve">. Machine Learning Mastery.</w:t>
+      </w:r>
+    </w:p>
+    <w:p>
+      <w:pPr>
+        <w:numPr>
+          <w:ilvl w:val="0"/>
+          <w:numId w:val="8"/>
+        </w:numPr>
+        <w:spacing w:after="0" w:afterAutospacing="0" w:before="0" w:beforeAutospacing="0" w:lineRule="auto"/>
+        <w:ind w:left="720" w:right="600" w:hanging="360"/>
+        <w:rPr>
+          <w:u w:val="none"/>
+        </w:rPr>
+      </w:pPr>
+      <w:r>
+        <w:rPr>
+          <w:rtl w:val="0"/>
+        </w:rPr>
+        <w:t xml:space="preserve">Brownlee, J. (2021). SMOTE oversampling for imbalanced classification. Machine Learning Mastery. Available at: </w:t>
+      </w:r>
+      <w:hyperlink r:id="rId26">
+        <w:r>
+          <w:rPr>
+            <w:color w:val="1155cc"/>
+            <w:u w:val="single"/>
+            <w:rtl w:val="0"/>
+          </w:rPr>
+          <w:t xml:space="preserve">https://machinelearningmastery.com/smote-oversampling-for-imbalanced-classification/</w:t>
+        </w:r>
+      </w:hyperlink>
+      <w:r>
+        <w:rPr>
+          <w:rtl w:val="0"/>
+        </w:rPr>
+        <w:t xml:space="preserve"> (Accessed: 17 May 2025). </w:t>
       </w:r>
     </w:p>
     <w:p>
@@ -8213,7 +8672,7 @@
         </w:rPr>
         <w:t xml:space="preserve">Available at: </w:t>
       </w:r>
-      <w:hyperlink r:id="rId22">
+      <w:hyperlink r:id="rId27">
         <w:r>
           <w:rPr>
             <w:color w:val="1155cc"/>
@@ -8300,7 +8759,7 @@
         </w:rPr>
         <w:t xml:space="preserve">. High-Level Expert Group on Artificial Intelligence. Available at:</w:t>
       </w:r>
-      <w:hyperlink r:id="rId23">
+      <w:hyperlink r:id="rId28">
         <w:r>
           <w:rPr>
             <w:rtl w:val="0"/>
@@ -8308,7 +8767,7 @@
           <w:t xml:space="preserve"> </w:t>
         </w:r>
       </w:hyperlink>
-      <w:hyperlink r:id="rId24">
+      <w:hyperlink r:id="rId29">
         <w:r>
           <w:rPr>
             <w:color w:val="1155cc"/>
@@ -8372,7 +8831,7 @@
         </w:rPr>
         <w:t xml:space="preserve">. Available at:</w:t>
       </w:r>
-      <w:hyperlink r:id="rId25">
+      <w:hyperlink r:id="rId30">
         <w:r>
           <w:rPr>
             <w:rtl w:val="0"/>
@@ -8380,7 +8839,7 @@
           <w:t xml:space="preserve"> </w:t>
         </w:r>
       </w:hyperlink>
-      <w:hyperlink r:id="rId26">
+      <w:hyperlink r:id="rId31">
         <w:r>
           <w:rPr>
             <w:color w:val="1155cc"/>
@@ -8412,7 +8871,7 @@
         </w:rPr>
         <w:t xml:space="preserve">Scutt, J. and Quaadgras, T. (2024) The state of customer experience management, 2024. Qualtrics. Available at: </w:t>
       </w:r>
-      <w:hyperlink r:id="rId27">
+      <w:hyperlink r:id="rId32">
         <w:r>
           <w:rPr>
             <w:color w:val="1155cc"/>
@@ -8901,7 +9360,7 @@
       </w:r>
     </w:p>
     <w:sectPr>
-      <w:footerReference r:id="rId28" w:type="default"/>
+      <w:footerReference r:id="rId33" w:type="default"/>
       <w:type w:val="nextPage"/>
       <w:pgSz w:h="16838" w:w="11906" w:orient="portrait"/>
       <w:pgMar w:bottom="1440" w:top="1440" w:left="1440" w:right="1440" w:header="708" w:footer="708"/>
@@ -11530,6 +11989,19 @@
       </w:tblCellMar>
     </w:tblPr>
   </w:style>
+  <w:style w:type="table" w:styleId="Table10">
+    <w:basedOn w:val="TableNormal"/>
+    <w:tblPr>
+      <w:tblStyleRowBandSize w:val="1"/>
+      <w:tblStyleColBandSize w:val="1"/>
+      <w:tblCellMar>
+        <w:top w:w="100.0" w:type="dxa"/>
+        <w:left w:w="100.0" w:type="dxa"/>
+        <w:bottom w:w="100.0" w:type="dxa"/>
+        <w:right w:w="100.0" w:type="dxa"/>
+      </w:tblCellMar>
+    </w:tblPr>
+  </w:style>
 </w:styles>
 </file>
 
@@ -11830,7 +12302,7 @@
 
 <file path=customXML/item1.xml><?xml version="1.0" encoding="utf-8"?>
 <go:gDocsCustomXmlDataStorage xmlns:go="http://customooxmlschemas.google.com/" xmlns:r="http://schemas.openxmlformats.org/officeDocument/2006/relationships" uri="GoogleDocsCustomDataVersion2">
-  <go:docsCustomData xmlns:go="http://customooxmlschemas.google.com/" roundtripDataSignature="AMtx7mgwqEIYvZR3CC/IDCRGhiHyGvwCeA==">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</go:docsCustomData>
+  <go:docsCustomData xmlns:go="http://customooxmlschemas.google.com/" roundtripDataSignature="AMtx7miP5FRnb76YrcHrpHuhYiyFkQVXQQ==">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</go:docsCustomData>
 </go:gDocsCustomXmlDataStorage>
 </file>
 

</xml_diff>

<commit_message>
Machine Learning Implementation Section Part 1 - Capstone Report
Completed the following sections

- Introduction
- Queue and Priority Classification
- Model Implementations
- Hyperparameter Tuning
</commit_message>
<xml_diff>
--- a/Strategic Thinking - CA3 - Capstone Report - sba24098.docx
+++ b/Strategic Thinking - CA3 - Capstone Report - sba24098.docx
@@ -568,12 +568,12 @@
                 <wp:extent cx="228600" cy="9144000"/>
                 <wp:effectExtent b="0" l="0" r="0" t="0"/>
                 <wp:wrapNone/>
-                <wp:docPr id="1728545902" name="image16.png"/>
+                <wp:docPr id="1728545902" name="image14.png"/>
                 <a:graphic>
                   <a:graphicData uri="http://schemas.openxmlformats.org/drawingml/2006/picture">
                     <pic:pic>
                       <pic:nvPicPr>
-                        <pic:cNvPr id="0" name="image16.png"/>
+                        <pic:cNvPr id="0" name="image14.png"/>
                         <pic:cNvPicPr preferRelativeResize="0"/>
                       </pic:nvPicPr>
                       <pic:blipFill>
@@ -1188,12 +1188,12 @@
                 <wp:extent cx="5857875" cy="2933700"/>
                 <wp:effectExtent b="0" l="0" r="0" t="0"/>
                 <wp:wrapNone/>
-                <wp:docPr id="1728545901" name="image15.png"/>
+                <wp:docPr id="1728545901" name="image13.png"/>
                 <a:graphic>
                   <a:graphicData uri="http://schemas.openxmlformats.org/drawingml/2006/picture">
                     <pic:pic>
                       <pic:nvPicPr>
-                        <pic:cNvPr id="0" name="image15.png"/>
+                        <pic:cNvPr id="0" name="image13.png"/>
                         <pic:cNvPicPr preferRelativeResize="0"/>
                       </pic:nvPicPr>
                       <pic:blipFill>
@@ -1337,6 +1337,31 @@
           <w:rtl w:val="0"/>
         </w:rPr>
         <w:t xml:space="preserve">Contents</w:t>
+      </w:r>
+    </w:p>
+    <w:p>
+      <w:pPr>
+        <w:keepNext w:val="1"/>
+        <w:keepLines w:val="1"/>
+        <w:pBdr>
+          <w:top w:space="0" w:sz="0" w:val="nil"/>
+          <w:left w:space="0" w:sz="0" w:val="nil"/>
+          <w:bottom w:space="0" w:sz="0" w:val="nil"/>
+          <w:right w:space="0" w:sz="0" w:val="nil"/>
+          <w:between w:space="0" w:sz="0" w:val="nil"/>
+        </w:pBdr>
+        <w:spacing w:after="0" w:before="240" w:line="240" w:lineRule="auto"/>
+        <w:rPr>
+          <w:rFonts w:ascii="Play" w:cs="Play" w:eastAsia="Play" w:hAnsi="Play"/>
+          <w:color w:val="0f4761"/>
+          <w:sz w:val="32"/>
+          <w:szCs w:val="32"/>
+        </w:rPr>
+      </w:pPr>
+      <w:r>
+        <w:rPr>
+          <w:rtl w:val="0"/>
+        </w:rPr>
       </w:r>
     </w:p>
     <w:sdt>
@@ -1376,7 +1401,7 @@
           <w:hyperlink w:anchor="_heading=h.iwhnlia2udx9">
             <w:r>
               <w:rPr>
-                <w:rFonts w:ascii="Arial" w:cs="Arial" w:eastAsia="Arial" w:hAnsi="Arial"/>
+                <w:rFonts w:ascii="Calibri" w:cs="Calibri" w:eastAsia="Calibri" w:hAnsi="Calibri"/>
                 <w:b w:val="0"/>
                 <w:i w:val="0"/>
                 <w:smallCaps w:val="0"/>
@@ -1424,7 +1449,7 @@
           <w:hyperlink w:anchor="_heading=h.a9ct9i2s5jxw">
             <w:r>
               <w:rPr>
-                <w:rFonts w:ascii="Arial" w:cs="Arial" w:eastAsia="Arial" w:hAnsi="Arial"/>
+                <w:rFonts w:ascii="Calibri" w:cs="Calibri" w:eastAsia="Calibri" w:hAnsi="Calibri"/>
                 <w:b w:val="0"/>
                 <w:i w:val="0"/>
                 <w:smallCaps w:val="0"/>
@@ -1473,7 +1498,7 @@
           <w:hyperlink w:anchor="_heading=h.qo4nyijbs60q">
             <w:r>
               <w:rPr>
-                <w:rFonts w:ascii="Arial" w:cs="Arial" w:eastAsia="Arial" w:hAnsi="Arial"/>
+                <w:rFonts w:ascii="Calibri" w:cs="Calibri" w:eastAsia="Calibri" w:hAnsi="Calibri"/>
                 <w:b w:val="0"/>
                 <w:i w:val="0"/>
                 <w:smallCaps w:val="0"/>
@@ -1522,7 +1547,7 @@
           <w:hyperlink w:anchor="_heading=h.rz3t1342gtz6">
             <w:r>
               <w:rPr>
-                <w:rFonts w:ascii="Arial" w:cs="Arial" w:eastAsia="Arial" w:hAnsi="Arial"/>
+                <w:rFonts w:ascii="Calibri" w:cs="Calibri" w:eastAsia="Calibri" w:hAnsi="Calibri"/>
                 <w:b w:val="0"/>
                 <w:i w:val="0"/>
                 <w:smallCaps w:val="0"/>
@@ -1571,7 +1596,7 @@
           <w:hyperlink w:anchor="_heading=h.g1w32vx7f3ci">
             <w:r>
               <w:rPr>
-                <w:rFonts w:ascii="Arial" w:cs="Arial" w:eastAsia="Arial" w:hAnsi="Arial"/>
+                <w:rFonts w:ascii="Calibri" w:cs="Calibri" w:eastAsia="Calibri" w:hAnsi="Calibri"/>
                 <w:b w:val="0"/>
                 <w:i w:val="0"/>
                 <w:smallCaps w:val="0"/>
@@ -1620,7 +1645,7 @@
           <w:hyperlink w:anchor="_heading=h.ilmrq061ej1i">
             <w:r>
               <w:rPr>
-                <w:rFonts w:ascii="Arial" w:cs="Arial" w:eastAsia="Arial" w:hAnsi="Arial"/>
+                <w:rFonts w:ascii="Calibri" w:cs="Calibri" w:eastAsia="Calibri" w:hAnsi="Calibri"/>
                 <w:b w:val="0"/>
                 <w:i w:val="0"/>
                 <w:smallCaps w:val="0"/>
@@ -1668,7 +1693,7 @@
           <w:hyperlink w:anchor="_heading=h.1wrotxgnr9pe">
             <w:r>
               <w:rPr>
-                <w:rFonts w:ascii="Arial" w:cs="Arial" w:eastAsia="Arial" w:hAnsi="Arial"/>
+                <w:rFonts w:ascii="Calibri" w:cs="Calibri" w:eastAsia="Calibri" w:hAnsi="Calibri"/>
                 <w:b w:val="0"/>
                 <w:i w:val="0"/>
                 <w:smallCaps w:val="0"/>
@@ -1716,7 +1741,7 @@
           <w:hyperlink w:anchor="_heading=h.ghddo9dchlqy">
             <w:r>
               <w:rPr>
-                <w:rFonts w:ascii="Arial" w:cs="Arial" w:eastAsia="Arial" w:hAnsi="Arial"/>
+                <w:rFonts w:ascii="Calibri" w:cs="Calibri" w:eastAsia="Calibri" w:hAnsi="Calibri"/>
                 <w:b w:val="0"/>
                 <w:i w:val="0"/>
                 <w:smallCaps w:val="0"/>
@@ -1765,7 +1790,7 @@
           <w:hyperlink w:anchor="_heading=h.mju7tvg1fl8a">
             <w:r>
               <w:rPr>
-                <w:rFonts w:ascii="Arial" w:cs="Arial" w:eastAsia="Arial" w:hAnsi="Arial"/>
+                <w:rFonts w:ascii="Calibri" w:cs="Calibri" w:eastAsia="Calibri" w:hAnsi="Calibri"/>
                 <w:b w:val="0"/>
                 <w:i w:val="0"/>
                 <w:smallCaps w:val="0"/>
@@ -1814,7 +1839,7 @@
           <w:hyperlink w:anchor="_heading=h.gob9f75jk9tg">
             <w:r>
               <w:rPr>
-                <w:rFonts w:ascii="Arial" w:cs="Arial" w:eastAsia="Arial" w:hAnsi="Arial"/>
+                <w:rFonts w:ascii="Calibri" w:cs="Calibri" w:eastAsia="Calibri" w:hAnsi="Calibri"/>
                 <w:b w:val="0"/>
                 <w:i w:val="0"/>
                 <w:smallCaps w:val="0"/>
@@ -1863,7 +1888,7 @@
           <w:hyperlink w:anchor="_heading=h.3mvdcr9g6bxa">
             <w:r>
               <w:rPr>
-                <w:rFonts w:ascii="Arial" w:cs="Arial" w:eastAsia="Arial" w:hAnsi="Arial"/>
+                <w:rFonts w:ascii="Calibri" w:cs="Calibri" w:eastAsia="Calibri" w:hAnsi="Calibri"/>
                 <w:b w:val="0"/>
                 <w:i w:val="0"/>
                 <w:smallCaps w:val="0"/>
@@ -1912,7 +1937,7 @@
           <w:hyperlink w:anchor="_heading=h.a4uz4t8r96cz">
             <w:r>
               <w:rPr>
-                <w:rFonts w:ascii="Arial" w:cs="Arial" w:eastAsia="Arial" w:hAnsi="Arial"/>
+                <w:rFonts w:ascii="Calibri" w:cs="Calibri" w:eastAsia="Calibri" w:hAnsi="Calibri"/>
                 <w:b w:val="0"/>
                 <w:i w:val="0"/>
                 <w:smallCaps w:val="0"/>
@@ -1960,7 +1985,7 @@
           <w:hyperlink w:anchor="_heading=h.thyga22tfytf">
             <w:r>
               <w:rPr>
-                <w:rFonts w:ascii="Arial" w:cs="Arial" w:eastAsia="Arial" w:hAnsi="Arial"/>
+                <w:rFonts w:ascii="Calibri" w:cs="Calibri" w:eastAsia="Calibri" w:hAnsi="Calibri"/>
                 <w:b w:val="0"/>
                 <w:i w:val="0"/>
                 <w:smallCaps w:val="0"/>
@@ -2006,7 +2031,7 @@
               <w:vertAlign w:val="baseline"/>
             </w:rPr>
           </w:pPr>
-          <w:hyperlink w:anchor="_heading=h.nxckz65unbeu">
+          <w:hyperlink w:anchor="_heading=h.9w6g3c4wpd82">
             <w:r>
               <w:rPr>
                 <w:rFonts w:ascii="Arial" w:cs="Arial" w:eastAsia="Arial" w:hAnsi="Arial"/>
@@ -2055,7 +2080,7 @@
               <w:vertAlign w:val="baseline"/>
             </w:rPr>
           </w:pPr>
-          <w:hyperlink w:anchor="_heading=h.j5njo2ger7ia">
+          <w:hyperlink w:anchor="_heading=h.tjs7685zodwg">
             <w:r>
               <w:rPr>
                 <w:rFonts w:ascii="Arial" w:cs="Arial" w:eastAsia="Arial" w:hAnsi="Arial"/>
@@ -2071,9 +2096,9 @@
                 <w:vertAlign w:val="baseline"/>
                 <w:rtl w:val="0"/>
               </w:rPr>
-              <w:t xml:space="preserve">Queue Classification</w:t>
+              <w:t xml:space="preserve">Queue and Priority Classification</w:t>
               <w:tab/>
-              <w:t xml:space="preserve">15</w:t>
+              <w:t xml:space="preserve">16</w:t>
             </w:r>
           </w:hyperlink>
           <w:r>
@@ -2089,7 +2114,7 @@
               <w:tab w:val="right" w:leader="dot" w:pos="12000"/>
             </w:tabs>
             <w:spacing w:after="0" w:before="60" w:line="240" w:lineRule="auto"/>
-            <w:ind w:left="360" w:firstLine="0"/>
+            <w:ind w:left="720" w:firstLine="0"/>
             <w:rPr>
               <w:rFonts w:ascii="Arial" w:cs="Arial" w:eastAsia="Arial" w:hAnsi="Arial"/>
               <w:b w:val="0"/>
@@ -2104,10 +2129,10 @@
               <w:vertAlign w:val="baseline"/>
             </w:rPr>
           </w:pPr>
-          <w:hyperlink w:anchor="_heading=h.e416ulyextk8">
+          <w:hyperlink w:anchor="_heading=h.nxckz65unbeu">
             <w:r>
               <w:rPr>
-                <w:rFonts w:ascii="Arial" w:cs="Arial" w:eastAsia="Arial" w:hAnsi="Arial"/>
+                <w:rFonts w:ascii="Calibri" w:cs="Calibri" w:eastAsia="Calibri" w:hAnsi="Calibri"/>
                 <w:b w:val="0"/>
                 <w:i w:val="0"/>
                 <w:smallCaps w:val="0"/>
@@ -2120,9 +2145,254 @@
                 <w:vertAlign w:val="baseline"/>
                 <w:rtl w:val="0"/>
               </w:rPr>
-              <w:t xml:space="preserve">Priority Classification</w:t>
+              <w:t xml:space="preserve">Model Implementations</w:t>
               <w:tab/>
-              <w:t xml:space="preserve">15</w:t>
+              <w:t xml:space="preserve">16</w:t>
+            </w:r>
+          </w:hyperlink>
+          <w:r>
+            <w:rPr>
+              <w:rtl w:val="0"/>
+            </w:rPr>
+          </w:r>
+        </w:p>
+        <w:p>
+          <w:pPr>
+            <w:widowControl w:val="0"/>
+            <w:tabs>
+              <w:tab w:val="right" w:leader="dot" w:pos="12000"/>
+            </w:tabs>
+            <w:spacing w:after="0" w:before="60" w:line="240" w:lineRule="auto"/>
+            <w:ind w:left="720" w:firstLine="0"/>
+            <w:rPr>
+              <w:rFonts w:ascii="Arial" w:cs="Arial" w:eastAsia="Arial" w:hAnsi="Arial"/>
+              <w:b w:val="0"/>
+              <w:i w:val="0"/>
+              <w:smallCaps w:val="0"/>
+              <w:strike w:val="0"/>
+              <w:color w:val="000000"/>
+              <w:sz w:val="22"/>
+              <w:szCs w:val="22"/>
+              <w:u w:val="none"/>
+              <w:shd w:fill="auto" w:val="clear"/>
+              <w:vertAlign w:val="baseline"/>
+            </w:rPr>
+          </w:pPr>
+          <w:hyperlink w:anchor="_heading=h.s00emvg23i08">
+            <w:r>
+              <w:rPr>
+                <w:rFonts w:ascii="Calibri" w:cs="Calibri" w:eastAsia="Calibri" w:hAnsi="Calibri"/>
+                <w:b w:val="0"/>
+                <w:i w:val="0"/>
+                <w:smallCaps w:val="0"/>
+                <w:strike w:val="0"/>
+                <w:color w:val="000000"/>
+                <w:sz w:val="22"/>
+                <w:szCs w:val="22"/>
+                <w:u w:val="none"/>
+                <w:shd w:fill="auto" w:val="clear"/>
+                <w:vertAlign w:val="baseline"/>
+                <w:rtl w:val="0"/>
+              </w:rPr>
+              <w:t xml:space="preserve">Hyperparameter Tuning</w:t>
+              <w:tab/>
+              <w:t xml:space="preserve">17</w:t>
+            </w:r>
+          </w:hyperlink>
+          <w:r>
+            <w:rPr>
+              <w:rtl w:val="0"/>
+            </w:rPr>
+          </w:r>
+        </w:p>
+        <w:p>
+          <w:pPr>
+            <w:widowControl w:val="0"/>
+            <w:tabs>
+              <w:tab w:val="right" w:leader="dot" w:pos="12000"/>
+            </w:tabs>
+            <w:spacing w:after="0" w:before="60" w:line="240" w:lineRule="auto"/>
+            <w:ind w:left="720" w:firstLine="0"/>
+            <w:rPr>
+              <w:rFonts w:ascii="Arial" w:cs="Arial" w:eastAsia="Arial" w:hAnsi="Arial"/>
+              <w:b w:val="0"/>
+              <w:i w:val="0"/>
+              <w:smallCaps w:val="0"/>
+              <w:strike w:val="0"/>
+              <w:color w:val="000000"/>
+              <w:sz w:val="22"/>
+              <w:szCs w:val="22"/>
+              <w:u w:val="none"/>
+              <w:shd w:fill="auto" w:val="clear"/>
+              <w:vertAlign w:val="baseline"/>
+            </w:rPr>
+          </w:pPr>
+          <w:hyperlink w:anchor="_heading=h.axh87nozpeh7">
+            <w:r>
+              <w:rPr>
+                <w:rFonts w:ascii="Calibri" w:cs="Calibri" w:eastAsia="Calibri" w:hAnsi="Calibri"/>
+                <w:b w:val="0"/>
+                <w:i w:val="0"/>
+                <w:smallCaps w:val="0"/>
+                <w:strike w:val="0"/>
+                <w:color w:val="000000"/>
+                <w:sz w:val="22"/>
+                <w:szCs w:val="22"/>
+                <w:u w:val="none"/>
+                <w:shd w:fill="auto" w:val="clear"/>
+                <w:vertAlign w:val="baseline"/>
+                <w:rtl w:val="0"/>
+              </w:rPr>
+              <w:t xml:space="preserve">Cross-Validation and Model Performance</w:t>
+              <w:tab/>
+              <w:t xml:space="preserve">18</w:t>
+            </w:r>
+          </w:hyperlink>
+          <w:r>
+            <w:rPr>
+              <w:rtl w:val="0"/>
+            </w:rPr>
+          </w:r>
+        </w:p>
+        <w:p>
+          <w:pPr>
+            <w:widowControl w:val="0"/>
+            <w:tabs>
+              <w:tab w:val="right" w:leader="dot" w:pos="12000"/>
+            </w:tabs>
+            <w:spacing w:after="0" w:before="60" w:line="240" w:lineRule="auto"/>
+            <w:ind w:left="720" w:firstLine="0"/>
+            <w:rPr>
+              <w:rFonts w:ascii="Arial" w:cs="Arial" w:eastAsia="Arial" w:hAnsi="Arial"/>
+              <w:b w:val="0"/>
+              <w:i w:val="0"/>
+              <w:smallCaps w:val="0"/>
+              <w:strike w:val="0"/>
+              <w:color w:val="000000"/>
+              <w:sz w:val="22"/>
+              <w:szCs w:val="22"/>
+              <w:u w:val="none"/>
+              <w:shd w:fill="auto" w:val="clear"/>
+              <w:vertAlign w:val="baseline"/>
+            </w:rPr>
+          </w:pPr>
+          <w:hyperlink w:anchor="_heading=h.apfu6j6p8ro7">
+            <w:r>
+              <w:rPr>
+                <w:rFonts w:ascii="Calibri" w:cs="Calibri" w:eastAsia="Calibri" w:hAnsi="Calibri"/>
+                <w:b w:val="0"/>
+                <w:i w:val="0"/>
+                <w:smallCaps w:val="0"/>
+                <w:strike w:val="0"/>
+                <w:color w:val="000000"/>
+                <w:sz w:val="22"/>
+                <w:szCs w:val="22"/>
+                <w:u w:val="none"/>
+                <w:shd w:fill="auto" w:val="clear"/>
+                <w:vertAlign w:val="baseline"/>
+                <w:rtl w:val="0"/>
+              </w:rPr>
+              <w:t xml:space="preserve">Model Performance Comparison</w:t>
+              <w:tab/>
+              <w:t xml:space="preserve">18</w:t>
+            </w:r>
+          </w:hyperlink>
+          <w:r>
+            <w:rPr>
+              <w:rtl w:val="0"/>
+            </w:rPr>
+          </w:r>
+        </w:p>
+        <w:p>
+          <w:pPr>
+            <w:widowControl w:val="0"/>
+            <w:tabs>
+              <w:tab w:val="right" w:leader="dot" w:pos="12000"/>
+            </w:tabs>
+            <w:spacing w:after="0" w:before="60" w:line="240" w:lineRule="auto"/>
+            <w:ind w:left="720" w:firstLine="0"/>
+            <w:rPr>
+              <w:rFonts w:ascii="Arial" w:cs="Arial" w:eastAsia="Arial" w:hAnsi="Arial"/>
+              <w:b w:val="0"/>
+              <w:i w:val="0"/>
+              <w:smallCaps w:val="0"/>
+              <w:strike w:val="0"/>
+              <w:color w:val="000000"/>
+              <w:sz w:val="22"/>
+              <w:szCs w:val="22"/>
+              <w:u w:val="none"/>
+              <w:shd w:fill="auto" w:val="clear"/>
+              <w:vertAlign w:val="baseline"/>
+            </w:rPr>
+          </w:pPr>
+          <w:hyperlink w:anchor="_heading=h.wd653dc6xiap">
+            <w:r>
+              <w:rPr>
+                <w:rFonts w:ascii="Calibri" w:cs="Calibri" w:eastAsia="Calibri" w:hAnsi="Calibri"/>
+                <w:b w:val="0"/>
+                <w:i w:val="0"/>
+                <w:smallCaps w:val="0"/>
+                <w:strike w:val="0"/>
+                <w:color w:val="000000"/>
+                <w:sz w:val="22"/>
+                <w:szCs w:val="22"/>
+                <w:u w:val="none"/>
+                <w:shd w:fill="auto" w:val="clear"/>
+                <w:vertAlign w:val="baseline"/>
+                <w:rtl w:val="0"/>
+              </w:rPr>
+              <w:t xml:space="preserve">Learning Curve Analysis</w:t>
+              <w:tab/>
+              <w:t xml:space="preserve">18</w:t>
+            </w:r>
+          </w:hyperlink>
+          <w:r>
+            <w:rPr>
+              <w:rtl w:val="0"/>
+            </w:rPr>
+          </w:r>
+        </w:p>
+        <w:p>
+          <w:pPr>
+            <w:widowControl w:val="0"/>
+            <w:tabs>
+              <w:tab w:val="right" w:leader="dot" w:pos="12000"/>
+            </w:tabs>
+            <w:spacing w:after="0" w:before="60" w:line="240" w:lineRule="auto"/>
+            <w:ind w:left="720" w:firstLine="0"/>
+            <w:rPr>
+              <w:rFonts w:ascii="Arial" w:cs="Arial" w:eastAsia="Arial" w:hAnsi="Arial"/>
+              <w:b w:val="0"/>
+              <w:i w:val="0"/>
+              <w:smallCaps w:val="0"/>
+              <w:strike w:val="0"/>
+              <w:color w:val="000000"/>
+              <w:sz w:val="22"/>
+              <w:szCs w:val="22"/>
+              <w:u w:val="none"/>
+              <w:shd w:fill="auto" w:val="clear"/>
+              <w:vertAlign w:val="baseline"/>
+            </w:rPr>
+          </w:pPr>
+          <w:hyperlink w:anchor="_heading=h.hw3nugx0lb4s">
+            <w:r>
+              <w:rPr>
+                <w:rFonts w:ascii="Calibri" w:cs="Calibri" w:eastAsia="Calibri" w:hAnsi="Calibri"/>
+                <w:b w:val="0"/>
+                <w:i w:val="0"/>
+                <w:smallCaps w:val="0"/>
+                <w:strike w:val="0"/>
+                <w:color w:val="000000"/>
+                <w:sz w:val="22"/>
+                <w:szCs w:val="22"/>
+                <w:u w:val="none"/>
+                <w:shd w:fill="auto" w:val="clear"/>
+                <w:vertAlign w:val="baseline"/>
+                <w:rtl w:val="0"/>
+              </w:rPr>
+              <w:t xml:space="preserve">Model Evaluation and Selection</w:t>
+              <w:tab/>
+              <w:t xml:space="preserve">18</w:t>
             </w:r>
           </w:hyperlink>
           <w:r>
@@ -2156,7 +2426,7 @@
           <w:hyperlink w:anchor="_heading=h.2urusx1wxsl0">
             <w:r>
               <w:rPr>
-                <w:rFonts w:ascii="Arial" w:cs="Arial" w:eastAsia="Arial" w:hAnsi="Arial"/>
+                <w:rFonts w:ascii="Calibri" w:cs="Calibri" w:eastAsia="Calibri" w:hAnsi="Calibri"/>
                 <w:b w:val="0"/>
                 <w:i w:val="0"/>
                 <w:smallCaps w:val="0"/>
@@ -2171,7 +2441,7 @@
               </w:rPr>
               <w:t xml:space="preserve">Text Summarization</w:t>
               <w:tab/>
-              <w:t xml:space="preserve">15</w:t>
+              <w:t xml:space="preserve">18</w:t>
             </w:r>
           </w:hyperlink>
           <w:r>
@@ -2204,7 +2474,7 @@
           <w:hyperlink w:anchor="_heading=h.4meov5gce2ea">
             <w:r>
               <w:rPr>
-                <w:rFonts w:ascii="Arial" w:cs="Arial" w:eastAsia="Arial" w:hAnsi="Arial"/>
+                <w:rFonts w:ascii="Calibri" w:cs="Calibri" w:eastAsia="Calibri" w:hAnsi="Calibri"/>
                 <w:b w:val="0"/>
                 <w:i w:val="0"/>
                 <w:smallCaps w:val="0"/>
@@ -2219,7 +2489,7 @@
               </w:rPr>
               <w:t xml:space="preserve">Challenges and Solutions</w:t>
               <w:tab/>
-              <w:t xml:space="preserve">15</w:t>
+              <w:t xml:space="preserve">18</w:t>
             </w:r>
           </w:hyperlink>
           <w:r>
@@ -2252,7 +2522,7 @@
           <w:hyperlink w:anchor="_heading=h.t753oifbm5ds">
             <w:r>
               <w:rPr>
-                <w:rFonts w:ascii="Arial" w:cs="Arial" w:eastAsia="Arial" w:hAnsi="Arial"/>
+                <w:rFonts w:ascii="Calibri" w:cs="Calibri" w:eastAsia="Calibri" w:hAnsi="Calibri"/>
                 <w:b w:val="0"/>
                 <w:i w:val="0"/>
                 <w:smallCaps w:val="0"/>
@@ -2267,7 +2537,7 @@
               </w:rPr>
               <w:t xml:space="preserve">Conclusion</w:t>
               <w:tab/>
-              <w:t xml:space="preserve">15</w:t>
+              <w:t xml:space="preserve">18</w:t>
             </w:r>
           </w:hyperlink>
           <w:r>
@@ -2300,7 +2570,7 @@
           <w:hyperlink w:anchor="_heading=h.v4ym4uc1nj9b">
             <w:r>
               <w:rPr>
-                <w:rFonts w:ascii="Arial" w:cs="Arial" w:eastAsia="Arial" w:hAnsi="Arial"/>
+                <w:rFonts w:ascii="Calibri" w:cs="Calibri" w:eastAsia="Calibri" w:hAnsi="Calibri"/>
                 <w:b w:val="0"/>
                 <w:i w:val="0"/>
                 <w:smallCaps w:val="0"/>
@@ -2315,7 +2585,7 @@
               </w:rPr>
               <w:t xml:space="preserve">References</w:t>
               <w:tab/>
-              <w:t xml:space="preserve">16</w:t>
+              <w:t xml:space="preserve">19</w:t>
             </w:r>
           </w:hyperlink>
           <w:r>
@@ -2348,7 +2618,7 @@
           <w:hyperlink w:anchor="_heading=h.maswjxvzvz69">
             <w:r>
               <w:rPr>
-                <w:rFonts w:ascii="Arial" w:cs="Arial" w:eastAsia="Arial" w:hAnsi="Arial"/>
+                <w:rFonts w:ascii="Calibri" w:cs="Calibri" w:eastAsia="Calibri" w:hAnsi="Calibri"/>
                 <w:b w:val="0"/>
                 <w:i w:val="0"/>
                 <w:smallCaps w:val="0"/>
@@ -2363,7 +2633,7 @@
               </w:rPr>
               <w:t xml:space="preserve">Bibliography</w:t>
               <w:tab/>
-              <w:t xml:space="preserve">17</w:t>
+              <w:t xml:space="preserve">20</w:t>
             </w:r>
           </w:hyperlink>
           <w:r>
@@ -2450,7 +2720,7 @@
       <w:pPr>
         <w:numPr>
           <w:ilvl w:val="0"/>
-          <w:numId w:val="6"/>
+          <w:numId w:val="7"/>
         </w:numPr>
         <w:spacing w:after="0" w:afterAutospacing="0"/>
         <w:ind w:left="720" w:hanging="360"/>
@@ -2466,7 +2736,7 @@
       <w:pPr>
         <w:numPr>
           <w:ilvl w:val="0"/>
-          <w:numId w:val="6"/>
+          <w:numId w:val="7"/>
         </w:numPr>
         <w:spacing w:after="0" w:afterAutospacing="0"/>
         <w:ind w:left="720" w:hanging="360"/>
@@ -2482,7 +2752,7 @@
       <w:pPr>
         <w:numPr>
           <w:ilvl w:val="0"/>
-          <w:numId w:val="6"/>
+          <w:numId w:val="7"/>
         </w:numPr>
         <w:spacing w:after="0" w:lineRule="auto"/>
         <w:ind w:left="720" w:hanging="360"/>
@@ -2733,12 +3003,12 @@
             <wp:extent cx="5743575" cy="3086100"/>
             <wp:effectExtent b="12700" l="12700" r="12700" t="12700"/>
             <wp:wrapNone/>
-            <wp:docPr id="1728545914" name="image4.png"/>
+            <wp:docPr id="1728545914" name="image3.png"/>
             <a:graphic>
               <a:graphicData uri="http://schemas.openxmlformats.org/drawingml/2006/picture">
                 <pic:pic>
                   <pic:nvPicPr>
-                    <pic:cNvPr id="0" name="image4.png"/>
+                    <pic:cNvPr id="0" name="image3.png"/>
                     <pic:cNvPicPr preferRelativeResize="0"/>
                   </pic:nvPicPr>
                   <pic:blipFill>
@@ -2916,7 +3186,7 @@
       <w:pPr>
         <w:numPr>
           <w:ilvl w:val="0"/>
-          <w:numId w:val="2"/>
+          <w:numId w:val="4"/>
         </w:numPr>
         <w:spacing w:after="0" w:afterAutospacing="0"/>
         <w:ind w:left="720" w:hanging="360"/>
@@ -2940,7 +3210,7 @@
       <w:pPr>
         <w:numPr>
           <w:ilvl w:val="0"/>
-          <w:numId w:val="2"/>
+          <w:numId w:val="4"/>
         </w:numPr>
         <w:spacing w:after="0" w:afterAutospacing="0"/>
         <w:ind w:left="720" w:hanging="360"/>
@@ -2964,7 +3234,7 @@
       <w:pPr>
         <w:numPr>
           <w:ilvl w:val="0"/>
-          <w:numId w:val="2"/>
+          <w:numId w:val="4"/>
         </w:numPr>
         <w:ind w:left="720" w:hanging="360"/>
         <w:rPr/>
@@ -3085,12 +3355,12 @@
             <wp:extent cx="5731200" cy="3225800"/>
             <wp:effectExtent b="12700" l="12700" r="12700" t="12700"/>
             <wp:wrapNone/>
-            <wp:docPr id="1728545906" name="image13.png"/>
+            <wp:docPr id="1728545906" name="image15.png"/>
             <a:graphic>
               <a:graphicData uri="http://schemas.openxmlformats.org/drawingml/2006/picture">
                 <pic:pic>
                   <pic:nvPicPr>
-                    <pic:cNvPr id="0" name="image13.png"/>
+                    <pic:cNvPr id="0" name="image15.png"/>
                     <pic:cNvPicPr preferRelativeResize="0"/>
                   </pic:nvPicPr>
                   <pic:blipFill>
@@ -3520,7 +3790,7 @@
                   <w:widowControl w:val="0"/>
                   <w:numPr>
                     <w:ilvl w:val="0"/>
-                    <w:numId w:val="9"/>
+                    <w:numId w:val="10"/>
                   </w:numPr>
                   <w:spacing w:after="0" w:afterAutospacing="0" w:before="240" w:line="240" w:lineRule="auto"/>
                   <w:ind w:left="720" w:hanging="360"/>
@@ -3537,7 +3807,7 @@
                   <w:widowControl w:val="0"/>
                   <w:numPr>
                     <w:ilvl w:val="0"/>
-                    <w:numId w:val="9"/>
+                    <w:numId w:val="10"/>
                   </w:numPr>
                   <w:spacing w:after="0" w:afterAutospacing="0" w:before="0" w:beforeAutospacing="0" w:line="240" w:lineRule="auto"/>
                   <w:ind w:left="720" w:hanging="360"/>
@@ -3554,7 +3824,7 @@
                   <w:widowControl w:val="0"/>
                   <w:numPr>
                     <w:ilvl w:val="0"/>
-                    <w:numId w:val="9"/>
+                    <w:numId w:val="10"/>
                   </w:numPr>
                   <w:spacing w:after="240" w:before="0" w:beforeAutospacing="0" w:line="240" w:lineRule="auto"/>
                   <w:ind w:left="720" w:hanging="360"/>
@@ -4018,7 +4288,7 @@
                   <w:widowControl w:val="0"/>
                   <w:numPr>
                     <w:ilvl w:val="0"/>
-                    <w:numId w:val="1"/>
+                    <w:numId w:val="3"/>
                   </w:numPr>
                   <w:spacing w:after="0" w:line="240" w:lineRule="auto"/>
                   <w:ind w:left="720" w:hanging="360"/>
@@ -4036,7 +4306,7 @@
                   <w:widowControl w:val="0"/>
                   <w:numPr>
                     <w:ilvl w:val="0"/>
-                    <w:numId w:val="1"/>
+                    <w:numId w:val="3"/>
                   </w:numPr>
                   <w:spacing w:after="0" w:line="240" w:lineRule="auto"/>
                   <w:ind w:left="720" w:hanging="360"/>
@@ -5122,12 +5392,12 @@
             <wp:extent cx="5434013" cy="2809875"/>
             <wp:effectExtent b="0" l="0" r="0" t="0"/>
             <wp:wrapNone/>
-            <wp:docPr id="1728545907" name="image6.png"/>
+            <wp:docPr id="1728545907" name="image11.png"/>
             <a:graphic>
               <a:graphicData uri="http://schemas.openxmlformats.org/drawingml/2006/picture">
                 <pic:pic>
                   <pic:nvPicPr>
-                    <pic:cNvPr id="0" name="image6.png"/>
+                    <pic:cNvPr id="0" name="image11.png"/>
                     <pic:cNvPicPr preferRelativeResize="0"/>
                   </pic:nvPicPr>
                   <pic:blipFill>
@@ -5301,12 +5571,12 @@
             <wp:extent cx="5267325" cy="3228975"/>
             <wp:effectExtent b="0" l="0" r="0" t="0"/>
             <wp:wrapNone/>
-            <wp:docPr id="1728545910" name="image3.png"/>
+            <wp:docPr id="1728545910" name="image4.png"/>
             <a:graphic>
               <a:graphicData uri="http://schemas.openxmlformats.org/drawingml/2006/picture">
                 <pic:pic>
                   <pic:nvPicPr>
-                    <pic:cNvPr id="0" name="image3.png"/>
+                    <pic:cNvPr id="0" name="image4.png"/>
                     <pic:cNvPicPr preferRelativeResize="0"/>
                   </pic:nvPicPr>
                   <pic:blipFill>
@@ -5480,12 +5750,12 @@
             <wp:extent cx="5203990" cy="3097384"/>
             <wp:effectExtent b="0" l="0" r="0" t="0"/>
             <wp:wrapNone/>
-            <wp:docPr id="1728545904" name="image5.png"/>
+            <wp:docPr id="1728545904" name="image6.png"/>
             <a:graphic>
               <a:graphicData uri="http://schemas.openxmlformats.org/drawingml/2006/picture">
                 <pic:pic>
                   <pic:nvPicPr>
-                    <pic:cNvPr id="0" name="image5.png"/>
+                    <pic:cNvPr id="0" name="image6.png"/>
                     <pic:cNvPicPr preferRelativeResize="0"/>
                   </pic:nvPicPr>
                   <pic:blipFill>
@@ -5675,12 +5945,12 @@
             <wp:extent cx="5681663" cy="2915101"/>
             <wp:effectExtent b="0" l="0" r="0" t="0"/>
             <wp:wrapNone/>
-            <wp:docPr id="1728545911" name="image7.png"/>
+            <wp:docPr id="1728545911" name="image10.png"/>
             <a:graphic>
               <a:graphicData uri="http://schemas.openxmlformats.org/drawingml/2006/picture">
                 <pic:pic>
                   <pic:nvPicPr>
-                    <pic:cNvPr id="0" name="image7.png"/>
+                    <pic:cNvPr id="0" name="image10.png"/>
                     <pic:cNvPicPr preferRelativeResize="0"/>
                   </pic:nvPicPr>
                   <pic:blipFill>
@@ -6045,12 +6315,12 @@
             <wp:extent cx="5856872" cy="7948613"/>
             <wp:effectExtent b="0" l="0" r="0" t="0"/>
             <wp:wrapNone/>
-            <wp:docPr id="1728545913" name="image14.png"/>
+            <wp:docPr id="1728545913" name="image16.png"/>
             <a:graphic>
               <a:graphicData uri="http://schemas.openxmlformats.org/drawingml/2006/picture">
                 <pic:pic>
                   <pic:nvPicPr>
-                    <pic:cNvPr id="0" name="image14.png"/>
+                    <pic:cNvPr id="0" name="image16.png"/>
                     <pic:cNvPicPr preferRelativeResize="0"/>
                   </pic:nvPicPr>
                   <pic:blipFill>
@@ -7753,12 +8023,12 @@
           <wp:inline distB="114300" distT="114300" distL="114300" distR="114300">
             <wp:extent cx="5731200" cy="3517900"/>
             <wp:effectExtent b="0" l="0" r="0" t="0"/>
-            <wp:docPr id="1728545903" name="image9.png"/>
+            <wp:docPr id="1728545903" name="image5.png"/>
             <a:graphic>
               <a:graphicData uri="http://schemas.openxmlformats.org/drawingml/2006/picture">
                 <pic:pic>
                   <pic:nvPicPr>
-                    <pic:cNvPr id="0" name="image9.png"/>
+                    <pic:cNvPr id="0" name="image5.png"/>
                     <pic:cNvPicPr preferRelativeResize="0"/>
                   </pic:nvPicPr>
                   <pic:blipFill>
@@ -7828,12 +8098,12 @@
           <wp:inline distB="114300" distT="114300" distL="114300" distR="114300">
             <wp:extent cx="5731200" cy="3556000"/>
             <wp:effectExtent b="0" l="0" r="0" t="0"/>
-            <wp:docPr id="1728545905" name="image10.png"/>
+            <wp:docPr id="1728545905" name="image8.png"/>
             <a:graphic>
               <a:graphicData uri="http://schemas.openxmlformats.org/drawingml/2006/picture">
                 <pic:pic>
                   <pic:nvPicPr>
-                    <pic:cNvPr id="0" name="image10.png"/>
+                    <pic:cNvPr id="0" name="image8.png"/>
                     <pic:cNvPicPr preferRelativeResize="0"/>
                   </pic:nvPicPr>
                   <pic:blipFill>
@@ -7903,12 +8173,12 @@
           <wp:inline distB="114300" distT="114300" distL="114300" distR="114300">
             <wp:extent cx="5731200" cy="3517900"/>
             <wp:effectExtent b="0" l="0" r="0" t="0"/>
-            <wp:docPr id="1728545908" name="image8.png"/>
+            <wp:docPr id="1728545908" name="image9.png"/>
             <a:graphic>
               <a:graphicData uri="http://schemas.openxmlformats.org/drawingml/2006/picture">
                 <pic:pic>
                   <pic:nvPicPr>
-                    <pic:cNvPr id="0" name="image8.png"/>
+                    <pic:cNvPr id="0" name="image9.png"/>
                     <pic:cNvPicPr preferRelativeResize="0"/>
                   </pic:nvPicPr>
                   <pic:blipFill>
@@ -7982,12 +8252,12 @@
           <wp:inline distB="114300" distT="114300" distL="114300" distR="114300">
             <wp:extent cx="5731200" cy="3517900"/>
             <wp:effectExtent b="0" l="0" r="0" t="0"/>
-            <wp:docPr id="1728545912" name="image11.png"/>
+            <wp:docPr id="1728545912" name="image7.png"/>
             <a:graphic>
               <a:graphicData uri="http://schemas.openxmlformats.org/drawingml/2006/picture">
                 <pic:pic>
                   <pic:nvPicPr>
-                    <pic:cNvPr id="0" name="image11.png"/>
+                    <pic:cNvPr id="0" name="image7.png"/>
                     <pic:cNvPicPr preferRelativeResize="0"/>
                   </pic:nvPicPr>
                   <pic:blipFill>
@@ -8069,15 +8339,1396 @@
         <w:keepNext w:val="0"/>
         <w:keepLines w:val="0"/>
         <w:spacing w:before="280" w:line="259" w:lineRule="auto"/>
-        <w:rPr/>
+        <w:rPr>
+          <w:b w:val="1"/>
+        </w:rPr>
       </w:pPr>
       <w:bookmarkStart w:colFirst="0" w:colLast="0" w:name="_heading=h.thyga22tfytf" w:id="63"/>
       <w:bookmarkEnd w:id="63"/>
       <w:r>
         <w:rPr>
+          <w:b w:val="1"/>
           <w:rtl w:val="0"/>
         </w:rPr>
         <w:t xml:space="preserve">Machine Learning Implementation</w:t>
+      </w:r>
+    </w:p>
+    <w:p>
+      <w:pPr>
+        <w:rPr/>
+      </w:pPr>
+      <w:r>
+        <w:rPr>
+          <w:rtl w:val="0"/>
+        </w:rPr>
+        <w:br w:type="textWrapping"/>
+      </w:r>
+      <w:r>
+        <w:rPr>
+          <w:rtl w:val="0"/>
+        </w:rPr>
+        <w:t xml:space="preserve">This section outlines the machine learning implementation for classifying support tickets by queue and priority level, and summarizing ticket content. The objective is to develop accurate and efficient models capable of categorizing customer support tickets by queue and priority level, while also providing text summarization. In the following sections, I will provide detailed information on each stage of the model development and evaluation process.</w:t>
+        <w:br w:type="textWrapping"/>
+      </w:r>
+    </w:p>
+    <w:p>
+      <w:pPr>
+        <w:pStyle w:val="Heading2"/>
+        <w:rPr>
+          <w:b w:val="1"/>
+        </w:rPr>
+      </w:pPr>
+      <w:bookmarkStart w:colFirst="0" w:colLast="0" w:name="_heading=h.9w6g3c4wpd82" w:id="64"/>
+      <w:bookmarkEnd w:id="64"/>
+      <w:r>
+        <w:rPr>
+          <w:b w:val="1"/>
+          <w:rtl w:val="0"/>
+        </w:rPr>
+        <w:t xml:space="preserve">Technologies and Tools Used</w:t>
+        <w:br w:type="textWrapping"/>
+      </w:r>
+    </w:p>
+    <w:p>
+      <w:pPr>
+        <w:pStyle w:val="Heading2"/>
+        <w:rPr>
+          <w:b w:val="1"/>
+        </w:rPr>
+      </w:pPr>
+      <w:bookmarkStart w:colFirst="0" w:colLast="0" w:name="_heading=h.ldrs7ve4t6tc" w:id="65"/>
+      <w:bookmarkEnd w:id="65"/>
+      <w:r>
+        <w:rPr>
+          <w:rtl w:val="0"/>
+        </w:rPr>
+      </w:r>
+    </w:p>
+    <w:p>
+      <w:pPr>
+        <w:pStyle w:val="Heading2"/>
+        <w:rPr>
+          <w:b w:val="1"/>
+        </w:rPr>
+      </w:pPr>
+      <w:bookmarkStart w:colFirst="0" w:colLast="0" w:name="_heading=h.sply0jx2kewn" w:id="66"/>
+      <w:bookmarkEnd w:id="66"/>
+      <w:r>
+        <w:rPr>
+          <w:rtl w:val="0"/>
+        </w:rPr>
+      </w:r>
+    </w:p>
+    <w:p>
+      <w:pPr>
+        <w:pStyle w:val="Heading2"/>
+        <w:rPr>
+          <w:b w:val="1"/>
+        </w:rPr>
+      </w:pPr>
+      <w:bookmarkStart w:colFirst="0" w:colLast="0" w:name="_heading=h.y7qr9wgyfuvd" w:id="67"/>
+      <w:bookmarkEnd w:id="67"/>
+      <w:r>
+        <w:rPr>
+          <w:rtl w:val="0"/>
+        </w:rPr>
+      </w:r>
+    </w:p>
+    <w:p>
+      <w:pPr>
+        <w:pStyle w:val="Heading2"/>
+        <w:rPr>
+          <w:b w:val="1"/>
+        </w:rPr>
+      </w:pPr>
+      <w:bookmarkStart w:colFirst="0" w:colLast="0" w:name="_heading=h.pcrpoybmka6i" w:id="68"/>
+      <w:bookmarkEnd w:id="68"/>
+      <w:r>
+        <w:rPr>
+          <w:rtl w:val="0"/>
+        </w:rPr>
+      </w:r>
+    </w:p>
+    <w:p>
+      <w:pPr>
+        <w:pStyle w:val="Heading2"/>
+        <w:rPr>
+          <w:b w:val="1"/>
+        </w:rPr>
+      </w:pPr>
+      <w:bookmarkStart w:colFirst="0" w:colLast="0" w:name="_heading=h.c3urqo3iu6jh" w:id="69"/>
+      <w:bookmarkEnd w:id="69"/>
+      <w:r>
+        <w:rPr>
+          <w:rtl w:val="0"/>
+        </w:rPr>
+      </w:r>
+    </w:p>
+    <w:p>
+      <w:pPr>
+        <w:pStyle w:val="Heading2"/>
+        <w:rPr>
+          <w:b w:val="1"/>
+        </w:rPr>
+      </w:pPr>
+      <w:bookmarkStart w:colFirst="0" w:colLast="0" w:name="_heading=h.mz74ixntxzqy" w:id="70"/>
+      <w:bookmarkEnd w:id="70"/>
+      <w:r>
+        <w:rPr>
+          <w:rtl w:val="0"/>
+        </w:rPr>
+      </w:r>
+    </w:p>
+    <w:p>
+      <w:pPr>
+        <w:pStyle w:val="Heading2"/>
+        <w:rPr>
+          <w:b w:val="1"/>
+        </w:rPr>
+      </w:pPr>
+      <w:bookmarkStart w:colFirst="0" w:colLast="0" w:name="_heading=h.b9os2lcpdmd3" w:id="71"/>
+      <w:bookmarkEnd w:id="71"/>
+      <w:r>
+        <w:rPr>
+          <w:rtl w:val="0"/>
+        </w:rPr>
+      </w:r>
+    </w:p>
+    <w:p>
+      <w:pPr>
+        <w:pStyle w:val="Heading2"/>
+        <w:rPr>
+          <w:b w:val="1"/>
+        </w:rPr>
+      </w:pPr>
+      <w:bookmarkStart w:colFirst="0" w:colLast="0" w:name="_heading=h.kb238adxa2i1" w:id="72"/>
+      <w:bookmarkEnd w:id="72"/>
+      <w:r>
+        <w:rPr>
+          <w:rtl w:val="0"/>
+        </w:rPr>
+      </w:r>
+    </w:p>
+    <w:p>
+      <w:pPr>
+        <w:pStyle w:val="Heading2"/>
+        <w:rPr>
+          <w:b w:val="1"/>
+        </w:rPr>
+      </w:pPr>
+      <w:bookmarkStart w:colFirst="0" w:colLast="0" w:name="_heading=h.i4jupihkbq9m" w:id="73"/>
+      <w:bookmarkEnd w:id="73"/>
+      <w:r>
+        <w:rPr>
+          <w:rtl w:val="0"/>
+        </w:rPr>
+      </w:r>
+    </w:p>
+    <w:p>
+      <w:pPr>
+        <w:pStyle w:val="Heading2"/>
+        <w:rPr>
+          <w:b w:val="1"/>
+        </w:rPr>
+      </w:pPr>
+      <w:bookmarkStart w:colFirst="0" w:colLast="0" w:name="_heading=h.e4umsbxwta1c" w:id="74"/>
+      <w:bookmarkEnd w:id="74"/>
+      <w:r>
+        <w:rPr>
+          <w:rtl w:val="0"/>
+        </w:rPr>
+      </w:r>
+    </w:p>
+    <w:p>
+      <w:pPr>
+        <w:pStyle w:val="Heading2"/>
+        <w:rPr>
+          <w:b w:val="1"/>
+        </w:rPr>
+      </w:pPr>
+      <w:bookmarkStart w:colFirst="0" w:colLast="0" w:name="_heading=h.24py29k6h4tt" w:id="75"/>
+      <w:bookmarkEnd w:id="75"/>
+      <w:r>
+        <w:rPr>
+          <w:rtl w:val="0"/>
+        </w:rPr>
+      </w:r>
+    </w:p>
+    <w:p>
+      <w:pPr>
+        <w:pStyle w:val="Heading2"/>
+        <w:rPr>
+          <w:b w:val="1"/>
+        </w:rPr>
+      </w:pPr>
+      <w:bookmarkStart w:colFirst="0" w:colLast="0" w:name="_heading=h.lg3k1yuncgfd" w:id="76"/>
+      <w:bookmarkEnd w:id="76"/>
+      <w:r>
+        <w:rPr>
+          <w:rtl w:val="0"/>
+        </w:rPr>
+      </w:r>
+    </w:p>
+    <w:p>
+      <w:pPr>
+        <w:pStyle w:val="Heading2"/>
+        <w:rPr>
+          <w:b w:val="1"/>
+        </w:rPr>
+      </w:pPr>
+      <w:bookmarkStart w:colFirst="0" w:colLast="0" w:name="_heading=h.uq4kbdgi5wnx" w:id="77"/>
+      <w:bookmarkEnd w:id="77"/>
+      <w:r>
+        <w:rPr>
+          <w:rtl w:val="0"/>
+        </w:rPr>
+      </w:r>
+    </w:p>
+    <w:p>
+      <w:pPr>
+        <w:pStyle w:val="Heading2"/>
+        <w:rPr>
+          <w:b w:val="1"/>
+        </w:rPr>
+      </w:pPr>
+      <w:bookmarkStart w:colFirst="0" w:colLast="0" w:name="_heading=h.yeq5htsuq25" w:id="78"/>
+      <w:bookmarkEnd w:id="78"/>
+      <w:r>
+        <w:rPr>
+          <w:rtl w:val="0"/>
+        </w:rPr>
+      </w:r>
+    </w:p>
+    <w:p>
+      <w:pPr>
+        <w:pStyle w:val="Heading2"/>
+        <w:rPr>
+          <w:b w:val="1"/>
+        </w:rPr>
+      </w:pPr>
+      <w:bookmarkStart w:colFirst="0" w:colLast="0" w:name="_heading=h.vdv33111a22a" w:id="79"/>
+      <w:bookmarkEnd w:id="79"/>
+      <w:r>
+        <w:rPr>
+          <w:rtl w:val="0"/>
+        </w:rPr>
+      </w:r>
+    </w:p>
+    <w:p>
+      <w:pPr>
+        <w:pStyle w:val="Heading2"/>
+        <w:rPr>
+          <w:b w:val="1"/>
+        </w:rPr>
+      </w:pPr>
+      <w:bookmarkStart w:colFirst="0" w:colLast="0" w:name="_heading=h.61y3ykveuihn" w:id="80"/>
+      <w:bookmarkEnd w:id="80"/>
+      <w:r>
+        <w:rPr>
+          <w:rtl w:val="0"/>
+        </w:rPr>
+      </w:r>
+    </w:p>
+    <w:p>
+      <w:pPr>
+        <w:pStyle w:val="Heading2"/>
+        <w:rPr>
+          <w:b w:val="1"/>
+        </w:rPr>
+      </w:pPr>
+      <w:bookmarkStart w:colFirst="0" w:colLast="0" w:name="_heading=h.9w8c2ogll0lx" w:id="81"/>
+      <w:bookmarkEnd w:id="81"/>
+      <w:r>
+        <w:rPr>
+          <w:rtl w:val="0"/>
+        </w:rPr>
+      </w:r>
+    </w:p>
+    <w:p>
+      <w:pPr>
+        <w:rPr/>
+      </w:pPr>
+      <w:r>
+        <w:rPr>
+          <w:rtl w:val="0"/>
+        </w:rPr>
+      </w:r>
+    </w:p>
+    <w:p>
+      <w:pPr>
+        <w:pStyle w:val="Heading2"/>
+        <w:rPr>
+          <w:b w:val="1"/>
+        </w:rPr>
+      </w:pPr>
+      <w:bookmarkStart w:colFirst="0" w:colLast="0" w:name="_heading=h.tjs7685zodwg" w:id="82"/>
+      <w:bookmarkEnd w:id="82"/>
+      <w:r>
+        <w:rPr>
+          <w:b w:val="1"/>
+          <w:rtl w:val="0"/>
+        </w:rPr>
+        <w:t xml:space="preserve">Queue and Priority Classification</w:t>
+      </w:r>
+    </w:p>
+    <w:p>
+      <w:pPr>
+        <w:rPr/>
+      </w:pPr>
+      <w:r>
+        <w:rPr>
+          <w:rtl w:val="0"/>
+        </w:rPr>
+        <w:br w:type="textWrapping"/>
+        <w:t xml:space="preserve">I will be implementing five different machine learning models and evaluating their performance in classifying the ticket queue and priority level. Each model will undergo hyperparameter tuning, cross-validation, performance metric analysis, and learning curve analysis. The final step will be selecting the most suitable model for each task.</w:t>
+      </w:r>
+    </w:p>
+    <w:p>
+      <w:pPr>
+        <w:pStyle w:val="Heading3"/>
+        <w:keepNext w:val="0"/>
+        <w:keepLines w:val="0"/>
+        <w:spacing w:before="240" w:lineRule="auto"/>
+        <w:rPr>
+          <w:b w:val="1"/>
+        </w:rPr>
+      </w:pPr>
+      <w:bookmarkStart w:colFirst="0" w:colLast="0" w:name="_heading=h.nxckz65unbeu" w:id="83"/>
+      <w:bookmarkEnd w:id="83"/>
+      <w:r>
+        <w:rPr>
+          <w:b w:val="1"/>
+          <w:rtl w:val="0"/>
+        </w:rPr>
+        <w:t xml:space="preserve">Model Implementations</w:t>
+      </w:r>
+    </w:p>
+    <w:p>
+      <w:pPr>
+        <w:rPr/>
+      </w:pPr>
+      <w:r>
+        <w:rPr>
+          <w:rtl w:val="0"/>
+        </w:rPr>
+        <w:br w:type="textWrapping"/>
+        <w:t xml:space="preserve">This capstone project uses five classification algorithms: Decision Tree, K-Nearest Neighbors (KNN), LinearSVC (a linear Support Vector Machine), Naive Bayes, and Random Forest. The model selection was based on a comparative study on multi-class text classification for categorizing customer issues (Biju et al., 2018). The study found that Support Vector Machine (SVM) outperformed the other classifiers, achieving the highest accuracy on their dataset. </w:t>
+      </w:r>
+    </w:p>
+    <w:p>
+      <w:pPr>
+        <w:rPr/>
+      </w:pPr>
+      <w:r>
+        <w:rPr>
+          <w:rtl w:val="0"/>
+        </w:rPr>
+        <w:t xml:space="preserve">I applied and evaluated the same five classifiers, using LinearSVC to represent the SVM approach, and assessed their performance in classifying customer support tickets by queue and priority level. Below I have provided further information on the overview of the model classifiers:</w:t>
+        <w:br w:type="textWrapping"/>
+      </w:r>
+    </w:p>
+    <w:sdt>
+      <w:sdtPr>
+        <w:lock w:val="contentLocked"/>
+        <w:tag w:val="goog_rdk_9"/>
+      </w:sdtPr>
+      <w:sdtContent>
+        <w:tbl>
+          <w:tblPr>
+            <w:tblStyle w:val="Table11"/>
+            <w:tblW w:w="9000.0" w:type="dxa"/>
+            <w:jc w:val="left"/>
+            <w:tblBorders>
+              <w:top w:color="000000" w:space="0" w:sz="8" w:val="single"/>
+              <w:left w:color="000000" w:space="0" w:sz="8" w:val="single"/>
+              <w:bottom w:color="000000" w:space="0" w:sz="8" w:val="single"/>
+              <w:right w:color="000000" w:space="0" w:sz="8" w:val="single"/>
+              <w:insideH w:color="000000" w:space="0" w:sz="8" w:val="single"/>
+              <w:insideV w:color="000000" w:space="0" w:sz="8" w:val="single"/>
+            </w:tblBorders>
+            <w:tblLayout w:type="fixed"/>
+            <w:tblLook w:val="0600"/>
+          </w:tblPr>
+          <w:tblGrid>
+            <w:gridCol w:w="2400"/>
+            <w:gridCol w:w="6600"/>
+            <w:tblGridChange w:id="0">
+              <w:tblGrid>
+                <w:gridCol w:w="2400"/>
+                <w:gridCol w:w="6600"/>
+              </w:tblGrid>
+            </w:tblGridChange>
+          </w:tblGrid>
+          <w:tr>
+            <w:trPr>
+              <w:cantSplit w:val="0"/>
+              <w:tblHeader w:val="0"/>
+            </w:trPr>
+            <w:tc>
+              <w:tcPr>
+                <w:shd w:fill="cfe2f3" w:val="clear"/>
+                <w:tcMar>
+                  <w:top w:w="100.0" w:type="dxa"/>
+                  <w:left w:w="100.0" w:type="dxa"/>
+                  <w:bottom w:w="100.0" w:type="dxa"/>
+                  <w:right w:w="100.0" w:type="dxa"/>
+                </w:tcMar>
+                <w:vAlign w:val="top"/>
+              </w:tcPr>
+              <w:p>
+                <w:pPr>
+                  <w:rPr>
+                    <w:b w:val="1"/>
+                  </w:rPr>
+                </w:pPr>
+                <w:r>
+                  <w:rPr>
+                    <w:b w:val="1"/>
+                    <w:rtl w:val="0"/>
+                  </w:rPr>
+                  <w:t xml:space="preserve">Decision Tree</w:t>
+                </w:r>
+              </w:p>
+            </w:tc>
+            <w:tc>
+              <w:tcPr>
+                <w:shd w:fill="auto" w:val="clear"/>
+                <w:tcMar>
+                  <w:top w:w="100.0" w:type="dxa"/>
+                  <w:left w:w="100.0" w:type="dxa"/>
+                  <w:bottom w:w="100.0" w:type="dxa"/>
+                  <w:right w:w="100.0" w:type="dxa"/>
+                </w:tcMar>
+                <w:vAlign w:val="top"/>
+              </w:tcPr>
+              <w:p>
+                <w:pPr>
+                  <w:widowControl w:val="0"/>
+                  <w:spacing w:after="0" w:line="240" w:lineRule="auto"/>
+                  <w:rPr/>
+                </w:pPr>
+                <w:r>
+                  <w:rPr>
+                    <w:rtl w:val="0"/>
+                  </w:rPr>
+                  <w:t xml:space="preserve">A supervised machine learning method that splits data step-by-step using specific features to make predictions. For text classification, it uses terms as internal nodes and follows decision paths to determine the appropriate category. (Biju et al., 2018). </w:t>
+                </w:r>
+              </w:p>
+            </w:tc>
+          </w:tr>
+          <w:tr>
+            <w:trPr>
+              <w:cantSplit w:val="0"/>
+              <w:tblHeader w:val="0"/>
+            </w:trPr>
+            <w:tc>
+              <w:tcPr>
+                <w:shd w:fill="cfe2f3" w:val="clear"/>
+                <w:tcMar>
+                  <w:top w:w="100.0" w:type="dxa"/>
+                  <w:left w:w="100.0" w:type="dxa"/>
+                  <w:bottom w:w="100.0" w:type="dxa"/>
+                  <w:right w:w="100.0" w:type="dxa"/>
+                </w:tcMar>
+                <w:vAlign w:val="top"/>
+              </w:tcPr>
+              <w:p>
+                <w:pPr>
+                  <w:rPr>
+                    <w:b w:val="1"/>
+                  </w:rPr>
+                </w:pPr>
+                <w:r>
+                  <w:rPr>
+                    <w:b w:val="1"/>
+                    <w:rtl w:val="0"/>
+                  </w:rPr>
+                  <w:t xml:space="preserve">K-Nearest Neighbors </w:t>
+                </w:r>
+              </w:p>
+            </w:tc>
+            <w:tc>
+              <w:tcPr>
+                <w:shd w:fill="auto" w:val="clear"/>
+                <w:tcMar>
+                  <w:top w:w="100.0" w:type="dxa"/>
+                  <w:left w:w="100.0" w:type="dxa"/>
+                  <w:bottom w:w="100.0" w:type="dxa"/>
+                  <w:right w:w="100.0" w:type="dxa"/>
+                </w:tcMar>
+                <w:vAlign w:val="top"/>
+              </w:tcPr>
+              <w:p>
+                <w:pPr>
+                  <w:widowControl w:val="0"/>
+                  <w:spacing w:after="0" w:line="240" w:lineRule="auto"/>
+                  <w:rPr/>
+                </w:pPr>
+                <w:r>
+                  <w:rPr>
+                    <w:rtl w:val="0"/>
+                  </w:rPr>
+                  <w:t xml:space="preserve">K-Nearest Neighbors is a simple, non-parametric classification algorithm that uses similarity or distance measures such as cosine similarity or Euclidean distance to classify data points based on their neighbors. (Biju et al., 2018). </w:t>
+                </w:r>
+              </w:p>
+            </w:tc>
+          </w:tr>
+          <w:tr>
+            <w:trPr>
+              <w:cantSplit w:val="0"/>
+              <w:tblHeader w:val="0"/>
+            </w:trPr>
+            <w:tc>
+              <w:tcPr>
+                <w:shd w:fill="cfe2f3" w:val="clear"/>
+                <w:tcMar>
+                  <w:top w:w="100.0" w:type="dxa"/>
+                  <w:left w:w="100.0" w:type="dxa"/>
+                  <w:bottom w:w="100.0" w:type="dxa"/>
+                  <w:right w:w="100.0" w:type="dxa"/>
+                </w:tcMar>
+                <w:vAlign w:val="top"/>
+              </w:tcPr>
+              <w:p>
+                <w:pPr>
+                  <w:rPr>
+                    <w:b w:val="1"/>
+                  </w:rPr>
+                </w:pPr>
+                <w:r>
+                  <w:rPr>
+                    <w:b w:val="1"/>
+                    <w:rtl w:val="0"/>
+                  </w:rPr>
+                  <w:t xml:space="preserve">LinearSVC</w:t>
+                </w:r>
+              </w:p>
+            </w:tc>
+            <w:tc>
+              <w:tcPr>
+                <w:shd w:fill="auto" w:val="clear"/>
+                <w:tcMar>
+                  <w:top w:w="100.0" w:type="dxa"/>
+                  <w:left w:w="100.0" w:type="dxa"/>
+                  <w:bottom w:w="100.0" w:type="dxa"/>
+                  <w:right w:w="100.0" w:type="dxa"/>
+                </w:tcMar>
+                <w:vAlign w:val="top"/>
+              </w:tcPr>
+              <w:p>
+                <w:pPr>
+                  <w:widowControl w:val="0"/>
+                  <w:spacing w:after="0" w:line="240" w:lineRule="auto"/>
+                  <w:rPr/>
+                </w:pPr>
+                <w:r>
+                  <w:rPr>
+                    <w:rtl w:val="0"/>
+                  </w:rPr>
+                  <w:t xml:space="preserve">LinearSVC is a type of Support Vector Machine (SVM) used for classification tasks. It tries to find the best straight-line (or hyperplane) to separate different classes by maximizing the margin between them.</w:t>
+                </w:r>
+              </w:p>
+            </w:tc>
+          </w:tr>
+          <w:tr>
+            <w:trPr>
+              <w:cantSplit w:val="0"/>
+              <w:trHeight w:val="418.55468749999994" w:hRule="atLeast"/>
+              <w:tblHeader w:val="0"/>
+            </w:trPr>
+            <w:tc>
+              <w:tcPr>
+                <w:shd w:fill="cfe2f3" w:val="clear"/>
+                <w:tcMar>
+                  <w:top w:w="100.0" w:type="dxa"/>
+                  <w:left w:w="100.0" w:type="dxa"/>
+                  <w:bottom w:w="100.0" w:type="dxa"/>
+                  <w:right w:w="100.0" w:type="dxa"/>
+                </w:tcMar>
+                <w:vAlign w:val="top"/>
+              </w:tcPr>
+              <w:p>
+                <w:pPr>
+                  <w:rPr>
+                    <w:b w:val="1"/>
+                  </w:rPr>
+                </w:pPr>
+                <w:r>
+                  <w:rPr>
+                    <w:b w:val="1"/>
+                    <w:rtl w:val="0"/>
+                  </w:rPr>
+                  <w:t xml:space="preserve">Naive Bayes</w:t>
+                </w:r>
+              </w:p>
+            </w:tc>
+            <w:tc>
+              <w:tcPr>
+                <w:shd w:fill="auto" w:val="clear"/>
+                <w:tcMar>
+                  <w:top w:w="100.0" w:type="dxa"/>
+                  <w:left w:w="100.0" w:type="dxa"/>
+                  <w:bottom w:w="100.0" w:type="dxa"/>
+                  <w:right w:w="100.0" w:type="dxa"/>
+                </w:tcMar>
+                <w:vAlign w:val="top"/>
+              </w:tcPr>
+              <w:p>
+                <w:pPr>
+                  <w:spacing w:after="0" w:lineRule="auto"/>
+                  <w:rPr/>
+                </w:pPr>
+                <w:r>
+                  <w:rPr>
+                    <w:rtl w:val="0"/>
+                  </w:rPr>
+                  <w:t xml:space="preserve">A simple and effective classifier that uses Bayes' Theorem. It's commonly used for tasks like spam detection, organizing emails, document classification, sentiment analysis, and language recognition (Biju et al., 2018). </w:t>
+                </w:r>
+              </w:p>
+            </w:tc>
+          </w:tr>
+          <w:tr>
+            <w:trPr>
+              <w:cantSplit w:val="0"/>
+              <w:trHeight w:val="418.55468749999994" w:hRule="atLeast"/>
+              <w:tblHeader w:val="0"/>
+            </w:trPr>
+            <w:tc>
+              <w:tcPr>
+                <w:shd w:fill="cfe2f3" w:val="clear"/>
+                <w:tcMar>
+                  <w:top w:w="100.0" w:type="dxa"/>
+                  <w:left w:w="100.0" w:type="dxa"/>
+                  <w:bottom w:w="100.0" w:type="dxa"/>
+                  <w:right w:w="100.0" w:type="dxa"/>
+                </w:tcMar>
+                <w:vAlign w:val="top"/>
+              </w:tcPr>
+              <w:p>
+                <w:pPr>
+                  <w:rPr>
+                    <w:b w:val="1"/>
+                  </w:rPr>
+                </w:pPr>
+                <w:r>
+                  <w:rPr>
+                    <w:b w:val="1"/>
+                    <w:rtl w:val="0"/>
+                  </w:rPr>
+                  <w:t xml:space="preserve">Random Forest</w:t>
+                </w:r>
+              </w:p>
+            </w:tc>
+            <w:tc>
+              <w:tcPr>
+                <w:shd w:fill="auto" w:val="clear"/>
+                <w:tcMar>
+                  <w:top w:w="100.0" w:type="dxa"/>
+                  <w:left w:w="100.0" w:type="dxa"/>
+                  <w:bottom w:w="100.0" w:type="dxa"/>
+                  <w:right w:w="100.0" w:type="dxa"/>
+                </w:tcMar>
+                <w:vAlign w:val="top"/>
+              </w:tcPr>
+              <w:p>
+                <w:pPr>
+                  <w:spacing w:after="0" w:lineRule="auto"/>
+                  <w:rPr/>
+                </w:pPr>
+                <w:r>
+                  <w:rPr>
+                    <w:rtl w:val="0"/>
+                  </w:rPr>
+                  <w:t xml:space="preserve">Random Forest is a supervised learning method that builds multiple decision trees using random samples of data and averages their results for classification. </w:t>
+                </w:r>
+              </w:p>
+            </w:tc>
+          </w:tr>
+        </w:tbl>
+      </w:sdtContent>
+    </w:sdt>
+    <w:p>
+      <w:pPr>
+        <w:pStyle w:val="Heading2"/>
+        <w:spacing w:before="240" w:lineRule="auto"/>
+        <w:rPr/>
+      </w:pPr>
+      <w:bookmarkStart w:colFirst="0" w:colLast="0" w:name="_heading=h.2alx6ndu2am1" w:id="84"/>
+      <w:bookmarkEnd w:id="84"/>
+      <w:r>
+        <w:rPr>
+          <w:rtl w:val="0"/>
+        </w:rPr>
+      </w:r>
+    </w:p>
+    <w:p>
+      <w:pPr>
+        <w:rPr/>
+      </w:pPr>
+      <w:r>
+        <w:rPr>
+          <w:rtl w:val="0"/>
+        </w:rPr>
+      </w:r>
+    </w:p>
+    <w:p>
+      <w:pPr>
+        <w:rPr/>
+      </w:pPr>
+      <w:r>
+        <w:rPr>
+          <w:rtl w:val="0"/>
+        </w:rPr>
+      </w:r>
+    </w:p>
+    <w:p>
+      <w:pPr>
+        <w:pStyle w:val="Heading3"/>
+        <w:keepNext w:val="0"/>
+        <w:keepLines w:val="0"/>
+        <w:spacing w:before="240" w:lineRule="auto"/>
+        <w:rPr>
+          <w:b w:val="1"/>
+        </w:rPr>
+      </w:pPr>
+      <w:bookmarkStart w:colFirst="0" w:colLast="0" w:name="_heading=h.4hpxy8rnv2k4" w:id="85"/>
+      <w:bookmarkEnd w:id="85"/>
+      <w:r>
+        <w:rPr>
+          <w:rtl w:val="0"/>
+        </w:rPr>
+      </w:r>
+    </w:p>
+    <w:p>
+      <w:pPr>
+        <w:pStyle w:val="Heading3"/>
+        <w:keepNext w:val="0"/>
+        <w:keepLines w:val="0"/>
+        <w:spacing w:before="240" w:lineRule="auto"/>
+        <w:rPr/>
+      </w:pPr>
+      <w:bookmarkStart w:colFirst="0" w:colLast="0" w:name="_heading=h.s00emvg23i08" w:id="86"/>
+      <w:bookmarkEnd w:id="86"/>
+      <w:r>
+        <w:rPr>
+          <w:b w:val="1"/>
+          <w:rtl w:val="0"/>
+        </w:rPr>
+        <w:t xml:space="preserve">Hyperparameter Tuning</w:t>
+      </w:r>
+      <w:r>
+        <w:rPr>
+          <w:rtl w:val="0"/>
+        </w:rPr>
+      </w:r>
+    </w:p>
+    <w:p>
+      <w:pPr>
+        <w:spacing w:after="240" w:before="240" w:lineRule="auto"/>
+        <w:rPr/>
+      </w:pPr>
+      <w:r>
+        <w:rPr>
+          <w:rtl w:val="0"/>
+        </w:rPr>
+        <w:t xml:space="preserve">Hyperparameter tuning is a critical component in optimizing the performance and generalization of machine learning models (Ilemobayo et al., 2024). It involves identifying the optimal set of hyperparameters to achieve the best possible model performance. Each machine learning algorithm has its own unique set of hyperparameters, which can be adjusted based on the dataset and the specific task. I have applied commonly used hyperparameters appropriate to the machine learning algorithms listed below:</w:t>
+      </w:r>
+    </w:p>
+    <w:sdt>
+      <w:sdtPr>
+        <w:lock w:val="contentLocked"/>
+        <w:tag w:val="goog_rdk_10"/>
+      </w:sdtPr>
+      <w:sdtContent>
+        <w:tbl>
+          <w:tblPr>
+            <w:tblStyle w:val="Table12"/>
+            <w:tblW w:w="9000.0" w:type="dxa"/>
+            <w:jc w:val="left"/>
+            <w:tblBorders>
+              <w:top w:color="000000" w:space="0" w:sz="8" w:val="single"/>
+              <w:left w:color="000000" w:space="0" w:sz="8" w:val="single"/>
+              <w:bottom w:color="000000" w:space="0" w:sz="8" w:val="single"/>
+              <w:right w:color="000000" w:space="0" w:sz="8" w:val="single"/>
+              <w:insideH w:color="000000" w:space="0" w:sz="8" w:val="single"/>
+              <w:insideV w:color="000000" w:space="0" w:sz="8" w:val="single"/>
+            </w:tblBorders>
+            <w:tblLayout w:type="fixed"/>
+            <w:tblLook w:val="0600"/>
+          </w:tblPr>
+          <w:tblGrid>
+            <w:gridCol w:w="2205"/>
+            <w:gridCol w:w="6795"/>
+            <w:tblGridChange w:id="0">
+              <w:tblGrid>
+                <w:gridCol w:w="2205"/>
+                <w:gridCol w:w="6795"/>
+              </w:tblGrid>
+            </w:tblGridChange>
+          </w:tblGrid>
+          <w:tr>
+            <w:trPr>
+              <w:cantSplit w:val="0"/>
+              <w:tblHeader w:val="0"/>
+            </w:trPr>
+            <w:tc>
+              <w:tcPr>
+                <w:shd w:fill="cfe2f3" w:val="clear"/>
+                <w:tcMar>
+                  <w:top w:w="100.0" w:type="dxa"/>
+                  <w:left w:w="100.0" w:type="dxa"/>
+                  <w:bottom w:w="100.0" w:type="dxa"/>
+                  <w:right w:w="100.0" w:type="dxa"/>
+                </w:tcMar>
+                <w:vAlign w:val="top"/>
+              </w:tcPr>
+              <w:p>
+                <w:pPr>
+                  <w:spacing w:after="0" w:line="240" w:lineRule="auto"/>
+                  <w:rPr/>
+                </w:pPr>
+                <w:r>
+                  <w:rPr>
+                    <w:rtl w:val="0"/>
+                  </w:rPr>
+                </w:r>
+              </w:p>
+            </w:tc>
+            <w:tc>
+              <w:tcPr>
+                <w:shd w:fill="cfe2f3" w:val="clear"/>
+                <w:tcMar>
+                  <w:top w:w="100.0" w:type="dxa"/>
+                  <w:left w:w="100.0" w:type="dxa"/>
+                  <w:bottom w:w="100.0" w:type="dxa"/>
+                  <w:right w:w="100.0" w:type="dxa"/>
+                </w:tcMar>
+                <w:vAlign w:val="top"/>
+              </w:tcPr>
+              <w:p>
+                <w:pPr>
+                  <w:spacing w:after="0" w:line="240" w:lineRule="auto"/>
+                  <w:rPr>
+                    <w:b w:val="1"/>
+                  </w:rPr>
+                </w:pPr>
+                <w:r>
+                  <w:rPr>
+                    <w:b w:val="1"/>
+                    <w:rtl w:val="0"/>
+                  </w:rPr>
+                  <w:t xml:space="preserve">Hyperparameters </w:t>
+                </w:r>
+              </w:p>
+            </w:tc>
+          </w:tr>
+          <w:tr>
+            <w:trPr>
+              <w:cantSplit w:val="0"/>
+              <w:tblHeader w:val="0"/>
+            </w:trPr>
+            <w:tc>
+              <w:tcPr>
+                <w:shd w:fill="cfe2f3" w:val="clear"/>
+                <w:tcMar>
+                  <w:top w:w="100.0" w:type="dxa"/>
+                  <w:left w:w="100.0" w:type="dxa"/>
+                  <w:bottom w:w="100.0" w:type="dxa"/>
+                  <w:right w:w="100.0" w:type="dxa"/>
+                </w:tcMar>
+                <w:vAlign w:val="top"/>
+              </w:tcPr>
+              <w:p>
+                <w:pPr>
+                  <w:spacing w:after="0" w:line="240" w:lineRule="auto"/>
+                  <w:rPr>
+                    <w:b w:val="1"/>
+                  </w:rPr>
+                </w:pPr>
+                <w:r>
+                  <w:rPr>
+                    <w:b w:val="1"/>
+                    <w:rtl w:val="0"/>
+                  </w:rPr>
+                  <w:t xml:space="preserve">Decision Tree</w:t>
+                </w:r>
+              </w:p>
+            </w:tc>
+            <w:tc>
+              <w:tcPr>
+                <w:shd w:fill="auto" w:val="clear"/>
+                <w:tcMar>
+                  <w:top w:w="100.0" w:type="dxa"/>
+                  <w:left w:w="100.0" w:type="dxa"/>
+                  <w:bottom w:w="100.0" w:type="dxa"/>
+                  <w:right w:w="100.0" w:type="dxa"/>
+                </w:tcMar>
+                <w:vAlign w:val="top"/>
+              </w:tcPr>
+              <w:p>
+                <w:pPr>
+                  <w:spacing w:after="0" w:line="240" w:lineRule="auto"/>
+                  <w:rPr/>
+                </w:pPr>
+                <w:r>
+                  <w:rPr>
+                    <w:rtl w:val="0"/>
+                  </w:rPr>
+                  <w:t xml:space="preserve">'max_depth', 'min_samples_split', 'min_samples_leaf' ,'criterion'     </w:t>
+                </w:r>
+              </w:p>
+            </w:tc>
+          </w:tr>
+          <w:tr>
+            <w:trPr>
+              <w:cantSplit w:val="0"/>
+              <w:tblHeader w:val="0"/>
+            </w:trPr>
+            <w:tc>
+              <w:tcPr>
+                <w:shd w:fill="cfe2f3" w:val="clear"/>
+                <w:tcMar>
+                  <w:top w:w="100.0" w:type="dxa"/>
+                  <w:left w:w="100.0" w:type="dxa"/>
+                  <w:bottom w:w="100.0" w:type="dxa"/>
+                  <w:right w:w="100.0" w:type="dxa"/>
+                </w:tcMar>
+                <w:vAlign w:val="top"/>
+              </w:tcPr>
+              <w:p>
+                <w:pPr>
+                  <w:spacing w:after="0" w:line="240" w:lineRule="auto"/>
+                  <w:rPr>
+                    <w:b w:val="1"/>
+                  </w:rPr>
+                </w:pPr>
+                <w:r>
+                  <w:rPr>
+                    <w:b w:val="1"/>
+                    <w:rtl w:val="0"/>
+                  </w:rPr>
+                  <w:t xml:space="preserve">K-Nearest Neighbors </w:t>
+                </w:r>
+              </w:p>
+            </w:tc>
+            <w:tc>
+              <w:tcPr>
+                <w:shd w:fill="auto" w:val="clear"/>
+                <w:tcMar>
+                  <w:top w:w="100.0" w:type="dxa"/>
+                  <w:left w:w="100.0" w:type="dxa"/>
+                  <w:bottom w:w="100.0" w:type="dxa"/>
+                  <w:right w:w="100.0" w:type="dxa"/>
+                </w:tcMar>
+                <w:vAlign w:val="top"/>
+              </w:tcPr>
+              <w:p>
+                <w:pPr>
+                  <w:spacing w:after="0" w:line="240" w:lineRule="auto"/>
+                  <w:rPr/>
+                </w:pPr>
+                <w:r>
+                  <w:rPr>
+                    <w:rtl w:val="0"/>
+                  </w:rPr>
+                  <w:t xml:space="preserve">'n_neighbors', 'weights', 'metric'</w:t>
+                </w:r>
+              </w:p>
+            </w:tc>
+          </w:tr>
+          <w:tr>
+            <w:trPr>
+              <w:cantSplit w:val="0"/>
+              <w:tblHeader w:val="0"/>
+            </w:trPr>
+            <w:tc>
+              <w:tcPr>
+                <w:shd w:fill="cfe2f3" w:val="clear"/>
+                <w:tcMar>
+                  <w:top w:w="100.0" w:type="dxa"/>
+                  <w:left w:w="100.0" w:type="dxa"/>
+                  <w:bottom w:w="100.0" w:type="dxa"/>
+                  <w:right w:w="100.0" w:type="dxa"/>
+                </w:tcMar>
+                <w:vAlign w:val="top"/>
+              </w:tcPr>
+              <w:p>
+                <w:pPr>
+                  <w:spacing w:after="0" w:line="240" w:lineRule="auto"/>
+                  <w:rPr>
+                    <w:b w:val="1"/>
+                  </w:rPr>
+                </w:pPr>
+                <w:r>
+                  <w:rPr>
+                    <w:b w:val="1"/>
+                    <w:rtl w:val="0"/>
+                  </w:rPr>
+                  <w:t xml:space="preserve">LinearSVC</w:t>
+                </w:r>
+              </w:p>
+            </w:tc>
+            <w:tc>
+              <w:tcPr>
+                <w:shd w:fill="auto" w:val="clear"/>
+                <w:tcMar>
+                  <w:top w:w="100.0" w:type="dxa"/>
+                  <w:left w:w="100.0" w:type="dxa"/>
+                  <w:bottom w:w="100.0" w:type="dxa"/>
+                  <w:right w:w="100.0" w:type="dxa"/>
+                </w:tcMar>
+                <w:vAlign w:val="top"/>
+              </w:tcPr>
+              <w:p>
+                <w:pPr>
+                  <w:spacing w:after="0" w:line="240" w:lineRule="auto"/>
+                  <w:rPr/>
+                </w:pPr>
+                <w:r>
+                  <w:rPr>
+                    <w:rtl w:val="0"/>
+                  </w:rPr>
+                  <w:t xml:space="preserve">'C', 'tol', 'max_iter'</w:t>
+                </w:r>
+              </w:p>
+            </w:tc>
+          </w:tr>
+          <w:tr>
+            <w:trPr>
+              <w:cantSplit w:val="0"/>
+              <w:tblHeader w:val="0"/>
+            </w:trPr>
+            <w:tc>
+              <w:tcPr>
+                <w:shd w:fill="cfe2f3" w:val="clear"/>
+                <w:tcMar>
+                  <w:top w:w="100.0" w:type="dxa"/>
+                  <w:left w:w="100.0" w:type="dxa"/>
+                  <w:bottom w:w="100.0" w:type="dxa"/>
+                  <w:right w:w="100.0" w:type="dxa"/>
+                </w:tcMar>
+                <w:vAlign w:val="top"/>
+              </w:tcPr>
+              <w:p>
+                <w:pPr>
+                  <w:spacing w:after="0" w:line="240" w:lineRule="auto"/>
+                  <w:rPr>
+                    <w:b w:val="1"/>
+                  </w:rPr>
+                </w:pPr>
+                <w:r>
+                  <w:rPr>
+                    <w:b w:val="1"/>
+                    <w:rtl w:val="0"/>
+                  </w:rPr>
+                  <w:t xml:space="preserve">Naive Bayes</w:t>
+                </w:r>
+              </w:p>
+            </w:tc>
+            <w:tc>
+              <w:tcPr>
+                <w:shd w:fill="auto" w:val="clear"/>
+                <w:tcMar>
+                  <w:top w:w="100.0" w:type="dxa"/>
+                  <w:left w:w="100.0" w:type="dxa"/>
+                  <w:bottom w:w="100.0" w:type="dxa"/>
+                  <w:right w:w="100.0" w:type="dxa"/>
+                </w:tcMar>
+                <w:vAlign w:val="top"/>
+              </w:tcPr>
+              <w:p>
+                <w:pPr>
+                  <w:spacing w:after="0" w:line="240" w:lineRule="auto"/>
+                  <w:rPr/>
+                </w:pPr>
+                <w:r>
+                  <w:rPr>
+                    <w:rtl w:val="0"/>
+                  </w:rPr>
+                  <w:t xml:space="preserve">'var_smoothing'</w:t>
+                </w:r>
+              </w:p>
+            </w:tc>
+          </w:tr>
+          <w:tr>
+            <w:trPr>
+              <w:cantSplit w:val="0"/>
+              <w:tblHeader w:val="0"/>
+            </w:trPr>
+            <w:tc>
+              <w:tcPr>
+                <w:shd w:fill="cfe2f3" w:val="clear"/>
+                <w:tcMar>
+                  <w:top w:w="100.0" w:type="dxa"/>
+                  <w:left w:w="100.0" w:type="dxa"/>
+                  <w:bottom w:w="100.0" w:type="dxa"/>
+                  <w:right w:w="100.0" w:type="dxa"/>
+                </w:tcMar>
+                <w:vAlign w:val="top"/>
+              </w:tcPr>
+              <w:p>
+                <w:pPr>
+                  <w:spacing w:after="0" w:line="240" w:lineRule="auto"/>
+                  <w:rPr>
+                    <w:b w:val="1"/>
+                  </w:rPr>
+                </w:pPr>
+                <w:r>
+                  <w:rPr>
+                    <w:b w:val="1"/>
+                    <w:rtl w:val="0"/>
+                  </w:rPr>
+                  <w:t xml:space="preserve">Random Forest</w:t>
+                </w:r>
+              </w:p>
+            </w:tc>
+            <w:tc>
+              <w:tcPr>
+                <w:shd w:fill="auto" w:val="clear"/>
+                <w:tcMar>
+                  <w:top w:w="100.0" w:type="dxa"/>
+                  <w:left w:w="100.0" w:type="dxa"/>
+                  <w:bottom w:w="100.0" w:type="dxa"/>
+                  <w:right w:w="100.0" w:type="dxa"/>
+                </w:tcMar>
+                <w:vAlign w:val="top"/>
+              </w:tcPr>
+              <w:p>
+                <w:pPr>
+                  <w:spacing w:after="0" w:line="240" w:lineRule="auto"/>
+                  <w:rPr/>
+                </w:pPr>
+                <w:r>
+                  <w:rPr>
+                    <w:rtl w:val="0"/>
+                  </w:rPr>
+                  <w:t xml:space="preserve">'n_estimators’, 'max_depth', 'min_samples_split',  'min_samples_leaf, 'max_features'</w:t>
+                </w:r>
+              </w:p>
+            </w:tc>
+          </w:tr>
+        </w:tbl>
+      </w:sdtContent>
+    </w:sdt>
+    <w:p>
+      <w:pPr>
+        <w:rPr/>
+      </w:pPr>
+      <w:r>
+        <w:rPr>
+          <w:rtl w:val="0"/>
+        </w:rPr>
+      </w:r>
+    </w:p>
+    <w:p>
+      <w:pPr>
+        <w:rPr/>
+      </w:pPr>
+      <w:r>
+        <w:rPr>
+          <w:rtl w:val="0"/>
+        </w:rPr>
+        <w:t xml:space="preserve">When tuning hyperparameters in machine learning models, two common techniques are GridSearchCV and RandomizedSearchCV. GridSearchCV is used to identify the optimal set of hyperparameters by going through all possible hyperparameter combinations (Agrawal, 2020). While this approach increases the chances of finding the best parameters, it is often computationally expensive and time-consuming. </w:t>
+      </w:r>
+    </w:p>
+    <w:p>
+      <w:pPr>
+        <w:rPr/>
+      </w:pPr>
+      <w:r>
+        <w:rPr>
+          <w:rtl w:val="0"/>
+        </w:rPr>
+        <w:t xml:space="preserve">An alternative approach would be implementing RandomizedSearchCV which randomly samples a fixed number of combinations from a specified distribution of hyperparameter values. Based on the above hyperparameters, I implemented RandomizedSearchCV due to its speed and efficiency. </w:t>
+      </w:r>
+    </w:p>
+    <w:p>
+      <w:pPr>
+        <w:spacing w:after="240" w:before="240" w:lineRule="auto"/>
+        <w:rPr/>
+      </w:pPr>
+      <w:r>
+        <w:rPr>
+          <w:rtl w:val="0"/>
+        </w:rPr>
+      </w:r>
+    </w:p>
+    <w:p>
+      <w:pPr>
+        <w:spacing w:after="240" w:before="240" w:lineRule="auto"/>
+        <w:rPr/>
+      </w:pPr>
+      <w:r>
+        <w:rPr>
+          <w:rtl w:val="0"/>
+        </w:rPr>
+      </w:r>
+    </w:p>
+    <w:p>
+      <w:pPr>
+        <w:spacing w:after="240" w:before="240" w:lineRule="auto"/>
+        <w:rPr/>
+      </w:pPr>
+      <w:r>
+        <w:rPr>
+          <w:rtl w:val="0"/>
+        </w:rPr>
+      </w:r>
+    </w:p>
+    <w:p>
+      <w:pPr>
+        <w:rPr/>
+      </w:pPr>
+      <w:r>
+        <w:rPr>
+          <w:rtl w:val="0"/>
+        </w:rPr>
+      </w:r>
+    </w:p>
+    <w:p>
+      <w:pPr>
+        <w:rPr/>
+      </w:pPr>
+      <w:r>
+        <w:rPr>
+          <w:rtl w:val="0"/>
+        </w:rPr>
+      </w:r>
+    </w:p>
+    <w:p>
+      <w:pPr>
+        <w:pStyle w:val="Heading3"/>
+        <w:spacing w:after="240" w:before="240" w:lineRule="auto"/>
+        <w:rPr>
+          <w:b w:val="1"/>
+        </w:rPr>
+      </w:pPr>
+      <w:bookmarkStart w:colFirst="0" w:colLast="0" w:name="_heading=h.gchnsngtnh71" w:id="87"/>
+      <w:bookmarkEnd w:id="87"/>
+      <w:r>
+        <w:rPr>
+          <w:rtl w:val="0"/>
+        </w:rPr>
+      </w:r>
+    </w:p>
+    <w:p>
+      <w:pPr>
+        <w:rPr/>
+      </w:pPr>
+      <w:r>
+        <w:rPr>
+          <w:rtl w:val="0"/>
+        </w:rPr>
+      </w:r>
+    </w:p>
+    <w:p>
+      <w:pPr>
+        <w:rPr/>
+      </w:pPr>
+      <w:r>
+        <w:rPr>
+          <w:rtl w:val="0"/>
+        </w:rPr>
+      </w:r>
+    </w:p>
+    <w:p>
+      <w:pPr>
+        <w:pStyle w:val="Heading3"/>
+        <w:spacing w:after="240" w:before="240" w:lineRule="auto"/>
+        <w:rPr>
+          <w:b w:val="1"/>
+        </w:rPr>
+      </w:pPr>
+      <w:bookmarkStart w:colFirst="0" w:colLast="0" w:name="_heading=h.faia0fj0i5vo" w:id="88"/>
+      <w:bookmarkEnd w:id="88"/>
+      <w:r>
+        <w:rPr>
+          <w:rtl w:val="0"/>
+        </w:rPr>
+      </w:r>
+    </w:p>
+    <w:p>
+      <w:pPr>
+        <w:pStyle w:val="Heading3"/>
+        <w:spacing w:after="240" w:before="240" w:lineRule="auto"/>
+        <w:rPr>
+          <w:b w:val="1"/>
+        </w:rPr>
+      </w:pPr>
+      <w:bookmarkStart w:colFirst="0" w:colLast="0" w:name="_heading=h.axh87nozpeh7" w:id="89"/>
+      <w:bookmarkEnd w:id="89"/>
+      <w:r>
+        <w:rPr>
+          <w:b w:val="1"/>
+          <w:rtl w:val="0"/>
+        </w:rPr>
+        <w:t xml:space="preserve">Cross-Validation and Model Performance</w:t>
+      </w:r>
+    </w:p>
+    <w:p>
+      <w:pPr>
+        <w:pStyle w:val="Heading3"/>
+        <w:spacing w:after="240" w:before="240" w:lineRule="auto"/>
+        <w:rPr>
+          <w:b w:val="1"/>
+        </w:rPr>
+      </w:pPr>
+      <w:bookmarkStart w:colFirst="0" w:colLast="0" w:name="_heading=h.apfu6j6p8ro7" w:id="90"/>
+      <w:bookmarkEnd w:id="90"/>
+      <w:r>
+        <w:rPr>
+          <w:b w:val="1"/>
+          <w:rtl w:val="0"/>
+        </w:rPr>
+        <w:t xml:space="preserve">Model Performance Comparison</w:t>
+      </w:r>
+    </w:p>
+    <w:p>
+      <w:pPr>
+        <w:pStyle w:val="Heading3"/>
+        <w:spacing w:after="240" w:before="240" w:lineRule="auto"/>
+        <w:rPr>
+          <w:b w:val="1"/>
+        </w:rPr>
+      </w:pPr>
+      <w:bookmarkStart w:colFirst="0" w:colLast="0" w:name="_heading=h.wd653dc6xiap" w:id="91"/>
+      <w:bookmarkEnd w:id="91"/>
+      <w:r>
+        <w:rPr>
+          <w:b w:val="1"/>
+          <w:rtl w:val="0"/>
+        </w:rPr>
+        <w:t xml:space="preserve">Learning Curve Analysis</w:t>
+      </w:r>
+    </w:p>
+    <w:p>
+      <w:pPr>
+        <w:pStyle w:val="Heading3"/>
+        <w:keepNext w:val="0"/>
+        <w:keepLines w:val="0"/>
+        <w:spacing w:before="280" w:line="259" w:lineRule="auto"/>
+        <w:rPr>
+          <w:b w:val="1"/>
+        </w:rPr>
+      </w:pPr>
+      <w:bookmarkStart w:colFirst="0" w:colLast="0" w:name="_heading=h.hw3nugx0lb4s" w:id="92"/>
+      <w:bookmarkEnd w:id="92"/>
+      <w:r>
+        <w:rPr>
+          <w:b w:val="1"/>
+          <w:rtl w:val="0"/>
+        </w:rPr>
+        <w:t xml:space="preserve">Model Evaluation and Selection</w:t>
+      </w:r>
+    </w:p>
+    <w:p>
+      <w:pPr>
+        <w:rPr/>
+      </w:pPr>
+      <w:r>
+        <w:rPr>
+          <w:rtl w:val="0"/>
+        </w:rPr>
       </w:r>
     </w:p>
     <w:p>
@@ -8085,33 +9736,204 @@
         <w:pStyle w:val="Heading2"/>
         <w:keepNext w:val="0"/>
         <w:keepLines w:val="0"/>
-        <w:spacing w:before="240" w:lineRule="auto"/>
-        <w:rPr/>
-      </w:pPr>
-      <w:bookmarkStart w:colFirst="0" w:colLast="0" w:name="_heading=h.nxckz65unbeu" w:id="64"/>
-      <w:bookmarkEnd w:id="64"/>
-      <w:r>
-        <w:rPr>
-          <w:rtl w:val="0"/>
-        </w:rPr>
-        <w:t xml:space="preserve">Technologies and Tools Used</w:t>
-      </w:r>
-    </w:p>
-    <w:p>
-      <w:pPr>
-        <w:pStyle w:val="Heading2"/>
+        <w:spacing w:before="280" w:line="259" w:lineRule="auto"/>
+        <w:rPr/>
+      </w:pPr>
+      <w:bookmarkStart w:colFirst="0" w:colLast="0" w:name="_heading=h.2urusx1wxsl0" w:id="93"/>
+      <w:bookmarkEnd w:id="93"/>
+      <w:r>
+        <w:rPr>
+          <w:rtl w:val="0"/>
+        </w:rPr>
+        <w:t xml:space="preserve">Text Summarization </w:t>
+      </w:r>
+    </w:p>
+    <w:p>
+      <w:pPr>
         <w:keepNext w:val="0"/>
         <w:keepLines w:val="0"/>
-        <w:spacing w:before="240" w:lineRule="auto"/>
-        <w:rPr/>
-      </w:pPr>
-      <w:bookmarkStart w:colFirst="0" w:colLast="0" w:name="_heading=h.j5njo2ger7ia" w:id="65"/>
-      <w:bookmarkEnd w:id="65"/>
-      <w:r>
-        <w:rPr>
-          <w:rtl w:val="0"/>
-        </w:rPr>
-        <w:t xml:space="preserve">Queue Classification</w:t>
+        <w:spacing w:before="280" w:line="259" w:lineRule="auto"/>
+        <w:rPr/>
+      </w:pPr>
+      <w:r>
+        <w:rPr>
+          <w:rtl w:val="0"/>
+        </w:rPr>
+        <w:t xml:space="preserve">Preprocessing for Summarization</w:t>
+      </w:r>
+    </w:p>
+    <w:p>
+      <w:pPr>
+        <w:numPr>
+          <w:ilvl w:val="0"/>
+          <w:numId w:val="1"/>
+        </w:numPr>
+        <w:spacing w:after="240" w:before="240" w:lineRule="auto"/>
+        <w:ind w:left="720" w:hanging="360"/>
+      </w:pPr>
+      <w:r>
+        <w:rPr>
+          <w:rtl w:val="0"/>
+        </w:rPr>
+        <w:t xml:space="preserve">Data loading and cleaning</w:t>
+      </w:r>
+    </w:p>
+    <w:p>
+      <w:pPr>
+        <w:keepNext w:val="0"/>
+        <w:keepLines w:val="0"/>
+        <w:spacing w:before="280" w:line="259" w:lineRule="auto"/>
+        <w:rPr/>
+      </w:pPr>
+      <w:r>
+        <w:rPr>
+          <w:rtl w:val="0"/>
+        </w:rPr>
+        <w:t xml:space="preserve">Summarization Models</w:t>
+      </w:r>
+    </w:p>
+    <w:p>
+      <w:pPr>
+        <w:numPr>
+          <w:ilvl w:val="0"/>
+          <w:numId w:val="2"/>
+        </w:numPr>
+        <w:spacing w:after="0" w:afterAutospacing="0" w:before="240" w:lineRule="auto"/>
+        <w:ind w:left="720" w:hanging="360"/>
+      </w:pPr>
+      <w:r>
+        <w:rPr>
+          <w:rtl w:val="0"/>
+        </w:rPr>
+        <w:t xml:space="preserve">BERT (extractive)</w:t>
+        <w:br w:type="textWrapping"/>
+      </w:r>
+    </w:p>
+    <w:p>
+      <w:pPr>
+        <w:numPr>
+          <w:ilvl w:val="0"/>
+          <w:numId w:val="2"/>
+        </w:numPr>
+        <w:spacing w:after="0" w:afterAutospacing="0" w:before="0" w:beforeAutospacing="0" w:lineRule="auto"/>
+        <w:ind w:left="720" w:hanging="360"/>
+      </w:pPr>
+      <w:r>
+        <w:rPr>
+          <w:rtl w:val="0"/>
+        </w:rPr>
+        <w:t xml:space="preserve">BART (abstractive)</w:t>
+        <w:br w:type="textWrapping"/>
+      </w:r>
+    </w:p>
+    <w:p>
+      <w:pPr>
+        <w:numPr>
+          <w:ilvl w:val="0"/>
+          <w:numId w:val="2"/>
+        </w:numPr>
+        <w:spacing w:after="240" w:before="0" w:beforeAutospacing="0" w:lineRule="auto"/>
+        <w:ind w:left="720" w:hanging="360"/>
+      </w:pPr>
+      <w:r>
+        <w:rPr>
+          <w:rtl w:val="0"/>
+        </w:rPr>
+        <w:t xml:space="preserve">Model setup and execution</w:t>
+      </w:r>
+    </w:p>
+    <w:p>
+      <w:pPr>
+        <w:keepNext w:val="0"/>
+        <w:keepLines w:val="0"/>
+        <w:spacing w:before="280" w:line="259" w:lineRule="auto"/>
+        <w:rPr/>
+      </w:pPr>
+      <w:r>
+        <w:rPr>
+          <w:rtl w:val="0"/>
+        </w:rPr>
+        <w:t xml:space="preserve">Application and Results</w:t>
+      </w:r>
+    </w:p>
+    <w:p>
+      <w:pPr>
+        <w:numPr>
+          <w:ilvl w:val="0"/>
+          <w:numId w:val="6"/>
+        </w:numPr>
+        <w:spacing w:after="0" w:afterAutospacing="0" w:before="240" w:lineRule="auto"/>
+        <w:ind w:left="720" w:hanging="360"/>
+      </w:pPr>
+      <w:r>
+        <w:rPr>
+          <w:rtl w:val="0"/>
+        </w:rPr>
+        <w:t xml:space="preserve">Summary examples</w:t>
+        <w:br w:type="textWrapping"/>
+      </w:r>
+    </w:p>
+    <w:p>
+      <w:pPr>
+        <w:numPr>
+          <w:ilvl w:val="0"/>
+          <w:numId w:val="6"/>
+        </w:numPr>
+        <w:spacing w:after="0" w:afterAutospacing="0" w:before="0" w:beforeAutospacing="0" w:lineRule="auto"/>
+        <w:ind w:left="720" w:hanging="360"/>
+      </w:pPr>
+      <w:r>
+        <w:rPr>
+          <w:rtl w:val="0"/>
+        </w:rPr>
+        <w:t xml:space="preserve">Evaluation (qualitative or quantitative)</w:t>
+        <w:br w:type="textWrapping"/>
+      </w:r>
+    </w:p>
+    <w:p>
+      <w:pPr>
+        <w:numPr>
+          <w:ilvl w:val="0"/>
+          <w:numId w:val="6"/>
+        </w:numPr>
+        <w:spacing w:after="240" w:before="0" w:beforeAutospacing="0" w:lineRule="auto"/>
+        <w:ind w:left="720" w:hanging="360"/>
+      </w:pPr>
+      <w:r>
+        <w:rPr>
+          <w:rtl w:val="0"/>
+        </w:rPr>
+        <w:t xml:space="preserve">Observations</w:t>
+        <w:br w:type="textWrapping"/>
+      </w:r>
+    </w:p>
+    <w:p>
+      <w:pPr>
+        <w:spacing w:after="240" w:before="240" w:lineRule="auto"/>
+        <w:ind w:left="0" w:firstLine="0"/>
+        <w:rPr/>
+      </w:pPr>
+      <w:r>
+        <w:rPr>
+          <w:rtl w:val="0"/>
+        </w:rPr>
+      </w:r>
+    </w:p>
+    <w:p>
+      <w:pPr>
+        <w:pStyle w:val="Heading1"/>
+        <w:keepNext w:val="0"/>
+        <w:keepLines w:val="0"/>
+        <w:spacing w:before="280" w:line="259" w:lineRule="auto"/>
+        <w:rPr/>
+      </w:pPr>
+      <w:bookmarkStart w:colFirst="0" w:colLast="0" w:name="_heading=h.4meov5gce2ea" w:id="94"/>
+      <w:bookmarkEnd w:id="94"/>
+      <w:r>
+        <w:rPr>
+          <w:rtl w:val="0"/>
+        </w:rPr>
+        <w:t xml:space="preserve">Challenges and Solutions</w:t>
       </w:r>
     </w:p>
     <w:p>
@@ -8127,23 +9949,7 @@
         <w:rPr>
           <w:rtl w:val="0"/>
         </w:rPr>
-        <w:t xml:space="preserve">Model Implementations</w:t>
-      </w:r>
-    </w:p>
-    <w:p>
-      <w:pPr>
-        <w:numPr>
-          <w:ilvl w:val="0"/>
-          <w:numId w:val="5"/>
-        </w:numPr>
-        <w:spacing w:after="0" w:afterAutospacing="0" w:before="0" w:beforeAutospacing="0" w:lineRule="auto"/>
-        <w:ind w:left="720" w:hanging="360"/>
-      </w:pPr>
-      <w:r>
-        <w:rPr>
-          <w:rtl w:val="0"/>
-        </w:rPr>
-        <w:t xml:space="preserve">Hyperparameter Tuning and Cross-Validation</w:t>
+        <w:t xml:space="preserve">Technical, data-related, and methodological challenges</w:t>
       </w:r>
     </w:p>
     <w:p>
@@ -8159,139 +9965,7 @@
         <w:rPr>
           <w:rtl w:val="0"/>
         </w:rPr>
-        <w:t xml:space="preserve">Model Performance Comparison</w:t>
-        <w:br w:type="textWrapping"/>
-      </w:r>
-    </w:p>
-    <w:p>
-      <w:pPr>
-        <w:pStyle w:val="Heading2"/>
-        <w:keepNext w:val="0"/>
-        <w:keepLines w:val="0"/>
-        <w:spacing w:before="240" w:lineRule="auto"/>
-        <w:rPr/>
-      </w:pPr>
-      <w:bookmarkStart w:colFirst="0" w:colLast="0" w:name="_heading=h.e416ulyextk8" w:id="66"/>
-      <w:bookmarkEnd w:id="66"/>
-      <w:r>
-        <w:rPr>
-          <w:rtl w:val="0"/>
-        </w:rPr>
-        <w:t xml:space="preserve">Priority Classification</w:t>
-      </w:r>
-    </w:p>
-    <w:p>
-      <w:pPr>
-        <w:numPr>
-          <w:ilvl w:val="0"/>
-          <w:numId w:val="10"/>
-        </w:numPr>
-        <w:spacing w:after="0" w:afterAutospacing="0" w:before="240" w:lineRule="auto"/>
-        <w:ind w:left="720" w:hanging="360"/>
-      </w:pPr>
-      <w:r>
-        <w:rPr>
-          <w:rtl w:val="0"/>
-        </w:rPr>
-        <w:t xml:space="preserve">Model Implementations</w:t>
-      </w:r>
-    </w:p>
-    <w:p>
-      <w:pPr>
-        <w:numPr>
-          <w:ilvl w:val="0"/>
-          <w:numId w:val="10"/>
-        </w:numPr>
-        <w:spacing w:after="0" w:afterAutospacing="0" w:before="0" w:beforeAutospacing="0" w:lineRule="auto"/>
-        <w:ind w:left="720" w:hanging="360"/>
-      </w:pPr>
-      <w:r>
-        <w:rPr>
-          <w:rtl w:val="0"/>
-        </w:rPr>
-        <w:t xml:space="preserve">Hyperparameter Tuning and Cross-Validation</w:t>
-      </w:r>
-    </w:p>
-    <w:p>
-      <w:pPr>
-        <w:numPr>
-          <w:ilvl w:val="0"/>
-          <w:numId w:val="10"/>
-        </w:numPr>
-        <w:spacing w:after="240" w:before="0" w:beforeAutospacing="0" w:lineRule="auto"/>
-        <w:ind w:left="720" w:hanging="360"/>
-      </w:pPr>
-      <w:r>
-        <w:rPr>
-          <w:rtl w:val="0"/>
-        </w:rPr>
-        <w:t xml:space="preserve">Model Performance Comparison</w:t>
-        <w:br w:type="textWrapping"/>
-      </w:r>
-    </w:p>
-    <w:p>
-      <w:pPr>
-        <w:pStyle w:val="Heading2"/>
-        <w:keepNext w:val="0"/>
-        <w:keepLines w:val="0"/>
-        <w:spacing w:before="280" w:line="259" w:lineRule="auto"/>
-        <w:rPr/>
-      </w:pPr>
-      <w:bookmarkStart w:colFirst="0" w:colLast="0" w:name="_heading=h.2urusx1wxsl0" w:id="67"/>
-      <w:bookmarkEnd w:id="67"/>
-      <w:r>
-        <w:rPr>
-          <w:rtl w:val="0"/>
-        </w:rPr>
-        <w:t xml:space="preserve">Text Summarization </w:t>
-      </w:r>
-    </w:p>
-    <w:p>
-      <w:pPr>
-        <w:numPr>
-          <w:ilvl w:val="0"/>
-          <w:numId w:val="4"/>
-        </w:numPr>
-        <w:spacing w:after="0" w:afterAutospacing="0" w:before="240" w:lineRule="auto"/>
-        <w:ind w:left="720" w:hanging="360"/>
-      </w:pPr>
-      <w:r>
-        <w:rPr>
-          <w:rtl w:val="0"/>
-        </w:rPr>
-        <w:t xml:space="preserve">Preprocessing for Summarization</w:t>
-      </w:r>
-    </w:p>
-    <w:p>
-      <w:pPr>
-        <w:numPr>
-          <w:ilvl w:val="0"/>
-          <w:numId w:val="4"/>
-        </w:numPr>
-        <w:spacing w:after="0" w:afterAutospacing="0" w:before="0" w:beforeAutospacing="0" w:lineRule="auto"/>
-        <w:ind w:left="720" w:hanging="360"/>
-      </w:pPr>
-      <w:r>
-        <w:rPr>
-          <w:rtl w:val="0"/>
-        </w:rPr>
-        <w:t xml:space="preserve">Summarization Models (BERT, BART)</w:t>
-      </w:r>
-    </w:p>
-    <w:p>
-      <w:pPr>
-        <w:numPr>
-          <w:ilvl w:val="0"/>
-          <w:numId w:val="4"/>
-        </w:numPr>
-        <w:spacing w:after="240" w:before="0" w:beforeAutospacing="0" w:lineRule="auto"/>
-        <w:ind w:left="720" w:hanging="360"/>
-      </w:pPr>
-      <w:r>
-        <w:rPr>
-          <w:rtl w:val="0"/>
-        </w:rPr>
-        <w:t xml:space="preserve">Application and Results</w:t>
+        <w:t xml:space="preserve">How each was addressed</w:t>
         <w:br w:type="textWrapping"/>
       </w:r>
     </w:p>
@@ -8303,20 +9977,20 @@
         <w:spacing w:before="280" w:line="259" w:lineRule="auto"/>
         <w:rPr/>
       </w:pPr>
-      <w:bookmarkStart w:colFirst="0" w:colLast="0" w:name="_heading=h.4meov5gce2ea" w:id="68"/>
-      <w:bookmarkEnd w:id="68"/>
-      <w:r>
-        <w:rPr>
-          <w:rtl w:val="0"/>
-        </w:rPr>
-        <w:t xml:space="preserve">Challenges and Solutions</w:t>
+      <w:bookmarkStart w:colFirst="0" w:colLast="0" w:name="_heading=h.t753oifbm5ds" w:id="95"/>
+      <w:bookmarkEnd w:id="95"/>
+      <w:r>
+        <w:rPr>
+          <w:rtl w:val="0"/>
+        </w:rPr>
+        <w:t xml:space="preserve">Conclusion</w:t>
       </w:r>
     </w:p>
     <w:p>
       <w:pPr>
         <w:numPr>
           <w:ilvl w:val="0"/>
-          <w:numId w:val="3"/>
+          <w:numId w:val="8"/>
         </w:numPr>
         <w:spacing w:after="0" w:afterAutospacing="0" w:before="240" w:lineRule="auto"/>
         <w:ind w:left="720" w:hanging="360"/>
@@ -8325,14 +9999,46 @@
         <w:rPr>
           <w:rtl w:val="0"/>
         </w:rPr>
-        <w:t xml:space="preserve">Technical, data-related, and methodological challenges</w:t>
+        <w:t xml:space="preserve">Improvements based on findings</w:t>
       </w:r>
     </w:p>
     <w:p>
       <w:pPr>
         <w:numPr>
           <w:ilvl w:val="0"/>
-          <w:numId w:val="3"/>
+          <w:numId w:val="8"/>
+        </w:numPr>
+        <w:spacing w:after="0" w:afterAutospacing="0" w:before="0" w:beforeAutospacing="0" w:lineRule="auto"/>
+        <w:ind w:left="720" w:hanging="360"/>
+      </w:pPr>
+      <w:r>
+        <w:rPr>
+          <w:rtl w:val="0"/>
+        </w:rPr>
+        <w:t xml:space="preserve">Summary of key results</w:t>
+      </w:r>
+    </w:p>
+    <w:p>
+      <w:pPr>
+        <w:numPr>
+          <w:ilvl w:val="0"/>
+          <w:numId w:val="8"/>
+        </w:numPr>
+        <w:spacing w:after="0" w:afterAutospacing="0" w:before="0" w:beforeAutospacing="0" w:lineRule="auto"/>
+        <w:ind w:left="720" w:hanging="360"/>
+      </w:pPr>
+      <w:r>
+        <w:rPr>
+          <w:rtl w:val="0"/>
+        </w:rPr>
+        <w:t xml:space="preserve">Reflection on project success and limitations</w:t>
+      </w:r>
+    </w:p>
+    <w:p>
+      <w:pPr>
+        <w:numPr>
+          <w:ilvl w:val="0"/>
+          <w:numId w:val="8"/>
         </w:numPr>
         <w:spacing w:after="240" w:before="0" w:beforeAutospacing="0" w:lineRule="auto"/>
         <w:ind w:left="720" w:hanging="360"/>
@@ -8341,178 +10047,109 @@
         <w:rPr>
           <w:rtl w:val="0"/>
         </w:rPr>
-        <w:t xml:space="preserve">How each was addressed</w:t>
+        <w:t xml:space="preserve">Final thoughts</w:t>
         <w:br w:type="textWrapping"/>
       </w:r>
     </w:p>
     <w:p>
       <w:pPr>
+        <w:ind w:left="720" w:firstLine="0"/>
+        <w:rPr/>
+      </w:pPr>
+      <w:r>
+        <w:rPr>
+          <w:rtl w:val="0"/>
+        </w:rPr>
+      </w:r>
+    </w:p>
+    <w:p>
+      <w:pPr>
         <w:pStyle w:val="Heading1"/>
-        <w:keepNext w:val="0"/>
-        <w:keepLines w:val="0"/>
-        <w:spacing w:before="280" w:line="259" w:lineRule="auto"/>
-        <w:rPr/>
-      </w:pPr>
-      <w:bookmarkStart w:colFirst="0" w:colLast="0" w:name="_heading=h.t753oifbm5ds" w:id="69"/>
-      <w:bookmarkEnd w:id="69"/>
-      <w:r>
-        <w:rPr>
-          <w:rtl w:val="0"/>
-        </w:rPr>
-        <w:t xml:space="preserve">Conclusion</w:t>
+        <w:rPr/>
+      </w:pPr>
+      <w:bookmarkStart w:colFirst="0" w:colLast="0" w:name="_heading=h.2oqjg8w49bbw" w:id="96"/>
+      <w:bookmarkEnd w:id="96"/>
+      <w:r>
+        <w:rPr>
+          <w:rtl w:val="0"/>
+        </w:rPr>
+      </w:r>
+    </w:p>
+    <w:p>
+      <w:pPr>
+        <w:rPr/>
+      </w:pPr>
+      <w:r>
+        <w:rPr>
+          <w:rtl w:val="0"/>
+        </w:rPr>
+      </w:r>
+    </w:p>
+    <w:p>
+      <w:pPr>
+        <w:rPr/>
+      </w:pPr>
+      <w:r>
+        <w:rPr>
+          <w:rtl w:val="0"/>
+        </w:rPr>
+      </w:r>
+    </w:p>
+    <w:p>
+      <w:pPr>
+        <w:rPr/>
+      </w:pPr>
+      <w:r>
+        <w:rPr>
+          <w:rtl w:val="0"/>
+        </w:rPr>
+      </w:r>
+    </w:p>
+    <w:p>
+      <w:pPr>
+        <w:pStyle w:val="Heading1"/>
+        <w:rPr/>
+      </w:pPr>
+      <w:bookmarkStart w:colFirst="0" w:colLast="0" w:name="_heading=h.hy9yeg7pgzvp" w:id="97"/>
+      <w:bookmarkEnd w:id="97"/>
+      <w:r>
+        <w:rPr>
+          <w:rtl w:val="0"/>
+        </w:rPr>
+      </w:r>
+    </w:p>
+    <w:p>
+      <w:pPr>
+        <w:pStyle w:val="Heading1"/>
+        <w:rPr/>
+      </w:pPr>
+      <w:bookmarkStart w:colFirst="0" w:colLast="0" w:name="_heading=h.rt5yzsssybk9" w:id="98"/>
+      <w:bookmarkEnd w:id="98"/>
+      <w:r>
+        <w:rPr>
+          <w:rtl w:val="0"/>
+        </w:rPr>
+      </w:r>
+    </w:p>
+    <w:p>
+      <w:pPr>
+        <w:pStyle w:val="Heading1"/>
+        <w:rPr/>
+      </w:pPr>
+      <w:bookmarkStart w:colFirst="0" w:colLast="0" w:name="_heading=h.v4ym4uc1nj9b" w:id="99"/>
+      <w:bookmarkEnd w:id="99"/>
+      <w:r>
+        <w:rPr>
+          <w:rtl w:val="0"/>
+        </w:rPr>
+        <w:t xml:space="preserve">References</w:t>
       </w:r>
     </w:p>
     <w:p>
       <w:pPr>
         <w:numPr>
           <w:ilvl w:val="0"/>
-          <w:numId w:val="7"/>
-        </w:numPr>
-        <w:spacing w:after="0" w:afterAutospacing="0" w:before="240" w:lineRule="auto"/>
-        <w:ind w:left="720" w:hanging="360"/>
-      </w:pPr>
-      <w:r>
-        <w:rPr>
-          <w:rtl w:val="0"/>
-        </w:rPr>
-        <w:t xml:space="preserve">Improvements based on findings</w:t>
-      </w:r>
-    </w:p>
-    <w:p>
-      <w:pPr>
-        <w:numPr>
-          <w:ilvl w:val="0"/>
-          <w:numId w:val="7"/>
-        </w:numPr>
-        <w:spacing w:after="0" w:afterAutospacing="0" w:before="0" w:beforeAutospacing="0" w:lineRule="auto"/>
-        <w:ind w:left="720" w:hanging="360"/>
-      </w:pPr>
-      <w:r>
-        <w:rPr>
-          <w:rtl w:val="0"/>
-        </w:rPr>
-        <w:t xml:space="preserve">Summary of key results</w:t>
-      </w:r>
-    </w:p>
-    <w:p>
-      <w:pPr>
-        <w:numPr>
-          <w:ilvl w:val="0"/>
-          <w:numId w:val="7"/>
-        </w:numPr>
-        <w:spacing w:after="0" w:afterAutospacing="0" w:before="0" w:beforeAutospacing="0" w:lineRule="auto"/>
-        <w:ind w:left="720" w:hanging="360"/>
-      </w:pPr>
-      <w:r>
-        <w:rPr>
-          <w:rtl w:val="0"/>
-        </w:rPr>
-        <w:t xml:space="preserve">Reflection on project success and limitations</w:t>
-      </w:r>
-    </w:p>
-    <w:p>
-      <w:pPr>
-        <w:numPr>
-          <w:ilvl w:val="0"/>
-          <w:numId w:val="7"/>
-        </w:numPr>
-        <w:spacing w:after="240" w:before="0" w:beforeAutospacing="0" w:lineRule="auto"/>
-        <w:ind w:left="720" w:hanging="360"/>
-      </w:pPr>
-      <w:r>
-        <w:rPr>
-          <w:rtl w:val="0"/>
-        </w:rPr>
-        <w:t xml:space="preserve">Final thoughts</w:t>
-        <w:br w:type="textWrapping"/>
-      </w:r>
-    </w:p>
-    <w:p>
-      <w:pPr>
-        <w:ind w:left="720" w:firstLine="0"/>
-        <w:rPr/>
-      </w:pPr>
-      <w:r>
-        <w:rPr>
-          <w:rtl w:val="0"/>
-        </w:rPr>
-      </w:r>
-    </w:p>
-    <w:p>
-      <w:pPr>
-        <w:pStyle w:val="Heading1"/>
-        <w:rPr/>
-      </w:pPr>
-      <w:bookmarkStart w:colFirst="0" w:colLast="0" w:name="_heading=h.2oqjg8w49bbw" w:id="70"/>
-      <w:bookmarkEnd w:id="70"/>
-      <w:r>
-        <w:rPr>
-          <w:rtl w:val="0"/>
-        </w:rPr>
-      </w:r>
-    </w:p>
-    <w:p>
-      <w:pPr>
-        <w:rPr/>
-      </w:pPr>
-      <w:r>
-        <w:rPr>
-          <w:rtl w:val="0"/>
-        </w:rPr>
-      </w:r>
-    </w:p>
-    <w:p>
-      <w:pPr>
-        <w:rPr/>
-      </w:pPr>
-      <w:r>
-        <w:rPr>
-          <w:rtl w:val="0"/>
-        </w:rPr>
-      </w:r>
-    </w:p>
-    <w:p>
-      <w:pPr>
-        <w:rPr/>
-      </w:pPr>
-      <w:r>
-        <w:rPr>
-          <w:rtl w:val="0"/>
-        </w:rPr>
-      </w:r>
-    </w:p>
-    <w:p>
-      <w:pPr>
-        <w:pStyle w:val="Heading1"/>
-        <w:rPr/>
-      </w:pPr>
-      <w:bookmarkStart w:colFirst="0" w:colLast="0" w:name="_heading=h.hy9yeg7pgzvp" w:id="71"/>
-      <w:bookmarkEnd w:id="71"/>
-      <w:r>
-        <w:rPr>
-          <w:rtl w:val="0"/>
-        </w:rPr>
-      </w:r>
-    </w:p>
-    <w:p>
-      <w:pPr>
-        <w:pStyle w:val="Heading1"/>
-        <w:rPr/>
-      </w:pPr>
-      <w:bookmarkStart w:colFirst="0" w:colLast="0" w:name="_heading=h.v4ym4uc1nj9b" w:id="72"/>
-      <w:bookmarkEnd w:id="72"/>
-      <w:r>
-        <w:rPr>
-          <w:rtl w:val="0"/>
-        </w:rPr>
-        <w:t xml:space="preserve">References</w:t>
-      </w:r>
-    </w:p>
-    <w:p>
-      <w:pPr>
-        <w:numPr>
-          <w:ilvl w:val="0"/>
-          <w:numId w:val="8"/>
+          <w:numId w:val="9"/>
         </w:numPr>
         <w:spacing w:after="0" w:afterAutospacing="0"/>
         <w:ind w:left="720" w:hanging="360"/>
@@ -8568,26 +10205,42 @@
       <w:pPr>
         <w:numPr>
           <w:ilvl w:val="0"/>
-          <w:numId w:val="8"/>
+          <w:numId w:val="9"/>
         </w:numPr>
         <w:spacing w:after="0" w:afterAutospacing="0"/>
         <w:ind w:left="720" w:hanging="360"/>
-        <w:rPr>
-          <w:u w:val="none"/>
-        </w:rPr>
-      </w:pPr>
-      <w:r>
-        <w:rPr>
-          <w:rtl w:val="0"/>
-        </w:rPr>
-        <w:t xml:space="preserve">Bhargav Srinivasa-Desikan (2018) Natural Language Processing and Computational Linguistics : A Practical Guide to Text Analysis with Python, Gensim, SpaCy, and Keras. Birmingham, UK: Packt Publishing. Available at: https://research.ebsco.com/linkprocessor/plink?id=a6c95e9a-7760-30c7-98f2-096e5a66549c (Accessed: 17 May 2025).</w:t>
+      </w:pPr>
+      <w:r>
+        <w:rPr>
+          <w:rtl w:val="0"/>
+        </w:rPr>
+        <w:t xml:space="preserve">Agrawal, T. (2020) Hyperparameter Optimization in Machine Learning: Make Your Machine Learning and Deep Learning Models More Efficient. 1st edn. New York: Apress.</w:t>
       </w:r>
     </w:p>
     <w:p>
       <w:pPr>
         <w:numPr>
           <w:ilvl w:val="0"/>
-          <w:numId w:val="8"/>
+          <w:numId w:val="9"/>
+        </w:numPr>
+        <w:spacing w:after="0" w:afterAutospacing="0"/>
+        <w:ind w:left="720" w:hanging="360"/>
+        <w:rPr>
+          <w:u w:val="none"/>
+        </w:rPr>
+      </w:pPr>
+      <w:r>
+        <w:rPr>
+          <w:rtl w:val="0"/>
+        </w:rPr>
+        <w:t xml:space="preserve">Bhargav Srinivasa-Desikan (2018) Natural Language Processing and Computational Linguistics : A Practical Guide to Text Analysis with Python, Gensim, SpaCy, and Keras. Birmingham, UK: Packt Publishing. Available at: https://research.ebsco.com/linkprocessor/plink?id=a6c95e9a-7760-30c7-98f2-096e5a66549c (Accessed: 17 May 2025).</w:t>
+      </w:r>
+    </w:p>
+    <w:p>
+      <w:pPr>
+        <w:numPr>
+          <w:ilvl w:val="0"/>
+          <w:numId w:val="9"/>
         </w:numPr>
         <w:spacing w:after="0" w:afterAutospacing="0" w:before="0" w:beforeAutospacing="0" w:lineRule="auto"/>
         <w:ind w:left="720" w:right="600" w:hanging="360"/>
@@ -8616,7 +10269,7 @@
       <w:pPr>
         <w:numPr>
           <w:ilvl w:val="0"/>
-          <w:numId w:val="8"/>
+          <w:numId w:val="9"/>
         </w:numPr>
         <w:spacing w:after="0" w:afterAutospacing="0" w:before="0" w:beforeAutospacing="0" w:lineRule="auto"/>
         <w:ind w:left="720" w:right="600" w:hanging="360"/>
@@ -8651,7 +10304,7 @@
       <w:pPr>
         <w:numPr>
           <w:ilvl w:val="0"/>
-          <w:numId w:val="8"/>
+          <w:numId w:val="9"/>
         </w:numPr>
         <w:spacing w:after="0" w:afterAutospacing="0" w:lineRule="auto"/>
         <w:ind w:left="720" w:hanging="360"/>
@@ -8706,7 +10359,7 @@
       <w:pPr>
         <w:numPr>
           <w:ilvl w:val="0"/>
-          <w:numId w:val="8"/>
+          <w:numId w:val="9"/>
         </w:numPr>
         <w:spacing w:after="0" w:afterAutospacing="0" w:before="0" w:beforeAutospacing="0" w:lineRule="auto"/>
         <w:ind w:left="720" w:right="600" w:hanging="360"/>
@@ -8735,7 +10388,7 @@
       <w:pPr>
         <w:numPr>
           <w:ilvl w:val="0"/>
-          <w:numId w:val="8"/>
+          <w:numId w:val="9"/>
         </w:numPr>
         <w:spacing w:after="0" w:afterAutospacing="0"/>
         <w:ind w:left="720" w:hanging="360"/>
@@ -8788,26 +10441,72 @@
       <w:pPr>
         <w:numPr>
           <w:ilvl w:val="0"/>
-          <w:numId w:val="8"/>
+          <w:numId w:val="9"/>
         </w:numPr>
         <w:spacing w:after="0" w:afterAutospacing="0"/>
         <w:ind w:left="720" w:hanging="360"/>
-        <w:rPr>
-          <w:u w:val="none"/>
-        </w:rPr>
-      </w:pPr>
-      <w:r>
-        <w:rPr>
-          <w:rtl w:val="0"/>
-        </w:rPr>
-        <w:t xml:space="preserve">Nirant Kasliwal (2018) Natural Language Processing with Python Quick Start Guide : Going From a Python Developer to an Effective Natural Language Processing Engineer. Birmingham: Packt Publishing. Available at: https://research.ebsco.com/linkprocessor/plink?id=c26cdc97-b963-3350-bfd2-f23a7aea9169 (Accessed: 16 May 2025).</w:t>
+        <w:rPr/>
+      </w:pPr>
+      <w:r>
+        <w:rPr>
+          <w:rtl w:val="0"/>
+        </w:rPr>
+        <w:t xml:space="preserve">Ilemobayo, J.A., Durodola, O.I., Adewumi, T.O. and Awotunde, O.J. (2024). </w:t>
+      </w:r>
+      <w:r>
+        <w:rPr>
+          <w:i w:val="1"/>
+          <w:rtl w:val="0"/>
+        </w:rPr>
+        <w:t xml:space="preserve">Hyperparameter tuning in machine learning: A comprehensive review</w:t>
+      </w:r>
+      <w:r>
+        <w:rPr>
+          <w:rtl w:val="0"/>
+        </w:rPr>
+        <w:t xml:space="preserve">. Journal of Engineering Research and Reports, 26(6), pp.388–395.</w:t>
       </w:r>
     </w:p>
     <w:p>
       <w:pPr>
         <w:numPr>
           <w:ilvl w:val="0"/>
-          <w:numId w:val="8"/>
+          <w:numId w:val="9"/>
+        </w:numPr>
+        <w:spacing w:after="0" w:afterAutospacing="0"/>
+        <w:ind w:left="720" w:hanging="360"/>
+        <w:rPr>
+          <w:u w:val="none"/>
+        </w:rPr>
+      </w:pPr>
+      <w:r>
+        <w:rPr>
+          <w:rtl w:val="0"/>
+        </w:rPr>
+        <w:t xml:space="preserve">Nirant Kasliwal (2018) Natural Language Processing with Python Quick Start Guide : Going From a Python Developer to an Effective Natural Language Processing Engineer. Birmingham: Packt Publishing. Available at: https://research.ebsco.com/linkprocessor/plink?id=c26cdc97-b963-3350-bfd2-f23a7aea9169 (Accessed: 16 May 2025).</w:t>
+      </w:r>
+    </w:p>
+    <w:p>
+      <w:pPr>
+        <w:numPr>
+          <w:ilvl w:val="0"/>
+          <w:numId w:val="9"/>
+        </w:numPr>
+        <w:spacing w:after="0" w:afterAutospacing="0"/>
+        <w:ind w:left="720" w:hanging="360"/>
+      </w:pPr>
+      <w:r>
+        <w:rPr>
+          <w:rtl w:val="0"/>
+        </w:rPr>
+        <w:t xml:space="preserve">P K Biju et al. (2018) ‘Multiclass Text Classification and Analytics for Improving Customer Support Response through different Classifiers’, 2018 International Conference on Advances in Computing, Communications and Informatics (ICACCI), pp. 538–542. doi:10.1109/icacci.2018.8554881.</w:t>
+      </w:r>
+    </w:p>
+    <w:p>
+      <w:pPr>
+        <w:numPr>
+          <w:ilvl w:val="0"/>
+          <w:numId w:val="9"/>
         </w:numPr>
         <w:spacing w:after="0" w:afterAutospacing="0"/>
         <w:ind w:left="720" w:hanging="360"/>
@@ -8860,7 +10559,7 @@
       <w:pPr>
         <w:numPr>
           <w:ilvl w:val="0"/>
-          <w:numId w:val="8"/>
+          <w:numId w:val="9"/>
         </w:numPr>
         <w:spacing w:after="0" w:afterAutospacing="0"/>
         <w:ind w:left="720" w:hanging="360"/>
@@ -8899,7 +10598,7 @@
       <w:pPr>
         <w:numPr>
           <w:ilvl w:val="0"/>
-          <w:numId w:val="8"/>
+          <w:numId w:val="9"/>
         </w:numPr>
         <w:spacing w:after="0" w:lineRule="auto"/>
         <w:ind w:left="720" w:hanging="360"/>
@@ -8939,7 +10638,7 @@
       <w:pPr>
         <w:numPr>
           <w:ilvl w:val="0"/>
-          <w:numId w:val="8"/>
+          <w:numId w:val="9"/>
         </w:numPr>
         <w:spacing w:after="0" w:afterAutospacing="0"/>
         <w:ind w:left="720" w:hanging="360"/>
@@ -8971,7 +10670,7 @@
       <w:pPr>
         <w:numPr>
           <w:ilvl w:val="0"/>
-          <w:numId w:val="8"/>
+          <w:numId w:val="9"/>
         </w:numPr>
         <w:spacing w:after="0" w:lineRule="auto"/>
         <w:ind w:left="720" w:hanging="360"/>
@@ -9009,8 +10708,8 @@
         <w:pStyle w:val="Heading1"/>
         <w:rPr/>
       </w:pPr>
-      <w:bookmarkStart w:colFirst="0" w:colLast="0" w:name="_heading=h.maswjxvzvz69" w:id="73"/>
-      <w:bookmarkEnd w:id="73"/>
+      <w:bookmarkStart w:colFirst="0" w:colLast="0" w:name="_heading=h.maswjxvzvz69" w:id="100"/>
+      <w:bookmarkEnd w:id="100"/>
       <w:r>
         <w:rPr>
           <w:rtl w:val="0"/>
@@ -9121,8 +10820,8 @@
           <w:b w:val="1"/>
         </w:rPr>
       </w:pPr>
-      <w:bookmarkStart w:colFirst="0" w:colLast="0" w:name="_heading=h.vdvb87sijeqy" w:id="74"/>
-      <w:bookmarkEnd w:id="74"/>
+      <w:bookmarkStart w:colFirst="0" w:colLast="0" w:name="_heading=h.vdvb87sijeqy" w:id="101"/>
+      <w:bookmarkEnd w:id="101"/>
       <w:r>
         <w:rPr>
           <w:rtl w:val="0"/>
@@ -9643,7 +11342,7 @@
     <w:lvl w:ilvl="0">
       <w:start w:val="1"/>
       <w:numFmt w:val="bullet"/>
-      <w:lvlText w:val="-"/>
+      <w:lvlText w:val="●"/>
       <w:lvlJc w:val="left"/>
       <w:pPr>
         <w:ind w:left="720" w:hanging="360"/>
@@ -9655,7 +11354,7 @@
     <w:lvl w:ilvl="1">
       <w:start w:val="1"/>
       <w:numFmt w:val="bullet"/>
-      <w:lvlText w:val="-"/>
+      <w:lvlText w:val="○"/>
       <w:lvlJc w:val="left"/>
       <w:pPr>
         <w:ind w:left="1440" w:hanging="360"/>
@@ -9667,7 +11366,7 @@
     <w:lvl w:ilvl="2">
       <w:start w:val="1"/>
       <w:numFmt w:val="bullet"/>
-      <w:lvlText w:val="-"/>
+      <w:lvlText w:val="■"/>
       <w:lvlJc w:val="left"/>
       <w:pPr>
         <w:ind w:left="2160" w:hanging="360"/>
@@ -9679,7 +11378,7 @@
     <w:lvl w:ilvl="3">
       <w:start w:val="1"/>
       <w:numFmt w:val="bullet"/>
-      <w:lvlText w:val="-"/>
+      <w:lvlText w:val="●"/>
       <w:lvlJc w:val="left"/>
       <w:pPr>
         <w:ind w:left="2880" w:hanging="360"/>
@@ -9691,7 +11390,7 @@
     <w:lvl w:ilvl="4">
       <w:start w:val="1"/>
       <w:numFmt w:val="bullet"/>
-      <w:lvlText w:val="-"/>
+      <w:lvlText w:val="○"/>
       <w:lvlJc w:val="left"/>
       <w:pPr>
         <w:ind w:left="3600" w:hanging="360"/>
@@ -9703,7 +11402,7 @@
     <w:lvl w:ilvl="5">
       <w:start w:val="1"/>
       <w:numFmt w:val="bullet"/>
-      <w:lvlText w:val="-"/>
+      <w:lvlText w:val="■"/>
       <w:lvlJc w:val="left"/>
       <w:pPr>
         <w:ind w:left="4320" w:hanging="360"/>
@@ -9715,7 +11414,7 @@
     <w:lvl w:ilvl="6">
       <w:start w:val="1"/>
       <w:numFmt w:val="bullet"/>
-      <w:lvlText w:val="-"/>
+      <w:lvlText w:val="●"/>
       <w:lvlJc w:val="left"/>
       <w:pPr>
         <w:ind w:left="5040" w:hanging="360"/>
@@ -9727,7 +11426,7 @@
     <w:lvl w:ilvl="7">
       <w:start w:val="1"/>
       <w:numFmt w:val="bullet"/>
-      <w:lvlText w:val="-"/>
+      <w:lvlText w:val="○"/>
       <w:lvlJc w:val="left"/>
       <w:pPr>
         <w:ind w:left="5760" w:hanging="360"/>
@@ -9739,7 +11438,7 @@
     <w:lvl w:ilvl="8">
       <w:start w:val="1"/>
       <w:numFmt w:val="bullet"/>
-      <w:lvlText w:val="-"/>
+      <w:lvlText w:val="■"/>
       <w:lvlJc w:val="left"/>
       <w:pPr>
         <w:ind w:left="6480" w:hanging="360"/>
@@ -9863,7 +11562,7 @@
     <w:lvl w:ilvl="0">
       <w:start w:val="1"/>
       <w:numFmt w:val="bullet"/>
-      <w:lvlText w:val="●"/>
+      <w:lvlText w:val="-"/>
       <w:lvlJc w:val="left"/>
       <w:pPr>
         <w:ind w:left="720" w:hanging="360"/>
@@ -9875,7 +11574,7 @@
     <w:lvl w:ilvl="1">
       <w:start w:val="1"/>
       <w:numFmt w:val="bullet"/>
-      <w:lvlText w:val="○"/>
+      <w:lvlText w:val="-"/>
       <w:lvlJc w:val="left"/>
       <w:pPr>
         <w:ind w:left="1440" w:hanging="360"/>
@@ -9887,7 +11586,7 @@
     <w:lvl w:ilvl="2">
       <w:start w:val="1"/>
       <w:numFmt w:val="bullet"/>
-      <w:lvlText w:val="■"/>
+      <w:lvlText w:val="-"/>
       <w:lvlJc w:val="left"/>
       <w:pPr>
         <w:ind w:left="2160" w:hanging="360"/>
@@ -9899,7 +11598,7 @@
     <w:lvl w:ilvl="3">
       <w:start w:val="1"/>
       <w:numFmt w:val="bullet"/>
-      <w:lvlText w:val="●"/>
+      <w:lvlText w:val="-"/>
       <w:lvlJc w:val="left"/>
       <w:pPr>
         <w:ind w:left="2880" w:hanging="360"/>
@@ -9911,7 +11610,7 @@
     <w:lvl w:ilvl="4">
       <w:start w:val="1"/>
       <w:numFmt w:val="bullet"/>
-      <w:lvlText w:val="○"/>
+      <w:lvlText w:val="-"/>
       <w:lvlJc w:val="left"/>
       <w:pPr>
         <w:ind w:left="3600" w:hanging="360"/>
@@ -9923,7 +11622,7 @@
     <w:lvl w:ilvl="5">
       <w:start w:val="1"/>
       <w:numFmt w:val="bullet"/>
-      <w:lvlText w:val="■"/>
+      <w:lvlText w:val="-"/>
       <w:lvlJc w:val="left"/>
       <w:pPr>
         <w:ind w:left="4320" w:hanging="360"/>
@@ -9935,7 +11634,7 @@
     <w:lvl w:ilvl="6">
       <w:start w:val="1"/>
       <w:numFmt w:val="bullet"/>
-      <w:lvlText w:val="●"/>
+      <w:lvlText w:val="-"/>
       <w:lvlJc w:val="left"/>
       <w:pPr>
         <w:ind w:left="5040" w:hanging="360"/>
@@ -9947,7 +11646,7 @@
     <w:lvl w:ilvl="7">
       <w:start w:val="1"/>
       <w:numFmt w:val="bullet"/>
-      <w:lvlText w:val="○"/>
+      <w:lvlText w:val="-"/>
       <w:lvlJc w:val="left"/>
       <w:pPr>
         <w:ind w:left="5760" w:hanging="360"/>
@@ -9959,7 +11658,7 @@
     <w:lvl w:ilvl="8">
       <w:start w:val="1"/>
       <w:numFmt w:val="bullet"/>
-      <w:lvlText w:val="■"/>
+      <w:lvlText w:val="-"/>
       <w:lvlJc w:val="left"/>
       <w:pPr>
         <w:ind w:left="6480" w:hanging="360"/>
@@ -12002,6 +13701,32 @@
       </w:tblCellMar>
     </w:tblPr>
   </w:style>
+  <w:style w:type="table" w:styleId="Table11">
+    <w:basedOn w:val="TableNormal"/>
+    <w:tblPr>
+      <w:tblStyleRowBandSize w:val="1"/>
+      <w:tblStyleColBandSize w:val="1"/>
+      <w:tblCellMar>
+        <w:top w:w="100.0" w:type="dxa"/>
+        <w:left w:w="100.0" w:type="dxa"/>
+        <w:bottom w:w="100.0" w:type="dxa"/>
+        <w:right w:w="100.0" w:type="dxa"/>
+      </w:tblCellMar>
+    </w:tblPr>
+  </w:style>
+  <w:style w:type="table" w:styleId="Table12">
+    <w:basedOn w:val="TableNormal"/>
+    <w:tblPr>
+      <w:tblStyleRowBandSize w:val="1"/>
+      <w:tblStyleColBandSize w:val="1"/>
+      <w:tblCellMar>
+        <w:top w:w="100.0" w:type="dxa"/>
+        <w:left w:w="100.0" w:type="dxa"/>
+        <w:bottom w:w="100.0" w:type="dxa"/>
+        <w:right w:w="100.0" w:type="dxa"/>
+      </w:tblCellMar>
+    </w:tblPr>
+  </w:style>
 </w:styles>
 </file>
 
@@ -12302,7 +14027,7 @@
 
 <file path=customXML/item1.xml><?xml version="1.0" encoding="utf-8"?>
 <go:gDocsCustomXmlDataStorage xmlns:go="http://customooxmlschemas.google.com/" xmlns:r="http://schemas.openxmlformats.org/officeDocument/2006/relationships" uri="GoogleDocsCustomDataVersion2">
-  <go:docsCustomData xmlns:go="http://customooxmlschemas.google.com/" roundtripDataSignature="AMtx7miP5FRnb76YrcHrpHuhYiyFkQVXQQ==">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</go:docsCustomData>
+  <go:docsCustomData xmlns:go="http://customooxmlschemas.google.com/" roundtripDataSignature="AMtx7mhgjU0kFOFctC9uuHP+Fg/yVBHYww==">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</go:docsCustomData>
 </go:gDocsCustomXmlDataStorage>
 </file>
 

</xml_diff>

<commit_message>
Completed Cross-Validation Results and Metric Comparison Section
</commit_message>
<xml_diff>
--- a/Strategic Thinking - CA3 - Capstone Report - sba24098.docx
+++ b/Strategic Thinking - CA3 - Capstone Report - sba24098.docx
@@ -24,12 +24,12 @@
             <wp:extent cx="6036200" cy="5414963"/>
             <wp:effectExtent b="0" l="0" r="0" t="0"/>
             <wp:wrapSquare wrapText="bothSides" distB="0" distT="0" distL="114300" distR="114300"/>
-            <wp:docPr id="1728545915" name="image2.png"/>
+            <wp:docPr id="1728545916" name="image1.png"/>
             <a:graphic>
               <a:graphicData uri="http://schemas.openxmlformats.org/drawingml/2006/picture">
                 <pic:pic>
                   <pic:nvPicPr>
-                    <pic:cNvPr id="0" name="image2.png"/>
+                    <pic:cNvPr id="0" name="image1.png"/>
                     <pic:cNvPicPr preferRelativeResize="0"/>
                   </pic:nvPicPr>
                   <pic:blipFill>
@@ -289,12 +289,12 @@
             <wp:extent cx="2206625" cy="762000"/>
             <wp:effectExtent b="0" l="0" r="0" t="0"/>
             <wp:wrapSquare wrapText="bothSides" distB="0" distT="0" distL="114300" distR="114300"/>
-            <wp:docPr descr="A logo for college computing&#10;&#10;Description automatically generated" id="1728545916" name="image1.png"/>
+            <wp:docPr descr="A logo for college computing&#10;&#10;Description automatically generated" id="1728545917" name="image8.png"/>
             <a:graphic>
               <a:graphicData uri="http://schemas.openxmlformats.org/drawingml/2006/picture">
                 <pic:pic>
                   <pic:nvPicPr>
-                    <pic:cNvPr descr="A logo for college computing&#10;&#10;Description automatically generated" id="0" name="image1.png"/>
+                    <pic:cNvPr descr="A logo for college computing&#10;&#10;Description automatically generated" id="0" name="image8.png"/>
                     <pic:cNvPicPr preferRelativeResize="0"/>
                   </pic:nvPicPr>
                   <pic:blipFill>
@@ -568,12 +568,12 @@
                 <wp:extent cx="228600" cy="9144000"/>
                 <wp:effectExtent b="0" l="0" r="0" t="0"/>
                 <wp:wrapNone/>
-                <wp:docPr id="1728545902" name="image14.png"/>
+                <wp:docPr id="1728545902" name="image16.png"/>
                 <a:graphic>
                   <a:graphicData uri="http://schemas.openxmlformats.org/drawingml/2006/picture">
                     <pic:pic>
                       <pic:nvPicPr>
-                        <pic:cNvPr id="0" name="image14.png"/>
+                        <pic:cNvPr id="0" name="image16.png"/>
                         <pic:cNvPicPr preferRelativeResize="0"/>
                       </pic:nvPicPr>
                       <pic:blipFill>
@@ -1188,12 +1188,12 @@
                 <wp:extent cx="5857875" cy="2933700"/>
                 <wp:effectExtent b="0" l="0" r="0" t="0"/>
                 <wp:wrapNone/>
-                <wp:docPr id="1728545901" name="image13.png"/>
+                <wp:docPr id="1728545901" name="image15.png"/>
                 <a:graphic>
                   <a:graphicData uri="http://schemas.openxmlformats.org/drawingml/2006/picture">
                     <pic:pic>
                       <pic:nvPicPr>
-                        <pic:cNvPr id="0" name="image13.png"/>
+                        <pic:cNvPr id="0" name="image15.png"/>
                         <pic:cNvPicPr preferRelativeResize="0"/>
                       </pic:nvPicPr>
                       <pic:blipFill>
@@ -2245,7 +2245,7 @@
               </w:rPr>
               <w:t xml:space="preserve">Cross-Validation and Model Performance</w:t>
               <w:tab/>
-              <w:t xml:space="preserve">18</w:t>
+              <w:t xml:space="preserve">19</w:t>
             </w:r>
           </w:hyperlink>
           <w:r>
@@ -2294,7 +2294,7 @@
               </w:rPr>
               <w:t xml:space="preserve">Model Performance Comparison</w:t>
               <w:tab/>
-              <w:t xml:space="preserve">18</w:t>
+              <w:t xml:space="preserve">19</w:t>
             </w:r>
           </w:hyperlink>
           <w:r>
@@ -2343,7 +2343,7 @@
               </w:rPr>
               <w:t xml:space="preserve">Learning Curve Analysis</w:t>
               <w:tab/>
-              <w:t xml:space="preserve">18</w:t>
+              <w:t xml:space="preserve">19</w:t>
             </w:r>
           </w:hyperlink>
           <w:r>
@@ -2392,7 +2392,7 @@
               </w:rPr>
               <w:t xml:space="preserve">Model Evaluation and Selection</w:t>
               <w:tab/>
-              <w:t xml:space="preserve">18</w:t>
+              <w:t xml:space="preserve">19</w:t>
             </w:r>
           </w:hyperlink>
           <w:r>
@@ -2441,7 +2441,7 @@
               </w:rPr>
               <w:t xml:space="preserve">Text Summarization</w:t>
               <w:tab/>
-              <w:t xml:space="preserve">18</w:t>
+              <w:t xml:space="preserve">19</w:t>
             </w:r>
           </w:hyperlink>
           <w:r>
@@ -2489,7 +2489,7 @@
               </w:rPr>
               <w:t xml:space="preserve">Challenges and Solutions</w:t>
               <w:tab/>
-              <w:t xml:space="preserve">18</w:t>
+              <w:t xml:space="preserve">19</w:t>
             </w:r>
           </w:hyperlink>
           <w:r>
@@ -2537,7 +2537,7 @@
               </w:rPr>
               <w:t xml:space="preserve">Conclusion</w:t>
               <w:tab/>
-              <w:t xml:space="preserve">18</w:t>
+              <w:t xml:space="preserve">19</w:t>
             </w:r>
           </w:hyperlink>
           <w:r>
@@ -2585,7 +2585,7 @@
               </w:rPr>
               <w:t xml:space="preserve">References</w:t>
               <w:tab/>
-              <w:t xml:space="preserve">19</w:t>
+              <w:t xml:space="preserve">20</w:t>
             </w:r>
           </w:hyperlink>
           <w:r>
@@ -2633,7 +2633,7 @@
               </w:rPr>
               <w:t xml:space="preserve">Bibliography</w:t>
               <w:tab/>
-              <w:t xml:space="preserve">20</w:t>
+              <w:t xml:space="preserve">21</w:t>
             </w:r>
           </w:hyperlink>
           <w:r>
@@ -3003,7 +3003,7 @@
             <wp:extent cx="5743575" cy="3086100"/>
             <wp:effectExtent b="12700" l="12700" r="12700" t="12700"/>
             <wp:wrapNone/>
-            <wp:docPr id="1728545914" name="image3.png"/>
+            <wp:docPr id="1728545915" name="image3.png"/>
             <a:graphic>
               <a:graphicData uri="http://schemas.openxmlformats.org/drawingml/2006/picture">
                 <pic:pic>
@@ -3355,12 +3355,12 @@
             <wp:extent cx="5731200" cy="3225800"/>
             <wp:effectExtent b="12700" l="12700" r="12700" t="12700"/>
             <wp:wrapNone/>
-            <wp:docPr id="1728545906" name="image15.png"/>
+            <wp:docPr id="1728545907" name="image17.png"/>
             <a:graphic>
               <a:graphicData uri="http://schemas.openxmlformats.org/drawingml/2006/picture">
                 <pic:pic>
                   <pic:nvPicPr>
-                    <pic:cNvPr id="0" name="image15.png"/>
+                    <pic:cNvPr id="0" name="image17.png"/>
                     <pic:cNvPicPr preferRelativeResize="0"/>
                   </pic:nvPicPr>
                   <pic:blipFill>
@@ -5392,12 +5392,12 @@
             <wp:extent cx="5434013" cy="2809875"/>
             <wp:effectExtent b="0" l="0" r="0" t="0"/>
             <wp:wrapNone/>
-            <wp:docPr id="1728545907" name="image11.png"/>
+            <wp:docPr id="1728545908" name="image5.png"/>
             <a:graphic>
               <a:graphicData uri="http://schemas.openxmlformats.org/drawingml/2006/picture">
                 <pic:pic>
                   <pic:nvPicPr>
-                    <pic:cNvPr id="0" name="image11.png"/>
+                    <pic:cNvPr id="0" name="image5.png"/>
                     <pic:cNvPicPr preferRelativeResize="0"/>
                   </pic:nvPicPr>
                   <pic:blipFill>
@@ -5571,12 +5571,12 @@
             <wp:extent cx="5267325" cy="3228975"/>
             <wp:effectExtent b="0" l="0" r="0" t="0"/>
             <wp:wrapNone/>
-            <wp:docPr id="1728545910" name="image4.png"/>
+            <wp:docPr id="1728545911" name="image2.png"/>
             <a:graphic>
               <a:graphicData uri="http://schemas.openxmlformats.org/drawingml/2006/picture">
                 <pic:pic>
                   <pic:nvPicPr>
-                    <pic:cNvPr id="0" name="image4.png"/>
+                    <pic:cNvPr id="0" name="image2.png"/>
                     <pic:cNvPicPr preferRelativeResize="0"/>
                   </pic:nvPicPr>
                   <pic:blipFill>
@@ -5750,7 +5750,7 @@
             <wp:extent cx="5203990" cy="3097384"/>
             <wp:effectExtent b="0" l="0" r="0" t="0"/>
             <wp:wrapNone/>
-            <wp:docPr id="1728545904" name="image6.png"/>
+            <wp:docPr id="1728545905" name="image6.png"/>
             <a:graphic>
               <a:graphicData uri="http://schemas.openxmlformats.org/drawingml/2006/picture">
                 <pic:pic>
@@ -5945,12 +5945,12 @@
             <wp:extent cx="5681663" cy="2915101"/>
             <wp:effectExtent b="0" l="0" r="0" t="0"/>
             <wp:wrapNone/>
-            <wp:docPr id="1728545911" name="image10.png"/>
+            <wp:docPr id="1728545912" name="image11.png"/>
             <a:graphic>
               <a:graphicData uri="http://schemas.openxmlformats.org/drawingml/2006/picture">
                 <pic:pic>
                   <pic:nvPicPr>
-                    <pic:cNvPr id="0" name="image10.png"/>
+                    <pic:cNvPr id="0" name="image11.png"/>
                     <pic:cNvPicPr preferRelativeResize="0"/>
                   </pic:nvPicPr>
                   <pic:blipFill>
@@ -6109,12 +6109,12 @@
             <wp:extent cx="5186363" cy="3764770"/>
             <wp:effectExtent b="0" l="0" r="0" t="0"/>
             <wp:wrapNone/>
-            <wp:docPr id="1728545909" name="image12.png"/>
+            <wp:docPr id="1728545910" name="image14.png"/>
             <a:graphic>
               <a:graphicData uri="http://schemas.openxmlformats.org/drawingml/2006/picture">
                 <pic:pic>
                   <pic:nvPicPr>
-                    <pic:cNvPr id="0" name="image12.png"/>
+                    <pic:cNvPr id="0" name="image14.png"/>
                     <pic:cNvPicPr preferRelativeResize="0"/>
                   </pic:nvPicPr>
                   <pic:blipFill>
@@ -6315,12 +6315,12 @@
             <wp:extent cx="5856872" cy="7948613"/>
             <wp:effectExtent b="0" l="0" r="0" t="0"/>
             <wp:wrapNone/>
-            <wp:docPr id="1728545913" name="image16.png"/>
+            <wp:docPr id="1728545914" name="image18.png"/>
             <a:graphic>
               <a:graphicData uri="http://schemas.openxmlformats.org/drawingml/2006/picture">
                 <pic:pic>
                   <pic:nvPicPr>
-                    <pic:cNvPr id="0" name="image16.png"/>
+                    <pic:cNvPr id="0" name="image18.png"/>
                     <pic:cNvPicPr preferRelativeResize="0"/>
                   </pic:nvPicPr>
                   <pic:blipFill>
@@ -8023,12 +8023,12 @@
           <wp:inline distB="114300" distT="114300" distL="114300" distR="114300">
             <wp:extent cx="5731200" cy="3517900"/>
             <wp:effectExtent b="0" l="0" r="0" t="0"/>
-            <wp:docPr id="1728545903" name="image5.png"/>
+            <wp:docPr id="1728545904" name="image13.png"/>
             <a:graphic>
               <a:graphicData uri="http://schemas.openxmlformats.org/drawingml/2006/picture">
                 <pic:pic>
                   <pic:nvPicPr>
-                    <pic:cNvPr id="0" name="image5.png"/>
+                    <pic:cNvPr id="0" name="image13.png"/>
                     <pic:cNvPicPr preferRelativeResize="0"/>
                   </pic:nvPicPr>
                   <pic:blipFill>
@@ -8098,12 +8098,12 @@
           <wp:inline distB="114300" distT="114300" distL="114300" distR="114300">
             <wp:extent cx="5731200" cy="3556000"/>
             <wp:effectExtent b="0" l="0" r="0" t="0"/>
-            <wp:docPr id="1728545905" name="image8.png"/>
+            <wp:docPr id="1728545906" name="image10.png"/>
             <a:graphic>
               <a:graphicData uri="http://schemas.openxmlformats.org/drawingml/2006/picture">
                 <pic:pic>
                   <pic:nvPicPr>
-                    <pic:cNvPr id="0" name="image8.png"/>
+                    <pic:cNvPr id="0" name="image10.png"/>
                     <pic:cNvPicPr preferRelativeResize="0"/>
                   </pic:nvPicPr>
                   <pic:blipFill>
@@ -8173,12 +8173,12 @@
           <wp:inline distB="114300" distT="114300" distL="114300" distR="114300">
             <wp:extent cx="5731200" cy="3517900"/>
             <wp:effectExtent b="0" l="0" r="0" t="0"/>
-            <wp:docPr id="1728545908" name="image9.png"/>
+            <wp:docPr id="1728545909" name="image7.png"/>
             <a:graphic>
               <a:graphicData uri="http://schemas.openxmlformats.org/drawingml/2006/picture">
                 <pic:pic>
                   <pic:nvPicPr>
-                    <pic:cNvPr id="0" name="image9.png"/>
+                    <pic:cNvPr id="0" name="image7.png"/>
                     <pic:cNvPicPr preferRelativeResize="0"/>
                   </pic:nvPicPr>
                   <pic:blipFill>
@@ -8252,12 +8252,12 @@
           <wp:inline distB="114300" distT="114300" distL="114300" distR="114300">
             <wp:extent cx="5731200" cy="3517900"/>
             <wp:effectExtent b="0" l="0" r="0" t="0"/>
-            <wp:docPr id="1728545912" name="image7.png"/>
+            <wp:docPr id="1728545913" name="image9.png"/>
             <a:graphic>
               <a:graphicData uri="http://schemas.openxmlformats.org/drawingml/2006/picture">
                 <pic:pic>
                   <pic:nvPicPr>
-                    <pic:cNvPr id="0" name="image7.png"/>
+                    <pic:cNvPr id="0" name="image9.png"/>
                     <pic:cNvPicPr preferRelativeResize="0"/>
                   </pic:nvPicPr>
                   <pic:blipFill>
@@ -9208,13 +9208,10 @@
               <w:p>
                 <w:pPr>
                   <w:spacing w:after="0" w:line="240" w:lineRule="auto"/>
-                  <w:rPr>
-                    <w:b w:val="1"/>
-                  </w:rPr>
+                  <w:rPr/>
                 </w:pPr>
                 <w:r>
                   <w:rPr>
-                    <w:b w:val="1"/>
                     <w:rtl w:val="0"/>
                   </w:rPr>
                   <w:t xml:space="preserve">Hyperparameters </w:t>
@@ -9241,13 +9238,10 @@
               <w:p>
                 <w:pPr>
                   <w:spacing w:after="0" w:line="240" w:lineRule="auto"/>
-                  <w:rPr>
-                    <w:b w:val="1"/>
-                  </w:rPr>
+                  <w:rPr/>
                 </w:pPr>
                 <w:r>
                   <w:rPr>
-                    <w:b w:val="1"/>
                     <w:rtl w:val="0"/>
                   </w:rPr>
                   <w:t xml:space="preserve">Decision Tree</w:t>
@@ -9298,13 +9292,10 @@
               <w:p>
                 <w:pPr>
                   <w:spacing w:after="0" w:line="240" w:lineRule="auto"/>
-                  <w:rPr>
-                    <w:b w:val="1"/>
-                  </w:rPr>
+                  <w:rPr/>
                 </w:pPr>
                 <w:r>
                   <w:rPr>
-                    <w:b w:val="1"/>
                     <w:rtl w:val="0"/>
                   </w:rPr>
                   <w:t xml:space="preserve">K-Nearest Neighbors </w:t>
@@ -9355,13 +9346,10 @@
               <w:p>
                 <w:pPr>
                   <w:spacing w:after="0" w:line="240" w:lineRule="auto"/>
-                  <w:rPr>
-                    <w:b w:val="1"/>
-                  </w:rPr>
+                  <w:rPr/>
                 </w:pPr>
                 <w:r>
                   <w:rPr>
-                    <w:b w:val="1"/>
                     <w:rtl w:val="0"/>
                   </w:rPr>
                   <w:t xml:space="preserve">LinearSVC</w:t>
@@ -9412,13 +9400,10 @@
               <w:p>
                 <w:pPr>
                   <w:spacing w:after="0" w:line="240" w:lineRule="auto"/>
-                  <w:rPr>
-                    <w:b w:val="1"/>
-                  </w:rPr>
+                  <w:rPr/>
                 </w:pPr>
                 <w:r>
                   <w:rPr>
-                    <w:b w:val="1"/>
                     <w:rtl w:val="0"/>
                   </w:rPr>
                   <w:t xml:space="preserve">Naive Bayes</w:t>
@@ -9469,13 +9454,10 @@
               <w:p>
                 <w:pPr>
                   <w:spacing w:after="0" w:line="240" w:lineRule="auto"/>
-                  <w:rPr>
-                    <w:b w:val="1"/>
-                  </w:rPr>
+                  <w:rPr/>
                 </w:pPr>
                 <w:r>
                   <w:rPr>
-                    <w:b w:val="1"/>
                     <w:rtl w:val="0"/>
                   </w:rPr>
                   <w:t xml:space="preserve">Random Forest</w:t>
@@ -9518,83 +9500,784 @@
         <w:rPr>
           <w:rtl w:val="0"/>
         </w:rPr>
-      </w:r>
-    </w:p>
-    <w:p>
-      <w:pPr>
-        <w:rPr/>
-      </w:pPr>
-      <w:r>
-        <w:rPr>
-          <w:rtl w:val="0"/>
-        </w:rPr>
-        <w:t xml:space="preserve">When tuning hyperparameters in machine learning models, two common techniques are GridSearchCV and RandomizedSearchCV. GridSearchCV is used to identify the optimal set of hyperparameters by going through all possible hyperparameter combinations (Agrawal, 2020). While this approach increases the chances of finding the best parameters, it is often computationally expensive and time-consuming. </w:t>
-      </w:r>
-    </w:p>
-    <w:p>
-      <w:pPr>
-        <w:rPr/>
-      </w:pPr>
-      <w:r>
-        <w:rPr>
-          <w:rtl w:val="0"/>
-        </w:rPr>
-        <w:t xml:space="preserve">An alternative approach would be implementing RandomizedSearchCV which randomly samples a fixed number of combinations from a specified distribution of hyperparameter values. Based on the above hyperparameters, I implemented RandomizedSearchCV due to its speed and efficiency. </w:t>
-      </w:r>
-    </w:p>
-    <w:p>
-      <w:pPr>
-        <w:spacing w:after="240" w:before="240" w:lineRule="auto"/>
-        <w:rPr/>
-      </w:pPr>
-      <w:r>
-        <w:rPr>
-          <w:rtl w:val="0"/>
-        </w:rPr>
-      </w:r>
-    </w:p>
-    <w:p>
-      <w:pPr>
-        <w:spacing w:after="240" w:before="240" w:lineRule="auto"/>
-        <w:rPr/>
-      </w:pPr>
-      <w:r>
-        <w:rPr>
-          <w:rtl w:val="0"/>
-        </w:rPr>
-      </w:r>
-    </w:p>
-    <w:p>
-      <w:pPr>
-        <w:spacing w:after="240" w:before="240" w:lineRule="auto"/>
-        <w:rPr/>
-      </w:pPr>
-      <w:r>
-        <w:rPr>
-          <w:rtl w:val="0"/>
-        </w:rPr>
-      </w:r>
-    </w:p>
-    <w:p>
-      <w:pPr>
-        <w:rPr/>
-      </w:pPr>
-      <w:r>
-        <w:rPr>
-          <w:rtl w:val="0"/>
-        </w:rPr>
-      </w:r>
-    </w:p>
-    <w:p>
-      <w:pPr>
-        <w:rPr/>
-      </w:pPr>
-      <w:r>
-        <w:rPr>
-          <w:rtl w:val="0"/>
-        </w:rPr>
-      </w:r>
-    </w:p>
+        <w:br w:type="textWrapping"/>
+        <w:t xml:space="preserve">When tuning hyperparameters in machine learning models, two common techniques are GridSearchCV and RandomizedSearchCV. GridSearchCV is used to identify the optimal set of hyperparameters by going through all possible hyperparameter combinations (Agrawal, 2020). While this approach can find the most optimal set of hyperparameter values, it is often computationally expensive and time-consuming. An alternative approach is to implement RandomizedSearchCV, which randomly samples parameter combinations from specified distributions of hyperparameter values. It typically performs as well as grid search but is significantly more cost and time-efficient (Raschka and Mirjalili, 2020). </w:t>
+      </w:r>
+    </w:p>
+    <w:p>
+      <w:pPr>
+        <w:rPr/>
+      </w:pPr>
+      <w:r>
+        <w:rPr>
+          <w:rtl w:val="0"/>
+        </w:rPr>
+        <w:t xml:space="preserve">For this capstone project, I chose to implement RandomizedSearchCV due to its speed and efficiency in hyperparameter tuning. Using this method, I optimized the hyperparameters of the machine learning model to classify the queue and priority level of customer tickets. The table below summarizes the optimal hyperparameter values that I have identified using RandomizedSearchCV.</w:t>
+        <w:br w:type="textWrapping"/>
+      </w:r>
+    </w:p>
+    <w:sdt>
+      <w:sdtPr>
+        <w:lock w:val="contentLocked"/>
+        <w:tag w:val="goog_rdk_11"/>
+      </w:sdtPr>
+      <w:sdtContent>
+        <w:tbl>
+          <w:tblPr>
+            <w:tblStyle w:val="Table13"/>
+            <w:tblW w:w="9000.0" w:type="dxa"/>
+            <w:jc w:val="left"/>
+            <w:tblBorders>
+              <w:top w:color="000000" w:space="0" w:sz="8" w:val="single"/>
+              <w:left w:color="000000" w:space="0" w:sz="8" w:val="single"/>
+              <w:bottom w:color="000000" w:space="0" w:sz="8" w:val="single"/>
+              <w:right w:color="000000" w:space="0" w:sz="8" w:val="single"/>
+              <w:insideH w:color="000000" w:space="0" w:sz="8" w:val="single"/>
+              <w:insideV w:color="000000" w:space="0" w:sz="8" w:val="single"/>
+            </w:tblBorders>
+            <w:tblLayout w:type="fixed"/>
+            <w:tblLook w:val="0600"/>
+          </w:tblPr>
+          <w:tblGrid>
+            <w:gridCol w:w="2205"/>
+            <w:gridCol w:w="6795"/>
+            <w:tblGridChange w:id="0">
+              <w:tblGrid>
+                <w:gridCol w:w="2205"/>
+                <w:gridCol w:w="6795"/>
+              </w:tblGrid>
+            </w:tblGridChange>
+          </w:tblGrid>
+          <w:tr>
+            <w:trPr>
+              <w:cantSplit w:val="0"/>
+              <w:tblHeader w:val="0"/>
+            </w:trPr>
+            <w:tc>
+              <w:tcPr>
+                <w:shd w:fill="cfe2f3" w:val="clear"/>
+                <w:tcMar>
+                  <w:top w:w="100.0" w:type="dxa"/>
+                  <w:left w:w="100.0" w:type="dxa"/>
+                  <w:bottom w:w="100.0" w:type="dxa"/>
+                  <w:right w:w="100.0" w:type="dxa"/>
+                </w:tcMar>
+                <w:vAlign w:val="top"/>
+              </w:tcPr>
+              <w:p>
+                <w:pPr>
+                  <w:spacing w:after="0" w:line="240" w:lineRule="auto"/>
+                  <w:rPr/>
+                </w:pPr>
+                <w:r>
+                  <w:rPr>
+                    <w:rtl w:val="0"/>
+                  </w:rPr>
+                </w:r>
+              </w:p>
+            </w:tc>
+            <w:tc>
+              <w:tcPr>
+                <w:shd w:fill="cfe2f3" w:val="clear"/>
+                <w:tcMar>
+                  <w:top w:w="100.0" w:type="dxa"/>
+                  <w:left w:w="100.0" w:type="dxa"/>
+                  <w:bottom w:w="100.0" w:type="dxa"/>
+                  <w:right w:w="100.0" w:type="dxa"/>
+                </w:tcMar>
+                <w:vAlign w:val="top"/>
+              </w:tcPr>
+              <w:p>
+                <w:pPr>
+                  <w:spacing w:after="0" w:line="240" w:lineRule="auto"/>
+                  <w:rPr>
+                    <w:b w:val="1"/>
+                  </w:rPr>
+                </w:pPr>
+                <w:r>
+                  <w:rPr>
+                    <w:b w:val="1"/>
+                    <w:rtl w:val="0"/>
+                  </w:rPr>
+                  <w:t xml:space="preserve">Ticket Queue Classification - Optimal Hyperparameters Values</w:t>
+                </w:r>
+              </w:p>
+            </w:tc>
+          </w:tr>
+          <w:tr>
+            <w:trPr>
+              <w:cantSplit w:val="0"/>
+              <w:tblHeader w:val="0"/>
+            </w:trPr>
+            <w:tc>
+              <w:tcPr>
+                <w:shd w:fill="cfe2f3" w:val="clear"/>
+                <w:tcMar>
+                  <w:top w:w="100.0" w:type="dxa"/>
+                  <w:left w:w="100.0" w:type="dxa"/>
+                  <w:bottom w:w="100.0" w:type="dxa"/>
+                  <w:right w:w="100.0" w:type="dxa"/>
+                </w:tcMar>
+                <w:vAlign w:val="top"/>
+              </w:tcPr>
+              <w:p>
+                <w:pPr>
+                  <w:spacing w:after="0" w:line="240" w:lineRule="auto"/>
+                  <w:rPr>
+                    <w:b w:val="1"/>
+                  </w:rPr>
+                </w:pPr>
+                <w:r>
+                  <w:rPr>
+                    <w:b w:val="1"/>
+                    <w:rtl w:val="0"/>
+                  </w:rPr>
+                  <w:t xml:space="preserve">Decision Tree</w:t>
+                </w:r>
+              </w:p>
+            </w:tc>
+            <w:tc>
+              <w:tcPr>
+                <w:shd w:fill="auto" w:val="clear"/>
+                <w:tcMar>
+                  <w:top w:w="100.0" w:type="dxa"/>
+                  <w:left w:w="100.0" w:type="dxa"/>
+                  <w:bottom w:w="100.0" w:type="dxa"/>
+                  <w:right w:w="100.0" w:type="dxa"/>
+                </w:tcMar>
+                <w:vAlign w:val="top"/>
+              </w:tcPr>
+              <w:p>
+                <w:pPr>
+                  <w:spacing w:after="0" w:line="240" w:lineRule="auto"/>
+                  <w:rPr/>
+                </w:pPr>
+                <w:r>
+                  <w:rPr>
+                    <w:rtl w:val="0"/>
+                  </w:rPr>
+                  <w:t xml:space="preserve">{'min_samples_split': 5, 'min_samples_leaf': 2, 'max_depth': 30, 'criterion': 'entropy'}</w:t>
+                </w:r>
+              </w:p>
+            </w:tc>
+          </w:tr>
+          <w:tr>
+            <w:trPr>
+              <w:cantSplit w:val="0"/>
+              <w:tblHeader w:val="0"/>
+            </w:trPr>
+            <w:tc>
+              <w:tcPr>
+                <w:shd w:fill="cfe2f3" w:val="clear"/>
+                <w:tcMar>
+                  <w:top w:w="100.0" w:type="dxa"/>
+                  <w:left w:w="100.0" w:type="dxa"/>
+                  <w:bottom w:w="100.0" w:type="dxa"/>
+                  <w:right w:w="100.0" w:type="dxa"/>
+                </w:tcMar>
+                <w:vAlign w:val="top"/>
+              </w:tcPr>
+              <w:p>
+                <w:pPr>
+                  <w:spacing w:after="0" w:line="240" w:lineRule="auto"/>
+                  <w:rPr>
+                    <w:b w:val="1"/>
+                  </w:rPr>
+                </w:pPr>
+                <w:r>
+                  <w:rPr>
+                    <w:b w:val="1"/>
+                    <w:rtl w:val="0"/>
+                  </w:rPr>
+                  <w:t xml:space="preserve">K-Nearest Neighbors </w:t>
+                </w:r>
+              </w:p>
+            </w:tc>
+            <w:tc>
+              <w:tcPr>
+                <w:shd w:fill="auto" w:val="clear"/>
+                <w:tcMar>
+                  <w:top w:w="100.0" w:type="dxa"/>
+                  <w:left w:w="100.0" w:type="dxa"/>
+                  <w:bottom w:w="100.0" w:type="dxa"/>
+                  <w:right w:w="100.0" w:type="dxa"/>
+                </w:tcMar>
+                <w:vAlign w:val="top"/>
+              </w:tcPr>
+              <w:p>
+                <w:pPr>
+                  <w:spacing w:after="0" w:line="240" w:lineRule="auto"/>
+                  <w:rPr/>
+                </w:pPr>
+                <w:r>
+                  <w:rPr>
+                    <w:rtl w:val="0"/>
+                  </w:rPr>
+                  <w:t xml:space="preserve">{'weights': 'distance', 'n_neighbors': 5, 'metric': 'manhattan'}</w:t>
+                </w:r>
+              </w:p>
+            </w:tc>
+          </w:tr>
+          <w:tr>
+            <w:trPr>
+              <w:cantSplit w:val="0"/>
+              <w:tblHeader w:val="0"/>
+            </w:trPr>
+            <w:tc>
+              <w:tcPr>
+                <w:shd w:fill="cfe2f3" w:val="clear"/>
+                <w:tcMar>
+                  <w:top w:w="100.0" w:type="dxa"/>
+                  <w:left w:w="100.0" w:type="dxa"/>
+                  <w:bottom w:w="100.0" w:type="dxa"/>
+                  <w:right w:w="100.0" w:type="dxa"/>
+                </w:tcMar>
+                <w:vAlign w:val="top"/>
+              </w:tcPr>
+              <w:p>
+                <w:pPr>
+                  <w:spacing w:after="0" w:line="240" w:lineRule="auto"/>
+                  <w:rPr>
+                    <w:b w:val="1"/>
+                  </w:rPr>
+                </w:pPr>
+                <w:r>
+                  <w:rPr>
+                    <w:b w:val="1"/>
+                    <w:rtl w:val="0"/>
+                  </w:rPr>
+                  <w:t xml:space="preserve">LinearSVC</w:t>
+                </w:r>
+              </w:p>
+            </w:tc>
+            <w:tc>
+              <w:tcPr>
+                <w:shd w:fill="auto" w:val="clear"/>
+                <w:tcMar>
+                  <w:top w:w="100.0" w:type="dxa"/>
+                  <w:left w:w="100.0" w:type="dxa"/>
+                  <w:bottom w:w="100.0" w:type="dxa"/>
+                  <w:right w:w="100.0" w:type="dxa"/>
+                </w:tcMar>
+                <w:vAlign w:val="top"/>
+              </w:tcPr>
+              <w:p>
+                <w:pPr>
+                  <w:spacing w:after="0" w:line="240" w:lineRule="auto"/>
+                  <w:rPr/>
+                </w:pPr>
+                <w:r>
+                  <w:rPr>
+                    <w:rtl w:val="0"/>
+                  </w:rPr>
+                  <w:t xml:space="preserve">{'tol': 0.0001, 'max_iter': 2000, 'C': 1}</w:t>
+                </w:r>
+              </w:p>
+            </w:tc>
+          </w:tr>
+          <w:tr>
+            <w:trPr>
+              <w:cantSplit w:val="0"/>
+              <w:tblHeader w:val="0"/>
+            </w:trPr>
+            <w:tc>
+              <w:tcPr>
+                <w:shd w:fill="cfe2f3" w:val="clear"/>
+                <w:tcMar>
+                  <w:top w:w="100.0" w:type="dxa"/>
+                  <w:left w:w="100.0" w:type="dxa"/>
+                  <w:bottom w:w="100.0" w:type="dxa"/>
+                  <w:right w:w="100.0" w:type="dxa"/>
+                </w:tcMar>
+                <w:vAlign w:val="top"/>
+              </w:tcPr>
+              <w:p>
+                <w:pPr>
+                  <w:spacing w:after="0" w:line="240" w:lineRule="auto"/>
+                  <w:rPr>
+                    <w:b w:val="1"/>
+                  </w:rPr>
+                </w:pPr>
+                <w:r>
+                  <w:rPr>
+                    <w:b w:val="1"/>
+                    <w:rtl w:val="0"/>
+                  </w:rPr>
+                  <w:t xml:space="preserve">Naive Bayes</w:t>
+                </w:r>
+              </w:p>
+            </w:tc>
+            <w:tc>
+              <w:tcPr>
+                <w:shd w:fill="auto" w:val="clear"/>
+                <w:tcMar>
+                  <w:top w:w="100.0" w:type="dxa"/>
+                  <w:left w:w="100.0" w:type="dxa"/>
+                  <w:bottom w:w="100.0" w:type="dxa"/>
+                  <w:right w:w="100.0" w:type="dxa"/>
+                </w:tcMar>
+                <w:vAlign w:val="top"/>
+              </w:tcPr>
+              <w:p>
+                <w:pPr>
+                  <w:spacing w:after="0" w:line="240" w:lineRule="auto"/>
+                  <w:rPr/>
+                </w:pPr>
+                <w:r>
+                  <w:rPr>
+                    <w:rtl w:val="0"/>
+                  </w:rPr>
+                  <w:t xml:space="preserve">{'var_smoothing': np.float64(7.543120063354607e-07)}</w:t>
+                </w:r>
+              </w:p>
+            </w:tc>
+          </w:tr>
+          <w:tr>
+            <w:trPr>
+              <w:cantSplit w:val="0"/>
+              <w:tblHeader w:val="0"/>
+            </w:trPr>
+            <w:tc>
+              <w:tcPr>
+                <w:shd w:fill="cfe2f3" w:val="clear"/>
+                <w:tcMar>
+                  <w:top w:w="100.0" w:type="dxa"/>
+                  <w:left w:w="100.0" w:type="dxa"/>
+                  <w:bottom w:w="100.0" w:type="dxa"/>
+                  <w:right w:w="100.0" w:type="dxa"/>
+                </w:tcMar>
+                <w:vAlign w:val="top"/>
+              </w:tcPr>
+              <w:p>
+                <w:pPr>
+                  <w:spacing w:after="0" w:line="240" w:lineRule="auto"/>
+                  <w:rPr>
+                    <w:b w:val="1"/>
+                  </w:rPr>
+                </w:pPr>
+                <w:r>
+                  <w:rPr>
+                    <w:b w:val="1"/>
+                    <w:rtl w:val="0"/>
+                  </w:rPr>
+                  <w:t xml:space="preserve">Random Forest</w:t>
+                </w:r>
+              </w:p>
+            </w:tc>
+            <w:tc>
+              <w:tcPr>
+                <w:shd w:fill="auto" w:val="clear"/>
+                <w:tcMar>
+                  <w:top w:w="100.0" w:type="dxa"/>
+                  <w:left w:w="100.0" w:type="dxa"/>
+                  <w:bottom w:w="100.0" w:type="dxa"/>
+                  <w:right w:w="100.0" w:type="dxa"/>
+                </w:tcMar>
+                <w:vAlign w:val="top"/>
+              </w:tcPr>
+              <w:p>
+                <w:pPr>
+                  <w:spacing w:after="0" w:line="240" w:lineRule="auto"/>
+                  <w:rPr/>
+                </w:pPr>
+                <w:r>
+                  <w:rPr>
+                    <w:rtl w:val="0"/>
+                  </w:rPr>
+                  <w:t xml:space="preserve">{'n_estimators': 300, 'min_samples_split': 15, 'min_samples_leaf': 5, 'max_features': 'sqrt', 'max_depth': 50}</w:t>
+                </w:r>
+              </w:p>
+            </w:tc>
+          </w:tr>
+        </w:tbl>
+      </w:sdtContent>
+    </w:sdt>
+    <w:p>
+      <w:pPr>
+        <w:rPr/>
+      </w:pPr>
+      <w:r>
+        <w:rPr>
+          <w:rtl w:val="0"/>
+        </w:rPr>
+      </w:r>
+    </w:p>
+    <w:sdt>
+      <w:sdtPr>
+        <w:lock w:val="contentLocked"/>
+        <w:tag w:val="goog_rdk_12"/>
+      </w:sdtPr>
+      <w:sdtContent>
+        <w:tbl>
+          <w:tblPr>
+            <w:tblStyle w:val="Table14"/>
+            <w:tblW w:w="9000.0" w:type="dxa"/>
+            <w:jc w:val="left"/>
+            <w:tblBorders>
+              <w:top w:color="000000" w:space="0" w:sz="8" w:val="single"/>
+              <w:left w:color="000000" w:space="0" w:sz="8" w:val="single"/>
+              <w:bottom w:color="000000" w:space="0" w:sz="8" w:val="single"/>
+              <w:right w:color="000000" w:space="0" w:sz="8" w:val="single"/>
+              <w:insideH w:color="000000" w:space="0" w:sz="8" w:val="single"/>
+              <w:insideV w:color="000000" w:space="0" w:sz="8" w:val="single"/>
+            </w:tblBorders>
+            <w:tblLayout w:type="fixed"/>
+            <w:tblLook w:val="0600"/>
+          </w:tblPr>
+          <w:tblGrid>
+            <w:gridCol w:w="2205"/>
+            <w:gridCol w:w="6795"/>
+            <w:tblGridChange w:id="0">
+              <w:tblGrid>
+                <w:gridCol w:w="2205"/>
+                <w:gridCol w:w="6795"/>
+              </w:tblGrid>
+            </w:tblGridChange>
+          </w:tblGrid>
+          <w:tr>
+            <w:trPr>
+              <w:cantSplit w:val="0"/>
+              <w:tblHeader w:val="0"/>
+            </w:trPr>
+            <w:tc>
+              <w:tcPr>
+                <w:shd w:fill="cfe2f3" w:val="clear"/>
+                <w:tcMar>
+                  <w:top w:w="100.0" w:type="dxa"/>
+                  <w:left w:w="100.0" w:type="dxa"/>
+                  <w:bottom w:w="100.0" w:type="dxa"/>
+                  <w:right w:w="100.0" w:type="dxa"/>
+                </w:tcMar>
+                <w:vAlign w:val="top"/>
+              </w:tcPr>
+              <w:p>
+                <w:pPr>
+                  <w:spacing w:after="0" w:line="240" w:lineRule="auto"/>
+                  <w:rPr/>
+                </w:pPr>
+                <w:r>
+                  <w:rPr>
+                    <w:rtl w:val="0"/>
+                  </w:rPr>
+                </w:r>
+              </w:p>
+            </w:tc>
+            <w:tc>
+              <w:tcPr>
+                <w:shd w:fill="cfe2f3" w:val="clear"/>
+                <w:tcMar>
+                  <w:top w:w="100.0" w:type="dxa"/>
+                  <w:left w:w="100.0" w:type="dxa"/>
+                  <w:bottom w:w="100.0" w:type="dxa"/>
+                  <w:right w:w="100.0" w:type="dxa"/>
+                </w:tcMar>
+                <w:vAlign w:val="top"/>
+              </w:tcPr>
+              <w:p>
+                <w:pPr>
+                  <w:spacing w:after="0" w:line="240" w:lineRule="auto"/>
+                  <w:rPr>
+                    <w:b w:val="1"/>
+                  </w:rPr>
+                </w:pPr>
+                <w:r>
+                  <w:rPr>
+                    <w:b w:val="1"/>
+                    <w:rtl w:val="0"/>
+                  </w:rPr>
+                  <w:t xml:space="preserve">Ticket Priority Classification - Optimal Hyperparameters Values</w:t>
+                </w:r>
+              </w:p>
+            </w:tc>
+          </w:tr>
+          <w:tr>
+            <w:trPr>
+              <w:cantSplit w:val="0"/>
+              <w:tblHeader w:val="0"/>
+            </w:trPr>
+            <w:tc>
+              <w:tcPr>
+                <w:shd w:fill="cfe2f3" w:val="clear"/>
+                <w:tcMar>
+                  <w:top w:w="100.0" w:type="dxa"/>
+                  <w:left w:w="100.0" w:type="dxa"/>
+                  <w:bottom w:w="100.0" w:type="dxa"/>
+                  <w:right w:w="100.0" w:type="dxa"/>
+                </w:tcMar>
+                <w:vAlign w:val="top"/>
+              </w:tcPr>
+              <w:p>
+                <w:pPr>
+                  <w:spacing w:after="0" w:line="240" w:lineRule="auto"/>
+                  <w:rPr>
+                    <w:b w:val="1"/>
+                  </w:rPr>
+                </w:pPr>
+                <w:r>
+                  <w:rPr>
+                    <w:b w:val="1"/>
+                    <w:rtl w:val="0"/>
+                  </w:rPr>
+                  <w:t xml:space="preserve">Decision Tree</w:t>
+                </w:r>
+              </w:p>
+            </w:tc>
+            <w:tc>
+              <w:tcPr>
+                <w:shd w:fill="auto" w:val="clear"/>
+                <w:tcMar>
+                  <w:top w:w="100.0" w:type="dxa"/>
+                  <w:left w:w="100.0" w:type="dxa"/>
+                  <w:bottom w:w="100.0" w:type="dxa"/>
+                  <w:right w:w="100.0" w:type="dxa"/>
+                </w:tcMar>
+                <w:vAlign w:val="top"/>
+              </w:tcPr>
+              <w:p>
+                <w:pPr>
+                  <w:spacing w:after="0" w:line="240" w:lineRule="auto"/>
+                  <w:rPr/>
+                </w:pPr>
+                <w:r>
+                  <w:rPr>
+                    <w:rtl w:val="0"/>
+                  </w:rPr>
+                  <w:t xml:space="preserve">{'min_samples_split': 10, 'min_samples_leaf': 2, 'max_depth': 30, 'criterion': 'gini'}</w:t>
+                </w:r>
+              </w:p>
+            </w:tc>
+          </w:tr>
+          <w:tr>
+            <w:trPr>
+              <w:cantSplit w:val="0"/>
+              <w:tblHeader w:val="0"/>
+            </w:trPr>
+            <w:tc>
+              <w:tcPr>
+                <w:shd w:fill="cfe2f3" w:val="clear"/>
+                <w:tcMar>
+                  <w:top w:w="100.0" w:type="dxa"/>
+                  <w:left w:w="100.0" w:type="dxa"/>
+                  <w:bottom w:w="100.0" w:type="dxa"/>
+                  <w:right w:w="100.0" w:type="dxa"/>
+                </w:tcMar>
+                <w:vAlign w:val="top"/>
+              </w:tcPr>
+              <w:p>
+                <w:pPr>
+                  <w:spacing w:after="0" w:line="240" w:lineRule="auto"/>
+                  <w:rPr>
+                    <w:b w:val="1"/>
+                  </w:rPr>
+                </w:pPr>
+                <w:r>
+                  <w:rPr>
+                    <w:b w:val="1"/>
+                    <w:rtl w:val="0"/>
+                  </w:rPr>
+                  <w:t xml:space="preserve">K-Nearest Neighbors </w:t>
+                </w:r>
+              </w:p>
+            </w:tc>
+            <w:tc>
+              <w:tcPr>
+                <w:shd w:fill="auto" w:val="clear"/>
+                <w:tcMar>
+                  <w:top w:w="100.0" w:type="dxa"/>
+                  <w:left w:w="100.0" w:type="dxa"/>
+                  <w:bottom w:w="100.0" w:type="dxa"/>
+                  <w:right w:w="100.0" w:type="dxa"/>
+                </w:tcMar>
+                <w:vAlign w:val="top"/>
+              </w:tcPr>
+              <w:p>
+                <w:pPr>
+                  <w:spacing w:after="0" w:line="240" w:lineRule="auto"/>
+                  <w:rPr/>
+                </w:pPr>
+                <w:r>
+                  <w:rPr>
+                    <w:rtl w:val="0"/>
+                  </w:rPr>
+                  <w:t xml:space="preserve">{'weights': 'distance', 'n_neighbors': 5, 'metric': 'manhattan'}</w:t>
+                </w:r>
+              </w:p>
+            </w:tc>
+          </w:tr>
+          <w:tr>
+            <w:trPr>
+              <w:cantSplit w:val="0"/>
+              <w:tblHeader w:val="0"/>
+            </w:trPr>
+            <w:tc>
+              <w:tcPr>
+                <w:shd w:fill="cfe2f3" w:val="clear"/>
+                <w:tcMar>
+                  <w:top w:w="100.0" w:type="dxa"/>
+                  <w:left w:w="100.0" w:type="dxa"/>
+                  <w:bottom w:w="100.0" w:type="dxa"/>
+                  <w:right w:w="100.0" w:type="dxa"/>
+                </w:tcMar>
+                <w:vAlign w:val="top"/>
+              </w:tcPr>
+              <w:p>
+                <w:pPr>
+                  <w:spacing w:after="0" w:line="240" w:lineRule="auto"/>
+                  <w:rPr>
+                    <w:b w:val="1"/>
+                  </w:rPr>
+                </w:pPr>
+                <w:r>
+                  <w:rPr>
+                    <w:b w:val="1"/>
+                    <w:rtl w:val="0"/>
+                  </w:rPr>
+                  <w:t xml:space="preserve">LinearSVC</w:t>
+                </w:r>
+              </w:p>
+            </w:tc>
+            <w:tc>
+              <w:tcPr>
+                <w:shd w:fill="auto" w:val="clear"/>
+                <w:tcMar>
+                  <w:top w:w="100.0" w:type="dxa"/>
+                  <w:left w:w="100.0" w:type="dxa"/>
+                  <w:bottom w:w="100.0" w:type="dxa"/>
+                  <w:right w:w="100.0" w:type="dxa"/>
+                </w:tcMar>
+                <w:vAlign w:val="top"/>
+              </w:tcPr>
+              <w:p>
+                <w:pPr>
+                  <w:spacing w:after="0" w:line="240" w:lineRule="auto"/>
+                  <w:rPr/>
+                </w:pPr>
+                <w:r>
+                  <w:rPr>
+                    <w:rtl w:val="0"/>
+                  </w:rPr>
+                  <w:t xml:space="preserve">{'tol': 0.001, 'max_iter': 3000, 'C': 0.1}</w:t>
+                </w:r>
+              </w:p>
+            </w:tc>
+          </w:tr>
+          <w:tr>
+            <w:trPr>
+              <w:cantSplit w:val="0"/>
+              <w:tblHeader w:val="0"/>
+            </w:trPr>
+            <w:tc>
+              <w:tcPr>
+                <w:shd w:fill="cfe2f3" w:val="clear"/>
+                <w:tcMar>
+                  <w:top w:w="100.0" w:type="dxa"/>
+                  <w:left w:w="100.0" w:type="dxa"/>
+                  <w:bottom w:w="100.0" w:type="dxa"/>
+                  <w:right w:w="100.0" w:type="dxa"/>
+                </w:tcMar>
+                <w:vAlign w:val="top"/>
+              </w:tcPr>
+              <w:p>
+                <w:pPr>
+                  <w:spacing w:after="0" w:line="240" w:lineRule="auto"/>
+                  <w:rPr>
+                    <w:b w:val="1"/>
+                  </w:rPr>
+                </w:pPr>
+                <w:r>
+                  <w:rPr>
+                    <w:b w:val="1"/>
+                    <w:rtl w:val="0"/>
+                  </w:rPr>
+                  <w:t xml:space="preserve">Naive Bayes</w:t>
+                </w:r>
+              </w:p>
+            </w:tc>
+            <w:tc>
+              <w:tcPr>
+                <w:shd w:fill="auto" w:val="clear"/>
+                <w:tcMar>
+                  <w:top w:w="100.0" w:type="dxa"/>
+                  <w:left w:w="100.0" w:type="dxa"/>
+                  <w:bottom w:w="100.0" w:type="dxa"/>
+                  <w:right w:w="100.0" w:type="dxa"/>
+                </w:tcMar>
+                <w:vAlign w:val="top"/>
+              </w:tcPr>
+              <w:p>
+                <w:pPr>
+                  <w:spacing w:after="0" w:line="240" w:lineRule="auto"/>
+                  <w:rPr/>
+                </w:pPr>
+                <w:r>
+                  <w:rPr>
+                    <w:rtl w:val="0"/>
+                  </w:rPr>
+                  <w:t xml:space="preserve">{'var_smoothing': np.float64(5.963623316594637e-08)}</w:t>
+                </w:r>
+              </w:p>
+            </w:tc>
+          </w:tr>
+          <w:tr>
+            <w:trPr>
+              <w:cantSplit w:val="0"/>
+              <w:tblHeader w:val="0"/>
+            </w:trPr>
+            <w:tc>
+              <w:tcPr>
+                <w:shd w:fill="cfe2f3" w:val="clear"/>
+                <w:tcMar>
+                  <w:top w:w="100.0" w:type="dxa"/>
+                  <w:left w:w="100.0" w:type="dxa"/>
+                  <w:bottom w:w="100.0" w:type="dxa"/>
+                  <w:right w:w="100.0" w:type="dxa"/>
+                </w:tcMar>
+                <w:vAlign w:val="top"/>
+              </w:tcPr>
+              <w:p>
+                <w:pPr>
+                  <w:spacing w:after="0" w:line="240" w:lineRule="auto"/>
+                  <w:rPr>
+                    <w:b w:val="1"/>
+                  </w:rPr>
+                </w:pPr>
+                <w:r>
+                  <w:rPr>
+                    <w:b w:val="1"/>
+                    <w:rtl w:val="0"/>
+                  </w:rPr>
+                  <w:t xml:space="preserve">Random Forest</w:t>
+                </w:r>
+              </w:p>
+            </w:tc>
+            <w:tc>
+              <w:tcPr>
+                <w:shd w:fill="auto" w:val="clear"/>
+                <w:tcMar>
+                  <w:top w:w="100.0" w:type="dxa"/>
+                  <w:left w:w="100.0" w:type="dxa"/>
+                  <w:bottom w:w="100.0" w:type="dxa"/>
+                  <w:right w:w="100.0" w:type="dxa"/>
+                </w:tcMar>
+                <w:vAlign w:val="top"/>
+              </w:tcPr>
+              <w:p>
+                <w:pPr>
+                  <w:spacing w:after="0" w:line="240" w:lineRule="auto"/>
+                  <w:rPr/>
+                </w:pPr>
+                <w:r>
+                  <w:rPr>
+                    <w:rtl w:val="0"/>
+                  </w:rPr>
+                  <w:t xml:space="preserve">{'n_estimators': 300, 'min_samples_split': 15, 'min_samples_leaf': 5, 'max_features': 'sqrt', 'max_depth': 50}</w:t>
+                </w:r>
+              </w:p>
+            </w:tc>
+          </w:tr>
+        </w:tbl>
+      </w:sdtContent>
+    </w:sdt>
     <w:p>
       <w:pPr>
         <w:pStyle w:val="Heading3"/>
@@ -9603,28 +10286,8 @@
           <w:b w:val="1"/>
         </w:rPr>
       </w:pPr>
-      <w:bookmarkStart w:colFirst="0" w:colLast="0" w:name="_heading=h.gchnsngtnh71" w:id="87"/>
+      <w:bookmarkStart w:colFirst="0" w:colLast="0" w:name="_heading=h.4xsk3bsfx324" w:id="87"/>
       <w:bookmarkEnd w:id="87"/>
-      <w:r>
-        <w:rPr>
-          <w:rtl w:val="0"/>
-        </w:rPr>
-      </w:r>
-    </w:p>
-    <w:p>
-      <w:pPr>
-        <w:rPr/>
-      </w:pPr>
-      <w:r>
-        <w:rPr>
-          <w:rtl w:val="0"/>
-        </w:rPr>
-      </w:r>
-    </w:p>
-    <w:p>
-      <w:pPr>
-        <w:rPr/>
-      </w:pPr>
       <w:r>
         <w:rPr>
           <w:rtl w:val="0"/>
@@ -9639,8 +10302,178 @@
           <w:b w:val="1"/>
         </w:rPr>
       </w:pPr>
-      <w:bookmarkStart w:colFirst="0" w:colLast="0" w:name="_heading=h.faia0fj0i5vo" w:id="88"/>
+      <w:bookmarkStart w:colFirst="0" w:colLast="0" w:name="_heading=h.d04dggr7tyav" w:id="88"/>
       <w:bookmarkEnd w:id="88"/>
+      <w:r>
+        <w:rPr>
+          <w:rtl w:val="0"/>
+        </w:rPr>
+      </w:r>
+    </w:p>
+    <w:p>
+      <w:pPr>
+        <w:rPr/>
+      </w:pPr>
+      <w:r>
+        <w:rPr>
+          <w:rtl w:val="0"/>
+        </w:rPr>
+      </w:r>
+    </w:p>
+    <w:p>
+      <w:pPr>
+        <w:rPr/>
+      </w:pPr>
+      <w:r>
+        <w:rPr>
+          <w:rtl w:val="0"/>
+        </w:rPr>
+      </w:r>
+    </w:p>
+    <w:p>
+      <w:pPr>
+        <w:rPr/>
+      </w:pPr>
+      <w:r>
+        <w:rPr>
+          <w:rtl w:val="0"/>
+        </w:rPr>
+      </w:r>
+    </w:p>
+    <w:p>
+      <w:pPr>
+        <w:rPr/>
+      </w:pPr>
+      <w:r>
+        <w:rPr>
+          <w:rtl w:val="0"/>
+        </w:rPr>
+      </w:r>
+    </w:p>
+    <w:p>
+      <w:pPr>
+        <w:rPr/>
+      </w:pPr>
+      <w:r>
+        <w:rPr>
+          <w:rtl w:val="0"/>
+        </w:rPr>
+      </w:r>
+    </w:p>
+    <w:p>
+      <w:pPr>
+        <w:rPr/>
+      </w:pPr>
+      <w:r>
+        <w:rPr>
+          <w:rtl w:val="0"/>
+        </w:rPr>
+      </w:r>
+    </w:p>
+    <w:p>
+      <w:pPr>
+        <w:rPr/>
+      </w:pPr>
+      <w:r>
+        <w:rPr>
+          <w:rtl w:val="0"/>
+        </w:rPr>
+      </w:r>
+    </w:p>
+    <w:p>
+      <w:pPr>
+        <w:rPr/>
+      </w:pPr>
+      <w:r>
+        <w:rPr>
+          <w:rtl w:val="0"/>
+        </w:rPr>
+      </w:r>
+    </w:p>
+    <w:p>
+      <w:pPr>
+        <w:rPr/>
+      </w:pPr>
+      <w:r>
+        <w:rPr>
+          <w:rtl w:val="0"/>
+        </w:rPr>
+      </w:r>
+    </w:p>
+    <w:p>
+      <w:pPr>
+        <w:rPr/>
+      </w:pPr>
+      <w:r>
+        <w:rPr>
+          <w:rtl w:val="0"/>
+        </w:rPr>
+      </w:r>
+    </w:p>
+    <w:p>
+      <w:pPr>
+        <w:rPr/>
+      </w:pPr>
+      <w:r>
+        <w:rPr>
+          <w:rtl w:val="0"/>
+        </w:rPr>
+      </w:r>
+    </w:p>
+    <w:p>
+      <w:pPr>
+        <w:rPr/>
+      </w:pPr>
+      <w:r>
+        <w:rPr>
+          <w:rtl w:val="0"/>
+        </w:rPr>
+      </w:r>
+    </w:p>
+    <w:p>
+      <w:pPr>
+        <w:rPr/>
+      </w:pPr>
+      <w:r>
+        <w:rPr>
+          <w:rtl w:val="0"/>
+        </w:rPr>
+      </w:r>
+    </w:p>
+    <w:p>
+      <w:pPr>
+        <w:rPr/>
+      </w:pPr>
+      <w:r>
+        <w:rPr>
+          <w:rtl w:val="0"/>
+        </w:rPr>
+      </w:r>
+    </w:p>
+    <w:p>
+      <w:pPr>
+        <w:rPr/>
+      </w:pPr>
+      <w:r>
+        <w:rPr>
+          <w:rtl w:val="0"/>
+        </w:rPr>
+      </w:r>
+    </w:p>
+    <w:p>
+      <w:pPr>
+        <w:rPr/>
+      </w:pPr>
+      <w:r>
+        <w:rPr>
+          <w:rtl w:val="0"/>
+        </w:rPr>
+      </w:r>
+    </w:p>
+    <w:p>
+      <w:pPr>
+        <w:rPr/>
+      </w:pPr>
       <w:r>
         <w:rPr>
           <w:rtl w:val="0"/>
@@ -9655,32 +10488,1223 @@
           <w:b w:val="1"/>
         </w:rPr>
       </w:pPr>
-      <w:bookmarkStart w:colFirst="0" w:colLast="0" w:name="_heading=h.axh87nozpeh7" w:id="89"/>
+      <w:bookmarkStart w:colFirst="0" w:colLast="0" w:name="_heading=h.h2yxut595bpa" w:id="89"/>
       <w:bookmarkEnd w:id="89"/>
       <w:r>
         <w:rPr>
           <w:b w:val="1"/>
           <w:rtl w:val="0"/>
         </w:rPr>
-        <w:t xml:space="preserve">Cross-Validation and Model Performance</w:t>
+        <w:t xml:space="preserve">Cross-Validation Results and Metric Comparison</w:t>
+      </w:r>
+    </w:p>
+    <w:p>
+      <w:pPr>
+        <w:rPr/>
+      </w:pPr>
+      <w:r>
+        <w:rPr>
+          <w:rtl w:val="0"/>
+        </w:rPr>
+        <w:t xml:space="preserve">Cross-validation is essential for evaluating the performance and generalization ability of machine learning models (Bhagat and Bakariya, 2025). It helps in model assessment, hyperparameter tuning, and identifying potential issues. To ensure fair performance comparisons across models, I applied 5-fold stratified cross-validation to both the queue classification and priority classification tasks. Stratified k-fold was specifically chosen to preserve the class distribution within each fold, allowing for more reliable and precise performance evaluation (Bhagat and Bakariya, 2025).</w:t>
+        <w:br w:type="textWrapping"/>
+        <w:br w:type="textWrapping"/>
+        <w:t xml:space="preserve">Each model was evaluated using four key performance metrics:</w:t>
+      </w:r>
+    </w:p>
+    <w:sdt>
+      <w:sdtPr>
+        <w:lock w:val="contentLocked"/>
+        <w:tag w:val="goog_rdk_13"/>
+      </w:sdtPr>
+      <w:sdtContent>
+        <w:tbl>
+          <w:tblPr>
+            <w:tblStyle w:val="Table15"/>
+            <w:tblW w:w="9000.0" w:type="dxa"/>
+            <w:jc w:val="left"/>
+            <w:tblBorders>
+              <w:top w:color="000000" w:space="0" w:sz="8" w:val="single"/>
+              <w:left w:color="000000" w:space="0" w:sz="8" w:val="single"/>
+              <w:bottom w:color="000000" w:space="0" w:sz="8" w:val="single"/>
+              <w:right w:color="000000" w:space="0" w:sz="8" w:val="single"/>
+              <w:insideH w:color="000000" w:space="0" w:sz="8" w:val="single"/>
+              <w:insideV w:color="000000" w:space="0" w:sz="8" w:val="single"/>
+            </w:tblBorders>
+            <w:tblLayout w:type="fixed"/>
+            <w:tblLook w:val="0600"/>
+          </w:tblPr>
+          <w:tblGrid>
+            <w:gridCol w:w="2205"/>
+            <w:gridCol w:w="6795"/>
+            <w:tblGridChange w:id="0">
+              <w:tblGrid>
+                <w:gridCol w:w="2205"/>
+                <w:gridCol w:w="6795"/>
+              </w:tblGrid>
+            </w:tblGridChange>
+          </w:tblGrid>
+          <w:tr>
+            <w:trPr>
+              <w:cantSplit w:val="0"/>
+              <w:tblHeader w:val="0"/>
+            </w:trPr>
+            <w:tc>
+              <w:tcPr>
+                <w:shd w:fill="cfe2f3" w:val="clear"/>
+                <w:tcMar>
+                  <w:top w:w="100.0" w:type="dxa"/>
+                  <w:left w:w="100.0" w:type="dxa"/>
+                  <w:bottom w:w="100.0" w:type="dxa"/>
+                  <w:right w:w="100.0" w:type="dxa"/>
+                </w:tcMar>
+                <w:vAlign w:val="top"/>
+              </w:tcPr>
+              <w:p>
+                <w:pPr>
+                  <w:spacing w:after="0" w:line="240" w:lineRule="auto"/>
+                  <w:rPr>
+                    <w:b w:val="1"/>
+                  </w:rPr>
+                </w:pPr>
+                <w:r>
+                  <w:rPr>
+                    <w:b w:val="1"/>
+                    <w:rtl w:val="0"/>
+                  </w:rPr>
+                  <w:t xml:space="preserve">Accuracy</w:t>
+                </w:r>
+              </w:p>
+            </w:tc>
+            <w:tc>
+              <w:tcPr>
+                <w:shd w:fill="auto" w:val="clear"/>
+                <w:tcMar>
+                  <w:top w:w="100.0" w:type="dxa"/>
+                  <w:left w:w="100.0" w:type="dxa"/>
+                  <w:bottom w:w="100.0" w:type="dxa"/>
+                  <w:right w:w="100.0" w:type="dxa"/>
+                </w:tcMar>
+                <w:vAlign w:val="top"/>
+              </w:tcPr>
+              <w:p>
+                <w:pPr>
+                  <w:spacing w:after="0" w:line="240" w:lineRule="auto"/>
+                  <w:rPr/>
+                </w:pPr>
+                <w:r>
+                  <w:rPr>
+                    <w:rtl w:val="0"/>
+                  </w:rPr>
+                  <w:t xml:space="preserve">The ratio of correct predictions to total predictions, indicating how often the model is correct overall.</w:t>
+                </w:r>
+              </w:p>
+            </w:tc>
+          </w:tr>
+          <w:tr>
+            <w:trPr>
+              <w:cantSplit w:val="0"/>
+              <w:tblHeader w:val="0"/>
+            </w:trPr>
+            <w:tc>
+              <w:tcPr>
+                <w:shd w:fill="cfe2f3" w:val="clear"/>
+                <w:tcMar>
+                  <w:top w:w="100.0" w:type="dxa"/>
+                  <w:left w:w="100.0" w:type="dxa"/>
+                  <w:bottom w:w="100.0" w:type="dxa"/>
+                  <w:right w:w="100.0" w:type="dxa"/>
+                </w:tcMar>
+                <w:vAlign w:val="top"/>
+              </w:tcPr>
+              <w:p>
+                <w:pPr>
+                  <w:spacing w:after="0" w:line="240" w:lineRule="auto"/>
+                  <w:rPr>
+                    <w:b w:val="1"/>
+                  </w:rPr>
+                </w:pPr>
+                <w:r>
+                  <w:rPr>
+                    <w:b w:val="1"/>
+                    <w:rtl w:val="0"/>
+                  </w:rPr>
+                  <w:t xml:space="preserve">Macro Precision</w:t>
+                </w:r>
+              </w:p>
+              <w:p>
+                <w:pPr>
+                  <w:spacing w:after="0" w:line="240" w:lineRule="auto"/>
+                  <w:rPr>
+                    <w:b w:val="1"/>
+                  </w:rPr>
+                </w:pPr>
+                <w:r>
+                  <w:rPr>
+                    <w:rtl w:val="0"/>
+                  </w:rPr>
+                </w:r>
+              </w:p>
+            </w:tc>
+            <w:tc>
+              <w:tcPr>
+                <w:shd w:fill="auto" w:val="clear"/>
+                <w:tcMar>
+                  <w:top w:w="100.0" w:type="dxa"/>
+                  <w:left w:w="100.0" w:type="dxa"/>
+                  <w:bottom w:w="100.0" w:type="dxa"/>
+                  <w:right w:w="100.0" w:type="dxa"/>
+                </w:tcMar>
+                <w:vAlign w:val="top"/>
+              </w:tcPr>
+              <w:p>
+                <w:pPr>
+                  <w:spacing w:after="0" w:line="240" w:lineRule="auto"/>
+                  <w:rPr/>
+                </w:pPr>
+                <w:r>
+                  <w:rPr>
+                    <w:rtl w:val="0"/>
+                  </w:rPr>
+                  <w:t xml:space="preserve">Calculates precision for each class individually and then averages the results. It shows how accurate the model’s positive predictions are across all classes, giving equal importance to each one.</w:t>
+                </w:r>
+              </w:p>
+            </w:tc>
+          </w:tr>
+          <w:tr>
+            <w:trPr>
+              <w:cantSplit w:val="0"/>
+              <w:tblHeader w:val="0"/>
+            </w:trPr>
+            <w:tc>
+              <w:tcPr>
+                <w:shd w:fill="cfe2f3" w:val="clear"/>
+                <w:tcMar>
+                  <w:top w:w="100.0" w:type="dxa"/>
+                  <w:left w:w="100.0" w:type="dxa"/>
+                  <w:bottom w:w="100.0" w:type="dxa"/>
+                  <w:right w:w="100.0" w:type="dxa"/>
+                </w:tcMar>
+                <w:vAlign w:val="top"/>
+              </w:tcPr>
+              <w:p>
+                <w:pPr>
+                  <w:spacing w:after="0" w:line="240" w:lineRule="auto"/>
+                  <w:rPr>
+                    <w:b w:val="1"/>
+                  </w:rPr>
+                </w:pPr>
+                <w:r>
+                  <w:rPr>
+                    <w:b w:val="1"/>
+                    <w:rtl w:val="0"/>
+                  </w:rPr>
+                  <w:t xml:space="preserve">Macro Recall</w:t>
+                </w:r>
+              </w:p>
+            </w:tc>
+            <w:tc>
+              <w:tcPr>
+                <w:shd w:fill="auto" w:val="clear"/>
+                <w:tcMar>
+                  <w:top w:w="100.0" w:type="dxa"/>
+                  <w:left w:w="100.0" w:type="dxa"/>
+                  <w:bottom w:w="100.0" w:type="dxa"/>
+                  <w:right w:w="100.0" w:type="dxa"/>
+                </w:tcMar>
+                <w:vAlign w:val="top"/>
+              </w:tcPr>
+              <w:p>
+                <w:pPr>
+                  <w:spacing w:after="0" w:line="240" w:lineRule="auto"/>
+                  <w:rPr/>
+                </w:pPr>
+                <w:r>
+                  <w:rPr>
+                    <w:rtl w:val="0"/>
+                  </w:rPr>
+                  <w:t xml:space="preserve">Measures recall for each class and averages the scores. It indicates how well the model identifies all true instances in each class, regardless of class size.</w:t>
+                </w:r>
+              </w:p>
+            </w:tc>
+          </w:tr>
+          <w:tr>
+            <w:trPr>
+              <w:cantSplit w:val="0"/>
+              <w:tblHeader w:val="0"/>
+            </w:trPr>
+            <w:tc>
+              <w:tcPr>
+                <w:shd w:fill="cfe2f3" w:val="clear"/>
+                <w:tcMar>
+                  <w:top w:w="100.0" w:type="dxa"/>
+                  <w:left w:w="100.0" w:type="dxa"/>
+                  <w:bottom w:w="100.0" w:type="dxa"/>
+                  <w:right w:w="100.0" w:type="dxa"/>
+                </w:tcMar>
+                <w:vAlign w:val="top"/>
+              </w:tcPr>
+              <w:p>
+                <w:pPr>
+                  <w:spacing w:after="0" w:line="240" w:lineRule="auto"/>
+                  <w:rPr>
+                    <w:b w:val="1"/>
+                  </w:rPr>
+                </w:pPr>
+                <w:r>
+                  <w:rPr>
+                    <w:b w:val="1"/>
+                    <w:rtl w:val="0"/>
+                  </w:rPr>
+                  <w:t xml:space="preserve">Macro F1 Score</w:t>
+                </w:r>
+              </w:p>
+            </w:tc>
+            <w:tc>
+              <w:tcPr>
+                <w:shd w:fill="auto" w:val="clear"/>
+                <w:tcMar>
+                  <w:top w:w="100.0" w:type="dxa"/>
+                  <w:left w:w="100.0" w:type="dxa"/>
+                  <w:bottom w:w="100.0" w:type="dxa"/>
+                  <w:right w:w="100.0" w:type="dxa"/>
+                </w:tcMar>
+                <w:vAlign w:val="top"/>
+              </w:tcPr>
+              <w:p>
+                <w:pPr>
+                  <w:spacing w:after="0" w:line="240" w:lineRule="auto"/>
+                  <w:rPr/>
+                </w:pPr>
+                <w:r>
+                  <w:rPr>
+                    <w:rtl w:val="0"/>
+                  </w:rPr>
+                  <w:t xml:space="preserve">Computes the F1 score for each class and then averages them. It reflects the model’s overall balance between precision and recall, treating every class equally.</w:t>
+                </w:r>
+              </w:p>
+            </w:tc>
+          </w:tr>
+        </w:tbl>
+      </w:sdtContent>
+    </w:sdt>
+    <w:p>
+      <w:pPr>
+        <w:rPr/>
+      </w:pPr>
+      <w:r>
+        <w:rPr>
+          <w:rtl w:val="0"/>
+        </w:rPr>
+      </w:r>
+    </w:p>
+    <w:p>
+      <w:pPr>
+        <w:rPr/>
+      </w:pPr>
+      <w:r>
+        <w:rPr>
+          <w:rtl w:val="0"/>
+        </w:rPr>
+        <w:t xml:space="preserve">Each metric was computed using cross_val_score() in scikit-learn, with the mean and standard deviation calculated across five cross-validation folds. This approach allows for evaluating not only a model's overall performance but also its stability and variance.</w:t>
+      </w:r>
+    </w:p>
+    <w:p>
+      <w:pPr>
+        <w:rPr/>
+      </w:pPr>
+      <w:r>
+        <w:rPr>
+          <w:rtl w:val="0"/>
+        </w:rPr>
+        <w:t xml:space="preserve">In the Queue and Priority classification tasks, the top-performing models were Linear SVC and Random Forest, respectively. Each achieved the highest accuracy, macro precision, macro recall, and macro F1 scores within its task. The small standard deviations indicate consistent performance across folds. Additionally, their balanced metric scores suggest strong generalization capabilities and fairness across classes. The following page presents visualizations of the cross-validation results and metric comparisons for the models applied to both classification tasks.</w:t>
+      </w:r>
+    </w:p>
+    <w:p>
+      <w:pPr>
+        <w:rPr/>
+      </w:pPr>
+      <w:r>
+        <w:rPr>
+          <w:rtl w:val="0"/>
+        </w:rPr>
+      </w:r>
+    </w:p>
+    <w:p>
+      <w:pPr>
+        <w:rPr/>
+      </w:pPr>
+      <w:r>
+        <w:rPr>
+          <w:rtl w:val="0"/>
+        </w:rPr>
+      </w:r>
+    </w:p>
+    <w:p>
+      <w:pPr>
+        <w:rPr/>
+      </w:pPr>
+      <w:r>
+        <w:rPr>
+          <w:rtl w:val="0"/>
+        </w:rPr>
+      </w:r>
+    </w:p>
+    <w:p>
+      <w:pPr>
+        <w:rPr/>
+      </w:pPr>
+      <w:r>
+        <w:rPr>
+          <w:rtl w:val="0"/>
+        </w:rPr>
+      </w:r>
+    </w:p>
+    <w:p>
+      <w:pPr>
+        <w:rPr/>
+      </w:pPr>
+      <w:r>
+        <w:rPr>
+          <w:rtl w:val="0"/>
+        </w:rPr>
+      </w:r>
+    </w:p>
+    <w:p>
+      <w:pPr>
+        <w:spacing w:line="276" w:lineRule="auto"/>
+        <w:rPr>
+          <w:i w:val="1"/>
+          <w:sz w:val="18"/>
+          <w:szCs w:val="18"/>
+        </w:rPr>
+      </w:pPr>
+      <w:r>
+        <w:rPr>
+          <w:rtl w:val="0"/>
+        </w:rPr>
+      </w:r>
+    </w:p>
+    <w:p>
+      <w:pPr>
+        <w:spacing w:line="276" w:lineRule="auto"/>
+        <w:rPr/>
+      </w:pPr>
+      <w:r>
+        <w:rPr>
+          <w:rtl w:val="0"/>
+        </w:rPr>
+      </w:r>
+    </w:p>
+    <w:p>
+      <w:pPr>
+        <w:rPr/>
+      </w:pPr>
+      <w:r>
+        <w:rPr>
+          <w:rtl w:val="0"/>
+        </w:rPr>
+      </w:r>
+    </w:p>
+    <w:p>
+      <w:pPr>
+        <w:rPr/>
+      </w:pPr>
+      <w:r>
+        <w:rPr>
+          <w:rtl w:val="0"/>
+        </w:rPr>
+      </w:r>
+      <w:r>
+        <w:drawing>
+          <wp:anchor allowOverlap="1" behindDoc="0" distB="114300" distT="114300" distL="114300" distR="114300" hidden="0" layoutInCell="1" locked="0" relativeHeight="0" simplePos="0">
+            <wp:simplePos x="0" y="0"/>
+            <wp:positionH relativeFrom="column">
+              <wp:posOffset>-249074</wp:posOffset>
+            </wp:positionH>
+            <wp:positionV relativeFrom="paragraph">
+              <wp:posOffset>192621</wp:posOffset>
+            </wp:positionV>
+            <wp:extent cx="6225129" cy="3662363"/>
+            <wp:effectExtent b="0" l="0" r="0" t="0"/>
+            <wp:wrapNone/>
+            <wp:docPr id="1728545903" name="image4.jpg"/>
+            <a:graphic>
+              <a:graphicData uri="http://schemas.openxmlformats.org/drawingml/2006/picture">
+                <pic:pic>
+                  <pic:nvPicPr>
+                    <pic:cNvPr id="0" name="image4.jpg"/>
+                    <pic:cNvPicPr preferRelativeResize="0"/>
+                  </pic:nvPicPr>
+                  <pic:blipFill>
+                    <a:blip r:embed="rId24"/>
+                    <a:srcRect b="0" l="0" r="14950" t="0"/>
+                    <a:stretch>
+                      <a:fillRect/>
+                    </a:stretch>
+                  </pic:blipFill>
+                  <pic:spPr>
+                    <a:xfrm>
+                      <a:off x="0" y="0"/>
+                      <a:ext cx="6225129" cy="3662363"/>
+                    </a:xfrm>
+                    <a:prstGeom prst="rect"/>
+                    <a:ln/>
+                  </pic:spPr>
+                </pic:pic>
+              </a:graphicData>
+            </a:graphic>
+          </wp:anchor>
+        </w:drawing>
+      </w:r>
+    </w:p>
+    <w:p>
+      <w:pPr>
+        <w:rPr/>
+      </w:pPr>
+      <w:r>
+        <w:rPr>
+          <w:rtl w:val="0"/>
+        </w:rPr>
+      </w:r>
+    </w:p>
+    <w:p>
+      <w:pPr>
+        <w:spacing w:line="276" w:lineRule="auto"/>
+        <w:rPr/>
+      </w:pPr>
+      <w:r>
+        <w:rPr>
+          <w:rtl w:val="0"/>
+        </w:rPr>
+      </w:r>
+    </w:p>
+    <w:p>
+      <w:pPr>
+        <w:rPr/>
+      </w:pPr>
+      <w:r>
+        <w:rPr>
+          <w:rtl w:val="0"/>
+        </w:rPr>
+      </w:r>
+    </w:p>
+    <w:p>
+      <w:pPr>
+        <w:rPr/>
+      </w:pPr>
+      <w:r>
+        <w:rPr>
+          <w:rtl w:val="0"/>
+        </w:rPr>
+      </w:r>
+    </w:p>
+    <w:p>
+      <w:pPr>
+        <w:rPr/>
+      </w:pPr>
+      <w:r>
+        <w:rPr>
+          <w:rtl w:val="0"/>
+        </w:rPr>
+      </w:r>
+    </w:p>
+    <w:p>
+      <w:pPr>
+        <w:rPr/>
+      </w:pPr>
+      <w:r>
+        <w:rPr>
+          <w:rtl w:val="0"/>
+        </w:rPr>
+      </w:r>
+    </w:p>
+    <w:p>
+      <w:pPr>
+        <w:rPr/>
+      </w:pPr>
+      <w:r>
+        <w:rPr>
+          <w:rtl w:val="0"/>
+        </w:rPr>
+      </w:r>
+    </w:p>
+    <w:p>
+      <w:pPr>
+        <w:rPr/>
+      </w:pPr>
+      <w:r>
+        <w:rPr>
+          <w:rtl w:val="0"/>
+        </w:rPr>
+      </w:r>
+    </w:p>
+    <w:p>
+      <w:pPr>
+        <w:rPr/>
+      </w:pPr>
+      <w:r>
+        <w:rPr>
+          <w:rtl w:val="0"/>
+        </w:rPr>
+      </w:r>
+    </w:p>
+    <w:p>
+      <w:pPr>
+        <w:rPr/>
+      </w:pPr>
+      <w:r>
+        <w:rPr>
+          <w:rtl w:val="0"/>
+        </w:rPr>
+      </w:r>
+    </w:p>
+    <w:p>
+      <w:pPr>
+        <w:spacing w:line="276" w:lineRule="auto"/>
+        <w:rPr/>
+      </w:pPr>
+      <w:r>
+        <w:rPr>
+          <w:rtl w:val="0"/>
+        </w:rPr>
+        <w:br w:type="textWrapping"/>
+      </w:r>
+    </w:p>
+    <w:p>
+      <w:pPr>
+        <w:spacing w:line="276" w:lineRule="auto"/>
+        <w:rPr>
+          <w:i w:val="1"/>
+          <w:sz w:val="18"/>
+          <w:szCs w:val="18"/>
+        </w:rPr>
+      </w:pPr>
+      <w:r>
+        <w:rPr>
+          <w:i w:val="1"/>
+          <w:sz w:val="18"/>
+          <w:szCs w:val="18"/>
+          <w:rtl w:val="0"/>
+        </w:rPr>
+        <w:br w:type="textWrapping"/>
+        <w:br w:type="textWrapping"/>
+        <w:t xml:space="preserve">Figure 13 : Model Performance Comparison for Ticket Queue Classification (Cross-Validation Results)</w:t>
+      </w:r>
+    </w:p>
+    <w:p>
+      <w:pPr>
+        <w:spacing w:line="276" w:lineRule="auto"/>
+        <w:rPr>
+          <w:i w:val="1"/>
+          <w:sz w:val="18"/>
+          <w:szCs w:val="18"/>
+        </w:rPr>
+      </w:pPr>
+      <w:r>
+        <w:rPr>
+          <w:rtl w:val="0"/>
+        </w:rPr>
+      </w:r>
+      <w:r>
+        <w:drawing>
+          <wp:anchor allowOverlap="1" behindDoc="0" distB="114300" distT="114300" distL="114300" distR="114300" hidden="0" layoutInCell="1" locked="0" relativeHeight="0" simplePos="0">
+            <wp:simplePos x="0" y="0"/>
+            <wp:positionH relativeFrom="column">
+              <wp:posOffset>-238124</wp:posOffset>
+            </wp:positionH>
+            <wp:positionV relativeFrom="paragraph">
+              <wp:posOffset>257175</wp:posOffset>
+            </wp:positionV>
+            <wp:extent cx="6213212" cy="3667125"/>
+            <wp:effectExtent b="0" l="0" r="0" t="0"/>
+            <wp:wrapNone/>
+            <wp:docPr id="1728545918" name="image12.jpg"/>
+            <a:graphic>
+              <a:graphicData uri="http://schemas.openxmlformats.org/drawingml/2006/picture">
+                <pic:pic>
+                  <pic:nvPicPr>
+                    <pic:cNvPr id="0" name="image12.jpg"/>
+                    <pic:cNvPicPr preferRelativeResize="0"/>
+                  </pic:nvPicPr>
+                  <pic:blipFill>
+                    <a:blip r:embed="rId25"/>
+                    <a:srcRect b="0" l="0" r="15448" t="0"/>
+                    <a:stretch>
+                      <a:fillRect/>
+                    </a:stretch>
+                  </pic:blipFill>
+                  <pic:spPr>
+                    <a:xfrm>
+                      <a:off x="0" y="0"/>
+                      <a:ext cx="6213212" cy="3667125"/>
+                    </a:xfrm>
+                    <a:prstGeom prst="rect"/>
+                    <a:ln/>
+                  </pic:spPr>
+                </pic:pic>
+              </a:graphicData>
+            </a:graphic>
+          </wp:anchor>
+        </w:drawing>
+      </w:r>
+    </w:p>
+    <w:p>
+      <w:pPr>
+        <w:spacing w:line="276" w:lineRule="auto"/>
+        <w:rPr>
+          <w:i w:val="1"/>
+          <w:sz w:val="18"/>
+          <w:szCs w:val="18"/>
+        </w:rPr>
+      </w:pPr>
+      <w:r>
+        <w:rPr>
+          <w:rtl w:val="0"/>
+        </w:rPr>
+      </w:r>
+    </w:p>
+    <w:p>
+      <w:pPr>
+        <w:spacing w:line="276" w:lineRule="auto"/>
+        <w:rPr>
+          <w:i w:val="1"/>
+          <w:sz w:val="18"/>
+          <w:szCs w:val="18"/>
+        </w:rPr>
+      </w:pPr>
+      <w:r>
+        <w:rPr>
+          <w:rtl w:val="0"/>
+        </w:rPr>
+      </w:r>
+    </w:p>
+    <w:p>
+      <w:pPr>
+        <w:spacing w:line="276" w:lineRule="auto"/>
+        <w:rPr>
+          <w:i w:val="1"/>
+          <w:sz w:val="18"/>
+          <w:szCs w:val="18"/>
+        </w:rPr>
+      </w:pPr>
+      <w:r>
+        <w:rPr>
+          <w:rtl w:val="0"/>
+        </w:rPr>
+      </w:r>
+    </w:p>
+    <w:p>
+      <w:pPr>
+        <w:spacing w:line="276" w:lineRule="auto"/>
+        <w:rPr>
+          <w:i w:val="1"/>
+          <w:sz w:val="18"/>
+          <w:szCs w:val="18"/>
+        </w:rPr>
+      </w:pPr>
+      <w:r>
+        <w:rPr>
+          <w:rtl w:val="0"/>
+        </w:rPr>
+      </w:r>
+    </w:p>
+    <w:p>
+      <w:pPr>
+        <w:spacing w:line="276" w:lineRule="auto"/>
+        <w:rPr>
+          <w:i w:val="1"/>
+          <w:sz w:val="18"/>
+          <w:szCs w:val="18"/>
+        </w:rPr>
+      </w:pPr>
+      <w:r>
+        <w:rPr>
+          <w:rtl w:val="0"/>
+        </w:rPr>
+      </w:r>
+    </w:p>
+    <w:p>
+      <w:pPr>
+        <w:spacing w:line="276" w:lineRule="auto"/>
+        <w:rPr>
+          <w:i w:val="1"/>
+          <w:sz w:val="18"/>
+          <w:szCs w:val="18"/>
+        </w:rPr>
+      </w:pPr>
+      <w:r>
+        <w:rPr>
+          <w:rtl w:val="0"/>
+        </w:rPr>
+      </w:r>
+    </w:p>
+    <w:p>
+      <w:pPr>
+        <w:spacing w:line="276" w:lineRule="auto"/>
+        <w:rPr>
+          <w:i w:val="1"/>
+          <w:sz w:val="18"/>
+          <w:szCs w:val="18"/>
+        </w:rPr>
+      </w:pPr>
+      <w:r>
+        <w:rPr>
+          <w:rtl w:val="0"/>
+        </w:rPr>
+      </w:r>
+    </w:p>
+    <w:p>
+      <w:pPr>
+        <w:spacing w:line="276" w:lineRule="auto"/>
+        <w:rPr>
+          <w:i w:val="1"/>
+          <w:sz w:val="18"/>
+          <w:szCs w:val="18"/>
+        </w:rPr>
+      </w:pPr>
+      <w:r>
+        <w:rPr>
+          <w:rtl w:val="0"/>
+        </w:rPr>
+      </w:r>
+    </w:p>
+    <w:p>
+      <w:pPr>
+        <w:spacing w:line="276" w:lineRule="auto"/>
+        <w:rPr>
+          <w:i w:val="1"/>
+          <w:sz w:val="18"/>
+          <w:szCs w:val="18"/>
+        </w:rPr>
+      </w:pPr>
+      <w:r>
+        <w:rPr>
+          <w:rtl w:val="0"/>
+        </w:rPr>
+      </w:r>
+    </w:p>
+    <w:p>
+      <w:pPr>
+        <w:spacing w:line="276" w:lineRule="auto"/>
+        <w:rPr>
+          <w:i w:val="1"/>
+          <w:sz w:val="18"/>
+          <w:szCs w:val="18"/>
+        </w:rPr>
+      </w:pPr>
+      <w:r>
+        <w:rPr>
+          <w:rtl w:val="0"/>
+        </w:rPr>
+      </w:r>
+    </w:p>
+    <w:p>
+      <w:pPr>
+        <w:spacing w:line="276" w:lineRule="auto"/>
+        <w:rPr>
+          <w:i w:val="1"/>
+          <w:sz w:val="18"/>
+          <w:szCs w:val="18"/>
+        </w:rPr>
+      </w:pPr>
+      <w:r>
+        <w:rPr>
+          <w:rtl w:val="0"/>
+        </w:rPr>
+      </w:r>
+    </w:p>
+    <w:p>
+      <w:pPr>
+        <w:spacing w:line="276" w:lineRule="auto"/>
+        <w:rPr>
+          <w:i w:val="1"/>
+          <w:sz w:val="18"/>
+          <w:szCs w:val="18"/>
+        </w:rPr>
+      </w:pPr>
+      <w:r>
+        <w:rPr>
+          <w:rtl w:val="0"/>
+        </w:rPr>
+      </w:r>
+    </w:p>
+    <w:p>
+      <w:pPr>
+        <w:spacing w:line="276" w:lineRule="auto"/>
+        <w:rPr>
+          <w:i w:val="1"/>
+          <w:sz w:val="18"/>
+          <w:szCs w:val="18"/>
+        </w:rPr>
+      </w:pPr>
+      <w:r>
+        <w:rPr>
+          <w:rtl w:val="0"/>
+        </w:rPr>
+      </w:r>
+    </w:p>
+    <w:p>
+      <w:pPr>
+        <w:spacing w:line="276" w:lineRule="auto"/>
+        <w:rPr>
+          <w:i w:val="1"/>
+          <w:sz w:val="18"/>
+          <w:szCs w:val="18"/>
+        </w:rPr>
+      </w:pPr>
+      <w:r>
+        <w:rPr>
+          <w:rtl w:val="0"/>
+        </w:rPr>
+      </w:r>
+    </w:p>
+    <w:p>
+      <w:pPr>
+        <w:spacing w:line="276" w:lineRule="auto"/>
+        <w:rPr>
+          <w:i w:val="1"/>
+          <w:sz w:val="18"/>
+          <w:szCs w:val="18"/>
+        </w:rPr>
+      </w:pPr>
+      <w:r>
+        <w:rPr>
+          <w:i w:val="1"/>
+          <w:sz w:val="18"/>
+          <w:szCs w:val="18"/>
+          <w:rtl w:val="0"/>
+        </w:rPr>
+        <w:br w:type="textWrapping"/>
+        <w:br w:type="textWrapping"/>
+        <w:t xml:space="preserve">Figure 14 : Model Performance Comparison for Ticket Priority Classification (Cross-Validation Results)</w:t>
       </w:r>
     </w:p>
     <w:p>
       <w:pPr>
         <w:pStyle w:val="Heading3"/>
-        <w:spacing w:after="240" w:before="240" w:lineRule="auto"/>
         <w:rPr>
           <w:b w:val="1"/>
         </w:rPr>
       </w:pPr>
-      <w:bookmarkStart w:colFirst="0" w:colLast="0" w:name="_heading=h.apfu6j6p8ro7" w:id="90"/>
+      <w:bookmarkStart w:colFirst="0" w:colLast="0" w:name="_heading=h.h9er7qu4nsqz" w:id="90"/>
       <w:bookmarkEnd w:id="90"/>
       <w:r>
         <w:rPr>
           <w:b w:val="1"/>
           <w:rtl w:val="0"/>
         </w:rPr>
-        <w:t xml:space="preserve">Model Performance Comparison</w:t>
+        <w:t xml:space="preserve">Confusion Matrix Analysis</w:t>
+      </w:r>
+    </w:p>
+    <w:p>
+      <w:pPr>
+        <w:rPr/>
+      </w:pPr>
+      <w:r>
+        <w:rPr>
+          <w:rtl w:val="0"/>
+        </w:rPr>
+      </w:r>
+    </w:p>
+    <w:p>
+      <w:pPr>
+        <w:rPr/>
+      </w:pPr>
+      <w:r>
+        <w:rPr>
+          <w:rtl w:val="0"/>
+        </w:rPr>
+      </w:r>
+    </w:p>
+    <w:p>
+      <w:pPr>
+        <w:rPr/>
+      </w:pPr>
+      <w:r>
+        <w:rPr>
+          <w:rtl w:val="0"/>
+        </w:rPr>
+      </w:r>
+    </w:p>
+    <w:p>
+      <w:pPr>
+        <w:rPr/>
+      </w:pPr>
+      <w:r>
+        <w:rPr>
+          <w:rtl w:val="0"/>
+        </w:rPr>
+      </w:r>
+    </w:p>
+    <w:p>
+      <w:pPr>
+        <w:rPr/>
+      </w:pPr>
+      <w:r>
+        <w:rPr>
+          <w:rtl w:val="0"/>
+        </w:rPr>
+      </w:r>
+    </w:p>
+    <w:p>
+      <w:pPr>
+        <w:rPr/>
+      </w:pPr>
+      <w:r>
+        <w:rPr>
+          <w:rtl w:val="0"/>
+        </w:rPr>
+      </w:r>
+    </w:p>
+    <w:p>
+      <w:pPr>
+        <w:rPr/>
+      </w:pPr>
+      <w:r>
+        <w:rPr>
+          <w:rtl w:val="0"/>
+        </w:rPr>
+      </w:r>
+    </w:p>
+    <w:p>
+      <w:pPr>
+        <w:rPr/>
+      </w:pPr>
+      <w:r>
+        <w:rPr>
+          <w:rtl w:val="0"/>
+        </w:rPr>
+      </w:r>
+    </w:p>
+    <w:p>
+      <w:pPr>
+        <w:rPr/>
+      </w:pPr>
+      <w:r>
+        <w:rPr>
+          <w:rtl w:val="0"/>
+        </w:rPr>
+      </w:r>
+    </w:p>
+    <w:p>
+      <w:pPr>
+        <w:rPr/>
+      </w:pPr>
+      <w:r>
+        <w:rPr>
+          <w:rtl w:val="0"/>
+        </w:rPr>
+      </w:r>
+    </w:p>
+    <w:p>
+      <w:pPr>
+        <w:rPr/>
+      </w:pPr>
+      <w:r>
+        <w:rPr>
+          <w:rtl w:val="0"/>
+        </w:rPr>
+      </w:r>
+    </w:p>
+    <w:p>
+      <w:pPr>
+        <w:rPr/>
+      </w:pPr>
+      <w:r>
+        <w:rPr>
+          <w:rtl w:val="0"/>
+        </w:rPr>
+      </w:r>
+    </w:p>
+    <w:p>
+      <w:pPr>
+        <w:rPr/>
+      </w:pPr>
+      <w:r>
+        <w:rPr>
+          <w:rtl w:val="0"/>
+        </w:rPr>
+      </w:r>
+    </w:p>
+    <w:p>
+      <w:pPr>
+        <w:rPr/>
+      </w:pPr>
+      <w:r>
+        <w:rPr>
+          <w:rtl w:val="0"/>
+        </w:rPr>
+      </w:r>
+    </w:p>
+    <w:p>
+      <w:pPr>
+        <w:rPr/>
+      </w:pPr>
+      <w:r>
+        <w:rPr>
+          <w:rtl w:val="0"/>
+        </w:rPr>
+      </w:r>
+    </w:p>
+    <w:p>
+      <w:pPr>
+        <w:rPr/>
+      </w:pPr>
+      <w:r>
+        <w:rPr>
+          <w:rtl w:val="0"/>
+        </w:rPr>
+      </w:r>
+    </w:p>
+    <w:p>
+      <w:pPr>
+        <w:rPr/>
+      </w:pPr>
+      <w:r>
+        <w:rPr>
+          <w:rtl w:val="0"/>
+        </w:rPr>
+      </w:r>
+    </w:p>
+    <w:p>
+      <w:pPr>
+        <w:rPr/>
+      </w:pPr>
+      <w:r>
+        <w:rPr>
+          <w:rtl w:val="0"/>
+        </w:rPr>
+      </w:r>
+    </w:p>
+    <w:p>
+      <w:pPr>
+        <w:rPr/>
+      </w:pPr>
+      <w:r>
+        <w:rPr>
+          <w:rtl w:val="0"/>
+        </w:rPr>
+      </w:r>
+    </w:p>
+    <w:p>
+      <w:pPr>
+        <w:rPr/>
+      </w:pPr>
+      <w:r>
+        <w:rPr>
+          <w:rtl w:val="0"/>
+        </w:rPr>
+      </w:r>
+    </w:p>
+    <w:p>
+      <w:pPr>
+        <w:rPr/>
+      </w:pPr>
+      <w:r>
+        <w:rPr>
+          <w:rtl w:val="0"/>
+        </w:rPr>
+      </w:r>
+    </w:p>
+    <w:p>
+      <w:pPr>
+        <w:rPr/>
+      </w:pPr>
+      <w:r>
+        <w:rPr>
+          <w:rtl w:val="0"/>
+        </w:rPr>
+      </w:r>
+    </w:p>
+    <w:p>
+      <w:pPr>
+        <w:rPr/>
+      </w:pPr>
+      <w:r>
+        <w:rPr>
+          <w:rtl w:val="0"/>
+        </w:rPr>
+      </w:r>
+    </w:p>
+    <w:p>
+      <w:pPr>
+        <w:rPr/>
+      </w:pPr>
+      <w:r>
+        <w:rPr>
+          <w:rtl w:val="0"/>
+        </w:rPr>
+      </w:r>
+    </w:p>
+    <w:p>
+      <w:pPr>
+        <w:rPr/>
+      </w:pPr>
+      <w:r>
+        <w:rPr>
+          <w:rtl w:val="0"/>
+        </w:rPr>
+      </w:r>
+    </w:p>
+    <w:p>
+      <w:pPr>
+        <w:rPr/>
+      </w:pPr>
+      <w:r>
+        <w:rPr>
+          <w:rtl w:val="0"/>
+        </w:rPr>
+      </w:r>
+    </w:p>
+    <w:p>
+      <w:pPr>
+        <w:rPr/>
+      </w:pPr>
+      <w:r>
+        <w:rPr>
+          <w:rtl w:val="0"/>
+        </w:rPr>
+      </w:r>
+    </w:p>
+    <w:p>
+      <w:pPr>
+        <w:rPr/>
+      </w:pPr>
+      <w:r>
+        <w:rPr>
+          <w:rtl w:val="0"/>
+        </w:rPr>
+      </w:r>
+    </w:p>
+    <w:p>
+      <w:pPr>
+        <w:rPr/>
+      </w:pPr>
+      <w:r>
+        <w:rPr>
+          <w:rtl w:val="0"/>
+        </w:rPr>
+      </w:r>
+    </w:p>
+    <w:p>
+      <w:pPr>
+        <w:rPr/>
+      </w:pPr>
+      <w:r>
+        <w:rPr>
+          <w:rtl w:val="0"/>
+        </w:rPr>
+      </w:r>
+    </w:p>
+    <w:p>
+      <w:pPr>
+        <w:rPr/>
+      </w:pPr>
+      <w:r>
+        <w:rPr>
+          <w:rtl w:val="0"/>
+        </w:rPr>
       </w:r>
     </w:p>
     <w:p>
@@ -9711,14 +11735,32 @@
           <w:b w:val="1"/>
         </w:rPr>
       </w:pPr>
-      <w:bookmarkStart w:colFirst="0" w:colLast="0" w:name="_heading=h.hw3nugx0lb4s" w:id="92"/>
+      <w:bookmarkStart w:colFirst="0" w:colLast="0" w:name="_heading=h.unlon03u202d" w:id="92"/>
       <w:bookmarkEnd w:id="92"/>
       <w:r>
         <w:rPr>
+          <w:rtl w:val="0"/>
+        </w:rPr>
+      </w:r>
+    </w:p>
+    <w:p>
+      <w:pPr>
+        <w:pStyle w:val="Heading3"/>
+        <w:keepNext w:val="0"/>
+        <w:keepLines w:val="0"/>
+        <w:spacing w:before="280" w:line="259" w:lineRule="auto"/>
+        <w:rPr>
           <w:b w:val="1"/>
-          <w:rtl w:val="0"/>
-        </w:rPr>
-        <w:t xml:space="preserve">Model Evaluation and Selection</w:t>
+        </w:rPr>
+      </w:pPr>
+      <w:bookmarkStart w:colFirst="0" w:colLast="0" w:name="_heading=h.hw3nugx0lb4s" w:id="93"/>
+      <w:bookmarkEnd w:id="93"/>
+      <w:r>
+        <w:rPr>
+          <w:b w:val="1"/>
+          <w:rtl w:val="0"/>
+        </w:rPr>
+        <w:t xml:space="preserve">Model Speed Evaluation </w:t>
       </w:r>
     </w:p>
     <w:p>
@@ -9737,15 +11779,28 @@
         <w:keepNext w:val="0"/>
         <w:keepLines w:val="0"/>
         <w:spacing w:before="280" w:line="259" w:lineRule="auto"/>
-        <w:rPr/>
-      </w:pPr>
-      <w:bookmarkStart w:colFirst="0" w:colLast="0" w:name="_heading=h.2urusx1wxsl0" w:id="93"/>
-      <w:bookmarkEnd w:id="93"/>
-      <w:r>
-        <w:rPr>
+        <w:rPr>
+          <w:b w:val="1"/>
+        </w:rPr>
+      </w:pPr>
+      <w:bookmarkStart w:colFirst="0" w:colLast="0" w:name="_heading=h.2urusx1wxsl0" w:id="94"/>
+      <w:bookmarkEnd w:id="94"/>
+      <w:r>
+        <w:rPr>
+          <w:b w:val="1"/>
           <w:rtl w:val="0"/>
         </w:rPr>
         <w:t xml:space="preserve">Text Summarization </w:t>
+      </w:r>
+    </w:p>
+    <w:p>
+      <w:pPr>
+        <w:rPr/>
+      </w:pPr>
+      <w:r>
+        <w:rPr>
+          <w:rtl w:val="0"/>
+        </w:rPr>
       </w:r>
     </w:p>
     <w:p>
@@ -9927,8 +11982,8 @@
         <w:spacing w:before="280" w:line="259" w:lineRule="auto"/>
         <w:rPr/>
       </w:pPr>
-      <w:bookmarkStart w:colFirst="0" w:colLast="0" w:name="_heading=h.4meov5gce2ea" w:id="94"/>
-      <w:bookmarkEnd w:id="94"/>
+      <w:bookmarkStart w:colFirst="0" w:colLast="0" w:name="_heading=h.4meov5gce2ea" w:id="95"/>
+      <w:bookmarkEnd w:id="95"/>
       <w:r>
         <w:rPr>
           <w:rtl w:val="0"/>
@@ -9977,8 +12032,8 @@
         <w:spacing w:before="280" w:line="259" w:lineRule="auto"/>
         <w:rPr/>
       </w:pPr>
-      <w:bookmarkStart w:colFirst="0" w:colLast="0" w:name="_heading=h.t753oifbm5ds" w:id="95"/>
-      <w:bookmarkEnd w:id="95"/>
+      <w:bookmarkStart w:colFirst="0" w:colLast="0" w:name="_heading=h.t753oifbm5ds" w:id="96"/>
+      <w:bookmarkEnd w:id="96"/>
       <w:r>
         <w:rPr>
           <w:rtl w:val="0"/>
@@ -10067,8 +12122,8 @@
         <w:pStyle w:val="Heading1"/>
         <w:rPr/>
       </w:pPr>
-      <w:bookmarkStart w:colFirst="0" w:colLast="0" w:name="_heading=h.2oqjg8w49bbw" w:id="96"/>
-      <w:bookmarkEnd w:id="96"/>
+      <w:bookmarkStart w:colFirst="0" w:colLast="0" w:name="_heading=h.2oqjg8w49bbw" w:id="97"/>
+      <w:bookmarkEnd w:id="97"/>
       <w:r>
         <w:rPr>
           <w:rtl w:val="0"/>
@@ -10110,8 +12165,8 @@
         <w:pStyle w:val="Heading1"/>
         <w:rPr/>
       </w:pPr>
-      <w:bookmarkStart w:colFirst="0" w:colLast="0" w:name="_heading=h.hy9yeg7pgzvp" w:id="97"/>
-      <w:bookmarkEnd w:id="97"/>
+      <w:bookmarkStart w:colFirst="0" w:colLast="0" w:name="_heading=h.hy9yeg7pgzvp" w:id="98"/>
+      <w:bookmarkEnd w:id="98"/>
       <w:r>
         <w:rPr>
           <w:rtl w:val="0"/>
@@ -10123,8 +12178,8 @@
         <w:pStyle w:val="Heading1"/>
         <w:rPr/>
       </w:pPr>
-      <w:bookmarkStart w:colFirst="0" w:colLast="0" w:name="_heading=h.rt5yzsssybk9" w:id="98"/>
-      <w:bookmarkEnd w:id="98"/>
+      <w:bookmarkStart w:colFirst="0" w:colLast="0" w:name="_heading=h.rt5yzsssybk9" w:id="99"/>
+      <w:bookmarkEnd w:id="99"/>
       <w:r>
         <w:rPr>
           <w:rtl w:val="0"/>
@@ -10136,8 +12191,8 @@
         <w:pStyle w:val="Heading1"/>
         <w:rPr/>
       </w:pPr>
-      <w:bookmarkStart w:colFirst="0" w:colLast="0" w:name="_heading=h.v4ym4uc1nj9b" w:id="99"/>
-      <w:bookmarkEnd w:id="99"/>
+      <w:bookmarkStart w:colFirst="0" w:colLast="0" w:name="_heading=h.v4ym4uc1nj9b" w:id="100"/>
+      <w:bookmarkEnd w:id="100"/>
       <w:r>
         <w:rPr>
           <w:rtl w:val="0"/>
@@ -10163,7 +12218,7 @@
         </w:rPr>
         <w:t xml:space="preserve">A Collaborative Research Study (2021) Support Transformation 2021: ServiceXRG. Available at:</w:t>
       </w:r>
-      <w:hyperlink r:id="rId24">
+      <w:hyperlink r:id="rId26">
         <w:r>
           <w:rPr>
             <w:rtl w:val="0"/>
@@ -10171,7 +12226,7 @@
           <w:t xml:space="preserve"> </w:t>
         </w:r>
       </w:hyperlink>
-      <w:hyperlink r:id="rId25">
+      <w:hyperlink r:id="rId27">
         <w:r>
           <w:rPr>
             <w:color w:val="1155cc"/>
@@ -10283,7 +12338,7 @@
         </w:rPr>
         <w:t xml:space="preserve">Brownlee, J. (2021). SMOTE oversampling for imbalanced classification. Machine Learning Mastery. Available at: </w:t>
       </w:r>
-      <w:hyperlink r:id="rId26">
+      <w:hyperlink r:id="rId28">
         <w:r>
           <w:rPr>
             <w:color w:val="1155cc"/>
@@ -10325,7 +12380,7 @@
         </w:rPr>
         <w:t xml:space="preserve">Available at: </w:t>
       </w:r>
-      <w:hyperlink r:id="rId27">
+      <w:hyperlink r:id="rId29">
         <w:r>
           <w:rPr>
             <w:color w:val="1155cc"/>
@@ -10411,124 +12466,6 @@
           <w:rtl w:val="0"/>
         </w:rPr>
         <w:t xml:space="preserve">. High-Level Expert Group on Artificial Intelligence. Available at:</w:t>
-      </w:r>
-      <w:hyperlink r:id="rId28">
-        <w:r>
-          <w:rPr>
-            <w:rtl w:val="0"/>
-          </w:rPr>
-          <w:t xml:space="preserve"> </w:t>
-        </w:r>
-      </w:hyperlink>
-      <w:hyperlink r:id="rId29">
-        <w:r>
-          <w:rPr>
-            <w:color w:val="1155cc"/>
-            <w:u w:val="single"/>
-            <w:rtl w:val="0"/>
-          </w:rPr>
-          <w:t xml:space="preserve">https://ec.europa.eu/newsroom/dae/document.cfm?doc_id=60419</w:t>
-        </w:r>
-      </w:hyperlink>
-      <w:r>
-        <w:rPr>
-          <w:rtl w:val="0"/>
-        </w:rPr>
-        <w:t xml:space="preserve"> (Accessed: 15 May 2025).</w:t>
-      </w:r>
-    </w:p>
-    <w:p>
-      <w:pPr>
-        <w:numPr>
-          <w:ilvl w:val="0"/>
-          <w:numId w:val="9"/>
-        </w:numPr>
-        <w:spacing w:after="0" w:afterAutospacing="0"/>
-        <w:ind w:left="720" w:hanging="360"/>
-        <w:rPr/>
-      </w:pPr>
-      <w:r>
-        <w:rPr>
-          <w:rtl w:val="0"/>
-        </w:rPr>
-        <w:t xml:space="preserve">Ilemobayo, J.A., Durodola, O.I., Adewumi, T.O. and Awotunde, O.J. (2024). </w:t>
-      </w:r>
-      <w:r>
-        <w:rPr>
-          <w:i w:val="1"/>
-          <w:rtl w:val="0"/>
-        </w:rPr>
-        <w:t xml:space="preserve">Hyperparameter tuning in machine learning: A comprehensive review</w:t>
-      </w:r>
-      <w:r>
-        <w:rPr>
-          <w:rtl w:val="0"/>
-        </w:rPr>
-        <w:t xml:space="preserve">. Journal of Engineering Research and Reports, 26(6), pp.388–395.</w:t>
-      </w:r>
-    </w:p>
-    <w:p>
-      <w:pPr>
-        <w:numPr>
-          <w:ilvl w:val="0"/>
-          <w:numId w:val="9"/>
-        </w:numPr>
-        <w:spacing w:after="0" w:afterAutospacing="0"/>
-        <w:ind w:left="720" w:hanging="360"/>
-        <w:rPr>
-          <w:u w:val="none"/>
-        </w:rPr>
-      </w:pPr>
-      <w:r>
-        <w:rPr>
-          <w:rtl w:val="0"/>
-        </w:rPr>
-        <w:t xml:space="preserve">Nirant Kasliwal (2018) Natural Language Processing with Python Quick Start Guide : Going From a Python Developer to an Effective Natural Language Processing Engineer. Birmingham: Packt Publishing. Available at: https://research.ebsco.com/linkprocessor/plink?id=c26cdc97-b963-3350-bfd2-f23a7aea9169 (Accessed: 16 May 2025).</w:t>
-      </w:r>
-    </w:p>
-    <w:p>
-      <w:pPr>
-        <w:numPr>
-          <w:ilvl w:val="0"/>
-          <w:numId w:val="9"/>
-        </w:numPr>
-        <w:spacing w:after="0" w:afterAutospacing="0"/>
-        <w:ind w:left="720" w:hanging="360"/>
-      </w:pPr>
-      <w:r>
-        <w:rPr>
-          <w:rtl w:val="0"/>
-        </w:rPr>
-        <w:t xml:space="preserve">P K Biju et al. (2018) ‘Multiclass Text Classification and Analytics for Improving Customer Support Response through different Classifiers’, 2018 International Conference on Advances in Computing, Communications and Informatics (ICACCI), pp. 538–542. doi:10.1109/icacci.2018.8554881.</w:t>
-      </w:r>
-    </w:p>
-    <w:p>
-      <w:pPr>
-        <w:numPr>
-          <w:ilvl w:val="0"/>
-          <w:numId w:val="9"/>
-        </w:numPr>
-        <w:spacing w:after="0" w:afterAutospacing="0"/>
-        <w:ind w:left="720" w:hanging="360"/>
-      </w:pPr>
-      <w:r>
-        <w:rPr>
-          <w:rtl w:val="0"/>
-        </w:rPr>
-        <w:t xml:space="preserve">Service Excellence Research Group, LLC. (2025) </w:t>
-      </w:r>
-      <w:r>
-        <w:rPr>
-          <w:i w:val="1"/>
-          <w:rtl w:val="0"/>
-        </w:rPr>
-        <w:t xml:space="preserve">2025 AI for support: Use cases, risks and quick wins</w:t>
-      </w:r>
-      <w:r>
-        <w:rPr>
-          <w:rtl w:val="0"/>
-        </w:rPr>
-        <w:t xml:space="preserve">. Available at:</w:t>
       </w:r>
       <w:hyperlink r:id="rId30">
         <w:r>
@@ -10545,14 +12482,14 @@
             <w:u w:val="single"/>
             <w:rtl w:val="0"/>
           </w:rPr>
-          <w:t xml:space="preserve">https://7830314.fs1.hubspotusercontent-na1.net/hubfs/7830314/AI%20for%20Support.pdf</w:t>
+          <w:t xml:space="preserve">https://ec.europa.eu/newsroom/dae/document.cfm?doc_id=60419</w:t>
         </w:r>
       </w:hyperlink>
       <w:r>
         <w:rPr>
           <w:rtl w:val="0"/>
         </w:rPr>
-        <w:t xml:space="preserve"> [Accessed 15 May 2025].</w:t>
+        <w:t xml:space="preserve"> (Accessed: 15 May 2025).</w:t>
       </w:r>
     </w:p>
     <w:p>
@@ -10563,6 +12500,172 @@
         </w:numPr>
         <w:spacing w:after="0" w:afterAutospacing="0"/>
         <w:ind w:left="720" w:hanging="360"/>
+        <w:rPr/>
+      </w:pPr>
+      <w:r>
+        <w:rPr>
+          <w:rtl w:val="0"/>
+        </w:rPr>
+        <w:t xml:space="preserve">Ilemobayo, J.A., Durodola, O.I., Adewumi, T.O. and Awotunde, O.J. (2024). </w:t>
+      </w:r>
+      <w:r>
+        <w:rPr>
+          <w:i w:val="1"/>
+          <w:rtl w:val="0"/>
+        </w:rPr>
+        <w:t xml:space="preserve">Hyperparameter tuning in machine learning: A comprehensive review</w:t>
+      </w:r>
+      <w:r>
+        <w:rPr>
+          <w:rtl w:val="0"/>
+        </w:rPr>
+        <w:t xml:space="preserve">. Journal of Engineering Research and Reports, 26(6), pp.388–395.</w:t>
+      </w:r>
+    </w:p>
+    <w:p>
+      <w:pPr>
+        <w:numPr>
+          <w:ilvl w:val="0"/>
+          <w:numId w:val="9"/>
+        </w:numPr>
+        <w:spacing w:after="0" w:afterAutospacing="0"/>
+        <w:ind w:left="720" w:hanging="360"/>
+        <w:rPr>
+          <w:u w:val="none"/>
+        </w:rPr>
+      </w:pPr>
+      <w:r>
+        <w:rPr>
+          <w:rtl w:val="0"/>
+        </w:rPr>
+        <w:t xml:space="preserve">Meenu Bhagat and Dr. Brijesh Bakariya (2025) ‘A Comprehensive Review of Cross-Validation Techniques in Machine Learning’, International Journal on Science and Technology, 16. doi:10.71097/ijsat.v16.i1.1305.</w:t>
+      </w:r>
+    </w:p>
+    <w:p>
+      <w:pPr>
+        <w:numPr>
+          <w:ilvl w:val="0"/>
+          <w:numId w:val="9"/>
+        </w:numPr>
+        <w:spacing w:after="0" w:afterAutospacing="0"/>
+        <w:ind w:left="720" w:hanging="360"/>
+        <w:rPr>
+          <w:u w:val="none"/>
+        </w:rPr>
+      </w:pPr>
+      <w:r>
+        <w:rPr>
+          <w:rtl w:val="0"/>
+        </w:rPr>
+        <w:t xml:space="preserve">Nirant Kasliwal (2018) Natural Language Processing with Python Quick Start Guide : Going From a Python Developer to an Effective Natural Language Processing Engineer. Birmingham: Packt Publishing. Available at: https://research.ebsco.com/linkprocessor/plink?id=c26cdc97-b963-3350-bfd2-f23a7aea9169 (Accessed: 16 May 2025).</w:t>
+      </w:r>
+    </w:p>
+    <w:p>
+      <w:pPr>
+        <w:numPr>
+          <w:ilvl w:val="0"/>
+          <w:numId w:val="9"/>
+        </w:numPr>
+        <w:spacing w:after="0" w:afterAutospacing="0"/>
+        <w:ind w:left="720" w:hanging="360"/>
+      </w:pPr>
+      <w:r>
+        <w:rPr>
+          <w:rtl w:val="0"/>
+        </w:rPr>
+        <w:t xml:space="preserve">P K Biju et al. (2018) ‘Multiclass Text Classification and Analytics for Improving Customer Support Response through different Classifiers’, 2018 International Conference on Advances in Computing, Communications and Informatics (ICACCI), pp. 538–542. doi:10.1109/icacci.2018.8554881.</w:t>
+      </w:r>
+    </w:p>
+    <w:p>
+      <w:pPr>
+        <w:numPr>
+          <w:ilvl w:val="0"/>
+          <w:numId w:val="9"/>
+        </w:numPr>
+        <w:spacing w:after="0" w:afterAutospacing="0"/>
+        <w:ind w:left="720" w:hanging="360"/>
+      </w:pPr>
+      <w:r>
+        <w:rPr>
+          <w:rtl w:val="0"/>
+        </w:rPr>
+        <w:t xml:space="preserve">Raschka, S. and Mirjalili, V., 2020. </w:t>
+      </w:r>
+      <w:r>
+        <w:rPr>
+          <w:i w:val="1"/>
+          <w:rtl w:val="0"/>
+        </w:rPr>
+        <w:t xml:space="preserve">Python machine learning: Machine learning and deep learning with Python, scikit-learn, and TensorFlow 2</w:t>
+      </w:r>
+      <w:r>
+        <w:rPr>
+          <w:rtl w:val="0"/>
+        </w:rPr>
+        <w:t xml:space="preserve">. 3rd ed. Birmingham: Packt Publishing.</w:t>
+      </w:r>
+    </w:p>
+    <w:p>
+      <w:pPr>
+        <w:numPr>
+          <w:ilvl w:val="0"/>
+          <w:numId w:val="9"/>
+        </w:numPr>
+        <w:spacing w:after="0" w:afterAutospacing="0"/>
+        <w:ind w:left="720" w:hanging="360"/>
+      </w:pPr>
+      <w:r>
+        <w:rPr>
+          <w:rtl w:val="0"/>
+        </w:rPr>
+        <w:t xml:space="preserve">Service Excellence Research Group, LLC. (2025) </w:t>
+      </w:r>
+      <w:r>
+        <w:rPr>
+          <w:i w:val="1"/>
+          <w:rtl w:val="0"/>
+        </w:rPr>
+        <w:t xml:space="preserve">2025 AI for support: Use cases, risks and quick wins</w:t>
+      </w:r>
+      <w:r>
+        <w:rPr>
+          <w:rtl w:val="0"/>
+        </w:rPr>
+        <w:t xml:space="preserve">. Available at:</w:t>
+      </w:r>
+      <w:hyperlink r:id="rId32">
+        <w:r>
+          <w:rPr>
+            <w:rtl w:val="0"/>
+          </w:rPr>
+          <w:t xml:space="preserve"> </w:t>
+        </w:r>
+      </w:hyperlink>
+      <w:hyperlink r:id="rId33">
+        <w:r>
+          <w:rPr>
+            <w:color w:val="1155cc"/>
+            <w:u w:val="single"/>
+            <w:rtl w:val="0"/>
+          </w:rPr>
+          <w:t xml:space="preserve">https://7830314.fs1.hubspotusercontent-na1.net/hubfs/7830314/AI%20for%20Support.pdf</w:t>
+        </w:r>
+      </w:hyperlink>
+      <w:r>
+        <w:rPr>
+          <w:rtl w:val="0"/>
+        </w:rPr>
+        <w:t xml:space="preserve"> [Accessed 15 May 2025].</w:t>
+      </w:r>
+    </w:p>
+    <w:p>
+      <w:pPr>
+        <w:numPr>
+          <w:ilvl w:val="0"/>
+          <w:numId w:val="9"/>
+        </w:numPr>
+        <w:spacing w:after="0" w:afterAutospacing="0"/>
+        <w:ind w:left="720" w:hanging="360"/>
       </w:pPr>
       <w:r>
         <w:rPr>
@@ -10570,7 +12673,7 @@
         </w:rPr>
         <w:t xml:space="preserve">Scutt, J. and Quaadgras, T. (2024) The state of customer experience management, 2024. Qualtrics. Available at: </w:t>
       </w:r>
-      <w:hyperlink r:id="rId32">
+      <w:hyperlink r:id="rId34">
         <w:r>
           <w:rPr>
             <w:color w:val="1155cc"/>
@@ -10708,8 +12811,8 @@
         <w:pStyle w:val="Heading1"/>
         <w:rPr/>
       </w:pPr>
-      <w:bookmarkStart w:colFirst="0" w:colLast="0" w:name="_heading=h.maswjxvzvz69" w:id="100"/>
-      <w:bookmarkEnd w:id="100"/>
+      <w:bookmarkStart w:colFirst="0" w:colLast="0" w:name="_heading=h.maswjxvzvz69" w:id="101"/>
+      <w:bookmarkEnd w:id="101"/>
       <w:r>
         <w:rPr>
           <w:rtl w:val="0"/>
@@ -10820,8 +12923,8 @@
           <w:b w:val="1"/>
         </w:rPr>
       </w:pPr>
-      <w:bookmarkStart w:colFirst="0" w:colLast="0" w:name="_heading=h.vdvb87sijeqy" w:id="101"/>
-      <w:bookmarkEnd w:id="101"/>
+      <w:bookmarkStart w:colFirst="0" w:colLast="0" w:name="_heading=h.vdvb87sijeqy" w:id="102"/>
+      <w:bookmarkEnd w:id="102"/>
       <w:r>
         <w:rPr>
           <w:rtl w:val="0"/>
@@ -11059,7 +13162,7 @@
       </w:r>
     </w:p>
     <w:sectPr>
-      <w:footerReference r:id="rId33" w:type="default"/>
+      <w:footerReference r:id="rId35" w:type="default"/>
       <w:type w:val="nextPage"/>
       <w:pgSz w:h="16838" w:w="11906" w:orient="portrait"/>
       <w:pgMar w:bottom="1440" w:top="1440" w:left="1440" w:right="1440" w:header="708" w:footer="708"/>
@@ -13727,6 +15830,45 @@
       </w:tblCellMar>
     </w:tblPr>
   </w:style>
+  <w:style w:type="table" w:styleId="Table13">
+    <w:basedOn w:val="TableNormal"/>
+    <w:tblPr>
+      <w:tblStyleRowBandSize w:val="1"/>
+      <w:tblStyleColBandSize w:val="1"/>
+      <w:tblCellMar>
+        <w:top w:w="100.0" w:type="dxa"/>
+        <w:left w:w="100.0" w:type="dxa"/>
+        <w:bottom w:w="100.0" w:type="dxa"/>
+        <w:right w:w="100.0" w:type="dxa"/>
+      </w:tblCellMar>
+    </w:tblPr>
+  </w:style>
+  <w:style w:type="table" w:styleId="Table14">
+    <w:basedOn w:val="TableNormal"/>
+    <w:tblPr>
+      <w:tblStyleRowBandSize w:val="1"/>
+      <w:tblStyleColBandSize w:val="1"/>
+      <w:tblCellMar>
+        <w:top w:w="100.0" w:type="dxa"/>
+        <w:left w:w="100.0" w:type="dxa"/>
+        <w:bottom w:w="100.0" w:type="dxa"/>
+        <w:right w:w="100.0" w:type="dxa"/>
+      </w:tblCellMar>
+    </w:tblPr>
+  </w:style>
+  <w:style w:type="table" w:styleId="Table15">
+    <w:basedOn w:val="TableNormal"/>
+    <w:tblPr>
+      <w:tblStyleRowBandSize w:val="1"/>
+      <w:tblStyleColBandSize w:val="1"/>
+      <w:tblCellMar>
+        <w:top w:w="100.0" w:type="dxa"/>
+        <w:left w:w="100.0" w:type="dxa"/>
+        <w:bottom w:w="100.0" w:type="dxa"/>
+        <w:right w:w="100.0" w:type="dxa"/>
+      </w:tblCellMar>
+    </w:tblPr>
+  </w:style>
 </w:styles>
 </file>
 
@@ -14027,7 +16169,7 @@
 
 <file path=customXML/item1.xml><?xml version="1.0" encoding="utf-8"?>
 <go:gDocsCustomXmlDataStorage xmlns:go="http://customooxmlschemas.google.com/" xmlns:r="http://schemas.openxmlformats.org/officeDocument/2006/relationships" uri="GoogleDocsCustomDataVersion2">
-  <go:docsCustomData xmlns:go="http://customooxmlschemas.google.com/" roundtripDataSignature="AMtx7mhgjU0kFOFctC9uuHP+Fg/yVBHYww==">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</go:docsCustomData>
+  <go:docsCustomData xmlns:go="http://customooxmlschemas.google.com/" roundtripDataSignature="AMtx7mh3DKf0uYdpcfabMfRjOD2Wck9EWg==">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</go:docsCustomData>
 </go:gDocsCustomXmlDataStorage>
 </file>
 

</xml_diff>

<commit_message>
Completed Confusion Matrix Analysis Section - Capstone Report
</commit_message>
<xml_diff>
--- a/Strategic Thinking - CA3 - Capstone Report - sba24098.docx
+++ b/Strategic Thinking - CA3 - Capstone Report - sba24098.docx
@@ -24,12 +24,12 @@
             <wp:extent cx="6036200" cy="5414963"/>
             <wp:effectExtent b="0" l="0" r="0" t="0"/>
             <wp:wrapSquare wrapText="bothSides" distB="0" distT="0" distL="114300" distR="114300"/>
-            <wp:docPr id="1728545916" name="image1.png"/>
+            <wp:docPr id="1728545918" name="image14.png"/>
             <a:graphic>
               <a:graphicData uri="http://schemas.openxmlformats.org/drawingml/2006/picture">
                 <pic:pic>
                   <pic:nvPicPr>
-                    <pic:cNvPr id="0" name="image1.png"/>
+                    <pic:cNvPr id="0" name="image14.png"/>
                     <pic:cNvPicPr preferRelativeResize="0"/>
                   </pic:nvPicPr>
                   <pic:blipFill>
@@ -289,12 +289,12 @@
             <wp:extent cx="2206625" cy="762000"/>
             <wp:effectExtent b="0" l="0" r="0" t="0"/>
             <wp:wrapSquare wrapText="bothSides" distB="0" distT="0" distL="114300" distR="114300"/>
-            <wp:docPr descr="A logo for college computing&#10;&#10;Description automatically generated" id="1728545917" name="image8.png"/>
+            <wp:docPr descr="A logo for college computing&#10;&#10;Description automatically generated" id="1728545919" name="image13.png"/>
             <a:graphic>
               <a:graphicData uri="http://schemas.openxmlformats.org/drawingml/2006/picture">
                 <pic:pic>
                   <pic:nvPicPr>
-                    <pic:cNvPr descr="A logo for college computing&#10;&#10;Description automatically generated" id="0" name="image8.png"/>
+                    <pic:cNvPr descr="A logo for college computing&#10;&#10;Description automatically generated" id="0" name="image13.png"/>
                     <pic:cNvPicPr preferRelativeResize="0"/>
                   </pic:nvPicPr>
                   <pic:blipFill>
@@ -568,12 +568,12 @@
                 <wp:extent cx="228600" cy="9144000"/>
                 <wp:effectExtent b="0" l="0" r="0" t="0"/>
                 <wp:wrapNone/>
-                <wp:docPr id="1728545902" name="image16.png"/>
+                <wp:docPr id="1728545902" name="image7.png"/>
                 <a:graphic>
                   <a:graphicData uri="http://schemas.openxmlformats.org/drawingml/2006/picture">
                     <pic:pic>
                       <pic:nvPicPr>
-                        <pic:cNvPr id="0" name="image16.png"/>
+                        <pic:cNvPr id="0" name="image7.png"/>
                         <pic:cNvPicPr preferRelativeResize="0"/>
                       </pic:nvPicPr>
                       <pic:blipFill>
@@ -1188,12 +1188,12 @@
                 <wp:extent cx="5857875" cy="2933700"/>
                 <wp:effectExtent b="0" l="0" r="0" t="0"/>
                 <wp:wrapNone/>
-                <wp:docPr id="1728545901" name="image15.png"/>
+                <wp:docPr id="1728545901" name="image6.png"/>
                 <a:graphic>
                   <a:graphicData uri="http://schemas.openxmlformats.org/drawingml/2006/picture">
                     <pic:pic>
                       <pic:nvPicPr>
-                        <pic:cNvPr id="0" name="image15.png"/>
+                        <pic:cNvPr id="0" name="image6.png"/>
                         <pic:cNvPicPr preferRelativeResize="0"/>
                       </pic:nvPicPr>
                       <pic:blipFill>
@@ -3003,12 +3003,12 @@
             <wp:extent cx="5743575" cy="3086100"/>
             <wp:effectExtent b="12700" l="12700" r="12700" t="12700"/>
             <wp:wrapNone/>
-            <wp:docPr id="1728545915" name="image3.png"/>
+            <wp:docPr id="1728545917" name="image16.png"/>
             <a:graphic>
               <a:graphicData uri="http://schemas.openxmlformats.org/drawingml/2006/picture">
                 <pic:pic>
                   <pic:nvPicPr>
-                    <pic:cNvPr id="0" name="image3.png"/>
+                    <pic:cNvPr id="0" name="image16.png"/>
                     <pic:cNvPicPr preferRelativeResize="0"/>
                   </pic:nvPicPr>
                   <pic:blipFill>
@@ -3355,12 +3355,12 @@
             <wp:extent cx="5731200" cy="3225800"/>
             <wp:effectExtent b="12700" l="12700" r="12700" t="12700"/>
             <wp:wrapNone/>
-            <wp:docPr id="1728545907" name="image17.png"/>
+            <wp:docPr id="1728545908" name="image19.png"/>
             <a:graphic>
               <a:graphicData uri="http://schemas.openxmlformats.org/drawingml/2006/picture">
                 <pic:pic>
                   <pic:nvPicPr>
-                    <pic:cNvPr id="0" name="image17.png"/>
+                    <pic:cNvPr id="0" name="image19.png"/>
                     <pic:cNvPicPr preferRelativeResize="0"/>
                   </pic:nvPicPr>
                   <pic:blipFill>
@@ -5392,12 +5392,12 @@
             <wp:extent cx="5434013" cy="2809875"/>
             <wp:effectExtent b="0" l="0" r="0" t="0"/>
             <wp:wrapNone/>
-            <wp:docPr id="1728545908" name="image5.png"/>
+            <wp:docPr id="1728545909" name="image8.png"/>
             <a:graphic>
               <a:graphicData uri="http://schemas.openxmlformats.org/drawingml/2006/picture">
                 <pic:pic>
                   <pic:nvPicPr>
-                    <pic:cNvPr id="0" name="image5.png"/>
+                    <pic:cNvPr id="0" name="image8.png"/>
                     <pic:cNvPicPr preferRelativeResize="0"/>
                   </pic:nvPicPr>
                   <pic:blipFill>
@@ -5571,12 +5571,12 @@
             <wp:extent cx="5267325" cy="3228975"/>
             <wp:effectExtent b="0" l="0" r="0" t="0"/>
             <wp:wrapNone/>
-            <wp:docPr id="1728545911" name="image2.png"/>
+            <wp:docPr id="1728545913" name="image11.png"/>
             <a:graphic>
               <a:graphicData uri="http://schemas.openxmlformats.org/drawingml/2006/picture">
                 <pic:pic>
                   <pic:nvPicPr>
-                    <pic:cNvPr id="0" name="image2.png"/>
+                    <pic:cNvPr id="0" name="image11.png"/>
                     <pic:cNvPicPr preferRelativeResize="0"/>
                   </pic:nvPicPr>
                   <pic:blipFill>
@@ -5750,12 +5750,12 @@
             <wp:extent cx="5203990" cy="3097384"/>
             <wp:effectExtent b="0" l="0" r="0" t="0"/>
             <wp:wrapNone/>
-            <wp:docPr id="1728545905" name="image6.png"/>
+            <wp:docPr id="1728545905" name="image2.png"/>
             <a:graphic>
               <a:graphicData uri="http://schemas.openxmlformats.org/drawingml/2006/picture">
                 <pic:pic>
                   <pic:nvPicPr>
-                    <pic:cNvPr id="0" name="image6.png"/>
+                    <pic:cNvPr id="0" name="image2.png"/>
                     <pic:cNvPicPr preferRelativeResize="0"/>
                   </pic:nvPicPr>
                   <pic:blipFill>
@@ -5945,12 +5945,12 @@
             <wp:extent cx="5681663" cy="2915101"/>
             <wp:effectExtent b="0" l="0" r="0" t="0"/>
             <wp:wrapNone/>
-            <wp:docPr id="1728545912" name="image11.png"/>
+            <wp:docPr id="1728545914" name="image17.png"/>
             <a:graphic>
               <a:graphicData uri="http://schemas.openxmlformats.org/drawingml/2006/picture">
                 <pic:pic>
                   <pic:nvPicPr>
-                    <pic:cNvPr id="0" name="image11.png"/>
+                    <pic:cNvPr id="0" name="image17.png"/>
                     <pic:cNvPicPr preferRelativeResize="0"/>
                   </pic:nvPicPr>
                   <pic:blipFill>
@@ -6109,12 +6109,12 @@
             <wp:extent cx="5186363" cy="3764770"/>
             <wp:effectExtent b="0" l="0" r="0" t="0"/>
             <wp:wrapNone/>
-            <wp:docPr id="1728545910" name="image14.png"/>
+            <wp:docPr id="1728545911" name="image12.png"/>
             <a:graphic>
               <a:graphicData uri="http://schemas.openxmlformats.org/drawingml/2006/picture">
                 <pic:pic>
                   <pic:nvPicPr>
-                    <pic:cNvPr id="0" name="image14.png"/>
+                    <pic:cNvPr id="0" name="image12.png"/>
                     <pic:cNvPicPr preferRelativeResize="0"/>
                   </pic:nvPicPr>
                   <pic:blipFill>
@@ -6315,12 +6315,12 @@
             <wp:extent cx="5856872" cy="7948613"/>
             <wp:effectExtent b="0" l="0" r="0" t="0"/>
             <wp:wrapNone/>
-            <wp:docPr id="1728545914" name="image18.png"/>
+            <wp:docPr id="1728545916" name="image20.png"/>
             <a:graphic>
               <a:graphicData uri="http://schemas.openxmlformats.org/drawingml/2006/picture">
                 <pic:pic>
                   <pic:nvPicPr>
-                    <pic:cNvPr id="0" name="image18.png"/>
+                    <pic:cNvPr id="0" name="image20.png"/>
                     <pic:cNvPicPr preferRelativeResize="0"/>
                   </pic:nvPicPr>
                   <pic:blipFill>
@@ -8023,12 +8023,12 @@
           <wp:inline distB="114300" distT="114300" distL="114300" distR="114300">
             <wp:extent cx="5731200" cy="3517900"/>
             <wp:effectExtent b="0" l="0" r="0" t="0"/>
-            <wp:docPr id="1728545904" name="image13.png"/>
+            <wp:docPr id="1728545904" name="image3.png"/>
             <a:graphic>
               <a:graphicData uri="http://schemas.openxmlformats.org/drawingml/2006/picture">
                 <pic:pic>
                   <pic:nvPicPr>
-                    <pic:cNvPr id="0" name="image13.png"/>
+                    <pic:cNvPr id="0" name="image3.png"/>
                     <pic:cNvPicPr preferRelativeResize="0"/>
                   </pic:nvPicPr>
                   <pic:blipFill>
@@ -8098,12 +8098,12 @@
           <wp:inline distB="114300" distT="114300" distL="114300" distR="114300">
             <wp:extent cx="5731200" cy="3556000"/>
             <wp:effectExtent b="0" l="0" r="0" t="0"/>
-            <wp:docPr id="1728545906" name="image10.png"/>
+            <wp:docPr id="1728545906" name="image4.png"/>
             <a:graphic>
               <a:graphicData uri="http://schemas.openxmlformats.org/drawingml/2006/picture">
                 <pic:pic>
                   <pic:nvPicPr>
-                    <pic:cNvPr id="0" name="image10.png"/>
+                    <pic:cNvPr id="0" name="image4.png"/>
                     <pic:cNvPicPr preferRelativeResize="0"/>
                   </pic:nvPicPr>
                   <pic:blipFill>
@@ -8173,12 +8173,12 @@
           <wp:inline distB="114300" distT="114300" distL="114300" distR="114300">
             <wp:extent cx="5731200" cy="3517900"/>
             <wp:effectExtent b="0" l="0" r="0" t="0"/>
-            <wp:docPr id="1728545909" name="image7.png"/>
+            <wp:docPr id="1728545910" name="image9.png"/>
             <a:graphic>
               <a:graphicData uri="http://schemas.openxmlformats.org/drawingml/2006/picture">
                 <pic:pic>
                   <pic:nvPicPr>
-                    <pic:cNvPr id="0" name="image7.png"/>
+                    <pic:cNvPr id="0" name="image9.png"/>
                     <pic:cNvPicPr preferRelativeResize="0"/>
                   </pic:nvPicPr>
                   <pic:blipFill>
@@ -8252,12 +8252,12 @@
           <wp:inline distB="114300" distT="114300" distL="114300" distR="114300">
             <wp:extent cx="5731200" cy="3517900"/>
             <wp:effectExtent b="0" l="0" r="0" t="0"/>
-            <wp:docPr id="1728545913" name="image9.png"/>
+            <wp:docPr id="1728545915" name="image18.png"/>
             <a:graphic>
               <a:graphicData uri="http://schemas.openxmlformats.org/drawingml/2006/picture">
                 <pic:pic>
                   <pic:nvPicPr>
-                    <pic:cNvPr id="0" name="image9.png"/>
+                    <pic:cNvPr id="0" name="image18.png"/>
                     <pic:cNvPicPr preferRelativeResize="0"/>
                   </pic:nvPicPr>
                   <pic:blipFill>
@@ -10817,7 +10817,17 @@
         <w:rPr>
           <w:rtl w:val="0"/>
         </w:rPr>
-        <w:t xml:space="preserve">In the Queue and Priority classification tasks, the top-performing models were Linear SVC and Random Forest, respectively. Each achieved the highest accuracy, macro precision, macro recall, and macro F1 scores within its task. The small standard deviations indicate consistent performance across folds. Additionally, their balanced metric scores suggest strong generalization capabilities and fairness across classes. The following page presents visualizations of the cross-validation results and metric comparisons for the models applied to both classification tasks.</w:t>
+        <w:t xml:space="preserve">In the queue and priority classification tasks, the top-performing models were Linear SVC and Random Forest, respectively. Each achieved the highest accuracy, macro precision, macro recall, and macro F1 scores within its task. The small standard deviations indicate consistent performance across folds. Additionally, their balanced metric scores suggest strong generalization capabilities and fairness across classes. </w:t>
+      </w:r>
+    </w:p>
+    <w:p>
+      <w:pPr>
+        <w:rPr/>
+      </w:pPr>
+      <w:r>
+        <w:rPr>
+          <w:rtl w:val="0"/>
+        </w:rPr>
       </w:r>
     </w:p>
     <w:p>
@@ -10928,12 +10938,12 @@
             <wp:extent cx="6225129" cy="3662363"/>
             <wp:effectExtent b="0" l="0" r="0" t="0"/>
             <wp:wrapNone/>
-            <wp:docPr id="1728545903" name="image4.jpg"/>
+            <wp:docPr id="1728545903" name="image1.jpg"/>
             <a:graphic>
               <a:graphicData uri="http://schemas.openxmlformats.org/drawingml/2006/picture">
                 <pic:pic>
                   <pic:nvPicPr>
-                    <pic:cNvPr id="0" name="image4.jpg"/>
+                    <pic:cNvPr id="0" name="image1.jpg"/>
                     <pic:cNvPicPr preferRelativeResize="0"/>
                   </pic:nvPicPr>
                   <pic:blipFill>
@@ -11119,12 +11129,12 @@
             <wp:extent cx="6213212" cy="3667125"/>
             <wp:effectExtent b="0" l="0" r="0" t="0"/>
             <wp:wrapNone/>
-            <wp:docPr id="1728545918" name="image12.jpg"/>
+            <wp:docPr id="1728545920" name="image15.jpg"/>
             <a:graphic>
               <a:graphicData uri="http://schemas.openxmlformats.org/drawingml/2006/picture">
                 <pic:pic>
                   <pic:nvPicPr>
-                    <pic:cNvPr id="0" name="image12.jpg"/>
+                    <pic:cNvPr id="0" name="image15.jpg"/>
                     <pic:cNvPicPr preferRelativeResize="0"/>
                   </pic:nvPicPr>
                   <pic:blipFill>
@@ -11383,9 +11393,7 @@
     <w:p>
       <w:pPr>
         <w:pStyle w:val="Heading3"/>
-        <w:rPr>
-          <w:b w:val="1"/>
-        </w:rPr>
+        <w:rPr/>
       </w:pPr>
       <w:bookmarkStart w:colFirst="0" w:colLast="0" w:name="_heading=h.h9er7qu4nsqz" w:id="90"/>
       <w:bookmarkEnd w:id="90"/>
@@ -11396,311 +11404,612 @@
         </w:rPr>
         <w:t xml:space="preserve">Confusion Matrix Analysis</w:t>
       </w:r>
-    </w:p>
-    <w:p>
-      <w:pPr>
-        <w:rPr/>
-      </w:pPr>
-      <w:r>
-        <w:rPr>
-          <w:rtl w:val="0"/>
-        </w:rPr>
-      </w:r>
-    </w:p>
-    <w:p>
-      <w:pPr>
-        <w:rPr/>
-      </w:pPr>
-      <w:r>
-        <w:rPr>
-          <w:rtl w:val="0"/>
-        </w:rPr>
-      </w:r>
-    </w:p>
-    <w:p>
-      <w:pPr>
-        <w:rPr/>
-      </w:pPr>
-      <w:r>
-        <w:rPr>
-          <w:rtl w:val="0"/>
-        </w:rPr>
-      </w:r>
-    </w:p>
-    <w:p>
-      <w:pPr>
-        <w:rPr/>
-      </w:pPr>
-      <w:r>
-        <w:rPr>
-          <w:rtl w:val="0"/>
-        </w:rPr>
-      </w:r>
-    </w:p>
-    <w:p>
-      <w:pPr>
-        <w:rPr/>
-      </w:pPr>
-      <w:r>
-        <w:rPr>
-          <w:rtl w:val="0"/>
-        </w:rPr>
-      </w:r>
-    </w:p>
-    <w:p>
-      <w:pPr>
-        <w:rPr/>
-      </w:pPr>
-      <w:r>
-        <w:rPr>
-          <w:rtl w:val="0"/>
-        </w:rPr>
-      </w:r>
-    </w:p>
-    <w:p>
-      <w:pPr>
-        <w:rPr/>
-      </w:pPr>
-      <w:r>
-        <w:rPr>
-          <w:rtl w:val="0"/>
-        </w:rPr>
-      </w:r>
-    </w:p>
-    <w:p>
-      <w:pPr>
-        <w:rPr/>
-      </w:pPr>
-      <w:r>
-        <w:rPr>
-          <w:rtl w:val="0"/>
-        </w:rPr>
-      </w:r>
-    </w:p>
-    <w:p>
-      <w:pPr>
-        <w:rPr/>
-      </w:pPr>
-      <w:r>
-        <w:rPr>
-          <w:rtl w:val="0"/>
-        </w:rPr>
-      </w:r>
-    </w:p>
-    <w:p>
-      <w:pPr>
-        <w:rPr/>
-      </w:pPr>
-      <w:r>
-        <w:rPr>
-          <w:rtl w:val="0"/>
-        </w:rPr>
-      </w:r>
-    </w:p>
-    <w:p>
-      <w:pPr>
-        <w:rPr/>
-      </w:pPr>
-      <w:r>
-        <w:rPr>
-          <w:rtl w:val="0"/>
-        </w:rPr>
-      </w:r>
-    </w:p>
-    <w:p>
-      <w:pPr>
-        <w:rPr/>
-      </w:pPr>
-      <w:r>
-        <w:rPr>
-          <w:rtl w:val="0"/>
-        </w:rPr>
-      </w:r>
-    </w:p>
-    <w:p>
-      <w:pPr>
-        <w:rPr/>
-      </w:pPr>
-      <w:r>
-        <w:rPr>
-          <w:rtl w:val="0"/>
-        </w:rPr>
-      </w:r>
-    </w:p>
-    <w:p>
-      <w:pPr>
-        <w:rPr/>
-      </w:pPr>
-      <w:r>
-        <w:rPr>
-          <w:rtl w:val="0"/>
-        </w:rPr>
-      </w:r>
-    </w:p>
-    <w:p>
-      <w:pPr>
-        <w:rPr/>
-      </w:pPr>
-      <w:r>
-        <w:rPr>
-          <w:rtl w:val="0"/>
-        </w:rPr>
-      </w:r>
-    </w:p>
-    <w:p>
-      <w:pPr>
-        <w:rPr/>
-      </w:pPr>
-      <w:r>
-        <w:rPr>
-          <w:rtl w:val="0"/>
-        </w:rPr>
-      </w:r>
-    </w:p>
-    <w:p>
-      <w:pPr>
-        <w:rPr/>
-      </w:pPr>
-      <w:r>
-        <w:rPr>
-          <w:rtl w:val="0"/>
-        </w:rPr>
-      </w:r>
-    </w:p>
-    <w:p>
-      <w:pPr>
-        <w:rPr/>
-      </w:pPr>
-      <w:r>
-        <w:rPr>
-          <w:rtl w:val="0"/>
-        </w:rPr>
-      </w:r>
-    </w:p>
-    <w:p>
-      <w:pPr>
-        <w:rPr/>
-      </w:pPr>
-      <w:r>
-        <w:rPr>
-          <w:rtl w:val="0"/>
-        </w:rPr>
-      </w:r>
-    </w:p>
-    <w:p>
-      <w:pPr>
-        <w:rPr/>
-      </w:pPr>
-      <w:r>
-        <w:rPr>
-          <w:rtl w:val="0"/>
-        </w:rPr>
-      </w:r>
-    </w:p>
-    <w:p>
-      <w:pPr>
-        <w:rPr/>
-      </w:pPr>
-      <w:r>
-        <w:rPr>
-          <w:rtl w:val="0"/>
-        </w:rPr>
-      </w:r>
-    </w:p>
-    <w:p>
-      <w:pPr>
-        <w:rPr/>
-      </w:pPr>
-      <w:r>
-        <w:rPr>
-          <w:rtl w:val="0"/>
-        </w:rPr>
-      </w:r>
-    </w:p>
-    <w:p>
-      <w:pPr>
-        <w:rPr/>
-      </w:pPr>
-      <w:r>
-        <w:rPr>
-          <w:rtl w:val="0"/>
-        </w:rPr>
-      </w:r>
-    </w:p>
-    <w:p>
-      <w:pPr>
-        <w:rPr/>
-      </w:pPr>
-      <w:r>
-        <w:rPr>
-          <w:rtl w:val="0"/>
-        </w:rPr>
-      </w:r>
-    </w:p>
-    <w:p>
-      <w:pPr>
-        <w:rPr/>
-      </w:pPr>
-      <w:r>
-        <w:rPr>
-          <w:rtl w:val="0"/>
-        </w:rPr>
-      </w:r>
-    </w:p>
-    <w:p>
-      <w:pPr>
-        <w:rPr/>
-      </w:pPr>
-      <w:r>
-        <w:rPr>
-          <w:rtl w:val="0"/>
-        </w:rPr>
-      </w:r>
-    </w:p>
-    <w:p>
-      <w:pPr>
-        <w:rPr/>
-      </w:pPr>
-      <w:r>
-        <w:rPr>
-          <w:rtl w:val="0"/>
-        </w:rPr>
-      </w:r>
-    </w:p>
-    <w:p>
-      <w:pPr>
-        <w:rPr/>
-      </w:pPr>
-      <w:r>
-        <w:rPr>
-          <w:rtl w:val="0"/>
-        </w:rPr>
-      </w:r>
-    </w:p>
-    <w:p>
-      <w:pPr>
-        <w:rPr/>
-      </w:pPr>
-      <w:r>
-        <w:rPr>
-          <w:rtl w:val="0"/>
-        </w:rPr>
-      </w:r>
-    </w:p>
-    <w:p>
-      <w:pPr>
-        <w:rPr/>
-      </w:pPr>
-      <w:r>
-        <w:rPr>
-          <w:rtl w:val="0"/>
-        </w:rPr>
-      </w:r>
-    </w:p>
-    <w:p>
-      <w:pPr>
-        <w:rPr/>
-      </w:pPr>
+      <w:r>
+        <w:rPr>
+          <w:rtl w:val="0"/>
+        </w:rPr>
+      </w:r>
+    </w:p>
+    <w:p>
+      <w:pPr>
+        <w:rPr/>
+      </w:pPr>
+      <w:r>
+        <w:rPr>
+          <w:rtl w:val="0"/>
+        </w:rPr>
+        <w:br w:type="textWrapping"/>
+        <w:t xml:space="preserve">While cross-validation metrics provide a general overview of model performance, confusion matrices offer a more detailed perspective on the classification results. Confusion matrices can be a powerful method for analyzing multi-class classifiers to show prediction distribution in one view  (Heydarian, Doyle and Samavi, 2022). This is important for multi-class classification tasks like ticket queue and priority classification, as it provides insights into the model's performance on specific classes. </w:t>
+      </w:r>
+    </w:p>
+    <w:p>
+      <w:pPr>
+        <w:rPr/>
+      </w:pPr>
+      <w:r>
+        <w:rPr>
+          <w:rtl w:val="0"/>
+        </w:rPr>
+        <w:t xml:space="preserve">In the queue and priority classification tasks, Linear SVC was the top-performing model based on the confusion matrix analysis. It demonstrated consistently high accuracy across all classes with minimal confusion between them. Random Forest ranked second in both tasks, showing strong class-level accuracy and relatively low confusion, though it exhibited slightly more misclassifications than Linear SVC. On the following page, I provided visualizations of confusion matrix analysis comparison of the models for both queue and priority classification tasks.</w:t>
+      </w:r>
+    </w:p>
+    <w:p>
+      <w:pPr>
+        <w:rPr/>
+      </w:pPr>
+      <w:r>
+        <w:rPr>
+          <w:rtl w:val="0"/>
+        </w:rPr>
+      </w:r>
+    </w:p>
+    <w:p>
+      <w:pPr>
+        <w:rPr/>
+      </w:pPr>
+      <w:r>
+        <w:rPr>
+          <w:rtl w:val="0"/>
+        </w:rPr>
+      </w:r>
+    </w:p>
+    <w:p>
+      <w:pPr>
+        <w:rPr/>
+      </w:pPr>
+      <w:r>
+        <w:rPr>
+          <w:rtl w:val="0"/>
+        </w:rPr>
+      </w:r>
+    </w:p>
+    <w:p>
+      <w:pPr>
+        <w:rPr/>
+      </w:pPr>
+      <w:r>
+        <w:rPr>
+          <w:rtl w:val="0"/>
+        </w:rPr>
+      </w:r>
+    </w:p>
+    <w:p>
+      <w:pPr>
+        <w:rPr/>
+      </w:pPr>
+      <w:r>
+        <w:rPr>
+          <w:rtl w:val="0"/>
+        </w:rPr>
+      </w:r>
+    </w:p>
+    <w:p>
+      <w:pPr>
+        <w:rPr/>
+      </w:pPr>
+      <w:r>
+        <w:rPr>
+          <w:rtl w:val="0"/>
+        </w:rPr>
+      </w:r>
+    </w:p>
+    <w:p>
+      <w:pPr>
+        <w:rPr/>
+      </w:pPr>
+      <w:r>
+        <w:rPr>
+          <w:rtl w:val="0"/>
+        </w:rPr>
+      </w:r>
+    </w:p>
+    <w:p>
+      <w:pPr>
+        <w:rPr/>
+      </w:pPr>
+      <w:r>
+        <w:rPr>
+          <w:rtl w:val="0"/>
+        </w:rPr>
+      </w:r>
+    </w:p>
+    <w:p>
+      <w:pPr>
+        <w:rPr/>
+      </w:pPr>
+      <w:r>
+        <w:rPr>
+          <w:rtl w:val="0"/>
+        </w:rPr>
+      </w:r>
+    </w:p>
+    <w:p>
+      <w:pPr>
+        <w:rPr/>
+      </w:pPr>
+      <w:r>
+        <w:rPr>
+          <w:rtl w:val="0"/>
+        </w:rPr>
+      </w:r>
+    </w:p>
+    <w:p>
+      <w:pPr>
+        <w:rPr/>
+      </w:pPr>
+      <w:r>
+        <w:rPr>
+          <w:rtl w:val="0"/>
+        </w:rPr>
+      </w:r>
+    </w:p>
+    <w:p>
+      <w:pPr>
+        <w:rPr/>
+      </w:pPr>
+      <w:r>
+        <w:rPr>
+          <w:rtl w:val="0"/>
+        </w:rPr>
+      </w:r>
+    </w:p>
+    <w:p>
+      <w:pPr>
+        <w:rPr/>
+      </w:pPr>
+      <w:r>
+        <w:rPr>
+          <w:rtl w:val="0"/>
+        </w:rPr>
+      </w:r>
+    </w:p>
+    <w:p>
+      <w:pPr>
+        <w:rPr/>
+      </w:pPr>
+      <w:r>
+        <w:rPr>
+          <w:rtl w:val="0"/>
+        </w:rPr>
+      </w:r>
+    </w:p>
+    <w:p>
+      <w:pPr>
+        <w:rPr/>
+      </w:pPr>
+      <w:r>
+        <w:rPr>
+          <w:rtl w:val="0"/>
+        </w:rPr>
+      </w:r>
+    </w:p>
+    <w:p>
+      <w:pPr>
+        <w:rPr/>
+      </w:pPr>
+      <w:r>
+        <w:rPr>
+          <w:rtl w:val="0"/>
+        </w:rPr>
+      </w:r>
+    </w:p>
+    <w:p>
+      <w:pPr>
+        <w:rPr/>
+      </w:pPr>
+      <w:r>
+        <w:rPr>
+          <w:rtl w:val="0"/>
+        </w:rPr>
+      </w:r>
+    </w:p>
+    <w:p>
+      <w:pPr>
+        <w:rPr/>
+      </w:pPr>
+      <w:r>
+        <w:rPr>
+          <w:rtl w:val="0"/>
+        </w:rPr>
+      </w:r>
+    </w:p>
+    <w:p>
+      <w:pPr>
+        <w:rPr/>
+      </w:pPr>
+      <w:r>
+        <w:rPr>
+          <w:rtl w:val="0"/>
+        </w:rPr>
+      </w:r>
+    </w:p>
+    <w:p>
+      <w:pPr>
+        <w:rPr/>
+      </w:pPr>
+      <w:r>
+        <w:rPr>
+          <w:rtl w:val="0"/>
+        </w:rPr>
+      </w:r>
+    </w:p>
+    <w:p>
+      <w:pPr>
+        <w:rPr/>
+      </w:pPr>
+      <w:r>
+        <w:rPr>
+          <w:rtl w:val="0"/>
+        </w:rPr>
+      </w:r>
+    </w:p>
+    <w:p>
+      <w:pPr>
+        <w:rPr/>
+      </w:pPr>
+      <w:r>
+        <w:rPr>
+          <w:rtl w:val="0"/>
+        </w:rPr>
+      </w:r>
+    </w:p>
+    <w:p>
+      <w:pPr>
+        <w:rPr/>
+      </w:pPr>
+      <w:r>
+        <w:rPr>
+          <w:rtl w:val="0"/>
+        </w:rPr>
+      </w:r>
+      <w:r>
+        <w:drawing>
+          <wp:anchor allowOverlap="1" behindDoc="0" distB="114300" distT="114300" distL="114300" distR="114300" hidden="0" layoutInCell="1" locked="0" relativeHeight="0" simplePos="0">
+            <wp:simplePos x="0" y="0"/>
+            <wp:positionH relativeFrom="column">
+              <wp:posOffset>-523874</wp:posOffset>
+            </wp:positionH>
+            <wp:positionV relativeFrom="paragraph">
+              <wp:posOffset>116205</wp:posOffset>
+            </wp:positionV>
+            <wp:extent cx="6630490" cy="8139113"/>
+            <wp:effectExtent b="0" l="0" r="0" t="0"/>
+            <wp:wrapNone/>
+            <wp:docPr id="1728545912" name="image10.jpg"/>
+            <a:graphic>
+              <a:graphicData uri="http://schemas.openxmlformats.org/drawingml/2006/picture">
+                <pic:pic>
+                  <pic:nvPicPr>
+                    <pic:cNvPr id="0" name="image10.jpg"/>
+                    <pic:cNvPicPr preferRelativeResize="0"/>
+                  </pic:nvPicPr>
+                  <pic:blipFill>
+                    <a:blip r:embed="rId26"/>
+                    <a:srcRect b="0" l="0" r="0" t="0"/>
+                    <a:stretch>
+                      <a:fillRect/>
+                    </a:stretch>
+                  </pic:blipFill>
+                  <pic:spPr>
+                    <a:xfrm>
+                      <a:off x="0" y="0"/>
+                      <a:ext cx="6630490" cy="8139113"/>
+                    </a:xfrm>
+                    <a:prstGeom prst="rect"/>
+                    <a:ln/>
+                  </pic:spPr>
+                </pic:pic>
+              </a:graphicData>
+            </a:graphic>
+          </wp:anchor>
+        </w:drawing>
+      </w:r>
+    </w:p>
+    <w:p>
+      <w:pPr>
+        <w:rPr/>
+      </w:pPr>
+      <w:r>
+        <w:rPr>
+          <w:rtl w:val="0"/>
+        </w:rPr>
+      </w:r>
+    </w:p>
+    <w:p>
+      <w:pPr>
+        <w:rPr/>
+      </w:pPr>
+      <w:r>
+        <w:rPr>
+          <w:rtl w:val="0"/>
+        </w:rPr>
+      </w:r>
+    </w:p>
+    <w:p>
+      <w:pPr>
+        <w:rPr/>
+      </w:pPr>
+      <w:r>
+        <w:rPr>
+          <w:rtl w:val="0"/>
+        </w:rPr>
+      </w:r>
+    </w:p>
+    <w:p>
+      <w:pPr>
+        <w:rPr/>
+      </w:pPr>
+      <w:r>
+        <w:rPr>
+          <w:rtl w:val="0"/>
+        </w:rPr>
+      </w:r>
+    </w:p>
+    <w:p>
+      <w:pPr>
+        <w:rPr/>
+      </w:pPr>
+      <w:r>
+        <w:rPr>
+          <w:rtl w:val="0"/>
+        </w:rPr>
+      </w:r>
+    </w:p>
+    <w:p>
+      <w:pPr>
+        <w:rPr/>
+      </w:pPr>
+      <w:r>
+        <w:rPr>
+          <w:rtl w:val="0"/>
+        </w:rPr>
+      </w:r>
+    </w:p>
+    <w:p>
+      <w:pPr>
+        <w:rPr/>
+      </w:pPr>
+      <w:r>
+        <w:rPr>
+          <w:rtl w:val="0"/>
+        </w:rPr>
+      </w:r>
+    </w:p>
+    <w:p>
+      <w:pPr>
+        <w:rPr/>
+      </w:pPr>
+      <w:r>
+        <w:rPr>
+          <w:rtl w:val="0"/>
+        </w:rPr>
+      </w:r>
+    </w:p>
+    <w:p>
+      <w:pPr>
+        <w:rPr/>
+      </w:pPr>
+      <w:r>
+        <w:rPr>
+          <w:rtl w:val="0"/>
+        </w:rPr>
+      </w:r>
+    </w:p>
+    <w:p>
+      <w:pPr>
+        <w:rPr/>
+      </w:pPr>
+      <w:r>
+        <w:rPr>
+          <w:rtl w:val="0"/>
+        </w:rPr>
+      </w:r>
+    </w:p>
+    <w:p>
+      <w:pPr>
+        <w:spacing w:line="276" w:lineRule="auto"/>
+        <w:rPr>
+          <w:i w:val="1"/>
+          <w:sz w:val="18"/>
+          <w:szCs w:val="18"/>
+        </w:rPr>
+      </w:pPr>
+      <w:r>
+        <w:rPr>
+          <w:i w:val="1"/>
+          <w:sz w:val="18"/>
+          <w:szCs w:val="18"/>
+          <w:rtl w:val="0"/>
+        </w:rPr>
+        <w:br w:type="textWrapping"/>
+        <w:br w:type="textWrapping"/>
+        <w:t xml:space="preserve">Figure 14 : Model Performance Comparison for Ticket Priority Classification (Cross-Validation Results)</w:t>
+      </w:r>
+    </w:p>
+    <w:p>
+      <w:pPr>
+        <w:rPr/>
+      </w:pPr>
+      <w:r>
+        <w:rPr>
+          <w:rtl w:val="0"/>
+        </w:rPr>
+      </w:r>
+    </w:p>
+    <w:p>
+      <w:pPr>
+        <w:rPr/>
+      </w:pPr>
+      <w:r>
+        <w:rPr>
+          <w:rtl w:val="0"/>
+        </w:rPr>
+      </w:r>
+    </w:p>
+    <w:p>
+      <w:pPr>
+        <w:rPr/>
+      </w:pPr>
+      <w:r>
+        <w:rPr>
+          <w:rtl w:val="0"/>
+        </w:rPr>
+      </w:r>
+    </w:p>
+    <w:p>
+      <w:pPr>
+        <w:rPr/>
+      </w:pPr>
+      <w:r>
+        <w:rPr>
+          <w:rtl w:val="0"/>
+        </w:rPr>
+      </w:r>
+    </w:p>
+    <w:p>
+      <w:pPr>
+        <w:rPr/>
+      </w:pPr>
+      <w:r>
+        <w:rPr>
+          <w:rtl w:val="0"/>
+        </w:rPr>
+      </w:r>
+    </w:p>
+    <w:p>
+      <w:pPr>
+        <w:rPr/>
+      </w:pPr>
+      <w:r>
+        <w:rPr>
+          <w:rtl w:val="0"/>
+        </w:rPr>
+      </w:r>
+    </w:p>
+    <w:p>
+      <w:pPr>
+        <w:rPr/>
+      </w:pPr>
+      <w:r>
+        <w:rPr>
+          <w:rtl w:val="0"/>
+        </w:rPr>
+      </w:r>
+    </w:p>
+    <w:p>
+      <w:pPr>
+        <w:rPr/>
+      </w:pPr>
+      <w:r>
+        <w:rPr>
+          <w:rtl w:val="0"/>
+        </w:rPr>
+      </w:r>
+    </w:p>
+    <w:p>
+      <w:pPr>
+        <w:rPr/>
+      </w:pPr>
+      <w:r>
+        <w:rPr>
+          <w:rtl w:val="0"/>
+        </w:rPr>
+      </w:r>
+    </w:p>
+    <w:p>
+      <w:pPr>
+        <w:rPr/>
+      </w:pPr>
+      <w:r>
+        <w:rPr>
+          <w:rtl w:val="0"/>
+        </w:rPr>
+      </w:r>
+    </w:p>
+    <w:p>
+      <w:pPr>
+        <w:rPr/>
+      </w:pPr>
+      <w:r>
+        <w:rPr>
+          <w:rtl w:val="0"/>
+        </w:rPr>
+      </w:r>
+    </w:p>
+    <w:p>
+      <w:pPr>
+        <w:rPr/>
+      </w:pPr>
+      <w:r>
+        <w:rPr>
+          <w:rtl w:val="0"/>
+        </w:rPr>
+      </w:r>
+    </w:p>
+    <w:p>
+      <w:pPr>
+        <w:rPr/>
+      </w:pPr>
+      <w:r>
+        <w:rPr>
+          <w:rtl w:val="0"/>
+        </w:rPr>
+      </w:r>
+    </w:p>
+    <w:p>
+      <w:pPr>
+        <w:rPr/>
+      </w:pPr>
+      <w:r>
+        <w:rPr>
+          <w:rtl w:val="0"/>
+        </w:rPr>
+      </w:r>
+    </w:p>
+    <w:p>
+      <w:pPr>
+        <w:rPr/>
+      </w:pPr>
+      <w:r>
+        <w:rPr>
+          <w:rtl w:val="0"/>
+        </w:rPr>
+      </w:r>
+    </w:p>
+    <w:p>
+      <w:pPr>
+        <w:rPr/>
+      </w:pPr>
+      <w:r>
+        <w:rPr>
+          <w:rtl w:val="0"/>
+        </w:rPr>
+      </w:r>
+    </w:p>
+    <w:p>
+      <w:pPr>
+        <w:rPr/>
+      </w:pPr>
+      <w:r>
+        <w:rPr>
+          <w:rtl w:val="0"/>
+        </w:rPr>
+      </w:r>
+    </w:p>
+    <w:p>
+      <w:pPr>
+        <w:spacing w:line="276" w:lineRule="auto"/>
+        <w:rPr/>
+      </w:pPr>
+      <w:r>
+        <w:rPr>
+          <w:i w:val="1"/>
+          <w:sz w:val="18"/>
+          <w:szCs w:val="18"/>
+          <w:rtl w:val="0"/>
+        </w:rPr>
+        <w:t xml:space="preserve">Figure 15 : Model Comparison Using Confusion Matrices  for Ticket Queue Classification</w:t>
+      </w:r>
       <w:r>
         <w:rPr>
           <w:rtl w:val="0"/>
@@ -11715,8 +12024,428 @@
           <w:b w:val="1"/>
         </w:rPr>
       </w:pPr>
-      <w:bookmarkStart w:colFirst="0" w:colLast="0" w:name="_heading=h.wd653dc6xiap" w:id="91"/>
+      <w:bookmarkStart w:colFirst="0" w:colLast="0" w:name="_heading=h.v4zwccpipvwf" w:id="91"/>
       <w:bookmarkEnd w:id="91"/>
+      <w:r>
+        <w:rPr>
+          <w:rtl w:val="0"/>
+        </w:rPr>
+      </w:r>
+      <w:r>
+        <w:drawing>
+          <wp:anchor allowOverlap="1" behindDoc="0" distB="114300" distT="114300" distL="114300" distR="114300" hidden="0" layoutInCell="1" locked="0" relativeHeight="0" simplePos="0">
+            <wp:simplePos x="0" y="0"/>
+            <wp:positionH relativeFrom="column">
+              <wp:posOffset>-406236</wp:posOffset>
+            </wp:positionH>
+            <wp:positionV relativeFrom="paragraph">
+              <wp:posOffset>257175</wp:posOffset>
+            </wp:positionV>
+            <wp:extent cx="6538913" cy="8029901"/>
+            <wp:effectExtent b="0" l="0" r="0" t="0"/>
+            <wp:wrapNone/>
+            <wp:docPr id="1728545907" name="image5.jpg"/>
+            <a:graphic>
+              <a:graphicData uri="http://schemas.openxmlformats.org/drawingml/2006/picture">
+                <pic:pic>
+                  <pic:nvPicPr>
+                    <pic:cNvPr id="0" name="image5.jpg"/>
+                    <pic:cNvPicPr preferRelativeResize="0"/>
+                  </pic:nvPicPr>
+                  <pic:blipFill>
+                    <a:blip r:embed="rId27"/>
+                    <a:srcRect b="0" l="0" r="0" t="0"/>
+                    <a:stretch>
+                      <a:fillRect/>
+                    </a:stretch>
+                  </pic:blipFill>
+                  <pic:spPr>
+                    <a:xfrm>
+                      <a:off x="0" y="0"/>
+                      <a:ext cx="6538913" cy="8029901"/>
+                    </a:xfrm>
+                    <a:prstGeom prst="rect"/>
+                    <a:ln/>
+                  </pic:spPr>
+                </pic:pic>
+              </a:graphicData>
+            </a:graphic>
+          </wp:anchor>
+        </w:drawing>
+      </w:r>
+    </w:p>
+    <w:p>
+      <w:pPr>
+        <w:pStyle w:val="Heading3"/>
+        <w:spacing w:after="240" w:before="240" w:lineRule="auto"/>
+        <w:rPr>
+          <w:b w:val="1"/>
+        </w:rPr>
+      </w:pPr>
+      <w:bookmarkStart w:colFirst="0" w:colLast="0" w:name="_heading=h.8inskfv1qrg2" w:id="92"/>
+      <w:bookmarkEnd w:id="92"/>
+      <w:r>
+        <w:rPr>
+          <w:rtl w:val="0"/>
+        </w:rPr>
+      </w:r>
+    </w:p>
+    <w:p>
+      <w:pPr>
+        <w:pStyle w:val="Heading3"/>
+        <w:spacing w:after="240" w:before="240" w:lineRule="auto"/>
+        <w:rPr>
+          <w:b w:val="1"/>
+        </w:rPr>
+      </w:pPr>
+      <w:bookmarkStart w:colFirst="0" w:colLast="0" w:name="_heading=h.3jv64uoc5dbw" w:id="93"/>
+      <w:bookmarkEnd w:id="93"/>
+      <w:r>
+        <w:rPr>
+          <w:rtl w:val="0"/>
+        </w:rPr>
+      </w:r>
+    </w:p>
+    <w:p>
+      <w:pPr>
+        <w:pStyle w:val="Heading3"/>
+        <w:spacing w:after="240" w:before="240" w:lineRule="auto"/>
+        <w:rPr>
+          <w:b w:val="1"/>
+        </w:rPr>
+      </w:pPr>
+      <w:bookmarkStart w:colFirst="0" w:colLast="0" w:name="_heading=h.te1nbkm39bq6" w:id="94"/>
+      <w:bookmarkEnd w:id="94"/>
+      <w:r>
+        <w:rPr>
+          <w:rtl w:val="0"/>
+        </w:rPr>
+      </w:r>
+    </w:p>
+    <w:p>
+      <w:pPr>
+        <w:pStyle w:val="Heading3"/>
+        <w:spacing w:after="240" w:before="240" w:lineRule="auto"/>
+        <w:rPr>
+          <w:b w:val="1"/>
+        </w:rPr>
+      </w:pPr>
+      <w:bookmarkStart w:colFirst="0" w:colLast="0" w:name="_heading=h.ybdswecu3sbd" w:id="95"/>
+      <w:bookmarkEnd w:id="95"/>
+      <w:r>
+        <w:rPr>
+          <w:rtl w:val="0"/>
+        </w:rPr>
+      </w:r>
+    </w:p>
+    <w:p>
+      <w:pPr>
+        <w:pStyle w:val="Heading3"/>
+        <w:spacing w:after="240" w:before="240" w:lineRule="auto"/>
+        <w:rPr>
+          <w:b w:val="1"/>
+        </w:rPr>
+      </w:pPr>
+      <w:bookmarkStart w:colFirst="0" w:colLast="0" w:name="_heading=h.fnv5rilbgcq6" w:id="96"/>
+      <w:bookmarkEnd w:id="96"/>
+      <w:r>
+        <w:rPr>
+          <w:rtl w:val="0"/>
+        </w:rPr>
+      </w:r>
+    </w:p>
+    <w:p>
+      <w:pPr>
+        <w:pStyle w:val="Heading3"/>
+        <w:spacing w:after="240" w:before="240" w:lineRule="auto"/>
+        <w:rPr>
+          <w:b w:val="1"/>
+        </w:rPr>
+      </w:pPr>
+      <w:bookmarkStart w:colFirst="0" w:colLast="0" w:name="_heading=h.yctsff9jmdgq" w:id="97"/>
+      <w:bookmarkEnd w:id="97"/>
+      <w:r>
+        <w:rPr>
+          <w:rtl w:val="0"/>
+        </w:rPr>
+      </w:r>
+    </w:p>
+    <w:p>
+      <w:pPr>
+        <w:pStyle w:val="Heading3"/>
+        <w:spacing w:after="240" w:before="240" w:lineRule="auto"/>
+        <w:rPr>
+          <w:b w:val="1"/>
+        </w:rPr>
+      </w:pPr>
+      <w:bookmarkStart w:colFirst="0" w:colLast="0" w:name="_heading=h.ant3nuounkp7" w:id="98"/>
+      <w:bookmarkEnd w:id="98"/>
+      <w:r>
+        <w:rPr>
+          <w:rtl w:val="0"/>
+        </w:rPr>
+      </w:r>
+    </w:p>
+    <w:p>
+      <w:pPr>
+        <w:pStyle w:val="Heading3"/>
+        <w:spacing w:after="240" w:before="240" w:lineRule="auto"/>
+        <w:rPr>
+          <w:b w:val="1"/>
+        </w:rPr>
+      </w:pPr>
+      <w:bookmarkStart w:colFirst="0" w:colLast="0" w:name="_heading=h.x321ickwxijb" w:id="99"/>
+      <w:bookmarkEnd w:id="99"/>
+      <w:r>
+        <w:rPr>
+          <w:rtl w:val="0"/>
+        </w:rPr>
+      </w:r>
+    </w:p>
+    <w:p>
+      <w:pPr>
+        <w:pStyle w:val="Heading3"/>
+        <w:spacing w:after="240" w:before="240" w:lineRule="auto"/>
+        <w:rPr>
+          <w:b w:val="1"/>
+        </w:rPr>
+      </w:pPr>
+      <w:bookmarkStart w:colFirst="0" w:colLast="0" w:name="_heading=h.ep8jdwqz6pq0" w:id="100"/>
+      <w:bookmarkEnd w:id="100"/>
+      <w:r>
+        <w:rPr>
+          <w:rtl w:val="0"/>
+        </w:rPr>
+      </w:r>
+    </w:p>
+    <w:p>
+      <w:pPr>
+        <w:pStyle w:val="Heading3"/>
+        <w:spacing w:after="240" w:before="240" w:lineRule="auto"/>
+        <w:rPr>
+          <w:b w:val="1"/>
+        </w:rPr>
+      </w:pPr>
+      <w:bookmarkStart w:colFirst="0" w:colLast="0" w:name="_heading=h.pe2z3dwv9bjp" w:id="101"/>
+      <w:bookmarkEnd w:id="101"/>
+      <w:r>
+        <w:rPr>
+          <w:rtl w:val="0"/>
+        </w:rPr>
+      </w:r>
+    </w:p>
+    <w:p>
+      <w:pPr>
+        <w:pStyle w:val="Heading3"/>
+        <w:spacing w:after="240" w:before="240" w:lineRule="auto"/>
+        <w:rPr>
+          <w:b w:val="1"/>
+        </w:rPr>
+      </w:pPr>
+      <w:bookmarkStart w:colFirst="0" w:colLast="0" w:name="_heading=h.ikio6jyz4nef" w:id="102"/>
+      <w:bookmarkEnd w:id="102"/>
+      <w:r>
+        <w:rPr>
+          <w:rtl w:val="0"/>
+        </w:rPr>
+      </w:r>
+    </w:p>
+    <w:p>
+      <w:pPr>
+        <w:pStyle w:val="Heading3"/>
+        <w:spacing w:after="240" w:before="240" w:lineRule="auto"/>
+        <w:rPr>
+          <w:b w:val="1"/>
+        </w:rPr>
+      </w:pPr>
+      <w:bookmarkStart w:colFirst="0" w:colLast="0" w:name="_heading=h.62g3mvbvwff7" w:id="103"/>
+      <w:bookmarkEnd w:id="103"/>
+      <w:r>
+        <w:rPr>
+          <w:rtl w:val="0"/>
+        </w:rPr>
+      </w:r>
+    </w:p>
+    <w:p>
+      <w:pPr>
+        <w:pStyle w:val="Heading3"/>
+        <w:spacing w:after="240" w:before="240" w:lineRule="auto"/>
+        <w:rPr>
+          <w:b w:val="1"/>
+        </w:rPr>
+      </w:pPr>
+      <w:bookmarkStart w:colFirst="0" w:colLast="0" w:name="_heading=h.5cncktixba31" w:id="104"/>
+      <w:bookmarkEnd w:id="104"/>
+      <w:r>
+        <w:rPr>
+          <w:rtl w:val="0"/>
+        </w:rPr>
+      </w:r>
+    </w:p>
+    <w:p>
+      <w:pPr>
+        <w:pStyle w:val="Heading3"/>
+        <w:spacing w:after="240" w:before="240" w:lineRule="auto"/>
+        <w:rPr>
+          <w:b w:val="1"/>
+        </w:rPr>
+      </w:pPr>
+      <w:bookmarkStart w:colFirst="0" w:colLast="0" w:name="_heading=h.8ttyg4fby2bk" w:id="105"/>
+      <w:bookmarkEnd w:id="105"/>
+      <w:r>
+        <w:rPr>
+          <w:rtl w:val="0"/>
+        </w:rPr>
+      </w:r>
+    </w:p>
+    <w:p>
+      <w:pPr>
+        <w:pStyle w:val="Heading3"/>
+        <w:spacing w:after="240" w:before="240" w:lineRule="auto"/>
+        <w:rPr>
+          <w:b w:val="1"/>
+        </w:rPr>
+      </w:pPr>
+      <w:bookmarkStart w:colFirst="0" w:colLast="0" w:name="_heading=h.4hk24mkr7dm5" w:id="106"/>
+      <w:bookmarkEnd w:id="106"/>
+      <w:r>
+        <w:rPr>
+          <w:rtl w:val="0"/>
+        </w:rPr>
+      </w:r>
+    </w:p>
+    <w:p>
+      <w:pPr>
+        <w:pStyle w:val="Heading3"/>
+        <w:spacing w:after="240" w:before="240" w:lineRule="auto"/>
+        <w:rPr>
+          <w:b w:val="1"/>
+        </w:rPr>
+      </w:pPr>
+      <w:bookmarkStart w:colFirst="0" w:colLast="0" w:name="_heading=h.gc3adxmo3w3z" w:id="107"/>
+      <w:bookmarkEnd w:id="107"/>
+      <w:r>
+        <w:rPr>
+          <w:rtl w:val="0"/>
+        </w:rPr>
+      </w:r>
+    </w:p>
+    <w:p>
+      <w:pPr>
+        <w:rPr/>
+      </w:pPr>
+      <w:r>
+        <w:rPr>
+          <w:rtl w:val="0"/>
+        </w:rPr>
+      </w:r>
+    </w:p>
+    <w:p>
+      <w:pPr>
+        <w:rPr/>
+      </w:pPr>
+      <w:r>
+        <w:rPr>
+          <w:rtl w:val="0"/>
+        </w:rPr>
+      </w:r>
+    </w:p>
+    <w:p>
+      <w:pPr>
+        <w:rPr/>
+      </w:pPr>
+      <w:r>
+        <w:rPr>
+          <w:rtl w:val="0"/>
+        </w:rPr>
+      </w:r>
+    </w:p>
+    <w:p>
+      <w:pPr>
+        <w:rPr/>
+      </w:pPr>
+      <w:r>
+        <w:rPr>
+          <w:rtl w:val="0"/>
+        </w:rPr>
+      </w:r>
+    </w:p>
+    <w:p>
+      <w:pPr>
+        <w:rPr/>
+      </w:pPr>
+      <w:r>
+        <w:rPr>
+          <w:rtl w:val="0"/>
+        </w:rPr>
+      </w:r>
+    </w:p>
+    <w:p>
+      <w:pPr>
+        <w:rPr/>
+      </w:pPr>
+      <w:r>
+        <w:rPr>
+          <w:rtl w:val="0"/>
+        </w:rPr>
+      </w:r>
+    </w:p>
+    <w:p>
+      <w:pPr>
+        <w:pStyle w:val="Heading3"/>
+        <w:spacing w:after="240" w:before="240" w:lineRule="auto"/>
+        <w:rPr>
+          <w:b w:val="1"/>
+        </w:rPr>
+      </w:pPr>
+      <w:bookmarkStart w:colFirst="0" w:colLast="0" w:name="_heading=h.tqnxu0hsjm87" w:id="108"/>
+      <w:bookmarkEnd w:id="108"/>
+      <w:r>
+        <w:rPr>
+          <w:rtl w:val="0"/>
+        </w:rPr>
+      </w:r>
+    </w:p>
+    <w:p>
+      <w:pPr>
+        <w:spacing w:line="276" w:lineRule="auto"/>
+        <w:rPr/>
+      </w:pPr>
+      <w:r>
+        <w:rPr>
+          <w:i w:val="1"/>
+          <w:sz w:val="18"/>
+          <w:szCs w:val="18"/>
+          <w:rtl w:val="0"/>
+        </w:rPr>
+        <w:t xml:space="preserve">Figure 16 : Model Comparison Using Confusion Matrices  for Ticket Priority Classification</w:t>
+      </w:r>
+      <w:r>
+        <w:rPr>
+          <w:rtl w:val="0"/>
+        </w:rPr>
+      </w:r>
+    </w:p>
+    <w:p>
+      <w:pPr>
+        <w:rPr/>
+      </w:pPr>
+      <w:r>
+        <w:rPr>
+          <w:rtl w:val="0"/>
+        </w:rPr>
+      </w:r>
+    </w:p>
+    <w:p>
+      <w:pPr>
+        <w:pStyle w:val="Heading3"/>
+        <w:spacing w:after="240" w:before="240" w:lineRule="auto"/>
+        <w:rPr>
+          <w:b w:val="1"/>
+        </w:rPr>
+      </w:pPr>
+      <w:bookmarkStart w:colFirst="0" w:colLast="0" w:name="_heading=h.wd653dc6xiap" w:id="109"/>
+      <w:bookmarkEnd w:id="109"/>
       <w:r>
         <w:rPr>
           <w:b w:val="1"/>
@@ -11735,42 +12464,14 @@
           <w:b w:val="1"/>
         </w:rPr>
       </w:pPr>
-      <w:bookmarkStart w:colFirst="0" w:colLast="0" w:name="_heading=h.unlon03u202d" w:id="92"/>
-      <w:bookmarkEnd w:id="92"/>
-      <w:r>
-        <w:rPr>
-          <w:rtl w:val="0"/>
-        </w:rPr>
-      </w:r>
-    </w:p>
-    <w:p>
-      <w:pPr>
-        <w:pStyle w:val="Heading3"/>
-        <w:keepNext w:val="0"/>
-        <w:keepLines w:val="0"/>
-        <w:spacing w:before="280" w:line="259" w:lineRule="auto"/>
+      <w:bookmarkStart w:colFirst="0" w:colLast="0" w:name="_heading=h.hw3nugx0lb4s" w:id="110"/>
+      <w:bookmarkEnd w:id="110"/>
+      <w:r>
         <w:rPr>
           <w:b w:val="1"/>
-        </w:rPr>
-      </w:pPr>
-      <w:bookmarkStart w:colFirst="0" w:colLast="0" w:name="_heading=h.hw3nugx0lb4s" w:id="93"/>
-      <w:bookmarkEnd w:id="93"/>
-      <w:r>
-        <w:rPr>
-          <w:b w:val="1"/>
           <w:rtl w:val="0"/>
         </w:rPr>
         <w:t xml:space="preserve">Model Speed Evaluation </w:t>
-      </w:r>
-    </w:p>
-    <w:p>
-      <w:pPr>
-        <w:rPr/>
-      </w:pPr>
-      <w:r>
-        <w:rPr>
-          <w:rtl w:val="0"/>
-        </w:rPr>
       </w:r>
     </w:p>
     <w:p>
@@ -11783,8 +12484,8 @@
           <w:b w:val="1"/>
         </w:rPr>
       </w:pPr>
-      <w:bookmarkStart w:colFirst="0" w:colLast="0" w:name="_heading=h.2urusx1wxsl0" w:id="94"/>
-      <w:bookmarkEnd w:id="94"/>
+      <w:bookmarkStart w:colFirst="0" w:colLast="0" w:name="_heading=h.2urusx1wxsl0" w:id="111"/>
+      <w:bookmarkEnd w:id="111"/>
       <w:r>
         <w:rPr>
           <w:b w:val="1"/>
@@ -11982,8 +12683,8 @@
         <w:spacing w:before="280" w:line="259" w:lineRule="auto"/>
         <w:rPr/>
       </w:pPr>
-      <w:bookmarkStart w:colFirst="0" w:colLast="0" w:name="_heading=h.4meov5gce2ea" w:id="95"/>
-      <w:bookmarkEnd w:id="95"/>
+      <w:bookmarkStart w:colFirst="0" w:colLast="0" w:name="_heading=h.4meov5gce2ea" w:id="112"/>
+      <w:bookmarkEnd w:id="112"/>
       <w:r>
         <w:rPr>
           <w:rtl w:val="0"/>
@@ -12032,8 +12733,8 @@
         <w:spacing w:before="280" w:line="259" w:lineRule="auto"/>
         <w:rPr/>
       </w:pPr>
-      <w:bookmarkStart w:colFirst="0" w:colLast="0" w:name="_heading=h.t753oifbm5ds" w:id="96"/>
-      <w:bookmarkEnd w:id="96"/>
+      <w:bookmarkStart w:colFirst="0" w:colLast="0" w:name="_heading=h.t753oifbm5ds" w:id="113"/>
+      <w:bookmarkEnd w:id="113"/>
       <w:r>
         <w:rPr>
           <w:rtl w:val="0"/>
@@ -12122,8 +12823,8 @@
         <w:pStyle w:val="Heading1"/>
         <w:rPr/>
       </w:pPr>
-      <w:bookmarkStart w:colFirst="0" w:colLast="0" w:name="_heading=h.2oqjg8w49bbw" w:id="97"/>
-      <w:bookmarkEnd w:id="97"/>
+      <w:bookmarkStart w:colFirst="0" w:colLast="0" w:name="_heading=h.2oqjg8w49bbw" w:id="114"/>
+      <w:bookmarkEnd w:id="114"/>
       <w:r>
         <w:rPr>
           <w:rtl w:val="0"/>
@@ -12165,8 +12866,8 @@
         <w:pStyle w:val="Heading1"/>
         <w:rPr/>
       </w:pPr>
-      <w:bookmarkStart w:colFirst="0" w:colLast="0" w:name="_heading=h.hy9yeg7pgzvp" w:id="98"/>
-      <w:bookmarkEnd w:id="98"/>
+      <w:bookmarkStart w:colFirst="0" w:colLast="0" w:name="_heading=h.hy9yeg7pgzvp" w:id="115"/>
+      <w:bookmarkEnd w:id="115"/>
       <w:r>
         <w:rPr>
           <w:rtl w:val="0"/>
@@ -12178,8 +12879,8 @@
         <w:pStyle w:val="Heading1"/>
         <w:rPr/>
       </w:pPr>
-      <w:bookmarkStart w:colFirst="0" w:colLast="0" w:name="_heading=h.rt5yzsssybk9" w:id="99"/>
-      <w:bookmarkEnd w:id="99"/>
+      <w:bookmarkStart w:colFirst="0" w:colLast="0" w:name="_heading=h.rt5yzsssybk9" w:id="116"/>
+      <w:bookmarkEnd w:id="116"/>
       <w:r>
         <w:rPr>
           <w:rtl w:val="0"/>
@@ -12191,13 +12892,27 @@
         <w:pStyle w:val="Heading1"/>
         <w:rPr/>
       </w:pPr>
-      <w:bookmarkStart w:colFirst="0" w:colLast="0" w:name="_heading=h.v4ym4uc1nj9b" w:id="100"/>
-      <w:bookmarkEnd w:id="100"/>
+      <w:bookmarkStart w:colFirst="0" w:colLast="0" w:name="_heading=h.v4ym4uc1nj9b" w:id="117"/>
+      <w:bookmarkEnd w:id="117"/>
       <w:r>
         <w:rPr>
           <w:rtl w:val="0"/>
         </w:rPr>
         <w:t xml:space="preserve">References</w:t>
+      </w:r>
+    </w:p>
+    <w:p>
+      <w:pPr>
+        <w:ind w:left="720" w:firstLine="0"/>
+        <w:rPr>
+          <w:sz w:val="20"/>
+          <w:szCs w:val="20"/>
+        </w:rPr>
+      </w:pPr>
+      <w:r>
+        <w:rPr>
+          <w:rtl w:val="0"/>
+        </w:rPr>
       </w:r>
     </w:p>
     <w:p>
@@ -12210,26 +12925,34 @@
         <w:ind w:left="720" w:hanging="360"/>
         <w:rPr>
           <w:color w:val="3d3f42"/>
-        </w:rPr>
-      </w:pPr>
-      <w:r>
-        <w:rPr>
+          <w:sz w:val="20"/>
+          <w:szCs w:val="20"/>
+        </w:rPr>
+      </w:pPr>
+      <w:r>
+        <w:rPr>
+          <w:sz w:val="20"/>
+          <w:szCs w:val="20"/>
           <w:rtl w:val="0"/>
         </w:rPr>
         <w:t xml:space="preserve">A Collaborative Research Study (2021) Support Transformation 2021: ServiceXRG. Available at:</w:t>
       </w:r>
-      <w:hyperlink r:id="rId26">
+      <w:hyperlink r:id="rId28">
         <w:r>
           <w:rPr>
+            <w:sz w:val="20"/>
+            <w:szCs w:val="20"/>
             <w:rtl w:val="0"/>
           </w:rPr>
           <w:t xml:space="preserve"> </w:t>
         </w:r>
       </w:hyperlink>
-      <w:hyperlink r:id="rId27">
+      <w:hyperlink r:id="rId29">
         <w:r>
           <w:rPr>
             <w:color w:val="1155cc"/>
+            <w:sz w:val="20"/>
+            <w:szCs w:val="20"/>
             <w:u w:val="single"/>
             <w:rtl w:val="0"/>
           </w:rPr>
@@ -12238,6 +12961,8 @@
       </w:hyperlink>
       <w:r>
         <w:rPr>
+          <w:sz w:val="20"/>
+          <w:szCs w:val="20"/>
           <w:rtl w:val="0"/>
         </w:rPr>
         <w:t xml:space="preserve"> (Accessed: </w:t>
@@ -12245,12 +12970,16 @@
       <w:r>
         <w:rPr>
           <w:color w:val="3d3f42"/>
+          <w:sz w:val="20"/>
+          <w:szCs w:val="20"/>
           <w:rtl w:val="0"/>
         </w:rPr>
         <w:t xml:space="preserve">13 May 2025)</w:t>
       </w:r>
       <w:r>
         <w:rPr>
+          <w:sz w:val="20"/>
+          <w:szCs w:val="20"/>
           <w:rtl w:val="0"/>
         </w:rPr>
         <w:t xml:space="preserve">.</w:t>
@@ -12264,9 +12993,15 @@
         </w:numPr>
         <w:spacing w:after="0" w:afterAutospacing="0"/>
         <w:ind w:left="720" w:hanging="360"/>
-      </w:pPr>
-      <w:r>
-        <w:rPr>
+        <w:rPr>
+          <w:sz w:val="20"/>
+          <w:szCs w:val="20"/>
+        </w:rPr>
+      </w:pPr>
+      <w:r>
+        <w:rPr>
+          <w:sz w:val="20"/>
+          <w:szCs w:val="20"/>
           <w:rtl w:val="0"/>
         </w:rPr>
         <w:t xml:space="preserve">Agrawal, T. (2020) Hyperparameter Optimization in Machine Learning: Make Your Machine Learning and Deep Learning Models More Efficient. 1st edn. New York: Apress.</w:t>
@@ -12281,11 +13016,14 @@
         <w:spacing w:after="0" w:afterAutospacing="0"/>
         <w:ind w:left="720" w:hanging="360"/>
         <w:rPr>
-          <w:u w:val="none"/>
-        </w:rPr>
-      </w:pPr>
-      <w:r>
-        <w:rPr>
+          <w:sz w:val="20"/>
+          <w:szCs w:val="20"/>
+        </w:rPr>
+      </w:pPr>
+      <w:r>
+        <w:rPr>
+          <w:sz w:val="20"/>
+          <w:szCs w:val="20"/>
           <w:rtl w:val="0"/>
         </w:rPr>
         <w:t xml:space="preserve">Bhargav Srinivasa-Desikan (2018) Natural Language Processing and Computational Linguistics : A Practical Guide to Text Analysis with Python, Gensim, SpaCy, and Keras. Birmingham, UK: Packt Publishing. Available at: https://research.ebsco.com/linkprocessor/plink?id=a6c95e9a-7760-30c7-98f2-096e5a66549c (Accessed: 17 May 2025).</w:t>
@@ -12299,9 +13037,15 @@
         </w:numPr>
         <w:spacing w:after="0" w:afterAutospacing="0" w:before="0" w:beforeAutospacing="0" w:lineRule="auto"/>
         <w:ind w:left="720" w:right="600" w:hanging="360"/>
-      </w:pPr>
-      <w:r>
-        <w:rPr>
+        <w:rPr>
+          <w:sz w:val="20"/>
+          <w:szCs w:val="20"/>
+        </w:rPr>
+      </w:pPr>
+      <w:r>
+        <w:rPr>
+          <w:sz w:val="20"/>
+          <w:szCs w:val="20"/>
           <w:rtl w:val="0"/>
         </w:rPr>
         <w:t xml:space="preserve">Brownlee, J. (2020) </w:t>
@@ -12309,12 +13053,16 @@
       <w:r>
         <w:rPr>
           <w:i w:val="1"/>
+          <w:sz w:val="20"/>
+          <w:szCs w:val="20"/>
           <w:rtl w:val="0"/>
         </w:rPr>
         <w:t xml:space="preserve">Data Preparation for Machine Learning: Data Cleaning, Feature Selection, and Data Transforms in Python</w:t>
       </w:r>
       <w:r>
         <w:rPr>
+          <w:sz w:val="20"/>
+          <w:szCs w:val="20"/>
           <w:rtl w:val="0"/>
         </w:rPr>
         <w:t xml:space="preserve">. Machine Learning Mastery.</w:t>
@@ -12329,19 +13077,24 @@
         <w:spacing w:after="0" w:afterAutospacing="0" w:before="0" w:beforeAutospacing="0" w:lineRule="auto"/>
         <w:ind w:left="720" w:right="600" w:hanging="360"/>
         <w:rPr>
-          <w:u w:val="none"/>
-        </w:rPr>
-      </w:pPr>
-      <w:r>
-        <w:rPr>
+          <w:sz w:val="20"/>
+          <w:szCs w:val="20"/>
+        </w:rPr>
+      </w:pPr>
+      <w:r>
+        <w:rPr>
+          <w:sz w:val="20"/>
+          <w:szCs w:val="20"/>
           <w:rtl w:val="0"/>
         </w:rPr>
         <w:t xml:space="preserve">Brownlee, J. (2021). SMOTE oversampling for imbalanced classification. Machine Learning Mastery. Available at: </w:t>
       </w:r>
-      <w:hyperlink r:id="rId28">
+      <w:hyperlink r:id="rId30">
         <w:r>
           <w:rPr>
             <w:color w:val="1155cc"/>
+            <w:sz w:val="20"/>
+            <w:szCs w:val="20"/>
             <w:u w:val="single"/>
             <w:rtl w:val="0"/>
           </w:rPr>
@@ -12350,6 +13103,8 @@
       </w:hyperlink>
       <w:r>
         <w:rPr>
+          <w:sz w:val="20"/>
+          <w:szCs w:val="20"/>
           <w:rtl w:val="0"/>
         </w:rPr>
         <w:t xml:space="preserve"> (Accessed: 17 May 2025). </w:t>
@@ -12365,25 +13120,33 @@
         <w:ind w:left="720" w:hanging="360"/>
         <w:rPr>
           <w:color w:val="3d3f42"/>
+          <w:sz w:val="20"/>
+          <w:szCs w:val="20"/>
         </w:rPr>
       </w:pPr>
       <w:r>
         <w:rPr>
           <w:color w:val="3d3f42"/>
+          <w:sz w:val="20"/>
+          <w:szCs w:val="20"/>
           <w:rtl w:val="0"/>
         </w:rPr>
         <w:t xml:space="preserve">Bueck, T. (2024). Customer Support Emails - Ticket System - Helpdesk [Dataset]. </w:t>
       </w:r>
       <w:r>
         <w:rPr>
+          <w:sz w:val="20"/>
+          <w:szCs w:val="20"/>
           <w:rtl w:val="0"/>
         </w:rPr>
         <w:t xml:space="preserve">Available at: </w:t>
       </w:r>
-      <w:hyperlink r:id="rId29">
+      <w:hyperlink r:id="rId31">
         <w:r>
           <w:rPr>
             <w:color w:val="1155cc"/>
+            <w:sz w:val="20"/>
+            <w:szCs w:val="20"/>
             <w:u w:val="single"/>
             <w:rtl w:val="0"/>
           </w:rPr>
@@ -12392,6 +13155,8 @@
       </w:hyperlink>
       <w:r>
         <w:rPr>
+          <w:sz w:val="20"/>
+          <w:szCs w:val="20"/>
           <w:rtl w:val="0"/>
         </w:rPr>
         <w:t xml:space="preserve"> </w:t>
@@ -12399,12 +13164,16 @@
       <w:r>
         <w:rPr>
           <w:color w:val="3d3f42"/>
+          <w:sz w:val="20"/>
+          <w:szCs w:val="20"/>
           <w:rtl w:val="0"/>
         </w:rPr>
         <w:t xml:space="preserve">(Accessed: 13 May 2025). </w:t>
       </w:r>
       <w:r>
         <w:rPr>
+          <w:sz w:val="20"/>
+          <w:szCs w:val="20"/>
           <w:rtl w:val="0"/>
         </w:rPr>
         <w:t xml:space="preserve">Licensed under: Creative Commons Attribution 4.0 </w:t>
@@ -12418,9 +13187,15 @@
         </w:numPr>
         <w:spacing w:after="0" w:afterAutospacing="0" w:before="0" w:beforeAutospacing="0" w:lineRule="auto"/>
         <w:ind w:left="720" w:right="600" w:hanging="360"/>
-      </w:pPr>
-      <w:r>
-        <w:rPr>
+        <w:rPr>
+          <w:sz w:val="20"/>
+          <w:szCs w:val="20"/>
+        </w:rPr>
+      </w:pPr>
+      <w:r>
+        <w:rPr>
+          <w:sz w:val="20"/>
+          <w:szCs w:val="20"/>
           <w:rtl w:val="0"/>
         </w:rPr>
         <w:t xml:space="preserve">Chopra, D., Joshi, N. and Mathur, I., 2016. </w:t>
@@ -12428,12 +13203,16 @@
       <w:r>
         <w:rPr>
           <w:i w:val="1"/>
+          <w:sz w:val="20"/>
+          <w:szCs w:val="20"/>
           <w:rtl w:val="0"/>
         </w:rPr>
         <w:t xml:space="preserve">Mastering Natural Language Processing with Python</w:t>
       </w:r>
       <w:r>
         <w:rPr>
+          <w:sz w:val="20"/>
+          <w:szCs w:val="20"/>
           <w:rtl w:val="0"/>
         </w:rPr>
         <w:t xml:space="preserve">. Birmingham: Packt Publishing.</w:t>
@@ -12447,9 +13226,15 @@
         </w:numPr>
         <w:spacing w:after="0" w:afterAutospacing="0"/>
         <w:ind w:left="720" w:hanging="360"/>
-      </w:pPr>
-      <w:r>
-        <w:rPr>
+        <w:rPr>
+          <w:sz w:val="20"/>
+          <w:szCs w:val="20"/>
+        </w:rPr>
+      </w:pPr>
+      <w:r>
+        <w:rPr>
+          <w:sz w:val="20"/>
+          <w:szCs w:val="20"/>
           <w:rtl w:val="0"/>
         </w:rPr>
         <w:t xml:space="preserve">European Commission. (2019). </w:t>
@@ -12457,185 +13242,25 @@
       <w:r>
         <w:rPr>
           <w:i w:val="1"/>
+          <w:sz w:val="20"/>
+          <w:szCs w:val="20"/>
           <w:rtl w:val="0"/>
         </w:rPr>
         <w:t xml:space="preserve">Ethics guidelines for trustworthy AI</w:t>
       </w:r>
       <w:r>
         <w:rPr>
+          <w:sz w:val="20"/>
+          <w:szCs w:val="20"/>
           <w:rtl w:val="0"/>
         </w:rPr>
         <w:t xml:space="preserve">. High-Level Expert Group on Artificial Intelligence. Available at:</w:t>
-      </w:r>
-      <w:hyperlink r:id="rId30">
-        <w:r>
-          <w:rPr>
-            <w:rtl w:val="0"/>
-          </w:rPr>
-          <w:t xml:space="preserve"> </w:t>
-        </w:r>
-      </w:hyperlink>
-      <w:hyperlink r:id="rId31">
-        <w:r>
-          <w:rPr>
-            <w:color w:val="1155cc"/>
-            <w:u w:val="single"/>
-            <w:rtl w:val="0"/>
-          </w:rPr>
-          <w:t xml:space="preserve">https://ec.europa.eu/newsroom/dae/document.cfm?doc_id=60419</w:t>
-        </w:r>
-      </w:hyperlink>
-      <w:r>
-        <w:rPr>
-          <w:rtl w:val="0"/>
-        </w:rPr>
-        <w:t xml:space="preserve"> (Accessed: 15 May 2025).</w:t>
-      </w:r>
-    </w:p>
-    <w:p>
-      <w:pPr>
-        <w:numPr>
-          <w:ilvl w:val="0"/>
-          <w:numId w:val="9"/>
-        </w:numPr>
-        <w:spacing w:after="0" w:afterAutospacing="0"/>
-        <w:ind w:left="720" w:hanging="360"/>
-        <w:rPr/>
-      </w:pPr>
-      <w:r>
-        <w:rPr>
-          <w:rtl w:val="0"/>
-        </w:rPr>
-        <w:t xml:space="preserve">Ilemobayo, J.A., Durodola, O.I., Adewumi, T.O. and Awotunde, O.J. (2024). </w:t>
-      </w:r>
-      <w:r>
-        <w:rPr>
-          <w:i w:val="1"/>
-          <w:rtl w:val="0"/>
-        </w:rPr>
-        <w:t xml:space="preserve">Hyperparameter tuning in machine learning: A comprehensive review</w:t>
-      </w:r>
-      <w:r>
-        <w:rPr>
-          <w:rtl w:val="0"/>
-        </w:rPr>
-        <w:t xml:space="preserve">. Journal of Engineering Research and Reports, 26(6), pp.388–395.</w:t>
-      </w:r>
-    </w:p>
-    <w:p>
-      <w:pPr>
-        <w:numPr>
-          <w:ilvl w:val="0"/>
-          <w:numId w:val="9"/>
-        </w:numPr>
-        <w:spacing w:after="0" w:afterAutospacing="0"/>
-        <w:ind w:left="720" w:hanging="360"/>
-        <w:rPr>
-          <w:u w:val="none"/>
-        </w:rPr>
-      </w:pPr>
-      <w:r>
-        <w:rPr>
-          <w:rtl w:val="0"/>
-        </w:rPr>
-        <w:t xml:space="preserve">Meenu Bhagat and Dr. Brijesh Bakariya (2025) ‘A Comprehensive Review of Cross-Validation Techniques in Machine Learning’, International Journal on Science and Technology, 16. doi:10.71097/ijsat.v16.i1.1305.</w:t>
-      </w:r>
-    </w:p>
-    <w:p>
-      <w:pPr>
-        <w:numPr>
-          <w:ilvl w:val="0"/>
-          <w:numId w:val="9"/>
-        </w:numPr>
-        <w:spacing w:after="0" w:afterAutospacing="0"/>
-        <w:ind w:left="720" w:hanging="360"/>
-        <w:rPr>
-          <w:u w:val="none"/>
-        </w:rPr>
-      </w:pPr>
-      <w:r>
-        <w:rPr>
-          <w:rtl w:val="0"/>
-        </w:rPr>
-        <w:t xml:space="preserve">Nirant Kasliwal (2018) Natural Language Processing with Python Quick Start Guide : Going From a Python Developer to an Effective Natural Language Processing Engineer. Birmingham: Packt Publishing. Available at: https://research.ebsco.com/linkprocessor/plink?id=c26cdc97-b963-3350-bfd2-f23a7aea9169 (Accessed: 16 May 2025).</w:t>
-      </w:r>
-    </w:p>
-    <w:p>
-      <w:pPr>
-        <w:numPr>
-          <w:ilvl w:val="0"/>
-          <w:numId w:val="9"/>
-        </w:numPr>
-        <w:spacing w:after="0" w:afterAutospacing="0"/>
-        <w:ind w:left="720" w:hanging="360"/>
-      </w:pPr>
-      <w:r>
-        <w:rPr>
-          <w:rtl w:val="0"/>
-        </w:rPr>
-        <w:t xml:space="preserve">P K Biju et al. (2018) ‘Multiclass Text Classification and Analytics for Improving Customer Support Response through different Classifiers’, 2018 International Conference on Advances in Computing, Communications and Informatics (ICACCI), pp. 538–542. doi:10.1109/icacci.2018.8554881.</w:t>
-      </w:r>
-    </w:p>
-    <w:p>
-      <w:pPr>
-        <w:numPr>
-          <w:ilvl w:val="0"/>
-          <w:numId w:val="9"/>
-        </w:numPr>
-        <w:spacing w:after="0" w:afterAutospacing="0"/>
-        <w:ind w:left="720" w:hanging="360"/>
-      </w:pPr>
-      <w:r>
-        <w:rPr>
-          <w:rtl w:val="0"/>
-        </w:rPr>
-        <w:t xml:space="preserve">Raschka, S. and Mirjalili, V., 2020. </w:t>
-      </w:r>
-      <w:r>
-        <w:rPr>
-          <w:i w:val="1"/>
-          <w:rtl w:val="0"/>
-        </w:rPr>
-        <w:t xml:space="preserve">Python machine learning: Machine learning and deep learning with Python, scikit-learn, and TensorFlow 2</w:t>
-      </w:r>
-      <w:r>
-        <w:rPr>
-          <w:rtl w:val="0"/>
-        </w:rPr>
-        <w:t xml:space="preserve">. 3rd ed. Birmingham: Packt Publishing.</w:t>
-      </w:r>
-    </w:p>
-    <w:p>
-      <w:pPr>
-        <w:numPr>
-          <w:ilvl w:val="0"/>
-          <w:numId w:val="9"/>
-        </w:numPr>
-        <w:spacing w:after="0" w:afterAutospacing="0"/>
-        <w:ind w:left="720" w:hanging="360"/>
-      </w:pPr>
-      <w:r>
-        <w:rPr>
-          <w:rtl w:val="0"/>
-        </w:rPr>
-        <w:t xml:space="preserve">Service Excellence Research Group, LLC. (2025) </w:t>
-      </w:r>
-      <w:r>
-        <w:rPr>
-          <w:i w:val="1"/>
-          <w:rtl w:val="0"/>
-        </w:rPr>
-        <w:t xml:space="preserve">2025 AI for support: Use cases, risks and quick wins</w:t>
-      </w:r>
-      <w:r>
-        <w:rPr>
-          <w:rtl w:val="0"/>
-        </w:rPr>
-        <w:t xml:space="preserve">. Available at:</w:t>
       </w:r>
       <w:hyperlink r:id="rId32">
         <w:r>
           <w:rPr>
+            <w:sz w:val="20"/>
+            <w:szCs w:val="20"/>
             <w:rtl w:val="0"/>
           </w:rPr>
           <w:t xml:space="preserve"> </w:t>
@@ -12645,6 +13270,243 @@
         <w:r>
           <w:rPr>
             <w:color w:val="1155cc"/>
+            <w:sz w:val="20"/>
+            <w:szCs w:val="20"/>
+            <w:u w:val="single"/>
+            <w:rtl w:val="0"/>
+          </w:rPr>
+          <w:t xml:space="preserve">https://ec.europa.eu/newsroom/dae/document.cfm?doc_id=60419</w:t>
+        </w:r>
+      </w:hyperlink>
+      <w:r>
+        <w:rPr>
+          <w:sz w:val="20"/>
+          <w:szCs w:val="20"/>
+          <w:rtl w:val="0"/>
+        </w:rPr>
+        <w:t xml:space="preserve"> (Accessed: 15 May 2025).</w:t>
+      </w:r>
+    </w:p>
+    <w:p>
+      <w:pPr>
+        <w:numPr>
+          <w:ilvl w:val="0"/>
+          <w:numId w:val="9"/>
+        </w:numPr>
+        <w:spacing w:after="0" w:afterAutospacing="0"/>
+        <w:ind w:left="720" w:hanging="360"/>
+        <w:rPr>
+          <w:sz w:val="20"/>
+          <w:szCs w:val="20"/>
+        </w:rPr>
+      </w:pPr>
+      <w:r>
+        <w:rPr>
+          <w:sz w:val="20"/>
+          <w:szCs w:val="20"/>
+          <w:rtl w:val="0"/>
+        </w:rPr>
+        <w:t xml:space="preserve">Ilemobayo, J.A., Durodola, O.I., Adewumi, T.O. and Awotunde, O.J. (2024). </w:t>
+      </w:r>
+      <w:r>
+        <w:rPr>
+          <w:i w:val="1"/>
+          <w:sz w:val="20"/>
+          <w:szCs w:val="20"/>
+          <w:rtl w:val="0"/>
+        </w:rPr>
+        <w:t xml:space="preserve">Hyperparameter tuning in machine learning: A comprehensive review</w:t>
+      </w:r>
+      <w:r>
+        <w:rPr>
+          <w:sz w:val="20"/>
+          <w:szCs w:val="20"/>
+          <w:rtl w:val="0"/>
+        </w:rPr>
+        <w:t xml:space="preserve">. Journal of Engineering Research and Reports, 26(6), pp.388–395.</w:t>
+      </w:r>
+    </w:p>
+    <w:p>
+      <w:pPr>
+        <w:numPr>
+          <w:ilvl w:val="0"/>
+          <w:numId w:val="9"/>
+        </w:numPr>
+        <w:spacing w:after="0" w:afterAutospacing="0"/>
+        <w:ind w:left="720" w:hanging="360"/>
+        <w:rPr>
+          <w:sz w:val="20"/>
+          <w:szCs w:val="20"/>
+        </w:rPr>
+      </w:pPr>
+      <w:r>
+        <w:rPr>
+          <w:sz w:val="20"/>
+          <w:szCs w:val="20"/>
+          <w:rtl w:val="0"/>
+        </w:rPr>
+        <w:t xml:space="preserve">Meenu Bhagat and Dr. Brijesh Bakariya (2025) ‘A Comprehensive Review of Cross-Validation Techniques in Machine Learning’, International Journal on Science and Technology, 16. doi:10.71097/ijsat.v16.i1.1305.</w:t>
+      </w:r>
+    </w:p>
+    <w:p>
+      <w:pPr>
+        <w:numPr>
+          <w:ilvl w:val="0"/>
+          <w:numId w:val="9"/>
+        </w:numPr>
+        <w:spacing w:after="0" w:afterAutospacing="0"/>
+        <w:ind w:left="720" w:hanging="360"/>
+        <w:rPr>
+          <w:sz w:val="20"/>
+          <w:szCs w:val="20"/>
+        </w:rPr>
+      </w:pPr>
+      <w:r>
+        <w:rPr>
+          <w:sz w:val="20"/>
+          <w:szCs w:val="20"/>
+          <w:rtl w:val="0"/>
+        </w:rPr>
+        <w:t xml:space="preserve">Mohammadreza Heydarian, Thomas E. Doyle and Reza Samavi (2022) ‘MLCM: Multi-Label Confusion Matrix’, IEEE Access, 10, pp. 19083–19095. doi:10.1109/ACCESS.2022.3151048.</w:t>
+      </w:r>
+    </w:p>
+    <w:p>
+      <w:pPr>
+        <w:numPr>
+          <w:ilvl w:val="0"/>
+          <w:numId w:val="9"/>
+        </w:numPr>
+        <w:spacing w:after="0" w:afterAutospacing="0"/>
+        <w:ind w:left="720" w:hanging="360"/>
+        <w:rPr>
+          <w:sz w:val="20"/>
+          <w:szCs w:val="20"/>
+        </w:rPr>
+      </w:pPr>
+      <w:r>
+        <w:rPr>
+          <w:sz w:val="20"/>
+          <w:szCs w:val="20"/>
+          <w:rtl w:val="0"/>
+        </w:rPr>
+        <w:t xml:space="preserve">Nirant Kasliwal (2018) Natural Language Processing with Python Quick Start Guide : Going From a Python Developer to an Effective Natural Language Processing Engineer. Birmingham: Packt Publishing. Available at: https://research.ebsco.com/linkprocessor/plink?id=c26cdc97-b963-3350-bfd2-f23a7aea9169 (Accessed: 16 May 2025).</w:t>
+      </w:r>
+    </w:p>
+    <w:p>
+      <w:pPr>
+        <w:numPr>
+          <w:ilvl w:val="0"/>
+          <w:numId w:val="9"/>
+        </w:numPr>
+        <w:spacing w:after="0" w:afterAutospacing="0"/>
+        <w:ind w:left="720" w:hanging="360"/>
+        <w:rPr>
+          <w:sz w:val="20"/>
+          <w:szCs w:val="20"/>
+        </w:rPr>
+      </w:pPr>
+      <w:r>
+        <w:rPr>
+          <w:sz w:val="20"/>
+          <w:szCs w:val="20"/>
+          <w:rtl w:val="0"/>
+        </w:rPr>
+        <w:t xml:space="preserve">P K Biju et al. (2018) ‘Multiclass Text Classification and Analytics for Improving Customer Support Response through different Classifiers’, 2018 International Conference on Advances in Computing, Communications and Informatics (ICACCI), pp. 538–542. doi:10.1109/icacci.2018.8554881.</w:t>
+      </w:r>
+    </w:p>
+    <w:p>
+      <w:pPr>
+        <w:numPr>
+          <w:ilvl w:val="0"/>
+          <w:numId w:val="9"/>
+        </w:numPr>
+        <w:spacing w:after="0" w:afterAutospacing="0"/>
+        <w:ind w:left="720" w:hanging="360"/>
+        <w:rPr>
+          <w:sz w:val="20"/>
+          <w:szCs w:val="20"/>
+        </w:rPr>
+      </w:pPr>
+      <w:r>
+        <w:rPr>
+          <w:sz w:val="20"/>
+          <w:szCs w:val="20"/>
+          <w:rtl w:val="0"/>
+        </w:rPr>
+        <w:t xml:space="preserve">Raschka, S. and Mirjalili, V., 2020. </w:t>
+      </w:r>
+      <w:r>
+        <w:rPr>
+          <w:i w:val="1"/>
+          <w:sz w:val="20"/>
+          <w:szCs w:val="20"/>
+          <w:rtl w:val="0"/>
+        </w:rPr>
+        <w:t xml:space="preserve">Python machine learning: Machine learning and deep learning with Python, scikit-learn, and TensorFlow 2</w:t>
+      </w:r>
+      <w:r>
+        <w:rPr>
+          <w:sz w:val="20"/>
+          <w:szCs w:val="20"/>
+          <w:rtl w:val="0"/>
+        </w:rPr>
+        <w:t xml:space="preserve">. 3rd ed. Birmingham: Packt Publishing.</w:t>
+      </w:r>
+    </w:p>
+    <w:p>
+      <w:pPr>
+        <w:numPr>
+          <w:ilvl w:val="0"/>
+          <w:numId w:val="9"/>
+        </w:numPr>
+        <w:spacing w:after="0" w:afterAutospacing="0"/>
+        <w:ind w:left="720" w:hanging="360"/>
+        <w:rPr>
+          <w:sz w:val="20"/>
+          <w:szCs w:val="20"/>
+        </w:rPr>
+      </w:pPr>
+      <w:r>
+        <w:rPr>
+          <w:sz w:val="20"/>
+          <w:szCs w:val="20"/>
+          <w:rtl w:val="0"/>
+        </w:rPr>
+        <w:t xml:space="preserve">Service Excellence Research Group, LLC. (2025) </w:t>
+      </w:r>
+      <w:r>
+        <w:rPr>
+          <w:i w:val="1"/>
+          <w:sz w:val="20"/>
+          <w:szCs w:val="20"/>
+          <w:rtl w:val="0"/>
+        </w:rPr>
+        <w:t xml:space="preserve">2025 AI for support: Use cases, risks and quick wins</w:t>
+      </w:r>
+      <w:r>
+        <w:rPr>
+          <w:sz w:val="20"/>
+          <w:szCs w:val="20"/>
+          <w:rtl w:val="0"/>
+        </w:rPr>
+        <w:t xml:space="preserve">. Available at:</w:t>
+      </w:r>
+      <w:hyperlink r:id="rId34">
+        <w:r>
+          <w:rPr>
+            <w:sz w:val="20"/>
+            <w:szCs w:val="20"/>
+            <w:rtl w:val="0"/>
+          </w:rPr>
+          <w:t xml:space="preserve"> </w:t>
+        </w:r>
+      </w:hyperlink>
+      <w:hyperlink r:id="rId35">
+        <w:r>
+          <w:rPr>
+            <w:color w:val="1155cc"/>
+            <w:sz w:val="20"/>
+            <w:szCs w:val="20"/>
             <w:u w:val="single"/>
             <w:rtl w:val="0"/>
           </w:rPr>
@@ -12653,6 +13515,8 @@
       </w:hyperlink>
       <w:r>
         <w:rPr>
+          <w:sz w:val="20"/>
+          <w:szCs w:val="20"/>
           <w:rtl w:val="0"/>
         </w:rPr>
         <w:t xml:space="preserve"> [Accessed 15 May 2025].</w:t>
@@ -12666,17 +13530,25 @@
         </w:numPr>
         <w:spacing w:after="0" w:afterAutospacing="0"/>
         <w:ind w:left="720" w:hanging="360"/>
-      </w:pPr>
-      <w:r>
-        <w:rPr>
+        <w:rPr>
+          <w:sz w:val="20"/>
+          <w:szCs w:val="20"/>
+        </w:rPr>
+      </w:pPr>
+      <w:r>
+        <w:rPr>
+          <w:sz w:val="20"/>
+          <w:szCs w:val="20"/>
           <w:rtl w:val="0"/>
         </w:rPr>
         <w:t xml:space="preserve">Scutt, J. and Quaadgras, T. (2024) The state of customer experience management, 2024. Qualtrics. Available at: </w:t>
       </w:r>
-      <w:hyperlink r:id="rId34">
+      <w:hyperlink r:id="rId36">
         <w:r>
           <w:rPr>
             <w:color w:val="1155cc"/>
+            <w:sz w:val="20"/>
+            <w:szCs w:val="20"/>
             <w:u w:val="single"/>
             <w:rtl w:val="0"/>
           </w:rPr>
@@ -12685,6 +13557,8 @@
       </w:hyperlink>
       <w:r>
         <w:rPr>
+          <w:sz w:val="20"/>
+          <w:szCs w:val="20"/>
           <w:rtl w:val="0"/>
         </w:rPr>
         <w:t xml:space="preserve"> </w:t>
@@ -12692,6 +13566,8 @@
       <w:r>
         <w:rPr>
           <w:color w:val="3d3f42"/>
+          <w:sz w:val="20"/>
+          <w:szCs w:val="20"/>
           <w:rtl w:val="0"/>
         </w:rPr>
         <w:t xml:space="preserve">(Accessed: 13 May 2025).</w:t>
@@ -12707,11 +13583,15 @@
         <w:ind w:left="720" w:hanging="360"/>
         <w:rPr>
           <w:color w:val="3d3f42"/>
+          <w:sz w:val="20"/>
+          <w:szCs w:val="20"/>
         </w:rPr>
       </w:pPr>
       <w:r>
         <w:rPr>
           <w:color w:val="3d3f42"/>
+          <w:sz w:val="20"/>
+          <w:szCs w:val="20"/>
           <w:rtl w:val="0"/>
         </w:rPr>
         <w:t xml:space="preserve">Sohom Ghosh and Dwight Gunning (2019) </w:t>
@@ -12720,6 +13600,8 @@
         <w:rPr>
           <w:i w:val="1"/>
           <w:color w:val="3d3f42"/>
+          <w:sz w:val="20"/>
+          <w:szCs w:val="20"/>
           <w:rtl w:val="0"/>
         </w:rPr>
         <w:t xml:space="preserve">Natural Language Processing Fundamentals : Build Intelligent Applications That Can Interpret the Human Language to Deliver Impactful Results</w:t>
@@ -12727,14 +13609,11 @@
       <w:r>
         <w:rPr>
           <w:color w:val="3d3f42"/>
+          <w:sz w:val="20"/>
+          <w:szCs w:val="20"/>
           <w:rtl w:val="0"/>
         </w:rPr>
         <w:t xml:space="preserve">. Birmingham: Packt Publishing. Available at: https://research.ebsco.com/linkprocessor/plink?id=b57f566d-8d1f-3caa-8a30-2fd48d76f960 (Accessed: 16 May 2025).</w:t>
-      </w:r>
-      <w:r>
-        <w:rPr>
-          <w:rtl w:val="0"/>
-        </w:rPr>
       </w:r>
     </w:p>
     <w:p>
@@ -12747,10 +13626,14 @@
         <w:ind w:left="720" w:hanging="360"/>
         <w:rPr>
           <w:color w:val="3d3f42"/>
-        </w:rPr>
-      </w:pPr>
-      <w:r>
-        <w:rPr>
+          <w:sz w:val="20"/>
+          <w:szCs w:val="20"/>
+        </w:rPr>
+      </w:pPr>
+      <w:r>
+        <w:rPr>
+          <w:sz w:val="20"/>
+          <w:szCs w:val="20"/>
           <w:rtl w:val="0"/>
         </w:rPr>
         <w:t xml:space="preserve">Truss, M. and Boehm, S. (2024) ‘AI-based Classification of Customer Support Tickets: State of the Art and Implementation with AutoML’, Proceedings of the IWEMB 2021/2022: Fifth and Sixth International Workshop on Entrepreneurship, Electronic and Mobile Business [Preprint]. Available at: https://research.ebsco.com/linkprocessor/plink?id=54e9ee0f-a797-3f1f-b754-ba84ad754cbe (Accessed: </w:t>
@@ -12758,12 +13641,16 @@
       <w:r>
         <w:rPr>
           <w:color w:val="3d3f42"/>
+          <w:sz w:val="20"/>
+          <w:szCs w:val="20"/>
           <w:rtl w:val="0"/>
         </w:rPr>
         <w:t xml:space="preserve">13 May 2025</w:t>
       </w:r>
       <w:r>
         <w:rPr>
+          <w:sz w:val="20"/>
+          <w:szCs w:val="20"/>
           <w:rtl w:val="0"/>
         </w:rPr>
         <w:t xml:space="preserve">).</w:t>
@@ -12777,10 +13664,16 @@
         </w:numPr>
         <w:spacing w:after="0" w:lineRule="auto"/>
         <w:ind w:left="720" w:hanging="360"/>
+        <w:rPr>
+          <w:sz w:val="20"/>
+          <w:szCs w:val="20"/>
+        </w:rPr>
       </w:pPr>
       <w:r>
         <w:rPr>
           <w:color w:val="3d3f42"/>
+          <w:sz w:val="20"/>
+          <w:szCs w:val="20"/>
           <w:rtl w:val="0"/>
         </w:rPr>
         <w:t xml:space="preserve">Uysal, A.K. and Günal, S. (2014) ‘The impact of preprocessing on text classification’, </w:t>
@@ -12789,6 +13682,8 @@
         <w:rPr>
           <w:i w:val="1"/>
           <w:color w:val="3d3f42"/>
+          <w:sz w:val="20"/>
+          <w:szCs w:val="20"/>
           <w:rtl w:val="0"/>
         </w:rPr>
         <w:t xml:space="preserve">Information Processing &amp; Management</w:t>
@@ -12796,6 +13691,8 @@
       <w:r>
         <w:rPr>
           <w:color w:val="3d3f42"/>
+          <w:sz w:val="20"/>
+          <w:szCs w:val="20"/>
           <w:rtl w:val="0"/>
         </w:rPr>
         <w:t xml:space="preserve">, 50, pp. 104–112. doi:10.1016/j.ipm.2013.08.006.</w:t>
@@ -12811,8 +13708,8 @@
         <w:pStyle w:val="Heading1"/>
         <w:rPr/>
       </w:pPr>
-      <w:bookmarkStart w:colFirst="0" w:colLast="0" w:name="_heading=h.maswjxvzvz69" w:id="101"/>
-      <w:bookmarkEnd w:id="101"/>
+      <w:bookmarkStart w:colFirst="0" w:colLast="0" w:name="_heading=h.maswjxvzvz69" w:id="118"/>
+      <w:bookmarkEnd w:id="118"/>
       <w:r>
         <w:rPr>
           <w:rtl w:val="0"/>
@@ -12923,8 +13820,8 @@
           <w:b w:val="1"/>
         </w:rPr>
       </w:pPr>
-      <w:bookmarkStart w:colFirst="0" w:colLast="0" w:name="_heading=h.vdvb87sijeqy" w:id="102"/>
-      <w:bookmarkEnd w:id="102"/>
+      <w:bookmarkStart w:colFirst="0" w:colLast="0" w:name="_heading=h.vdvb87sijeqy" w:id="119"/>
+      <w:bookmarkEnd w:id="119"/>
       <w:r>
         <w:rPr>
           <w:rtl w:val="0"/>
@@ -13162,7 +14059,7 @@
       </w:r>
     </w:p>
     <w:sectPr>
-      <w:footerReference r:id="rId35" w:type="default"/>
+      <w:footerReference r:id="rId37" w:type="default"/>
       <w:type w:val="nextPage"/>
       <w:pgSz w:h="16838" w:w="11906" w:orient="portrait"/>
       <w:pgMar w:bottom="1440" w:top="1440" w:left="1440" w:right="1440" w:header="708" w:footer="708"/>
@@ -16169,7 +17066,7 @@
 
 <file path=customXML/item1.xml><?xml version="1.0" encoding="utf-8"?>
 <go:gDocsCustomXmlDataStorage xmlns:go="http://customooxmlschemas.google.com/" xmlns:r="http://schemas.openxmlformats.org/officeDocument/2006/relationships" uri="GoogleDocsCustomDataVersion2">
-  <go:docsCustomData xmlns:go="http://customooxmlschemas.google.com/" roundtripDataSignature="AMtx7mh3DKf0uYdpcfabMfRjOD2Wck9EWg==">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</go:docsCustomData>
+  <go:docsCustomData xmlns:go="http://customooxmlschemas.google.com/" roundtripDataSignature="AMtx7mhUAz2O8geMQM4aGm/txUZkaNYstQ==">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</go:docsCustomData>
 </go:gDocsCustomXmlDataStorage>
 </file>
 

</xml_diff>

<commit_message>
Model Speed Evaluation and Learning Curve Analysis
</commit_message>
<xml_diff>
--- a/Strategic Thinking - CA3 - Capstone Report - sba24098.docx
+++ b/Strategic Thinking - CA3 - Capstone Report - sba24098.docx
@@ -24,12 +24,12 @@
             <wp:extent cx="6036200" cy="5414963"/>
             <wp:effectExtent b="0" l="0" r="0" t="0"/>
             <wp:wrapSquare wrapText="bothSides" distB="0" distT="0" distL="114300" distR="114300"/>
-            <wp:docPr id="1728545918" name="image14.png"/>
+            <wp:docPr id="1728545922" name="image7.png"/>
             <a:graphic>
               <a:graphicData uri="http://schemas.openxmlformats.org/drawingml/2006/picture">
                 <pic:pic>
                   <pic:nvPicPr>
-                    <pic:cNvPr id="0" name="image14.png"/>
+                    <pic:cNvPr id="0" name="image7.png"/>
                     <pic:cNvPicPr preferRelativeResize="0"/>
                   </pic:nvPicPr>
                   <pic:blipFill>
@@ -289,12 +289,12 @@
             <wp:extent cx="2206625" cy="762000"/>
             <wp:effectExtent b="0" l="0" r="0" t="0"/>
             <wp:wrapSquare wrapText="bothSides" distB="0" distT="0" distL="114300" distR="114300"/>
-            <wp:docPr descr="A logo for college computing&#10;&#10;Description automatically generated" id="1728545919" name="image13.png"/>
+            <wp:docPr descr="A logo for college computing&#10;&#10;Description automatically generated" id="1728545923" name="image5.png"/>
             <a:graphic>
               <a:graphicData uri="http://schemas.openxmlformats.org/drawingml/2006/picture">
                 <pic:pic>
                   <pic:nvPicPr>
-                    <pic:cNvPr descr="A logo for college computing&#10;&#10;Description automatically generated" id="0" name="image13.png"/>
+                    <pic:cNvPr descr="A logo for college computing&#10;&#10;Description automatically generated" id="0" name="image5.png"/>
                     <pic:cNvPicPr preferRelativeResize="0"/>
                   </pic:nvPicPr>
                   <pic:blipFill>
@@ -568,12 +568,12 @@
                 <wp:extent cx="228600" cy="9144000"/>
                 <wp:effectExtent b="0" l="0" r="0" t="0"/>
                 <wp:wrapNone/>
-                <wp:docPr id="1728545902" name="image7.png"/>
+                <wp:docPr id="1728545902" name="image13.png"/>
                 <a:graphic>
                   <a:graphicData uri="http://schemas.openxmlformats.org/drawingml/2006/picture">
                     <pic:pic>
                       <pic:nvPicPr>
-                        <pic:cNvPr id="0" name="image7.png"/>
+                        <pic:cNvPr id="0" name="image13.png"/>
                         <pic:cNvPicPr preferRelativeResize="0"/>
                       </pic:nvPicPr>
                       <pic:blipFill>
@@ -1188,12 +1188,12 @@
                 <wp:extent cx="5857875" cy="2933700"/>
                 <wp:effectExtent b="0" l="0" r="0" t="0"/>
                 <wp:wrapNone/>
-                <wp:docPr id="1728545901" name="image6.png"/>
+                <wp:docPr id="1728545901" name="image12.png"/>
                 <a:graphic>
                   <a:graphicData uri="http://schemas.openxmlformats.org/drawingml/2006/picture">
                     <pic:pic>
                       <pic:nvPicPr>
-                        <pic:cNvPr id="0" name="image6.png"/>
+                        <pic:cNvPr id="0" name="image12.png"/>
                         <pic:cNvPicPr preferRelativeResize="0"/>
                       </pic:nvPicPr>
                       <pic:blipFill>
@@ -1380,7 +1380,6 @@
             </w:tabs>
             <w:spacing w:after="0" w:before="60" w:line="240" w:lineRule="auto"/>
             <w:rPr>
-              <w:rFonts w:ascii="Arial" w:cs="Arial" w:eastAsia="Arial" w:hAnsi="Arial"/>
               <w:b w:val="1"/>
               <w:i w:val="0"/>
               <w:smallCaps w:val="0"/>
@@ -1401,8 +1400,6 @@
           <w:hyperlink w:anchor="_heading=h.iwhnlia2udx9">
             <w:r>
               <w:rPr>
-                <w:rFonts w:ascii="Calibri" w:cs="Calibri" w:eastAsia="Calibri" w:hAnsi="Calibri"/>
-                <w:b w:val="0"/>
                 <w:i w:val="0"/>
                 <w:smallCaps w:val="0"/>
                 <w:strike w:val="0"/>
@@ -1433,7 +1430,6 @@
             </w:tabs>
             <w:spacing w:after="0" w:before="60" w:line="240" w:lineRule="auto"/>
             <w:rPr>
-              <w:rFonts w:ascii="Arial" w:cs="Arial" w:eastAsia="Arial" w:hAnsi="Arial"/>
               <w:b w:val="1"/>
               <w:i w:val="0"/>
               <w:smallCaps w:val="0"/>
@@ -1449,8 +1445,6 @@
           <w:hyperlink w:anchor="_heading=h.a9ct9i2s5jxw">
             <w:r>
               <w:rPr>
-                <w:rFonts w:ascii="Calibri" w:cs="Calibri" w:eastAsia="Calibri" w:hAnsi="Calibri"/>
-                <w:b w:val="0"/>
                 <w:i w:val="0"/>
                 <w:smallCaps w:val="0"/>
                 <w:strike w:val="0"/>
@@ -1482,8 +1476,6 @@
             <w:spacing w:after="0" w:before="60" w:line="240" w:lineRule="auto"/>
             <w:ind w:left="360" w:firstLine="0"/>
             <w:rPr>
-              <w:rFonts w:ascii="Arial" w:cs="Arial" w:eastAsia="Arial" w:hAnsi="Arial"/>
-              <w:b w:val="0"/>
               <w:i w:val="0"/>
               <w:smallCaps w:val="0"/>
               <w:strike w:val="0"/>
@@ -1498,8 +1490,6 @@
           <w:hyperlink w:anchor="_heading=h.qo4nyijbs60q">
             <w:r>
               <w:rPr>
-                <w:rFonts w:ascii="Calibri" w:cs="Calibri" w:eastAsia="Calibri" w:hAnsi="Calibri"/>
-                <w:b w:val="0"/>
                 <w:i w:val="0"/>
                 <w:smallCaps w:val="0"/>
                 <w:strike w:val="0"/>
@@ -1531,8 +1521,6 @@
             <w:spacing w:after="0" w:before="60" w:line="240" w:lineRule="auto"/>
             <w:ind w:left="360" w:firstLine="0"/>
             <w:rPr>
-              <w:rFonts w:ascii="Arial" w:cs="Arial" w:eastAsia="Arial" w:hAnsi="Arial"/>
-              <w:b w:val="0"/>
               <w:i w:val="0"/>
               <w:smallCaps w:val="0"/>
               <w:strike w:val="0"/>
@@ -1547,8 +1535,6 @@
           <w:hyperlink w:anchor="_heading=h.rz3t1342gtz6">
             <w:r>
               <w:rPr>
-                <w:rFonts w:ascii="Calibri" w:cs="Calibri" w:eastAsia="Calibri" w:hAnsi="Calibri"/>
-                <w:b w:val="0"/>
                 <w:i w:val="0"/>
                 <w:smallCaps w:val="0"/>
                 <w:strike w:val="0"/>
@@ -1580,8 +1566,6 @@
             <w:spacing w:after="0" w:before="60" w:line="240" w:lineRule="auto"/>
             <w:ind w:left="360" w:firstLine="0"/>
             <w:rPr>
-              <w:rFonts w:ascii="Arial" w:cs="Arial" w:eastAsia="Arial" w:hAnsi="Arial"/>
-              <w:b w:val="0"/>
               <w:i w:val="0"/>
               <w:smallCaps w:val="0"/>
               <w:strike w:val="0"/>
@@ -1596,8 +1580,6 @@
           <w:hyperlink w:anchor="_heading=h.g1w32vx7f3ci">
             <w:r>
               <w:rPr>
-                <w:rFonts w:ascii="Calibri" w:cs="Calibri" w:eastAsia="Calibri" w:hAnsi="Calibri"/>
-                <w:b w:val="0"/>
                 <w:i w:val="0"/>
                 <w:smallCaps w:val="0"/>
                 <w:strike w:val="0"/>
@@ -1629,8 +1611,6 @@
             <w:spacing w:after="0" w:before="60" w:line="240" w:lineRule="auto"/>
             <w:ind w:left="360" w:firstLine="0"/>
             <w:rPr>
-              <w:rFonts w:ascii="Arial" w:cs="Arial" w:eastAsia="Arial" w:hAnsi="Arial"/>
-              <w:b w:val="0"/>
               <w:i w:val="0"/>
               <w:smallCaps w:val="0"/>
               <w:strike w:val="0"/>
@@ -1645,8 +1625,6 @@
           <w:hyperlink w:anchor="_heading=h.ilmrq061ej1i">
             <w:r>
               <w:rPr>
-                <w:rFonts w:ascii="Calibri" w:cs="Calibri" w:eastAsia="Calibri" w:hAnsi="Calibri"/>
-                <w:b w:val="0"/>
                 <w:i w:val="0"/>
                 <w:smallCaps w:val="0"/>
                 <w:strike w:val="0"/>
@@ -1677,7 +1655,6 @@
             </w:tabs>
             <w:spacing w:after="0" w:before="60" w:line="240" w:lineRule="auto"/>
             <w:rPr>
-              <w:rFonts w:ascii="Arial" w:cs="Arial" w:eastAsia="Arial" w:hAnsi="Arial"/>
               <w:b w:val="1"/>
               <w:i w:val="0"/>
               <w:smallCaps w:val="0"/>
@@ -1693,8 +1670,6 @@
           <w:hyperlink w:anchor="_heading=h.1wrotxgnr9pe">
             <w:r>
               <w:rPr>
-                <w:rFonts w:ascii="Calibri" w:cs="Calibri" w:eastAsia="Calibri" w:hAnsi="Calibri"/>
-                <w:b w:val="0"/>
                 <w:i w:val="0"/>
                 <w:smallCaps w:val="0"/>
                 <w:strike w:val="0"/>
@@ -1725,7 +1700,6 @@
             </w:tabs>
             <w:spacing w:after="0" w:before="60" w:line="240" w:lineRule="auto"/>
             <w:rPr>
-              <w:rFonts w:ascii="Arial" w:cs="Arial" w:eastAsia="Arial" w:hAnsi="Arial"/>
               <w:b w:val="1"/>
               <w:i w:val="0"/>
               <w:smallCaps w:val="0"/>
@@ -1741,8 +1715,6 @@
           <w:hyperlink w:anchor="_heading=h.ghddo9dchlqy">
             <w:r>
               <w:rPr>
-                <w:rFonts w:ascii="Calibri" w:cs="Calibri" w:eastAsia="Calibri" w:hAnsi="Calibri"/>
-                <w:b w:val="0"/>
                 <w:i w:val="0"/>
                 <w:smallCaps w:val="0"/>
                 <w:strike w:val="0"/>
@@ -1774,8 +1746,6 @@
             <w:spacing w:after="0" w:before="60" w:line="240" w:lineRule="auto"/>
             <w:ind w:left="360" w:firstLine="0"/>
             <w:rPr>
-              <w:rFonts w:ascii="Arial" w:cs="Arial" w:eastAsia="Arial" w:hAnsi="Arial"/>
-              <w:b w:val="0"/>
               <w:i w:val="0"/>
               <w:smallCaps w:val="0"/>
               <w:strike w:val="0"/>
@@ -1790,8 +1760,6 @@
           <w:hyperlink w:anchor="_heading=h.mju7tvg1fl8a">
             <w:r>
               <w:rPr>
-                <w:rFonts w:ascii="Calibri" w:cs="Calibri" w:eastAsia="Calibri" w:hAnsi="Calibri"/>
-                <w:b w:val="0"/>
                 <w:i w:val="0"/>
                 <w:smallCaps w:val="0"/>
                 <w:strike w:val="0"/>
@@ -1823,8 +1791,6 @@
             <w:spacing w:after="0" w:before="60" w:line="240" w:lineRule="auto"/>
             <w:ind w:left="360" w:firstLine="0"/>
             <w:rPr>
-              <w:rFonts w:ascii="Arial" w:cs="Arial" w:eastAsia="Arial" w:hAnsi="Arial"/>
-              <w:b w:val="0"/>
               <w:i w:val="0"/>
               <w:smallCaps w:val="0"/>
               <w:strike w:val="0"/>
@@ -1839,8 +1805,6 @@
           <w:hyperlink w:anchor="_heading=h.gob9f75jk9tg">
             <w:r>
               <w:rPr>
-                <w:rFonts w:ascii="Calibri" w:cs="Calibri" w:eastAsia="Calibri" w:hAnsi="Calibri"/>
-                <w:b w:val="0"/>
                 <w:i w:val="0"/>
                 <w:smallCaps w:val="0"/>
                 <w:strike w:val="0"/>
@@ -1872,8 +1836,6 @@
             <w:spacing w:after="0" w:before="60" w:line="240" w:lineRule="auto"/>
             <w:ind w:left="360" w:firstLine="0"/>
             <w:rPr>
-              <w:rFonts w:ascii="Arial" w:cs="Arial" w:eastAsia="Arial" w:hAnsi="Arial"/>
-              <w:b w:val="0"/>
               <w:i w:val="0"/>
               <w:smallCaps w:val="0"/>
               <w:strike w:val="0"/>
@@ -1888,8 +1850,6 @@
           <w:hyperlink w:anchor="_heading=h.3mvdcr9g6bxa">
             <w:r>
               <w:rPr>
-                <w:rFonts w:ascii="Calibri" w:cs="Calibri" w:eastAsia="Calibri" w:hAnsi="Calibri"/>
-                <w:b w:val="0"/>
                 <w:i w:val="0"/>
                 <w:smallCaps w:val="0"/>
                 <w:strike w:val="0"/>
@@ -1921,8 +1881,6 @@
             <w:spacing w:after="0" w:before="60" w:line="240" w:lineRule="auto"/>
             <w:ind w:left="360" w:firstLine="0"/>
             <w:rPr>
-              <w:rFonts w:ascii="Arial" w:cs="Arial" w:eastAsia="Arial" w:hAnsi="Arial"/>
-              <w:b w:val="0"/>
               <w:i w:val="0"/>
               <w:smallCaps w:val="0"/>
               <w:strike w:val="0"/>
@@ -1937,8 +1895,6 @@
           <w:hyperlink w:anchor="_heading=h.a4uz4t8r96cz">
             <w:r>
               <w:rPr>
-                <w:rFonts w:ascii="Calibri" w:cs="Calibri" w:eastAsia="Calibri" w:hAnsi="Calibri"/>
-                <w:b w:val="0"/>
                 <w:i w:val="0"/>
                 <w:smallCaps w:val="0"/>
                 <w:strike w:val="0"/>
@@ -1969,7 +1925,6 @@
             </w:tabs>
             <w:spacing w:after="0" w:before="60" w:line="240" w:lineRule="auto"/>
             <w:rPr>
-              <w:rFonts w:ascii="Arial" w:cs="Arial" w:eastAsia="Arial" w:hAnsi="Arial"/>
               <w:b w:val="1"/>
               <w:i w:val="0"/>
               <w:smallCaps w:val="0"/>
@@ -1985,8 +1940,6 @@
           <w:hyperlink w:anchor="_heading=h.thyga22tfytf">
             <w:r>
               <w:rPr>
-                <w:rFonts w:ascii="Calibri" w:cs="Calibri" w:eastAsia="Calibri" w:hAnsi="Calibri"/>
-                <w:b w:val="0"/>
                 <w:i w:val="0"/>
                 <w:smallCaps w:val="0"/>
                 <w:strike w:val="0"/>
@@ -2018,8 +1971,6 @@
             <w:spacing w:after="0" w:before="60" w:line="240" w:lineRule="auto"/>
             <w:ind w:left="360" w:firstLine="0"/>
             <w:rPr>
-              <w:rFonts w:ascii="Arial" w:cs="Arial" w:eastAsia="Arial" w:hAnsi="Arial"/>
-              <w:b w:val="0"/>
               <w:i w:val="0"/>
               <w:smallCaps w:val="0"/>
               <w:strike w:val="0"/>
@@ -2034,8 +1985,6 @@
           <w:hyperlink w:anchor="_heading=h.9w6g3c4wpd82">
             <w:r>
               <w:rPr>
-                <w:rFonts w:ascii="Arial" w:cs="Arial" w:eastAsia="Arial" w:hAnsi="Arial"/>
-                <w:b w:val="0"/>
                 <w:i w:val="0"/>
                 <w:smallCaps w:val="0"/>
                 <w:strike w:val="0"/>
@@ -2067,8 +2016,6 @@
             <w:spacing w:after="0" w:before="60" w:line="240" w:lineRule="auto"/>
             <w:ind w:left="360" w:firstLine="0"/>
             <w:rPr>
-              <w:rFonts w:ascii="Arial" w:cs="Arial" w:eastAsia="Arial" w:hAnsi="Arial"/>
-              <w:b w:val="0"/>
               <w:i w:val="0"/>
               <w:smallCaps w:val="0"/>
               <w:strike w:val="0"/>
@@ -2083,8 +2030,6 @@
           <w:hyperlink w:anchor="_heading=h.tjs7685zodwg">
             <w:r>
               <w:rPr>
-                <w:rFonts w:ascii="Arial" w:cs="Arial" w:eastAsia="Arial" w:hAnsi="Arial"/>
-                <w:b w:val="0"/>
                 <w:i w:val="0"/>
                 <w:smallCaps w:val="0"/>
                 <w:strike w:val="0"/>
@@ -2116,8 +2061,6 @@
             <w:spacing w:after="0" w:before="60" w:line="240" w:lineRule="auto"/>
             <w:ind w:left="720" w:firstLine="0"/>
             <w:rPr>
-              <w:rFonts w:ascii="Arial" w:cs="Arial" w:eastAsia="Arial" w:hAnsi="Arial"/>
-              <w:b w:val="0"/>
               <w:i w:val="0"/>
               <w:smallCaps w:val="0"/>
               <w:strike w:val="0"/>
@@ -2132,8 +2075,6 @@
           <w:hyperlink w:anchor="_heading=h.nxckz65unbeu">
             <w:r>
               <w:rPr>
-                <w:rFonts w:ascii="Calibri" w:cs="Calibri" w:eastAsia="Calibri" w:hAnsi="Calibri"/>
-                <w:b w:val="0"/>
                 <w:i w:val="0"/>
                 <w:smallCaps w:val="0"/>
                 <w:strike w:val="0"/>
@@ -2165,8 +2106,6 @@
             <w:spacing w:after="0" w:before="60" w:line="240" w:lineRule="auto"/>
             <w:ind w:left="720" w:firstLine="0"/>
             <w:rPr>
-              <w:rFonts w:ascii="Arial" w:cs="Arial" w:eastAsia="Arial" w:hAnsi="Arial"/>
-              <w:b w:val="0"/>
               <w:i w:val="0"/>
               <w:smallCaps w:val="0"/>
               <w:strike w:val="0"/>
@@ -2181,8 +2120,6 @@
           <w:hyperlink w:anchor="_heading=h.s00emvg23i08">
             <w:r>
               <w:rPr>
-                <w:rFonts w:ascii="Calibri" w:cs="Calibri" w:eastAsia="Calibri" w:hAnsi="Calibri"/>
-                <w:b w:val="0"/>
                 <w:i w:val="0"/>
                 <w:smallCaps w:val="0"/>
                 <w:strike w:val="0"/>
@@ -2214,8 +2151,6 @@
             <w:spacing w:after="0" w:before="60" w:line="240" w:lineRule="auto"/>
             <w:ind w:left="720" w:firstLine="0"/>
             <w:rPr>
-              <w:rFonts w:ascii="Arial" w:cs="Arial" w:eastAsia="Arial" w:hAnsi="Arial"/>
-              <w:b w:val="0"/>
               <w:i w:val="0"/>
               <w:smallCaps w:val="0"/>
               <w:strike w:val="0"/>
@@ -2227,11 +2162,9 @@
               <w:vertAlign w:val="baseline"/>
             </w:rPr>
           </w:pPr>
-          <w:hyperlink w:anchor="_heading=h.axh87nozpeh7">
+          <w:hyperlink w:anchor="_heading=h.hw3nugx0lb4s">
             <w:r>
               <w:rPr>
-                <w:rFonts w:ascii="Calibri" w:cs="Calibri" w:eastAsia="Calibri" w:hAnsi="Calibri"/>
-                <w:b w:val="0"/>
                 <w:i w:val="0"/>
                 <w:smallCaps w:val="0"/>
                 <w:strike w:val="0"/>
@@ -2243,7 +2176,52 @@
                 <w:vertAlign w:val="baseline"/>
                 <w:rtl w:val="0"/>
               </w:rPr>
-              <w:t xml:space="preserve">Cross-Validation and Model Performance</w:t>
+              <w:t xml:space="preserve">Model Speed Evaluation and Accuracy</w:t>
+              <w:tab/>
+              <w:t xml:space="preserve">18</w:t>
+            </w:r>
+          </w:hyperlink>
+          <w:r>
+            <w:rPr>
+              <w:rtl w:val="0"/>
+            </w:rPr>
+          </w:r>
+        </w:p>
+        <w:p>
+          <w:pPr>
+            <w:widowControl w:val="0"/>
+            <w:tabs>
+              <w:tab w:val="right" w:leader="dot" w:pos="12000"/>
+            </w:tabs>
+            <w:spacing w:after="0" w:before="60" w:line="240" w:lineRule="auto"/>
+            <w:ind w:left="720" w:firstLine="0"/>
+            <w:rPr>
+              <w:i w:val="0"/>
+              <w:smallCaps w:val="0"/>
+              <w:strike w:val="0"/>
+              <w:color w:val="000000"/>
+              <w:sz w:val="22"/>
+              <w:szCs w:val="22"/>
+              <w:u w:val="none"/>
+              <w:shd w:fill="auto" w:val="clear"/>
+              <w:vertAlign w:val="baseline"/>
+            </w:rPr>
+          </w:pPr>
+          <w:hyperlink w:anchor="_heading=h.h2yxut595bpa">
+            <w:r>
+              <w:rPr>
+                <w:i w:val="0"/>
+                <w:smallCaps w:val="0"/>
+                <w:strike w:val="0"/>
+                <w:color w:val="000000"/>
+                <w:sz w:val="22"/>
+                <w:szCs w:val="22"/>
+                <w:u w:val="none"/>
+                <w:shd w:fill="auto" w:val="clear"/>
+                <w:vertAlign w:val="baseline"/>
+                <w:rtl w:val="0"/>
+              </w:rPr>
+              <w:t xml:space="preserve">Cross-Validation Results and Metric Comparison</w:t>
               <w:tab/>
               <w:t xml:space="preserve">19</w:t>
             </w:r>
@@ -2263,8 +2241,6 @@
             <w:spacing w:after="0" w:before="60" w:line="240" w:lineRule="auto"/>
             <w:ind w:left="720" w:firstLine="0"/>
             <w:rPr>
-              <w:rFonts w:ascii="Arial" w:cs="Arial" w:eastAsia="Arial" w:hAnsi="Arial"/>
-              <w:b w:val="0"/>
               <w:i w:val="0"/>
               <w:smallCaps w:val="0"/>
               <w:strike w:val="0"/>
@@ -2276,11 +2252,9 @@
               <w:vertAlign w:val="baseline"/>
             </w:rPr>
           </w:pPr>
-          <w:hyperlink w:anchor="_heading=h.apfu6j6p8ro7">
+          <w:hyperlink w:anchor="_heading=h.h9er7qu4nsqz">
             <w:r>
               <w:rPr>
-                <w:rFonts w:ascii="Calibri" w:cs="Calibri" w:eastAsia="Calibri" w:hAnsi="Calibri"/>
-                <w:b w:val="0"/>
                 <w:i w:val="0"/>
                 <w:smallCaps w:val="0"/>
                 <w:strike w:val="0"/>
@@ -2292,9 +2266,9 @@
                 <w:vertAlign w:val="baseline"/>
                 <w:rtl w:val="0"/>
               </w:rPr>
-              <w:t xml:space="preserve">Model Performance Comparison</w:t>
+              <w:t xml:space="preserve">Confusion Matrix Analysis</w:t>
               <w:tab/>
-              <w:t xml:space="preserve">19</w:t>
+              <w:t xml:space="preserve">21</w:t>
             </w:r>
           </w:hyperlink>
           <w:r>
@@ -2312,8 +2286,6 @@
             <w:spacing w:after="0" w:before="60" w:line="240" w:lineRule="auto"/>
             <w:ind w:left="720" w:firstLine="0"/>
             <w:rPr>
-              <w:rFonts w:ascii="Arial" w:cs="Arial" w:eastAsia="Arial" w:hAnsi="Arial"/>
-              <w:b w:val="0"/>
               <w:i w:val="0"/>
               <w:smallCaps w:val="0"/>
               <w:strike w:val="0"/>
@@ -2328,8 +2300,6 @@
           <w:hyperlink w:anchor="_heading=h.wd653dc6xiap">
             <w:r>
               <w:rPr>
-                <w:rFonts w:ascii="Calibri" w:cs="Calibri" w:eastAsia="Calibri" w:hAnsi="Calibri"/>
-                <w:b w:val="0"/>
                 <w:i w:val="0"/>
                 <w:smallCaps w:val="0"/>
                 <w:strike w:val="0"/>
@@ -2343,56 +2313,7 @@
               </w:rPr>
               <w:t xml:space="preserve">Learning Curve Analysis</w:t>
               <w:tab/>
-              <w:t xml:space="preserve">19</w:t>
-            </w:r>
-          </w:hyperlink>
-          <w:r>
-            <w:rPr>
-              <w:rtl w:val="0"/>
-            </w:rPr>
-          </w:r>
-        </w:p>
-        <w:p>
-          <w:pPr>
-            <w:widowControl w:val="0"/>
-            <w:tabs>
-              <w:tab w:val="right" w:leader="dot" w:pos="12000"/>
-            </w:tabs>
-            <w:spacing w:after="0" w:before="60" w:line="240" w:lineRule="auto"/>
-            <w:ind w:left="720" w:firstLine="0"/>
-            <w:rPr>
-              <w:rFonts w:ascii="Arial" w:cs="Arial" w:eastAsia="Arial" w:hAnsi="Arial"/>
-              <w:b w:val="0"/>
-              <w:i w:val="0"/>
-              <w:smallCaps w:val="0"/>
-              <w:strike w:val="0"/>
-              <w:color w:val="000000"/>
-              <w:sz w:val="22"/>
-              <w:szCs w:val="22"/>
-              <w:u w:val="none"/>
-              <w:shd w:fill="auto" w:val="clear"/>
-              <w:vertAlign w:val="baseline"/>
-            </w:rPr>
-          </w:pPr>
-          <w:hyperlink w:anchor="_heading=h.hw3nugx0lb4s">
-            <w:r>
-              <w:rPr>
-                <w:rFonts w:ascii="Calibri" w:cs="Calibri" w:eastAsia="Calibri" w:hAnsi="Calibri"/>
-                <w:b w:val="0"/>
-                <w:i w:val="0"/>
-                <w:smallCaps w:val="0"/>
-                <w:strike w:val="0"/>
-                <w:color w:val="000000"/>
-                <w:sz w:val="22"/>
-                <w:szCs w:val="22"/>
-                <w:u w:val="none"/>
-                <w:shd w:fill="auto" w:val="clear"/>
-                <w:vertAlign w:val="baseline"/>
-                <w:rtl w:val="0"/>
-              </w:rPr>
-              <w:t xml:space="preserve">Model Evaluation and Selection</w:t>
-              <w:tab/>
-              <w:t xml:space="preserve">19</w:t>
+              <w:t xml:space="preserve">24</w:t>
             </w:r>
           </w:hyperlink>
           <w:r>
@@ -2410,8 +2331,6 @@
             <w:spacing w:after="0" w:before="60" w:line="240" w:lineRule="auto"/>
             <w:ind w:left="360" w:firstLine="0"/>
             <w:rPr>
-              <w:rFonts w:ascii="Arial" w:cs="Arial" w:eastAsia="Arial" w:hAnsi="Arial"/>
-              <w:b w:val="0"/>
               <w:i w:val="0"/>
               <w:smallCaps w:val="0"/>
               <w:strike w:val="0"/>
@@ -2426,8 +2345,6 @@
           <w:hyperlink w:anchor="_heading=h.2urusx1wxsl0">
             <w:r>
               <w:rPr>
-                <w:rFonts w:ascii="Calibri" w:cs="Calibri" w:eastAsia="Calibri" w:hAnsi="Calibri"/>
-                <w:b w:val="0"/>
                 <w:i w:val="0"/>
                 <w:smallCaps w:val="0"/>
                 <w:strike w:val="0"/>
@@ -2441,7 +2358,7 @@
               </w:rPr>
               <w:t xml:space="preserve">Text Summarization</w:t>
               <w:tab/>
-              <w:t xml:space="preserve">19</w:t>
+              <w:t xml:space="preserve">27</w:t>
             </w:r>
           </w:hyperlink>
           <w:r>
@@ -2458,7 +2375,6 @@
             </w:tabs>
             <w:spacing w:after="0" w:before="60" w:line="240" w:lineRule="auto"/>
             <w:rPr>
-              <w:rFonts w:ascii="Arial" w:cs="Arial" w:eastAsia="Arial" w:hAnsi="Arial"/>
               <w:b w:val="1"/>
               <w:i w:val="0"/>
               <w:smallCaps w:val="0"/>
@@ -2471,11 +2387,9 @@
               <w:vertAlign w:val="baseline"/>
             </w:rPr>
           </w:pPr>
-          <w:hyperlink w:anchor="_heading=h.4meov5gce2ea">
+          <w:hyperlink w:anchor="_heading=h.t753oifbm5ds">
             <w:r>
               <w:rPr>
-                <w:rFonts w:ascii="Calibri" w:cs="Calibri" w:eastAsia="Calibri" w:hAnsi="Calibri"/>
-                <w:b w:val="0"/>
                 <w:i w:val="0"/>
                 <w:smallCaps w:val="0"/>
                 <w:strike w:val="0"/>
@@ -2487,9 +2401,9 @@
                 <w:vertAlign w:val="baseline"/>
                 <w:rtl w:val="0"/>
               </w:rPr>
-              <w:t xml:space="preserve">Challenges and Solutions</w:t>
+              <w:t xml:space="preserve">Conclusion</w:t>
               <w:tab/>
-              <w:t xml:space="preserve">19</w:t>
+              <w:t xml:space="preserve">27</w:t>
             </w:r>
           </w:hyperlink>
           <w:r>
@@ -2506,7 +2420,6 @@
             </w:tabs>
             <w:spacing w:after="0" w:before="60" w:line="240" w:lineRule="auto"/>
             <w:rPr>
-              <w:rFonts w:ascii="Arial" w:cs="Arial" w:eastAsia="Arial" w:hAnsi="Arial"/>
               <w:b w:val="1"/>
               <w:i w:val="0"/>
               <w:smallCaps w:val="0"/>
@@ -2519,11 +2432,9 @@
               <w:vertAlign w:val="baseline"/>
             </w:rPr>
           </w:pPr>
-          <w:hyperlink w:anchor="_heading=h.t753oifbm5ds">
+          <w:hyperlink w:anchor="_heading=h.v4ym4uc1nj9b">
             <w:r>
               <w:rPr>
-                <w:rFonts w:ascii="Calibri" w:cs="Calibri" w:eastAsia="Calibri" w:hAnsi="Calibri"/>
-                <w:b w:val="0"/>
                 <w:i w:val="0"/>
                 <w:smallCaps w:val="0"/>
                 <w:strike w:val="0"/>
@@ -2535,9 +2446,9 @@
                 <w:vertAlign w:val="baseline"/>
                 <w:rtl w:val="0"/>
               </w:rPr>
-              <w:t xml:space="preserve">Conclusion</w:t>
+              <w:t xml:space="preserve">References</w:t>
               <w:tab/>
-              <w:t xml:space="preserve">19</w:t>
+              <w:t xml:space="preserve">28</w:t>
             </w:r>
           </w:hyperlink>
           <w:r>
@@ -2554,55 +2465,6 @@
             </w:tabs>
             <w:spacing w:after="0" w:before="60" w:line="240" w:lineRule="auto"/>
             <w:rPr>
-              <w:rFonts w:ascii="Arial" w:cs="Arial" w:eastAsia="Arial" w:hAnsi="Arial"/>
-              <w:b w:val="1"/>
-              <w:i w:val="0"/>
-              <w:smallCaps w:val="0"/>
-              <w:strike w:val="0"/>
-              <w:color w:val="000000"/>
-              <w:sz w:val="22"/>
-              <w:szCs w:val="22"/>
-              <w:u w:val="none"/>
-              <w:shd w:fill="auto" w:val="clear"/>
-              <w:vertAlign w:val="baseline"/>
-            </w:rPr>
-          </w:pPr>
-          <w:hyperlink w:anchor="_heading=h.v4ym4uc1nj9b">
-            <w:r>
-              <w:rPr>
-                <w:rFonts w:ascii="Calibri" w:cs="Calibri" w:eastAsia="Calibri" w:hAnsi="Calibri"/>
-                <w:b w:val="0"/>
-                <w:i w:val="0"/>
-                <w:smallCaps w:val="0"/>
-                <w:strike w:val="0"/>
-                <w:color w:val="000000"/>
-                <w:sz w:val="22"/>
-                <w:szCs w:val="22"/>
-                <w:u w:val="none"/>
-                <w:shd w:fill="auto" w:val="clear"/>
-                <w:vertAlign w:val="baseline"/>
-                <w:rtl w:val="0"/>
-              </w:rPr>
-              <w:t xml:space="preserve">References</w:t>
-              <w:tab/>
-              <w:t xml:space="preserve">20</w:t>
-            </w:r>
-          </w:hyperlink>
-          <w:r>
-            <w:rPr>
-              <w:rtl w:val="0"/>
-            </w:rPr>
-          </w:r>
-        </w:p>
-        <w:p>
-          <w:pPr>
-            <w:widowControl w:val="0"/>
-            <w:tabs>
-              <w:tab w:val="right" w:leader="dot" w:pos="12000"/>
-            </w:tabs>
-            <w:spacing w:after="0" w:before="60" w:line="240" w:lineRule="auto"/>
-            <w:rPr>
-              <w:rFonts w:ascii="Arial" w:cs="Arial" w:eastAsia="Arial" w:hAnsi="Arial"/>
               <w:b w:val="1"/>
               <w:i w:val="0"/>
               <w:smallCaps w:val="0"/>
@@ -2618,8 +2480,6 @@
           <w:hyperlink w:anchor="_heading=h.maswjxvzvz69">
             <w:r>
               <w:rPr>
-                <w:rFonts w:ascii="Calibri" w:cs="Calibri" w:eastAsia="Calibri" w:hAnsi="Calibri"/>
-                <w:b w:val="0"/>
                 <w:i w:val="0"/>
                 <w:smallCaps w:val="0"/>
                 <w:strike w:val="0"/>
@@ -2633,7 +2493,7 @@
               </w:rPr>
               <w:t xml:space="preserve">Bibliography</w:t>
               <w:tab/>
-              <w:t xml:space="preserve">21</w:t>
+              <w:t xml:space="preserve">29</w:t>
             </w:r>
           </w:hyperlink>
           <w:r>
@@ -2720,7 +2580,7 @@
       <w:pPr>
         <w:numPr>
           <w:ilvl w:val="0"/>
-          <w:numId w:val="7"/>
+          <w:numId w:val="6"/>
         </w:numPr>
         <w:spacing w:after="0" w:afterAutospacing="0"/>
         <w:ind w:left="720" w:hanging="360"/>
@@ -2736,7 +2596,7 @@
       <w:pPr>
         <w:numPr>
           <w:ilvl w:val="0"/>
-          <w:numId w:val="7"/>
+          <w:numId w:val="6"/>
         </w:numPr>
         <w:spacing w:after="0" w:afterAutospacing="0"/>
         <w:ind w:left="720" w:hanging="360"/>
@@ -2752,7 +2612,7 @@
       <w:pPr>
         <w:numPr>
           <w:ilvl w:val="0"/>
-          <w:numId w:val="7"/>
+          <w:numId w:val="6"/>
         </w:numPr>
         <w:spacing w:after="0" w:lineRule="auto"/>
         <w:ind w:left="720" w:hanging="360"/>
@@ -3003,7 +2863,7 @@
             <wp:extent cx="5743575" cy="3086100"/>
             <wp:effectExtent b="12700" l="12700" r="12700" t="12700"/>
             <wp:wrapNone/>
-            <wp:docPr id="1728545917" name="image16.png"/>
+            <wp:docPr id="1728545921" name="image16.png"/>
             <a:graphic>
               <a:graphicData uri="http://schemas.openxmlformats.org/drawingml/2006/picture">
                 <pic:pic>
@@ -3355,12 +3215,12 @@
             <wp:extent cx="5731200" cy="3225800"/>
             <wp:effectExtent b="12700" l="12700" r="12700" t="12700"/>
             <wp:wrapNone/>
-            <wp:docPr id="1728545908" name="image19.png"/>
+            <wp:docPr id="1728545911" name="image23.png"/>
             <a:graphic>
               <a:graphicData uri="http://schemas.openxmlformats.org/drawingml/2006/picture">
                 <pic:pic>
                   <pic:nvPicPr>
-                    <pic:cNvPr id="0" name="image19.png"/>
+                    <pic:cNvPr id="0" name="image23.png"/>
                     <pic:cNvPicPr preferRelativeResize="0"/>
                   </pic:nvPicPr>
                   <pic:blipFill>
@@ -3790,7 +3650,7 @@
                   <w:widowControl w:val="0"/>
                   <w:numPr>
                     <w:ilvl w:val="0"/>
-                    <w:numId w:val="10"/>
+                    <w:numId w:val="9"/>
                   </w:numPr>
                   <w:spacing w:after="0" w:afterAutospacing="0" w:before="240" w:line="240" w:lineRule="auto"/>
                   <w:ind w:left="720" w:hanging="360"/>
@@ -3807,7 +3667,7 @@
                   <w:widowControl w:val="0"/>
                   <w:numPr>
                     <w:ilvl w:val="0"/>
-                    <w:numId w:val="10"/>
+                    <w:numId w:val="9"/>
                   </w:numPr>
                   <w:spacing w:after="0" w:afterAutospacing="0" w:before="0" w:beforeAutospacing="0" w:line="240" w:lineRule="auto"/>
                   <w:ind w:left="720" w:hanging="360"/>
@@ -3824,7 +3684,7 @@
                   <w:widowControl w:val="0"/>
                   <w:numPr>
                     <w:ilvl w:val="0"/>
-                    <w:numId w:val="10"/>
+                    <w:numId w:val="9"/>
                   </w:numPr>
                   <w:spacing w:after="240" w:before="0" w:beforeAutospacing="0" w:line="240" w:lineRule="auto"/>
                   <w:ind w:left="720" w:hanging="360"/>
@@ -5392,12 +5252,12 @@
             <wp:extent cx="5434013" cy="2809875"/>
             <wp:effectExtent b="0" l="0" r="0" t="0"/>
             <wp:wrapNone/>
-            <wp:docPr id="1728545909" name="image8.png"/>
+            <wp:docPr id="1728545912" name="image21.png"/>
             <a:graphic>
               <a:graphicData uri="http://schemas.openxmlformats.org/drawingml/2006/picture">
                 <pic:pic>
                   <pic:nvPicPr>
-                    <pic:cNvPr id="0" name="image8.png"/>
+                    <pic:cNvPr id="0" name="image21.png"/>
                     <pic:cNvPicPr preferRelativeResize="0"/>
                   </pic:nvPicPr>
                   <pic:blipFill>
@@ -5571,12 +5431,12 @@
             <wp:extent cx="5267325" cy="3228975"/>
             <wp:effectExtent b="0" l="0" r="0" t="0"/>
             <wp:wrapNone/>
-            <wp:docPr id="1728545913" name="image11.png"/>
+            <wp:docPr id="1728545916" name="image14.png"/>
             <a:graphic>
               <a:graphicData uri="http://schemas.openxmlformats.org/drawingml/2006/picture">
                 <pic:pic>
                   <pic:nvPicPr>
-                    <pic:cNvPr id="0" name="image11.png"/>
+                    <pic:cNvPr id="0" name="image14.png"/>
                     <pic:cNvPicPr preferRelativeResize="0"/>
                   </pic:nvPicPr>
                   <pic:blipFill>
@@ -5750,12 +5610,12 @@
             <wp:extent cx="5203990" cy="3097384"/>
             <wp:effectExtent b="0" l="0" r="0" t="0"/>
             <wp:wrapNone/>
-            <wp:docPr id="1728545905" name="image2.png"/>
+            <wp:docPr id="1728545906" name="image19.png"/>
             <a:graphic>
               <a:graphicData uri="http://schemas.openxmlformats.org/drawingml/2006/picture">
                 <pic:pic>
                   <pic:nvPicPr>
-                    <pic:cNvPr id="0" name="image2.png"/>
+                    <pic:cNvPr id="0" name="image19.png"/>
                     <pic:cNvPicPr preferRelativeResize="0"/>
                   </pic:nvPicPr>
                   <pic:blipFill>
@@ -5945,12 +5805,12 @@
             <wp:extent cx="5681663" cy="2915101"/>
             <wp:effectExtent b="0" l="0" r="0" t="0"/>
             <wp:wrapNone/>
-            <wp:docPr id="1728545914" name="image17.png"/>
+            <wp:docPr id="1728545917" name="image18.png"/>
             <a:graphic>
               <a:graphicData uri="http://schemas.openxmlformats.org/drawingml/2006/picture">
                 <pic:pic>
                   <pic:nvPicPr>
-                    <pic:cNvPr id="0" name="image17.png"/>
+                    <pic:cNvPr id="0" name="image18.png"/>
                     <pic:cNvPicPr preferRelativeResize="0"/>
                   </pic:nvPicPr>
                   <pic:blipFill>
@@ -6109,12 +5969,12 @@
             <wp:extent cx="5186363" cy="3764770"/>
             <wp:effectExtent b="0" l="0" r="0" t="0"/>
             <wp:wrapNone/>
-            <wp:docPr id="1728545911" name="image12.png"/>
+            <wp:docPr id="1728545914" name="image22.png"/>
             <a:graphic>
               <a:graphicData uri="http://schemas.openxmlformats.org/drawingml/2006/picture">
                 <pic:pic>
                   <pic:nvPicPr>
-                    <pic:cNvPr id="0" name="image12.png"/>
+                    <pic:cNvPr id="0" name="image22.png"/>
                     <pic:cNvPicPr preferRelativeResize="0"/>
                   </pic:nvPicPr>
                   <pic:blipFill>
@@ -6315,12 +6175,12 @@
             <wp:extent cx="5856872" cy="7948613"/>
             <wp:effectExtent b="0" l="0" r="0" t="0"/>
             <wp:wrapNone/>
-            <wp:docPr id="1728545916" name="image20.png"/>
+            <wp:docPr id="1728545920" name="image24.png"/>
             <a:graphic>
               <a:graphicData uri="http://schemas.openxmlformats.org/drawingml/2006/picture">
                 <pic:pic>
                   <pic:nvPicPr>
-                    <pic:cNvPr id="0" name="image20.png"/>
+                    <pic:cNvPr id="0" name="image24.png"/>
                     <pic:cNvPicPr preferRelativeResize="0"/>
                   </pic:nvPicPr>
                   <pic:blipFill>
@@ -8023,12 +7883,12 @@
           <wp:inline distB="114300" distT="114300" distL="114300" distR="114300">
             <wp:extent cx="5731200" cy="3517900"/>
             <wp:effectExtent b="0" l="0" r="0" t="0"/>
-            <wp:docPr id="1728545904" name="image3.png"/>
+            <wp:docPr id="1728545905" name="image8.png"/>
             <a:graphic>
               <a:graphicData uri="http://schemas.openxmlformats.org/drawingml/2006/picture">
                 <pic:pic>
                   <pic:nvPicPr>
-                    <pic:cNvPr id="0" name="image3.png"/>
+                    <pic:cNvPr id="0" name="image8.png"/>
                     <pic:cNvPicPr preferRelativeResize="0"/>
                   </pic:nvPicPr>
                   <pic:blipFill>
@@ -8098,12 +7958,12 @@
           <wp:inline distB="114300" distT="114300" distL="114300" distR="114300">
             <wp:extent cx="5731200" cy="3556000"/>
             <wp:effectExtent b="0" l="0" r="0" t="0"/>
-            <wp:docPr id="1728545906" name="image4.png"/>
+            <wp:docPr id="1728545907" name="image20.png"/>
             <a:graphic>
               <a:graphicData uri="http://schemas.openxmlformats.org/drawingml/2006/picture">
                 <pic:pic>
                   <pic:nvPicPr>
-                    <pic:cNvPr id="0" name="image4.png"/>
+                    <pic:cNvPr id="0" name="image20.png"/>
                     <pic:cNvPicPr preferRelativeResize="0"/>
                   </pic:nvPicPr>
                   <pic:blipFill>
@@ -8173,12 +8033,12 @@
           <wp:inline distB="114300" distT="114300" distL="114300" distR="114300">
             <wp:extent cx="5731200" cy="3517900"/>
             <wp:effectExtent b="0" l="0" r="0" t="0"/>
-            <wp:docPr id="1728545910" name="image9.png"/>
+            <wp:docPr id="1728545913" name="image17.png"/>
             <a:graphic>
               <a:graphicData uri="http://schemas.openxmlformats.org/drawingml/2006/picture">
                 <pic:pic>
                   <pic:nvPicPr>
-                    <pic:cNvPr id="0" name="image9.png"/>
+                    <pic:cNvPr id="0" name="image17.png"/>
                     <pic:cNvPicPr preferRelativeResize="0"/>
                   </pic:nvPicPr>
                   <pic:blipFill>
@@ -8252,12 +8112,12 @@
           <wp:inline distB="114300" distT="114300" distL="114300" distR="114300">
             <wp:extent cx="5731200" cy="3517900"/>
             <wp:effectExtent b="0" l="0" r="0" t="0"/>
-            <wp:docPr id="1728545915" name="image18.png"/>
+            <wp:docPr id="1728545918" name="image15.png"/>
             <a:graphic>
               <a:graphicData uri="http://schemas.openxmlformats.org/drawingml/2006/picture">
                 <pic:pic>
                   <pic:nvPicPr>
-                    <pic:cNvPr id="0" name="image18.png"/>
+                    <pic:cNvPr id="0" name="image15.png"/>
                     <pic:cNvPicPr preferRelativeResize="0"/>
                   </pic:nvPicPr>
                   <pic:blipFill>
@@ -10281,17 +10141,149 @@
     <w:p>
       <w:pPr>
         <w:pStyle w:val="Heading3"/>
-        <w:spacing w:after="240" w:before="240" w:lineRule="auto"/>
+        <w:keepNext w:val="0"/>
+        <w:keepLines w:val="0"/>
+        <w:spacing w:before="280" w:line="259" w:lineRule="auto"/>
         <w:rPr>
           <w:b w:val="1"/>
         </w:rPr>
       </w:pPr>
-      <w:bookmarkStart w:colFirst="0" w:colLast="0" w:name="_heading=h.4xsk3bsfx324" w:id="87"/>
+      <w:bookmarkStart w:colFirst="0" w:colLast="0" w:name="_heading=h.hw3nugx0lb4s" w:id="87"/>
       <w:bookmarkEnd w:id="87"/>
       <w:r>
         <w:rPr>
-          <w:rtl w:val="0"/>
-        </w:rPr>
+          <w:b w:val="1"/>
+          <w:rtl w:val="0"/>
+        </w:rPr>
+        <w:t xml:space="preserve">Model Speed Evaluation and Accuracy </w:t>
+      </w:r>
+    </w:p>
+    <w:p>
+      <w:pPr>
+        <w:rPr/>
+      </w:pPr>
+      <w:r>
+        <w:rPr>
+          <w:rtl w:val="0"/>
+        </w:rPr>
+        <w:br w:type="textWrapping"/>
+        <w:t xml:space="preserve">After identifying the optimal hyperparameter values for the models based on the ticket queue and priority classification task, I evaluated the efficiency of each model. I evaluated its training and prediction time alongside its classification accuracy. </w:t>
+        <w:br w:type="textWrapping"/>
+        <w:br w:type="textWrapping"/>
+      </w:r>
+      <w:r>
+        <w:rPr>
+          <w:b w:val="1"/>
+          <w:rtl w:val="0"/>
+        </w:rPr>
+        <w:t xml:space="preserve">Model Speed and Accuracy for Ticket Queue Classification</w:t>
+      </w:r>
+      <w:r>
+        <w:rPr>
+          <w:rtl w:val="0"/>
+        </w:rPr>
+      </w:r>
+    </w:p>
+    <w:p>
+      <w:pPr>
+        <w:rPr/>
+      </w:pPr>
+      <w:r>
+        <w:rPr/>
+        <w:drawing>
+          <wp:inline distB="114300" distT="114300" distL="114300" distR="114300">
+            <wp:extent cx="4566707" cy="1528854"/>
+            <wp:effectExtent b="0" l="0" r="0" t="0"/>
+            <wp:docPr id="1728545903" name="image9.png"/>
+            <a:graphic>
+              <a:graphicData uri="http://schemas.openxmlformats.org/drawingml/2006/picture">
+                <pic:pic>
+                  <pic:nvPicPr>
+                    <pic:cNvPr id="0" name="image9.png"/>
+                    <pic:cNvPicPr preferRelativeResize="0"/>
+                  </pic:nvPicPr>
+                  <pic:blipFill>
+                    <a:blip r:embed="rId24"/>
+                    <a:srcRect b="0" l="0" r="0" t="0"/>
+                    <a:stretch>
+                      <a:fillRect/>
+                    </a:stretch>
+                  </pic:blipFill>
+                  <pic:spPr>
+                    <a:xfrm>
+                      <a:off x="0" y="0"/>
+                      <a:ext cx="4566707" cy="1528854"/>
+                    </a:xfrm>
+                    <a:prstGeom prst="rect"/>
+                    <a:ln/>
+                  </pic:spPr>
+                </pic:pic>
+              </a:graphicData>
+            </a:graphic>
+          </wp:inline>
+        </w:drawing>
+      </w:r>
+      <w:r>
+        <w:rPr>
+          <w:b w:val="1"/>
+          <w:rtl w:val="0"/>
+        </w:rPr>
+        <w:br w:type="textWrapping"/>
+        <w:br w:type="textWrapping"/>
+        <w:t xml:space="preserve">Model Speed and Accuracy for Ticket Priority Classification</w:t>
+      </w:r>
+      <w:r>
+        <w:rPr>
+          <w:rtl w:val="0"/>
+        </w:rPr>
+      </w:r>
+    </w:p>
+    <w:p>
+      <w:pPr>
+        <w:rPr/>
+      </w:pPr>
+      <w:r>
+        <w:rPr/>
+        <w:drawing>
+          <wp:inline distB="114300" distT="114300" distL="114300" distR="114300">
+            <wp:extent cx="4608936" cy="1542781"/>
+            <wp:effectExtent b="0" l="0" r="0" t="0"/>
+            <wp:docPr id="1728545910" name="image10.png"/>
+            <a:graphic>
+              <a:graphicData uri="http://schemas.openxmlformats.org/drawingml/2006/picture">
+                <pic:pic>
+                  <pic:nvPicPr>
+                    <pic:cNvPr id="0" name="image10.png"/>
+                    <pic:cNvPicPr preferRelativeResize="0"/>
+                  </pic:nvPicPr>
+                  <pic:blipFill>
+                    <a:blip r:embed="rId25"/>
+                    <a:srcRect b="0" l="0" r="0" t="0"/>
+                    <a:stretch>
+                      <a:fillRect/>
+                    </a:stretch>
+                  </pic:blipFill>
+                  <pic:spPr>
+                    <a:xfrm>
+                      <a:off x="0" y="0"/>
+                      <a:ext cx="4608936" cy="1542781"/>
+                    </a:xfrm>
+                    <a:prstGeom prst="rect"/>
+                    <a:ln/>
+                  </pic:spPr>
+                </pic:pic>
+              </a:graphicData>
+            </a:graphic>
+          </wp:inline>
+        </w:drawing>
+      </w:r>
+      <w:r>
+        <w:rPr>
+          <w:rtl w:val="0"/>
+        </w:rPr>
+        <w:br w:type="textWrapping"/>
+        <w:br w:type="textWrapping"/>
+        <w:t xml:space="preserve">Across both experiments, Linear SVC achieved the highest accuracy, Naive Bayes consistently had the fastest training time, and Decision Tree offered the quickest prediction time. Overall, Naive Bayes and Random Forest provide the best trade-off between speed and performance for practical applications, whereas Linear SVC is preferred when accuracy is critical and training time is less of a constraint.</w:t>
       </w:r>
     </w:p>
     <w:p>
@@ -10302,194 +10294,8 @@
           <w:b w:val="1"/>
         </w:rPr>
       </w:pPr>
-      <w:bookmarkStart w:colFirst="0" w:colLast="0" w:name="_heading=h.d04dggr7tyav" w:id="88"/>
+      <w:bookmarkStart w:colFirst="0" w:colLast="0" w:name="_heading=h.h2yxut595bpa" w:id="88"/>
       <w:bookmarkEnd w:id="88"/>
-      <w:r>
-        <w:rPr>
-          <w:rtl w:val="0"/>
-        </w:rPr>
-      </w:r>
-    </w:p>
-    <w:p>
-      <w:pPr>
-        <w:rPr/>
-      </w:pPr>
-      <w:r>
-        <w:rPr>
-          <w:rtl w:val="0"/>
-        </w:rPr>
-      </w:r>
-    </w:p>
-    <w:p>
-      <w:pPr>
-        <w:rPr/>
-      </w:pPr>
-      <w:r>
-        <w:rPr>
-          <w:rtl w:val="0"/>
-        </w:rPr>
-      </w:r>
-    </w:p>
-    <w:p>
-      <w:pPr>
-        <w:rPr/>
-      </w:pPr>
-      <w:r>
-        <w:rPr>
-          <w:rtl w:val="0"/>
-        </w:rPr>
-      </w:r>
-    </w:p>
-    <w:p>
-      <w:pPr>
-        <w:rPr/>
-      </w:pPr>
-      <w:r>
-        <w:rPr>
-          <w:rtl w:val="0"/>
-        </w:rPr>
-      </w:r>
-    </w:p>
-    <w:p>
-      <w:pPr>
-        <w:rPr/>
-      </w:pPr>
-      <w:r>
-        <w:rPr>
-          <w:rtl w:val="0"/>
-        </w:rPr>
-      </w:r>
-    </w:p>
-    <w:p>
-      <w:pPr>
-        <w:rPr/>
-      </w:pPr>
-      <w:r>
-        <w:rPr>
-          <w:rtl w:val="0"/>
-        </w:rPr>
-      </w:r>
-    </w:p>
-    <w:p>
-      <w:pPr>
-        <w:rPr/>
-      </w:pPr>
-      <w:r>
-        <w:rPr>
-          <w:rtl w:val="0"/>
-        </w:rPr>
-      </w:r>
-    </w:p>
-    <w:p>
-      <w:pPr>
-        <w:rPr/>
-      </w:pPr>
-      <w:r>
-        <w:rPr>
-          <w:rtl w:val="0"/>
-        </w:rPr>
-      </w:r>
-    </w:p>
-    <w:p>
-      <w:pPr>
-        <w:rPr/>
-      </w:pPr>
-      <w:r>
-        <w:rPr>
-          <w:rtl w:val="0"/>
-        </w:rPr>
-      </w:r>
-    </w:p>
-    <w:p>
-      <w:pPr>
-        <w:rPr/>
-      </w:pPr>
-      <w:r>
-        <w:rPr>
-          <w:rtl w:val="0"/>
-        </w:rPr>
-      </w:r>
-    </w:p>
-    <w:p>
-      <w:pPr>
-        <w:rPr/>
-      </w:pPr>
-      <w:r>
-        <w:rPr>
-          <w:rtl w:val="0"/>
-        </w:rPr>
-      </w:r>
-    </w:p>
-    <w:p>
-      <w:pPr>
-        <w:rPr/>
-      </w:pPr>
-      <w:r>
-        <w:rPr>
-          <w:rtl w:val="0"/>
-        </w:rPr>
-      </w:r>
-    </w:p>
-    <w:p>
-      <w:pPr>
-        <w:rPr/>
-      </w:pPr>
-      <w:r>
-        <w:rPr>
-          <w:rtl w:val="0"/>
-        </w:rPr>
-      </w:r>
-    </w:p>
-    <w:p>
-      <w:pPr>
-        <w:rPr/>
-      </w:pPr>
-      <w:r>
-        <w:rPr>
-          <w:rtl w:val="0"/>
-        </w:rPr>
-      </w:r>
-    </w:p>
-    <w:p>
-      <w:pPr>
-        <w:rPr/>
-      </w:pPr>
-      <w:r>
-        <w:rPr>
-          <w:rtl w:val="0"/>
-        </w:rPr>
-      </w:r>
-    </w:p>
-    <w:p>
-      <w:pPr>
-        <w:rPr/>
-      </w:pPr>
-      <w:r>
-        <w:rPr>
-          <w:rtl w:val="0"/>
-        </w:rPr>
-      </w:r>
-    </w:p>
-    <w:p>
-      <w:pPr>
-        <w:rPr/>
-      </w:pPr>
-      <w:r>
-        <w:rPr>
-          <w:rtl w:val="0"/>
-        </w:rPr>
-      </w:r>
-    </w:p>
-    <w:p>
-      <w:pPr>
-        <w:pStyle w:val="Heading3"/>
-        <w:spacing w:after="240" w:before="240" w:lineRule="auto"/>
-        <w:rPr>
-          <w:b w:val="1"/>
-        </w:rPr>
-      </w:pPr>
-      <w:bookmarkStart w:colFirst="0" w:colLast="0" w:name="_heading=h.h2yxut595bpa" w:id="89"/>
-      <w:bookmarkEnd w:id="89"/>
       <w:r>
         <w:rPr>
           <w:b w:val="1"/>
@@ -10938,7 +10744,7 @@
             <wp:extent cx="6225129" cy="3662363"/>
             <wp:effectExtent b="0" l="0" r="0" t="0"/>
             <wp:wrapNone/>
-            <wp:docPr id="1728545903" name="image1.jpg"/>
+            <wp:docPr id="1728545904" name="image1.jpg"/>
             <a:graphic>
               <a:graphicData uri="http://schemas.openxmlformats.org/drawingml/2006/picture">
                 <pic:pic>
@@ -10947,7 +10753,7 @@
                     <pic:cNvPicPr preferRelativeResize="0"/>
                   </pic:nvPicPr>
                   <pic:blipFill>
-                    <a:blip r:embed="rId24"/>
+                    <a:blip r:embed="rId26"/>
                     <a:srcRect b="0" l="0" r="14950" t="0"/>
                     <a:stretch>
                       <a:fillRect/>
@@ -11129,16 +10935,16 @@
             <wp:extent cx="6213212" cy="3667125"/>
             <wp:effectExtent b="0" l="0" r="0" t="0"/>
             <wp:wrapNone/>
-            <wp:docPr id="1728545920" name="image15.jpg"/>
+            <wp:docPr id="1728545924" name="image11.jpg"/>
             <a:graphic>
               <a:graphicData uri="http://schemas.openxmlformats.org/drawingml/2006/picture">
                 <pic:pic>
                   <pic:nvPicPr>
-                    <pic:cNvPr id="0" name="image15.jpg"/>
+                    <pic:cNvPr id="0" name="image11.jpg"/>
                     <pic:cNvPicPr preferRelativeResize="0"/>
                   </pic:nvPicPr>
                   <pic:blipFill>
-                    <a:blip r:embed="rId25"/>
+                    <a:blip r:embed="rId27"/>
                     <a:srcRect b="0" l="0" r="15448" t="0"/>
                     <a:stretch>
                       <a:fillRect/>
@@ -11395,8 +11201,8 @@
         <w:pStyle w:val="Heading3"/>
         <w:rPr/>
       </w:pPr>
-      <w:bookmarkStart w:colFirst="0" w:colLast="0" w:name="_heading=h.h9er7qu4nsqz" w:id="90"/>
-      <w:bookmarkEnd w:id="90"/>
+      <w:bookmarkStart w:colFirst="0" w:colLast="0" w:name="_heading=h.h9er7qu4nsqz" w:id="89"/>
+      <w:bookmarkEnd w:id="89"/>
       <w:r>
         <w:rPr>
           <w:b w:val="1"/>
@@ -11675,16 +11481,16 @@
             <wp:extent cx="6630490" cy="8139113"/>
             <wp:effectExtent b="0" l="0" r="0" t="0"/>
             <wp:wrapNone/>
-            <wp:docPr id="1728545912" name="image10.jpg"/>
+            <wp:docPr id="1728545915" name="image3.jpg"/>
             <a:graphic>
               <a:graphicData uri="http://schemas.openxmlformats.org/drawingml/2006/picture">
                 <pic:pic>
                   <pic:nvPicPr>
-                    <pic:cNvPr id="0" name="image10.jpg"/>
+                    <pic:cNvPr id="0" name="image3.jpg"/>
                     <pic:cNvPicPr preferRelativeResize="0"/>
                   </pic:nvPicPr>
                   <pic:blipFill>
-                    <a:blip r:embed="rId26"/>
+                    <a:blip r:embed="rId28"/>
                     <a:srcRect b="0" l="0" r="0" t="0"/>
                     <a:stretch>
                       <a:fillRect/>
@@ -12024,8 +11830,8 @@
           <w:b w:val="1"/>
         </w:rPr>
       </w:pPr>
-      <w:bookmarkStart w:colFirst="0" w:colLast="0" w:name="_heading=h.v4zwccpipvwf" w:id="91"/>
-      <w:bookmarkEnd w:id="91"/>
+      <w:bookmarkStart w:colFirst="0" w:colLast="0" w:name="_heading=h.v4zwccpipvwf" w:id="90"/>
+      <w:bookmarkEnd w:id="90"/>
       <w:r>
         <w:rPr>
           <w:rtl w:val="0"/>
@@ -12044,16 +11850,16 @@
             <wp:extent cx="6538913" cy="8029901"/>
             <wp:effectExtent b="0" l="0" r="0" t="0"/>
             <wp:wrapNone/>
-            <wp:docPr id="1728545907" name="image5.jpg"/>
+            <wp:docPr id="1728545909" name="image2.jpg"/>
             <a:graphic>
               <a:graphicData uri="http://schemas.openxmlformats.org/drawingml/2006/picture">
                 <pic:pic>
                   <pic:nvPicPr>
-                    <pic:cNvPr id="0" name="image5.jpg"/>
+                    <pic:cNvPr id="0" name="image2.jpg"/>
                     <pic:cNvPicPr preferRelativeResize="0"/>
                   </pic:nvPicPr>
                   <pic:blipFill>
-                    <a:blip r:embed="rId27"/>
+                    <a:blip r:embed="rId29"/>
                     <a:srcRect b="0" l="0" r="0" t="0"/>
                     <a:stretch>
                       <a:fillRect/>
@@ -12082,8 +11888,8 @@
           <w:b w:val="1"/>
         </w:rPr>
       </w:pPr>
-      <w:bookmarkStart w:colFirst="0" w:colLast="0" w:name="_heading=h.8inskfv1qrg2" w:id="92"/>
-      <w:bookmarkEnd w:id="92"/>
+      <w:bookmarkStart w:colFirst="0" w:colLast="0" w:name="_heading=h.8inskfv1qrg2" w:id="91"/>
+      <w:bookmarkEnd w:id="91"/>
       <w:r>
         <w:rPr>
           <w:rtl w:val="0"/>
@@ -12098,8 +11904,8 @@
           <w:b w:val="1"/>
         </w:rPr>
       </w:pPr>
-      <w:bookmarkStart w:colFirst="0" w:colLast="0" w:name="_heading=h.3jv64uoc5dbw" w:id="93"/>
-      <w:bookmarkEnd w:id="93"/>
+      <w:bookmarkStart w:colFirst="0" w:colLast="0" w:name="_heading=h.3jv64uoc5dbw" w:id="92"/>
+      <w:bookmarkEnd w:id="92"/>
       <w:r>
         <w:rPr>
           <w:rtl w:val="0"/>
@@ -12114,8 +11920,8 @@
           <w:b w:val="1"/>
         </w:rPr>
       </w:pPr>
-      <w:bookmarkStart w:colFirst="0" w:colLast="0" w:name="_heading=h.te1nbkm39bq6" w:id="94"/>
-      <w:bookmarkEnd w:id="94"/>
+      <w:bookmarkStart w:colFirst="0" w:colLast="0" w:name="_heading=h.te1nbkm39bq6" w:id="93"/>
+      <w:bookmarkEnd w:id="93"/>
       <w:r>
         <w:rPr>
           <w:rtl w:val="0"/>
@@ -12130,8 +11936,8 @@
           <w:b w:val="1"/>
         </w:rPr>
       </w:pPr>
-      <w:bookmarkStart w:colFirst="0" w:colLast="0" w:name="_heading=h.ybdswecu3sbd" w:id="95"/>
-      <w:bookmarkEnd w:id="95"/>
+      <w:bookmarkStart w:colFirst="0" w:colLast="0" w:name="_heading=h.ybdswecu3sbd" w:id="94"/>
+      <w:bookmarkEnd w:id="94"/>
       <w:r>
         <w:rPr>
           <w:rtl w:val="0"/>
@@ -12146,8 +11952,8 @@
           <w:b w:val="1"/>
         </w:rPr>
       </w:pPr>
-      <w:bookmarkStart w:colFirst="0" w:colLast="0" w:name="_heading=h.fnv5rilbgcq6" w:id="96"/>
-      <w:bookmarkEnd w:id="96"/>
+      <w:bookmarkStart w:colFirst="0" w:colLast="0" w:name="_heading=h.fnv5rilbgcq6" w:id="95"/>
+      <w:bookmarkEnd w:id="95"/>
       <w:r>
         <w:rPr>
           <w:rtl w:val="0"/>
@@ -12162,8 +11968,8 @@
           <w:b w:val="1"/>
         </w:rPr>
       </w:pPr>
-      <w:bookmarkStart w:colFirst="0" w:colLast="0" w:name="_heading=h.yctsff9jmdgq" w:id="97"/>
-      <w:bookmarkEnd w:id="97"/>
+      <w:bookmarkStart w:colFirst="0" w:colLast="0" w:name="_heading=h.yctsff9jmdgq" w:id="96"/>
+      <w:bookmarkEnd w:id="96"/>
       <w:r>
         <w:rPr>
           <w:rtl w:val="0"/>
@@ -12178,8 +11984,8 @@
           <w:b w:val="1"/>
         </w:rPr>
       </w:pPr>
-      <w:bookmarkStart w:colFirst="0" w:colLast="0" w:name="_heading=h.ant3nuounkp7" w:id="98"/>
-      <w:bookmarkEnd w:id="98"/>
+      <w:bookmarkStart w:colFirst="0" w:colLast="0" w:name="_heading=h.ant3nuounkp7" w:id="97"/>
+      <w:bookmarkEnd w:id="97"/>
       <w:r>
         <w:rPr>
           <w:rtl w:val="0"/>
@@ -12194,8 +12000,8 @@
           <w:b w:val="1"/>
         </w:rPr>
       </w:pPr>
-      <w:bookmarkStart w:colFirst="0" w:colLast="0" w:name="_heading=h.x321ickwxijb" w:id="99"/>
-      <w:bookmarkEnd w:id="99"/>
+      <w:bookmarkStart w:colFirst="0" w:colLast="0" w:name="_heading=h.x321ickwxijb" w:id="98"/>
+      <w:bookmarkEnd w:id="98"/>
       <w:r>
         <w:rPr>
           <w:rtl w:val="0"/>
@@ -12210,8 +12016,8 @@
           <w:b w:val="1"/>
         </w:rPr>
       </w:pPr>
-      <w:bookmarkStart w:colFirst="0" w:colLast="0" w:name="_heading=h.ep8jdwqz6pq0" w:id="100"/>
-      <w:bookmarkEnd w:id="100"/>
+      <w:bookmarkStart w:colFirst="0" w:colLast="0" w:name="_heading=h.ep8jdwqz6pq0" w:id="99"/>
+      <w:bookmarkEnd w:id="99"/>
       <w:r>
         <w:rPr>
           <w:rtl w:val="0"/>
@@ -12226,8 +12032,8 @@
           <w:b w:val="1"/>
         </w:rPr>
       </w:pPr>
-      <w:bookmarkStart w:colFirst="0" w:colLast="0" w:name="_heading=h.pe2z3dwv9bjp" w:id="101"/>
-      <w:bookmarkEnd w:id="101"/>
+      <w:bookmarkStart w:colFirst="0" w:colLast="0" w:name="_heading=h.pe2z3dwv9bjp" w:id="100"/>
+      <w:bookmarkEnd w:id="100"/>
       <w:r>
         <w:rPr>
           <w:rtl w:val="0"/>
@@ -12242,8 +12048,8 @@
           <w:b w:val="1"/>
         </w:rPr>
       </w:pPr>
-      <w:bookmarkStart w:colFirst="0" w:colLast="0" w:name="_heading=h.ikio6jyz4nef" w:id="102"/>
-      <w:bookmarkEnd w:id="102"/>
+      <w:bookmarkStart w:colFirst="0" w:colLast="0" w:name="_heading=h.ikio6jyz4nef" w:id="101"/>
+      <w:bookmarkEnd w:id="101"/>
       <w:r>
         <w:rPr>
           <w:rtl w:val="0"/>
@@ -12258,8 +12064,8 @@
           <w:b w:val="1"/>
         </w:rPr>
       </w:pPr>
-      <w:bookmarkStart w:colFirst="0" w:colLast="0" w:name="_heading=h.62g3mvbvwff7" w:id="103"/>
-      <w:bookmarkEnd w:id="103"/>
+      <w:bookmarkStart w:colFirst="0" w:colLast="0" w:name="_heading=h.62g3mvbvwff7" w:id="102"/>
+      <w:bookmarkEnd w:id="102"/>
       <w:r>
         <w:rPr>
           <w:rtl w:val="0"/>
@@ -12274,8 +12080,8 @@
           <w:b w:val="1"/>
         </w:rPr>
       </w:pPr>
-      <w:bookmarkStart w:colFirst="0" w:colLast="0" w:name="_heading=h.5cncktixba31" w:id="104"/>
-      <w:bookmarkEnd w:id="104"/>
+      <w:bookmarkStart w:colFirst="0" w:colLast="0" w:name="_heading=h.5cncktixba31" w:id="103"/>
+      <w:bookmarkEnd w:id="103"/>
       <w:r>
         <w:rPr>
           <w:rtl w:val="0"/>
@@ -12290,8 +12096,8 @@
           <w:b w:val="1"/>
         </w:rPr>
       </w:pPr>
-      <w:bookmarkStart w:colFirst="0" w:colLast="0" w:name="_heading=h.8ttyg4fby2bk" w:id="105"/>
-      <w:bookmarkEnd w:id="105"/>
+      <w:bookmarkStart w:colFirst="0" w:colLast="0" w:name="_heading=h.8ttyg4fby2bk" w:id="104"/>
+      <w:bookmarkEnd w:id="104"/>
       <w:r>
         <w:rPr>
           <w:rtl w:val="0"/>
@@ -12306,8 +12112,8 @@
           <w:b w:val="1"/>
         </w:rPr>
       </w:pPr>
-      <w:bookmarkStart w:colFirst="0" w:colLast="0" w:name="_heading=h.4hk24mkr7dm5" w:id="106"/>
-      <w:bookmarkEnd w:id="106"/>
+      <w:bookmarkStart w:colFirst="0" w:colLast="0" w:name="_heading=h.4hk24mkr7dm5" w:id="105"/>
+      <w:bookmarkEnd w:id="105"/>
       <w:r>
         <w:rPr>
           <w:rtl w:val="0"/>
@@ -12322,8 +12128,8 @@
           <w:b w:val="1"/>
         </w:rPr>
       </w:pPr>
-      <w:bookmarkStart w:colFirst="0" w:colLast="0" w:name="_heading=h.gc3adxmo3w3z" w:id="107"/>
-      <w:bookmarkEnd w:id="107"/>
+      <w:bookmarkStart w:colFirst="0" w:colLast="0" w:name="_heading=h.gc3adxmo3w3z" w:id="106"/>
+      <w:bookmarkEnd w:id="106"/>
       <w:r>
         <w:rPr>
           <w:rtl w:val="0"/>
@@ -12398,8 +12204,8 @@
           <w:b w:val="1"/>
         </w:rPr>
       </w:pPr>
-      <w:bookmarkStart w:colFirst="0" w:colLast="0" w:name="_heading=h.tqnxu0hsjm87" w:id="108"/>
-      <w:bookmarkEnd w:id="108"/>
+      <w:bookmarkStart w:colFirst="0" w:colLast="0" w:name="_heading=h.tqnxu0hsjm87" w:id="107"/>
+      <w:bookmarkEnd w:id="107"/>
       <w:r>
         <w:rPr>
           <w:rtl w:val="0"/>
@@ -12444,14 +12250,561 @@
           <w:b w:val="1"/>
         </w:rPr>
       </w:pPr>
-      <w:bookmarkStart w:colFirst="0" w:colLast="0" w:name="_heading=h.wd653dc6xiap" w:id="109"/>
-      <w:bookmarkEnd w:id="109"/>
+      <w:bookmarkStart w:colFirst="0" w:colLast="0" w:name="_heading=h.wd653dc6xiap" w:id="108"/>
+      <w:bookmarkEnd w:id="108"/>
       <w:r>
         <w:rPr>
           <w:b w:val="1"/>
           <w:rtl w:val="0"/>
         </w:rPr>
         <w:t xml:space="preserve">Learning Curve Analysis</w:t>
+      </w:r>
+    </w:p>
+    <w:p>
+      <w:pPr>
+        <w:spacing w:after="240" w:before="240" w:lineRule="auto"/>
+        <w:rPr/>
+      </w:pPr>
+      <w:r>
+        <w:rPr>
+          <w:rtl w:val="0"/>
+        </w:rPr>
+        <w:t xml:space="preserve">I have conducted a learning curve analysis on the models to evaluate whether their learning performance indicates overfitting, underfitting, or good generalization. I have chosen to implement a learning curve analysis as it can provide insight into such learning behavior by plotting generalization performance against the number of training examples (Viering and Loog, 2021). They help determine whether a model is suffering from underfitting, overfitting, or whether it would benefit from additional training data.</w:t>
+      </w:r>
+    </w:p>
+    <w:p>
+      <w:pPr>
+        <w:rPr/>
+      </w:pPr>
+      <w:r>
+        <w:rPr>
+          <w:rtl w:val="0"/>
+        </w:rPr>
+        <w:t xml:space="preserve">Across both the ticket queue and priority classification tasks, Linear SVC consistently demonstrated the strongest learning performance. It improved steadily with more data, generalized well, and achieved the highest validation accuracy. The narrow and decreasing gap between the training and validation curves indicates strong generalization, suggesting that the model continues to benefit from additional data. Random Forest also performed well in both tasks, showing strong validation accuracy and steady improvement as the training size increased. However, it exhibited a slightly larger gap between training and validation accuracy, indicating mild overfitting compared to Linear SVC. On the following page, I have provided visualizations comparing the learning curve analyses of the models for both the queue and priority classification tasks.</w:t>
+      </w:r>
+    </w:p>
+    <w:p>
+      <w:pPr>
+        <w:rPr/>
+      </w:pPr>
+      <w:r>
+        <w:rPr>
+          <w:rtl w:val="0"/>
+        </w:rPr>
+      </w:r>
+    </w:p>
+    <w:p>
+      <w:pPr>
+        <w:rPr>
+          <w:b w:val="1"/>
+        </w:rPr>
+      </w:pPr>
+      <w:r>
+        <w:rPr>
+          <w:rtl w:val="0"/>
+        </w:rPr>
+      </w:r>
+    </w:p>
+    <w:p>
+      <w:pPr>
+        <w:rPr/>
+      </w:pPr>
+      <w:r>
+        <w:rPr>
+          <w:rtl w:val="0"/>
+        </w:rPr>
+      </w:r>
+    </w:p>
+    <w:p>
+      <w:pPr>
+        <w:rPr/>
+      </w:pPr>
+      <w:r>
+        <w:rPr>
+          <w:rtl w:val="0"/>
+        </w:rPr>
+      </w:r>
+    </w:p>
+    <w:p>
+      <w:pPr>
+        <w:rPr/>
+      </w:pPr>
+      <w:r>
+        <w:rPr>
+          <w:rtl w:val="0"/>
+        </w:rPr>
+      </w:r>
+    </w:p>
+    <w:p>
+      <w:pPr>
+        <w:rPr/>
+      </w:pPr>
+      <w:r>
+        <w:rPr>
+          <w:rtl w:val="0"/>
+        </w:rPr>
+      </w:r>
+    </w:p>
+    <w:p>
+      <w:pPr>
+        <w:rPr/>
+      </w:pPr>
+      <w:r>
+        <w:rPr>
+          <w:rtl w:val="0"/>
+        </w:rPr>
+      </w:r>
+    </w:p>
+    <w:p>
+      <w:pPr>
+        <w:rPr/>
+      </w:pPr>
+      <w:r>
+        <w:rPr>
+          <w:rtl w:val="0"/>
+        </w:rPr>
+      </w:r>
+    </w:p>
+    <w:p>
+      <w:pPr>
+        <w:rPr/>
+      </w:pPr>
+      <w:r>
+        <w:rPr>
+          <w:rtl w:val="0"/>
+        </w:rPr>
+      </w:r>
+    </w:p>
+    <w:p>
+      <w:pPr>
+        <w:rPr/>
+      </w:pPr>
+      <w:r>
+        <w:rPr>
+          <w:rtl w:val="0"/>
+        </w:rPr>
+      </w:r>
+    </w:p>
+    <w:p>
+      <w:pPr>
+        <w:rPr/>
+      </w:pPr>
+      <w:r>
+        <w:rPr>
+          <w:rtl w:val="0"/>
+        </w:rPr>
+      </w:r>
+    </w:p>
+    <w:p>
+      <w:pPr>
+        <w:rPr/>
+      </w:pPr>
+      <w:r>
+        <w:rPr>
+          <w:rtl w:val="0"/>
+        </w:rPr>
+      </w:r>
+    </w:p>
+    <w:p>
+      <w:pPr>
+        <w:rPr/>
+      </w:pPr>
+      <w:r>
+        <w:rPr>
+          <w:rtl w:val="0"/>
+        </w:rPr>
+      </w:r>
+    </w:p>
+    <w:p>
+      <w:pPr>
+        <w:rPr/>
+      </w:pPr>
+      <w:r>
+        <w:rPr>
+          <w:rtl w:val="0"/>
+        </w:rPr>
+      </w:r>
+    </w:p>
+    <w:p>
+      <w:pPr>
+        <w:rPr/>
+      </w:pPr>
+      <w:r>
+        <w:rPr>
+          <w:rtl w:val="0"/>
+        </w:rPr>
+      </w:r>
+    </w:p>
+    <w:p>
+      <w:pPr>
+        <w:rPr/>
+      </w:pPr>
+      <w:r>
+        <w:rPr>
+          <w:rtl w:val="0"/>
+        </w:rPr>
+      </w:r>
+    </w:p>
+    <w:p>
+      <w:pPr>
+        <w:rPr/>
+      </w:pPr>
+      <w:r>
+        <w:rPr>
+          <w:rtl w:val="0"/>
+        </w:rPr>
+      </w:r>
+    </w:p>
+    <w:p>
+      <w:pPr>
+        <w:rPr/>
+      </w:pPr>
+      <w:r>
+        <w:rPr>
+          <w:rtl w:val="0"/>
+        </w:rPr>
+      </w:r>
+    </w:p>
+    <w:p>
+      <w:pPr>
+        <w:rPr/>
+      </w:pPr>
+      <w:r>
+        <w:rPr>
+          <w:rtl w:val="0"/>
+        </w:rPr>
+      </w:r>
+    </w:p>
+    <w:p>
+      <w:pPr>
+        <w:rPr/>
+      </w:pPr>
+      <w:r>
+        <w:rPr>
+          <w:rtl w:val="0"/>
+        </w:rPr>
+      </w:r>
+      <w:r>
+        <w:drawing>
+          <wp:anchor allowOverlap="1" behindDoc="0" distB="114300" distT="114300" distL="114300" distR="114300" hidden="0" layoutInCell="1" locked="0" relativeHeight="0" simplePos="0">
+            <wp:simplePos x="0" y="0"/>
+            <wp:positionH relativeFrom="column">
+              <wp:posOffset>-314324</wp:posOffset>
+            </wp:positionH>
+            <wp:positionV relativeFrom="paragraph">
+              <wp:posOffset>314442</wp:posOffset>
+            </wp:positionV>
+            <wp:extent cx="6353175" cy="6858000"/>
+            <wp:effectExtent b="0" l="0" r="0" t="0"/>
+            <wp:wrapNone/>
+            <wp:docPr id="1728545919" name="image4.jpg"/>
+            <a:graphic>
+              <a:graphicData uri="http://schemas.openxmlformats.org/drawingml/2006/picture">
+                <pic:pic>
+                  <pic:nvPicPr>
+                    <pic:cNvPr id="0" name="image4.jpg"/>
+                    <pic:cNvPicPr preferRelativeResize="0"/>
+                  </pic:nvPicPr>
+                  <pic:blipFill>
+                    <a:blip r:embed="rId30"/>
+                    <a:srcRect b="5263" l="0" r="0" t="0"/>
+                    <a:stretch>
+                      <a:fillRect/>
+                    </a:stretch>
+                  </pic:blipFill>
+                  <pic:spPr>
+                    <a:xfrm>
+                      <a:off x="0" y="0"/>
+                      <a:ext cx="6353175" cy="6858000"/>
+                    </a:xfrm>
+                    <a:prstGeom prst="rect"/>
+                    <a:ln/>
+                  </pic:spPr>
+                </pic:pic>
+              </a:graphicData>
+            </a:graphic>
+          </wp:anchor>
+        </w:drawing>
+      </w:r>
+    </w:p>
+    <w:p>
+      <w:pPr>
+        <w:rPr/>
+      </w:pPr>
+      <w:r>
+        <w:rPr>
+          <w:rtl w:val="0"/>
+        </w:rPr>
+      </w:r>
+    </w:p>
+    <w:p>
+      <w:pPr>
+        <w:rPr/>
+      </w:pPr>
+      <w:r>
+        <w:rPr>
+          <w:rtl w:val="0"/>
+        </w:rPr>
+      </w:r>
+    </w:p>
+    <w:p>
+      <w:pPr>
+        <w:rPr/>
+      </w:pPr>
+      <w:r>
+        <w:rPr>
+          <w:rtl w:val="0"/>
+        </w:rPr>
+      </w:r>
+    </w:p>
+    <w:p>
+      <w:pPr>
+        <w:rPr/>
+      </w:pPr>
+      <w:r>
+        <w:rPr>
+          <w:rtl w:val="0"/>
+        </w:rPr>
+      </w:r>
+    </w:p>
+    <w:p>
+      <w:pPr>
+        <w:rPr/>
+      </w:pPr>
+      <w:r>
+        <w:rPr>
+          <w:rtl w:val="0"/>
+        </w:rPr>
+      </w:r>
+    </w:p>
+    <w:p>
+      <w:pPr>
+        <w:rPr/>
+      </w:pPr>
+      <w:r>
+        <w:rPr>
+          <w:rtl w:val="0"/>
+        </w:rPr>
+      </w:r>
+    </w:p>
+    <w:p>
+      <w:pPr>
+        <w:rPr/>
+      </w:pPr>
+      <w:r>
+        <w:rPr>
+          <w:rtl w:val="0"/>
+        </w:rPr>
+      </w:r>
+    </w:p>
+    <w:p>
+      <w:pPr>
+        <w:rPr/>
+      </w:pPr>
+      <w:r>
+        <w:rPr>
+          <w:rtl w:val="0"/>
+        </w:rPr>
+      </w:r>
+    </w:p>
+    <w:p>
+      <w:pPr>
+        <w:rPr/>
+      </w:pPr>
+      <w:r>
+        <w:rPr>
+          <w:rtl w:val="0"/>
+        </w:rPr>
+      </w:r>
+    </w:p>
+    <w:p>
+      <w:pPr>
+        <w:rPr/>
+      </w:pPr>
+      <w:r>
+        <w:rPr>
+          <w:rtl w:val="0"/>
+        </w:rPr>
+      </w:r>
+    </w:p>
+    <w:p>
+      <w:pPr>
+        <w:rPr/>
+      </w:pPr>
+      <w:r>
+        <w:rPr>
+          <w:rtl w:val="0"/>
+        </w:rPr>
+      </w:r>
+    </w:p>
+    <w:p>
+      <w:pPr>
+        <w:rPr/>
+      </w:pPr>
+      <w:r>
+        <w:rPr>
+          <w:rtl w:val="0"/>
+        </w:rPr>
+      </w:r>
+    </w:p>
+    <w:p>
+      <w:pPr>
+        <w:rPr/>
+      </w:pPr>
+      <w:r>
+        <w:rPr>
+          <w:rtl w:val="0"/>
+        </w:rPr>
+      </w:r>
+    </w:p>
+    <w:p>
+      <w:pPr>
+        <w:rPr/>
+      </w:pPr>
+      <w:r>
+        <w:rPr>
+          <w:rtl w:val="0"/>
+        </w:rPr>
+      </w:r>
+    </w:p>
+    <w:p>
+      <w:pPr>
+        <w:rPr/>
+      </w:pPr>
+      <w:r>
+        <w:rPr>
+          <w:rtl w:val="0"/>
+        </w:rPr>
+      </w:r>
+    </w:p>
+    <w:p>
+      <w:pPr>
+        <w:rPr/>
+      </w:pPr>
+      <w:r>
+        <w:rPr>
+          <w:rtl w:val="0"/>
+        </w:rPr>
+      </w:r>
+    </w:p>
+    <w:p>
+      <w:pPr>
+        <w:rPr/>
+      </w:pPr>
+      <w:r>
+        <w:rPr>
+          <w:rtl w:val="0"/>
+        </w:rPr>
+      </w:r>
+    </w:p>
+    <w:p>
+      <w:pPr>
+        <w:rPr/>
+      </w:pPr>
+      <w:r>
+        <w:rPr>
+          <w:rtl w:val="0"/>
+        </w:rPr>
+      </w:r>
+    </w:p>
+    <w:p>
+      <w:pPr>
+        <w:rPr/>
+      </w:pPr>
+      <w:r>
+        <w:rPr>
+          <w:rtl w:val="0"/>
+        </w:rPr>
+      </w:r>
+    </w:p>
+    <w:p>
+      <w:pPr>
+        <w:rPr/>
+      </w:pPr>
+      <w:r>
+        <w:rPr>
+          <w:rtl w:val="0"/>
+        </w:rPr>
+      </w:r>
+    </w:p>
+    <w:p>
+      <w:pPr>
+        <w:rPr/>
+      </w:pPr>
+      <w:r>
+        <w:rPr>
+          <w:rtl w:val="0"/>
+        </w:rPr>
+      </w:r>
+    </w:p>
+    <w:p>
+      <w:pPr>
+        <w:rPr/>
+      </w:pPr>
+      <w:r>
+        <w:rPr>
+          <w:rtl w:val="0"/>
+        </w:rPr>
+      </w:r>
+    </w:p>
+    <w:p>
+      <w:pPr>
+        <w:rPr/>
+      </w:pPr>
+      <w:r>
+        <w:rPr>
+          <w:rtl w:val="0"/>
+        </w:rPr>
+      </w:r>
+    </w:p>
+    <w:p>
+      <w:pPr>
+        <w:rPr/>
+      </w:pPr>
+      <w:r>
+        <w:rPr>
+          <w:rtl w:val="0"/>
+        </w:rPr>
+      </w:r>
+    </w:p>
+    <w:p>
+      <w:pPr>
+        <w:rPr/>
+      </w:pPr>
+      <w:r>
+        <w:rPr>
+          <w:rtl w:val="0"/>
+        </w:rPr>
+      </w:r>
+    </w:p>
+    <w:p>
+      <w:pPr>
+        <w:spacing w:line="276" w:lineRule="auto"/>
+        <w:rPr/>
+      </w:pPr>
+      <w:r>
+        <w:rPr>
+          <w:i w:val="1"/>
+          <w:sz w:val="18"/>
+          <w:szCs w:val="18"/>
+          <w:rtl w:val="0"/>
+        </w:rPr>
+        <w:t xml:space="preserve">Figure 17 : Model Learning Curve Comparison for Ticket Queue Classification</w:t>
+      </w:r>
+      <w:r>
+        <w:rPr>
+          <w:rtl w:val="0"/>
+        </w:rPr>
+      </w:r>
+    </w:p>
+    <w:p>
+      <w:pPr>
+        <w:rPr/>
+      </w:pPr>
+      <w:r>
+        <w:rPr>
+          <w:rtl w:val="0"/>
+        </w:rPr>
       </w:r>
     </w:p>
     <w:p>
@@ -12464,14 +12817,461 @@
           <w:b w:val="1"/>
         </w:rPr>
       </w:pPr>
-      <w:bookmarkStart w:colFirst="0" w:colLast="0" w:name="_heading=h.hw3nugx0lb4s" w:id="110"/>
+      <w:bookmarkStart w:colFirst="0" w:colLast="0" w:name="_heading=h.awow2fl8uzbo" w:id="109"/>
+      <w:bookmarkEnd w:id="109"/>
+      <w:r>
+        <w:rPr>
+          <w:rtl w:val="0"/>
+        </w:rPr>
+      </w:r>
+    </w:p>
+    <w:p>
+      <w:pPr>
+        <w:rPr/>
+      </w:pPr>
+      <w:r>
+        <w:rPr>
+          <w:rtl w:val="0"/>
+        </w:rPr>
+      </w:r>
+    </w:p>
+    <w:p>
+      <w:pPr>
+        <w:pStyle w:val="Heading3"/>
+        <w:keepNext w:val="0"/>
+        <w:keepLines w:val="0"/>
+        <w:spacing w:before="280" w:line="259" w:lineRule="auto"/>
+        <w:rPr>
+          <w:b w:val="1"/>
+        </w:rPr>
+      </w:pPr>
+      <w:bookmarkStart w:colFirst="0" w:colLast="0" w:name="_heading=h.tkr0s9e616ui" w:id="110"/>
       <w:bookmarkEnd w:id="110"/>
       <w:r>
         <w:rPr>
+          <w:rtl w:val="0"/>
+        </w:rPr>
+      </w:r>
+      <w:r>
+        <w:drawing>
+          <wp:anchor allowOverlap="1" behindDoc="0" distB="114300" distT="114300" distL="114300" distR="114300" hidden="0" layoutInCell="1" locked="0" relativeHeight="0" simplePos="0">
+            <wp:simplePos x="0" y="0"/>
+            <wp:positionH relativeFrom="column">
+              <wp:posOffset>-447674</wp:posOffset>
+            </wp:positionH>
+            <wp:positionV relativeFrom="paragraph">
+              <wp:posOffset>200025</wp:posOffset>
+            </wp:positionV>
+            <wp:extent cx="6305550" cy="6848475"/>
+            <wp:effectExtent b="0" l="0" r="0" t="0"/>
+            <wp:wrapNone/>
+            <wp:docPr id="1728545908" name="image6.jpg"/>
+            <a:graphic>
+              <a:graphicData uri="http://schemas.openxmlformats.org/drawingml/2006/picture">
+                <pic:pic>
+                  <pic:nvPicPr>
+                    <pic:cNvPr id="0" name="image6.jpg"/>
+                    <pic:cNvPicPr preferRelativeResize="0"/>
+                  </pic:nvPicPr>
+                  <pic:blipFill>
+                    <a:blip r:embed="rId31"/>
+                    <a:srcRect b="4894" l="0" r="0" t="0"/>
+                    <a:stretch>
+                      <a:fillRect/>
+                    </a:stretch>
+                  </pic:blipFill>
+                  <pic:spPr>
+                    <a:xfrm>
+                      <a:off x="0" y="0"/>
+                      <a:ext cx="6305550" cy="6848475"/>
+                    </a:xfrm>
+                    <a:prstGeom prst="rect"/>
+                    <a:ln/>
+                  </pic:spPr>
+                </pic:pic>
+              </a:graphicData>
+            </a:graphic>
+          </wp:anchor>
+        </w:drawing>
+      </w:r>
+    </w:p>
+    <w:p>
+      <w:pPr>
+        <w:pStyle w:val="Heading3"/>
+        <w:keepNext w:val="0"/>
+        <w:keepLines w:val="0"/>
+        <w:spacing w:before="280" w:line="259" w:lineRule="auto"/>
+        <w:rPr>
           <w:b w:val="1"/>
-          <w:rtl w:val="0"/>
-        </w:rPr>
-        <w:t xml:space="preserve">Model Speed Evaluation </w:t>
+        </w:rPr>
+      </w:pPr>
+      <w:bookmarkStart w:colFirst="0" w:colLast="0" w:name="_heading=h.1gjuuymkrlw" w:id="111"/>
+      <w:bookmarkEnd w:id="111"/>
+      <w:r>
+        <w:rPr>
+          <w:rtl w:val="0"/>
+        </w:rPr>
+      </w:r>
+    </w:p>
+    <w:p>
+      <w:pPr>
+        <w:pStyle w:val="Heading3"/>
+        <w:keepNext w:val="0"/>
+        <w:keepLines w:val="0"/>
+        <w:spacing w:before="280" w:line="259" w:lineRule="auto"/>
+        <w:rPr>
+          <w:b w:val="1"/>
+        </w:rPr>
+      </w:pPr>
+      <w:bookmarkStart w:colFirst="0" w:colLast="0" w:name="_heading=h.oi5xfgmy45id" w:id="112"/>
+      <w:bookmarkEnd w:id="112"/>
+      <w:r>
+        <w:rPr>
+          <w:rtl w:val="0"/>
+        </w:rPr>
+      </w:r>
+    </w:p>
+    <w:p>
+      <w:pPr>
+        <w:pStyle w:val="Heading3"/>
+        <w:keepNext w:val="0"/>
+        <w:keepLines w:val="0"/>
+        <w:spacing w:before="280" w:line="259" w:lineRule="auto"/>
+        <w:rPr>
+          <w:b w:val="1"/>
+        </w:rPr>
+      </w:pPr>
+      <w:bookmarkStart w:colFirst="0" w:colLast="0" w:name="_heading=h.rtxvjcmgp5ru" w:id="113"/>
+      <w:bookmarkEnd w:id="113"/>
+      <w:r>
+        <w:rPr>
+          <w:rtl w:val="0"/>
+        </w:rPr>
+      </w:r>
+    </w:p>
+    <w:p>
+      <w:pPr>
+        <w:pStyle w:val="Heading3"/>
+        <w:keepNext w:val="0"/>
+        <w:keepLines w:val="0"/>
+        <w:spacing w:before="280" w:line="259" w:lineRule="auto"/>
+        <w:rPr>
+          <w:b w:val="1"/>
+        </w:rPr>
+      </w:pPr>
+      <w:bookmarkStart w:colFirst="0" w:colLast="0" w:name="_heading=h.q0qjmv2sq3jk" w:id="114"/>
+      <w:bookmarkEnd w:id="114"/>
+      <w:r>
+        <w:rPr>
+          <w:rtl w:val="0"/>
+        </w:rPr>
+      </w:r>
+    </w:p>
+    <w:p>
+      <w:pPr>
+        <w:pStyle w:val="Heading3"/>
+        <w:keepNext w:val="0"/>
+        <w:keepLines w:val="0"/>
+        <w:spacing w:before="280" w:line="259" w:lineRule="auto"/>
+        <w:rPr>
+          <w:b w:val="1"/>
+        </w:rPr>
+      </w:pPr>
+      <w:bookmarkStart w:colFirst="0" w:colLast="0" w:name="_heading=h.5cpdbwop5k7j" w:id="115"/>
+      <w:bookmarkEnd w:id="115"/>
+      <w:r>
+        <w:rPr>
+          <w:rtl w:val="0"/>
+        </w:rPr>
+      </w:r>
+    </w:p>
+    <w:p>
+      <w:pPr>
+        <w:pStyle w:val="Heading3"/>
+        <w:keepNext w:val="0"/>
+        <w:keepLines w:val="0"/>
+        <w:spacing w:before="280" w:line="259" w:lineRule="auto"/>
+        <w:rPr>
+          <w:b w:val="1"/>
+        </w:rPr>
+      </w:pPr>
+      <w:bookmarkStart w:colFirst="0" w:colLast="0" w:name="_heading=h.8tmb32cwfomh" w:id="116"/>
+      <w:bookmarkEnd w:id="116"/>
+      <w:r>
+        <w:rPr>
+          <w:rtl w:val="0"/>
+        </w:rPr>
+      </w:r>
+    </w:p>
+    <w:p>
+      <w:pPr>
+        <w:pStyle w:val="Heading3"/>
+        <w:keepNext w:val="0"/>
+        <w:keepLines w:val="0"/>
+        <w:spacing w:before="280" w:line="259" w:lineRule="auto"/>
+        <w:rPr>
+          <w:b w:val="1"/>
+        </w:rPr>
+      </w:pPr>
+      <w:bookmarkStart w:colFirst="0" w:colLast="0" w:name="_heading=h.afb7cz39a2oy" w:id="117"/>
+      <w:bookmarkEnd w:id="117"/>
+      <w:r>
+        <w:rPr>
+          <w:rtl w:val="0"/>
+        </w:rPr>
+      </w:r>
+    </w:p>
+    <w:p>
+      <w:pPr>
+        <w:pStyle w:val="Heading3"/>
+        <w:keepNext w:val="0"/>
+        <w:keepLines w:val="0"/>
+        <w:spacing w:before="280" w:line="259" w:lineRule="auto"/>
+        <w:rPr>
+          <w:b w:val="1"/>
+        </w:rPr>
+      </w:pPr>
+      <w:bookmarkStart w:colFirst="0" w:colLast="0" w:name="_heading=h.ep4bggamp63r" w:id="118"/>
+      <w:bookmarkEnd w:id="118"/>
+      <w:r>
+        <w:rPr>
+          <w:rtl w:val="0"/>
+        </w:rPr>
+      </w:r>
+    </w:p>
+    <w:p>
+      <w:pPr>
+        <w:pStyle w:val="Heading3"/>
+        <w:keepNext w:val="0"/>
+        <w:keepLines w:val="0"/>
+        <w:spacing w:before="280" w:line="259" w:lineRule="auto"/>
+        <w:rPr>
+          <w:b w:val="1"/>
+        </w:rPr>
+      </w:pPr>
+      <w:bookmarkStart w:colFirst="0" w:colLast="0" w:name="_heading=h.vkhf5foshp5w" w:id="119"/>
+      <w:bookmarkEnd w:id="119"/>
+      <w:r>
+        <w:rPr>
+          <w:rtl w:val="0"/>
+        </w:rPr>
+      </w:r>
+    </w:p>
+    <w:p>
+      <w:pPr>
+        <w:pStyle w:val="Heading3"/>
+        <w:keepNext w:val="0"/>
+        <w:keepLines w:val="0"/>
+        <w:spacing w:before="280" w:line="259" w:lineRule="auto"/>
+        <w:rPr>
+          <w:b w:val="1"/>
+        </w:rPr>
+      </w:pPr>
+      <w:bookmarkStart w:colFirst="0" w:colLast="0" w:name="_heading=h.qwlrqdwni96c" w:id="120"/>
+      <w:bookmarkEnd w:id="120"/>
+      <w:r>
+        <w:rPr>
+          <w:rtl w:val="0"/>
+        </w:rPr>
+      </w:r>
+    </w:p>
+    <w:p>
+      <w:pPr>
+        <w:pStyle w:val="Heading3"/>
+        <w:keepNext w:val="0"/>
+        <w:keepLines w:val="0"/>
+        <w:spacing w:before="280" w:line="259" w:lineRule="auto"/>
+        <w:rPr>
+          <w:b w:val="1"/>
+        </w:rPr>
+      </w:pPr>
+      <w:bookmarkStart w:colFirst="0" w:colLast="0" w:name="_heading=h.i4irf3ns4zvg" w:id="121"/>
+      <w:bookmarkEnd w:id="121"/>
+      <w:r>
+        <w:rPr>
+          <w:rtl w:val="0"/>
+        </w:rPr>
+      </w:r>
+    </w:p>
+    <w:p>
+      <w:pPr>
+        <w:pStyle w:val="Heading3"/>
+        <w:keepNext w:val="0"/>
+        <w:keepLines w:val="0"/>
+        <w:spacing w:before="280" w:line="259" w:lineRule="auto"/>
+        <w:rPr>
+          <w:b w:val="1"/>
+        </w:rPr>
+      </w:pPr>
+      <w:bookmarkStart w:colFirst="0" w:colLast="0" w:name="_heading=h.d8qwcjc9x5dc" w:id="122"/>
+      <w:bookmarkEnd w:id="122"/>
+      <w:r>
+        <w:rPr>
+          <w:rtl w:val="0"/>
+        </w:rPr>
+      </w:r>
+    </w:p>
+    <w:p>
+      <w:pPr>
+        <w:pStyle w:val="Heading3"/>
+        <w:keepNext w:val="0"/>
+        <w:keepLines w:val="0"/>
+        <w:spacing w:before="280" w:line="259" w:lineRule="auto"/>
+        <w:rPr>
+          <w:b w:val="1"/>
+        </w:rPr>
+      </w:pPr>
+      <w:bookmarkStart w:colFirst="0" w:colLast="0" w:name="_heading=h.pviwlkxpdm0e" w:id="123"/>
+      <w:bookmarkEnd w:id="123"/>
+      <w:r>
+        <w:rPr>
+          <w:rtl w:val="0"/>
+        </w:rPr>
+      </w:r>
+    </w:p>
+    <w:p>
+      <w:pPr>
+        <w:pStyle w:val="Heading3"/>
+        <w:keepNext w:val="0"/>
+        <w:keepLines w:val="0"/>
+        <w:spacing w:before="280" w:line="259" w:lineRule="auto"/>
+        <w:rPr>
+          <w:b w:val="1"/>
+        </w:rPr>
+      </w:pPr>
+      <w:bookmarkStart w:colFirst="0" w:colLast="0" w:name="_heading=h.ljfmcmxttopd" w:id="124"/>
+      <w:bookmarkEnd w:id="124"/>
+      <w:r>
+        <w:rPr>
+          <w:rtl w:val="0"/>
+        </w:rPr>
+      </w:r>
+    </w:p>
+    <w:p>
+      <w:pPr>
+        <w:pStyle w:val="Heading3"/>
+        <w:keepNext w:val="0"/>
+        <w:keepLines w:val="0"/>
+        <w:spacing w:before="280" w:line="259" w:lineRule="auto"/>
+        <w:rPr>
+          <w:b w:val="1"/>
+        </w:rPr>
+      </w:pPr>
+      <w:bookmarkStart w:colFirst="0" w:colLast="0" w:name="_heading=h.tzqa9xvzoi49" w:id="125"/>
+      <w:bookmarkEnd w:id="125"/>
+      <w:r>
+        <w:rPr>
+          <w:rtl w:val="0"/>
+        </w:rPr>
+      </w:r>
+    </w:p>
+    <w:p>
+      <w:pPr>
+        <w:pStyle w:val="Heading3"/>
+        <w:keepNext w:val="0"/>
+        <w:keepLines w:val="0"/>
+        <w:spacing w:before="280" w:line="259" w:lineRule="auto"/>
+        <w:rPr>
+          <w:b w:val="1"/>
+        </w:rPr>
+      </w:pPr>
+      <w:bookmarkStart w:colFirst="0" w:colLast="0" w:name="_heading=h.ixuidfwiuffr" w:id="126"/>
+      <w:bookmarkEnd w:id="126"/>
+      <w:r>
+        <w:rPr>
+          <w:rtl w:val="0"/>
+        </w:rPr>
+      </w:r>
+    </w:p>
+    <w:p>
+      <w:pPr>
+        <w:pStyle w:val="Heading3"/>
+        <w:keepNext w:val="0"/>
+        <w:keepLines w:val="0"/>
+        <w:spacing w:before="280" w:line="259" w:lineRule="auto"/>
+        <w:rPr>
+          <w:b w:val="1"/>
+        </w:rPr>
+      </w:pPr>
+      <w:bookmarkStart w:colFirst="0" w:colLast="0" w:name="_heading=h.4molu4pisz0n" w:id="127"/>
+      <w:bookmarkEnd w:id="127"/>
+      <w:r>
+        <w:rPr>
+          <w:rtl w:val="0"/>
+        </w:rPr>
+      </w:r>
+    </w:p>
+    <w:p>
+      <w:pPr>
+        <w:spacing w:line="276" w:lineRule="auto"/>
+        <w:rPr/>
+      </w:pPr>
+      <w:r>
+        <w:rPr>
+          <w:i w:val="1"/>
+          <w:sz w:val="18"/>
+          <w:szCs w:val="18"/>
+          <w:rtl w:val="0"/>
+        </w:rPr>
+        <w:t xml:space="preserve">Figure 18 : Model Learning Curve Comparison for Ticket Priority Classification</w:t>
+      </w:r>
+      <w:r>
+        <w:rPr>
+          <w:rtl w:val="0"/>
+        </w:rPr>
+      </w:r>
+    </w:p>
+    <w:p>
+      <w:pPr>
+        <w:spacing w:line="276" w:lineRule="auto"/>
+        <w:rPr>
+          <w:i w:val="1"/>
+          <w:sz w:val="18"/>
+          <w:szCs w:val="18"/>
+        </w:rPr>
+      </w:pPr>
+      <w:r>
+        <w:rPr>
+          <w:rtl w:val="0"/>
+        </w:rPr>
+      </w:r>
+    </w:p>
+    <w:p>
+      <w:pPr>
+        <w:rPr/>
+      </w:pPr>
+      <w:r>
+        <w:rPr>
+          <w:rtl w:val="0"/>
+        </w:rPr>
+      </w:r>
+    </w:p>
+    <w:p>
+      <w:pPr>
+        <w:pStyle w:val="Heading3"/>
+        <w:keepNext w:val="0"/>
+        <w:keepLines w:val="0"/>
+        <w:spacing w:before="280" w:line="259" w:lineRule="auto"/>
+        <w:rPr>
+          <w:b w:val="1"/>
+        </w:rPr>
+      </w:pPr>
+      <w:bookmarkStart w:colFirst="0" w:colLast="0" w:name="_heading=h.tfqdkekvqgr1" w:id="128"/>
+      <w:bookmarkEnd w:id="128"/>
+      <w:r>
+        <w:rPr>
+          <w:rtl w:val="0"/>
+        </w:rPr>
+      </w:r>
+    </w:p>
+    <w:p>
+      <w:pPr>
+        <w:rPr/>
+      </w:pPr>
+      <w:r>
+        <w:rPr>
+          <w:rtl w:val="0"/>
+        </w:rPr>
       </w:r>
     </w:p>
     <w:p>
@@ -12484,8 +13284,8 @@
           <w:b w:val="1"/>
         </w:rPr>
       </w:pPr>
-      <w:bookmarkStart w:colFirst="0" w:colLast="0" w:name="_heading=h.2urusx1wxsl0" w:id="111"/>
-      <w:bookmarkEnd w:id="111"/>
+      <w:bookmarkStart w:colFirst="0" w:colLast="0" w:name="_heading=h.2urusx1wxsl0" w:id="129"/>
+      <w:bookmarkEnd w:id="129"/>
       <w:r>
         <w:rPr>
           <w:b w:val="1"/>
@@ -12616,7 +13416,7 @@
       <w:pPr>
         <w:numPr>
           <w:ilvl w:val="0"/>
-          <w:numId w:val="6"/>
+          <w:numId w:val="5"/>
         </w:numPr>
         <w:spacing w:after="0" w:afterAutospacing="0" w:before="240" w:lineRule="auto"/>
         <w:ind w:left="720" w:hanging="360"/>
@@ -12627,69 +13427,6 @@
         </w:rPr>
         <w:t xml:space="preserve">Summary examples</w:t>
         <w:br w:type="textWrapping"/>
-      </w:r>
-    </w:p>
-    <w:p>
-      <w:pPr>
-        <w:numPr>
-          <w:ilvl w:val="0"/>
-          <w:numId w:val="6"/>
-        </w:numPr>
-        <w:spacing w:after="0" w:afterAutospacing="0" w:before="0" w:beforeAutospacing="0" w:lineRule="auto"/>
-        <w:ind w:left="720" w:hanging="360"/>
-      </w:pPr>
-      <w:r>
-        <w:rPr>
-          <w:rtl w:val="0"/>
-        </w:rPr>
-        <w:t xml:space="preserve">Evaluation (qualitative or quantitative)</w:t>
-        <w:br w:type="textWrapping"/>
-      </w:r>
-    </w:p>
-    <w:p>
-      <w:pPr>
-        <w:numPr>
-          <w:ilvl w:val="0"/>
-          <w:numId w:val="6"/>
-        </w:numPr>
-        <w:spacing w:after="240" w:before="0" w:beforeAutospacing="0" w:lineRule="auto"/>
-        <w:ind w:left="720" w:hanging="360"/>
-      </w:pPr>
-      <w:r>
-        <w:rPr>
-          <w:rtl w:val="0"/>
-        </w:rPr>
-        <w:t xml:space="preserve">Observations</w:t>
-        <w:br w:type="textWrapping"/>
-      </w:r>
-    </w:p>
-    <w:p>
-      <w:pPr>
-        <w:spacing w:after="240" w:before="240" w:lineRule="auto"/>
-        <w:ind w:left="0" w:firstLine="0"/>
-        <w:rPr/>
-      </w:pPr>
-      <w:r>
-        <w:rPr>
-          <w:rtl w:val="0"/>
-        </w:rPr>
-      </w:r>
-    </w:p>
-    <w:p>
-      <w:pPr>
-        <w:pStyle w:val="Heading1"/>
-        <w:keepNext w:val="0"/>
-        <w:keepLines w:val="0"/>
-        <w:spacing w:before="280" w:line="259" w:lineRule="auto"/>
-        <w:rPr/>
-      </w:pPr>
-      <w:bookmarkStart w:colFirst="0" w:colLast="0" w:name="_heading=h.4meov5gce2ea" w:id="112"/>
-      <w:bookmarkEnd w:id="112"/>
-      <w:r>
-        <w:rPr>
-          <w:rtl w:val="0"/>
-        </w:rPr>
-        <w:t xml:space="preserve">Challenges and Solutions</w:t>
       </w:r>
     </w:p>
     <w:p>
@@ -12698,14 +13435,15 @@
           <w:ilvl w:val="0"/>
           <w:numId w:val="5"/>
         </w:numPr>
-        <w:spacing w:after="0" w:afterAutospacing="0" w:before="240" w:lineRule="auto"/>
+        <w:spacing w:after="0" w:afterAutospacing="0" w:before="0" w:beforeAutospacing="0" w:lineRule="auto"/>
         <w:ind w:left="720" w:hanging="360"/>
       </w:pPr>
       <w:r>
         <w:rPr>
           <w:rtl w:val="0"/>
         </w:rPr>
-        <w:t xml:space="preserve">Technical, data-related, and methodological challenges</w:t>
+        <w:t xml:space="preserve">Evaluation (qualitative or quantitative)</w:t>
+        <w:br w:type="textWrapping"/>
       </w:r>
     </w:p>
     <w:p>
@@ -12721,7 +13459,20 @@
         <w:rPr>
           <w:rtl w:val="0"/>
         </w:rPr>
-        <w:t xml:space="preserve">How each was addressed</w:t>
+        <w:t xml:space="preserve">Observations</w:t>
+        <w:br w:type="textWrapping"/>
+      </w:r>
+    </w:p>
+    <w:p>
+      <w:pPr>
+        <w:spacing w:after="240" w:before="240" w:lineRule="auto"/>
+        <w:ind w:left="0" w:firstLine="0"/>
+        <w:rPr/>
+      </w:pPr>
+      <w:r>
+        <w:rPr>
+          <w:rtl w:val="0"/>
+        </w:rPr>
         <w:br w:type="textWrapping"/>
       </w:r>
     </w:p>
@@ -12733,13 +13484,186 @@
         <w:spacing w:before="280" w:line="259" w:lineRule="auto"/>
         <w:rPr/>
       </w:pPr>
-      <w:bookmarkStart w:colFirst="0" w:colLast="0" w:name="_heading=h.t753oifbm5ds" w:id="113"/>
-      <w:bookmarkEnd w:id="113"/>
+      <w:bookmarkStart w:colFirst="0" w:colLast="0" w:name="_heading=h.t753oifbm5ds" w:id="130"/>
+      <w:bookmarkEnd w:id="130"/>
       <w:r>
         <w:rPr>
           <w:rtl w:val="0"/>
         </w:rPr>
         <w:t xml:space="preserve">Conclusion</w:t>
+      </w:r>
+    </w:p>
+    <w:p>
+      <w:pPr>
+        <w:numPr>
+          <w:ilvl w:val="0"/>
+          <w:numId w:val="7"/>
+        </w:numPr>
+        <w:spacing w:after="0" w:afterAutospacing="0" w:before="240" w:lineRule="auto"/>
+        <w:ind w:left="720" w:hanging="360"/>
+      </w:pPr>
+      <w:r>
+        <w:rPr>
+          <w:rtl w:val="0"/>
+        </w:rPr>
+        <w:t xml:space="preserve">Improvements based on findings</w:t>
+      </w:r>
+    </w:p>
+    <w:p>
+      <w:pPr>
+        <w:numPr>
+          <w:ilvl w:val="0"/>
+          <w:numId w:val="7"/>
+        </w:numPr>
+        <w:spacing w:after="0" w:afterAutospacing="0" w:before="0" w:beforeAutospacing="0" w:lineRule="auto"/>
+        <w:ind w:left="720" w:hanging="360"/>
+      </w:pPr>
+      <w:r>
+        <w:rPr>
+          <w:rtl w:val="0"/>
+        </w:rPr>
+        <w:t xml:space="preserve">Summary of key results</w:t>
+      </w:r>
+    </w:p>
+    <w:p>
+      <w:pPr>
+        <w:numPr>
+          <w:ilvl w:val="0"/>
+          <w:numId w:val="7"/>
+        </w:numPr>
+        <w:spacing w:after="0" w:afterAutospacing="0" w:before="0" w:beforeAutospacing="0" w:lineRule="auto"/>
+        <w:ind w:left="720" w:hanging="360"/>
+      </w:pPr>
+      <w:r>
+        <w:rPr>
+          <w:rtl w:val="0"/>
+        </w:rPr>
+        <w:t xml:space="preserve">Reflection on project success and limitations</w:t>
+      </w:r>
+    </w:p>
+    <w:p>
+      <w:pPr>
+        <w:numPr>
+          <w:ilvl w:val="0"/>
+          <w:numId w:val="7"/>
+        </w:numPr>
+        <w:spacing w:after="240" w:before="0" w:beforeAutospacing="0" w:lineRule="auto"/>
+        <w:ind w:left="720" w:hanging="360"/>
+      </w:pPr>
+      <w:r>
+        <w:rPr>
+          <w:rtl w:val="0"/>
+        </w:rPr>
+        <w:t xml:space="preserve">Final thoughts</w:t>
+        <w:br w:type="textWrapping"/>
+      </w:r>
+    </w:p>
+    <w:p>
+      <w:pPr>
+        <w:ind w:left="720" w:firstLine="0"/>
+        <w:rPr/>
+      </w:pPr>
+      <w:r>
+        <w:rPr>
+          <w:rtl w:val="0"/>
+        </w:rPr>
+      </w:r>
+    </w:p>
+    <w:p>
+      <w:pPr>
+        <w:pStyle w:val="Heading1"/>
+        <w:rPr/>
+      </w:pPr>
+      <w:bookmarkStart w:colFirst="0" w:colLast="0" w:name="_heading=h.2oqjg8w49bbw" w:id="131"/>
+      <w:bookmarkEnd w:id="131"/>
+      <w:r>
+        <w:rPr>
+          <w:rtl w:val="0"/>
+        </w:rPr>
+      </w:r>
+    </w:p>
+    <w:p>
+      <w:pPr>
+        <w:rPr/>
+      </w:pPr>
+      <w:r>
+        <w:rPr>
+          <w:rtl w:val="0"/>
+        </w:rPr>
+      </w:r>
+    </w:p>
+    <w:p>
+      <w:pPr>
+        <w:rPr/>
+      </w:pPr>
+      <w:r>
+        <w:rPr>
+          <w:rtl w:val="0"/>
+        </w:rPr>
+      </w:r>
+    </w:p>
+    <w:p>
+      <w:pPr>
+        <w:rPr/>
+      </w:pPr>
+      <w:r>
+        <w:rPr>
+          <w:rtl w:val="0"/>
+        </w:rPr>
+      </w:r>
+    </w:p>
+    <w:p>
+      <w:pPr>
+        <w:pStyle w:val="Heading1"/>
+        <w:rPr/>
+      </w:pPr>
+      <w:bookmarkStart w:colFirst="0" w:colLast="0" w:name="_heading=h.hy9yeg7pgzvp" w:id="132"/>
+      <w:bookmarkEnd w:id="132"/>
+      <w:r>
+        <w:rPr>
+          <w:rtl w:val="0"/>
+        </w:rPr>
+      </w:r>
+    </w:p>
+    <w:p>
+      <w:pPr>
+        <w:pStyle w:val="Heading1"/>
+        <w:rPr/>
+      </w:pPr>
+      <w:bookmarkStart w:colFirst="0" w:colLast="0" w:name="_heading=h.rt5yzsssybk9" w:id="133"/>
+      <w:bookmarkEnd w:id="133"/>
+      <w:r>
+        <w:rPr>
+          <w:rtl w:val="0"/>
+        </w:rPr>
+      </w:r>
+    </w:p>
+    <w:p>
+      <w:pPr>
+        <w:pStyle w:val="Heading1"/>
+        <w:rPr/>
+      </w:pPr>
+      <w:bookmarkStart w:colFirst="0" w:colLast="0" w:name="_heading=h.v4ym4uc1nj9b" w:id="134"/>
+      <w:bookmarkEnd w:id="134"/>
+      <w:r>
+        <w:rPr>
+          <w:rtl w:val="0"/>
+        </w:rPr>
+        <w:t xml:space="preserve">References</w:t>
+      </w:r>
+    </w:p>
+    <w:p>
+      <w:pPr>
+        <w:ind w:left="720" w:firstLine="0"/>
+        <w:rPr>
+          <w:sz w:val="20"/>
+          <w:szCs w:val="20"/>
+        </w:rPr>
+      </w:pPr>
+      <w:r>
+        <w:rPr>
+          <w:rtl w:val="0"/>
+        </w:rPr>
       </w:r>
     </w:p>
     <w:p>
@@ -12748,179 +13672,6 @@
           <w:ilvl w:val="0"/>
           <w:numId w:val="8"/>
         </w:numPr>
-        <w:spacing w:after="0" w:afterAutospacing="0" w:before="240" w:lineRule="auto"/>
-        <w:ind w:left="720" w:hanging="360"/>
-      </w:pPr>
-      <w:r>
-        <w:rPr>
-          <w:rtl w:val="0"/>
-        </w:rPr>
-        <w:t xml:space="preserve">Improvements based on findings</w:t>
-      </w:r>
-    </w:p>
-    <w:p>
-      <w:pPr>
-        <w:numPr>
-          <w:ilvl w:val="0"/>
-          <w:numId w:val="8"/>
-        </w:numPr>
-        <w:spacing w:after="0" w:afterAutospacing="0" w:before="0" w:beforeAutospacing="0" w:lineRule="auto"/>
-        <w:ind w:left="720" w:hanging="360"/>
-      </w:pPr>
-      <w:r>
-        <w:rPr>
-          <w:rtl w:val="0"/>
-        </w:rPr>
-        <w:t xml:space="preserve">Summary of key results</w:t>
-      </w:r>
-    </w:p>
-    <w:p>
-      <w:pPr>
-        <w:numPr>
-          <w:ilvl w:val="0"/>
-          <w:numId w:val="8"/>
-        </w:numPr>
-        <w:spacing w:after="0" w:afterAutospacing="0" w:before="0" w:beforeAutospacing="0" w:lineRule="auto"/>
-        <w:ind w:left="720" w:hanging="360"/>
-      </w:pPr>
-      <w:r>
-        <w:rPr>
-          <w:rtl w:val="0"/>
-        </w:rPr>
-        <w:t xml:space="preserve">Reflection on project success and limitations</w:t>
-      </w:r>
-    </w:p>
-    <w:p>
-      <w:pPr>
-        <w:numPr>
-          <w:ilvl w:val="0"/>
-          <w:numId w:val="8"/>
-        </w:numPr>
-        <w:spacing w:after="240" w:before="0" w:beforeAutospacing="0" w:lineRule="auto"/>
-        <w:ind w:left="720" w:hanging="360"/>
-      </w:pPr>
-      <w:r>
-        <w:rPr>
-          <w:rtl w:val="0"/>
-        </w:rPr>
-        <w:t xml:space="preserve">Final thoughts</w:t>
-        <w:br w:type="textWrapping"/>
-      </w:r>
-    </w:p>
-    <w:p>
-      <w:pPr>
-        <w:ind w:left="720" w:firstLine="0"/>
-        <w:rPr/>
-      </w:pPr>
-      <w:r>
-        <w:rPr>
-          <w:rtl w:val="0"/>
-        </w:rPr>
-      </w:r>
-    </w:p>
-    <w:p>
-      <w:pPr>
-        <w:pStyle w:val="Heading1"/>
-        <w:rPr/>
-      </w:pPr>
-      <w:bookmarkStart w:colFirst="0" w:colLast="0" w:name="_heading=h.2oqjg8w49bbw" w:id="114"/>
-      <w:bookmarkEnd w:id="114"/>
-      <w:r>
-        <w:rPr>
-          <w:rtl w:val="0"/>
-        </w:rPr>
-      </w:r>
-    </w:p>
-    <w:p>
-      <w:pPr>
-        <w:rPr/>
-      </w:pPr>
-      <w:r>
-        <w:rPr>
-          <w:rtl w:val="0"/>
-        </w:rPr>
-      </w:r>
-    </w:p>
-    <w:p>
-      <w:pPr>
-        <w:rPr/>
-      </w:pPr>
-      <w:r>
-        <w:rPr>
-          <w:rtl w:val="0"/>
-        </w:rPr>
-      </w:r>
-    </w:p>
-    <w:p>
-      <w:pPr>
-        <w:rPr/>
-      </w:pPr>
-      <w:r>
-        <w:rPr>
-          <w:rtl w:val="0"/>
-        </w:rPr>
-      </w:r>
-    </w:p>
-    <w:p>
-      <w:pPr>
-        <w:pStyle w:val="Heading1"/>
-        <w:rPr/>
-      </w:pPr>
-      <w:bookmarkStart w:colFirst="0" w:colLast="0" w:name="_heading=h.hy9yeg7pgzvp" w:id="115"/>
-      <w:bookmarkEnd w:id="115"/>
-      <w:r>
-        <w:rPr>
-          <w:rtl w:val="0"/>
-        </w:rPr>
-      </w:r>
-    </w:p>
-    <w:p>
-      <w:pPr>
-        <w:pStyle w:val="Heading1"/>
-        <w:rPr/>
-      </w:pPr>
-      <w:bookmarkStart w:colFirst="0" w:colLast="0" w:name="_heading=h.rt5yzsssybk9" w:id="116"/>
-      <w:bookmarkEnd w:id="116"/>
-      <w:r>
-        <w:rPr>
-          <w:rtl w:val="0"/>
-        </w:rPr>
-      </w:r>
-    </w:p>
-    <w:p>
-      <w:pPr>
-        <w:pStyle w:val="Heading1"/>
-        <w:rPr/>
-      </w:pPr>
-      <w:bookmarkStart w:colFirst="0" w:colLast="0" w:name="_heading=h.v4ym4uc1nj9b" w:id="117"/>
-      <w:bookmarkEnd w:id="117"/>
-      <w:r>
-        <w:rPr>
-          <w:rtl w:val="0"/>
-        </w:rPr>
-        <w:t xml:space="preserve">References</w:t>
-      </w:r>
-    </w:p>
-    <w:p>
-      <w:pPr>
-        <w:ind w:left="720" w:firstLine="0"/>
-        <w:rPr>
-          <w:sz w:val="20"/>
-          <w:szCs w:val="20"/>
-        </w:rPr>
-      </w:pPr>
-      <w:r>
-        <w:rPr>
-          <w:rtl w:val="0"/>
-        </w:rPr>
-      </w:r>
-    </w:p>
-    <w:p>
-      <w:pPr>
-        <w:numPr>
-          <w:ilvl w:val="0"/>
-          <w:numId w:val="9"/>
-        </w:numPr>
         <w:spacing w:after="0" w:afterAutospacing="0"/>
         <w:ind w:left="720" w:hanging="360"/>
         <w:rPr>
@@ -12936,325 +13687,6 @@
           <w:rtl w:val="0"/>
         </w:rPr>
         <w:t xml:space="preserve">A Collaborative Research Study (2021) Support Transformation 2021: ServiceXRG. Available at:</w:t>
-      </w:r>
-      <w:hyperlink r:id="rId28">
-        <w:r>
-          <w:rPr>
-            <w:sz w:val="20"/>
-            <w:szCs w:val="20"/>
-            <w:rtl w:val="0"/>
-          </w:rPr>
-          <w:t xml:space="preserve"> </w:t>
-        </w:r>
-      </w:hyperlink>
-      <w:hyperlink r:id="rId29">
-        <w:r>
-          <w:rPr>
-            <w:color w:val="1155cc"/>
-            <w:sz w:val="20"/>
-            <w:szCs w:val="20"/>
-            <w:u w:val="single"/>
-            <w:rtl w:val="0"/>
-          </w:rPr>
-          <w:t xml:space="preserve">https://f.hubspotusercontent10.net/hubfs/7830314/SupportTransformation%202021_ServiceXRG.pdf</w:t>
-        </w:r>
-      </w:hyperlink>
-      <w:r>
-        <w:rPr>
-          <w:sz w:val="20"/>
-          <w:szCs w:val="20"/>
-          <w:rtl w:val="0"/>
-        </w:rPr>
-        <w:t xml:space="preserve"> (Accessed: </w:t>
-      </w:r>
-      <w:r>
-        <w:rPr>
-          <w:color w:val="3d3f42"/>
-          <w:sz w:val="20"/>
-          <w:szCs w:val="20"/>
-          <w:rtl w:val="0"/>
-        </w:rPr>
-        <w:t xml:space="preserve">13 May 2025)</w:t>
-      </w:r>
-      <w:r>
-        <w:rPr>
-          <w:sz w:val="20"/>
-          <w:szCs w:val="20"/>
-          <w:rtl w:val="0"/>
-        </w:rPr>
-        <w:t xml:space="preserve">.</w:t>
-      </w:r>
-    </w:p>
-    <w:p>
-      <w:pPr>
-        <w:numPr>
-          <w:ilvl w:val="0"/>
-          <w:numId w:val="9"/>
-        </w:numPr>
-        <w:spacing w:after="0" w:afterAutospacing="0"/>
-        <w:ind w:left="720" w:hanging="360"/>
-        <w:rPr>
-          <w:sz w:val="20"/>
-          <w:szCs w:val="20"/>
-        </w:rPr>
-      </w:pPr>
-      <w:r>
-        <w:rPr>
-          <w:sz w:val="20"/>
-          <w:szCs w:val="20"/>
-          <w:rtl w:val="0"/>
-        </w:rPr>
-        <w:t xml:space="preserve">Agrawal, T. (2020) Hyperparameter Optimization in Machine Learning: Make Your Machine Learning and Deep Learning Models More Efficient. 1st edn. New York: Apress.</w:t>
-      </w:r>
-    </w:p>
-    <w:p>
-      <w:pPr>
-        <w:numPr>
-          <w:ilvl w:val="0"/>
-          <w:numId w:val="9"/>
-        </w:numPr>
-        <w:spacing w:after="0" w:afterAutospacing="0"/>
-        <w:ind w:left="720" w:hanging="360"/>
-        <w:rPr>
-          <w:sz w:val="20"/>
-          <w:szCs w:val="20"/>
-        </w:rPr>
-      </w:pPr>
-      <w:r>
-        <w:rPr>
-          <w:sz w:val="20"/>
-          <w:szCs w:val="20"/>
-          <w:rtl w:val="0"/>
-        </w:rPr>
-        <w:t xml:space="preserve">Bhargav Srinivasa-Desikan (2018) Natural Language Processing and Computational Linguistics : A Practical Guide to Text Analysis with Python, Gensim, SpaCy, and Keras. Birmingham, UK: Packt Publishing. Available at: https://research.ebsco.com/linkprocessor/plink?id=a6c95e9a-7760-30c7-98f2-096e5a66549c (Accessed: 17 May 2025).</w:t>
-      </w:r>
-    </w:p>
-    <w:p>
-      <w:pPr>
-        <w:numPr>
-          <w:ilvl w:val="0"/>
-          <w:numId w:val="9"/>
-        </w:numPr>
-        <w:spacing w:after="0" w:afterAutospacing="0" w:before="0" w:beforeAutospacing="0" w:lineRule="auto"/>
-        <w:ind w:left="720" w:right="600" w:hanging="360"/>
-        <w:rPr>
-          <w:sz w:val="20"/>
-          <w:szCs w:val="20"/>
-        </w:rPr>
-      </w:pPr>
-      <w:r>
-        <w:rPr>
-          <w:sz w:val="20"/>
-          <w:szCs w:val="20"/>
-          <w:rtl w:val="0"/>
-        </w:rPr>
-        <w:t xml:space="preserve">Brownlee, J. (2020) </w:t>
-      </w:r>
-      <w:r>
-        <w:rPr>
-          <w:i w:val="1"/>
-          <w:sz w:val="20"/>
-          <w:szCs w:val="20"/>
-          <w:rtl w:val="0"/>
-        </w:rPr>
-        <w:t xml:space="preserve">Data Preparation for Machine Learning: Data Cleaning, Feature Selection, and Data Transforms in Python</w:t>
-      </w:r>
-      <w:r>
-        <w:rPr>
-          <w:sz w:val="20"/>
-          <w:szCs w:val="20"/>
-          <w:rtl w:val="0"/>
-        </w:rPr>
-        <w:t xml:space="preserve">. Machine Learning Mastery.</w:t>
-      </w:r>
-    </w:p>
-    <w:p>
-      <w:pPr>
-        <w:numPr>
-          <w:ilvl w:val="0"/>
-          <w:numId w:val="9"/>
-        </w:numPr>
-        <w:spacing w:after="0" w:afterAutospacing="0" w:before="0" w:beforeAutospacing="0" w:lineRule="auto"/>
-        <w:ind w:left="720" w:right="600" w:hanging="360"/>
-        <w:rPr>
-          <w:sz w:val="20"/>
-          <w:szCs w:val="20"/>
-        </w:rPr>
-      </w:pPr>
-      <w:r>
-        <w:rPr>
-          <w:sz w:val="20"/>
-          <w:szCs w:val="20"/>
-          <w:rtl w:val="0"/>
-        </w:rPr>
-        <w:t xml:space="preserve">Brownlee, J. (2021). SMOTE oversampling for imbalanced classification. Machine Learning Mastery. Available at: </w:t>
-      </w:r>
-      <w:hyperlink r:id="rId30">
-        <w:r>
-          <w:rPr>
-            <w:color w:val="1155cc"/>
-            <w:sz w:val="20"/>
-            <w:szCs w:val="20"/>
-            <w:u w:val="single"/>
-            <w:rtl w:val="0"/>
-          </w:rPr>
-          <w:t xml:space="preserve">https://machinelearningmastery.com/smote-oversampling-for-imbalanced-classification/</w:t>
-        </w:r>
-      </w:hyperlink>
-      <w:r>
-        <w:rPr>
-          <w:sz w:val="20"/>
-          <w:szCs w:val="20"/>
-          <w:rtl w:val="0"/>
-        </w:rPr>
-        <w:t xml:space="preserve"> (Accessed: 17 May 2025). </w:t>
-      </w:r>
-    </w:p>
-    <w:p>
-      <w:pPr>
-        <w:numPr>
-          <w:ilvl w:val="0"/>
-          <w:numId w:val="9"/>
-        </w:numPr>
-        <w:spacing w:after="0" w:afterAutospacing="0" w:lineRule="auto"/>
-        <w:ind w:left="720" w:hanging="360"/>
-        <w:rPr>
-          <w:color w:val="3d3f42"/>
-          <w:sz w:val="20"/>
-          <w:szCs w:val="20"/>
-        </w:rPr>
-      </w:pPr>
-      <w:r>
-        <w:rPr>
-          <w:color w:val="3d3f42"/>
-          <w:sz w:val="20"/>
-          <w:szCs w:val="20"/>
-          <w:rtl w:val="0"/>
-        </w:rPr>
-        <w:t xml:space="preserve">Bueck, T. (2024). Customer Support Emails - Ticket System - Helpdesk [Dataset]. </w:t>
-      </w:r>
-      <w:r>
-        <w:rPr>
-          <w:sz w:val="20"/>
-          <w:szCs w:val="20"/>
-          <w:rtl w:val="0"/>
-        </w:rPr>
-        <w:t xml:space="preserve">Available at: </w:t>
-      </w:r>
-      <w:hyperlink r:id="rId31">
-        <w:r>
-          <w:rPr>
-            <w:color w:val="1155cc"/>
-            <w:sz w:val="20"/>
-            <w:szCs w:val="20"/>
-            <w:u w:val="single"/>
-            <w:rtl w:val="0"/>
-          </w:rPr>
-          <w:t xml:space="preserve">https://www.kaggle.com/datasets/tobiasbueck/multilingual-customer-support-tickets</w:t>
-        </w:r>
-      </w:hyperlink>
-      <w:r>
-        <w:rPr>
-          <w:sz w:val="20"/>
-          <w:szCs w:val="20"/>
-          <w:rtl w:val="0"/>
-        </w:rPr>
-        <w:t xml:space="preserve"> </w:t>
-      </w:r>
-      <w:r>
-        <w:rPr>
-          <w:color w:val="3d3f42"/>
-          <w:sz w:val="20"/>
-          <w:szCs w:val="20"/>
-          <w:rtl w:val="0"/>
-        </w:rPr>
-        <w:t xml:space="preserve">(Accessed: 13 May 2025). </w:t>
-      </w:r>
-      <w:r>
-        <w:rPr>
-          <w:sz w:val="20"/>
-          <w:szCs w:val="20"/>
-          <w:rtl w:val="0"/>
-        </w:rPr>
-        <w:t xml:space="preserve">Licensed under: Creative Commons Attribution 4.0 </w:t>
-      </w:r>
-    </w:p>
-    <w:p>
-      <w:pPr>
-        <w:numPr>
-          <w:ilvl w:val="0"/>
-          <w:numId w:val="9"/>
-        </w:numPr>
-        <w:spacing w:after="0" w:afterAutospacing="0" w:before="0" w:beforeAutospacing="0" w:lineRule="auto"/>
-        <w:ind w:left="720" w:right="600" w:hanging="360"/>
-        <w:rPr>
-          <w:sz w:val="20"/>
-          <w:szCs w:val="20"/>
-        </w:rPr>
-      </w:pPr>
-      <w:r>
-        <w:rPr>
-          <w:sz w:val="20"/>
-          <w:szCs w:val="20"/>
-          <w:rtl w:val="0"/>
-        </w:rPr>
-        <w:t xml:space="preserve">Chopra, D., Joshi, N. and Mathur, I., 2016. </w:t>
-      </w:r>
-      <w:r>
-        <w:rPr>
-          <w:i w:val="1"/>
-          <w:sz w:val="20"/>
-          <w:szCs w:val="20"/>
-          <w:rtl w:val="0"/>
-        </w:rPr>
-        <w:t xml:space="preserve">Mastering Natural Language Processing with Python</w:t>
-      </w:r>
-      <w:r>
-        <w:rPr>
-          <w:sz w:val="20"/>
-          <w:szCs w:val="20"/>
-          <w:rtl w:val="0"/>
-        </w:rPr>
-        <w:t xml:space="preserve">. Birmingham: Packt Publishing.</w:t>
-      </w:r>
-    </w:p>
-    <w:p>
-      <w:pPr>
-        <w:numPr>
-          <w:ilvl w:val="0"/>
-          <w:numId w:val="9"/>
-        </w:numPr>
-        <w:spacing w:after="0" w:afterAutospacing="0"/>
-        <w:ind w:left="720" w:hanging="360"/>
-        <w:rPr>
-          <w:sz w:val="20"/>
-          <w:szCs w:val="20"/>
-        </w:rPr>
-      </w:pPr>
-      <w:r>
-        <w:rPr>
-          <w:sz w:val="20"/>
-          <w:szCs w:val="20"/>
-          <w:rtl w:val="0"/>
-        </w:rPr>
-        <w:t xml:space="preserve">European Commission. (2019). </w:t>
-      </w:r>
-      <w:r>
-        <w:rPr>
-          <w:i w:val="1"/>
-          <w:sz w:val="20"/>
-          <w:szCs w:val="20"/>
-          <w:rtl w:val="0"/>
-        </w:rPr>
-        <w:t xml:space="preserve">Ethics guidelines for trustworthy AI</w:t>
-      </w:r>
-      <w:r>
-        <w:rPr>
-          <w:sz w:val="20"/>
-          <w:szCs w:val="20"/>
-          <w:rtl w:val="0"/>
-        </w:rPr>
-        <w:t xml:space="preserve">. High-Level Expert Group on Artificial Intelligence. Available at:</w:t>
       </w:r>
       <w:hyperlink r:id="rId32">
         <w:r>
@@ -13275,7 +13707,7 @@
             <w:u w:val="single"/>
             <w:rtl w:val="0"/>
           </w:rPr>
-          <w:t xml:space="preserve">https://ec.europa.eu/newsroom/dae/document.cfm?doc_id=60419</w:t>
+          <w:t xml:space="preserve">https://f.hubspotusercontent10.net/hubfs/7830314/SupportTransformation%202021_ServiceXRG.pdf</w:t>
         </w:r>
       </w:hyperlink>
       <w:r>
@@ -13284,14 +13716,31 @@
           <w:szCs w:val="20"/>
           <w:rtl w:val="0"/>
         </w:rPr>
-        <w:t xml:space="preserve"> (Accessed: 15 May 2025).</w:t>
+        <w:t xml:space="preserve"> (Accessed: </w:t>
+      </w:r>
+      <w:r>
+        <w:rPr>
+          <w:color w:val="3d3f42"/>
+          <w:sz w:val="20"/>
+          <w:szCs w:val="20"/>
+          <w:rtl w:val="0"/>
+        </w:rPr>
+        <w:t xml:space="preserve">13 May 2025)</w:t>
+      </w:r>
+      <w:r>
+        <w:rPr>
+          <w:sz w:val="20"/>
+          <w:szCs w:val="20"/>
+          <w:rtl w:val="0"/>
+        </w:rPr>
+        <w:t xml:space="preserve">.</w:t>
       </w:r>
     </w:p>
     <w:p>
       <w:pPr>
         <w:numPr>
           <w:ilvl w:val="0"/>
-          <w:numId w:val="9"/>
+          <w:numId w:val="8"/>
         </w:numPr>
         <w:spacing w:after="0" w:afterAutospacing="0"/>
         <w:ind w:left="720" w:hanging="360"/>
@@ -13306,7 +13755,51 @@
           <w:szCs w:val="20"/>
           <w:rtl w:val="0"/>
         </w:rPr>
-        <w:t xml:space="preserve">Ilemobayo, J.A., Durodola, O.I., Adewumi, T.O. and Awotunde, O.J. (2024). </w:t>
+        <w:t xml:space="preserve">Agrawal, T. (2020) Hyperparameter Optimization in Machine Learning: Make Your Machine Learning and Deep Learning Models More Efficient. 1st edn. New York: Apress.</w:t>
+      </w:r>
+    </w:p>
+    <w:p>
+      <w:pPr>
+        <w:numPr>
+          <w:ilvl w:val="0"/>
+          <w:numId w:val="8"/>
+        </w:numPr>
+        <w:spacing w:after="0" w:afterAutospacing="0"/>
+        <w:ind w:left="720" w:hanging="360"/>
+        <w:rPr>
+          <w:sz w:val="20"/>
+          <w:szCs w:val="20"/>
+        </w:rPr>
+      </w:pPr>
+      <w:r>
+        <w:rPr>
+          <w:sz w:val="20"/>
+          <w:szCs w:val="20"/>
+          <w:rtl w:val="0"/>
+        </w:rPr>
+        <w:t xml:space="preserve">Bhargav Srinivasa-Desikan (2018) Natural Language Processing and Computational Linguistics : A Practical Guide to Text Analysis with Python, Gensim, SpaCy, and Keras. Birmingham, UK: Packt Publishing. Available at: https://research.ebsco.com/linkprocessor/plink?id=a6c95e9a-7760-30c7-98f2-096e5a66549c (Accessed: 17 May 2025).</w:t>
+      </w:r>
+    </w:p>
+    <w:p>
+      <w:pPr>
+        <w:numPr>
+          <w:ilvl w:val="0"/>
+          <w:numId w:val="8"/>
+        </w:numPr>
+        <w:spacing w:after="0" w:afterAutospacing="0" w:before="0" w:beforeAutospacing="0" w:lineRule="auto"/>
+        <w:ind w:left="720" w:right="600" w:hanging="360"/>
+        <w:rPr>
+          <w:sz w:val="20"/>
+          <w:szCs w:val="20"/>
+        </w:rPr>
+      </w:pPr>
+      <w:r>
+        <w:rPr>
+          <w:sz w:val="20"/>
+          <w:szCs w:val="20"/>
+          <w:rtl w:val="0"/>
+        </w:rPr>
+        <w:t xml:space="preserve">Brownlee, J. (2020) </w:t>
       </w:r>
       <w:r>
         <w:rPr>
@@ -13315,7 +13808,7 @@
           <w:szCs w:val="20"/>
           <w:rtl w:val="0"/>
         </w:rPr>
-        <w:t xml:space="preserve">Hyperparameter tuning in machine learning: A comprehensive review</w:t>
+        <w:t xml:space="preserve">Data Preparation for Machine Learning: Data Cleaning, Feature Selection, and Data Transforms in Python</w:t>
       </w:r>
       <w:r>
         <w:rPr>
@@ -13323,14 +13816,164 @@
           <w:szCs w:val="20"/>
           <w:rtl w:val="0"/>
         </w:rPr>
-        <w:t xml:space="preserve">. Journal of Engineering Research and Reports, 26(6), pp.388–395.</w:t>
+        <w:t xml:space="preserve">. Machine Learning Mastery.</w:t>
       </w:r>
     </w:p>
     <w:p>
       <w:pPr>
         <w:numPr>
           <w:ilvl w:val="0"/>
-          <w:numId w:val="9"/>
+          <w:numId w:val="8"/>
+        </w:numPr>
+        <w:spacing w:after="0" w:afterAutospacing="0" w:before="0" w:beforeAutospacing="0" w:lineRule="auto"/>
+        <w:ind w:left="720" w:right="600" w:hanging="360"/>
+        <w:rPr>
+          <w:sz w:val="20"/>
+          <w:szCs w:val="20"/>
+        </w:rPr>
+      </w:pPr>
+      <w:r>
+        <w:rPr>
+          <w:sz w:val="20"/>
+          <w:szCs w:val="20"/>
+          <w:rtl w:val="0"/>
+        </w:rPr>
+        <w:t xml:space="preserve">Brownlee, J. (2021). SMOTE oversampling for imbalanced classification. Machine Learning Mastery. Available at: </w:t>
+      </w:r>
+      <w:hyperlink r:id="rId34">
+        <w:r>
+          <w:rPr>
+            <w:color w:val="1155cc"/>
+            <w:sz w:val="20"/>
+            <w:szCs w:val="20"/>
+            <w:u w:val="single"/>
+            <w:rtl w:val="0"/>
+          </w:rPr>
+          <w:t xml:space="preserve">https://machinelearningmastery.com/smote-oversampling-for-imbalanced-classification/</w:t>
+        </w:r>
+      </w:hyperlink>
+      <w:r>
+        <w:rPr>
+          <w:sz w:val="20"/>
+          <w:szCs w:val="20"/>
+          <w:rtl w:val="0"/>
+        </w:rPr>
+        <w:t xml:space="preserve"> (Accessed: 17 May 2025). </w:t>
+      </w:r>
+    </w:p>
+    <w:p>
+      <w:pPr>
+        <w:numPr>
+          <w:ilvl w:val="0"/>
+          <w:numId w:val="8"/>
+        </w:numPr>
+        <w:spacing w:after="0" w:afterAutospacing="0" w:lineRule="auto"/>
+        <w:ind w:left="720" w:hanging="360"/>
+        <w:rPr>
+          <w:color w:val="3d3f42"/>
+          <w:sz w:val="20"/>
+          <w:szCs w:val="20"/>
+        </w:rPr>
+      </w:pPr>
+      <w:r>
+        <w:rPr>
+          <w:color w:val="3d3f42"/>
+          <w:sz w:val="20"/>
+          <w:szCs w:val="20"/>
+          <w:rtl w:val="0"/>
+        </w:rPr>
+        <w:t xml:space="preserve">Bueck, T. (2024). Customer Support Emails - Ticket System - Helpdesk [Dataset]. </w:t>
+      </w:r>
+      <w:r>
+        <w:rPr>
+          <w:sz w:val="20"/>
+          <w:szCs w:val="20"/>
+          <w:rtl w:val="0"/>
+        </w:rPr>
+        <w:t xml:space="preserve">Available at: </w:t>
+      </w:r>
+      <w:hyperlink r:id="rId35">
+        <w:r>
+          <w:rPr>
+            <w:color w:val="1155cc"/>
+            <w:sz w:val="20"/>
+            <w:szCs w:val="20"/>
+            <w:u w:val="single"/>
+            <w:rtl w:val="0"/>
+          </w:rPr>
+          <w:t xml:space="preserve">https://www.kaggle.com/datasets/tobiasbueck/multilingual-customer-support-tickets</w:t>
+        </w:r>
+      </w:hyperlink>
+      <w:r>
+        <w:rPr>
+          <w:sz w:val="20"/>
+          <w:szCs w:val="20"/>
+          <w:rtl w:val="0"/>
+        </w:rPr>
+        <w:t xml:space="preserve"> </w:t>
+      </w:r>
+      <w:r>
+        <w:rPr>
+          <w:color w:val="3d3f42"/>
+          <w:sz w:val="20"/>
+          <w:szCs w:val="20"/>
+          <w:rtl w:val="0"/>
+        </w:rPr>
+        <w:t xml:space="preserve">(Accessed: 13 May 2025). </w:t>
+      </w:r>
+      <w:r>
+        <w:rPr>
+          <w:sz w:val="20"/>
+          <w:szCs w:val="20"/>
+          <w:rtl w:val="0"/>
+        </w:rPr>
+        <w:t xml:space="preserve">Licensed under: Creative Commons Attribution 4.0 </w:t>
+      </w:r>
+    </w:p>
+    <w:p>
+      <w:pPr>
+        <w:numPr>
+          <w:ilvl w:val="0"/>
+          <w:numId w:val="8"/>
+        </w:numPr>
+        <w:spacing w:after="0" w:afterAutospacing="0" w:before="0" w:beforeAutospacing="0" w:lineRule="auto"/>
+        <w:ind w:left="720" w:right="600" w:hanging="360"/>
+        <w:rPr>
+          <w:sz w:val="20"/>
+          <w:szCs w:val="20"/>
+        </w:rPr>
+      </w:pPr>
+      <w:r>
+        <w:rPr>
+          <w:sz w:val="20"/>
+          <w:szCs w:val="20"/>
+          <w:rtl w:val="0"/>
+        </w:rPr>
+        <w:t xml:space="preserve">Chopra, D., Joshi, N. and Mathur, I., 2016. </w:t>
+      </w:r>
+      <w:r>
+        <w:rPr>
+          <w:i w:val="1"/>
+          <w:sz w:val="20"/>
+          <w:szCs w:val="20"/>
+          <w:rtl w:val="0"/>
+        </w:rPr>
+        <w:t xml:space="preserve">Mastering Natural Language Processing with Python</w:t>
+      </w:r>
+      <w:r>
+        <w:rPr>
+          <w:sz w:val="20"/>
+          <w:szCs w:val="20"/>
+          <w:rtl w:val="0"/>
+        </w:rPr>
+        <w:t xml:space="preserve">. Birmingham: Packt Publishing.</w:t>
+      </w:r>
+    </w:p>
+    <w:p>
+      <w:pPr>
+        <w:numPr>
+          <w:ilvl w:val="0"/>
+          <w:numId w:val="8"/>
         </w:numPr>
         <w:spacing w:after="0" w:afterAutospacing="0"/>
         <w:ind w:left="720" w:hanging="360"/>
@@ -13345,95 +13988,7 @@
           <w:szCs w:val="20"/>
           <w:rtl w:val="0"/>
         </w:rPr>
-        <w:t xml:space="preserve">Meenu Bhagat and Dr. Brijesh Bakariya (2025) ‘A Comprehensive Review of Cross-Validation Techniques in Machine Learning’, International Journal on Science and Technology, 16. doi:10.71097/ijsat.v16.i1.1305.</w:t>
-      </w:r>
-    </w:p>
-    <w:p>
-      <w:pPr>
-        <w:numPr>
-          <w:ilvl w:val="0"/>
-          <w:numId w:val="9"/>
-        </w:numPr>
-        <w:spacing w:after="0" w:afterAutospacing="0"/>
-        <w:ind w:left="720" w:hanging="360"/>
-        <w:rPr>
-          <w:sz w:val="20"/>
-          <w:szCs w:val="20"/>
-        </w:rPr>
-      </w:pPr>
-      <w:r>
-        <w:rPr>
-          <w:sz w:val="20"/>
-          <w:szCs w:val="20"/>
-          <w:rtl w:val="0"/>
-        </w:rPr>
-        <w:t xml:space="preserve">Mohammadreza Heydarian, Thomas E. Doyle and Reza Samavi (2022) ‘MLCM: Multi-Label Confusion Matrix’, IEEE Access, 10, pp. 19083–19095. doi:10.1109/ACCESS.2022.3151048.</w:t>
-      </w:r>
-    </w:p>
-    <w:p>
-      <w:pPr>
-        <w:numPr>
-          <w:ilvl w:val="0"/>
-          <w:numId w:val="9"/>
-        </w:numPr>
-        <w:spacing w:after="0" w:afterAutospacing="0"/>
-        <w:ind w:left="720" w:hanging="360"/>
-        <w:rPr>
-          <w:sz w:val="20"/>
-          <w:szCs w:val="20"/>
-        </w:rPr>
-      </w:pPr>
-      <w:r>
-        <w:rPr>
-          <w:sz w:val="20"/>
-          <w:szCs w:val="20"/>
-          <w:rtl w:val="0"/>
-        </w:rPr>
-        <w:t xml:space="preserve">Nirant Kasliwal (2018) Natural Language Processing with Python Quick Start Guide : Going From a Python Developer to an Effective Natural Language Processing Engineer. Birmingham: Packt Publishing. Available at: https://research.ebsco.com/linkprocessor/plink?id=c26cdc97-b963-3350-bfd2-f23a7aea9169 (Accessed: 16 May 2025).</w:t>
-      </w:r>
-    </w:p>
-    <w:p>
-      <w:pPr>
-        <w:numPr>
-          <w:ilvl w:val="0"/>
-          <w:numId w:val="9"/>
-        </w:numPr>
-        <w:spacing w:after="0" w:afterAutospacing="0"/>
-        <w:ind w:left="720" w:hanging="360"/>
-        <w:rPr>
-          <w:sz w:val="20"/>
-          <w:szCs w:val="20"/>
-        </w:rPr>
-      </w:pPr>
-      <w:r>
-        <w:rPr>
-          <w:sz w:val="20"/>
-          <w:szCs w:val="20"/>
-          <w:rtl w:val="0"/>
-        </w:rPr>
-        <w:t xml:space="preserve">P K Biju et al. (2018) ‘Multiclass Text Classification and Analytics for Improving Customer Support Response through different Classifiers’, 2018 International Conference on Advances in Computing, Communications and Informatics (ICACCI), pp. 538–542. doi:10.1109/icacci.2018.8554881.</w:t>
-      </w:r>
-    </w:p>
-    <w:p>
-      <w:pPr>
-        <w:numPr>
-          <w:ilvl w:val="0"/>
-          <w:numId w:val="9"/>
-        </w:numPr>
-        <w:spacing w:after="0" w:afterAutospacing="0"/>
-        <w:ind w:left="720" w:hanging="360"/>
-        <w:rPr>
-          <w:sz w:val="20"/>
-          <w:szCs w:val="20"/>
-        </w:rPr>
-      </w:pPr>
-      <w:r>
-        <w:rPr>
-          <w:sz w:val="20"/>
-          <w:szCs w:val="20"/>
-          <w:rtl w:val="0"/>
-        </w:rPr>
-        <w:t xml:space="preserve">Raschka, S. and Mirjalili, V., 2020. </w:t>
+        <w:t xml:space="preserve">European Commission. (2019). </w:t>
       </w:r>
       <w:r>
         <w:rPr>
@@ -13442,7 +13997,7 @@
           <w:szCs w:val="20"/>
           <w:rtl w:val="0"/>
         </w:rPr>
-        <w:t xml:space="preserve">Python machine learning: Machine learning and deep learning with Python, scikit-learn, and TensorFlow 2</w:t>
+        <w:t xml:space="preserve">Ethics guidelines for trustworthy AI</w:t>
       </w:r>
       <w:r>
         <w:rPr>
@@ -13450,48 +14005,9 @@
           <w:szCs w:val="20"/>
           <w:rtl w:val="0"/>
         </w:rPr>
-        <w:t xml:space="preserve">. 3rd ed. Birmingham: Packt Publishing.</w:t>
-      </w:r>
-    </w:p>
-    <w:p>
-      <w:pPr>
-        <w:numPr>
-          <w:ilvl w:val="0"/>
-          <w:numId w:val="9"/>
-        </w:numPr>
-        <w:spacing w:after="0" w:afterAutospacing="0"/>
-        <w:ind w:left="720" w:hanging="360"/>
-        <w:rPr>
-          <w:sz w:val="20"/>
-          <w:szCs w:val="20"/>
-        </w:rPr>
-      </w:pPr>
-      <w:r>
-        <w:rPr>
-          <w:sz w:val="20"/>
-          <w:szCs w:val="20"/>
-          <w:rtl w:val="0"/>
-        </w:rPr>
-        <w:t xml:space="preserve">Service Excellence Research Group, LLC. (2025) </w:t>
-      </w:r>
-      <w:r>
-        <w:rPr>
-          <w:i w:val="1"/>
-          <w:sz w:val="20"/>
-          <w:szCs w:val="20"/>
-          <w:rtl w:val="0"/>
-        </w:rPr>
-        <w:t xml:space="preserve">2025 AI for support: Use cases, risks and quick wins</w:t>
-      </w:r>
-      <w:r>
-        <w:rPr>
-          <w:sz w:val="20"/>
-          <w:szCs w:val="20"/>
-          <w:rtl w:val="0"/>
-        </w:rPr>
-        <w:t xml:space="preserve">. Available at:</w:t>
-      </w:r>
-      <w:hyperlink r:id="rId34">
+        <w:t xml:space="preserve">. High-Level Expert Group on Artificial Intelligence. Available at:</w:t>
+      </w:r>
+      <w:hyperlink r:id="rId36">
         <w:r>
           <w:rPr>
             <w:sz w:val="20"/>
@@ -13501,7 +14017,242 @@
           <w:t xml:space="preserve"> </w:t>
         </w:r>
       </w:hyperlink>
-      <w:hyperlink r:id="rId35">
+      <w:hyperlink r:id="rId37">
+        <w:r>
+          <w:rPr>
+            <w:color w:val="1155cc"/>
+            <w:sz w:val="20"/>
+            <w:szCs w:val="20"/>
+            <w:u w:val="single"/>
+            <w:rtl w:val="0"/>
+          </w:rPr>
+          <w:t xml:space="preserve">https://ec.europa.eu/newsroom/dae/document.cfm?doc_id=60419</w:t>
+        </w:r>
+      </w:hyperlink>
+      <w:r>
+        <w:rPr>
+          <w:sz w:val="20"/>
+          <w:szCs w:val="20"/>
+          <w:rtl w:val="0"/>
+        </w:rPr>
+        <w:t xml:space="preserve"> (Accessed: 15 May 2025).</w:t>
+      </w:r>
+    </w:p>
+    <w:p>
+      <w:pPr>
+        <w:numPr>
+          <w:ilvl w:val="0"/>
+          <w:numId w:val="8"/>
+        </w:numPr>
+        <w:spacing w:after="0" w:afterAutospacing="0"/>
+        <w:ind w:left="720" w:hanging="360"/>
+        <w:rPr>
+          <w:sz w:val="20"/>
+          <w:szCs w:val="20"/>
+        </w:rPr>
+      </w:pPr>
+      <w:r>
+        <w:rPr>
+          <w:sz w:val="20"/>
+          <w:szCs w:val="20"/>
+          <w:rtl w:val="0"/>
+        </w:rPr>
+        <w:t xml:space="preserve">Ilemobayo, J.A., Durodola, O.I., Adewumi, T.O. and Awotunde, O.J. (2024). </w:t>
+      </w:r>
+      <w:r>
+        <w:rPr>
+          <w:i w:val="1"/>
+          <w:sz w:val="20"/>
+          <w:szCs w:val="20"/>
+          <w:rtl w:val="0"/>
+        </w:rPr>
+        <w:t xml:space="preserve">Hyperparameter tuning in machine learning: A comprehensive review</w:t>
+      </w:r>
+      <w:r>
+        <w:rPr>
+          <w:sz w:val="20"/>
+          <w:szCs w:val="20"/>
+          <w:rtl w:val="0"/>
+        </w:rPr>
+        <w:t xml:space="preserve">. Journal of Engineering Research and Reports, 26(6), pp.388–395.</w:t>
+      </w:r>
+    </w:p>
+    <w:p>
+      <w:pPr>
+        <w:numPr>
+          <w:ilvl w:val="0"/>
+          <w:numId w:val="8"/>
+        </w:numPr>
+        <w:spacing w:after="0" w:afterAutospacing="0"/>
+        <w:ind w:left="720" w:hanging="360"/>
+        <w:rPr>
+          <w:sz w:val="20"/>
+          <w:szCs w:val="20"/>
+        </w:rPr>
+      </w:pPr>
+      <w:r>
+        <w:rPr>
+          <w:sz w:val="20"/>
+          <w:szCs w:val="20"/>
+          <w:rtl w:val="0"/>
+        </w:rPr>
+        <w:t xml:space="preserve">Meenu Bhagat and Dr. Brijesh Bakariya (2025) ‘A Comprehensive Review of Cross-Validation Techniques in Machine Learning’, International Journal on Science and Technology, 16. doi:10.71097/ijsat.v16.i1.1305.</w:t>
+      </w:r>
+    </w:p>
+    <w:p>
+      <w:pPr>
+        <w:numPr>
+          <w:ilvl w:val="0"/>
+          <w:numId w:val="8"/>
+        </w:numPr>
+        <w:spacing w:after="0" w:afterAutospacing="0"/>
+        <w:ind w:left="720" w:hanging="360"/>
+        <w:rPr>
+          <w:sz w:val="20"/>
+          <w:szCs w:val="20"/>
+        </w:rPr>
+      </w:pPr>
+      <w:r>
+        <w:rPr>
+          <w:sz w:val="20"/>
+          <w:szCs w:val="20"/>
+          <w:rtl w:val="0"/>
+        </w:rPr>
+        <w:t xml:space="preserve">Mohammadreza Heydarian, Thomas E. Doyle and Reza Samavi (2022) ‘MLCM: Multi-Label Confusion Matrix’, IEEE Access, 10, pp. 19083–19095. doi:10.1109/ACCESS.2022.3151048.</w:t>
+      </w:r>
+    </w:p>
+    <w:p>
+      <w:pPr>
+        <w:numPr>
+          <w:ilvl w:val="0"/>
+          <w:numId w:val="8"/>
+        </w:numPr>
+        <w:spacing w:after="0" w:afterAutospacing="0"/>
+        <w:ind w:left="720" w:hanging="360"/>
+        <w:rPr>
+          <w:sz w:val="20"/>
+          <w:szCs w:val="20"/>
+        </w:rPr>
+      </w:pPr>
+      <w:r>
+        <w:rPr>
+          <w:sz w:val="20"/>
+          <w:szCs w:val="20"/>
+          <w:rtl w:val="0"/>
+        </w:rPr>
+        <w:t xml:space="preserve">Nirant Kasliwal (2018) Natural Language Processing with Python Quick Start Guide : Going From a Python Developer to an Effective Natural Language Processing Engineer. Birmingham: Packt Publishing. Available at: https://research.ebsco.com/linkprocessor/plink?id=c26cdc97-b963-3350-bfd2-f23a7aea9169 (Accessed: 16 May 2025).</w:t>
+      </w:r>
+    </w:p>
+    <w:p>
+      <w:pPr>
+        <w:numPr>
+          <w:ilvl w:val="0"/>
+          <w:numId w:val="8"/>
+        </w:numPr>
+        <w:spacing w:after="0" w:afterAutospacing="0"/>
+        <w:ind w:left="720" w:hanging="360"/>
+        <w:rPr>
+          <w:sz w:val="20"/>
+          <w:szCs w:val="20"/>
+        </w:rPr>
+      </w:pPr>
+      <w:r>
+        <w:rPr>
+          <w:sz w:val="20"/>
+          <w:szCs w:val="20"/>
+          <w:rtl w:val="0"/>
+        </w:rPr>
+        <w:t xml:space="preserve">P K Biju et al. (2018) ‘Multiclass Text Classification and Analytics for Improving Customer Support Response through different Classifiers’, 2018 International Conference on Advances in Computing, Communications and Informatics (ICACCI), pp. 538–542. doi:10.1109/icacci.2018.8554881.</w:t>
+      </w:r>
+    </w:p>
+    <w:p>
+      <w:pPr>
+        <w:numPr>
+          <w:ilvl w:val="0"/>
+          <w:numId w:val="8"/>
+        </w:numPr>
+        <w:spacing w:after="0" w:afterAutospacing="0"/>
+        <w:ind w:left="720" w:hanging="360"/>
+        <w:rPr>
+          <w:sz w:val="20"/>
+          <w:szCs w:val="20"/>
+        </w:rPr>
+      </w:pPr>
+      <w:r>
+        <w:rPr>
+          <w:sz w:val="20"/>
+          <w:szCs w:val="20"/>
+          <w:rtl w:val="0"/>
+        </w:rPr>
+        <w:t xml:space="preserve">Raschka, S. and Mirjalili, V., 2020. </w:t>
+      </w:r>
+      <w:r>
+        <w:rPr>
+          <w:i w:val="1"/>
+          <w:sz w:val="20"/>
+          <w:szCs w:val="20"/>
+          <w:rtl w:val="0"/>
+        </w:rPr>
+        <w:t xml:space="preserve">Python machine learning: Machine learning and deep learning with Python, scikit-learn, and TensorFlow 2</w:t>
+      </w:r>
+      <w:r>
+        <w:rPr>
+          <w:sz w:val="20"/>
+          <w:szCs w:val="20"/>
+          <w:rtl w:val="0"/>
+        </w:rPr>
+        <w:t xml:space="preserve">. 3rd ed. Birmingham: Packt Publishing.</w:t>
+      </w:r>
+    </w:p>
+    <w:p>
+      <w:pPr>
+        <w:numPr>
+          <w:ilvl w:val="0"/>
+          <w:numId w:val="8"/>
+        </w:numPr>
+        <w:spacing w:after="0" w:afterAutospacing="0"/>
+        <w:ind w:left="720" w:hanging="360"/>
+        <w:rPr>
+          <w:sz w:val="20"/>
+          <w:szCs w:val="20"/>
+        </w:rPr>
+      </w:pPr>
+      <w:r>
+        <w:rPr>
+          <w:sz w:val="20"/>
+          <w:szCs w:val="20"/>
+          <w:rtl w:val="0"/>
+        </w:rPr>
+        <w:t xml:space="preserve">Service Excellence Research Group, LLC. (2025) </w:t>
+      </w:r>
+      <w:r>
+        <w:rPr>
+          <w:i w:val="1"/>
+          <w:sz w:val="20"/>
+          <w:szCs w:val="20"/>
+          <w:rtl w:val="0"/>
+        </w:rPr>
+        <w:t xml:space="preserve">2025 AI for support: Use cases, risks and quick wins</w:t>
+      </w:r>
+      <w:r>
+        <w:rPr>
+          <w:sz w:val="20"/>
+          <w:szCs w:val="20"/>
+          <w:rtl w:val="0"/>
+        </w:rPr>
+        <w:t xml:space="preserve">. Available at:</w:t>
+      </w:r>
+      <w:hyperlink r:id="rId38">
+        <w:r>
+          <w:rPr>
+            <w:sz w:val="20"/>
+            <w:szCs w:val="20"/>
+            <w:rtl w:val="0"/>
+          </w:rPr>
+          <w:t xml:space="preserve"> </w:t>
+        </w:r>
+      </w:hyperlink>
+      <w:hyperlink r:id="rId39">
         <w:r>
           <w:rPr>
             <w:color w:val="1155cc"/>
@@ -13526,7 +14277,7 @@
       <w:pPr>
         <w:numPr>
           <w:ilvl w:val="0"/>
-          <w:numId w:val="9"/>
+          <w:numId w:val="8"/>
         </w:numPr>
         <w:spacing w:after="0" w:afterAutospacing="0"/>
         <w:ind w:left="720" w:hanging="360"/>
@@ -13543,7 +14294,7 @@
         </w:rPr>
         <w:t xml:space="preserve">Scutt, J. and Quaadgras, T. (2024) The state of customer experience management, 2024. Qualtrics. Available at: </w:t>
       </w:r>
-      <w:hyperlink r:id="rId36">
+      <w:hyperlink r:id="rId40">
         <w:r>
           <w:rPr>
             <w:color w:val="1155cc"/>
@@ -13577,7 +14328,7 @@
       <w:pPr>
         <w:numPr>
           <w:ilvl w:val="0"/>
-          <w:numId w:val="9"/>
+          <w:numId w:val="8"/>
         </w:numPr>
         <w:spacing w:after="0" w:lineRule="auto"/>
         <w:ind w:left="720" w:hanging="360"/>
@@ -13620,7 +14371,7 @@
       <w:pPr>
         <w:numPr>
           <w:ilvl w:val="0"/>
-          <w:numId w:val="9"/>
+          <w:numId w:val="8"/>
         </w:numPr>
         <w:spacing w:after="0" w:afterAutospacing="0"/>
         <w:ind w:left="720" w:hanging="360"/>
@@ -13660,7 +14411,7 @@
       <w:pPr>
         <w:numPr>
           <w:ilvl w:val="0"/>
-          <w:numId w:val="9"/>
+          <w:numId w:val="8"/>
         </w:numPr>
         <w:spacing w:after="0" w:lineRule="auto"/>
         <w:ind w:left="720" w:hanging="360"/>
@@ -13697,10 +14448,30 @@
         </w:rPr>
         <w:t xml:space="preserve">, 50, pp. 104–112. doi:10.1016/j.ipm.2013.08.006.</w:t>
       </w:r>
-      <w:r>
-        <w:rPr>
-          <w:rtl w:val="0"/>
-        </w:rPr>
+    </w:p>
+    <w:p>
+      <w:pPr>
+        <w:numPr>
+          <w:ilvl w:val="0"/>
+          <w:numId w:val="8"/>
+        </w:numPr>
+        <w:spacing w:after="0" w:lineRule="auto"/>
+        <w:ind w:left="720" w:hanging="360"/>
+        <w:rPr>
+          <w:color w:val="3d3f42"/>
+          <w:sz w:val="20"/>
+          <w:szCs w:val="20"/>
+          <w:u w:val="none"/>
+        </w:rPr>
+      </w:pPr>
+      <w:r>
+        <w:rPr>
+          <w:color w:val="3d3f42"/>
+          <w:sz w:val="20"/>
+          <w:szCs w:val="20"/>
+          <w:rtl w:val="0"/>
+        </w:rPr>
+        <w:t xml:space="preserve">Viering, T. and Loog, M. (2021) ‘The Shape of Learning Curves: a Review’. Available at: https://research.ebsco.com/linkprocessor/plink?id=a4842dab-a070-3d8b-82ef-5dcc208969ff (Accessed: 18 May 2025).</w:t>
       </w:r>
     </w:p>
     <w:p>
@@ -13708,8 +14479,8 @@
         <w:pStyle w:val="Heading1"/>
         <w:rPr/>
       </w:pPr>
-      <w:bookmarkStart w:colFirst="0" w:colLast="0" w:name="_heading=h.maswjxvzvz69" w:id="118"/>
-      <w:bookmarkEnd w:id="118"/>
+      <w:bookmarkStart w:colFirst="0" w:colLast="0" w:name="_heading=h.maswjxvzvz69" w:id="135"/>
+      <w:bookmarkEnd w:id="135"/>
       <w:r>
         <w:rPr>
           <w:rtl w:val="0"/>
@@ -13724,23 +14495,98 @@
     </w:p>
     <w:p>
       <w:pPr>
-        <w:spacing w:after="0" w:lineRule="auto"/>
-        <w:ind w:left="720" w:firstLine="0"/>
-        <w:rPr>
-          <w:color w:val="3d3f42"/>
-        </w:rPr>
-      </w:pPr>
-      <w:r>
-        <w:rPr>
-          <w:rtl w:val="0"/>
-        </w:rPr>
-      </w:r>
-    </w:p>
-    <w:p>
-      <w:pPr>
-        <w:ind w:left="720" w:firstLine="0"/>
-        <w:rPr/>
-      </w:pPr>
+        <w:numPr>
+          <w:ilvl w:val="0"/>
+          <w:numId w:val="10"/>
+        </w:numPr>
+        <w:ind w:left="720" w:hanging="360"/>
+        <w:rPr>
+          <w:sz w:val="20"/>
+          <w:szCs w:val="20"/>
+          <w:u w:val="none"/>
+        </w:rPr>
+      </w:pPr>
+      <w:r>
+        <w:rPr>
+          <w:b w:val="1"/>
+          <w:sz w:val="20"/>
+          <w:szCs w:val="20"/>
+          <w:rtl w:val="0"/>
+        </w:rPr>
+        <w:t xml:space="preserve">Rauf, O.</w:t>
+      </w:r>
+      <w:r>
+        <w:rPr>
+          <w:sz w:val="20"/>
+          <w:szCs w:val="20"/>
+          <w:rtl w:val="0"/>
+        </w:rPr>
+        <w:t xml:space="preserve"> (2023) </w:t>
+      </w:r>
+      <w:r>
+        <w:rPr>
+          <w:i w:val="1"/>
+          <w:sz w:val="20"/>
+          <w:szCs w:val="20"/>
+          <w:rtl w:val="0"/>
+        </w:rPr>
+        <w:t xml:space="preserve">Exploring traditional evaluation plots for multiclass classification models</w:t>
+      </w:r>
+      <w:r>
+        <w:rPr>
+          <w:sz w:val="20"/>
+          <w:szCs w:val="20"/>
+          <w:rtl w:val="0"/>
+        </w:rPr>
+        <w:t xml:space="preserve">. [online] </w:t>
+      </w:r>
+      <w:r>
+        <w:rPr>
+          <w:i w:val="1"/>
+          <w:sz w:val="20"/>
+          <w:szCs w:val="20"/>
+          <w:rtl w:val="0"/>
+        </w:rPr>
+        <w:t xml:space="preserve">Medium</w:t>
+      </w:r>
+      <w:r>
+        <w:rPr>
+          <w:sz w:val="20"/>
+          <w:szCs w:val="20"/>
+          <w:rtl w:val="0"/>
+        </w:rPr>
+        <w:t xml:space="preserve">. Available at:</w:t>
+      </w:r>
+      <w:hyperlink r:id="rId41">
+        <w:r>
+          <w:rPr>
+            <w:sz w:val="20"/>
+            <w:szCs w:val="20"/>
+            <w:rtl w:val="0"/>
+          </w:rPr>
+          <w:t xml:space="preserve"> </w:t>
+        </w:r>
+      </w:hyperlink>
+      <w:hyperlink r:id="rId42">
+        <w:r>
+          <w:rPr>
+            <w:color w:val="1155cc"/>
+            <w:sz w:val="20"/>
+            <w:szCs w:val="20"/>
+            <w:u w:val="single"/>
+            <w:rtl w:val="0"/>
+          </w:rPr>
+          <w:t xml:space="preserve">https://medium.com/@owaisr814/exploring-traditional-evaluation-plots-for-multiclass-classification-models-5bd8ec80d3da</w:t>
+        </w:r>
+      </w:hyperlink>
+      <w:r>
+        <w:rPr>
+          <w:sz w:val="20"/>
+          <w:szCs w:val="20"/>
+          <w:rtl w:val="0"/>
+        </w:rPr>
+        <w:t xml:space="preserve"> [Accessed 18 May 2025].</w:t>
+      </w:r>
       <w:r>
         <w:rPr>
           <w:rtl w:val="0"/>
@@ -13820,8 +14666,8 @@
           <w:b w:val="1"/>
         </w:rPr>
       </w:pPr>
-      <w:bookmarkStart w:colFirst="0" w:colLast="0" w:name="_heading=h.vdvb87sijeqy" w:id="119"/>
-      <w:bookmarkEnd w:id="119"/>
+      <w:bookmarkStart w:colFirst="0" w:colLast="0" w:name="_heading=h.vdvb87sijeqy" w:id="136"/>
+      <w:bookmarkEnd w:id="136"/>
       <w:r>
         <w:rPr>
           <w:rtl w:val="0"/>
@@ -14059,7 +14905,7 @@
       </w:r>
     </w:p>
     <w:sectPr>
-      <w:footerReference r:id="rId37" w:type="default"/>
+      <w:footerReference r:id="rId43" w:type="default"/>
       <w:type w:val="nextPage"/>
       <w:pgSz w:h="16838" w:w="11906" w:orient="portrait"/>
       <w:pgMar w:bottom="1440" w:top="1440" w:left="1440" w:right="1440" w:header="708" w:footer="708"/>
@@ -17066,7 +17912,7 @@
 
 <file path=customXML/item1.xml><?xml version="1.0" encoding="utf-8"?>
 <go:gDocsCustomXmlDataStorage xmlns:go="http://customooxmlschemas.google.com/" xmlns:r="http://schemas.openxmlformats.org/officeDocument/2006/relationships" uri="GoogleDocsCustomDataVersion2">
-  <go:docsCustomData xmlns:go="http://customooxmlschemas.google.com/" roundtripDataSignature="AMtx7mhUAz2O8geMQM4aGm/txUZkaNYstQ==">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</go:docsCustomData>
+  <go:docsCustomData xmlns:go="http://customooxmlschemas.google.com/" roundtripDataSignature="AMtx7mhgNidBbe3WCWdT1w9l+irIAOloDA==">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</go:docsCustomData>
 </go:gDocsCustomXmlDataStorage>
 </file>
 

</xml_diff>

<commit_message>
Text Summarization and Conclusion - Capstone Report Paper
</commit_message>
<xml_diff>
--- a/Strategic Thinking - CA3 - Capstone Report - sba24098.docx
+++ b/Strategic Thinking - CA3 - Capstone Report - sba24098.docx
@@ -24,12 +24,12 @@
             <wp:extent cx="6036200" cy="5414963"/>
             <wp:effectExtent b="0" l="0" r="0" t="0"/>
             <wp:wrapSquare wrapText="bothSides" distB="0" distT="0" distL="114300" distR="114300"/>
-            <wp:docPr id="1728545922" name="image7.png"/>
+            <wp:docPr id="1728545922" name="image10.png"/>
             <a:graphic>
               <a:graphicData uri="http://schemas.openxmlformats.org/drawingml/2006/picture">
                 <pic:pic>
                   <pic:nvPicPr>
-                    <pic:cNvPr id="0" name="image7.png"/>
+                    <pic:cNvPr id="0" name="image10.png"/>
                     <pic:cNvPicPr preferRelativeResize="0"/>
                   </pic:nvPicPr>
                   <pic:blipFill>
@@ -289,12 +289,12 @@
             <wp:extent cx="2206625" cy="762000"/>
             <wp:effectExtent b="0" l="0" r="0" t="0"/>
             <wp:wrapSquare wrapText="bothSides" distB="0" distT="0" distL="114300" distR="114300"/>
-            <wp:docPr descr="A logo for college computing&#10;&#10;Description automatically generated" id="1728545923" name="image5.png"/>
+            <wp:docPr descr="A logo for college computing&#10;&#10;Description automatically generated" id="1728545923" name="image9.png"/>
             <a:graphic>
               <a:graphicData uri="http://schemas.openxmlformats.org/drawingml/2006/picture">
                 <pic:pic>
                   <pic:nvPicPr>
-                    <pic:cNvPr descr="A logo for college computing&#10;&#10;Description automatically generated" id="0" name="image5.png"/>
+                    <pic:cNvPr descr="A logo for college computing&#10;&#10;Description automatically generated" id="0" name="image9.png"/>
                     <pic:cNvPicPr preferRelativeResize="0"/>
                   </pic:nvPicPr>
                   <pic:blipFill>
@@ -568,12 +568,12 @@
                 <wp:extent cx="228600" cy="9144000"/>
                 <wp:effectExtent b="0" l="0" r="0" t="0"/>
                 <wp:wrapNone/>
-                <wp:docPr id="1728545902" name="image13.png"/>
+                <wp:docPr id="1728545902" name="image22.png"/>
                 <a:graphic>
                   <a:graphicData uri="http://schemas.openxmlformats.org/drawingml/2006/picture">
                     <pic:pic>
                       <pic:nvPicPr>
-                        <pic:cNvPr id="0" name="image13.png"/>
+                        <pic:cNvPr id="0" name="image22.png"/>
                         <pic:cNvPicPr preferRelativeResize="0"/>
                       </pic:nvPicPr>
                       <pic:blipFill>
@@ -1188,12 +1188,12 @@
                 <wp:extent cx="5857875" cy="2933700"/>
                 <wp:effectExtent b="0" l="0" r="0" t="0"/>
                 <wp:wrapNone/>
-                <wp:docPr id="1728545901" name="image12.png"/>
+                <wp:docPr id="1728545901" name="image21.png"/>
                 <a:graphic>
                   <a:graphicData uri="http://schemas.openxmlformats.org/drawingml/2006/picture">
                     <pic:pic>
                       <pic:nvPicPr>
-                        <pic:cNvPr id="0" name="image12.png"/>
+                        <pic:cNvPr id="0" name="image21.png"/>
                         <pic:cNvPicPr preferRelativeResize="0"/>
                       </pic:nvPicPr>
                       <pic:blipFill>
@@ -1352,10 +1352,7 @@
         </w:pBdr>
         <w:spacing w:after="0" w:before="240" w:line="240" w:lineRule="auto"/>
         <w:rPr>
-          <w:rFonts w:ascii="Play" w:cs="Play" w:eastAsia="Play" w:hAnsi="Play"/>
           <w:color w:val="0f4761"/>
-          <w:sz w:val="32"/>
-          <w:szCs w:val="32"/>
         </w:rPr>
       </w:pPr>
       <w:r>
@@ -2374,8 +2371,8 @@
               <w:tab w:val="right" w:leader="dot" w:pos="12000"/>
             </w:tabs>
             <w:spacing w:after="0" w:before="60" w:line="240" w:lineRule="auto"/>
+            <w:ind w:left="720" w:firstLine="0"/>
             <w:rPr>
-              <w:b w:val="1"/>
               <w:i w:val="0"/>
               <w:smallCaps w:val="0"/>
               <w:strike w:val="0"/>
@@ -2387,7 +2384,141 @@
               <w:vertAlign w:val="baseline"/>
             </w:rPr>
           </w:pPr>
-          <w:hyperlink w:anchor="_heading=h.t753oifbm5ds">
+          <w:hyperlink w:anchor="_heading=h.2tnufbczwwby">
+            <w:r>
+              <w:rPr>
+                <w:i w:val="0"/>
+                <w:smallCaps w:val="0"/>
+                <w:strike w:val="0"/>
+                <w:color w:val="000000"/>
+                <w:sz w:val="22"/>
+                <w:szCs w:val="22"/>
+                <w:u w:val="none"/>
+                <w:shd w:fill="auto" w:val="clear"/>
+                <w:vertAlign w:val="baseline"/>
+                <w:rtl w:val="0"/>
+              </w:rPr>
+              <w:t xml:space="preserve">Text Preprocessing for Summarization</w:t>
+              <w:tab/>
+              <w:t xml:space="preserve">27</w:t>
+            </w:r>
+          </w:hyperlink>
+          <w:r>
+            <w:rPr>
+              <w:rtl w:val="0"/>
+            </w:rPr>
+          </w:r>
+        </w:p>
+        <w:p>
+          <w:pPr>
+            <w:widowControl w:val="0"/>
+            <w:tabs>
+              <w:tab w:val="right" w:leader="dot" w:pos="12000"/>
+            </w:tabs>
+            <w:spacing w:after="0" w:before="60" w:line="240" w:lineRule="auto"/>
+            <w:ind w:left="720" w:firstLine="0"/>
+            <w:rPr>
+              <w:i w:val="0"/>
+              <w:smallCaps w:val="0"/>
+              <w:strike w:val="0"/>
+              <w:color w:val="000000"/>
+              <w:sz w:val="22"/>
+              <w:szCs w:val="22"/>
+              <w:u w:val="none"/>
+              <w:shd w:fill="auto" w:val="clear"/>
+              <w:vertAlign w:val="baseline"/>
+            </w:rPr>
+          </w:pPr>
+          <w:hyperlink w:anchor="_heading=h.bjefngozu1u6">
+            <w:r>
+              <w:rPr>
+                <w:i w:val="0"/>
+                <w:smallCaps w:val="0"/>
+                <w:strike w:val="0"/>
+                <w:color w:val="000000"/>
+                <w:sz w:val="22"/>
+                <w:szCs w:val="22"/>
+                <w:u w:val="none"/>
+                <w:shd w:fill="auto" w:val="clear"/>
+                <w:vertAlign w:val="baseline"/>
+                <w:rtl w:val="0"/>
+              </w:rPr>
+              <w:t xml:space="preserve">Extractive Summarization</w:t>
+              <w:tab/>
+              <w:t xml:space="preserve">27</w:t>
+            </w:r>
+          </w:hyperlink>
+          <w:r>
+            <w:rPr>
+              <w:rtl w:val="0"/>
+            </w:rPr>
+          </w:r>
+        </w:p>
+        <w:p>
+          <w:pPr>
+            <w:widowControl w:val="0"/>
+            <w:tabs>
+              <w:tab w:val="right" w:leader="dot" w:pos="12000"/>
+            </w:tabs>
+            <w:spacing w:after="0" w:before="60" w:line="240" w:lineRule="auto"/>
+            <w:ind w:left="720" w:firstLine="0"/>
+            <w:rPr>
+              <w:i w:val="0"/>
+              <w:smallCaps w:val="0"/>
+              <w:strike w:val="0"/>
+              <w:color w:val="000000"/>
+              <w:sz w:val="22"/>
+              <w:szCs w:val="22"/>
+              <w:u w:val="none"/>
+              <w:shd w:fill="auto" w:val="clear"/>
+              <w:vertAlign w:val="baseline"/>
+            </w:rPr>
+          </w:pPr>
+          <w:hyperlink w:anchor="_heading=h.rz3llm99c434">
+            <w:r>
+              <w:rPr>
+                <w:i w:val="0"/>
+                <w:smallCaps w:val="0"/>
+                <w:strike w:val="0"/>
+                <w:color w:val="000000"/>
+                <w:sz w:val="22"/>
+                <w:szCs w:val="22"/>
+                <w:u w:val="none"/>
+                <w:shd w:fill="auto" w:val="clear"/>
+                <w:vertAlign w:val="baseline"/>
+                <w:rtl w:val="0"/>
+              </w:rPr>
+              <w:t xml:space="preserve">Abstractive Summarization</w:t>
+              <w:tab/>
+              <w:t xml:space="preserve">27</w:t>
+            </w:r>
+          </w:hyperlink>
+          <w:r>
+            <w:rPr>
+              <w:rtl w:val="0"/>
+            </w:rPr>
+          </w:r>
+        </w:p>
+        <w:p>
+          <w:pPr>
+            <w:widowControl w:val="0"/>
+            <w:tabs>
+              <w:tab w:val="right" w:leader="dot" w:pos="12000"/>
+            </w:tabs>
+            <w:spacing w:after="0" w:before="60" w:line="240" w:lineRule="auto"/>
+            <w:rPr>
+              <w:i w:val="0"/>
+              <w:smallCaps w:val="0"/>
+              <w:strike w:val="0"/>
+              <w:color w:val="000000"/>
+              <w:sz w:val="22"/>
+              <w:szCs w:val="22"/>
+              <w:u w:val="none"/>
+              <w:shd w:fill="auto" w:val="clear"/>
+              <w:vertAlign w:val="baseline"/>
+            </w:rPr>
+          </w:pPr>
+          <w:hyperlink w:anchor="_heading=h.c49l3ql9k8p4">
             <w:r>
               <w:rPr>
                 <w:i w:val="0"/>
@@ -2403,7 +2534,7 @@
               </w:rPr>
               <w:t xml:space="preserve">Conclusion</w:t>
               <w:tab/>
-              <w:t xml:space="preserve">27</w:t>
+              <w:t xml:space="preserve">28</w:t>
             </w:r>
           </w:hyperlink>
           <w:r>
@@ -2448,7 +2579,7 @@
               </w:rPr>
               <w:t xml:space="preserve">References</w:t>
               <w:tab/>
-              <w:t xml:space="preserve">28</w:t>
+              <w:t xml:space="preserve">29</w:t>
             </w:r>
           </w:hyperlink>
           <w:r>
@@ -2493,7 +2624,7 @@
               </w:rPr>
               <w:t xml:space="preserve">Bibliography</w:t>
               <w:tab/>
-              <w:t xml:space="preserve">29</w:t>
+              <w:t xml:space="preserve">31</w:t>
             </w:r>
           </w:hyperlink>
           <w:r>
@@ -2528,7 +2659,6 @@
         <w:ind w:left="0" w:right="0" w:firstLine="0"/>
         <w:jc w:val="left"/>
         <w:rPr>
-          <w:rFonts w:ascii="Arial" w:cs="Arial" w:eastAsia="Arial" w:hAnsi="Arial"/>
           <w:color w:val="000000"/>
         </w:rPr>
         <w:sectPr>
@@ -2580,7 +2710,7 @@
       <w:pPr>
         <w:numPr>
           <w:ilvl w:val="0"/>
-          <w:numId w:val="6"/>
+          <w:numId w:val="3"/>
         </w:numPr>
         <w:spacing w:after="0" w:afterAutospacing="0"/>
         <w:ind w:left="720" w:hanging="360"/>
@@ -2596,7 +2726,7 @@
       <w:pPr>
         <w:numPr>
           <w:ilvl w:val="0"/>
-          <w:numId w:val="6"/>
+          <w:numId w:val="3"/>
         </w:numPr>
         <w:spacing w:after="0" w:afterAutospacing="0"/>
         <w:ind w:left="720" w:hanging="360"/>
@@ -2612,7 +2742,7 @@
       <w:pPr>
         <w:numPr>
           <w:ilvl w:val="0"/>
-          <w:numId w:val="6"/>
+          <w:numId w:val="3"/>
         </w:numPr>
         <w:spacing w:after="0" w:lineRule="auto"/>
         <w:ind w:left="720" w:hanging="360"/>
@@ -3046,7 +3176,7 @@
       <w:pPr>
         <w:numPr>
           <w:ilvl w:val="0"/>
-          <w:numId w:val="4"/>
+          <w:numId w:val="2"/>
         </w:numPr>
         <w:spacing w:after="0" w:afterAutospacing="0"/>
         <w:ind w:left="720" w:hanging="360"/>
@@ -3070,7 +3200,7 @@
       <w:pPr>
         <w:numPr>
           <w:ilvl w:val="0"/>
-          <w:numId w:val="4"/>
+          <w:numId w:val="2"/>
         </w:numPr>
         <w:spacing w:after="0" w:afterAutospacing="0"/>
         <w:ind w:left="720" w:hanging="360"/>
@@ -3094,7 +3224,7 @@
       <w:pPr>
         <w:numPr>
           <w:ilvl w:val="0"/>
-          <w:numId w:val="4"/>
+          <w:numId w:val="2"/>
         </w:numPr>
         <w:ind w:left="720" w:hanging="360"/>
         <w:rPr/>
@@ -3650,7 +3780,7 @@
                   <w:widowControl w:val="0"/>
                   <w:numPr>
                     <w:ilvl w:val="0"/>
-                    <w:numId w:val="9"/>
+                    <w:numId w:val="5"/>
                   </w:numPr>
                   <w:spacing w:after="0" w:afterAutospacing="0" w:before="240" w:line="240" w:lineRule="auto"/>
                   <w:ind w:left="720" w:hanging="360"/>
@@ -3667,7 +3797,7 @@
                   <w:widowControl w:val="0"/>
                   <w:numPr>
                     <w:ilvl w:val="0"/>
-                    <w:numId w:val="9"/>
+                    <w:numId w:val="5"/>
                   </w:numPr>
                   <w:spacing w:after="0" w:afterAutospacing="0" w:before="0" w:beforeAutospacing="0" w:line="240" w:lineRule="auto"/>
                   <w:ind w:left="720" w:hanging="360"/>
@@ -3684,7 +3814,7 @@
                   <w:widowControl w:val="0"/>
                   <w:numPr>
                     <w:ilvl w:val="0"/>
-                    <w:numId w:val="9"/>
+                    <w:numId w:val="5"/>
                   </w:numPr>
                   <w:spacing w:after="240" w:before="0" w:beforeAutospacing="0" w:line="240" w:lineRule="auto"/>
                   <w:ind w:left="720" w:hanging="360"/>
@@ -4148,7 +4278,7 @@
                   <w:widowControl w:val="0"/>
                   <w:numPr>
                     <w:ilvl w:val="0"/>
-                    <w:numId w:val="3"/>
+                    <w:numId w:val="1"/>
                   </w:numPr>
                   <w:spacing w:after="0" w:line="240" w:lineRule="auto"/>
                   <w:ind w:left="720" w:hanging="360"/>
@@ -4166,7 +4296,7 @@
                   <w:widowControl w:val="0"/>
                   <w:numPr>
                     <w:ilvl w:val="0"/>
-                    <w:numId w:val="3"/>
+                    <w:numId w:val="1"/>
                   </w:numPr>
                   <w:spacing w:after="0" w:line="240" w:lineRule="auto"/>
                   <w:ind w:left="720" w:hanging="360"/>
@@ -5252,12 +5382,12 @@
             <wp:extent cx="5434013" cy="2809875"/>
             <wp:effectExtent b="0" l="0" r="0" t="0"/>
             <wp:wrapNone/>
-            <wp:docPr id="1728545912" name="image21.png"/>
+            <wp:docPr id="1728545912" name="image14.png"/>
             <a:graphic>
               <a:graphicData uri="http://schemas.openxmlformats.org/drawingml/2006/picture">
                 <pic:pic>
                   <pic:nvPicPr>
-                    <pic:cNvPr id="0" name="image21.png"/>
+                    <pic:cNvPr id="0" name="image14.png"/>
                     <pic:cNvPicPr preferRelativeResize="0"/>
                   </pic:nvPicPr>
                   <pic:blipFill>
@@ -5431,12 +5561,12 @@
             <wp:extent cx="5267325" cy="3228975"/>
             <wp:effectExtent b="0" l="0" r="0" t="0"/>
             <wp:wrapNone/>
-            <wp:docPr id="1728545916" name="image14.png"/>
+            <wp:docPr id="1728545916" name="image15.png"/>
             <a:graphic>
               <a:graphicData uri="http://schemas.openxmlformats.org/drawingml/2006/picture">
                 <pic:pic>
                   <pic:nvPicPr>
-                    <pic:cNvPr id="0" name="image14.png"/>
+                    <pic:cNvPr id="0" name="image15.png"/>
                     <pic:cNvPicPr preferRelativeResize="0"/>
                   </pic:nvPicPr>
                   <pic:blipFill>
@@ -5610,12 +5740,12 @@
             <wp:extent cx="5203990" cy="3097384"/>
             <wp:effectExtent b="0" l="0" r="0" t="0"/>
             <wp:wrapNone/>
-            <wp:docPr id="1728545906" name="image19.png"/>
+            <wp:docPr id="1728545906" name="image17.png"/>
             <a:graphic>
               <a:graphicData uri="http://schemas.openxmlformats.org/drawingml/2006/picture">
                 <pic:pic>
                   <pic:nvPicPr>
-                    <pic:cNvPr id="0" name="image19.png"/>
+                    <pic:cNvPr id="0" name="image17.png"/>
                     <pic:cNvPicPr preferRelativeResize="0"/>
                   </pic:nvPicPr>
                   <pic:blipFill>
@@ -5805,12 +5935,12 @@
             <wp:extent cx="5681663" cy="2915101"/>
             <wp:effectExtent b="0" l="0" r="0" t="0"/>
             <wp:wrapNone/>
-            <wp:docPr id="1728545917" name="image18.png"/>
+            <wp:docPr id="1728545917" name="image19.png"/>
             <a:graphic>
               <a:graphicData uri="http://schemas.openxmlformats.org/drawingml/2006/picture">
                 <pic:pic>
                   <pic:nvPicPr>
-                    <pic:cNvPr id="0" name="image18.png"/>
+                    <pic:cNvPr id="0" name="image19.png"/>
                     <pic:cNvPicPr preferRelativeResize="0"/>
                   </pic:nvPicPr>
                   <pic:blipFill>
@@ -5969,12 +6099,12 @@
             <wp:extent cx="5186363" cy="3764770"/>
             <wp:effectExtent b="0" l="0" r="0" t="0"/>
             <wp:wrapNone/>
-            <wp:docPr id="1728545914" name="image22.png"/>
+            <wp:docPr id="1728545914" name="image20.png"/>
             <a:graphic>
               <a:graphicData uri="http://schemas.openxmlformats.org/drawingml/2006/picture">
                 <pic:pic>
                   <pic:nvPicPr>
-                    <pic:cNvPr id="0" name="image22.png"/>
+                    <pic:cNvPr id="0" name="image20.png"/>
                     <pic:cNvPicPr preferRelativeResize="0"/>
                   </pic:nvPicPr>
                   <pic:blipFill>
@@ -7883,12 +8013,12 @@
           <wp:inline distB="114300" distT="114300" distL="114300" distR="114300">
             <wp:extent cx="5731200" cy="3517900"/>
             <wp:effectExtent b="0" l="0" r="0" t="0"/>
-            <wp:docPr id="1728545905" name="image8.png"/>
+            <wp:docPr id="1728545905" name="image13.png"/>
             <a:graphic>
               <a:graphicData uri="http://schemas.openxmlformats.org/drawingml/2006/picture">
                 <pic:pic>
                   <pic:nvPicPr>
-                    <pic:cNvPr id="0" name="image8.png"/>
+                    <pic:cNvPr id="0" name="image13.png"/>
                     <pic:cNvPicPr preferRelativeResize="0"/>
                   </pic:nvPicPr>
                   <pic:blipFill>
@@ -7958,12 +8088,12 @@
           <wp:inline distB="114300" distT="114300" distL="114300" distR="114300">
             <wp:extent cx="5731200" cy="3556000"/>
             <wp:effectExtent b="0" l="0" r="0" t="0"/>
-            <wp:docPr id="1728545907" name="image20.png"/>
+            <wp:docPr id="1728545907" name="image11.png"/>
             <a:graphic>
               <a:graphicData uri="http://schemas.openxmlformats.org/drawingml/2006/picture">
                 <pic:pic>
                   <pic:nvPicPr>
-                    <pic:cNvPr id="0" name="image20.png"/>
+                    <pic:cNvPr id="0" name="image11.png"/>
                     <pic:cNvPicPr preferRelativeResize="0"/>
                   </pic:nvPicPr>
                   <pic:blipFill>
@@ -8033,12 +8163,12 @@
           <wp:inline distB="114300" distT="114300" distL="114300" distR="114300">
             <wp:extent cx="5731200" cy="3517900"/>
             <wp:effectExtent b="0" l="0" r="0" t="0"/>
-            <wp:docPr id="1728545913" name="image17.png"/>
+            <wp:docPr id="1728545913" name="image18.png"/>
             <a:graphic>
               <a:graphicData uri="http://schemas.openxmlformats.org/drawingml/2006/picture">
                 <pic:pic>
                   <pic:nvPicPr>
-                    <pic:cNvPr id="0" name="image17.png"/>
+                    <pic:cNvPr id="0" name="image18.png"/>
                     <pic:cNvPicPr preferRelativeResize="0"/>
                   </pic:nvPicPr>
                   <pic:blipFill>
@@ -8112,12 +8242,12 @@
           <wp:inline distB="114300" distT="114300" distL="114300" distR="114300">
             <wp:extent cx="5731200" cy="3517900"/>
             <wp:effectExtent b="0" l="0" r="0" t="0"/>
-            <wp:docPr id="1728545918" name="image15.png"/>
+            <wp:docPr id="1728545918" name="image12.png"/>
             <a:graphic>
               <a:graphicData uri="http://schemas.openxmlformats.org/drawingml/2006/picture">
                 <pic:pic>
                   <pic:nvPicPr>
-                    <pic:cNvPr id="0" name="image15.png"/>
+                    <pic:cNvPr id="0" name="image12.png"/>
                     <pic:cNvPicPr preferRelativeResize="0"/>
                   </pic:nvPicPr>
                   <pic:blipFill>
@@ -10194,12 +10324,12 @@
           <wp:inline distB="114300" distT="114300" distL="114300" distR="114300">
             <wp:extent cx="4566707" cy="1528854"/>
             <wp:effectExtent b="0" l="0" r="0" t="0"/>
-            <wp:docPr id="1728545903" name="image9.png"/>
+            <wp:docPr id="1728545903" name="image7.png"/>
             <a:graphic>
               <a:graphicData uri="http://schemas.openxmlformats.org/drawingml/2006/picture">
                 <pic:pic>
                   <pic:nvPicPr>
-                    <pic:cNvPr id="0" name="image9.png"/>
+                    <pic:cNvPr id="0" name="image7.png"/>
                     <pic:cNvPicPr preferRelativeResize="0"/>
                   </pic:nvPicPr>
                   <pic:blipFill>
@@ -10248,12 +10378,12 @@
           <wp:inline distB="114300" distT="114300" distL="114300" distR="114300">
             <wp:extent cx="4608936" cy="1542781"/>
             <wp:effectExtent b="0" l="0" r="0" t="0"/>
-            <wp:docPr id="1728545910" name="image10.png"/>
+            <wp:docPr id="1728545910" name="image6.png"/>
             <a:graphic>
               <a:graphicData uri="http://schemas.openxmlformats.org/drawingml/2006/picture">
                 <pic:pic>
                   <pic:nvPicPr>
-                    <pic:cNvPr id="0" name="image10.png"/>
+                    <pic:cNvPr id="0" name="image6.png"/>
                     <pic:cNvPicPr preferRelativeResize="0"/>
                   </pic:nvPicPr>
                   <pic:blipFill>
@@ -10744,12 +10874,12 @@
             <wp:extent cx="6225129" cy="3662363"/>
             <wp:effectExtent b="0" l="0" r="0" t="0"/>
             <wp:wrapNone/>
-            <wp:docPr id="1728545904" name="image1.jpg"/>
+            <wp:docPr id="1728545904" name="image3.jpg"/>
             <a:graphic>
               <a:graphicData uri="http://schemas.openxmlformats.org/drawingml/2006/picture">
                 <pic:pic>
                   <pic:nvPicPr>
-                    <pic:cNvPr id="0" name="image1.jpg"/>
+                    <pic:cNvPr id="0" name="image3.jpg"/>
                     <pic:cNvPicPr preferRelativeResize="0"/>
                   </pic:nvPicPr>
                   <pic:blipFill>
@@ -10935,12 +11065,12 @@
             <wp:extent cx="6213212" cy="3667125"/>
             <wp:effectExtent b="0" l="0" r="0" t="0"/>
             <wp:wrapNone/>
-            <wp:docPr id="1728545924" name="image11.jpg"/>
+            <wp:docPr id="1728545924" name="image8.jpg"/>
             <a:graphic>
               <a:graphicData uri="http://schemas.openxmlformats.org/drawingml/2006/picture">
                 <pic:pic>
                   <pic:nvPicPr>
-                    <pic:cNvPr id="0" name="image11.jpg"/>
+                    <pic:cNvPr id="0" name="image8.jpg"/>
                     <pic:cNvPicPr preferRelativeResize="0"/>
                   </pic:nvPicPr>
                   <pic:blipFill>
@@ -11481,12 +11611,12 @@
             <wp:extent cx="6630490" cy="8139113"/>
             <wp:effectExtent b="0" l="0" r="0" t="0"/>
             <wp:wrapNone/>
-            <wp:docPr id="1728545915" name="image3.jpg"/>
+            <wp:docPr id="1728545915" name="image5.jpg"/>
             <a:graphic>
               <a:graphicData uri="http://schemas.openxmlformats.org/drawingml/2006/picture">
                 <pic:pic>
                   <pic:nvPicPr>
-                    <pic:cNvPr id="0" name="image3.jpg"/>
+                    <pic:cNvPr id="0" name="image5.jpg"/>
                     <pic:cNvPicPr preferRelativeResize="0"/>
                   </pic:nvPicPr>
                   <pic:blipFill>
@@ -11850,12 +11980,12 @@
             <wp:extent cx="6538913" cy="8029901"/>
             <wp:effectExtent b="0" l="0" r="0" t="0"/>
             <wp:wrapNone/>
-            <wp:docPr id="1728545909" name="image2.jpg"/>
+            <wp:docPr id="1728545909" name="image4.jpg"/>
             <a:graphic>
               <a:graphicData uri="http://schemas.openxmlformats.org/drawingml/2006/picture">
                 <pic:pic>
                   <pic:nvPicPr>
-                    <pic:cNvPr id="0" name="image2.jpg"/>
+                    <pic:cNvPr id="0" name="image4.jpg"/>
                     <pic:cNvPicPr preferRelativeResize="0"/>
                   </pic:nvPicPr>
                   <pic:blipFill>
@@ -12497,12 +12627,12 @@
             <wp:extent cx="6353175" cy="6858000"/>
             <wp:effectExtent b="0" l="0" r="0" t="0"/>
             <wp:wrapNone/>
-            <wp:docPr id="1728545919" name="image4.jpg"/>
+            <wp:docPr id="1728545919" name="image2.jpg"/>
             <a:graphic>
               <a:graphicData uri="http://schemas.openxmlformats.org/drawingml/2006/picture">
                 <pic:pic>
                   <pic:nvPicPr>
-                    <pic:cNvPr id="0" name="image4.jpg"/>
+                    <pic:cNvPr id="0" name="image2.jpg"/>
                     <pic:cNvPicPr preferRelativeResize="0"/>
                   </pic:nvPicPr>
                   <pic:blipFill>
@@ -12865,12 +12995,12 @@
             <wp:extent cx="6305550" cy="6848475"/>
             <wp:effectExtent b="0" l="0" r="0" t="0"/>
             <wp:wrapNone/>
-            <wp:docPr id="1728545908" name="image6.jpg"/>
+            <wp:docPr id="1728545908" name="image1.jpg"/>
             <a:graphic>
               <a:graphicData uri="http://schemas.openxmlformats.org/drawingml/2006/picture">
                 <pic:pic>
                   <pic:nvPicPr>
-                    <pic:cNvPr id="0" name="image6.jpg"/>
+                    <pic:cNvPr id="0" name="image1.jpg"/>
                     <pic:cNvPicPr preferRelativeResize="0"/>
                   </pic:nvPicPr>
                   <pic:blipFill>
@@ -13302,375 +13432,1393 @@
         <w:rPr>
           <w:rtl w:val="0"/>
         </w:rPr>
-      </w:r>
-    </w:p>
-    <w:p>
-      <w:pPr>
-        <w:keepNext w:val="0"/>
-        <w:keepLines w:val="0"/>
-        <w:spacing w:before="280" w:line="259" w:lineRule="auto"/>
-        <w:rPr/>
-      </w:pPr>
-      <w:r>
-        <w:rPr>
-          <w:rtl w:val="0"/>
-        </w:rPr>
-        <w:t xml:space="preserve">Preprocessing for Summarization</w:t>
+        <w:br w:type="textWrapping"/>
+        <w:t xml:space="preserve">In this section, I applied text summarization techniques on the ticket body column. The objective is to assist support agents by providing concise summaries on tickets, enabling them to quickly understand the core issue that the customer is experiencing. I implemented both extractive and abstractive summarization methods to evaluate their performance and suitability.</w:t>
+        <w:br w:type="textWrapping"/>
+      </w:r>
+    </w:p>
+    <w:p>
+      <w:pPr>
+        <w:pStyle w:val="Heading3"/>
+        <w:rPr/>
+      </w:pPr>
+      <w:bookmarkStart w:colFirst="0" w:colLast="0" w:name="_heading=h.2tnufbczwwby" w:id="130"/>
+      <w:bookmarkEnd w:id="130"/>
+      <w:r>
+        <w:rPr>
+          <w:b w:val="1"/>
+          <w:rtl w:val="0"/>
+        </w:rPr>
+        <w:t xml:space="preserve">Text Preprocessing for Summarization</w:t>
+      </w:r>
+      <w:r>
+        <w:rPr>
+          <w:rtl w:val="0"/>
+        </w:rPr>
+      </w:r>
+    </w:p>
+    <w:p>
+      <w:pPr>
+        <w:spacing w:after="240" w:before="240" w:lineRule="auto"/>
+        <w:rPr/>
+      </w:pPr>
+      <w:r>
+        <w:rPr>
+          <w:rtl w:val="0"/>
+        </w:rPr>
+        <w:t xml:space="preserve">The text preprocessing approach applied to text summarization was different from the one used for the ticket queue and ticket classification. For text summarization, the focus was on cleaning the text while preserving its meaning and structure. I took the following actions:</w:t>
+      </w:r>
+    </w:p>
+    <w:sdt>
+      <w:sdtPr>
+        <w:lock w:val="contentLocked"/>
+        <w:tag w:val="goog_rdk_14"/>
+      </w:sdtPr>
+      <w:sdtContent>
+        <w:tbl>
+          <w:tblPr>
+            <w:tblStyle w:val="Table16"/>
+            <w:tblW w:w="9000.0" w:type="dxa"/>
+            <w:jc w:val="left"/>
+            <w:tblBorders>
+              <w:top w:color="000000" w:space="0" w:sz="8" w:val="single"/>
+              <w:left w:color="000000" w:space="0" w:sz="8" w:val="single"/>
+              <w:bottom w:color="000000" w:space="0" w:sz="8" w:val="single"/>
+              <w:right w:color="000000" w:space="0" w:sz="8" w:val="single"/>
+              <w:insideH w:color="000000" w:space="0" w:sz="8" w:val="single"/>
+              <w:insideV w:color="000000" w:space="0" w:sz="8" w:val="single"/>
+            </w:tblBorders>
+            <w:tblLayout w:type="fixed"/>
+            <w:tblLook w:val="0600"/>
+          </w:tblPr>
+          <w:tblGrid>
+            <w:gridCol w:w="2400"/>
+            <w:gridCol w:w="6600"/>
+            <w:tblGridChange w:id="0">
+              <w:tblGrid>
+                <w:gridCol w:w="2400"/>
+                <w:gridCol w:w="6600"/>
+              </w:tblGrid>
+            </w:tblGridChange>
+          </w:tblGrid>
+          <w:tr>
+            <w:trPr>
+              <w:cantSplit w:val="0"/>
+              <w:tblHeader w:val="0"/>
+            </w:trPr>
+            <w:tc>
+              <w:tcPr>
+                <w:shd w:fill="cfe2f3" w:val="clear"/>
+                <w:tcMar>
+                  <w:top w:w="100.0" w:type="dxa"/>
+                  <w:left w:w="100.0" w:type="dxa"/>
+                  <w:bottom w:w="100.0" w:type="dxa"/>
+                  <w:right w:w="100.0" w:type="dxa"/>
+                </w:tcMar>
+                <w:vAlign w:val="top"/>
+              </w:tcPr>
+              <w:p>
+                <w:pPr>
+                  <w:widowControl w:val="0"/>
+                  <w:spacing w:after="0" w:line="240" w:lineRule="auto"/>
+                  <w:rPr>
+                    <w:b w:val="1"/>
+                  </w:rPr>
+                </w:pPr>
+                <w:r>
+                  <w:rPr>
+                    <w:b w:val="1"/>
+                    <w:rtl w:val="0"/>
+                  </w:rPr>
+                  <w:t xml:space="preserve">Contraction Expansion</w:t>
+                </w:r>
+              </w:p>
+            </w:tc>
+            <w:tc>
+              <w:tcPr>
+                <w:shd w:fill="auto" w:val="clear"/>
+                <w:tcMar>
+                  <w:top w:w="100.0" w:type="dxa"/>
+                  <w:left w:w="100.0" w:type="dxa"/>
+                  <w:bottom w:w="100.0" w:type="dxa"/>
+                  <w:right w:w="100.0" w:type="dxa"/>
+                </w:tcMar>
+                <w:vAlign w:val="top"/>
+              </w:tcPr>
+              <w:p>
+                <w:pPr>
+                  <w:widowControl w:val="0"/>
+                  <w:spacing w:after="0" w:line="240" w:lineRule="auto"/>
+                  <w:rPr/>
+                </w:pPr>
+                <w:r>
+                  <w:rPr>
+                    <w:rtl w:val="0"/>
+                  </w:rPr>
+                  <w:t xml:space="preserve">Common contractions were expanded to their full forms to enhance clarity for summarization.</w:t>
+                </w:r>
+              </w:p>
+            </w:tc>
+          </w:tr>
+          <w:tr>
+            <w:trPr>
+              <w:cantSplit w:val="0"/>
+              <w:tblHeader w:val="0"/>
+            </w:trPr>
+            <w:tc>
+              <w:tcPr>
+                <w:shd w:fill="cfe2f3" w:val="clear"/>
+                <w:tcMar>
+                  <w:top w:w="100.0" w:type="dxa"/>
+                  <w:left w:w="100.0" w:type="dxa"/>
+                  <w:bottom w:w="100.0" w:type="dxa"/>
+                  <w:right w:w="100.0" w:type="dxa"/>
+                </w:tcMar>
+                <w:vAlign w:val="top"/>
+              </w:tcPr>
+              <w:p>
+                <w:pPr>
+                  <w:widowControl w:val="0"/>
+                  <w:spacing w:after="0" w:line="240" w:lineRule="auto"/>
+                  <w:rPr>
+                    <w:b w:val="1"/>
+                  </w:rPr>
+                </w:pPr>
+                <w:r>
+                  <w:rPr>
+                    <w:b w:val="1"/>
+                    <w:rtl w:val="0"/>
+                  </w:rPr>
+                  <w:t xml:space="preserve">HTML tags Removal </w:t>
+                </w:r>
+              </w:p>
+            </w:tc>
+            <w:tc>
+              <w:tcPr>
+                <w:shd w:fill="auto" w:val="clear"/>
+                <w:tcMar>
+                  <w:top w:w="100.0" w:type="dxa"/>
+                  <w:left w:w="100.0" w:type="dxa"/>
+                  <w:bottom w:w="100.0" w:type="dxa"/>
+                  <w:right w:w="100.0" w:type="dxa"/>
+                </w:tcMar>
+                <w:vAlign w:val="top"/>
+              </w:tcPr>
+              <w:p>
+                <w:pPr>
+                  <w:widowControl w:val="0"/>
+                  <w:spacing w:after="0" w:line="240" w:lineRule="auto"/>
+                  <w:rPr/>
+                </w:pPr>
+                <w:r>
+                  <w:rPr>
+                    <w:rtl w:val="0"/>
+                  </w:rPr>
+                  <w:t xml:space="preserve">Removed as they do not contribute to the meaning of the content and can confuse language models, leading to lower-quality summaries.</w:t>
+                </w:r>
+              </w:p>
+            </w:tc>
+          </w:tr>
+          <w:tr>
+            <w:trPr>
+              <w:cantSplit w:val="0"/>
+              <w:trHeight w:val="418.55468749999994" w:hRule="atLeast"/>
+              <w:tblHeader w:val="0"/>
+            </w:trPr>
+            <w:tc>
+              <w:tcPr>
+                <w:shd w:fill="cfe2f3" w:val="clear"/>
+                <w:tcMar>
+                  <w:top w:w="100.0" w:type="dxa"/>
+                  <w:left w:w="100.0" w:type="dxa"/>
+                  <w:bottom w:w="100.0" w:type="dxa"/>
+                  <w:right w:w="100.0" w:type="dxa"/>
+                </w:tcMar>
+                <w:vAlign w:val="top"/>
+              </w:tcPr>
+              <w:p>
+                <w:pPr>
+                  <w:widowControl w:val="0"/>
+                  <w:spacing w:after="0" w:line="240" w:lineRule="auto"/>
+                  <w:rPr>
+                    <w:b w:val="1"/>
+                  </w:rPr>
+                </w:pPr>
+                <w:r>
+                  <w:rPr>
+                    <w:b w:val="1"/>
+                    <w:rtl w:val="0"/>
+                  </w:rPr>
+                  <w:t xml:space="preserve">URL and Email Removal</w:t>
+                </w:r>
+              </w:p>
+            </w:tc>
+            <w:tc>
+              <w:tcPr>
+                <w:shd w:fill="auto" w:val="clear"/>
+                <w:tcMar>
+                  <w:top w:w="100.0" w:type="dxa"/>
+                  <w:left w:w="100.0" w:type="dxa"/>
+                  <w:bottom w:w="100.0" w:type="dxa"/>
+                  <w:right w:w="100.0" w:type="dxa"/>
+                </w:tcMar>
+                <w:vAlign w:val="top"/>
+              </w:tcPr>
+              <w:p>
+                <w:pPr>
+                  <w:spacing w:after="0" w:lineRule="auto"/>
+                  <w:rPr/>
+                </w:pPr>
+                <w:r>
+                  <w:rPr>
+                    <w:rtl w:val="0"/>
+                  </w:rPr>
+                  <w:t xml:space="preserve">URLs and email addresses were removed from the text, as they do not provide information about the issue.</w:t>
+                </w:r>
+              </w:p>
+            </w:tc>
+          </w:tr>
+          <w:tr>
+            <w:trPr>
+              <w:cantSplit w:val="0"/>
+              <w:trHeight w:val="418.55468749999994" w:hRule="atLeast"/>
+              <w:tblHeader w:val="0"/>
+            </w:trPr>
+            <w:tc>
+              <w:tcPr>
+                <w:shd w:fill="cfe2f3" w:val="clear"/>
+                <w:tcMar>
+                  <w:top w:w="100.0" w:type="dxa"/>
+                  <w:left w:w="100.0" w:type="dxa"/>
+                  <w:bottom w:w="100.0" w:type="dxa"/>
+                  <w:right w:w="100.0" w:type="dxa"/>
+                </w:tcMar>
+                <w:vAlign w:val="top"/>
+              </w:tcPr>
+              <w:p>
+                <w:pPr>
+                  <w:widowControl w:val="0"/>
+                  <w:spacing w:after="0" w:line="240" w:lineRule="auto"/>
+                  <w:rPr>
+                    <w:b w:val="1"/>
+                  </w:rPr>
+                </w:pPr>
+                <w:r>
+                  <w:rPr>
+                    <w:b w:val="1"/>
+                    <w:rtl w:val="0"/>
+                  </w:rPr>
+                  <w:t xml:space="preserve">Whitespace Trimming</w:t>
+                </w:r>
+              </w:p>
+            </w:tc>
+            <w:tc>
+              <w:tcPr>
+                <w:shd w:fill="auto" w:val="clear"/>
+                <w:tcMar>
+                  <w:top w:w="100.0" w:type="dxa"/>
+                  <w:left w:w="100.0" w:type="dxa"/>
+                  <w:bottom w:w="100.0" w:type="dxa"/>
+                  <w:right w:w="100.0" w:type="dxa"/>
+                </w:tcMar>
+                <w:vAlign w:val="top"/>
+              </w:tcPr>
+              <w:p>
+                <w:pPr>
+                  <w:widowControl w:val="0"/>
+                  <w:spacing w:after="0" w:line="240" w:lineRule="auto"/>
+                  <w:rPr/>
+                </w:pPr>
+                <w:r>
+                  <w:rPr>
+                    <w:rtl w:val="0"/>
+                  </w:rPr>
+                  <w:t xml:space="preserve">Leading and trailing whitespace characters were removed to eliminate formatting inconsistencies.</w:t>
+                </w:r>
+              </w:p>
+            </w:tc>
+          </w:tr>
+          <w:tr>
+            <w:trPr>
+              <w:cantSplit w:val="0"/>
+              <w:trHeight w:val="418.55468749999994" w:hRule="atLeast"/>
+              <w:tblHeader w:val="0"/>
+            </w:trPr>
+            <w:tc>
+              <w:tcPr>
+                <w:shd w:fill="cfe2f3" w:val="clear"/>
+                <w:tcMar>
+                  <w:top w:w="100.0" w:type="dxa"/>
+                  <w:left w:w="100.0" w:type="dxa"/>
+                  <w:bottom w:w="100.0" w:type="dxa"/>
+                  <w:right w:w="100.0" w:type="dxa"/>
+                </w:tcMar>
+                <w:vAlign w:val="top"/>
+              </w:tcPr>
+              <w:p>
+                <w:pPr>
+                  <w:widowControl w:val="0"/>
+                  <w:spacing w:after="0" w:line="240" w:lineRule="auto"/>
+                  <w:rPr>
+                    <w:b w:val="1"/>
+                  </w:rPr>
+                </w:pPr>
+                <w:r>
+                  <w:rPr>
+                    <w:b w:val="1"/>
+                    <w:rtl w:val="0"/>
+                  </w:rPr>
+                  <w:t xml:space="preserve">Removed greetings and sign-off lines </w:t>
+                </w:r>
+              </w:p>
+            </w:tc>
+            <w:tc>
+              <w:tcPr>
+                <w:shd w:fill="auto" w:val="clear"/>
+                <w:tcMar>
+                  <w:top w:w="100.0" w:type="dxa"/>
+                  <w:left w:w="100.0" w:type="dxa"/>
+                  <w:bottom w:w="100.0" w:type="dxa"/>
+                  <w:right w:w="100.0" w:type="dxa"/>
+                </w:tcMar>
+                <w:vAlign w:val="top"/>
+              </w:tcPr>
+              <w:p>
+                <w:pPr>
+                  <w:widowControl w:val="0"/>
+                  <w:spacing w:after="0" w:line="240" w:lineRule="auto"/>
+                  <w:rPr/>
+                </w:pPr>
+                <w:r>
+                  <w:rPr>
+                    <w:rtl w:val="0"/>
+                  </w:rPr>
+                  <w:t xml:space="preserve">Common greetings and sign-off lines were removed, as they did not contribute to the core issue.</w:t>
+                </w:r>
+              </w:p>
+            </w:tc>
+          </w:tr>
+        </w:tbl>
+      </w:sdtContent>
+    </w:sdt>
+    <w:p>
+      <w:pPr>
+        <w:rPr/>
+      </w:pPr>
+      <w:r>
+        <w:rPr>
+          <w:rtl w:val="0"/>
+        </w:rPr>
+      </w:r>
+    </w:p>
+    <w:p>
+      <w:pPr>
+        <w:pStyle w:val="Heading3"/>
+        <w:spacing w:before="280" w:lineRule="auto"/>
+        <w:rPr>
+          <w:b w:val="1"/>
+        </w:rPr>
+      </w:pPr>
+      <w:bookmarkStart w:colFirst="0" w:colLast="0" w:name="_heading=h.bjefngozu1u6" w:id="131"/>
+      <w:bookmarkEnd w:id="131"/>
+      <w:r>
+        <w:rPr>
+          <w:b w:val="1"/>
+          <w:rtl w:val="0"/>
+        </w:rPr>
+        <w:t xml:space="preserve">Extractive Summarization</w:t>
+      </w:r>
+    </w:p>
+    <w:p>
+      <w:pPr>
+        <w:rPr/>
+      </w:pPr>
+      <w:r>
+        <w:rPr>
+          <w:rtl w:val="0"/>
+        </w:rPr>
+        <w:br w:type="textWrapping"/>
+        <w:t xml:space="preserve">Extractive summarization examines the original text and extracts the sentences that best convey the ideas without losing too much meaning. Its core principle is to rank the sentences by importance (Ghosh and Gunning, 2019). The advantage of extractive summarization is that it preserves the original meaning and context of the text. However, it can lack flexibility in language, as it is limited to the source text. For this capstone project I implemented BERT (Bidirectional Encoder Representations from Transformers) for extractive summarization for the ticket body column.</w:t>
+      </w:r>
+    </w:p>
+    <w:p>
+      <w:pPr>
+        <w:pStyle w:val="Heading3"/>
+        <w:spacing w:before="280" w:lineRule="auto"/>
+        <w:rPr>
+          <w:b w:val="1"/>
+        </w:rPr>
+      </w:pPr>
+      <w:bookmarkStart w:colFirst="0" w:colLast="0" w:name="_heading=h.rz3llm99c434" w:id="132"/>
+      <w:bookmarkEnd w:id="132"/>
+      <w:r>
+        <w:rPr>
+          <w:b w:val="1"/>
+          <w:rtl w:val="0"/>
+        </w:rPr>
+        <w:t xml:space="preserve">Abstractive Summarization</w:t>
+      </w:r>
+    </w:p>
+    <w:p>
+      <w:pPr>
+        <w:rPr/>
+      </w:pPr>
+      <w:r>
+        <w:rPr>
+          <w:rtl w:val="0"/>
+        </w:rPr>
+        <w:br w:type="textWrapping"/>
+        <w:t xml:space="preserve">Abstractive summarization is a method of creating an abstract summary that does not rely on using the same words from the original document. Instead, it rewrites the content in a more concise form (Ghosh and Gunning, 2019).  The advantage of abstractive summarization is that it produces more fluent and human-like summaries. However, it can sometimes generate inaccurate or misleading information. For this capstone project, I implemented BART (Bidirectional and Auto-Regressive Transformers) for abstractive summarization of the ticket body column.</w:t>
+      </w:r>
+    </w:p>
+    <w:p>
+      <w:pPr>
+        <w:pStyle w:val="Heading1"/>
+        <w:rPr/>
+      </w:pPr>
+      <w:bookmarkStart w:colFirst="0" w:colLast="0" w:name="_heading=h.c49l3ql9k8p4" w:id="133"/>
+      <w:bookmarkEnd w:id="133"/>
+      <w:r>
+        <w:rPr>
+          <w:rtl w:val="0"/>
+        </w:rPr>
+        <w:t xml:space="preserve">Conclusion</w:t>
+      </w:r>
+    </w:p>
+    <w:p>
+      <w:pPr>
+        <w:spacing w:after="240" w:before="240" w:lineRule="auto"/>
+        <w:ind w:left="0" w:firstLine="0"/>
+        <w:rPr/>
+      </w:pPr>
+      <w:r>
+        <w:rPr>
+          <w:rtl w:val="0"/>
+        </w:rPr>
+        <w:br w:type="textWrapping"/>
+        <w:t xml:space="preserve">This project focused on the classification and summarization of customer support tickets to improve the efficiency of ticket routing and enhance customer support agent productivity. </w:t>
+      </w:r>
+    </w:p>
+    <w:p>
+      <w:pPr>
+        <w:spacing w:after="240" w:before="240" w:lineRule="auto"/>
+        <w:ind w:left="0" w:firstLine="0"/>
+        <w:rPr/>
+      </w:pPr>
+      <w:r>
+        <w:rPr>
+          <w:rtl w:val="0"/>
+        </w:rPr>
+        <w:t xml:space="preserve">After evaluating multiple machine learning models, the </w:t>
+      </w:r>
+      <w:r>
+        <w:rPr>
+          <w:b w:val="1"/>
+          <w:rtl w:val="0"/>
+        </w:rPr>
+        <w:t xml:space="preserve">Linear Support Vector Classifier</w:t>
+      </w:r>
+      <w:r>
+        <w:rPr>
+          <w:rtl w:val="0"/>
+        </w:rPr>
+        <w:t xml:space="preserve"> was the most efficient model for ticket queue classification.  It consistently delivered strong results across all evaluation metrics during cross-validation. While its training time was relatively long, its rapid prediction speed makes it suited for production environments. The confusion matrix indicated minimal misclassifications, and the learning curve showed stable validation accuracy, demonstrating strong generalization and reliability in assigning tickets to the appropriate support queue.</w:t>
+      </w:r>
+    </w:p>
+    <w:sdt>
+      <w:sdtPr>
+        <w:lock w:val="contentLocked"/>
+        <w:tag w:val="goog_rdk_15"/>
+      </w:sdtPr>
+      <w:sdtContent>
+        <w:tbl>
+          <w:tblPr>
+            <w:tblStyle w:val="Table17"/>
+            <w:tblW w:w="9000.0" w:type="dxa"/>
+            <w:jc w:val="left"/>
+            <w:tblBorders>
+              <w:top w:color="000000" w:space="0" w:sz="8" w:val="single"/>
+              <w:left w:color="000000" w:space="0" w:sz="8" w:val="single"/>
+              <w:bottom w:color="000000" w:space="0" w:sz="8" w:val="single"/>
+              <w:right w:color="000000" w:space="0" w:sz="8" w:val="single"/>
+              <w:insideH w:color="000000" w:space="0" w:sz="8" w:val="single"/>
+              <w:insideV w:color="000000" w:space="0" w:sz="8" w:val="single"/>
+            </w:tblBorders>
+            <w:tblLayout w:type="fixed"/>
+            <w:tblLook w:val="0600"/>
+          </w:tblPr>
+          <w:tblGrid>
+            <w:gridCol w:w="2700"/>
+            <w:gridCol w:w="1320"/>
+            <w:gridCol w:w="1380"/>
+            <w:gridCol w:w="1800"/>
+            <w:gridCol w:w="1800"/>
+            <w:tblGridChange w:id="0">
+              <w:tblGrid>
+                <w:gridCol w:w="2700"/>
+                <w:gridCol w:w="1320"/>
+                <w:gridCol w:w="1380"/>
+                <w:gridCol w:w="1800"/>
+                <w:gridCol w:w="1800"/>
+              </w:tblGrid>
+            </w:tblGridChange>
+          </w:tblGrid>
+          <w:tr>
+            <w:trPr>
+              <w:cantSplit w:val="0"/>
+              <w:tblHeader w:val="0"/>
+            </w:trPr>
+            <w:tc>
+              <w:tcPr>
+                <w:shd w:fill="cfe2f3" w:val="clear"/>
+                <w:tcMar>
+                  <w:top w:w="100.0" w:type="dxa"/>
+                  <w:left w:w="100.0" w:type="dxa"/>
+                  <w:bottom w:w="100.0" w:type="dxa"/>
+                  <w:right w:w="100.0" w:type="dxa"/>
+                </w:tcMar>
+                <w:vAlign w:val="top"/>
+              </w:tcPr>
+              <w:p>
+                <w:pPr>
+                  <w:widowControl w:val="0"/>
+                  <w:spacing w:after="0" w:line="240" w:lineRule="auto"/>
+                  <w:rPr>
+                    <w:b w:val="1"/>
+                  </w:rPr>
+                </w:pPr>
+                <w:r>
+                  <w:rPr>
+                    <w:rtl w:val="0"/>
+                  </w:rPr>
+                </w:r>
+              </w:p>
+            </w:tc>
+            <w:tc>
+              <w:tcPr>
+                <w:shd w:fill="cfe2f3" w:val="clear"/>
+                <w:tcMar>
+                  <w:top w:w="100.0" w:type="dxa"/>
+                  <w:left w:w="100.0" w:type="dxa"/>
+                  <w:bottom w:w="100.0" w:type="dxa"/>
+                  <w:right w:w="100.0" w:type="dxa"/>
+                </w:tcMar>
+                <w:vAlign w:val="top"/>
+              </w:tcPr>
+              <w:p>
+                <w:pPr>
+                  <w:widowControl w:val="0"/>
+                  <w:spacing w:after="0" w:line="240" w:lineRule="auto"/>
+                  <w:rPr>
+                    <w:b w:val="1"/>
+                  </w:rPr>
+                </w:pPr>
+                <w:r>
+                  <w:rPr>
+                    <w:b w:val="1"/>
+                    <w:rtl w:val="0"/>
+                  </w:rPr>
+                  <w:t xml:space="preserve">Accuracy</w:t>
+                </w:r>
+              </w:p>
+            </w:tc>
+            <w:tc>
+              <w:tcPr>
+                <w:shd w:fill="cfe2f3" w:val="clear"/>
+                <w:tcMar>
+                  <w:top w:w="100.0" w:type="dxa"/>
+                  <w:left w:w="100.0" w:type="dxa"/>
+                  <w:bottom w:w="100.0" w:type="dxa"/>
+                  <w:right w:w="100.0" w:type="dxa"/>
+                </w:tcMar>
+                <w:vAlign w:val="top"/>
+              </w:tcPr>
+              <w:p>
+                <w:pPr>
+                  <w:widowControl w:val="0"/>
+                  <w:spacing w:after="0" w:line="240" w:lineRule="auto"/>
+                  <w:rPr>
+                    <w:b w:val="1"/>
+                  </w:rPr>
+                </w:pPr>
+                <w:r>
+                  <w:rPr>
+                    <w:b w:val="1"/>
+                    <w:rtl w:val="0"/>
+                  </w:rPr>
+                  <w:t xml:space="preserve">Precision</w:t>
+                </w:r>
+              </w:p>
+            </w:tc>
+            <w:tc>
+              <w:tcPr>
+                <w:shd w:fill="cfe2f3" w:val="clear"/>
+                <w:tcMar>
+                  <w:top w:w="100.0" w:type="dxa"/>
+                  <w:left w:w="100.0" w:type="dxa"/>
+                  <w:bottom w:w="100.0" w:type="dxa"/>
+                  <w:right w:w="100.0" w:type="dxa"/>
+                </w:tcMar>
+                <w:vAlign w:val="top"/>
+              </w:tcPr>
+              <w:p>
+                <w:pPr>
+                  <w:widowControl w:val="0"/>
+                  <w:spacing w:after="0" w:line="240" w:lineRule="auto"/>
+                  <w:rPr>
+                    <w:b w:val="1"/>
+                  </w:rPr>
+                </w:pPr>
+                <w:r>
+                  <w:rPr>
+                    <w:b w:val="1"/>
+                    <w:rtl w:val="0"/>
+                  </w:rPr>
+                  <w:t xml:space="preserve">Recall</w:t>
+                </w:r>
+              </w:p>
+            </w:tc>
+            <w:tc>
+              <w:tcPr>
+                <w:shd w:fill="cfe2f3" w:val="clear"/>
+                <w:tcMar>
+                  <w:top w:w="100.0" w:type="dxa"/>
+                  <w:left w:w="100.0" w:type="dxa"/>
+                  <w:bottom w:w="100.0" w:type="dxa"/>
+                  <w:right w:w="100.0" w:type="dxa"/>
+                </w:tcMar>
+                <w:vAlign w:val="top"/>
+              </w:tcPr>
+              <w:p>
+                <w:pPr>
+                  <w:widowControl w:val="0"/>
+                  <w:spacing w:after="0" w:line="240" w:lineRule="auto"/>
+                  <w:rPr>
+                    <w:b w:val="1"/>
+                  </w:rPr>
+                </w:pPr>
+                <w:r>
+                  <w:rPr>
+                    <w:b w:val="1"/>
+                    <w:rtl w:val="0"/>
+                  </w:rPr>
+                  <w:t xml:space="preserve">F1 Score</w:t>
+                </w:r>
+              </w:p>
+            </w:tc>
+          </w:tr>
+          <w:tr>
+            <w:trPr>
+              <w:cantSplit w:val="0"/>
+              <w:tblHeader w:val="0"/>
+            </w:trPr>
+            <w:tc>
+              <w:tcPr>
+                <w:shd w:fill="cfe2f3" w:val="clear"/>
+                <w:tcMar>
+                  <w:top w:w="100.0" w:type="dxa"/>
+                  <w:left w:w="100.0" w:type="dxa"/>
+                  <w:bottom w:w="100.0" w:type="dxa"/>
+                  <w:right w:w="100.0" w:type="dxa"/>
+                </w:tcMar>
+                <w:vAlign w:val="top"/>
+              </w:tcPr>
+              <w:p>
+                <w:pPr>
+                  <w:spacing w:after="0" w:line="240" w:lineRule="auto"/>
+                  <w:rPr>
+                    <w:b w:val="1"/>
+                  </w:rPr>
+                </w:pPr>
+                <w:r>
+                  <w:rPr>
+                    <w:b w:val="1"/>
+                    <w:rtl w:val="0"/>
+                  </w:rPr>
+                  <w:t xml:space="preserve">LinearSVC</w:t>
+                </w:r>
+              </w:p>
+            </w:tc>
+            <w:tc>
+              <w:tcPr>
+                <w:shd w:fill="auto" w:val="clear"/>
+                <w:tcMar>
+                  <w:top w:w="100.0" w:type="dxa"/>
+                  <w:left w:w="100.0" w:type="dxa"/>
+                  <w:bottom w:w="100.0" w:type="dxa"/>
+                  <w:right w:w="100.0" w:type="dxa"/>
+                </w:tcMar>
+                <w:vAlign w:val="top"/>
+              </w:tcPr>
+              <w:p>
+                <w:pPr>
+                  <w:widowControl w:val="0"/>
+                  <w:spacing w:after="0" w:line="240" w:lineRule="auto"/>
+                  <w:rPr/>
+                </w:pPr>
+                <w:r>
+                  <w:rPr>
+                    <w:rtl w:val="0"/>
+                  </w:rPr>
+                </w:r>
+              </w:p>
+            </w:tc>
+            <w:tc>
+              <w:tcPr>
+                <w:shd w:fill="auto" w:val="clear"/>
+                <w:tcMar>
+                  <w:top w:w="100.0" w:type="dxa"/>
+                  <w:left w:w="100.0" w:type="dxa"/>
+                  <w:bottom w:w="100.0" w:type="dxa"/>
+                  <w:right w:w="100.0" w:type="dxa"/>
+                </w:tcMar>
+                <w:vAlign w:val="top"/>
+              </w:tcPr>
+              <w:p>
+                <w:pPr>
+                  <w:widowControl w:val="0"/>
+                  <w:spacing w:after="0" w:line="240" w:lineRule="auto"/>
+                  <w:rPr/>
+                </w:pPr>
+                <w:r>
+                  <w:rPr>
+                    <w:rtl w:val="0"/>
+                  </w:rPr>
+                </w:r>
+              </w:p>
+            </w:tc>
+            <w:tc>
+              <w:tcPr>
+                <w:shd w:fill="auto" w:val="clear"/>
+                <w:tcMar>
+                  <w:top w:w="100.0" w:type="dxa"/>
+                  <w:left w:w="100.0" w:type="dxa"/>
+                  <w:bottom w:w="100.0" w:type="dxa"/>
+                  <w:right w:w="100.0" w:type="dxa"/>
+                </w:tcMar>
+                <w:vAlign w:val="top"/>
+              </w:tcPr>
+              <w:p>
+                <w:pPr>
+                  <w:widowControl w:val="0"/>
+                  <w:spacing w:after="0" w:line="240" w:lineRule="auto"/>
+                  <w:rPr/>
+                </w:pPr>
+                <w:r>
+                  <w:rPr>
+                    <w:rtl w:val="0"/>
+                  </w:rPr>
+                </w:r>
+              </w:p>
+            </w:tc>
+            <w:tc>
+              <w:tcPr>
+                <w:shd w:fill="auto" w:val="clear"/>
+                <w:tcMar>
+                  <w:top w:w="100.0" w:type="dxa"/>
+                  <w:left w:w="100.0" w:type="dxa"/>
+                  <w:bottom w:w="100.0" w:type="dxa"/>
+                  <w:right w:w="100.0" w:type="dxa"/>
+                </w:tcMar>
+                <w:vAlign w:val="top"/>
+              </w:tcPr>
+              <w:p>
+                <w:pPr>
+                  <w:widowControl w:val="0"/>
+                  <w:spacing w:after="0" w:line="240" w:lineRule="auto"/>
+                  <w:rPr/>
+                </w:pPr>
+                <w:r>
+                  <w:rPr>
+                    <w:rtl w:val="0"/>
+                  </w:rPr>
+                </w:r>
+              </w:p>
+            </w:tc>
+          </w:tr>
+        </w:tbl>
+      </w:sdtContent>
+    </w:sdt>
+    <w:p>
+      <w:pPr>
+        <w:spacing w:after="240" w:before="240" w:lineRule="auto"/>
+        <w:rPr/>
+      </w:pPr>
+      <w:r>
+        <w:rPr>
+          <w:rtl w:val="0"/>
+        </w:rPr>
+        <w:t xml:space="preserve">For ticket priority classification, the </w:t>
+      </w:r>
+      <w:r>
+        <w:rPr>
+          <w:b w:val="1"/>
+          <w:rtl w:val="0"/>
+        </w:rPr>
+        <w:t xml:space="preserve">Random Forest classifier</w:t>
+      </w:r>
+      <w:r>
+        <w:rPr>
+          <w:rtl w:val="0"/>
+        </w:rPr>
+        <w:t xml:space="preserve"> proved to be the most efficient model overall. Although Linear SVC demonstrated a slightly better learning curve, Random Forest achieved the highest cross-validated performance and provided more balanced classification across all priority levels. It also maintained relatively fast training and prediction times.Its consistent performance and balanced predictions across all priority levels in the confusion matrix made it a reliable choice for prioritizing tickets.</w:t>
+      </w:r>
+    </w:p>
+    <w:sdt>
+      <w:sdtPr>
+        <w:lock w:val="contentLocked"/>
+        <w:tag w:val="goog_rdk_16"/>
+      </w:sdtPr>
+      <w:sdtContent>
+        <w:tbl>
+          <w:tblPr>
+            <w:tblStyle w:val="Table18"/>
+            <w:tblW w:w="9000.0" w:type="dxa"/>
+            <w:jc w:val="left"/>
+            <w:tblBorders>
+              <w:top w:color="000000" w:space="0" w:sz="8" w:val="single"/>
+              <w:left w:color="000000" w:space="0" w:sz="8" w:val="single"/>
+              <w:bottom w:color="000000" w:space="0" w:sz="8" w:val="single"/>
+              <w:right w:color="000000" w:space="0" w:sz="8" w:val="single"/>
+              <w:insideH w:color="000000" w:space="0" w:sz="8" w:val="single"/>
+              <w:insideV w:color="000000" w:space="0" w:sz="8" w:val="single"/>
+            </w:tblBorders>
+            <w:tblLayout w:type="fixed"/>
+            <w:tblLook w:val="0600"/>
+          </w:tblPr>
+          <w:tblGrid>
+            <w:gridCol w:w="2700"/>
+            <w:gridCol w:w="1320"/>
+            <w:gridCol w:w="1380"/>
+            <w:gridCol w:w="1800"/>
+            <w:gridCol w:w="1800"/>
+            <w:tblGridChange w:id="0">
+              <w:tblGrid>
+                <w:gridCol w:w="2700"/>
+                <w:gridCol w:w="1320"/>
+                <w:gridCol w:w="1380"/>
+                <w:gridCol w:w="1800"/>
+                <w:gridCol w:w="1800"/>
+              </w:tblGrid>
+            </w:tblGridChange>
+          </w:tblGrid>
+          <w:tr>
+            <w:trPr>
+              <w:cantSplit w:val="0"/>
+              <w:tblHeader w:val="0"/>
+            </w:trPr>
+            <w:tc>
+              <w:tcPr>
+                <w:shd w:fill="cfe2f3" w:val="clear"/>
+                <w:tcMar>
+                  <w:top w:w="100.0" w:type="dxa"/>
+                  <w:left w:w="100.0" w:type="dxa"/>
+                  <w:bottom w:w="100.0" w:type="dxa"/>
+                  <w:right w:w="100.0" w:type="dxa"/>
+                </w:tcMar>
+                <w:vAlign w:val="top"/>
+              </w:tcPr>
+              <w:p>
+                <w:pPr>
+                  <w:keepNext w:val="0"/>
+                  <w:keepLines w:val="0"/>
+                  <w:pageBreakBefore w:val="0"/>
+                  <w:widowControl w:val="0"/>
+                  <w:pBdr>
+                    <w:top w:space="0" w:sz="0" w:val="nil"/>
+                    <w:left w:space="0" w:sz="0" w:val="nil"/>
+                    <w:bottom w:space="0" w:sz="0" w:val="nil"/>
+                    <w:right w:space="0" w:sz="0" w:val="nil"/>
+                    <w:between w:space="0" w:sz="0" w:val="nil"/>
+                  </w:pBdr>
+                  <w:shd w:fill="auto" w:val="clear"/>
+                  <w:spacing w:after="0" w:before="0" w:line="240" w:lineRule="auto"/>
+                  <w:ind w:left="0" w:right="0" w:firstLine="0"/>
+                  <w:jc w:val="left"/>
+                  <w:rPr>
+                    <w:b w:val="1"/>
+                  </w:rPr>
+                </w:pPr>
+                <w:r>
+                  <w:rPr>
+                    <w:rtl w:val="0"/>
+                  </w:rPr>
+                </w:r>
+              </w:p>
+            </w:tc>
+            <w:tc>
+              <w:tcPr>
+                <w:shd w:fill="cfe2f3" w:val="clear"/>
+                <w:tcMar>
+                  <w:top w:w="100.0" w:type="dxa"/>
+                  <w:left w:w="100.0" w:type="dxa"/>
+                  <w:bottom w:w="100.0" w:type="dxa"/>
+                  <w:right w:w="100.0" w:type="dxa"/>
+                </w:tcMar>
+                <w:vAlign w:val="top"/>
+              </w:tcPr>
+              <w:p>
+                <w:pPr>
+                  <w:keepNext w:val="0"/>
+                  <w:keepLines w:val="0"/>
+                  <w:pageBreakBefore w:val="0"/>
+                  <w:widowControl w:val="0"/>
+                  <w:pBdr>
+                    <w:top w:space="0" w:sz="0" w:val="nil"/>
+                    <w:left w:space="0" w:sz="0" w:val="nil"/>
+                    <w:bottom w:space="0" w:sz="0" w:val="nil"/>
+                    <w:right w:space="0" w:sz="0" w:val="nil"/>
+                    <w:between w:space="0" w:sz="0" w:val="nil"/>
+                  </w:pBdr>
+                  <w:shd w:fill="auto" w:val="clear"/>
+                  <w:spacing w:after="0" w:before="0" w:line="240" w:lineRule="auto"/>
+                  <w:ind w:left="0" w:right="0" w:firstLine="0"/>
+                  <w:jc w:val="left"/>
+                  <w:rPr>
+                    <w:b w:val="1"/>
+                  </w:rPr>
+                </w:pPr>
+                <w:r>
+                  <w:rPr>
+                    <w:b w:val="1"/>
+                    <w:rtl w:val="0"/>
+                  </w:rPr>
+                  <w:t xml:space="preserve">Accuracy</w:t>
+                </w:r>
+              </w:p>
+            </w:tc>
+            <w:tc>
+              <w:tcPr>
+                <w:shd w:fill="cfe2f3" w:val="clear"/>
+                <w:tcMar>
+                  <w:top w:w="100.0" w:type="dxa"/>
+                  <w:left w:w="100.0" w:type="dxa"/>
+                  <w:bottom w:w="100.0" w:type="dxa"/>
+                  <w:right w:w="100.0" w:type="dxa"/>
+                </w:tcMar>
+                <w:vAlign w:val="top"/>
+              </w:tcPr>
+              <w:p>
+                <w:pPr>
+                  <w:keepNext w:val="0"/>
+                  <w:keepLines w:val="0"/>
+                  <w:pageBreakBefore w:val="0"/>
+                  <w:widowControl w:val="0"/>
+                  <w:pBdr>
+                    <w:top w:space="0" w:sz="0" w:val="nil"/>
+                    <w:left w:space="0" w:sz="0" w:val="nil"/>
+                    <w:bottom w:space="0" w:sz="0" w:val="nil"/>
+                    <w:right w:space="0" w:sz="0" w:val="nil"/>
+                    <w:between w:space="0" w:sz="0" w:val="nil"/>
+                  </w:pBdr>
+                  <w:shd w:fill="auto" w:val="clear"/>
+                  <w:spacing w:after="0" w:before="0" w:line="240" w:lineRule="auto"/>
+                  <w:ind w:left="0" w:right="0" w:firstLine="0"/>
+                  <w:jc w:val="left"/>
+                  <w:rPr>
+                    <w:b w:val="1"/>
+                  </w:rPr>
+                </w:pPr>
+                <w:r>
+                  <w:rPr>
+                    <w:b w:val="1"/>
+                    <w:rtl w:val="0"/>
+                  </w:rPr>
+                  <w:t xml:space="preserve">Precision</w:t>
+                </w:r>
+              </w:p>
+            </w:tc>
+            <w:tc>
+              <w:tcPr>
+                <w:shd w:fill="cfe2f3" w:val="clear"/>
+                <w:tcMar>
+                  <w:top w:w="100.0" w:type="dxa"/>
+                  <w:left w:w="100.0" w:type="dxa"/>
+                  <w:bottom w:w="100.0" w:type="dxa"/>
+                  <w:right w:w="100.0" w:type="dxa"/>
+                </w:tcMar>
+                <w:vAlign w:val="top"/>
+              </w:tcPr>
+              <w:p>
+                <w:pPr>
+                  <w:keepNext w:val="0"/>
+                  <w:keepLines w:val="0"/>
+                  <w:pageBreakBefore w:val="0"/>
+                  <w:widowControl w:val="0"/>
+                  <w:pBdr>
+                    <w:top w:space="0" w:sz="0" w:val="nil"/>
+                    <w:left w:space="0" w:sz="0" w:val="nil"/>
+                    <w:bottom w:space="0" w:sz="0" w:val="nil"/>
+                    <w:right w:space="0" w:sz="0" w:val="nil"/>
+                    <w:between w:space="0" w:sz="0" w:val="nil"/>
+                  </w:pBdr>
+                  <w:shd w:fill="auto" w:val="clear"/>
+                  <w:spacing w:after="0" w:before="0" w:line="240" w:lineRule="auto"/>
+                  <w:ind w:left="0" w:right="0" w:firstLine="0"/>
+                  <w:jc w:val="left"/>
+                  <w:rPr>
+                    <w:b w:val="1"/>
+                  </w:rPr>
+                </w:pPr>
+                <w:r>
+                  <w:rPr>
+                    <w:b w:val="1"/>
+                    <w:rtl w:val="0"/>
+                  </w:rPr>
+                  <w:t xml:space="preserve">Recall</w:t>
+                </w:r>
+              </w:p>
+            </w:tc>
+            <w:tc>
+              <w:tcPr>
+                <w:shd w:fill="cfe2f3" w:val="clear"/>
+                <w:tcMar>
+                  <w:top w:w="100.0" w:type="dxa"/>
+                  <w:left w:w="100.0" w:type="dxa"/>
+                  <w:bottom w:w="100.0" w:type="dxa"/>
+                  <w:right w:w="100.0" w:type="dxa"/>
+                </w:tcMar>
+                <w:vAlign w:val="top"/>
+              </w:tcPr>
+              <w:p>
+                <w:pPr>
+                  <w:keepNext w:val="0"/>
+                  <w:keepLines w:val="0"/>
+                  <w:pageBreakBefore w:val="0"/>
+                  <w:widowControl w:val="0"/>
+                  <w:pBdr>
+                    <w:top w:space="0" w:sz="0" w:val="nil"/>
+                    <w:left w:space="0" w:sz="0" w:val="nil"/>
+                    <w:bottom w:space="0" w:sz="0" w:val="nil"/>
+                    <w:right w:space="0" w:sz="0" w:val="nil"/>
+                    <w:between w:space="0" w:sz="0" w:val="nil"/>
+                  </w:pBdr>
+                  <w:shd w:fill="auto" w:val="clear"/>
+                  <w:spacing w:after="0" w:before="0" w:line="240" w:lineRule="auto"/>
+                  <w:ind w:left="0" w:right="0" w:firstLine="0"/>
+                  <w:jc w:val="left"/>
+                  <w:rPr>
+                    <w:b w:val="1"/>
+                  </w:rPr>
+                </w:pPr>
+                <w:r>
+                  <w:rPr>
+                    <w:b w:val="1"/>
+                    <w:rtl w:val="0"/>
+                  </w:rPr>
+                  <w:t xml:space="preserve">F1 Score</w:t>
+                </w:r>
+              </w:p>
+            </w:tc>
+          </w:tr>
+          <w:tr>
+            <w:trPr>
+              <w:cantSplit w:val="0"/>
+              <w:tblHeader w:val="0"/>
+            </w:trPr>
+            <w:tc>
+              <w:tcPr>
+                <w:shd w:fill="cfe2f3" w:val="clear"/>
+                <w:tcMar>
+                  <w:top w:w="100.0" w:type="dxa"/>
+                  <w:left w:w="100.0" w:type="dxa"/>
+                  <w:bottom w:w="100.0" w:type="dxa"/>
+                  <w:right w:w="100.0" w:type="dxa"/>
+                </w:tcMar>
+                <w:vAlign w:val="top"/>
+              </w:tcPr>
+              <w:p>
+                <w:pPr>
+                  <w:spacing w:after="0" w:line="240" w:lineRule="auto"/>
+                  <w:rPr>
+                    <w:b w:val="1"/>
+                  </w:rPr>
+                </w:pPr>
+                <w:r>
+                  <w:rPr>
+                    <w:b w:val="1"/>
+                    <w:rtl w:val="0"/>
+                  </w:rPr>
+                  <w:t xml:space="preserve">Random Forest classifier</w:t>
+                </w:r>
+              </w:p>
+            </w:tc>
+            <w:tc>
+              <w:tcPr>
+                <w:shd w:fill="auto" w:val="clear"/>
+                <w:tcMar>
+                  <w:top w:w="100.0" w:type="dxa"/>
+                  <w:left w:w="100.0" w:type="dxa"/>
+                  <w:bottom w:w="100.0" w:type="dxa"/>
+                  <w:right w:w="100.0" w:type="dxa"/>
+                </w:tcMar>
+                <w:vAlign w:val="top"/>
+              </w:tcPr>
+              <w:p>
+                <w:pPr>
+                  <w:keepNext w:val="0"/>
+                  <w:keepLines w:val="0"/>
+                  <w:pageBreakBefore w:val="0"/>
+                  <w:widowControl w:val="0"/>
+                  <w:pBdr>
+                    <w:top w:space="0" w:sz="0" w:val="nil"/>
+                    <w:left w:space="0" w:sz="0" w:val="nil"/>
+                    <w:bottom w:space="0" w:sz="0" w:val="nil"/>
+                    <w:right w:space="0" w:sz="0" w:val="nil"/>
+                    <w:between w:space="0" w:sz="0" w:val="nil"/>
+                  </w:pBdr>
+                  <w:shd w:fill="auto" w:val="clear"/>
+                  <w:spacing w:after="0" w:before="0" w:line="240" w:lineRule="auto"/>
+                  <w:ind w:left="0" w:right="0" w:firstLine="0"/>
+                  <w:jc w:val="left"/>
+                  <w:rPr/>
+                </w:pPr>
+                <w:r>
+                  <w:rPr>
+                    <w:rtl w:val="0"/>
+                  </w:rPr>
+                </w:r>
+              </w:p>
+            </w:tc>
+            <w:tc>
+              <w:tcPr>
+                <w:shd w:fill="auto" w:val="clear"/>
+                <w:tcMar>
+                  <w:top w:w="100.0" w:type="dxa"/>
+                  <w:left w:w="100.0" w:type="dxa"/>
+                  <w:bottom w:w="100.0" w:type="dxa"/>
+                  <w:right w:w="100.0" w:type="dxa"/>
+                </w:tcMar>
+                <w:vAlign w:val="top"/>
+              </w:tcPr>
+              <w:p>
+                <w:pPr>
+                  <w:keepNext w:val="0"/>
+                  <w:keepLines w:val="0"/>
+                  <w:pageBreakBefore w:val="0"/>
+                  <w:widowControl w:val="0"/>
+                  <w:pBdr>
+                    <w:top w:space="0" w:sz="0" w:val="nil"/>
+                    <w:left w:space="0" w:sz="0" w:val="nil"/>
+                    <w:bottom w:space="0" w:sz="0" w:val="nil"/>
+                    <w:right w:space="0" w:sz="0" w:val="nil"/>
+                    <w:between w:space="0" w:sz="0" w:val="nil"/>
+                  </w:pBdr>
+                  <w:shd w:fill="auto" w:val="clear"/>
+                  <w:spacing w:after="0" w:before="0" w:line="240" w:lineRule="auto"/>
+                  <w:ind w:left="0" w:right="0" w:firstLine="0"/>
+                  <w:jc w:val="left"/>
+                  <w:rPr/>
+                </w:pPr>
+                <w:r>
+                  <w:rPr>
+                    <w:rtl w:val="0"/>
+                  </w:rPr>
+                </w:r>
+              </w:p>
+            </w:tc>
+            <w:tc>
+              <w:tcPr>
+                <w:shd w:fill="auto" w:val="clear"/>
+                <w:tcMar>
+                  <w:top w:w="100.0" w:type="dxa"/>
+                  <w:left w:w="100.0" w:type="dxa"/>
+                  <w:bottom w:w="100.0" w:type="dxa"/>
+                  <w:right w:w="100.0" w:type="dxa"/>
+                </w:tcMar>
+                <w:vAlign w:val="top"/>
+              </w:tcPr>
+              <w:p>
+                <w:pPr>
+                  <w:keepNext w:val="0"/>
+                  <w:keepLines w:val="0"/>
+                  <w:pageBreakBefore w:val="0"/>
+                  <w:widowControl w:val="0"/>
+                  <w:pBdr>
+                    <w:top w:space="0" w:sz="0" w:val="nil"/>
+                    <w:left w:space="0" w:sz="0" w:val="nil"/>
+                    <w:bottom w:space="0" w:sz="0" w:val="nil"/>
+                    <w:right w:space="0" w:sz="0" w:val="nil"/>
+                    <w:between w:space="0" w:sz="0" w:val="nil"/>
+                  </w:pBdr>
+                  <w:shd w:fill="auto" w:val="clear"/>
+                  <w:spacing w:after="0" w:before="0" w:line="240" w:lineRule="auto"/>
+                  <w:ind w:left="0" w:right="0" w:firstLine="0"/>
+                  <w:jc w:val="left"/>
+                  <w:rPr/>
+                </w:pPr>
+                <w:r>
+                  <w:rPr>
+                    <w:rtl w:val="0"/>
+                  </w:rPr>
+                </w:r>
+              </w:p>
+            </w:tc>
+            <w:tc>
+              <w:tcPr>
+                <w:shd w:fill="auto" w:val="clear"/>
+                <w:tcMar>
+                  <w:top w:w="100.0" w:type="dxa"/>
+                  <w:left w:w="100.0" w:type="dxa"/>
+                  <w:bottom w:w="100.0" w:type="dxa"/>
+                  <w:right w:w="100.0" w:type="dxa"/>
+                </w:tcMar>
+                <w:vAlign w:val="top"/>
+              </w:tcPr>
+              <w:p>
+                <w:pPr>
+                  <w:keepNext w:val="0"/>
+                  <w:keepLines w:val="0"/>
+                  <w:pageBreakBefore w:val="0"/>
+                  <w:widowControl w:val="0"/>
+                  <w:pBdr>
+                    <w:top w:space="0" w:sz="0" w:val="nil"/>
+                    <w:left w:space="0" w:sz="0" w:val="nil"/>
+                    <w:bottom w:space="0" w:sz="0" w:val="nil"/>
+                    <w:right w:space="0" w:sz="0" w:val="nil"/>
+                    <w:between w:space="0" w:sz="0" w:val="nil"/>
+                  </w:pBdr>
+                  <w:shd w:fill="auto" w:val="clear"/>
+                  <w:spacing w:after="0" w:before="0" w:line="240" w:lineRule="auto"/>
+                  <w:ind w:left="0" w:right="0" w:firstLine="0"/>
+                  <w:jc w:val="left"/>
+                  <w:rPr/>
+                </w:pPr>
+                <w:r>
+                  <w:rPr>
+                    <w:rtl w:val="0"/>
+                  </w:rPr>
+                </w:r>
+              </w:p>
+            </w:tc>
+          </w:tr>
+        </w:tbl>
+      </w:sdtContent>
+    </w:sdt>
+    <w:p>
+      <w:pPr>
+        <w:spacing w:after="240" w:before="240" w:lineRule="auto"/>
+        <w:rPr/>
+      </w:pPr>
+      <w:r>
+        <w:rPr>
+          <w:rtl w:val="0"/>
+        </w:rPr>
+        <w:br w:type="textWrapping"/>
+        <w:t xml:space="preserve">Regarding </w:t>
+      </w:r>
+      <w:r>
+        <w:rPr>
+          <w:b w:val="1"/>
+          <w:rtl w:val="0"/>
+        </w:rPr>
+        <w:t xml:space="preserve">summarization</w:t>
+      </w:r>
+      <w:r>
+        <w:rPr>
+          <w:rtl w:val="0"/>
+        </w:rPr>
+        <w:t xml:space="preserve">, extractive summarization was chosen as the most suitable approach. Since support agents require accurate and comprehensive overview of customer issues, extractive summarization preserves the original wording and ensures that no critical information is lost. This is especially important in technical or sensitive cases where precision is crucial and paraphrasing could lead to misinterpretation.</w:t>
+      </w:r>
+    </w:p>
+    <w:p>
+      <w:pPr>
+        <w:spacing w:after="240" w:before="240" w:lineRule="auto"/>
+        <w:ind w:left="0" w:firstLine="0"/>
+        <w:rPr/>
+      </w:pPr>
+      <w:r>
+        <w:rPr>
+          <w:rtl w:val="0"/>
+        </w:rPr>
+      </w:r>
+    </w:p>
+    <w:p>
+      <w:pPr>
+        <w:pStyle w:val="Heading1"/>
+        <w:rPr/>
+      </w:pPr>
+      <w:bookmarkStart w:colFirst="0" w:colLast="0" w:name="_heading=h.2oqjg8w49bbw" w:id="134"/>
+      <w:bookmarkEnd w:id="134"/>
+      <w:r>
+        <w:rPr>
+          <w:rtl w:val="0"/>
+        </w:rPr>
+      </w:r>
+    </w:p>
+    <w:p>
+      <w:pPr>
+        <w:rPr/>
+      </w:pPr>
+      <w:r>
+        <w:rPr>
+          <w:rtl w:val="0"/>
+        </w:rPr>
+      </w:r>
+    </w:p>
+    <w:p>
+      <w:pPr>
+        <w:rPr/>
+      </w:pPr>
+      <w:r>
+        <w:rPr>
+          <w:rtl w:val="0"/>
+        </w:rPr>
+      </w:r>
+    </w:p>
+    <w:p>
+      <w:pPr>
+        <w:rPr/>
+      </w:pPr>
+      <w:r>
+        <w:rPr>
+          <w:rtl w:val="0"/>
+        </w:rPr>
+      </w:r>
+    </w:p>
+    <w:p>
+      <w:pPr>
+        <w:rPr/>
+      </w:pPr>
+      <w:r>
+        <w:rPr>
+          <w:rtl w:val="0"/>
+        </w:rPr>
+      </w:r>
+    </w:p>
+    <w:p>
+      <w:pPr>
+        <w:pStyle w:val="Heading1"/>
+        <w:rPr/>
+      </w:pPr>
+      <w:bookmarkStart w:colFirst="0" w:colLast="0" w:name="_heading=h.v4ym4uc1nj9b" w:id="135"/>
+      <w:bookmarkEnd w:id="135"/>
+      <w:r>
+        <w:rPr>
+          <w:rtl w:val="0"/>
+        </w:rPr>
+        <w:t xml:space="preserve">References</w:t>
+      </w:r>
+    </w:p>
+    <w:p>
+      <w:pPr>
+        <w:ind w:left="720" w:firstLine="0"/>
+        <w:rPr>
+          <w:sz w:val="20"/>
+          <w:szCs w:val="20"/>
+        </w:rPr>
+      </w:pPr>
+      <w:r>
+        <w:rPr>
+          <w:rtl w:val="0"/>
+        </w:rPr>
       </w:r>
     </w:p>
     <w:p>
       <w:pPr>
         <w:numPr>
           <w:ilvl w:val="0"/>
-          <w:numId w:val="1"/>
-        </w:numPr>
-        <w:spacing w:after="240" w:before="240" w:lineRule="auto"/>
-        <w:ind w:left="720" w:hanging="360"/>
-      </w:pPr>
-      <w:r>
-        <w:rPr>
-          <w:rtl w:val="0"/>
-        </w:rPr>
-        <w:t xml:space="preserve">Data loading and cleaning</w:t>
-      </w:r>
-    </w:p>
-    <w:p>
-      <w:pPr>
-        <w:keepNext w:val="0"/>
-        <w:keepLines w:val="0"/>
-        <w:spacing w:before="280" w:line="259" w:lineRule="auto"/>
-        <w:rPr/>
-      </w:pPr>
-      <w:r>
-        <w:rPr>
-          <w:rtl w:val="0"/>
-        </w:rPr>
-        <w:t xml:space="preserve">Summarization Models</w:t>
-      </w:r>
-    </w:p>
-    <w:p>
-      <w:pPr>
-        <w:numPr>
-          <w:ilvl w:val="0"/>
-          <w:numId w:val="2"/>
-        </w:numPr>
-        <w:spacing w:after="0" w:afterAutospacing="0" w:before="240" w:lineRule="auto"/>
-        <w:ind w:left="720" w:hanging="360"/>
-      </w:pPr>
-      <w:r>
-        <w:rPr>
-          <w:rtl w:val="0"/>
-        </w:rPr>
-        <w:t xml:space="preserve">BERT (extractive)</w:t>
-        <w:br w:type="textWrapping"/>
-      </w:r>
-    </w:p>
-    <w:p>
-      <w:pPr>
-        <w:numPr>
-          <w:ilvl w:val="0"/>
-          <w:numId w:val="2"/>
-        </w:numPr>
-        <w:spacing w:after="0" w:afterAutospacing="0" w:before="0" w:beforeAutospacing="0" w:lineRule="auto"/>
-        <w:ind w:left="720" w:hanging="360"/>
-      </w:pPr>
-      <w:r>
-        <w:rPr>
-          <w:rtl w:val="0"/>
-        </w:rPr>
-        <w:t xml:space="preserve">BART (abstractive)</w:t>
-        <w:br w:type="textWrapping"/>
-      </w:r>
-    </w:p>
-    <w:p>
-      <w:pPr>
-        <w:numPr>
-          <w:ilvl w:val="0"/>
-          <w:numId w:val="2"/>
-        </w:numPr>
-        <w:spacing w:after="240" w:before="0" w:beforeAutospacing="0" w:lineRule="auto"/>
-        <w:ind w:left="720" w:hanging="360"/>
-      </w:pPr>
-      <w:r>
-        <w:rPr>
-          <w:rtl w:val="0"/>
-        </w:rPr>
-        <w:t xml:space="preserve">Model setup and execution</w:t>
-      </w:r>
-    </w:p>
-    <w:p>
-      <w:pPr>
-        <w:keepNext w:val="0"/>
-        <w:keepLines w:val="0"/>
-        <w:spacing w:before="280" w:line="259" w:lineRule="auto"/>
-        <w:rPr/>
-      </w:pPr>
-      <w:r>
-        <w:rPr>
-          <w:rtl w:val="0"/>
-        </w:rPr>
-        <w:t xml:space="preserve">Application and Results</w:t>
-      </w:r>
-    </w:p>
-    <w:p>
-      <w:pPr>
-        <w:numPr>
-          <w:ilvl w:val="0"/>
-          <w:numId w:val="5"/>
-        </w:numPr>
-        <w:spacing w:after="0" w:afterAutospacing="0" w:before="240" w:lineRule="auto"/>
-        <w:ind w:left="720" w:hanging="360"/>
-      </w:pPr>
-      <w:r>
-        <w:rPr>
-          <w:rtl w:val="0"/>
-        </w:rPr>
-        <w:t xml:space="preserve">Summary examples</w:t>
-        <w:br w:type="textWrapping"/>
-      </w:r>
-    </w:p>
-    <w:p>
-      <w:pPr>
-        <w:numPr>
-          <w:ilvl w:val="0"/>
-          <w:numId w:val="5"/>
-        </w:numPr>
-        <w:spacing w:after="0" w:afterAutospacing="0" w:before="0" w:beforeAutospacing="0" w:lineRule="auto"/>
-        <w:ind w:left="720" w:hanging="360"/>
-      </w:pPr>
-      <w:r>
-        <w:rPr>
-          <w:rtl w:val="0"/>
-        </w:rPr>
-        <w:t xml:space="preserve">Evaluation (qualitative or quantitative)</w:t>
-        <w:br w:type="textWrapping"/>
-      </w:r>
-    </w:p>
-    <w:p>
-      <w:pPr>
-        <w:numPr>
-          <w:ilvl w:val="0"/>
-          <w:numId w:val="5"/>
-        </w:numPr>
-        <w:spacing w:after="240" w:before="0" w:beforeAutospacing="0" w:lineRule="auto"/>
-        <w:ind w:left="720" w:hanging="360"/>
-      </w:pPr>
-      <w:r>
-        <w:rPr>
-          <w:rtl w:val="0"/>
-        </w:rPr>
-        <w:t xml:space="preserve">Observations</w:t>
-        <w:br w:type="textWrapping"/>
-      </w:r>
-    </w:p>
-    <w:p>
-      <w:pPr>
-        <w:spacing w:after="240" w:before="240" w:lineRule="auto"/>
-        <w:ind w:left="0" w:firstLine="0"/>
-        <w:rPr/>
-      </w:pPr>
-      <w:r>
-        <w:rPr>
-          <w:rtl w:val="0"/>
-        </w:rPr>
-        <w:br w:type="textWrapping"/>
-      </w:r>
-    </w:p>
-    <w:p>
-      <w:pPr>
-        <w:pStyle w:val="Heading1"/>
-        <w:keepNext w:val="0"/>
-        <w:keepLines w:val="0"/>
-        <w:spacing w:before="280" w:line="259" w:lineRule="auto"/>
-        <w:rPr/>
-      </w:pPr>
-      <w:bookmarkStart w:colFirst="0" w:colLast="0" w:name="_heading=h.t753oifbm5ds" w:id="130"/>
-      <w:bookmarkEnd w:id="130"/>
-      <w:r>
-        <w:rPr>
-          <w:rtl w:val="0"/>
-        </w:rPr>
-        <w:t xml:space="preserve">Conclusion</w:t>
-      </w:r>
-    </w:p>
-    <w:p>
-      <w:pPr>
-        <w:numPr>
-          <w:ilvl w:val="0"/>
-          <w:numId w:val="7"/>
-        </w:numPr>
-        <w:spacing w:after="0" w:afterAutospacing="0" w:before="240" w:lineRule="auto"/>
-        <w:ind w:left="720" w:hanging="360"/>
-      </w:pPr>
-      <w:r>
-        <w:rPr>
-          <w:rtl w:val="0"/>
-        </w:rPr>
-        <w:t xml:space="preserve">Improvements based on findings</w:t>
-      </w:r>
-    </w:p>
-    <w:p>
-      <w:pPr>
-        <w:numPr>
-          <w:ilvl w:val="0"/>
-          <w:numId w:val="7"/>
-        </w:numPr>
-        <w:spacing w:after="0" w:afterAutospacing="0" w:before="0" w:beforeAutospacing="0" w:lineRule="auto"/>
-        <w:ind w:left="720" w:hanging="360"/>
-      </w:pPr>
-      <w:r>
-        <w:rPr>
-          <w:rtl w:val="0"/>
-        </w:rPr>
-        <w:t xml:space="preserve">Summary of key results</w:t>
-      </w:r>
-    </w:p>
-    <w:p>
-      <w:pPr>
-        <w:numPr>
-          <w:ilvl w:val="0"/>
-          <w:numId w:val="7"/>
-        </w:numPr>
-        <w:spacing w:after="0" w:afterAutospacing="0" w:before="0" w:beforeAutospacing="0" w:lineRule="auto"/>
-        <w:ind w:left="720" w:hanging="360"/>
-      </w:pPr>
-      <w:r>
-        <w:rPr>
-          <w:rtl w:val="0"/>
-        </w:rPr>
-        <w:t xml:space="preserve">Reflection on project success and limitations</w:t>
-      </w:r>
-    </w:p>
-    <w:p>
-      <w:pPr>
-        <w:numPr>
-          <w:ilvl w:val="0"/>
-          <w:numId w:val="7"/>
-        </w:numPr>
-        <w:spacing w:after="240" w:before="0" w:beforeAutospacing="0" w:lineRule="auto"/>
-        <w:ind w:left="720" w:hanging="360"/>
-      </w:pPr>
-      <w:r>
-        <w:rPr>
-          <w:rtl w:val="0"/>
-        </w:rPr>
-        <w:t xml:space="preserve">Final thoughts</w:t>
-        <w:br w:type="textWrapping"/>
-      </w:r>
-    </w:p>
-    <w:p>
-      <w:pPr>
-        <w:ind w:left="720" w:firstLine="0"/>
-        <w:rPr/>
-      </w:pPr>
-      <w:r>
-        <w:rPr>
-          <w:rtl w:val="0"/>
-        </w:rPr>
-      </w:r>
-    </w:p>
-    <w:p>
-      <w:pPr>
-        <w:pStyle w:val="Heading1"/>
-        <w:rPr/>
-      </w:pPr>
-      <w:bookmarkStart w:colFirst="0" w:colLast="0" w:name="_heading=h.2oqjg8w49bbw" w:id="131"/>
-      <w:bookmarkEnd w:id="131"/>
-      <w:r>
-        <w:rPr>
-          <w:rtl w:val="0"/>
-        </w:rPr>
-      </w:r>
-    </w:p>
-    <w:p>
-      <w:pPr>
-        <w:rPr/>
-      </w:pPr>
-      <w:r>
-        <w:rPr>
-          <w:rtl w:val="0"/>
-        </w:rPr>
-      </w:r>
-    </w:p>
-    <w:p>
-      <w:pPr>
-        <w:rPr/>
-      </w:pPr>
-      <w:r>
-        <w:rPr>
-          <w:rtl w:val="0"/>
-        </w:rPr>
-      </w:r>
-    </w:p>
-    <w:p>
-      <w:pPr>
-        <w:rPr/>
-      </w:pPr>
-      <w:r>
-        <w:rPr>
-          <w:rtl w:val="0"/>
-        </w:rPr>
-      </w:r>
-    </w:p>
-    <w:p>
-      <w:pPr>
-        <w:pStyle w:val="Heading1"/>
-        <w:rPr/>
-      </w:pPr>
-      <w:bookmarkStart w:colFirst="0" w:colLast="0" w:name="_heading=h.hy9yeg7pgzvp" w:id="132"/>
-      <w:bookmarkEnd w:id="132"/>
-      <w:r>
-        <w:rPr>
-          <w:rtl w:val="0"/>
-        </w:rPr>
-      </w:r>
-    </w:p>
-    <w:p>
-      <w:pPr>
-        <w:pStyle w:val="Heading1"/>
-        <w:rPr/>
-      </w:pPr>
-      <w:bookmarkStart w:colFirst="0" w:colLast="0" w:name="_heading=h.rt5yzsssybk9" w:id="133"/>
-      <w:bookmarkEnd w:id="133"/>
-      <w:r>
-        <w:rPr>
-          <w:rtl w:val="0"/>
-        </w:rPr>
-      </w:r>
-    </w:p>
-    <w:p>
-      <w:pPr>
-        <w:pStyle w:val="Heading1"/>
-        <w:rPr/>
-      </w:pPr>
-      <w:bookmarkStart w:colFirst="0" w:colLast="0" w:name="_heading=h.v4ym4uc1nj9b" w:id="134"/>
-      <w:bookmarkEnd w:id="134"/>
-      <w:r>
-        <w:rPr>
-          <w:rtl w:val="0"/>
-        </w:rPr>
-        <w:t xml:space="preserve">References</w:t>
-      </w:r>
-    </w:p>
-    <w:p>
-      <w:pPr>
-        <w:ind w:left="720" w:firstLine="0"/>
-        <w:rPr>
-          <w:sz w:val="20"/>
-          <w:szCs w:val="20"/>
-        </w:rPr>
-      </w:pPr>
-      <w:r>
-        <w:rPr>
-          <w:rtl w:val="0"/>
-        </w:rPr>
-      </w:r>
-    </w:p>
-    <w:p>
-      <w:pPr>
-        <w:numPr>
-          <w:ilvl w:val="0"/>
-          <w:numId w:val="8"/>
+          <w:numId w:val="4"/>
         </w:numPr>
         <w:spacing w:after="0" w:afterAutospacing="0"/>
         <w:ind w:left="720" w:hanging="360"/>
@@ -13740,7 +14888,7 @@
       <w:pPr>
         <w:numPr>
           <w:ilvl w:val="0"/>
-          <w:numId w:val="8"/>
+          <w:numId w:val="4"/>
         </w:numPr>
         <w:spacing w:after="0" w:afterAutospacing="0"/>
         <w:ind w:left="720" w:hanging="360"/>
@@ -13762,7 +14910,7 @@
       <w:pPr>
         <w:numPr>
           <w:ilvl w:val="0"/>
-          <w:numId w:val="8"/>
+          <w:numId w:val="4"/>
         </w:numPr>
         <w:spacing w:after="0" w:afterAutospacing="0"/>
         <w:ind w:left="720" w:hanging="360"/>
@@ -13784,7 +14932,7 @@
       <w:pPr>
         <w:numPr>
           <w:ilvl w:val="0"/>
-          <w:numId w:val="8"/>
+          <w:numId w:val="4"/>
         </w:numPr>
         <w:spacing w:after="0" w:afterAutospacing="0" w:before="0" w:beforeAutospacing="0" w:lineRule="auto"/>
         <w:ind w:left="720" w:right="600" w:hanging="360"/>
@@ -13823,7 +14971,7 @@
       <w:pPr>
         <w:numPr>
           <w:ilvl w:val="0"/>
-          <w:numId w:val="8"/>
+          <w:numId w:val="4"/>
         </w:numPr>
         <w:spacing w:after="0" w:afterAutospacing="0" w:before="0" w:beforeAutospacing="0" w:lineRule="auto"/>
         <w:ind w:left="720" w:right="600" w:hanging="360"/>
@@ -13865,7 +15013,7 @@
       <w:pPr>
         <w:numPr>
           <w:ilvl w:val="0"/>
-          <w:numId w:val="8"/>
+          <w:numId w:val="4"/>
         </w:numPr>
         <w:spacing w:after="0" w:afterAutospacing="0" w:lineRule="auto"/>
         <w:ind w:left="720" w:hanging="360"/>
@@ -13934,7 +15082,7 @@
       <w:pPr>
         <w:numPr>
           <w:ilvl w:val="0"/>
-          <w:numId w:val="8"/>
+          <w:numId w:val="4"/>
         </w:numPr>
         <w:spacing w:after="0" w:afterAutospacing="0" w:before="0" w:beforeAutospacing="0" w:lineRule="auto"/>
         <w:ind w:left="720" w:right="600" w:hanging="360"/>
@@ -13949,7 +15097,7 @@
           <w:szCs w:val="20"/>
           <w:rtl w:val="0"/>
         </w:rPr>
-        <w:t xml:space="preserve">Chopra, D., Joshi, N. and Mathur, I., 2016. </w:t>
+        <w:t xml:space="preserve">Chopra, D., Joshi, N. and Mathur, I.(2016). </w:t>
       </w:r>
       <w:r>
         <w:rPr>
@@ -13973,7 +15121,7 @@
       <w:pPr>
         <w:numPr>
           <w:ilvl w:val="0"/>
-          <w:numId w:val="8"/>
+          <w:numId w:val="4"/>
         </w:numPr>
         <w:spacing w:after="0" w:afterAutospacing="0"/>
         <w:ind w:left="720" w:hanging="360"/>
@@ -14042,7 +15190,7 @@
       <w:pPr>
         <w:numPr>
           <w:ilvl w:val="0"/>
-          <w:numId w:val="8"/>
+          <w:numId w:val="4"/>
         </w:numPr>
         <w:spacing w:after="0" w:afterAutospacing="0"/>
         <w:ind w:left="720" w:hanging="360"/>
@@ -14081,7 +15229,7 @@
       <w:pPr>
         <w:numPr>
           <w:ilvl w:val="0"/>
-          <w:numId w:val="8"/>
+          <w:numId w:val="4"/>
         </w:numPr>
         <w:spacing w:after="0" w:afterAutospacing="0"/>
         <w:ind w:left="720" w:hanging="360"/>
@@ -14103,7 +15251,7 @@
       <w:pPr>
         <w:numPr>
           <w:ilvl w:val="0"/>
-          <w:numId w:val="8"/>
+          <w:numId w:val="4"/>
         </w:numPr>
         <w:spacing w:after="0" w:afterAutospacing="0"/>
         <w:ind w:left="720" w:hanging="360"/>
@@ -14125,7 +15273,7 @@
       <w:pPr>
         <w:numPr>
           <w:ilvl w:val="0"/>
-          <w:numId w:val="8"/>
+          <w:numId w:val="4"/>
         </w:numPr>
         <w:spacing w:after="0" w:afterAutospacing="0"/>
         <w:ind w:left="720" w:hanging="360"/>
@@ -14147,7 +15295,7 @@
       <w:pPr>
         <w:numPr>
           <w:ilvl w:val="0"/>
-          <w:numId w:val="8"/>
+          <w:numId w:val="4"/>
         </w:numPr>
         <w:spacing w:after="0" w:afterAutospacing="0"/>
         <w:ind w:left="720" w:hanging="360"/>
@@ -14169,7 +15317,7 @@
       <w:pPr>
         <w:numPr>
           <w:ilvl w:val="0"/>
-          <w:numId w:val="8"/>
+          <w:numId w:val="4"/>
         </w:numPr>
         <w:spacing w:after="0" w:afterAutospacing="0"/>
         <w:ind w:left="720" w:hanging="360"/>
@@ -14208,7 +15356,7 @@
       <w:pPr>
         <w:numPr>
           <w:ilvl w:val="0"/>
-          <w:numId w:val="8"/>
+          <w:numId w:val="4"/>
         </w:numPr>
         <w:spacing w:after="0" w:afterAutospacing="0"/>
         <w:ind w:left="720" w:hanging="360"/>
@@ -14277,7 +15425,7 @@
       <w:pPr>
         <w:numPr>
           <w:ilvl w:val="0"/>
-          <w:numId w:val="8"/>
+          <w:numId w:val="4"/>
         </w:numPr>
         <w:spacing w:after="0" w:afterAutospacing="0"/>
         <w:ind w:left="720" w:hanging="360"/>
@@ -14328,7 +15476,7 @@
       <w:pPr>
         <w:numPr>
           <w:ilvl w:val="0"/>
-          <w:numId w:val="8"/>
+          <w:numId w:val="4"/>
         </w:numPr>
         <w:spacing w:after="0" w:lineRule="auto"/>
         <w:ind w:left="720" w:hanging="360"/>
@@ -14371,7 +15519,7 @@
       <w:pPr>
         <w:numPr>
           <w:ilvl w:val="0"/>
-          <w:numId w:val="8"/>
+          <w:numId w:val="4"/>
         </w:numPr>
         <w:spacing w:after="0" w:afterAutospacing="0"/>
         <w:ind w:left="720" w:hanging="360"/>
@@ -14411,7 +15559,7 @@
       <w:pPr>
         <w:numPr>
           <w:ilvl w:val="0"/>
-          <w:numId w:val="8"/>
+          <w:numId w:val="4"/>
         </w:numPr>
         <w:spacing w:after="0" w:lineRule="auto"/>
         <w:ind w:left="720" w:hanging="360"/>
@@ -14453,7 +15601,7 @@
       <w:pPr>
         <w:numPr>
           <w:ilvl w:val="0"/>
-          <w:numId w:val="8"/>
+          <w:numId w:val="4"/>
         </w:numPr>
         <w:spacing w:after="0" w:lineRule="auto"/>
         <w:ind w:left="720" w:hanging="360"/>
@@ -14471,7 +15619,472 @@
           <w:szCs w:val="20"/>
           <w:rtl w:val="0"/>
         </w:rPr>
-        <w:t xml:space="preserve">Viering, T. and Loog, M. (2021) ‘The Shape of Learning Curves: a Review’. Available at: https://research.ebsco.com/linkprocessor/plink?id=a4842dab-a070-3d8b-82ef-5dcc208969ff (Accessed: 18 May 2025).</w:t>
+        <w:t xml:space="preserve">Viering, T. and Loog, M. (2021) ‘The Shape of Learning Curves: a Review’. Available at: https://research.ebsco.com/linkprocessor/plink?id=a4842dab-a070-3d8b-82ef-5dcc208969ff </w:t>
+      </w:r>
+    </w:p>
+    <w:p>
+      <w:pPr>
+        <w:spacing w:after="0" w:lineRule="auto"/>
+        <w:rPr>
+          <w:color w:val="3d3f42"/>
+          <w:sz w:val="20"/>
+          <w:szCs w:val="20"/>
+        </w:rPr>
+      </w:pPr>
+      <w:r>
+        <w:rPr>
+          <w:rtl w:val="0"/>
+        </w:rPr>
+      </w:r>
+    </w:p>
+    <w:p>
+      <w:pPr>
+        <w:spacing w:after="0" w:lineRule="auto"/>
+        <w:rPr>
+          <w:color w:val="3d3f42"/>
+          <w:sz w:val="20"/>
+          <w:szCs w:val="20"/>
+        </w:rPr>
+      </w:pPr>
+      <w:r>
+        <w:rPr>
+          <w:rtl w:val="0"/>
+        </w:rPr>
+      </w:r>
+    </w:p>
+    <w:p>
+      <w:pPr>
+        <w:spacing w:after="0" w:lineRule="auto"/>
+        <w:rPr>
+          <w:color w:val="3d3f42"/>
+          <w:sz w:val="20"/>
+          <w:szCs w:val="20"/>
+        </w:rPr>
+      </w:pPr>
+      <w:r>
+        <w:rPr>
+          <w:rtl w:val="0"/>
+        </w:rPr>
+      </w:r>
+    </w:p>
+    <w:p>
+      <w:pPr>
+        <w:spacing w:after="0" w:lineRule="auto"/>
+        <w:rPr>
+          <w:color w:val="3d3f42"/>
+          <w:sz w:val="20"/>
+          <w:szCs w:val="20"/>
+        </w:rPr>
+      </w:pPr>
+      <w:r>
+        <w:rPr>
+          <w:rtl w:val="0"/>
+        </w:rPr>
+      </w:r>
+    </w:p>
+    <w:p>
+      <w:pPr>
+        <w:spacing w:after="0" w:lineRule="auto"/>
+        <w:rPr>
+          <w:color w:val="3d3f42"/>
+          <w:sz w:val="20"/>
+          <w:szCs w:val="20"/>
+        </w:rPr>
+      </w:pPr>
+      <w:r>
+        <w:rPr>
+          <w:rtl w:val="0"/>
+        </w:rPr>
+      </w:r>
+    </w:p>
+    <w:p>
+      <w:pPr>
+        <w:spacing w:after="0" w:lineRule="auto"/>
+        <w:rPr>
+          <w:color w:val="3d3f42"/>
+          <w:sz w:val="20"/>
+          <w:szCs w:val="20"/>
+        </w:rPr>
+      </w:pPr>
+      <w:r>
+        <w:rPr>
+          <w:rtl w:val="0"/>
+        </w:rPr>
+      </w:r>
+    </w:p>
+    <w:p>
+      <w:pPr>
+        <w:spacing w:after="0" w:lineRule="auto"/>
+        <w:rPr>
+          <w:color w:val="3d3f42"/>
+          <w:sz w:val="20"/>
+          <w:szCs w:val="20"/>
+        </w:rPr>
+      </w:pPr>
+      <w:r>
+        <w:rPr>
+          <w:rtl w:val="0"/>
+        </w:rPr>
+      </w:r>
+    </w:p>
+    <w:p>
+      <w:pPr>
+        <w:spacing w:after="0" w:lineRule="auto"/>
+        <w:rPr>
+          <w:color w:val="3d3f42"/>
+          <w:sz w:val="20"/>
+          <w:szCs w:val="20"/>
+        </w:rPr>
+      </w:pPr>
+      <w:r>
+        <w:rPr>
+          <w:rtl w:val="0"/>
+        </w:rPr>
+      </w:r>
+    </w:p>
+    <w:p>
+      <w:pPr>
+        <w:spacing w:after="0" w:lineRule="auto"/>
+        <w:rPr>
+          <w:color w:val="3d3f42"/>
+          <w:sz w:val="20"/>
+          <w:szCs w:val="20"/>
+        </w:rPr>
+      </w:pPr>
+      <w:r>
+        <w:rPr>
+          <w:rtl w:val="0"/>
+        </w:rPr>
+      </w:r>
+    </w:p>
+    <w:p>
+      <w:pPr>
+        <w:spacing w:after="0" w:lineRule="auto"/>
+        <w:rPr>
+          <w:color w:val="3d3f42"/>
+          <w:sz w:val="20"/>
+          <w:szCs w:val="20"/>
+        </w:rPr>
+      </w:pPr>
+      <w:r>
+        <w:rPr>
+          <w:rtl w:val="0"/>
+        </w:rPr>
+      </w:r>
+    </w:p>
+    <w:p>
+      <w:pPr>
+        <w:spacing w:after="0" w:lineRule="auto"/>
+        <w:rPr>
+          <w:color w:val="3d3f42"/>
+          <w:sz w:val="20"/>
+          <w:szCs w:val="20"/>
+        </w:rPr>
+      </w:pPr>
+      <w:r>
+        <w:rPr>
+          <w:rtl w:val="0"/>
+        </w:rPr>
+      </w:r>
+    </w:p>
+    <w:p>
+      <w:pPr>
+        <w:spacing w:after="0" w:lineRule="auto"/>
+        <w:rPr>
+          <w:color w:val="3d3f42"/>
+          <w:sz w:val="20"/>
+          <w:szCs w:val="20"/>
+        </w:rPr>
+      </w:pPr>
+      <w:r>
+        <w:rPr>
+          <w:rtl w:val="0"/>
+        </w:rPr>
+      </w:r>
+    </w:p>
+    <w:p>
+      <w:pPr>
+        <w:spacing w:after="0" w:lineRule="auto"/>
+        <w:rPr>
+          <w:color w:val="3d3f42"/>
+          <w:sz w:val="20"/>
+          <w:szCs w:val="20"/>
+        </w:rPr>
+      </w:pPr>
+      <w:r>
+        <w:rPr>
+          <w:rtl w:val="0"/>
+        </w:rPr>
+      </w:r>
+    </w:p>
+    <w:p>
+      <w:pPr>
+        <w:spacing w:after="0" w:lineRule="auto"/>
+        <w:rPr>
+          <w:color w:val="3d3f42"/>
+          <w:sz w:val="20"/>
+          <w:szCs w:val="20"/>
+        </w:rPr>
+      </w:pPr>
+      <w:r>
+        <w:rPr>
+          <w:rtl w:val="0"/>
+        </w:rPr>
+      </w:r>
+    </w:p>
+    <w:p>
+      <w:pPr>
+        <w:spacing w:after="0" w:lineRule="auto"/>
+        <w:rPr>
+          <w:color w:val="3d3f42"/>
+          <w:sz w:val="20"/>
+          <w:szCs w:val="20"/>
+        </w:rPr>
+      </w:pPr>
+      <w:r>
+        <w:rPr>
+          <w:rtl w:val="0"/>
+        </w:rPr>
+      </w:r>
+    </w:p>
+    <w:p>
+      <w:pPr>
+        <w:spacing w:after="0" w:lineRule="auto"/>
+        <w:rPr>
+          <w:color w:val="3d3f42"/>
+          <w:sz w:val="20"/>
+          <w:szCs w:val="20"/>
+        </w:rPr>
+      </w:pPr>
+      <w:r>
+        <w:rPr>
+          <w:rtl w:val="0"/>
+        </w:rPr>
+      </w:r>
+    </w:p>
+    <w:p>
+      <w:pPr>
+        <w:spacing w:after="0" w:lineRule="auto"/>
+        <w:rPr>
+          <w:color w:val="3d3f42"/>
+          <w:sz w:val="20"/>
+          <w:szCs w:val="20"/>
+        </w:rPr>
+      </w:pPr>
+      <w:r>
+        <w:rPr>
+          <w:rtl w:val="0"/>
+        </w:rPr>
+      </w:r>
+    </w:p>
+    <w:p>
+      <w:pPr>
+        <w:spacing w:after="0" w:lineRule="auto"/>
+        <w:rPr>
+          <w:color w:val="3d3f42"/>
+          <w:sz w:val="20"/>
+          <w:szCs w:val="20"/>
+        </w:rPr>
+      </w:pPr>
+      <w:r>
+        <w:rPr>
+          <w:rtl w:val="0"/>
+        </w:rPr>
+      </w:r>
+    </w:p>
+    <w:p>
+      <w:pPr>
+        <w:spacing w:after="0" w:lineRule="auto"/>
+        <w:rPr>
+          <w:color w:val="3d3f42"/>
+          <w:sz w:val="20"/>
+          <w:szCs w:val="20"/>
+        </w:rPr>
+      </w:pPr>
+      <w:r>
+        <w:rPr>
+          <w:rtl w:val="0"/>
+        </w:rPr>
+      </w:r>
+    </w:p>
+    <w:p>
+      <w:pPr>
+        <w:spacing w:after="0" w:lineRule="auto"/>
+        <w:rPr>
+          <w:color w:val="3d3f42"/>
+          <w:sz w:val="20"/>
+          <w:szCs w:val="20"/>
+        </w:rPr>
+      </w:pPr>
+      <w:r>
+        <w:rPr>
+          <w:rtl w:val="0"/>
+        </w:rPr>
+      </w:r>
+    </w:p>
+    <w:p>
+      <w:pPr>
+        <w:spacing w:after="0" w:lineRule="auto"/>
+        <w:rPr>
+          <w:color w:val="3d3f42"/>
+          <w:sz w:val="20"/>
+          <w:szCs w:val="20"/>
+        </w:rPr>
+      </w:pPr>
+      <w:r>
+        <w:rPr>
+          <w:rtl w:val="0"/>
+        </w:rPr>
+      </w:r>
+    </w:p>
+    <w:p>
+      <w:pPr>
+        <w:spacing w:after="0" w:lineRule="auto"/>
+        <w:rPr>
+          <w:color w:val="3d3f42"/>
+          <w:sz w:val="20"/>
+          <w:szCs w:val="20"/>
+        </w:rPr>
+      </w:pPr>
+      <w:r>
+        <w:rPr>
+          <w:rtl w:val="0"/>
+        </w:rPr>
+      </w:r>
+    </w:p>
+    <w:p>
+      <w:pPr>
+        <w:spacing w:after="0" w:lineRule="auto"/>
+        <w:rPr>
+          <w:color w:val="3d3f42"/>
+          <w:sz w:val="20"/>
+          <w:szCs w:val="20"/>
+        </w:rPr>
+      </w:pPr>
+      <w:r>
+        <w:rPr>
+          <w:rtl w:val="0"/>
+        </w:rPr>
+      </w:r>
+    </w:p>
+    <w:p>
+      <w:pPr>
+        <w:spacing w:after="0" w:lineRule="auto"/>
+        <w:rPr>
+          <w:color w:val="3d3f42"/>
+          <w:sz w:val="20"/>
+          <w:szCs w:val="20"/>
+        </w:rPr>
+      </w:pPr>
+      <w:r>
+        <w:rPr>
+          <w:rtl w:val="0"/>
+        </w:rPr>
+      </w:r>
+    </w:p>
+    <w:p>
+      <w:pPr>
+        <w:spacing w:after="0" w:lineRule="auto"/>
+        <w:rPr>
+          <w:color w:val="3d3f42"/>
+          <w:sz w:val="20"/>
+          <w:szCs w:val="20"/>
+        </w:rPr>
+      </w:pPr>
+      <w:r>
+        <w:rPr>
+          <w:rtl w:val="0"/>
+        </w:rPr>
+      </w:r>
+    </w:p>
+    <w:p>
+      <w:pPr>
+        <w:spacing w:after="0" w:lineRule="auto"/>
+        <w:rPr>
+          <w:color w:val="3d3f42"/>
+          <w:sz w:val="20"/>
+          <w:szCs w:val="20"/>
+        </w:rPr>
+      </w:pPr>
+      <w:r>
+        <w:rPr>
+          <w:rtl w:val="0"/>
+        </w:rPr>
+      </w:r>
+    </w:p>
+    <w:p>
+      <w:pPr>
+        <w:spacing w:after="0" w:lineRule="auto"/>
+        <w:rPr>
+          <w:color w:val="3d3f42"/>
+          <w:sz w:val="20"/>
+          <w:szCs w:val="20"/>
+        </w:rPr>
+      </w:pPr>
+      <w:r>
+        <w:rPr>
+          <w:rtl w:val="0"/>
+        </w:rPr>
+      </w:r>
+    </w:p>
+    <w:p>
+      <w:pPr>
+        <w:spacing w:after="0" w:lineRule="auto"/>
+        <w:rPr>
+          <w:color w:val="3d3f42"/>
+          <w:sz w:val="20"/>
+          <w:szCs w:val="20"/>
+        </w:rPr>
+      </w:pPr>
+      <w:r>
+        <w:rPr>
+          <w:rtl w:val="0"/>
+        </w:rPr>
+      </w:r>
+    </w:p>
+    <w:p>
+      <w:pPr>
+        <w:spacing w:after="0" w:lineRule="auto"/>
+        <w:rPr>
+          <w:color w:val="3d3f42"/>
+          <w:sz w:val="20"/>
+          <w:szCs w:val="20"/>
+        </w:rPr>
+      </w:pPr>
+      <w:r>
+        <w:rPr>
+          <w:rtl w:val="0"/>
+        </w:rPr>
+      </w:r>
+    </w:p>
+    <w:p>
+      <w:pPr>
+        <w:spacing w:after="0" w:lineRule="auto"/>
+        <w:rPr>
+          <w:color w:val="3d3f42"/>
+          <w:sz w:val="20"/>
+          <w:szCs w:val="20"/>
+        </w:rPr>
+      </w:pPr>
+      <w:r>
+        <w:rPr>
+          <w:rtl w:val="0"/>
+        </w:rPr>
+      </w:r>
+    </w:p>
+    <w:p>
+      <w:pPr>
+        <w:spacing w:after="0" w:lineRule="auto"/>
+        <w:rPr>
+          <w:color w:val="3d3f42"/>
+          <w:sz w:val="20"/>
+          <w:szCs w:val="20"/>
+        </w:rPr>
+      </w:pPr>
+      <w:r>
+        <w:rPr>
+          <w:rtl w:val="0"/>
+        </w:rPr>
       </w:r>
     </w:p>
     <w:p>
@@ -14479,14 +16092,32 @@
         <w:pStyle w:val="Heading1"/>
         <w:rPr/>
       </w:pPr>
-      <w:bookmarkStart w:colFirst="0" w:colLast="0" w:name="_heading=h.maswjxvzvz69" w:id="135"/>
-      <w:bookmarkEnd w:id="135"/>
+      <w:bookmarkStart w:colFirst="0" w:colLast="0" w:name="_heading=h.v5bie37ok4vh" w:id="136"/>
+      <w:bookmarkEnd w:id="136"/>
+      <w:r>
+        <w:rPr>
+          <w:rtl w:val="0"/>
+        </w:rPr>
+      </w:r>
+    </w:p>
+    <w:p>
+      <w:pPr>
+        <w:pStyle w:val="Heading1"/>
+        <w:rPr/>
+      </w:pPr>
+      <w:bookmarkStart w:colFirst="0" w:colLast="0" w:name="_heading=h.maswjxvzvz69" w:id="137"/>
+      <w:bookmarkEnd w:id="137"/>
       <w:r>
         <w:rPr>
           <w:rtl w:val="0"/>
         </w:rPr>
         <w:t xml:space="preserve">Bibliography </w:t>
       </w:r>
+    </w:p>
+    <w:p>
+      <w:pPr>
+        <w:rPr/>
+      </w:pPr>
       <w:r>
         <w:rPr>
           <w:rtl w:val="0"/>
@@ -14497,65 +16128,23 @@
       <w:pPr>
         <w:numPr>
           <w:ilvl w:val="0"/>
-          <w:numId w:val="10"/>
+          <w:numId w:val="6"/>
         </w:numPr>
+        <w:spacing w:after="0" w:afterAutospacing="0"/>
         <w:ind w:left="720" w:hanging="360"/>
         <w:rPr>
+          <w:color w:val="3d3f42"/>
           <w:sz w:val="20"/>
           <w:szCs w:val="20"/>
-          <w:u w:val="none"/>
-        </w:rPr>
-      </w:pPr>
-      <w:r>
-        <w:rPr>
-          <w:b w:val="1"/>
+        </w:rPr>
+      </w:pPr>
+      <w:r>
+        <w:rPr>
           <w:sz w:val="20"/>
           <w:szCs w:val="20"/>
           <w:rtl w:val="0"/>
         </w:rPr>
-        <w:t xml:space="preserve">Rauf, O.</w:t>
-      </w:r>
-      <w:r>
-        <w:rPr>
-          <w:sz w:val="20"/>
-          <w:szCs w:val="20"/>
-          <w:rtl w:val="0"/>
-        </w:rPr>
-        <w:t xml:space="preserve"> (2023) </w:t>
-      </w:r>
-      <w:r>
-        <w:rPr>
-          <w:i w:val="1"/>
-          <w:sz w:val="20"/>
-          <w:szCs w:val="20"/>
-          <w:rtl w:val="0"/>
-        </w:rPr>
-        <w:t xml:space="preserve">Exploring traditional evaluation plots for multiclass classification models</w:t>
-      </w:r>
-      <w:r>
-        <w:rPr>
-          <w:sz w:val="20"/>
-          <w:szCs w:val="20"/>
-          <w:rtl w:val="0"/>
-        </w:rPr>
-        <w:t xml:space="preserve">. [online] </w:t>
-      </w:r>
-      <w:r>
-        <w:rPr>
-          <w:i w:val="1"/>
-          <w:sz w:val="20"/>
-          <w:szCs w:val="20"/>
-          <w:rtl w:val="0"/>
-        </w:rPr>
-        <w:t xml:space="preserve">Medium</w:t>
-      </w:r>
-      <w:r>
-        <w:rPr>
-          <w:sz w:val="20"/>
-          <w:szCs w:val="20"/>
-          <w:rtl w:val="0"/>
-        </w:rPr>
-        <w:t xml:space="preserve">. Available at:</w:t>
+        <w:t xml:space="preserve">A Collaborative Research Study (2021) Support Transformation 2021: ServiceXRG. Available at:</w:t>
       </w:r>
       <w:hyperlink r:id="rId41">
         <w:r>
@@ -14576,6 +16165,577 @@
             <w:u w:val="single"/>
             <w:rtl w:val="0"/>
           </w:rPr>
+          <w:t xml:space="preserve">https://f.hubspotusercontent10.net/hubfs/7830314/SupportTransformation%202021_ServiceXRG.pdf</w:t>
+        </w:r>
+      </w:hyperlink>
+      <w:r>
+        <w:rPr>
+          <w:sz w:val="20"/>
+          <w:szCs w:val="20"/>
+          <w:rtl w:val="0"/>
+        </w:rPr>
+        <w:t xml:space="preserve"> (Accessed: </w:t>
+      </w:r>
+      <w:r>
+        <w:rPr>
+          <w:color w:val="3d3f42"/>
+          <w:sz w:val="20"/>
+          <w:szCs w:val="20"/>
+          <w:rtl w:val="0"/>
+        </w:rPr>
+        <w:t xml:space="preserve">13 May 2025)</w:t>
+      </w:r>
+      <w:r>
+        <w:rPr>
+          <w:sz w:val="20"/>
+          <w:szCs w:val="20"/>
+          <w:rtl w:val="0"/>
+        </w:rPr>
+        <w:t xml:space="preserve">.</w:t>
+      </w:r>
+    </w:p>
+    <w:p>
+      <w:pPr>
+        <w:numPr>
+          <w:ilvl w:val="0"/>
+          <w:numId w:val="6"/>
+        </w:numPr>
+        <w:spacing w:after="0" w:afterAutospacing="0"/>
+        <w:ind w:left="720" w:hanging="360"/>
+        <w:rPr>
+          <w:sz w:val="20"/>
+          <w:szCs w:val="20"/>
+        </w:rPr>
+      </w:pPr>
+      <w:r>
+        <w:rPr>
+          <w:sz w:val="20"/>
+          <w:szCs w:val="20"/>
+          <w:rtl w:val="0"/>
+        </w:rPr>
+        <w:t xml:space="preserve">Agrawal, T. (2020) Hyperparameter Optimization in Machine Learning: Make Your Machine Learning and Deep Learning Models More Efficient. 1st edn. New York: Apress.</w:t>
+      </w:r>
+    </w:p>
+    <w:p>
+      <w:pPr>
+        <w:numPr>
+          <w:ilvl w:val="0"/>
+          <w:numId w:val="6"/>
+        </w:numPr>
+        <w:spacing w:after="0" w:afterAutospacing="0"/>
+        <w:ind w:left="720" w:hanging="360"/>
+        <w:rPr>
+          <w:sz w:val="20"/>
+          <w:szCs w:val="20"/>
+        </w:rPr>
+      </w:pPr>
+      <w:r>
+        <w:rPr>
+          <w:sz w:val="20"/>
+          <w:szCs w:val="20"/>
+          <w:rtl w:val="0"/>
+        </w:rPr>
+        <w:t xml:space="preserve">Bhargav Srinivasa-Desikan (2018) Natural Language Processing and Computational Linguistics : A Practical Guide to Text Analysis with Python, Gensim, SpaCy, and Keras. Birmingham, UK: Packt Publishing. Available at: https://research.ebsco.com/linkprocessor/plink?id=a6c95e9a-7760-30c7-98f2-096e5a66549c (Accessed: 17 May 2025).</w:t>
+      </w:r>
+    </w:p>
+    <w:p>
+      <w:pPr>
+        <w:numPr>
+          <w:ilvl w:val="0"/>
+          <w:numId w:val="6"/>
+        </w:numPr>
+        <w:spacing w:after="0" w:afterAutospacing="0" w:before="0" w:beforeAutospacing="0" w:lineRule="auto"/>
+        <w:ind w:left="720" w:right="600" w:hanging="360"/>
+        <w:rPr>
+          <w:sz w:val="20"/>
+          <w:szCs w:val="20"/>
+        </w:rPr>
+      </w:pPr>
+      <w:r>
+        <w:rPr>
+          <w:sz w:val="20"/>
+          <w:szCs w:val="20"/>
+          <w:rtl w:val="0"/>
+        </w:rPr>
+        <w:t xml:space="preserve">Brownlee, J. (2020) </w:t>
+      </w:r>
+      <w:r>
+        <w:rPr>
+          <w:i w:val="1"/>
+          <w:sz w:val="20"/>
+          <w:szCs w:val="20"/>
+          <w:rtl w:val="0"/>
+        </w:rPr>
+        <w:t xml:space="preserve">Data Preparation for Machine Learning: Data Cleaning, Feature Selection, and Data Transforms in Python</w:t>
+      </w:r>
+      <w:r>
+        <w:rPr>
+          <w:sz w:val="20"/>
+          <w:szCs w:val="20"/>
+          <w:rtl w:val="0"/>
+        </w:rPr>
+        <w:t xml:space="preserve">. Machine Learning Mastery.</w:t>
+      </w:r>
+    </w:p>
+    <w:p>
+      <w:pPr>
+        <w:numPr>
+          <w:ilvl w:val="0"/>
+          <w:numId w:val="6"/>
+        </w:numPr>
+        <w:spacing w:after="0" w:afterAutospacing="0" w:before="0" w:beforeAutospacing="0" w:lineRule="auto"/>
+        <w:ind w:left="720" w:right="600" w:hanging="360"/>
+        <w:rPr>
+          <w:sz w:val="20"/>
+          <w:szCs w:val="20"/>
+        </w:rPr>
+      </w:pPr>
+      <w:r>
+        <w:rPr>
+          <w:sz w:val="20"/>
+          <w:szCs w:val="20"/>
+          <w:rtl w:val="0"/>
+        </w:rPr>
+        <w:t xml:space="preserve">Brownlee, J. (2021). SMOTE oversampling for imbalanced classification. Machine Learning Mastery. Available at: </w:t>
+      </w:r>
+      <w:hyperlink r:id="rId43">
+        <w:r>
+          <w:rPr>
+            <w:color w:val="1155cc"/>
+            <w:sz w:val="20"/>
+            <w:szCs w:val="20"/>
+            <w:u w:val="single"/>
+            <w:rtl w:val="0"/>
+          </w:rPr>
+          <w:t xml:space="preserve">https://machinelearningmastery.com/smote-oversampling-for-imbalanced-classification/</w:t>
+        </w:r>
+      </w:hyperlink>
+      <w:r>
+        <w:rPr>
+          <w:sz w:val="20"/>
+          <w:szCs w:val="20"/>
+          <w:rtl w:val="0"/>
+        </w:rPr>
+        <w:t xml:space="preserve"> (Accessed: 17 May 2025). </w:t>
+      </w:r>
+    </w:p>
+    <w:p>
+      <w:pPr>
+        <w:numPr>
+          <w:ilvl w:val="0"/>
+          <w:numId w:val="6"/>
+        </w:numPr>
+        <w:spacing w:after="0" w:afterAutospacing="0" w:lineRule="auto"/>
+        <w:ind w:left="720" w:hanging="360"/>
+        <w:rPr>
+          <w:color w:val="3d3f42"/>
+          <w:sz w:val="20"/>
+          <w:szCs w:val="20"/>
+        </w:rPr>
+      </w:pPr>
+      <w:r>
+        <w:rPr>
+          <w:color w:val="3d3f42"/>
+          <w:sz w:val="20"/>
+          <w:szCs w:val="20"/>
+          <w:rtl w:val="0"/>
+        </w:rPr>
+        <w:t xml:space="preserve">Bueck, T. (2024). Customer Support Emails - Ticket System - Helpdesk [Dataset]. </w:t>
+      </w:r>
+      <w:r>
+        <w:rPr>
+          <w:sz w:val="20"/>
+          <w:szCs w:val="20"/>
+          <w:rtl w:val="0"/>
+        </w:rPr>
+        <w:t xml:space="preserve">Available at: </w:t>
+      </w:r>
+      <w:hyperlink r:id="rId44">
+        <w:r>
+          <w:rPr>
+            <w:color w:val="1155cc"/>
+            <w:sz w:val="20"/>
+            <w:szCs w:val="20"/>
+            <w:u w:val="single"/>
+            <w:rtl w:val="0"/>
+          </w:rPr>
+          <w:t xml:space="preserve">https://www.kaggle.com/datasets/tobiasbueck/multilingual-customer-support-tickets</w:t>
+        </w:r>
+      </w:hyperlink>
+      <w:r>
+        <w:rPr>
+          <w:sz w:val="20"/>
+          <w:szCs w:val="20"/>
+          <w:rtl w:val="0"/>
+        </w:rPr>
+        <w:t xml:space="preserve"> </w:t>
+      </w:r>
+      <w:r>
+        <w:rPr>
+          <w:color w:val="3d3f42"/>
+          <w:sz w:val="20"/>
+          <w:szCs w:val="20"/>
+          <w:rtl w:val="0"/>
+        </w:rPr>
+        <w:t xml:space="preserve">(Accessed: 13 May 2025). </w:t>
+      </w:r>
+      <w:r>
+        <w:rPr>
+          <w:sz w:val="20"/>
+          <w:szCs w:val="20"/>
+          <w:rtl w:val="0"/>
+        </w:rPr>
+        <w:t xml:space="preserve">Licensed under: Creative Commons Attribution 4.0 </w:t>
+      </w:r>
+    </w:p>
+    <w:p>
+      <w:pPr>
+        <w:numPr>
+          <w:ilvl w:val="0"/>
+          <w:numId w:val="6"/>
+        </w:numPr>
+        <w:spacing w:after="0" w:afterAutospacing="0" w:before="0" w:beforeAutospacing="0" w:lineRule="auto"/>
+        <w:ind w:left="720" w:right="600" w:hanging="360"/>
+        <w:rPr>
+          <w:sz w:val="20"/>
+          <w:szCs w:val="20"/>
+        </w:rPr>
+      </w:pPr>
+      <w:r>
+        <w:rPr>
+          <w:sz w:val="20"/>
+          <w:szCs w:val="20"/>
+          <w:rtl w:val="0"/>
+        </w:rPr>
+        <w:t xml:space="preserve">Chopra, D., Joshi, N. and Mathur, I.(2016). </w:t>
+      </w:r>
+      <w:r>
+        <w:rPr>
+          <w:i w:val="1"/>
+          <w:sz w:val="20"/>
+          <w:szCs w:val="20"/>
+          <w:rtl w:val="0"/>
+        </w:rPr>
+        <w:t xml:space="preserve">Mastering Natural Language Processing with Python</w:t>
+      </w:r>
+      <w:r>
+        <w:rPr>
+          <w:sz w:val="20"/>
+          <w:szCs w:val="20"/>
+          <w:rtl w:val="0"/>
+        </w:rPr>
+        <w:t xml:space="preserve">. Birmingham: Packt Publishing.</w:t>
+      </w:r>
+    </w:p>
+    <w:p>
+      <w:pPr>
+        <w:numPr>
+          <w:ilvl w:val="0"/>
+          <w:numId w:val="6"/>
+        </w:numPr>
+        <w:spacing w:after="0" w:afterAutospacing="0"/>
+        <w:ind w:left="720" w:hanging="360"/>
+        <w:rPr>
+          <w:sz w:val="20"/>
+          <w:szCs w:val="20"/>
+        </w:rPr>
+      </w:pPr>
+      <w:r>
+        <w:rPr>
+          <w:sz w:val="20"/>
+          <w:szCs w:val="20"/>
+          <w:rtl w:val="0"/>
+        </w:rPr>
+        <w:t xml:space="preserve">European Commission. (2019). </w:t>
+      </w:r>
+      <w:r>
+        <w:rPr>
+          <w:i w:val="1"/>
+          <w:sz w:val="20"/>
+          <w:szCs w:val="20"/>
+          <w:rtl w:val="0"/>
+        </w:rPr>
+        <w:t xml:space="preserve">Ethics guidelines for trustworthy AI</w:t>
+      </w:r>
+      <w:r>
+        <w:rPr>
+          <w:sz w:val="20"/>
+          <w:szCs w:val="20"/>
+          <w:rtl w:val="0"/>
+        </w:rPr>
+        <w:t xml:space="preserve">. High-Level Expert Group on Artificial Intelligence. Available at:</w:t>
+      </w:r>
+      <w:hyperlink r:id="rId45">
+        <w:r>
+          <w:rPr>
+            <w:sz w:val="20"/>
+            <w:szCs w:val="20"/>
+            <w:rtl w:val="0"/>
+          </w:rPr>
+          <w:t xml:space="preserve"> </w:t>
+        </w:r>
+      </w:hyperlink>
+      <w:hyperlink r:id="rId46">
+        <w:r>
+          <w:rPr>
+            <w:color w:val="1155cc"/>
+            <w:sz w:val="20"/>
+            <w:szCs w:val="20"/>
+            <w:u w:val="single"/>
+            <w:rtl w:val="0"/>
+          </w:rPr>
+          <w:t xml:space="preserve">https://ec.europa.eu/newsroom/dae/document.cfm?doc_id=60419</w:t>
+        </w:r>
+      </w:hyperlink>
+      <w:r>
+        <w:rPr>
+          <w:sz w:val="20"/>
+          <w:szCs w:val="20"/>
+          <w:rtl w:val="0"/>
+        </w:rPr>
+        <w:t xml:space="preserve"> (Accessed: 15 May 2025).</w:t>
+      </w:r>
+    </w:p>
+    <w:p>
+      <w:pPr>
+        <w:numPr>
+          <w:ilvl w:val="0"/>
+          <w:numId w:val="6"/>
+        </w:numPr>
+        <w:spacing w:after="0" w:afterAutospacing="0"/>
+        <w:ind w:left="720" w:hanging="360"/>
+        <w:rPr>
+          <w:sz w:val="20"/>
+          <w:szCs w:val="20"/>
+        </w:rPr>
+      </w:pPr>
+      <w:r>
+        <w:rPr>
+          <w:sz w:val="20"/>
+          <w:szCs w:val="20"/>
+          <w:rtl w:val="0"/>
+        </w:rPr>
+        <w:t xml:space="preserve">Ilemobayo, J.A., Durodola, O.I., Adewumi, T.O. and Awotunde, O.J. (2024). </w:t>
+      </w:r>
+      <w:r>
+        <w:rPr>
+          <w:i w:val="1"/>
+          <w:sz w:val="20"/>
+          <w:szCs w:val="20"/>
+          <w:rtl w:val="0"/>
+        </w:rPr>
+        <w:t xml:space="preserve">Hyperparameter tuning in machine learning: A comprehensive review</w:t>
+      </w:r>
+      <w:r>
+        <w:rPr>
+          <w:sz w:val="20"/>
+          <w:szCs w:val="20"/>
+          <w:rtl w:val="0"/>
+        </w:rPr>
+        <w:t xml:space="preserve">. Journal of Engineering Research and Reports, 26(6), pp.388–395.</w:t>
+      </w:r>
+    </w:p>
+    <w:p>
+      <w:pPr>
+        <w:numPr>
+          <w:ilvl w:val="0"/>
+          <w:numId w:val="6"/>
+        </w:numPr>
+        <w:spacing w:after="0" w:afterAutospacing="0"/>
+        <w:ind w:left="720" w:hanging="360"/>
+        <w:rPr>
+          <w:sz w:val="20"/>
+          <w:szCs w:val="20"/>
+        </w:rPr>
+      </w:pPr>
+      <w:r>
+        <w:rPr>
+          <w:sz w:val="20"/>
+          <w:szCs w:val="20"/>
+          <w:rtl w:val="0"/>
+        </w:rPr>
+        <w:t xml:space="preserve">Meenu Bhagat and Dr. Brijesh Bakariya (2025) ‘A Comprehensive Review of Cross-Validation Techniques in Machine Learning’, International Journal on Science and Technology, 16. doi:10.71097/ijsat.v16.i1.1305.</w:t>
+      </w:r>
+    </w:p>
+    <w:p>
+      <w:pPr>
+        <w:numPr>
+          <w:ilvl w:val="0"/>
+          <w:numId w:val="6"/>
+        </w:numPr>
+        <w:spacing w:after="0" w:afterAutospacing="0"/>
+        <w:ind w:left="720" w:hanging="360"/>
+        <w:rPr>
+          <w:sz w:val="20"/>
+          <w:szCs w:val="20"/>
+        </w:rPr>
+      </w:pPr>
+      <w:r>
+        <w:rPr>
+          <w:sz w:val="20"/>
+          <w:szCs w:val="20"/>
+          <w:rtl w:val="0"/>
+        </w:rPr>
+        <w:t xml:space="preserve">Mohammadreza Heydarian, Thomas E. Doyle and Reza Samavi (2022) ‘MLCM: Multi-Label Confusion Matrix’, IEEE Access, 10, pp. 19083–19095. doi:10.1109/ACCESS.2022.3151048.</w:t>
+      </w:r>
+    </w:p>
+    <w:p>
+      <w:pPr>
+        <w:numPr>
+          <w:ilvl w:val="0"/>
+          <w:numId w:val="6"/>
+        </w:numPr>
+        <w:spacing w:after="0" w:afterAutospacing="0"/>
+        <w:ind w:left="720" w:hanging="360"/>
+        <w:rPr>
+          <w:sz w:val="20"/>
+          <w:szCs w:val="20"/>
+        </w:rPr>
+      </w:pPr>
+      <w:r>
+        <w:rPr>
+          <w:sz w:val="20"/>
+          <w:szCs w:val="20"/>
+          <w:rtl w:val="0"/>
+        </w:rPr>
+        <w:t xml:space="preserve">Nirant Kasliwal (2018) Natural Language Processing with Python Quick Start Guide : Going From a Python Developer to an Effective Natural Language Processing Engineer. Birmingham: Packt Publishing. Available at: https://research.ebsco.com/linkprocessor/plink?id=c26cdc97-b963-3350-bfd2-f23a7aea9169 (Accessed: 16 May 2025).</w:t>
+      </w:r>
+    </w:p>
+    <w:p>
+      <w:pPr>
+        <w:numPr>
+          <w:ilvl w:val="0"/>
+          <w:numId w:val="6"/>
+        </w:numPr>
+        <w:spacing w:after="0" w:afterAutospacing="0"/>
+        <w:ind w:left="720" w:hanging="360"/>
+        <w:rPr>
+          <w:sz w:val="20"/>
+          <w:szCs w:val="20"/>
+        </w:rPr>
+      </w:pPr>
+      <w:r>
+        <w:rPr>
+          <w:sz w:val="20"/>
+          <w:szCs w:val="20"/>
+          <w:rtl w:val="0"/>
+        </w:rPr>
+        <w:t xml:space="preserve">P K Biju et al. (2018) ‘Multiclass Text Classification and Analytics for Improving Customer Support Response through different Classifiers’, 2018 International Conference on Advances in Computing, Communications and Informatics (ICACCI), pp. 538–542. doi:10.1109/icacci.2018.8554881.</w:t>
+      </w:r>
+    </w:p>
+    <w:p>
+      <w:pPr>
+        <w:numPr>
+          <w:ilvl w:val="0"/>
+          <w:numId w:val="6"/>
+        </w:numPr>
+        <w:spacing w:after="0" w:afterAutospacing="0"/>
+        <w:ind w:left="720" w:hanging="360"/>
+        <w:rPr>
+          <w:sz w:val="20"/>
+          <w:szCs w:val="20"/>
+        </w:rPr>
+      </w:pPr>
+      <w:r>
+        <w:rPr>
+          <w:sz w:val="20"/>
+          <w:szCs w:val="20"/>
+          <w:rtl w:val="0"/>
+        </w:rPr>
+        <w:t xml:space="preserve">Raschka, S. and Mirjalili, V., 2020. </w:t>
+      </w:r>
+      <w:r>
+        <w:rPr>
+          <w:i w:val="1"/>
+          <w:sz w:val="20"/>
+          <w:szCs w:val="20"/>
+          <w:rtl w:val="0"/>
+        </w:rPr>
+        <w:t xml:space="preserve">Python machine learning: Machine learning and deep learning with Python, scikit-learn, and TensorFlow 2</w:t>
+      </w:r>
+      <w:r>
+        <w:rPr>
+          <w:sz w:val="20"/>
+          <w:szCs w:val="20"/>
+          <w:rtl w:val="0"/>
+        </w:rPr>
+        <w:t xml:space="preserve">. 3rd ed. Birmingham: Packt Publishing.</w:t>
+      </w:r>
+    </w:p>
+    <w:p>
+      <w:pPr>
+        <w:numPr>
+          <w:ilvl w:val="0"/>
+          <w:numId w:val="6"/>
+        </w:numPr>
+        <w:spacing w:after="0" w:afterAutospacing="0"/>
+        <w:ind w:left="720" w:hanging="360"/>
+        <w:rPr>
+          <w:sz w:val="20"/>
+          <w:szCs w:val="20"/>
+        </w:rPr>
+      </w:pPr>
+      <w:r>
+        <w:rPr>
+          <w:sz w:val="20"/>
+          <w:szCs w:val="20"/>
+          <w:rtl w:val="0"/>
+        </w:rPr>
+        <w:t xml:space="preserve">Rauf, O. (2023) </w:t>
+      </w:r>
+      <w:r>
+        <w:rPr>
+          <w:i w:val="1"/>
+          <w:sz w:val="20"/>
+          <w:szCs w:val="20"/>
+          <w:rtl w:val="0"/>
+        </w:rPr>
+        <w:t xml:space="preserve">Exploring traditional evaluation plots for multiclass classification models</w:t>
+      </w:r>
+      <w:r>
+        <w:rPr>
+          <w:sz w:val="20"/>
+          <w:szCs w:val="20"/>
+          <w:rtl w:val="0"/>
+        </w:rPr>
+        <w:t xml:space="preserve">. [online] </w:t>
+      </w:r>
+      <w:r>
+        <w:rPr>
+          <w:i w:val="1"/>
+          <w:sz w:val="20"/>
+          <w:szCs w:val="20"/>
+          <w:rtl w:val="0"/>
+        </w:rPr>
+        <w:t xml:space="preserve">Medium</w:t>
+      </w:r>
+      <w:r>
+        <w:rPr>
+          <w:sz w:val="20"/>
+          <w:szCs w:val="20"/>
+          <w:rtl w:val="0"/>
+        </w:rPr>
+        <w:t xml:space="preserve">. Available at:</w:t>
+      </w:r>
+      <w:hyperlink r:id="rId47">
+        <w:r>
+          <w:rPr>
+            <w:sz w:val="20"/>
+            <w:szCs w:val="20"/>
+            <w:rtl w:val="0"/>
+          </w:rPr>
+          <w:t xml:space="preserve"> </w:t>
+        </w:r>
+      </w:hyperlink>
+      <w:hyperlink r:id="rId48">
+        <w:r>
+          <w:rPr>
+            <w:color w:val="1155cc"/>
+            <w:sz w:val="20"/>
+            <w:szCs w:val="20"/>
+            <w:u w:val="single"/>
+            <w:rtl w:val="0"/>
+          </w:rPr>
           <w:t xml:space="preserve">https://medium.com/@owaisr814/exploring-traditional-evaluation-plots-for-multiclass-classification-models-5bd8ec80d3da</w:t>
         </w:r>
       </w:hyperlink>
@@ -14587,6 +16747,275 @@
         </w:rPr>
         <w:t xml:space="preserve"> [Accessed 18 May 2025].</w:t>
       </w:r>
+    </w:p>
+    <w:p>
+      <w:pPr>
+        <w:numPr>
+          <w:ilvl w:val="0"/>
+          <w:numId w:val="6"/>
+        </w:numPr>
+        <w:spacing w:after="0" w:afterAutospacing="0"/>
+        <w:ind w:left="720" w:hanging="360"/>
+        <w:rPr>
+          <w:sz w:val="20"/>
+          <w:szCs w:val="20"/>
+        </w:rPr>
+      </w:pPr>
+      <w:r>
+        <w:rPr>
+          <w:sz w:val="20"/>
+          <w:szCs w:val="20"/>
+          <w:rtl w:val="0"/>
+        </w:rPr>
+        <w:t xml:space="preserve">Service Excellence Research Group, LLC. (2025) </w:t>
+      </w:r>
+      <w:r>
+        <w:rPr>
+          <w:i w:val="1"/>
+          <w:sz w:val="20"/>
+          <w:szCs w:val="20"/>
+          <w:rtl w:val="0"/>
+        </w:rPr>
+        <w:t xml:space="preserve">2025 AI for support: Use cases, risks and quick wins</w:t>
+      </w:r>
+      <w:r>
+        <w:rPr>
+          <w:sz w:val="20"/>
+          <w:szCs w:val="20"/>
+          <w:rtl w:val="0"/>
+        </w:rPr>
+        <w:t xml:space="preserve">. Available at:</w:t>
+      </w:r>
+      <w:hyperlink r:id="rId49">
+        <w:r>
+          <w:rPr>
+            <w:sz w:val="20"/>
+            <w:szCs w:val="20"/>
+            <w:rtl w:val="0"/>
+          </w:rPr>
+          <w:t xml:space="preserve"> </w:t>
+        </w:r>
+      </w:hyperlink>
+      <w:hyperlink r:id="rId50">
+        <w:r>
+          <w:rPr>
+            <w:color w:val="1155cc"/>
+            <w:sz w:val="20"/>
+            <w:szCs w:val="20"/>
+            <w:u w:val="single"/>
+            <w:rtl w:val="0"/>
+          </w:rPr>
+          <w:t xml:space="preserve">https://7830314.fs1.hubspotusercontent-na1.net/hubfs/7830314/AI%20for%20Support.pdf</w:t>
+        </w:r>
+      </w:hyperlink>
+      <w:r>
+        <w:rPr>
+          <w:sz w:val="20"/>
+          <w:szCs w:val="20"/>
+          <w:rtl w:val="0"/>
+        </w:rPr>
+        <w:t xml:space="preserve"> [Accessed 15 May 2025].</w:t>
+      </w:r>
+    </w:p>
+    <w:p>
+      <w:pPr>
+        <w:numPr>
+          <w:ilvl w:val="0"/>
+          <w:numId w:val="6"/>
+        </w:numPr>
+        <w:spacing w:after="0" w:afterAutospacing="0"/>
+        <w:ind w:left="720" w:hanging="360"/>
+        <w:rPr>
+          <w:sz w:val="20"/>
+          <w:szCs w:val="20"/>
+        </w:rPr>
+      </w:pPr>
+      <w:r>
+        <w:rPr>
+          <w:sz w:val="20"/>
+          <w:szCs w:val="20"/>
+          <w:rtl w:val="0"/>
+        </w:rPr>
+        <w:t xml:space="preserve">Scutt, J. and Quaadgras, T. (2024) The state of customer experience management, 2024. Qualtrics. Available at: </w:t>
+      </w:r>
+      <w:hyperlink r:id="rId51">
+        <w:r>
+          <w:rPr>
+            <w:color w:val="1155cc"/>
+            <w:sz w:val="20"/>
+            <w:szCs w:val="20"/>
+            <w:u w:val="single"/>
+            <w:rtl w:val="0"/>
+          </w:rPr>
+          <w:t xml:space="preserve">https://www.qualtrics.com/m/www.xminstitute.com/wp-content/uploads/2024/05/XMI_RR_DS_StateCXManagement-2024.pdf?ty=mktocd-thank-you</w:t>
+        </w:r>
+      </w:hyperlink>
+      <w:r>
+        <w:rPr>
+          <w:sz w:val="20"/>
+          <w:szCs w:val="20"/>
+          <w:rtl w:val="0"/>
+        </w:rPr>
+        <w:t xml:space="preserve"> </w:t>
+      </w:r>
+      <w:r>
+        <w:rPr>
+          <w:color w:val="3d3f42"/>
+          <w:sz w:val="20"/>
+          <w:szCs w:val="20"/>
+          <w:rtl w:val="0"/>
+        </w:rPr>
+        <w:t xml:space="preserve">(Accessed: 13 May 2025).</w:t>
+      </w:r>
+    </w:p>
+    <w:p>
+      <w:pPr>
+        <w:numPr>
+          <w:ilvl w:val="0"/>
+          <w:numId w:val="6"/>
+        </w:numPr>
+        <w:spacing w:after="0" w:lineRule="auto"/>
+        <w:ind w:left="720" w:hanging="360"/>
+        <w:rPr>
+          <w:color w:val="3d3f42"/>
+          <w:sz w:val="20"/>
+          <w:szCs w:val="20"/>
+        </w:rPr>
+      </w:pPr>
+      <w:r>
+        <w:rPr>
+          <w:color w:val="3d3f42"/>
+          <w:sz w:val="20"/>
+          <w:szCs w:val="20"/>
+          <w:rtl w:val="0"/>
+        </w:rPr>
+        <w:t xml:space="preserve">Sohom Ghosh and Dwight Gunning (2019) </w:t>
+      </w:r>
+      <w:r>
+        <w:rPr>
+          <w:i w:val="1"/>
+          <w:color w:val="3d3f42"/>
+          <w:sz w:val="20"/>
+          <w:szCs w:val="20"/>
+          <w:rtl w:val="0"/>
+        </w:rPr>
+        <w:t xml:space="preserve">Natural Language Processing Fundamentals : Build Intelligent Applications That Can Interpret the Human Language to Deliver Impactful Results</w:t>
+      </w:r>
+      <w:r>
+        <w:rPr>
+          <w:color w:val="3d3f42"/>
+          <w:sz w:val="20"/>
+          <w:szCs w:val="20"/>
+          <w:rtl w:val="0"/>
+        </w:rPr>
+        <w:t xml:space="preserve">. Birmingham: Packt Publishing. Available at: https://research.ebsco.com/linkprocessor/plink?id=b57f566d-8d1f-3caa-8a30-2fd48d76f960 (Accessed: 16 May 2025).</w:t>
+      </w:r>
+    </w:p>
+    <w:p>
+      <w:pPr>
+        <w:numPr>
+          <w:ilvl w:val="0"/>
+          <w:numId w:val="6"/>
+        </w:numPr>
+        <w:spacing w:after="0" w:afterAutospacing="0"/>
+        <w:ind w:left="720" w:hanging="360"/>
+        <w:rPr>
+          <w:color w:val="3d3f42"/>
+          <w:sz w:val="20"/>
+          <w:szCs w:val="20"/>
+        </w:rPr>
+      </w:pPr>
+      <w:r>
+        <w:rPr>
+          <w:sz w:val="20"/>
+          <w:szCs w:val="20"/>
+          <w:rtl w:val="0"/>
+        </w:rPr>
+        <w:t xml:space="preserve">Truss, M. and Boehm, S. (2024) ‘AI-based Classification of Customer Support Tickets: State of the Art and Implementation with AutoML’, Proceedings of the IWEMB 2021/2022: Fifth and Sixth International Workshop on Entrepreneurship, Electronic and Mobile Business [Preprint]. Available at: https://research.ebsco.com/linkprocessor/plink?id=54e9ee0f-a797-3f1f-b754-ba84ad754cbe (Accessed: </w:t>
+      </w:r>
+      <w:r>
+        <w:rPr>
+          <w:color w:val="3d3f42"/>
+          <w:sz w:val="20"/>
+          <w:szCs w:val="20"/>
+          <w:rtl w:val="0"/>
+        </w:rPr>
+        <w:t xml:space="preserve">13 May 2025</w:t>
+      </w:r>
+      <w:r>
+        <w:rPr>
+          <w:sz w:val="20"/>
+          <w:szCs w:val="20"/>
+          <w:rtl w:val="0"/>
+        </w:rPr>
+        <w:t xml:space="preserve">).</w:t>
+      </w:r>
+    </w:p>
+    <w:p>
+      <w:pPr>
+        <w:numPr>
+          <w:ilvl w:val="0"/>
+          <w:numId w:val="6"/>
+        </w:numPr>
+        <w:spacing w:after="0" w:lineRule="auto"/>
+        <w:ind w:left="720" w:hanging="360"/>
+        <w:rPr>
+          <w:sz w:val="20"/>
+          <w:szCs w:val="20"/>
+        </w:rPr>
+      </w:pPr>
+      <w:r>
+        <w:rPr>
+          <w:color w:val="3d3f42"/>
+          <w:sz w:val="20"/>
+          <w:szCs w:val="20"/>
+          <w:rtl w:val="0"/>
+        </w:rPr>
+        <w:t xml:space="preserve">Uysal, A.K. and Günal, S. (2014) ‘The impact of preprocessing on text classification’, </w:t>
+      </w:r>
+      <w:r>
+        <w:rPr>
+          <w:i w:val="1"/>
+          <w:color w:val="3d3f42"/>
+          <w:sz w:val="20"/>
+          <w:szCs w:val="20"/>
+          <w:rtl w:val="0"/>
+        </w:rPr>
+        <w:t xml:space="preserve">Information Processing &amp; Management</w:t>
+      </w:r>
+      <w:r>
+        <w:rPr>
+          <w:color w:val="3d3f42"/>
+          <w:sz w:val="20"/>
+          <w:szCs w:val="20"/>
+          <w:rtl w:val="0"/>
+        </w:rPr>
+        <w:t xml:space="preserve">, 50, pp. 104–112. doi:10.1016/j.ipm.2013.08.006.</w:t>
+      </w:r>
+    </w:p>
+    <w:p>
+      <w:pPr>
+        <w:numPr>
+          <w:ilvl w:val="0"/>
+          <w:numId w:val="6"/>
+        </w:numPr>
+        <w:spacing w:after="0" w:lineRule="auto"/>
+        <w:ind w:left="720" w:hanging="360"/>
+        <w:rPr>
+          <w:color w:val="3d3f42"/>
+          <w:sz w:val="20"/>
+          <w:szCs w:val="20"/>
+        </w:rPr>
+      </w:pPr>
+      <w:r>
+        <w:rPr>
+          <w:color w:val="3d3f42"/>
+          <w:sz w:val="20"/>
+          <w:szCs w:val="20"/>
+          <w:rtl w:val="0"/>
+        </w:rPr>
+        <w:t xml:space="preserve">Viering, T. and Loog, M. (2021) ‘The Shape of Learning Curves: a Review’. Available at: https://research.ebsco.com/linkprocessor/plink?id=a4842dab-a070-3d8b-82ef-5dcc208969ff (Accessed: 18 May 2025).</w:t>
+      </w:r>
       <w:r>
         <w:rPr>
           <w:rtl w:val="0"/>
@@ -14666,218 +17095,8 @@
           <w:b w:val="1"/>
         </w:rPr>
       </w:pPr>
-      <w:bookmarkStart w:colFirst="0" w:colLast="0" w:name="_heading=h.vdvb87sijeqy" w:id="136"/>
-      <w:bookmarkEnd w:id="136"/>
-      <w:r>
-        <w:rPr>
-          <w:rtl w:val="0"/>
-        </w:rPr>
-      </w:r>
-    </w:p>
-    <w:p>
-      <w:pPr>
-        <w:rPr/>
-      </w:pPr>
-      <w:r>
-        <w:rPr>
-          <w:rtl w:val="0"/>
-        </w:rPr>
-      </w:r>
-    </w:p>
-    <w:p>
-      <w:pPr>
-        <w:rPr/>
-      </w:pPr>
-      <w:r>
-        <w:rPr>
-          <w:rtl w:val="0"/>
-        </w:rPr>
-      </w:r>
-    </w:p>
-    <w:p>
-      <w:pPr>
-        <w:rPr/>
-      </w:pPr>
-      <w:r>
-        <w:rPr>
-          <w:rtl w:val="0"/>
-        </w:rPr>
-      </w:r>
-    </w:p>
-    <w:p>
-      <w:pPr>
-        <w:rPr/>
-      </w:pPr>
-      <w:r>
-        <w:rPr>
-          <w:rtl w:val="0"/>
-        </w:rPr>
-      </w:r>
-    </w:p>
-    <w:p>
-      <w:pPr>
-        <w:rPr/>
-      </w:pPr>
-      <w:r>
-        <w:rPr>
-          <w:rtl w:val="0"/>
-        </w:rPr>
-      </w:r>
-    </w:p>
-    <w:p>
-      <w:pPr>
-        <w:rPr/>
-      </w:pPr>
-      <w:r>
-        <w:rPr>
-          <w:rtl w:val="0"/>
-        </w:rPr>
-      </w:r>
-    </w:p>
-    <w:p>
-      <w:pPr>
-        <w:rPr/>
-      </w:pPr>
-      <w:r>
-        <w:rPr>
-          <w:rtl w:val="0"/>
-        </w:rPr>
-      </w:r>
-    </w:p>
-    <w:p>
-      <w:pPr>
-        <w:rPr/>
-      </w:pPr>
-      <w:r>
-        <w:rPr>
-          <w:rtl w:val="0"/>
-        </w:rPr>
-      </w:r>
-    </w:p>
-    <w:p>
-      <w:pPr>
-        <w:rPr/>
-      </w:pPr>
-      <w:r>
-        <w:rPr>
-          <w:rtl w:val="0"/>
-        </w:rPr>
-      </w:r>
-    </w:p>
-    <w:p>
-      <w:pPr>
-        <w:rPr/>
-      </w:pPr>
-      <w:r>
-        <w:rPr>
-          <w:rtl w:val="0"/>
-        </w:rPr>
-      </w:r>
-    </w:p>
-    <w:p>
-      <w:pPr>
-        <w:rPr/>
-      </w:pPr>
-      <w:r>
-        <w:rPr>
-          <w:rtl w:val="0"/>
-        </w:rPr>
-      </w:r>
-    </w:p>
-    <w:p>
-      <w:pPr>
-        <w:rPr/>
-      </w:pPr>
-      <w:r>
-        <w:rPr>
-          <w:rtl w:val="0"/>
-        </w:rPr>
-      </w:r>
-    </w:p>
-    <w:p>
-      <w:pPr>
-        <w:rPr/>
-      </w:pPr>
-      <w:r>
-        <w:rPr>
-          <w:rtl w:val="0"/>
-        </w:rPr>
-      </w:r>
-    </w:p>
-    <w:p>
-      <w:pPr>
-        <w:rPr/>
-      </w:pPr>
-      <w:r>
-        <w:rPr>
-          <w:rtl w:val="0"/>
-        </w:rPr>
-      </w:r>
-    </w:p>
-    <w:p>
-      <w:pPr>
-        <w:rPr/>
-      </w:pPr>
-      <w:r>
-        <w:rPr>
-          <w:rtl w:val="0"/>
-        </w:rPr>
-      </w:r>
-    </w:p>
-    <w:p>
-      <w:pPr>
-        <w:rPr/>
-      </w:pPr>
-      <w:r>
-        <w:rPr>
-          <w:rtl w:val="0"/>
-        </w:rPr>
-      </w:r>
-    </w:p>
-    <w:p>
-      <w:pPr>
-        <w:rPr/>
-      </w:pPr>
-      <w:r>
-        <w:rPr>
-          <w:rtl w:val="0"/>
-        </w:rPr>
-      </w:r>
-    </w:p>
-    <w:p>
-      <w:pPr>
-        <w:rPr/>
-      </w:pPr>
-      <w:r>
-        <w:rPr>
-          <w:rtl w:val="0"/>
-        </w:rPr>
-      </w:r>
-    </w:p>
-    <w:p>
-      <w:pPr>
-        <w:rPr/>
-      </w:pPr>
-      <w:r>
-        <w:rPr>
-          <w:rtl w:val="0"/>
-        </w:rPr>
-      </w:r>
-    </w:p>
-    <w:p>
-      <w:pPr>
-        <w:rPr/>
-      </w:pPr>
-      <w:r>
-        <w:rPr>
-          <w:rtl w:val="0"/>
-        </w:rPr>
-      </w:r>
-    </w:p>
-    <w:p>
-      <w:pPr>
-        <w:rPr/>
-      </w:pPr>
+      <w:bookmarkStart w:colFirst="0" w:colLast="0" w:name="_heading=h.vdvb87sijeqy" w:id="138"/>
+      <w:bookmarkEnd w:id="138"/>
       <w:r>
         <w:rPr>
           <w:rtl w:val="0"/>
@@ -14905,7 +17124,7 @@
       </w:r>
     </w:p>
     <w:sectPr>
-      <w:footerReference r:id="rId43" w:type="default"/>
+      <w:footerReference r:id="rId52" w:type="default"/>
       <w:type w:val="nextPage"/>
       <w:pgSz w:h="16838" w:w="11906" w:orient="portrait"/>
       <w:pgMar w:bottom="1440" w:top="1440" w:left="1440" w:right="1440" w:header="708" w:footer="708"/>
@@ -15188,7 +17407,7 @@
     <w:lvl w:ilvl="0">
       <w:start w:val="1"/>
       <w:numFmt w:val="bullet"/>
-      <w:lvlText w:val="●"/>
+      <w:lvlText w:val="-"/>
       <w:lvlJc w:val="left"/>
       <w:pPr>
         <w:ind w:left="720" w:hanging="360"/>
@@ -15200,7 +17419,7 @@
     <w:lvl w:ilvl="1">
       <w:start w:val="1"/>
       <w:numFmt w:val="bullet"/>
-      <w:lvlText w:val="○"/>
+      <w:lvlText w:val="-"/>
       <w:lvlJc w:val="left"/>
       <w:pPr>
         <w:ind w:left="1440" w:hanging="360"/>
@@ -15212,7 +17431,7 @@
     <w:lvl w:ilvl="2">
       <w:start w:val="1"/>
       <w:numFmt w:val="bullet"/>
-      <w:lvlText w:val="■"/>
+      <w:lvlText w:val="-"/>
       <w:lvlJc w:val="left"/>
       <w:pPr>
         <w:ind w:left="2160" w:hanging="360"/>
@@ -15224,7 +17443,7 @@
     <w:lvl w:ilvl="3">
       <w:start w:val="1"/>
       <w:numFmt w:val="bullet"/>
-      <w:lvlText w:val="●"/>
+      <w:lvlText w:val="-"/>
       <w:lvlJc w:val="left"/>
       <w:pPr>
         <w:ind w:left="2880" w:hanging="360"/>
@@ -15236,7 +17455,7 @@
     <w:lvl w:ilvl="4">
       <w:start w:val="1"/>
       <w:numFmt w:val="bullet"/>
-      <w:lvlText w:val="○"/>
+      <w:lvlText w:val="-"/>
       <w:lvlJc w:val="left"/>
       <w:pPr>
         <w:ind w:left="3600" w:hanging="360"/>
@@ -15248,7 +17467,7 @@
     <w:lvl w:ilvl="5">
       <w:start w:val="1"/>
       <w:numFmt w:val="bullet"/>
-      <w:lvlText w:val="■"/>
+      <w:lvlText w:val="-"/>
       <w:lvlJc w:val="left"/>
       <w:pPr>
         <w:ind w:left="4320" w:hanging="360"/>
@@ -15260,7 +17479,7 @@
     <w:lvl w:ilvl="6">
       <w:start w:val="1"/>
       <w:numFmt w:val="bullet"/>
-      <w:lvlText w:val="●"/>
+      <w:lvlText w:val="-"/>
       <w:lvlJc w:val="left"/>
       <w:pPr>
         <w:ind w:left="5040" w:hanging="360"/>
@@ -15272,7 +17491,7 @@
     <w:lvl w:ilvl="7">
       <w:start w:val="1"/>
       <w:numFmt w:val="bullet"/>
-      <w:lvlText w:val="○"/>
+      <w:lvlText w:val="-"/>
       <w:lvlJc w:val="left"/>
       <w:pPr>
         <w:ind w:left="5760" w:hanging="360"/>
@@ -15284,7 +17503,7 @@
     <w:lvl w:ilvl="8">
       <w:start w:val="1"/>
       <w:numFmt w:val="bullet"/>
-      <w:lvlText w:val="■"/>
+      <w:lvlText w:val="-"/>
       <w:lvlJc w:val="left"/>
       <w:pPr>
         <w:ind w:left="6480" w:hanging="360"/>
@@ -15408,7 +17627,7 @@
     <w:lvl w:ilvl="0">
       <w:start w:val="1"/>
       <w:numFmt w:val="bullet"/>
-      <w:lvlText w:val="-"/>
+      <w:lvlText w:val="●"/>
       <w:lvlJc w:val="left"/>
       <w:pPr>
         <w:ind w:left="720" w:hanging="360"/>
@@ -15420,7 +17639,7 @@
     <w:lvl w:ilvl="1">
       <w:start w:val="1"/>
       <w:numFmt w:val="bullet"/>
-      <w:lvlText w:val="-"/>
+      <w:lvlText w:val="○"/>
       <w:lvlJc w:val="left"/>
       <w:pPr>
         <w:ind w:left="1440" w:hanging="360"/>
@@ -15432,7 +17651,7 @@
     <w:lvl w:ilvl="2">
       <w:start w:val="1"/>
       <w:numFmt w:val="bullet"/>
-      <w:lvlText w:val="-"/>
+      <w:lvlText w:val="■"/>
       <w:lvlJc w:val="left"/>
       <w:pPr>
         <w:ind w:left="2160" w:hanging="360"/>
@@ -15444,7 +17663,7 @@
     <w:lvl w:ilvl="3">
       <w:start w:val="1"/>
       <w:numFmt w:val="bullet"/>
-      <w:lvlText w:val="-"/>
+      <w:lvlText w:val="●"/>
       <w:lvlJc w:val="left"/>
       <w:pPr>
         <w:ind w:left="2880" w:hanging="360"/>
@@ -15456,7 +17675,7 @@
     <w:lvl w:ilvl="4">
       <w:start w:val="1"/>
       <w:numFmt w:val="bullet"/>
-      <w:lvlText w:val="-"/>
+      <w:lvlText w:val="○"/>
       <w:lvlJc w:val="left"/>
       <w:pPr>
         <w:ind w:left="3600" w:hanging="360"/>
@@ -15468,7 +17687,7 @@
     <w:lvl w:ilvl="5">
       <w:start w:val="1"/>
       <w:numFmt w:val="bullet"/>
-      <w:lvlText w:val="-"/>
+      <w:lvlText w:val="■"/>
       <w:lvlJc w:val="left"/>
       <w:pPr>
         <w:ind w:left="4320" w:hanging="360"/>
@@ -15480,7 +17699,7 @@
     <w:lvl w:ilvl="6">
       <w:start w:val="1"/>
       <w:numFmt w:val="bullet"/>
-      <w:lvlText w:val="-"/>
+      <w:lvlText w:val="●"/>
       <w:lvlJc w:val="left"/>
       <w:pPr>
         <w:ind w:left="5040" w:hanging="360"/>
@@ -15492,7 +17711,7 @@
     <w:lvl w:ilvl="7">
       <w:start w:val="1"/>
       <w:numFmt w:val="bullet"/>
-      <w:lvlText w:val="-"/>
+      <w:lvlText w:val="○"/>
       <w:lvlJc w:val="left"/>
       <w:pPr>
         <w:ind w:left="5760" w:hanging="360"/>
@@ -15504,7 +17723,7 @@
     <w:lvl w:ilvl="8">
       <w:start w:val="1"/>
       <w:numFmt w:val="bullet"/>
-      <w:lvlText w:val="-"/>
+      <w:lvlText w:val="■"/>
       <w:lvlJc w:val="left"/>
       <w:pPr>
         <w:ind w:left="6480" w:hanging="360"/>
@@ -15625,446 +17844,6 @@
     </w:lvl>
   </w:abstractNum>
   <w:abstractNum w:abstractNumId="6">
-    <w:lvl w:ilvl="0">
-      <w:start w:val="1"/>
-      <w:numFmt w:val="bullet"/>
-      <w:lvlText w:val="●"/>
-      <w:lvlJc w:val="left"/>
-      <w:pPr>
-        <w:ind w:left="720" w:hanging="360"/>
-      </w:pPr>
-      <w:rPr>
-        <w:u w:val="none"/>
-      </w:rPr>
-    </w:lvl>
-    <w:lvl w:ilvl="1">
-      <w:start w:val="1"/>
-      <w:numFmt w:val="bullet"/>
-      <w:lvlText w:val="○"/>
-      <w:lvlJc w:val="left"/>
-      <w:pPr>
-        <w:ind w:left="1440" w:hanging="360"/>
-      </w:pPr>
-      <w:rPr>
-        <w:u w:val="none"/>
-      </w:rPr>
-    </w:lvl>
-    <w:lvl w:ilvl="2">
-      <w:start w:val="1"/>
-      <w:numFmt w:val="bullet"/>
-      <w:lvlText w:val="■"/>
-      <w:lvlJc w:val="left"/>
-      <w:pPr>
-        <w:ind w:left="2160" w:hanging="360"/>
-      </w:pPr>
-      <w:rPr>
-        <w:u w:val="none"/>
-      </w:rPr>
-    </w:lvl>
-    <w:lvl w:ilvl="3">
-      <w:start w:val="1"/>
-      <w:numFmt w:val="bullet"/>
-      <w:lvlText w:val="●"/>
-      <w:lvlJc w:val="left"/>
-      <w:pPr>
-        <w:ind w:left="2880" w:hanging="360"/>
-      </w:pPr>
-      <w:rPr>
-        <w:u w:val="none"/>
-      </w:rPr>
-    </w:lvl>
-    <w:lvl w:ilvl="4">
-      <w:start w:val="1"/>
-      <w:numFmt w:val="bullet"/>
-      <w:lvlText w:val="○"/>
-      <w:lvlJc w:val="left"/>
-      <w:pPr>
-        <w:ind w:left="3600" w:hanging="360"/>
-      </w:pPr>
-      <w:rPr>
-        <w:u w:val="none"/>
-      </w:rPr>
-    </w:lvl>
-    <w:lvl w:ilvl="5">
-      <w:start w:val="1"/>
-      <w:numFmt w:val="bullet"/>
-      <w:lvlText w:val="■"/>
-      <w:lvlJc w:val="left"/>
-      <w:pPr>
-        <w:ind w:left="4320" w:hanging="360"/>
-      </w:pPr>
-      <w:rPr>
-        <w:u w:val="none"/>
-      </w:rPr>
-    </w:lvl>
-    <w:lvl w:ilvl="6">
-      <w:start w:val="1"/>
-      <w:numFmt w:val="bullet"/>
-      <w:lvlText w:val="●"/>
-      <w:lvlJc w:val="left"/>
-      <w:pPr>
-        <w:ind w:left="5040" w:hanging="360"/>
-      </w:pPr>
-      <w:rPr>
-        <w:u w:val="none"/>
-      </w:rPr>
-    </w:lvl>
-    <w:lvl w:ilvl="7">
-      <w:start w:val="1"/>
-      <w:numFmt w:val="bullet"/>
-      <w:lvlText w:val="○"/>
-      <w:lvlJc w:val="left"/>
-      <w:pPr>
-        <w:ind w:left="5760" w:hanging="360"/>
-      </w:pPr>
-      <w:rPr>
-        <w:u w:val="none"/>
-      </w:rPr>
-    </w:lvl>
-    <w:lvl w:ilvl="8">
-      <w:start w:val="1"/>
-      <w:numFmt w:val="bullet"/>
-      <w:lvlText w:val="■"/>
-      <w:lvlJc w:val="left"/>
-      <w:pPr>
-        <w:ind w:left="6480" w:hanging="360"/>
-      </w:pPr>
-      <w:rPr>
-        <w:u w:val="none"/>
-      </w:rPr>
-    </w:lvl>
-  </w:abstractNum>
-  <w:abstractNum w:abstractNumId="7">
-    <w:lvl w:ilvl="0">
-      <w:start w:val="1"/>
-      <w:numFmt w:val="bullet"/>
-      <w:lvlText w:val="●"/>
-      <w:lvlJc w:val="left"/>
-      <w:pPr>
-        <w:ind w:left="720" w:hanging="360"/>
-      </w:pPr>
-      <w:rPr>
-        <w:u w:val="none"/>
-      </w:rPr>
-    </w:lvl>
-    <w:lvl w:ilvl="1">
-      <w:start w:val="1"/>
-      <w:numFmt w:val="bullet"/>
-      <w:lvlText w:val="○"/>
-      <w:lvlJc w:val="left"/>
-      <w:pPr>
-        <w:ind w:left="1440" w:hanging="360"/>
-      </w:pPr>
-      <w:rPr>
-        <w:u w:val="none"/>
-      </w:rPr>
-    </w:lvl>
-    <w:lvl w:ilvl="2">
-      <w:start w:val="1"/>
-      <w:numFmt w:val="bullet"/>
-      <w:lvlText w:val="■"/>
-      <w:lvlJc w:val="left"/>
-      <w:pPr>
-        <w:ind w:left="2160" w:hanging="360"/>
-      </w:pPr>
-      <w:rPr>
-        <w:u w:val="none"/>
-      </w:rPr>
-    </w:lvl>
-    <w:lvl w:ilvl="3">
-      <w:start w:val="1"/>
-      <w:numFmt w:val="bullet"/>
-      <w:lvlText w:val="●"/>
-      <w:lvlJc w:val="left"/>
-      <w:pPr>
-        <w:ind w:left="2880" w:hanging="360"/>
-      </w:pPr>
-      <w:rPr>
-        <w:u w:val="none"/>
-      </w:rPr>
-    </w:lvl>
-    <w:lvl w:ilvl="4">
-      <w:start w:val="1"/>
-      <w:numFmt w:val="bullet"/>
-      <w:lvlText w:val="○"/>
-      <w:lvlJc w:val="left"/>
-      <w:pPr>
-        <w:ind w:left="3600" w:hanging="360"/>
-      </w:pPr>
-      <w:rPr>
-        <w:u w:val="none"/>
-      </w:rPr>
-    </w:lvl>
-    <w:lvl w:ilvl="5">
-      <w:start w:val="1"/>
-      <w:numFmt w:val="bullet"/>
-      <w:lvlText w:val="■"/>
-      <w:lvlJc w:val="left"/>
-      <w:pPr>
-        <w:ind w:left="4320" w:hanging="360"/>
-      </w:pPr>
-      <w:rPr>
-        <w:u w:val="none"/>
-      </w:rPr>
-    </w:lvl>
-    <w:lvl w:ilvl="6">
-      <w:start w:val="1"/>
-      <w:numFmt w:val="bullet"/>
-      <w:lvlText w:val="●"/>
-      <w:lvlJc w:val="left"/>
-      <w:pPr>
-        <w:ind w:left="5040" w:hanging="360"/>
-      </w:pPr>
-      <w:rPr>
-        <w:u w:val="none"/>
-      </w:rPr>
-    </w:lvl>
-    <w:lvl w:ilvl="7">
-      <w:start w:val="1"/>
-      <w:numFmt w:val="bullet"/>
-      <w:lvlText w:val="○"/>
-      <w:lvlJc w:val="left"/>
-      <w:pPr>
-        <w:ind w:left="5760" w:hanging="360"/>
-      </w:pPr>
-      <w:rPr>
-        <w:u w:val="none"/>
-      </w:rPr>
-    </w:lvl>
-    <w:lvl w:ilvl="8">
-      <w:start w:val="1"/>
-      <w:numFmt w:val="bullet"/>
-      <w:lvlText w:val="■"/>
-      <w:lvlJc w:val="left"/>
-      <w:pPr>
-        <w:ind w:left="6480" w:hanging="360"/>
-      </w:pPr>
-      <w:rPr>
-        <w:u w:val="none"/>
-      </w:rPr>
-    </w:lvl>
-  </w:abstractNum>
-  <w:abstractNum w:abstractNumId="8">
-    <w:lvl w:ilvl="0">
-      <w:start w:val="1"/>
-      <w:numFmt w:val="bullet"/>
-      <w:lvlText w:val="●"/>
-      <w:lvlJc w:val="left"/>
-      <w:pPr>
-        <w:ind w:left="720" w:hanging="360"/>
-      </w:pPr>
-      <w:rPr>
-        <w:u w:val="none"/>
-      </w:rPr>
-    </w:lvl>
-    <w:lvl w:ilvl="1">
-      <w:start w:val="1"/>
-      <w:numFmt w:val="bullet"/>
-      <w:lvlText w:val="○"/>
-      <w:lvlJc w:val="left"/>
-      <w:pPr>
-        <w:ind w:left="1440" w:hanging="360"/>
-      </w:pPr>
-      <w:rPr>
-        <w:u w:val="none"/>
-      </w:rPr>
-    </w:lvl>
-    <w:lvl w:ilvl="2">
-      <w:start w:val="1"/>
-      <w:numFmt w:val="bullet"/>
-      <w:lvlText w:val="■"/>
-      <w:lvlJc w:val="left"/>
-      <w:pPr>
-        <w:ind w:left="2160" w:hanging="360"/>
-      </w:pPr>
-      <w:rPr>
-        <w:u w:val="none"/>
-      </w:rPr>
-    </w:lvl>
-    <w:lvl w:ilvl="3">
-      <w:start w:val="1"/>
-      <w:numFmt w:val="bullet"/>
-      <w:lvlText w:val="●"/>
-      <w:lvlJc w:val="left"/>
-      <w:pPr>
-        <w:ind w:left="2880" w:hanging="360"/>
-      </w:pPr>
-      <w:rPr>
-        <w:u w:val="none"/>
-      </w:rPr>
-    </w:lvl>
-    <w:lvl w:ilvl="4">
-      <w:start w:val="1"/>
-      <w:numFmt w:val="bullet"/>
-      <w:lvlText w:val="○"/>
-      <w:lvlJc w:val="left"/>
-      <w:pPr>
-        <w:ind w:left="3600" w:hanging="360"/>
-      </w:pPr>
-      <w:rPr>
-        <w:u w:val="none"/>
-      </w:rPr>
-    </w:lvl>
-    <w:lvl w:ilvl="5">
-      <w:start w:val="1"/>
-      <w:numFmt w:val="bullet"/>
-      <w:lvlText w:val="■"/>
-      <w:lvlJc w:val="left"/>
-      <w:pPr>
-        <w:ind w:left="4320" w:hanging="360"/>
-      </w:pPr>
-      <w:rPr>
-        <w:u w:val="none"/>
-      </w:rPr>
-    </w:lvl>
-    <w:lvl w:ilvl="6">
-      <w:start w:val="1"/>
-      <w:numFmt w:val="bullet"/>
-      <w:lvlText w:val="●"/>
-      <w:lvlJc w:val="left"/>
-      <w:pPr>
-        <w:ind w:left="5040" w:hanging="360"/>
-      </w:pPr>
-      <w:rPr>
-        <w:u w:val="none"/>
-      </w:rPr>
-    </w:lvl>
-    <w:lvl w:ilvl="7">
-      <w:start w:val="1"/>
-      <w:numFmt w:val="bullet"/>
-      <w:lvlText w:val="○"/>
-      <w:lvlJc w:val="left"/>
-      <w:pPr>
-        <w:ind w:left="5760" w:hanging="360"/>
-      </w:pPr>
-      <w:rPr>
-        <w:u w:val="none"/>
-      </w:rPr>
-    </w:lvl>
-    <w:lvl w:ilvl="8">
-      <w:start w:val="1"/>
-      <w:numFmt w:val="bullet"/>
-      <w:lvlText w:val="■"/>
-      <w:lvlJc w:val="left"/>
-      <w:pPr>
-        <w:ind w:left="6480" w:hanging="360"/>
-      </w:pPr>
-      <w:rPr>
-        <w:u w:val="none"/>
-      </w:rPr>
-    </w:lvl>
-  </w:abstractNum>
-  <w:abstractNum w:abstractNumId="9">
-    <w:lvl w:ilvl="0">
-      <w:start w:val="1"/>
-      <w:numFmt w:val="bullet"/>
-      <w:lvlText w:val="●"/>
-      <w:lvlJc w:val="left"/>
-      <w:pPr>
-        <w:ind w:left="720" w:hanging="360"/>
-      </w:pPr>
-      <w:rPr>
-        <w:u w:val="none"/>
-      </w:rPr>
-    </w:lvl>
-    <w:lvl w:ilvl="1">
-      <w:start w:val="1"/>
-      <w:numFmt w:val="bullet"/>
-      <w:lvlText w:val="○"/>
-      <w:lvlJc w:val="left"/>
-      <w:pPr>
-        <w:ind w:left="1440" w:hanging="360"/>
-      </w:pPr>
-      <w:rPr>
-        <w:u w:val="none"/>
-      </w:rPr>
-    </w:lvl>
-    <w:lvl w:ilvl="2">
-      <w:start w:val="1"/>
-      <w:numFmt w:val="bullet"/>
-      <w:lvlText w:val="■"/>
-      <w:lvlJc w:val="left"/>
-      <w:pPr>
-        <w:ind w:left="2160" w:hanging="360"/>
-      </w:pPr>
-      <w:rPr>
-        <w:u w:val="none"/>
-      </w:rPr>
-    </w:lvl>
-    <w:lvl w:ilvl="3">
-      <w:start w:val="1"/>
-      <w:numFmt w:val="bullet"/>
-      <w:lvlText w:val="●"/>
-      <w:lvlJc w:val="left"/>
-      <w:pPr>
-        <w:ind w:left="2880" w:hanging="360"/>
-      </w:pPr>
-      <w:rPr>
-        <w:u w:val="none"/>
-      </w:rPr>
-    </w:lvl>
-    <w:lvl w:ilvl="4">
-      <w:start w:val="1"/>
-      <w:numFmt w:val="bullet"/>
-      <w:lvlText w:val="○"/>
-      <w:lvlJc w:val="left"/>
-      <w:pPr>
-        <w:ind w:left="3600" w:hanging="360"/>
-      </w:pPr>
-      <w:rPr>
-        <w:u w:val="none"/>
-      </w:rPr>
-    </w:lvl>
-    <w:lvl w:ilvl="5">
-      <w:start w:val="1"/>
-      <w:numFmt w:val="bullet"/>
-      <w:lvlText w:val="■"/>
-      <w:lvlJc w:val="left"/>
-      <w:pPr>
-        <w:ind w:left="4320" w:hanging="360"/>
-      </w:pPr>
-      <w:rPr>
-        <w:u w:val="none"/>
-      </w:rPr>
-    </w:lvl>
-    <w:lvl w:ilvl="6">
-      <w:start w:val="1"/>
-      <w:numFmt w:val="bullet"/>
-      <w:lvlText w:val="●"/>
-      <w:lvlJc w:val="left"/>
-      <w:pPr>
-        <w:ind w:left="5040" w:hanging="360"/>
-      </w:pPr>
-      <w:rPr>
-        <w:u w:val="none"/>
-      </w:rPr>
-    </w:lvl>
-    <w:lvl w:ilvl="7">
-      <w:start w:val="1"/>
-      <w:numFmt w:val="bullet"/>
-      <w:lvlText w:val="○"/>
-      <w:lvlJc w:val="left"/>
-      <w:pPr>
-        <w:ind w:left="5760" w:hanging="360"/>
-      </w:pPr>
-      <w:rPr>
-        <w:u w:val="none"/>
-      </w:rPr>
-    </w:lvl>
-    <w:lvl w:ilvl="8">
-      <w:start w:val="1"/>
-      <w:numFmt w:val="bullet"/>
-      <w:lvlText w:val="■"/>
-      <w:lvlJc w:val="left"/>
-      <w:pPr>
-        <w:ind w:left="6480" w:hanging="360"/>
-      </w:pPr>
-      <w:rPr>
-        <w:u w:val="none"/>
-      </w:rPr>
-    </w:lvl>
-  </w:abstractNum>
-  <w:abstractNum w:abstractNumId="10">
     <w:lvl w:ilvl="0">
       <w:start w:val="1"/>
       <w:numFmt w:val="bullet"/>
@@ -16191,18 +17970,6 @@
   </w:num>
   <w:num w:numId="6">
     <w:abstractNumId w:val="6"/>
-  </w:num>
-  <w:num w:numId="7">
-    <w:abstractNumId w:val="7"/>
-  </w:num>
-  <w:num w:numId="8">
-    <w:abstractNumId w:val="8"/>
-  </w:num>
-  <w:num w:numId="9">
-    <w:abstractNumId w:val="9"/>
-  </w:num>
-  <w:num w:numId="10">
-    <w:abstractNumId w:val="10"/>
   </w:num>
 </w:numbering>
 </file>
@@ -17612,6 +19379,45 @@
       </w:tblCellMar>
     </w:tblPr>
   </w:style>
+  <w:style w:type="table" w:styleId="Table16">
+    <w:basedOn w:val="TableNormal"/>
+    <w:tblPr>
+      <w:tblStyleRowBandSize w:val="1"/>
+      <w:tblStyleColBandSize w:val="1"/>
+      <w:tblCellMar>
+        <w:top w:w="100.0" w:type="dxa"/>
+        <w:left w:w="100.0" w:type="dxa"/>
+        <w:bottom w:w="100.0" w:type="dxa"/>
+        <w:right w:w="100.0" w:type="dxa"/>
+      </w:tblCellMar>
+    </w:tblPr>
+  </w:style>
+  <w:style w:type="table" w:styleId="Table17">
+    <w:basedOn w:val="TableNormal"/>
+    <w:tblPr>
+      <w:tblStyleRowBandSize w:val="1"/>
+      <w:tblStyleColBandSize w:val="1"/>
+      <w:tblCellMar>
+        <w:top w:w="100.0" w:type="dxa"/>
+        <w:left w:w="100.0" w:type="dxa"/>
+        <w:bottom w:w="100.0" w:type="dxa"/>
+        <w:right w:w="100.0" w:type="dxa"/>
+      </w:tblCellMar>
+    </w:tblPr>
+  </w:style>
+  <w:style w:type="table" w:styleId="Table18">
+    <w:basedOn w:val="TableNormal"/>
+    <w:tblPr>
+      <w:tblStyleRowBandSize w:val="1"/>
+      <w:tblStyleColBandSize w:val="1"/>
+      <w:tblCellMar>
+        <w:top w:w="100.0" w:type="dxa"/>
+        <w:left w:w="100.0" w:type="dxa"/>
+        <w:bottom w:w="100.0" w:type="dxa"/>
+        <w:right w:w="100.0" w:type="dxa"/>
+      </w:tblCellMar>
+    </w:tblPr>
+  </w:style>
 </w:styles>
 </file>
 
@@ -17912,7 +19718,7 @@
 
 <file path=customXML/item1.xml><?xml version="1.0" encoding="utf-8"?>
 <go:gDocsCustomXmlDataStorage xmlns:go="http://customooxmlschemas.google.com/" xmlns:r="http://schemas.openxmlformats.org/officeDocument/2006/relationships" uri="GoogleDocsCustomDataVersion2">
-  <go:docsCustomData xmlns:go="http://customooxmlschemas.google.com/" roundtripDataSignature="AMtx7mhgNidBbe3WCWdT1w9l+irIAOloDA==">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</go:docsCustomData>
+  <go:docsCustomData xmlns:go="http://customooxmlschemas.google.com/" roundtripDataSignature="AMtx7mh+CDRaS4oKGncfoEkw1/IUplbpQw==">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</go:docsCustomData>
 </go:gDocsCustomXmlDataStorage>
 </file>
 

</xml_diff>